<commit_message>
Minor change to check linked to git hub
</commit_message>
<xml_diff>
--- a/Docs/BoothJ_DS_report_v03.docx
+++ b/Docs/BoothJ_DS_report_v03.docx
@@ -1,6 +1,6 @@
 
 <file path=word/document.xml><?xml version="1.0" encoding="utf-8"?>
-<w:document xmlns:wpc="http://schemas.microsoft.com/office/word/2010/wordprocessingCanvas" xmlns:mc="http://schemas.openxmlformats.org/markup-compatibility/2006" xmlns:o="urn:schemas-microsoft-com:office:office" xmlns:r="http://schemas.openxmlformats.org/officeDocument/2006/relationships" xmlns:m="http://schemas.openxmlformats.org/officeDocument/2006/math" xmlns:v="urn:schemas-microsoft-com:vml" xmlns:wp14="http://schemas.microsoft.com/office/word/2010/wordprocessingDrawing" xmlns:wp="http://schemas.openxmlformats.org/drawingml/2006/wordprocessingDrawing" xmlns:w10="urn:schemas-microsoft-com:office:word" xmlns:w="http://schemas.openxmlformats.org/wordprocessingml/2006/main" xmlns:w14="http://schemas.microsoft.com/office/word/2010/wordml" xmlns:w15="http://schemas.microsoft.com/office/word/2012/wordml" xmlns:wpg="http://schemas.microsoft.com/office/word/2010/wordprocessingGroup" xmlns:wpi="http://schemas.microsoft.com/office/word/2010/wordprocessingInk" xmlns:wne="http://schemas.microsoft.com/office/word/2006/wordml" xmlns:wps="http://schemas.microsoft.com/office/word/2010/wordprocessingShape" mc:Ignorable="w14 w15 wp14">
+<w:document xmlns:wpc="http://schemas.microsoft.com/office/word/2010/wordprocessingCanvas" xmlns:cx="http://schemas.microsoft.com/office/drawing/2014/chartex" xmlns:cx1="http://schemas.microsoft.com/office/drawing/2015/9/8/chartex" xmlns:mc="http://schemas.openxmlformats.org/markup-compatibility/2006" xmlns:o="urn:schemas-microsoft-com:office:office" xmlns:r="http://schemas.openxmlformats.org/officeDocument/2006/relationships" xmlns:m="http://schemas.openxmlformats.org/officeDocument/2006/math" xmlns:v="urn:schemas-microsoft-com:vml" xmlns:wp14="http://schemas.microsoft.com/office/word/2010/wordprocessingDrawing" xmlns:wp="http://schemas.openxmlformats.org/drawingml/2006/wordprocessingDrawing" xmlns:w10="urn:schemas-microsoft-com:office:word" xmlns:w="http://schemas.openxmlformats.org/wordprocessingml/2006/main" xmlns:w14="http://schemas.microsoft.com/office/word/2010/wordml" xmlns:w15="http://schemas.microsoft.com/office/word/2012/wordml" xmlns:w16se="http://schemas.microsoft.com/office/word/2015/wordml/symex" xmlns:wpg="http://schemas.microsoft.com/office/word/2010/wordprocessingGroup" xmlns:wpi="http://schemas.microsoft.com/office/word/2010/wordprocessingInk" xmlns:wne="http://schemas.microsoft.com/office/word/2006/wordml" xmlns:wps="http://schemas.microsoft.com/office/word/2010/wordprocessingShape" mc:Ignorable="w14 w15 w16se wp14">
   <w:body>
     <w:p>
       <w:pPr>
@@ -1063,7 +1063,28 @@
       <w:bookmarkEnd w:id="4"/>
     </w:p>
     <w:p/>
-    <w:p/>
+    <w:p>
+      <w:pPr>
+        <w:pStyle w:val="Heading2"/>
+      </w:pPr>
+      <w:r>
+        <w:t>Create models</w:t>
+      </w:r>
+    </w:p>
+    <w:p/>
+    <w:p>
+      <w:pPr>
+        <w:pStyle w:val="Heading2"/>
+      </w:pPr>
+      <w:r>
+        <w:t>Tune models</w:t>
+      </w:r>
+    </w:p>
+    <w:p/>
+    <w:p>
+      <w:bookmarkStart w:id="5" w:name="_GoBack"/>
+      <w:bookmarkEnd w:id="5"/>
+    </w:p>
     <w:p>
       <w:r>
         <w:br w:type="page"/>
@@ -1073,12 +1094,12 @@
       <w:pPr>
         <w:pStyle w:val="Heading1"/>
       </w:pPr>
-      <w:bookmarkStart w:id="5" w:name="_Toc15576395"/>
+      <w:bookmarkStart w:id="6" w:name="_Toc15576395"/>
       <w:r>
         <w:lastRenderedPageBreak/>
         <w:t>Analysis</w:t>
       </w:r>
-      <w:bookmarkEnd w:id="5"/>
+      <w:bookmarkEnd w:id="6"/>
     </w:p>
     <w:p/>
     <w:p/>
@@ -1091,12 +1112,12 @@
       <w:pPr>
         <w:pStyle w:val="Heading1"/>
       </w:pPr>
-      <w:bookmarkStart w:id="6" w:name="_Toc15576396"/>
+      <w:bookmarkStart w:id="7" w:name="_Toc15576396"/>
       <w:r>
         <w:lastRenderedPageBreak/>
         <w:t>Results</w:t>
       </w:r>
-      <w:bookmarkEnd w:id="6"/>
+      <w:bookmarkEnd w:id="7"/>
     </w:p>
     <w:p/>
     <w:p/>
@@ -1109,12 +1130,12 @@
       <w:pPr>
         <w:pStyle w:val="Heading1"/>
       </w:pPr>
-      <w:bookmarkStart w:id="7" w:name="_Toc15576397"/>
+      <w:bookmarkStart w:id="8" w:name="_Toc15576397"/>
       <w:r>
         <w:lastRenderedPageBreak/>
         <w:t>Conclusion</w:t>
       </w:r>
-      <w:bookmarkEnd w:id="7"/>
+      <w:bookmarkEnd w:id="8"/>
     </w:p>
     <w:p/>
     <w:p/>
@@ -1163,8 +1184,6 @@
           <w:shd w:val="clear" w:color="auto" w:fill="FFFFFF"/>
         </w:rPr>
       </w:pPr>
-      <w:bookmarkStart w:id="8" w:name="_GoBack"/>
-      <w:bookmarkEnd w:id="8"/>
       <w:r>
         <w:rPr>
           <w:rFonts w:ascii="Arial" w:hAnsi="Arial" w:cs="Arial"/>
@@ -1487,7 +1506,7 @@
 </file>
 
 <file path=word/endnotes.xml><?xml version="1.0" encoding="utf-8"?>
-<w:endnotes xmlns:wpc="http://schemas.microsoft.com/office/word/2010/wordprocessingCanvas" xmlns:mc="http://schemas.openxmlformats.org/markup-compatibility/2006" xmlns:o="urn:schemas-microsoft-com:office:office" xmlns:r="http://schemas.openxmlformats.org/officeDocument/2006/relationships" xmlns:m="http://schemas.openxmlformats.org/officeDocument/2006/math" xmlns:v="urn:schemas-microsoft-com:vml" xmlns:wp14="http://schemas.microsoft.com/office/word/2010/wordprocessingDrawing" xmlns:wp="http://schemas.openxmlformats.org/drawingml/2006/wordprocessingDrawing" xmlns:w10="urn:schemas-microsoft-com:office:word" xmlns:w="http://schemas.openxmlformats.org/wordprocessingml/2006/main" xmlns:w14="http://schemas.microsoft.com/office/word/2010/wordml" xmlns:w15="http://schemas.microsoft.com/office/word/2012/wordml" xmlns:wpg="http://schemas.microsoft.com/office/word/2010/wordprocessingGroup" xmlns:wpi="http://schemas.microsoft.com/office/word/2010/wordprocessingInk" xmlns:wne="http://schemas.microsoft.com/office/word/2006/wordml" xmlns:wps="http://schemas.microsoft.com/office/word/2010/wordprocessingShape" mc:Ignorable="w14 w15 wp14">
+<w:endnotes xmlns:wpc="http://schemas.microsoft.com/office/word/2010/wordprocessingCanvas" xmlns:cx="http://schemas.microsoft.com/office/drawing/2014/chartex" xmlns:cx1="http://schemas.microsoft.com/office/drawing/2015/9/8/chartex" xmlns:mc="http://schemas.openxmlformats.org/markup-compatibility/2006" xmlns:o="urn:schemas-microsoft-com:office:office" xmlns:r="http://schemas.openxmlformats.org/officeDocument/2006/relationships" xmlns:m="http://schemas.openxmlformats.org/officeDocument/2006/math" xmlns:v="urn:schemas-microsoft-com:vml" xmlns:wp14="http://schemas.microsoft.com/office/word/2010/wordprocessingDrawing" xmlns:wp="http://schemas.openxmlformats.org/drawingml/2006/wordprocessingDrawing" xmlns:w10="urn:schemas-microsoft-com:office:word" xmlns:w="http://schemas.openxmlformats.org/wordprocessingml/2006/main" xmlns:w14="http://schemas.microsoft.com/office/word/2010/wordml" xmlns:w15="http://schemas.microsoft.com/office/word/2012/wordml" xmlns:w16se="http://schemas.microsoft.com/office/word/2015/wordml/symex" xmlns:wpg="http://schemas.microsoft.com/office/word/2010/wordprocessingGroup" xmlns:wpi="http://schemas.microsoft.com/office/word/2010/wordprocessingInk" xmlns:wne="http://schemas.microsoft.com/office/word/2006/wordml" xmlns:wps="http://schemas.microsoft.com/office/word/2010/wordprocessingShape" mc:Ignorable="w14 w15 w16se wp14">
   <w:endnote w:type="separator" w:id="-1">
     <w:p>
       <w:pPr>
@@ -1512,7 +1531,7 @@
 </file>
 
 <file path=word/footer1.xml><?xml version="1.0" encoding="utf-8"?>
-<w:ftr xmlns:wpc="http://schemas.microsoft.com/office/word/2010/wordprocessingCanvas" xmlns:mc="http://schemas.openxmlformats.org/markup-compatibility/2006" xmlns:o="urn:schemas-microsoft-com:office:office" xmlns:r="http://schemas.openxmlformats.org/officeDocument/2006/relationships" xmlns:m="http://schemas.openxmlformats.org/officeDocument/2006/math" xmlns:v="urn:schemas-microsoft-com:vml" xmlns:wp14="http://schemas.microsoft.com/office/word/2010/wordprocessingDrawing" xmlns:wp="http://schemas.openxmlformats.org/drawingml/2006/wordprocessingDrawing" xmlns:w10="urn:schemas-microsoft-com:office:word" xmlns:w="http://schemas.openxmlformats.org/wordprocessingml/2006/main" xmlns:w14="http://schemas.microsoft.com/office/word/2010/wordml" xmlns:w15="http://schemas.microsoft.com/office/word/2012/wordml" xmlns:wpg="http://schemas.microsoft.com/office/word/2010/wordprocessingGroup" xmlns:wpi="http://schemas.microsoft.com/office/word/2010/wordprocessingInk" xmlns:wne="http://schemas.microsoft.com/office/word/2006/wordml" xmlns:wps="http://schemas.microsoft.com/office/word/2010/wordprocessingShape" mc:Ignorable="w14 w15 wp14">
+<w:ftr xmlns:wpc="http://schemas.microsoft.com/office/word/2010/wordprocessingCanvas" xmlns:cx="http://schemas.microsoft.com/office/drawing/2014/chartex" xmlns:cx1="http://schemas.microsoft.com/office/drawing/2015/9/8/chartex" xmlns:mc="http://schemas.openxmlformats.org/markup-compatibility/2006" xmlns:o="urn:schemas-microsoft-com:office:office" xmlns:r="http://schemas.openxmlformats.org/officeDocument/2006/relationships" xmlns:m="http://schemas.openxmlformats.org/officeDocument/2006/math" xmlns:v="urn:schemas-microsoft-com:vml" xmlns:wp14="http://schemas.microsoft.com/office/word/2010/wordprocessingDrawing" xmlns:wp="http://schemas.openxmlformats.org/drawingml/2006/wordprocessingDrawing" xmlns:w10="urn:schemas-microsoft-com:office:word" xmlns:w="http://schemas.openxmlformats.org/wordprocessingml/2006/main" xmlns:w14="http://schemas.microsoft.com/office/word/2010/wordml" xmlns:w15="http://schemas.microsoft.com/office/word/2012/wordml" xmlns:w16se="http://schemas.microsoft.com/office/word/2015/wordml/symex" xmlns:wpg="http://schemas.microsoft.com/office/word/2010/wordprocessingGroup" xmlns:wpi="http://schemas.microsoft.com/office/word/2010/wordprocessingInk" xmlns:wne="http://schemas.microsoft.com/office/word/2006/wordml" xmlns:wps="http://schemas.microsoft.com/office/word/2010/wordprocessingShape" mc:Ignorable="w14 w15 w16se wp14">
   <w:p>
     <w:pPr>
       <w:pStyle w:val="Footer"/>
@@ -1548,7 +1567,7 @@
           <w:rPr>
             <w:noProof/>
           </w:rPr>
-          <w:t>13</w:t>
+          <w:t>6</w:t>
         </w:r>
         <w:r>
           <w:rPr>
@@ -1568,7 +1587,7 @@
 </file>
 
 <file path=word/footnotes.xml><?xml version="1.0" encoding="utf-8"?>
-<w:footnotes xmlns:wpc="http://schemas.microsoft.com/office/word/2010/wordprocessingCanvas" xmlns:mc="http://schemas.openxmlformats.org/markup-compatibility/2006" xmlns:o="urn:schemas-microsoft-com:office:office" xmlns:r="http://schemas.openxmlformats.org/officeDocument/2006/relationships" xmlns:m="http://schemas.openxmlformats.org/officeDocument/2006/math" xmlns:v="urn:schemas-microsoft-com:vml" xmlns:wp14="http://schemas.microsoft.com/office/word/2010/wordprocessingDrawing" xmlns:wp="http://schemas.openxmlformats.org/drawingml/2006/wordprocessingDrawing" xmlns:w10="urn:schemas-microsoft-com:office:word" xmlns:w="http://schemas.openxmlformats.org/wordprocessingml/2006/main" xmlns:w14="http://schemas.microsoft.com/office/word/2010/wordml" xmlns:w15="http://schemas.microsoft.com/office/word/2012/wordml" xmlns:wpg="http://schemas.microsoft.com/office/word/2010/wordprocessingGroup" xmlns:wpi="http://schemas.microsoft.com/office/word/2010/wordprocessingInk" xmlns:wne="http://schemas.microsoft.com/office/word/2006/wordml" xmlns:wps="http://schemas.microsoft.com/office/word/2010/wordprocessingShape" mc:Ignorable="w14 w15 wp14">
+<w:footnotes xmlns:wpc="http://schemas.microsoft.com/office/word/2010/wordprocessingCanvas" xmlns:cx="http://schemas.microsoft.com/office/drawing/2014/chartex" xmlns:cx1="http://schemas.microsoft.com/office/drawing/2015/9/8/chartex" xmlns:mc="http://schemas.openxmlformats.org/markup-compatibility/2006" xmlns:o="urn:schemas-microsoft-com:office:office" xmlns:r="http://schemas.openxmlformats.org/officeDocument/2006/relationships" xmlns:m="http://schemas.openxmlformats.org/officeDocument/2006/math" xmlns:v="urn:schemas-microsoft-com:vml" xmlns:wp14="http://schemas.microsoft.com/office/word/2010/wordprocessingDrawing" xmlns:wp="http://schemas.openxmlformats.org/drawingml/2006/wordprocessingDrawing" xmlns:w10="urn:schemas-microsoft-com:office:word" xmlns:w="http://schemas.openxmlformats.org/wordprocessingml/2006/main" xmlns:w14="http://schemas.microsoft.com/office/word/2010/wordml" xmlns:w15="http://schemas.microsoft.com/office/word/2012/wordml" xmlns:w16se="http://schemas.microsoft.com/office/word/2015/wordml/symex" xmlns:wpg="http://schemas.microsoft.com/office/word/2010/wordprocessingGroup" xmlns:wpi="http://schemas.microsoft.com/office/word/2010/wordprocessingInk" xmlns:wne="http://schemas.microsoft.com/office/word/2006/wordml" xmlns:wps="http://schemas.microsoft.com/office/word/2010/wordprocessingShape" mc:Ignorable="w14 w15 w16se wp14">
   <w:footnote w:type="separator" w:id="-1">
     <w:p>
       <w:pPr>
@@ -1593,7 +1612,7 @@
 </file>
 
 <file path=word/header1.xml><?xml version="1.0" encoding="utf-8"?>
-<w:hdr xmlns:wpc="http://schemas.microsoft.com/office/word/2010/wordprocessingCanvas" xmlns:mc="http://schemas.openxmlformats.org/markup-compatibility/2006" xmlns:o="urn:schemas-microsoft-com:office:office" xmlns:r="http://schemas.openxmlformats.org/officeDocument/2006/relationships" xmlns:m="http://schemas.openxmlformats.org/officeDocument/2006/math" xmlns:v="urn:schemas-microsoft-com:vml" xmlns:wp14="http://schemas.microsoft.com/office/word/2010/wordprocessingDrawing" xmlns:wp="http://schemas.openxmlformats.org/drawingml/2006/wordprocessingDrawing" xmlns:w10="urn:schemas-microsoft-com:office:word" xmlns:w="http://schemas.openxmlformats.org/wordprocessingml/2006/main" xmlns:w14="http://schemas.microsoft.com/office/word/2010/wordml" xmlns:w15="http://schemas.microsoft.com/office/word/2012/wordml" xmlns:wpg="http://schemas.microsoft.com/office/word/2010/wordprocessingGroup" xmlns:wpi="http://schemas.microsoft.com/office/word/2010/wordprocessingInk" xmlns:wne="http://schemas.microsoft.com/office/word/2006/wordml" xmlns:wps="http://schemas.microsoft.com/office/word/2010/wordprocessingShape" mc:Ignorable="w14 w15 wp14">
+<w:hdr xmlns:wpc="http://schemas.microsoft.com/office/word/2010/wordprocessingCanvas" xmlns:cx="http://schemas.microsoft.com/office/drawing/2014/chartex" xmlns:cx1="http://schemas.microsoft.com/office/drawing/2015/9/8/chartex" xmlns:mc="http://schemas.openxmlformats.org/markup-compatibility/2006" xmlns:o="urn:schemas-microsoft-com:office:office" xmlns:r="http://schemas.openxmlformats.org/officeDocument/2006/relationships" xmlns:m="http://schemas.openxmlformats.org/officeDocument/2006/math" xmlns:v="urn:schemas-microsoft-com:vml" xmlns:wp14="http://schemas.microsoft.com/office/word/2010/wordprocessingDrawing" xmlns:wp="http://schemas.openxmlformats.org/drawingml/2006/wordprocessingDrawing" xmlns:w10="urn:schemas-microsoft-com:office:word" xmlns:w="http://schemas.openxmlformats.org/wordprocessingml/2006/main" xmlns:w14="http://schemas.microsoft.com/office/word/2010/wordml" xmlns:w15="http://schemas.microsoft.com/office/word/2012/wordml" xmlns:w16se="http://schemas.microsoft.com/office/word/2015/wordml/symex" xmlns:wpg="http://schemas.microsoft.com/office/word/2010/wordprocessingGroup" xmlns:wpi="http://schemas.microsoft.com/office/word/2010/wordprocessingInk" xmlns:wne="http://schemas.microsoft.com/office/word/2006/wordml" xmlns:wps="http://schemas.microsoft.com/office/word/2010/wordprocessingShape" mc:Ignorable="w14 w15 w16se wp14">
   <w:p>
     <w:pPr>
       <w:pStyle w:val="Header"/>
@@ -1617,7 +1636,7 @@
 </file>
 
 <file path=word/numbering.xml><?xml version="1.0" encoding="utf-8"?>
-<w:numbering xmlns:wpc="http://schemas.microsoft.com/office/word/2010/wordprocessingCanvas" xmlns:mc="http://schemas.openxmlformats.org/markup-compatibility/2006" xmlns:o="urn:schemas-microsoft-com:office:office" xmlns:r="http://schemas.openxmlformats.org/officeDocument/2006/relationships" xmlns:m="http://schemas.openxmlformats.org/officeDocument/2006/math" xmlns:v="urn:schemas-microsoft-com:vml" xmlns:wp14="http://schemas.microsoft.com/office/word/2010/wordprocessingDrawing" xmlns:wp="http://schemas.openxmlformats.org/drawingml/2006/wordprocessingDrawing" xmlns:w10="urn:schemas-microsoft-com:office:word" xmlns:w="http://schemas.openxmlformats.org/wordprocessingml/2006/main" xmlns:w14="http://schemas.microsoft.com/office/word/2010/wordml" xmlns:w15="http://schemas.microsoft.com/office/word/2012/wordml" xmlns:wpg="http://schemas.microsoft.com/office/word/2010/wordprocessingGroup" xmlns:wpi="http://schemas.microsoft.com/office/word/2010/wordprocessingInk" xmlns:wne="http://schemas.microsoft.com/office/word/2006/wordml" xmlns:wps="http://schemas.microsoft.com/office/word/2010/wordprocessingShape" mc:Ignorable="w14 w15 wp14">
+<w:numbering xmlns:wpc="http://schemas.microsoft.com/office/word/2010/wordprocessingCanvas" xmlns:cx="http://schemas.microsoft.com/office/drawing/2014/chartex" xmlns:cx1="http://schemas.microsoft.com/office/drawing/2015/9/8/chartex" xmlns:mc="http://schemas.openxmlformats.org/markup-compatibility/2006" xmlns:o="urn:schemas-microsoft-com:office:office" xmlns:r="http://schemas.openxmlformats.org/officeDocument/2006/relationships" xmlns:m="http://schemas.openxmlformats.org/officeDocument/2006/math" xmlns:v="urn:schemas-microsoft-com:vml" xmlns:wp14="http://schemas.microsoft.com/office/word/2010/wordprocessingDrawing" xmlns:wp="http://schemas.openxmlformats.org/drawingml/2006/wordprocessingDrawing" xmlns:w10="urn:schemas-microsoft-com:office:word" xmlns:w="http://schemas.openxmlformats.org/wordprocessingml/2006/main" xmlns:w14="http://schemas.microsoft.com/office/word/2010/wordml" xmlns:w15="http://schemas.microsoft.com/office/word/2012/wordml" xmlns:w16se="http://schemas.microsoft.com/office/word/2015/wordml/symex" xmlns:wpg="http://schemas.microsoft.com/office/word/2010/wordprocessingGroup" xmlns:wpi="http://schemas.microsoft.com/office/word/2010/wordprocessingInk" xmlns:wne="http://schemas.microsoft.com/office/word/2006/wordml" xmlns:wps="http://schemas.microsoft.com/office/word/2010/wordprocessingShape" mc:Ignorable="w14 w15 w16se wp14">
   <w:abstractNum w:abstractNumId="0" w15:restartNumberingAfterBreak="0">
     <w:nsid w:val="08A67B65"/>
     <w:multiLevelType w:val="multilevel"/>
@@ -1979,7 +1998,7 @@
 </file>
 
 <file path=word/styles.xml><?xml version="1.0" encoding="utf-8"?>
-<w:styles xmlns:mc="http://schemas.openxmlformats.org/markup-compatibility/2006" xmlns:r="http://schemas.openxmlformats.org/officeDocument/2006/relationships" xmlns:w="http://schemas.openxmlformats.org/wordprocessingml/2006/main" xmlns:w14="http://schemas.microsoft.com/office/word/2010/wordml" xmlns:w15="http://schemas.microsoft.com/office/word/2012/wordml" mc:Ignorable="w14 w15">
+<w:styles xmlns:mc="http://schemas.openxmlformats.org/markup-compatibility/2006" xmlns:r="http://schemas.openxmlformats.org/officeDocument/2006/relationships" xmlns:w="http://schemas.openxmlformats.org/wordprocessingml/2006/main" xmlns:w14="http://schemas.microsoft.com/office/word/2010/wordml" xmlns:w15="http://schemas.microsoft.com/office/word/2012/wordml" xmlns:w16se="http://schemas.microsoft.com/office/word/2015/wordml/symex" mc:Ignorable="w14 w15 w16se">
   <w:docDefaults>
     <w:rPrDefault>
       <w:rPr>
@@ -3167,7 +3186,7 @@
 </file>
 
 <file path=customXml/itemProps1.xml><?xml version="1.0" encoding="utf-8"?>
-<ds:datastoreItem xmlns:ds="http://schemas.openxmlformats.org/officeDocument/2006/customXml" ds:itemID="{78627B6A-9920-4BCD-BAC1-C7907CD020AE}">
+<ds:datastoreItem xmlns:ds="http://schemas.openxmlformats.org/officeDocument/2006/customXml" ds:itemID="{49C2836A-0B86-4ED4-B620-357B265FD1BD}">
   <ds:schemaRefs>
     <ds:schemaRef ds:uri="http://schemas.openxmlformats.org/officeDocument/2006/bibliography"/>
   </ds:schemaRefs>

</xml_diff>

<commit_message>
Reviewed MScProject18-19.pdf and made notes in project outline.
</commit_message>
<xml_diff>
--- a/Docs/BoothJ_DS_report_v03.docx
+++ b/Docs/BoothJ_DS_report_v03.docx
@@ -159,6 +159,37 @@
     <w:p>
       <w:r>
         <w:t>I have read and understood the sections of plagiarism in the College Policy on assessment offences and confirm that the work is my own, with the work of others clearly acknowledged. I give my permission to submit my report to the plagiarism testing database that the College is using and test it using plagiarism detection software, search engines or meta-searching software.</w:t>
+      </w:r>
+    </w:p>
+    <w:p/>
+    <w:p>
+      <w:r>
+        <w:t>The report may be freely copied and distributed provided the</w:t>
+      </w:r>
+      <w:r>
+        <w:t xml:space="preserve"> </w:t>
+      </w:r>
+      <w:r>
+        <w:t>source is explicitly acknowledged.</w:t>
+      </w:r>
+    </w:p>
+    <w:p/>
+    <w:p/>
+    <w:p>
+      <w:pPr>
+        <w:rPr>
+          <w:color w:val="5B9BD5" w:themeColor="accent1"/>
+          <w:sz w:val="32"/>
+          <w:szCs w:val="32"/>
+        </w:rPr>
+      </w:pPr>
+      <w:r>
+        <w:rPr>
+          <w:color w:val="5B9BD5" w:themeColor="accent1"/>
+          <w:sz w:val="32"/>
+          <w:szCs w:val="32"/>
+        </w:rPr>
+        <w:t>Acknowledgements</w:t>
       </w:r>
     </w:p>
     <w:p/>
@@ -244,7 +275,7 @@
             </w:rPr>
             <w:fldChar w:fldCharType="separate"/>
           </w:r>
-          <w:hyperlink w:anchor="_Toc15576391" w:history="1">
+          <w:hyperlink w:anchor="_Toc16057319" w:history="1">
             <w:r>
               <w:rPr>
                 <w:rStyle w:val="Hyperlink"/>
@@ -286,7 +317,7 @@
                 <w:noProof/>
                 <w:webHidden/>
               </w:rPr>
-              <w:instrText xml:space="preserve"> PAGEREF _Toc15576391 \h </w:instrText>
+              <w:instrText xml:space="preserve"> PAGEREF _Toc16057319 \h </w:instrText>
             </w:r>
             <w:r>
               <w:rPr>
@@ -330,7 +361,7 @@
               <w:lang w:eastAsia="en-GB"/>
             </w:rPr>
           </w:pPr>
-          <w:hyperlink w:anchor="_Toc15576392" w:history="1">
+          <w:hyperlink w:anchor="_Toc16057320" w:history="1">
             <w:r>
               <w:rPr>
                 <w:rStyle w:val="Hyperlink"/>
@@ -372,7 +403,179 @@
                 <w:noProof/>
                 <w:webHidden/>
               </w:rPr>
-              <w:instrText xml:space="preserve"> PAGEREF _Toc15576392 \h </w:instrText>
+              <w:instrText xml:space="preserve"> PAGEREF _Toc16057320 \h </w:instrText>
+            </w:r>
+            <w:r>
+              <w:rPr>
+                <w:noProof/>
+                <w:webHidden/>
+              </w:rPr>
+            </w:r>
+            <w:r>
+              <w:rPr>
+                <w:noProof/>
+                <w:webHidden/>
+              </w:rPr>
+              <w:fldChar w:fldCharType="separate"/>
+            </w:r>
+            <w:r>
+              <w:rPr>
+                <w:noProof/>
+                <w:webHidden/>
+              </w:rPr>
+              <w:t>5</w:t>
+            </w:r>
+            <w:r>
+              <w:rPr>
+                <w:noProof/>
+                <w:webHidden/>
+              </w:rPr>
+              <w:fldChar w:fldCharType="end"/>
+            </w:r>
+          </w:hyperlink>
+        </w:p>
+        <w:p>
+          <w:pPr>
+            <w:pStyle w:val="TOC2"/>
+            <w:tabs>
+              <w:tab w:val="left" w:pos="880"/>
+              <w:tab w:val="right" w:leader="dot" w:pos="9016"/>
+            </w:tabs>
+            <w:rPr>
+              <w:rFonts w:eastAsiaTheme="minorEastAsia"/>
+              <w:noProof/>
+              <w:lang w:eastAsia="en-GB"/>
+            </w:rPr>
+          </w:pPr>
+          <w:hyperlink w:anchor="_Toc16057321" w:history="1">
+            <w:r>
+              <w:rPr>
+                <w:rStyle w:val="Hyperlink"/>
+                <w:noProof/>
+              </w:rPr>
+              <w:t>2.1</w:t>
+            </w:r>
+            <w:r>
+              <w:rPr>
+                <w:rFonts w:eastAsiaTheme="minorEastAsia"/>
+                <w:noProof/>
+                <w:lang w:eastAsia="en-GB"/>
+              </w:rPr>
+              <w:tab/>
+            </w:r>
+            <w:r>
+              <w:rPr>
+                <w:rStyle w:val="Hyperlink"/>
+                <w:noProof/>
+              </w:rPr>
+              <w:t>Background</w:t>
+            </w:r>
+            <w:r>
+              <w:rPr>
+                <w:noProof/>
+                <w:webHidden/>
+              </w:rPr>
+              <w:tab/>
+            </w:r>
+            <w:r>
+              <w:rPr>
+                <w:noProof/>
+                <w:webHidden/>
+              </w:rPr>
+              <w:fldChar w:fldCharType="begin"/>
+            </w:r>
+            <w:r>
+              <w:rPr>
+                <w:noProof/>
+                <w:webHidden/>
+              </w:rPr>
+              <w:instrText xml:space="preserve"> PAGEREF _Toc16057321 \h </w:instrText>
+            </w:r>
+            <w:r>
+              <w:rPr>
+                <w:noProof/>
+                <w:webHidden/>
+              </w:rPr>
+            </w:r>
+            <w:r>
+              <w:rPr>
+                <w:noProof/>
+                <w:webHidden/>
+              </w:rPr>
+              <w:fldChar w:fldCharType="separate"/>
+            </w:r>
+            <w:r>
+              <w:rPr>
+                <w:noProof/>
+                <w:webHidden/>
+              </w:rPr>
+              <w:t>5</w:t>
+            </w:r>
+            <w:r>
+              <w:rPr>
+                <w:noProof/>
+                <w:webHidden/>
+              </w:rPr>
+              <w:fldChar w:fldCharType="end"/>
+            </w:r>
+          </w:hyperlink>
+        </w:p>
+        <w:p>
+          <w:pPr>
+            <w:pStyle w:val="TOC2"/>
+            <w:tabs>
+              <w:tab w:val="left" w:pos="880"/>
+              <w:tab w:val="right" w:leader="dot" w:pos="9016"/>
+            </w:tabs>
+            <w:rPr>
+              <w:rFonts w:eastAsiaTheme="minorEastAsia"/>
+              <w:noProof/>
+              <w:lang w:eastAsia="en-GB"/>
+            </w:rPr>
+          </w:pPr>
+          <w:hyperlink w:anchor="_Toc16057322" w:history="1">
+            <w:r>
+              <w:rPr>
+                <w:rStyle w:val="Hyperlink"/>
+                <w:noProof/>
+              </w:rPr>
+              <w:t>2.2</w:t>
+            </w:r>
+            <w:r>
+              <w:rPr>
+                <w:rFonts w:eastAsiaTheme="minorEastAsia"/>
+                <w:noProof/>
+                <w:lang w:eastAsia="en-GB"/>
+              </w:rPr>
+              <w:tab/>
+            </w:r>
+            <w:r>
+              <w:rPr>
+                <w:rStyle w:val="Hyperlink"/>
+                <w:noProof/>
+              </w:rPr>
+              <w:t>Literary Review</w:t>
+            </w:r>
+            <w:r>
+              <w:rPr>
+                <w:noProof/>
+                <w:webHidden/>
+              </w:rPr>
+              <w:tab/>
+            </w:r>
+            <w:r>
+              <w:rPr>
+                <w:noProof/>
+                <w:webHidden/>
+              </w:rPr>
+              <w:fldChar w:fldCharType="begin"/>
+            </w:r>
+            <w:r>
+              <w:rPr>
+                <w:noProof/>
+                <w:webHidden/>
+              </w:rPr>
+              <w:instrText xml:space="preserve"> PAGEREF _Toc16057322 \h </w:instrText>
             </w:r>
             <w:r>
               <w:rPr>
@@ -416,7 +619,7 @@
               <w:lang w:eastAsia="en-GB"/>
             </w:rPr>
           </w:pPr>
-          <w:hyperlink w:anchor="_Toc15576393" w:history="1">
+          <w:hyperlink w:anchor="_Toc16057323" w:history="1">
             <w:r>
               <w:rPr>
                 <w:rStyle w:val="Hyperlink"/>
@@ -458,7 +661,351 @@
                 <w:noProof/>
                 <w:webHidden/>
               </w:rPr>
-              <w:instrText xml:space="preserve"> PAGEREF _Toc15576393 \h </w:instrText>
+              <w:instrText xml:space="preserve"> PAGEREF _Toc16057323 \h </w:instrText>
+            </w:r>
+            <w:r>
+              <w:rPr>
+                <w:noProof/>
+                <w:webHidden/>
+              </w:rPr>
+            </w:r>
+            <w:r>
+              <w:rPr>
+                <w:noProof/>
+                <w:webHidden/>
+              </w:rPr>
+              <w:fldChar w:fldCharType="separate"/>
+            </w:r>
+            <w:r>
+              <w:rPr>
+                <w:noProof/>
+                <w:webHidden/>
+              </w:rPr>
+              <w:t>6</w:t>
+            </w:r>
+            <w:r>
+              <w:rPr>
+                <w:noProof/>
+                <w:webHidden/>
+              </w:rPr>
+              <w:fldChar w:fldCharType="end"/>
+            </w:r>
+          </w:hyperlink>
+        </w:p>
+        <w:p>
+          <w:pPr>
+            <w:pStyle w:val="TOC2"/>
+            <w:tabs>
+              <w:tab w:val="left" w:pos="880"/>
+              <w:tab w:val="right" w:leader="dot" w:pos="9016"/>
+            </w:tabs>
+            <w:rPr>
+              <w:rFonts w:eastAsiaTheme="minorEastAsia"/>
+              <w:noProof/>
+              <w:lang w:eastAsia="en-GB"/>
+            </w:rPr>
+          </w:pPr>
+          <w:hyperlink w:anchor="_Toc16057324" w:history="1">
+            <w:r>
+              <w:rPr>
+                <w:rStyle w:val="Hyperlink"/>
+                <w:noProof/>
+              </w:rPr>
+              <w:t>3.1</w:t>
+            </w:r>
+            <w:r>
+              <w:rPr>
+                <w:rFonts w:eastAsiaTheme="minorEastAsia"/>
+                <w:noProof/>
+                <w:lang w:eastAsia="en-GB"/>
+              </w:rPr>
+              <w:tab/>
+            </w:r>
+            <w:r>
+              <w:rPr>
+                <w:rStyle w:val="Hyperlink"/>
+                <w:noProof/>
+              </w:rPr>
+              <w:t>Source</w:t>
+            </w:r>
+            <w:r>
+              <w:rPr>
+                <w:noProof/>
+                <w:webHidden/>
+              </w:rPr>
+              <w:tab/>
+            </w:r>
+            <w:r>
+              <w:rPr>
+                <w:noProof/>
+                <w:webHidden/>
+              </w:rPr>
+              <w:fldChar w:fldCharType="begin"/>
+            </w:r>
+            <w:r>
+              <w:rPr>
+                <w:noProof/>
+                <w:webHidden/>
+              </w:rPr>
+              <w:instrText xml:space="preserve"> PAGEREF _Toc16057324 \h </w:instrText>
+            </w:r>
+            <w:r>
+              <w:rPr>
+                <w:noProof/>
+                <w:webHidden/>
+              </w:rPr>
+            </w:r>
+            <w:r>
+              <w:rPr>
+                <w:noProof/>
+                <w:webHidden/>
+              </w:rPr>
+              <w:fldChar w:fldCharType="separate"/>
+            </w:r>
+            <w:r>
+              <w:rPr>
+                <w:noProof/>
+                <w:webHidden/>
+              </w:rPr>
+              <w:t>6</w:t>
+            </w:r>
+            <w:r>
+              <w:rPr>
+                <w:noProof/>
+                <w:webHidden/>
+              </w:rPr>
+              <w:fldChar w:fldCharType="end"/>
+            </w:r>
+          </w:hyperlink>
+        </w:p>
+        <w:p>
+          <w:pPr>
+            <w:pStyle w:val="TOC2"/>
+            <w:tabs>
+              <w:tab w:val="left" w:pos="880"/>
+              <w:tab w:val="right" w:leader="dot" w:pos="9016"/>
+            </w:tabs>
+            <w:rPr>
+              <w:rFonts w:eastAsiaTheme="minorEastAsia"/>
+              <w:noProof/>
+              <w:lang w:eastAsia="en-GB"/>
+            </w:rPr>
+          </w:pPr>
+          <w:hyperlink w:anchor="_Toc16057325" w:history="1">
+            <w:r>
+              <w:rPr>
+                <w:rStyle w:val="Hyperlink"/>
+                <w:noProof/>
+              </w:rPr>
+              <w:t>3.2</w:t>
+            </w:r>
+            <w:r>
+              <w:rPr>
+                <w:rFonts w:eastAsiaTheme="minorEastAsia"/>
+                <w:noProof/>
+                <w:lang w:eastAsia="en-GB"/>
+              </w:rPr>
+              <w:tab/>
+            </w:r>
+            <w:r>
+              <w:rPr>
+                <w:rStyle w:val="Hyperlink"/>
+                <w:noProof/>
+              </w:rPr>
+              <w:t>Data Cleaning</w:t>
+            </w:r>
+            <w:r>
+              <w:rPr>
+                <w:noProof/>
+                <w:webHidden/>
+              </w:rPr>
+              <w:tab/>
+            </w:r>
+            <w:r>
+              <w:rPr>
+                <w:noProof/>
+                <w:webHidden/>
+              </w:rPr>
+              <w:fldChar w:fldCharType="begin"/>
+            </w:r>
+            <w:r>
+              <w:rPr>
+                <w:noProof/>
+                <w:webHidden/>
+              </w:rPr>
+              <w:instrText xml:space="preserve"> PAGEREF _Toc16057325 \h </w:instrText>
+            </w:r>
+            <w:r>
+              <w:rPr>
+                <w:noProof/>
+                <w:webHidden/>
+              </w:rPr>
+            </w:r>
+            <w:r>
+              <w:rPr>
+                <w:noProof/>
+                <w:webHidden/>
+              </w:rPr>
+              <w:fldChar w:fldCharType="separate"/>
+            </w:r>
+            <w:r>
+              <w:rPr>
+                <w:noProof/>
+                <w:webHidden/>
+              </w:rPr>
+              <w:t>6</w:t>
+            </w:r>
+            <w:r>
+              <w:rPr>
+                <w:noProof/>
+                <w:webHidden/>
+              </w:rPr>
+              <w:fldChar w:fldCharType="end"/>
+            </w:r>
+          </w:hyperlink>
+        </w:p>
+        <w:p>
+          <w:pPr>
+            <w:pStyle w:val="TOC2"/>
+            <w:tabs>
+              <w:tab w:val="left" w:pos="880"/>
+              <w:tab w:val="right" w:leader="dot" w:pos="9016"/>
+            </w:tabs>
+            <w:rPr>
+              <w:rFonts w:eastAsiaTheme="minorEastAsia"/>
+              <w:noProof/>
+              <w:lang w:eastAsia="en-GB"/>
+            </w:rPr>
+          </w:pPr>
+          <w:hyperlink w:anchor="_Toc16057326" w:history="1">
+            <w:r>
+              <w:rPr>
+                <w:rStyle w:val="Hyperlink"/>
+                <w:noProof/>
+              </w:rPr>
+              <w:t>3.3</w:t>
+            </w:r>
+            <w:r>
+              <w:rPr>
+                <w:rFonts w:eastAsiaTheme="minorEastAsia"/>
+                <w:noProof/>
+                <w:lang w:eastAsia="en-GB"/>
+              </w:rPr>
+              <w:tab/>
+            </w:r>
+            <w:r>
+              <w:rPr>
+                <w:rStyle w:val="Hyperlink"/>
+                <w:noProof/>
+              </w:rPr>
+              <w:t>Missing data</w:t>
+            </w:r>
+            <w:r>
+              <w:rPr>
+                <w:noProof/>
+                <w:webHidden/>
+              </w:rPr>
+              <w:tab/>
+            </w:r>
+            <w:r>
+              <w:rPr>
+                <w:noProof/>
+                <w:webHidden/>
+              </w:rPr>
+              <w:fldChar w:fldCharType="begin"/>
+            </w:r>
+            <w:r>
+              <w:rPr>
+                <w:noProof/>
+                <w:webHidden/>
+              </w:rPr>
+              <w:instrText xml:space="preserve"> PAGEREF _Toc16057326 \h </w:instrText>
+            </w:r>
+            <w:r>
+              <w:rPr>
+                <w:noProof/>
+                <w:webHidden/>
+              </w:rPr>
+            </w:r>
+            <w:r>
+              <w:rPr>
+                <w:noProof/>
+                <w:webHidden/>
+              </w:rPr>
+              <w:fldChar w:fldCharType="separate"/>
+            </w:r>
+            <w:r>
+              <w:rPr>
+                <w:noProof/>
+                <w:webHidden/>
+              </w:rPr>
+              <w:t>6</w:t>
+            </w:r>
+            <w:r>
+              <w:rPr>
+                <w:noProof/>
+                <w:webHidden/>
+              </w:rPr>
+              <w:fldChar w:fldCharType="end"/>
+            </w:r>
+          </w:hyperlink>
+        </w:p>
+        <w:p>
+          <w:pPr>
+            <w:pStyle w:val="TOC2"/>
+            <w:tabs>
+              <w:tab w:val="left" w:pos="880"/>
+              <w:tab w:val="right" w:leader="dot" w:pos="9016"/>
+            </w:tabs>
+            <w:rPr>
+              <w:rFonts w:eastAsiaTheme="minorEastAsia"/>
+              <w:noProof/>
+              <w:lang w:eastAsia="en-GB"/>
+            </w:rPr>
+          </w:pPr>
+          <w:hyperlink w:anchor="_Toc16057327" w:history="1">
+            <w:r>
+              <w:rPr>
+                <w:rStyle w:val="Hyperlink"/>
+                <w:noProof/>
+              </w:rPr>
+              <w:t>3.4</w:t>
+            </w:r>
+            <w:r>
+              <w:rPr>
+                <w:rFonts w:eastAsiaTheme="minorEastAsia"/>
+                <w:noProof/>
+                <w:lang w:eastAsia="en-GB"/>
+              </w:rPr>
+              <w:tab/>
+            </w:r>
+            <w:r>
+              <w:rPr>
+                <w:rStyle w:val="Hyperlink"/>
+                <w:noProof/>
+              </w:rPr>
+              <w:t>Normalisation vs Standardisation</w:t>
+            </w:r>
+            <w:r>
+              <w:rPr>
+                <w:noProof/>
+                <w:webHidden/>
+              </w:rPr>
+              <w:tab/>
+            </w:r>
+            <w:r>
+              <w:rPr>
+                <w:noProof/>
+                <w:webHidden/>
+              </w:rPr>
+              <w:fldChar w:fldCharType="begin"/>
+            </w:r>
+            <w:r>
+              <w:rPr>
+                <w:noProof/>
+                <w:webHidden/>
+              </w:rPr>
+              <w:instrText xml:space="preserve"> PAGEREF _Toc16057327 \h </w:instrText>
             </w:r>
             <w:r>
               <w:rPr>
@@ -502,7 +1049,7 @@
               <w:lang w:eastAsia="en-GB"/>
             </w:rPr>
           </w:pPr>
-          <w:hyperlink w:anchor="_Toc15576394" w:history="1">
+          <w:hyperlink w:anchor="_Toc16057328" w:history="1">
             <w:r>
               <w:rPr>
                 <w:rStyle w:val="Hyperlink"/>
@@ -544,7 +1091,179 @@
                 <w:noProof/>
                 <w:webHidden/>
               </w:rPr>
-              <w:instrText xml:space="preserve"> PAGEREF _Toc15576394 \h </w:instrText>
+              <w:instrText xml:space="preserve"> PAGEREF _Toc16057328 \h </w:instrText>
+            </w:r>
+            <w:r>
+              <w:rPr>
+                <w:noProof/>
+                <w:webHidden/>
+              </w:rPr>
+            </w:r>
+            <w:r>
+              <w:rPr>
+                <w:noProof/>
+                <w:webHidden/>
+              </w:rPr>
+              <w:fldChar w:fldCharType="separate"/>
+            </w:r>
+            <w:r>
+              <w:rPr>
+                <w:noProof/>
+                <w:webHidden/>
+              </w:rPr>
+              <w:t>7</w:t>
+            </w:r>
+            <w:r>
+              <w:rPr>
+                <w:noProof/>
+                <w:webHidden/>
+              </w:rPr>
+              <w:fldChar w:fldCharType="end"/>
+            </w:r>
+          </w:hyperlink>
+        </w:p>
+        <w:p>
+          <w:pPr>
+            <w:pStyle w:val="TOC2"/>
+            <w:tabs>
+              <w:tab w:val="left" w:pos="880"/>
+              <w:tab w:val="right" w:leader="dot" w:pos="9016"/>
+            </w:tabs>
+            <w:rPr>
+              <w:rFonts w:eastAsiaTheme="minorEastAsia"/>
+              <w:noProof/>
+              <w:lang w:eastAsia="en-GB"/>
+            </w:rPr>
+          </w:pPr>
+          <w:hyperlink w:anchor="_Toc16057329" w:history="1">
+            <w:r>
+              <w:rPr>
+                <w:rStyle w:val="Hyperlink"/>
+                <w:noProof/>
+              </w:rPr>
+              <w:t>4.1</w:t>
+            </w:r>
+            <w:r>
+              <w:rPr>
+                <w:rFonts w:eastAsiaTheme="minorEastAsia"/>
+                <w:noProof/>
+                <w:lang w:eastAsia="en-GB"/>
+              </w:rPr>
+              <w:tab/>
+            </w:r>
+            <w:r>
+              <w:rPr>
+                <w:rStyle w:val="Hyperlink"/>
+                <w:noProof/>
+              </w:rPr>
+              <w:t>Create models</w:t>
+            </w:r>
+            <w:r>
+              <w:rPr>
+                <w:noProof/>
+                <w:webHidden/>
+              </w:rPr>
+              <w:tab/>
+            </w:r>
+            <w:r>
+              <w:rPr>
+                <w:noProof/>
+                <w:webHidden/>
+              </w:rPr>
+              <w:fldChar w:fldCharType="begin"/>
+            </w:r>
+            <w:r>
+              <w:rPr>
+                <w:noProof/>
+                <w:webHidden/>
+              </w:rPr>
+              <w:instrText xml:space="preserve"> PAGEREF _Toc16057329 \h </w:instrText>
+            </w:r>
+            <w:r>
+              <w:rPr>
+                <w:noProof/>
+                <w:webHidden/>
+              </w:rPr>
+            </w:r>
+            <w:r>
+              <w:rPr>
+                <w:noProof/>
+                <w:webHidden/>
+              </w:rPr>
+              <w:fldChar w:fldCharType="separate"/>
+            </w:r>
+            <w:r>
+              <w:rPr>
+                <w:noProof/>
+                <w:webHidden/>
+              </w:rPr>
+              <w:t>7</w:t>
+            </w:r>
+            <w:r>
+              <w:rPr>
+                <w:noProof/>
+                <w:webHidden/>
+              </w:rPr>
+              <w:fldChar w:fldCharType="end"/>
+            </w:r>
+          </w:hyperlink>
+        </w:p>
+        <w:p>
+          <w:pPr>
+            <w:pStyle w:val="TOC2"/>
+            <w:tabs>
+              <w:tab w:val="left" w:pos="880"/>
+              <w:tab w:val="right" w:leader="dot" w:pos="9016"/>
+            </w:tabs>
+            <w:rPr>
+              <w:rFonts w:eastAsiaTheme="minorEastAsia"/>
+              <w:noProof/>
+              <w:lang w:eastAsia="en-GB"/>
+            </w:rPr>
+          </w:pPr>
+          <w:hyperlink w:anchor="_Toc16057330" w:history="1">
+            <w:r>
+              <w:rPr>
+                <w:rStyle w:val="Hyperlink"/>
+                <w:noProof/>
+              </w:rPr>
+              <w:t>4.2</w:t>
+            </w:r>
+            <w:r>
+              <w:rPr>
+                <w:rFonts w:eastAsiaTheme="minorEastAsia"/>
+                <w:noProof/>
+                <w:lang w:eastAsia="en-GB"/>
+              </w:rPr>
+              <w:tab/>
+            </w:r>
+            <w:r>
+              <w:rPr>
+                <w:rStyle w:val="Hyperlink"/>
+                <w:noProof/>
+              </w:rPr>
+              <w:t>Tune models</w:t>
+            </w:r>
+            <w:r>
+              <w:rPr>
+                <w:noProof/>
+                <w:webHidden/>
+              </w:rPr>
+              <w:tab/>
+            </w:r>
+            <w:r>
+              <w:rPr>
+                <w:noProof/>
+                <w:webHidden/>
+              </w:rPr>
+              <w:fldChar w:fldCharType="begin"/>
+            </w:r>
+            <w:r>
+              <w:rPr>
+                <w:noProof/>
+                <w:webHidden/>
+              </w:rPr>
+              <w:instrText xml:space="preserve"> PAGEREF _Toc16057330 \h </w:instrText>
             </w:r>
             <w:r>
               <w:rPr>
@@ -588,7 +1307,7 @@
               <w:lang w:eastAsia="en-GB"/>
             </w:rPr>
           </w:pPr>
-          <w:hyperlink w:anchor="_Toc15576395" w:history="1">
+          <w:hyperlink w:anchor="_Toc16057331" w:history="1">
             <w:r>
               <w:rPr>
                 <w:rStyle w:val="Hyperlink"/>
@@ -630,7 +1349,7 @@
                 <w:noProof/>
                 <w:webHidden/>
               </w:rPr>
-              <w:instrText xml:space="preserve"> PAGEREF _Toc15576395 \h </w:instrText>
+              <w:instrText xml:space="preserve"> PAGEREF _Toc16057331 \h </w:instrText>
             </w:r>
             <w:r>
               <w:rPr>
@@ -674,7 +1393,7 @@
               <w:lang w:eastAsia="en-GB"/>
             </w:rPr>
           </w:pPr>
-          <w:hyperlink w:anchor="_Toc15576396" w:history="1">
+          <w:hyperlink w:anchor="_Toc16057332" w:history="1">
             <w:r>
               <w:rPr>
                 <w:rStyle w:val="Hyperlink"/>
@@ -716,7 +1435,7 @@
                 <w:noProof/>
                 <w:webHidden/>
               </w:rPr>
-              <w:instrText xml:space="preserve"> PAGEREF _Toc15576396 \h </w:instrText>
+              <w:instrText xml:space="preserve"> PAGEREF _Toc16057332 \h </w:instrText>
             </w:r>
             <w:r>
               <w:rPr>
@@ -760,7 +1479,7 @@
               <w:lang w:eastAsia="en-GB"/>
             </w:rPr>
           </w:pPr>
-          <w:hyperlink w:anchor="_Toc15576397" w:history="1">
+          <w:hyperlink w:anchor="_Toc16057333" w:history="1">
             <w:r>
               <w:rPr>
                 <w:rStyle w:val="Hyperlink"/>
@@ -802,7 +1521,7 @@
                 <w:noProof/>
                 <w:webHidden/>
               </w:rPr>
-              <w:instrText xml:space="preserve"> PAGEREF _Toc15576397 \h </w:instrText>
+              <w:instrText xml:space="preserve"> PAGEREF _Toc16057333 \h </w:instrText>
             </w:r>
             <w:r>
               <w:rPr>
@@ -823,6 +1542,216 @@
                 <w:webHidden/>
               </w:rPr>
               <w:t>10</w:t>
+            </w:r>
+            <w:r>
+              <w:rPr>
+                <w:noProof/>
+                <w:webHidden/>
+              </w:rPr>
+              <w:fldChar w:fldCharType="end"/>
+            </w:r>
+          </w:hyperlink>
+        </w:p>
+        <w:p>
+          <w:pPr>
+            <w:pStyle w:val="TOC1"/>
+            <w:tabs>
+              <w:tab w:val="right" w:leader="dot" w:pos="9016"/>
+            </w:tabs>
+            <w:rPr>
+              <w:rFonts w:eastAsiaTheme="minorEastAsia"/>
+              <w:noProof/>
+              <w:lang w:eastAsia="en-GB"/>
+            </w:rPr>
+          </w:pPr>
+          <w:hyperlink w:anchor="_Toc16057334" w:history="1">
+            <w:r>
+              <w:rPr>
+                <w:rStyle w:val="Hyperlink"/>
+                <w:noProof/>
+              </w:rPr>
+              <w:t>References</w:t>
+            </w:r>
+            <w:r>
+              <w:rPr>
+                <w:noProof/>
+                <w:webHidden/>
+              </w:rPr>
+              <w:tab/>
+            </w:r>
+            <w:r>
+              <w:rPr>
+                <w:noProof/>
+                <w:webHidden/>
+              </w:rPr>
+              <w:fldChar w:fldCharType="begin"/>
+            </w:r>
+            <w:r>
+              <w:rPr>
+                <w:noProof/>
+                <w:webHidden/>
+              </w:rPr>
+              <w:instrText xml:space="preserve"> PAGEREF _Toc16057334 \h </w:instrText>
+            </w:r>
+            <w:r>
+              <w:rPr>
+                <w:noProof/>
+                <w:webHidden/>
+              </w:rPr>
+            </w:r>
+            <w:r>
+              <w:rPr>
+                <w:noProof/>
+                <w:webHidden/>
+              </w:rPr>
+              <w:fldChar w:fldCharType="separate"/>
+            </w:r>
+            <w:r>
+              <w:rPr>
+                <w:noProof/>
+                <w:webHidden/>
+              </w:rPr>
+              <w:t>11</w:t>
+            </w:r>
+            <w:r>
+              <w:rPr>
+                <w:noProof/>
+                <w:webHidden/>
+              </w:rPr>
+              <w:fldChar w:fldCharType="end"/>
+            </w:r>
+          </w:hyperlink>
+        </w:p>
+        <w:p>
+          <w:pPr>
+            <w:pStyle w:val="TOC1"/>
+            <w:tabs>
+              <w:tab w:val="right" w:leader="dot" w:pos="9016"/>
+            </w:tabs>
+            <w:rPr>
+              <w:rFonts w:eastAsiaTheme="minorEastAsia"/>
+              <w:noProof/>
+              <w:lang w:eastAsia="en-GB"/>
+            </w:rPr>
+          </w:pPr>
+          <w:hyperlink w:anchor="_Toc16057335" w:history="1">
+            <w:r>
+              <w:rPr>
+                <w:rStyle w:val="Hyperlink"/>
+                <w:noProof/>
+              </w:rPr>
+              <w:t>Appendix A</w:t>
+            </w:r>
+            <w:r>
+              <w:rPr>
+                <w:noProof/>
+                <w:webHidden/>
+              </w:rPr>
+              <w:tab/>
+            </w:r>
+            <w:r>
+              <w:rPr>
+                <w:noProof/>
+                <w:webHidden/>
+              </w:rPr>
+              <w:fldChar w:fldCharType="begin"/>
+            </w:r>
+            <w:r>
+              <w:rPr>
+                <w:noProof/>
+                <w:webHidden/>
+              </w:rPr>
+              <w:instrText xml:space="preserve"> PAGEREF _Toc16057335 \h </w:instrText>
+            </w:r>
+            <w:r>
+              <w:rPr>
+                <w:noProof/>
+                <w:webHidden/>
+              </w:rPr>
+            </w:r>
+            <w:r>
+              <w:rPr>
+                <w:noProof/>
+                <w:webHidden/>
+              </w:rPr>
+              <w:fldChar w:fldCharType="separate"/>
+            </w:r>
+            <w:r>
+              <w:rPr>
+                <w:noProof/>
+                <w:webHidden/>
+              </w:rPr>
+              <w:t>12</w:t>
+            </w:r>
+            <w:r>
+              <w:rPr>
+                <w:noProof/>
+                <w:webHidden/>
+              </w:rPr>
+              <w:fldChar w:fldCharType="end"/>
+            </w:r>
+          </w:hyperlink>
+        </w:p>
+        <w:p>
+          <w:pPr>
+            <w:pStyle w:val="TOC1"/>
+            <w:tabs>
+              <w:tab w:val="right" w:leader="dot" w:pos="9016"/>
+            </w:tabs>
+            <w:rPr>
+              <w:rFonts w:eastAsiaTheme="minorEastAsia"/>
+              <w:noProof/>
+              <w:lang w:eastAsia="en-GB"/>
+            </w:rPr>
+          </w:pPr>
+          <w:hyperlink w:anchor="_Toc16057336" w:history="1">
+            <w:r>
+              <w:rPr>
+                <w:rStyle w:val="Hyperlink"/>
+                <w:noProof/>
+              </w:rPr>
+              <w:t>Random Thoughts</w:t>
+            </w:r>
+            <w:r>
+              <w:rPr>
+                <w:noProof/>
+                <w:webHidden/>
+              </w:rPr>
+              <w:tab/>
+            </w:r>
+            <w:r>
+              <w:rPr>
+                <w:noProof/>
+                <w:webHidden/>
+              </w:rPr>
+              <w:fldChar w:fldCharType="begin"/>
+            </w:r>
+            <w:r>
+              <w:rPr>
+                <w:noProof/>
+                <w:webHidden/>
+              </w:rPr>
+              <w:instrText xml:space="preserve"> PAGEREF _Toc16057336 \h </w:instrText>
+            </w:r>
+            <w:r>
+              <w:rPr>
+                <w:noProof/>
+                <w:webHidden/>
+              </w:rPr>
+            </w:r>
+            <w:r>
+              <w:rPr>
+                <w:noProof/>
+                <w:webHidden/>
+              </w:rPr>
+              <w:fldChar w:fldCharType="separate"/>
+            </w:r>
+            <w:r>
+              <w:rPr>
+                <w:noProof/>
+                <w:webHidden/>
+              </w:rPr>
+              <w:t>13</w:t>
             </w:r>
             <w:r>
               <w:rPr>
@@ -862,7 +1791,7 @@
       <w:pPr>
         <w:pStyle w:val="Heading1"/>
       </w:pPr>
-      <w:bookmarkStart w:id="1" w:name="_Toc15576391"/>
+      <w:bookmarkStart w:id="1" w:name="_Toc16057319"/>
       <w:r>
         <w:lastRenderedPageBreak/>
         <w:t>Abstract</w:t>
@@ -898,6 +1827,65 @@
         <w:t>This project clearly shows the value of collecting clinical procedural data which can then be modelled using machine learning techniques to inform clinical practice. With more time, further modelling, including unsupervised clustering could be undertaken to derive further insights.</w:t>
       </w:r>
     </w:p>
+    <w:p/>
+    <w:p>
+      <w:r>
+        <w:rPr>
+          <w:color w:val="5B9BD5" w:themeColor="accent1"/>
+          <w:sz w:val="32"/>
+          <w:szCs w:val="32"/>
+        </w:rPr>
+        <w:t>Supervisor</w:t>
+      </w:r>
+      <w:r>
+        <w:t xml:space="preserve">: </w:t>
+      </w:r>
+    </w:p>
+    <w:p>
+      <w:r>
+        <w:rPr>
+          <w:sz w:val="28"/>
+          <w:szCs w:val="28"/>
+        </w:rPr>
+        <w:t>Nigel Martin</w:t>
+      </w:r>
+      <w:r>
+        <w:rPr>
+          <w:sz w:val="28"/>
+          <w:szCs w:val="28"/>
+        </w:rPr>
+        <w:t xml:space="preserve"> </w:t>
+      </w:r>
+      <w:r>
+        <w:t>(nigel@dcs.bbk.ac.uk)</w:t>
+      </w:r>
+    </w:p>
+    <w:p>
+      <w:r>
+        <w:t>Department of Computer Science and Information Systems, Birkbeck College</w:t>
+      </w:r>
+      <w:r>
+        <w:t xml:space="preserve">, </w:t>
+      </w:r>
+      <w:r>
+        <w:t>University of London</w:t>
+      </w:r>
+      <w:r>
+        <w:t xml:space="preserve">, </w:t>
+      </w:r>
+      <w:r>
+        <w:t>London</w:t>
+      </w:r>
+      <w:r>
+        <w:t xml:space="preserve">, </w:t>
+      </w:r>
+      <w:r>
+        <w:t>UK</w:t>
+      </w:r>
+      <w:r>
+        <w:t>.</w:t>
+      </w:r>
+    </w:p>
     <w:p>
       <w:r>
         <w:br w:type="page"/>
@@ -907,7 +1895,7 @@
       <w:pPr>
         <w:pStyle w:val="Heading1"/>
       </w:pPr>
-      <w:bookmarkStart w:id="2" w:name="_Toc15576392"/>
+      <w:bookmarkStart w:id="2" w:name="_Toc16057320"/>
       <w:r>
         <w:lastRenderedPageBreak/>
         <w:t>Introduction</w:t>
@@ -918,19 +1906,64 @@
       <w:pPr>
         <w:pStyle w:val="Heading2"/>
       </w:pPr>
+      <w:bookmarkStart w:id="3" w:name="_Toc16057321"/>
       <w:r>
         <w:t>Background</w:t>
       </w:r>
+      <w:bookmarkEnd w:id="3"/>
     </w:p>
     <w:p/>
     <w:p>
       <w:pPr>
         <w:pStyle w:val="Heading2"/>
       </w:pPr>
+      <w:bookmarkStart w:id="4" w:name="_Toc16057322"/>
       <w:r>
         <w:t>Literary Review</w:t>
       </w:r>
-    </w:p>
+      <w:bookmarkEnd w:id="4"/>
+    </w:p>
+    <w:p/>
+    <w:p>
+      <w:pPr>
+        <w:ind w:left="576"/>
+      </w:pPr>
+      <w:r>
+        <w:t>Synopsis of project proposal but NOT a copy. Concentrate on parts that are directly relevant to the project.</w:t>
+      </w:r>
+    </w:p>
+    <w:p>
+      <w:pPr>
+        <w:ind w:left="576"/>
+      </w:pPr>
+    </w:p>
+    <w:p>
+      <w:pPr>
+        <w:pStyle w:val="Heading2"/>
+      </w:pPr>
+      <w:r>
+        <w:t>Report outline</w:t>
+      </w:r>
+    </w:p>
+    <w:p/>
+    <w:p>
+      <w:pPr>
+        <w:ind w:left="576"/>
+      </w:pPr>
+      <w:r>
+        <w:t>Highlight some key aspects of the report, include some interesting graphics clearly anotated.</w:t>
+      </w:r>
+    </w:p>
+    <w:p/>
+    <w:p>
+      <w:pPr>
+        <w:pStyle w:val="Heading2"/>
+      </w:pPr>
+      <w:r>
+        <w:t>Aim and Objectives</w:t>
+      </w:r>
+    </w:p>
+    <w:p/>
     <w:p/>
     <w:p/>
     <w:p>
@@ -942,29 +1975,33 @@
       <w:pPr>
         <w:pStyle w:val="Heading1"/>
       </w:pPr>
-      <w:bookmarkStart w:id="3" w:name="_Toc15576393"/>
+      <w:bookmarkStart w:id="5" w:name="_Toc16057323"/>
       <w:r>
         <w:lastRenderedPageBreak/>
         <w:t>Data</w:t>
       </w:r>
-      <w:bookmarkEnd w:id="3"/>
+      <w:bookmarkEnd w:id="5"/>
     </w:p>
     <w:p>
       <w:pPr>
         <w:pStyle w:val="Heading2"/>
       </w:pPr>
+      <w:bookmarkStart w:id="6" w:name="_Toc16057324"/>
       <w:r>
         <w:t>Source</w:t>
       </w:r>
+      <w:bookmarkEnd w:id="6"/>
     </w:p>
     <w:p/>
     <w:p>
       <w:pPr>
         <w:pStyle w:val="Heading2"/>
       </w:pPr>
+      <w:bookmarkStart w:id="7" w:name="_Toc16057325"/>
       <w:r>
         <w:t>Data Cleaning</w:t>
       </w:r>
+      <w:bookmarkEnd w:id="7"/>
     </w:p>
     <w:p>
       <w:pPr>
@@ -983,9 +2020,11 @@
       <w:pPr>
         <w:pStyle w:val="Heading2"/>
       </w:pPr>
+      <w:bookmarkStart w:id="8" w:name="_Toc16057326"/>
       <w:r>
         <w:t>Missing data</w:t>
       </w:r>
+      <w:bookmarkEnd w:id="8"/>
     </w:p>
     <w:p>
       <w:pPr>
@@ -1004,9 +2043,11 @@
       <w:pPr>
         <w:pStyle w:val="Heading2"/>
       </w:pPr>
+      <w:bookmarkStart w:id="9" w:name="_Toc16057327"/>
       <w:r>
         <w:t>Normalisation vs Standardisation</w:t>
       </w:r>
+      <w:bookmarkEnd w:id="9"/>
     </w:p>
     <w:p>
       <w:pPr>
@@ -1055,36 +2096,37 @@
       <w:pPr>
         <w:pStyle w:val="Heading1"/>
       </w:pPr>
-      <w:bookmarkStart w:id="4" w:name="_Toc15576394"/>
+      <w:bookmarkStart w:id="10" w:name="_Toc16057328"/>
       <w:r>
         <w:lastRenderedPageBreak/>
         <w:t>Methods</w:t>
       </w:r>
-      <w:bookmarkEnd w:id="4"/>
+      <w:bookmarkEnd w:id="10"/>
     </w:p>
     <w:p/>
     <w:p>
       <w:pPr>
         <w:pStyle w:val="Heading2"/>
       </w:pPr>
+      <w:bookmarkStart w:id="11" w:name="_Toc16057329"/>
       <w:r>
         <w:t>Create models</w:t>
       </w:r>
+      <w:bookmarkEnd w:id="11"/>
     </w:p>
     <w:p/>
     <w:p>
       <w:pPr>
         <w:pStyle w:val="Heading2"/>
       </w:pPr>
+      <w:bookmarkStart w:id="12" w:name="_Toc16057330"/>
       <w:r>
         <w:t>Tune models</w:t>
       </w:r>
-    </w:p>
-    <w:p/>
-    <w:p>
-      <w:bookmarkStart w:id="5" w:name="_GoBack"/>
-      <w:bookmarkEnd w:id="5"/>
-    </w:p>
+      <w:bookmarkEnd w:id="12"/>
+    </w:p>
+    <w:p/>
+    <w:p/>
     <w:p>
       <w:r>
         <w:br w:type="page"/>
@@ -1094,12 +2136,12 @@
       <w:pPr>
         <w:pStyle w:val="Heading1"/>
       </w:pPr>
-      <w:bookmarkStart w:id="6" w:name="_Toc15576395"/>
+      <w:bookmarkStart w:id="13" w:name="_Toc16057331"/>
       <w:r>
         <w:lastRenderedPageBreak/>
         <w:t>Analysis</w:t>
       </w:r>
-      <w:bookmarkEnd w:id="6"/>
+      <w:bookmarkEnd w:id="13"/>
     </w:p>
     <w:p/>
     <w:p/>
@@ -1112,12 +2154,12 @@
       <w:pPr>
         <w:pStyle w:val="Heading1"/>
       </w:pPr>
-      <w:bookmarkStart w:id="7" w:name="_Toc15576396"/>
+      <w:bookmarkStart w:id="14" w:name="_Toc16057332"/>
       <w:r>
         <w:lastRenderedPageBreak/>
         <w:t>Results</w:t>
       </w:r>
-      <w:bookmarkEnd w:id="7"/>
+      <w:bookmarkEnd w:id="14"/>
     </w:p>
     <w:p/>
     <w:p/>
@@ -1130,12 +2172,41 @@
       <w:pPr>
         <w:pStyle w:val="Heading1"/>
       </w:pPr>
-      <w:bookmarkStart w:id="8" w:name="_Toc15576397"/>
+      <w:bookmarkStart w:id="15" w:name="_Toc16057333"/>
       <w:r>
         <w:lastRenderedPageBreak/>
         <w:t>Conclusion</w:t>
       </w:r>
-      <w:bookmarkEnd w:id="8"/>
+      <w:bookmarkEnd w:id="15"/>
+    </w:p>
+    <w:p/>
+    <w:p>
+      <w:pPr>
+        <w:pStyle w:val="Heading2"/>
+      </w:pPr>
+      <w:r>
+        <w:t>Project Summary</w:t>
+      </w:r>
+    </w:p>
+    <w:p/>
+    <w:p/>
+    <w:p>
+      <w:pPr>
+        <w:pStyle w:val="Heading2"/>
+      </w:pPr>
+      <w:r>
+        <w:t>Project Evaluation</w:t>
+      </w:r>
+    </w:p>
+    <w:p/>
+    <w:p/>
+    <w:p>
+      <w:pPr>
+        <w:pStyle w:val="Heading2"/>
+      </w:pPr>
+      <w:r>
+        <w:t>Recommendations for Future Work</w:t>
+      </w:r>
     </w:p>
     <w:p/>
     <w:p/>
@@ -1158,10 +2229,12 @@
           <w:numId w:val="0"/>
         </w:numPr>
       </w:pPr>
+      <w:bookmarkStart w:id="16" w:name="_Toc16057334"/>
       <w:r>
         <w:lastRenderedPageBreak/>
         <w:t>References</w:t>
       </w:r>
+      <w:bookmarkEnd w:id="16"/>
     </w:p>
     <w:p>
       <w:pPr>
@@ -1377,18 +2450,33 @@
           <w:numId w:val="0"/>
         </w:numPr>
       </w:pPr>
+      <w:bookmarkStart w:id="17" w:name="_Toc16057335"/>
       <w:r>
         <w:lastRenderedPageBreak/>
         <w:t>Appendix A</w:t>
       </w:r>
-    </w:p>
-    <w:p/>
-    <w:p/>
-    <w:p>
-      <w:r>
-        <w:br w:type="page"/>
-      </w:r>
-    </w:p>
+      <w:bookmarkEnd w:id="17"/>
+      <w:r>
+        <w:t xml:space="preserve"> – Example Project Code</w:t>
+      </w:r>
+    </w:p>
+    <w:p/>
+    <w:p>
+      <w:r>
+        <w:t>Python Functions</w:t>
+      </w:r>
+    </w:p>
+    <w:p>
+      <w:r>
+        <w:t>Python ODBC</w:t>
+      </w:r>
+    </w:p>
+    <w:p>
+      <w:r>
+        <w:t>R Model</w:t>
+      </w:r>
+    </w:p>
+    <w:p/>
     <w:p>
       <w:pPr>
         <w:pStyle w:val="Heading1"/>
@@ -1398,8 +2486,100 @@
         </w:numPr>
       </w:pPr>
       <w:r>
+        <w:t>Appendix B</w:t>
+      </w:r>
+      <w:r>
+        <w:t xml:space="preserve"> – Example </w:t>
+      </w:r>
+      <w:r>
+        <w:t>RDV structure</w:t>
+      </w:r>
+    </w:p>
+    <w:p/>
+    <w:p>
+      <w:r>
+        <w:t>Basic</w:t>
+      </w:r>
+    </w:p>
+    <w:p>
+      <w:r>
+        <w:t>Adjusted</w:t>
+      </w:r>
+    </w:p>
+    <w:p/>
+    <w:p>
+      <w:pPr>
+        <w:pStyle w:val="Heading1"/>
+        <w:numPr>
+          <w:ilvl w:val="0"/>
+          <w:numId w:val="0"/>
+        </w:numPr>
+      </w:pPr>
+      <w:r>
+        <w:t>Appendix C</w:t>
+      </w:r>
+      <w:r>
+        <w:t xml:space="preserve"> – </w:t>
+      </w:r>
+      <w:r>
+        <w:t>Detailed output from and analytic process</w:t>
+      </w:r>
+    </w:p>
+    <w:p/>
+    <w:p>
+      <w:r>
+        <w:t>RDM file output</w:t>
+      </w:r>
+    </w:p>
+    <w:p/>
+    <w:p>
+      <w:pPr>
+        <w:pStyle w:val="Heading1"/>
+        <w:numPr>
+          <w:ilvl w:val="0"/>
+          <w:numId w:val="0"/>
+        </w:numPr>
+      </w:pPr>
+      <w:r>
+        <w:t>Appendix D</w:t>
+      </w:r>
+      <w:r>
+        <w:t xml:space="preserve"> – </w:t>
+      </w:r>
+      <w:r>
+        <w:t>Deliverables on Attached CD ROM</w:t>
+      </w:r>
+    </w:p>
+    <w:p/>
+    <w:p>
+      <w:bookmarkStart w:id="18" w:name="_GoBack"/>
+      <w:bookmarkEnd w:id="18"/>
+    </w:p>
+    <w:p/>
+    <w:p/>
+    <w:p/>
+    <w:p/>
+    <w:p>
+      <w:r>
+        <w:br w:type="page"/>
+      </w:r>
+    </w:p>
+    <w:p>
+      <w:pPr>
+        <w:pStyle w:val="Heading1"/>
+        <w:numPr>
+          <w:ilvl w:val="0"/>
+          <w:numId w:val="0"/>
+        </w:numPr>
+      </w:pPr>
+      <w:bookmarkStart w:id="19" w:name="_Toc16057336"/>
+      <w:r>
         <w:lastRenderedPageBreak/>
-        <w:t xml:space="preserve">Random Thoughts </w:t>
+        <w:t>Random Thoughts</w:t>
+      </w:r>
+      <w:bookmarkEnd w:id="19"/>
+      <w:r>
+        <w:t xml:space="preserve"> </w:t>
       </w:r>
     </w:p>
     <w:p>
@@ -1490,10 +2670,133 @@
       <w:pPr>
         <w:pStyle w:val="ListParagraph"/>
         <w:numPr>
+          <w:ilvl w:val="0"/>
+          <w:numId w:val="3"/>
+        </w:numPr>
+      </w:pPr>
+      <w:r>
+        <w:t>Balanced data</w:t>
+      </w:r>
+    </w:p>
+    <w:p>
+      <w:pPr>
+        <w:pStyle w:val="ListParagraph"/>
+        <w:numPr>
+          <w:ilvl w:val="0"/>
+          <w:numId w:val="3"/>
+        </w:numPr>
+      </w:pPr>
+      <w:r>
+        <w:t>Methods before data?</w:t>
+      </w:r>
+    </w:p>
+    <w:p>
+      <w:pPr>
+        <w:pStyle w:val="ListParagraph"/>
+        <w:numPr>
           <w:ilvl w:val="1"/>
           <w:numId w:val="3"/>
         </w:numPr>
       </w:pPr>
+      <w:r>
+        <w:t>Include Software architecture in methods?</w:t>
+      </w:r>
+    </w:p>
+    <w:p>
+      <w:pPr>
+        <w:pStyle w:val="ListParagraph"/>
+        <w:numPr>
+          <w:ilvl w:val="2"/>
+          <w:numId w:val="3"/>
+        </w:numPr>
+      </w:pPr>
+      <w:r>
+        <w:t>Tools and programing language</w:t>
+      </w:r>
+    </w:p>
+    <w:p>
+      <w:pPr>
+        <w:pStyle w:val="ListParagraph"/>
+        <w:numPr>
+          <w:ilvl w:val="3"/>
+          <w:numId w:val="3"/>
+        </w:numPr>
+      </w:pPr>
+      <w:r>
+        <w:t>Why use R over Python?</w:t>
+      </w:r>
+    </w:p>
+    <w:p>
+      <w:pPr>
+        <w:pStyle w:val="ListParagraph"/>
+        <w:numPr>
+          <w:ilvl w:val="2"/>
+          <w:numId w:val="3"/>
+        </w:numPr>
+      </w:pPr>
+      <w:r>
+        <w:t>Project pipeline</w:t>
+      </w:r>
+    </w:p>
+    <w:p>
+      <w:pPr>
+        <w:pStyle w:val="ListParagraph"/>
+        <w:numPr>
+          <w:ilvl w:val="3"/>
+          <w:numId w:val="3"/>
+        </w:numPr>
+      </w:pPr>
+      <w:r>
+        <w:t>PM Research Database =&gt; EAV Schema =&gt; Summary and Study based Attributes =&gt; RDV production =&gt; RDV Adjustments =&gt; Run models =&gt; review results</w:t>
+      </w:r>
+    </w:p>
+    <w:p>
+      <w:pPr>
+        <w:pStyle w:val="ListParagraph"/>
+        <w:numPr>
+          <w:ilvl w:val="1"/>
+          <w:numId w:val="3"/>
+        </w:numPr>
+      </w:pPr>
+      <w:r>
+        <w:t>Testing and Profiling</w:t>
+      </w:r>
+    </w:p>
+    <w:p>
+      <w:pPr>
+        <w:pStyle w:val="ListParagraph"/>
+        <w:numPr>
+          <w:ilvl w:val="0"/>
+          <w:numId w:val="3"/>
+        </w:numPr>
+      </w:pPr>
+      <w:r>
+        <w:t>Agile approach</w:t>
+      </w:r>
+    </w:p>
+    <w:p>
+      <w:pPr>
+        <w:pStyle w:val="ListParagraph"/>
+        <w:numPr>
+          <w:ilvl w:val="1"/>
+          <w:numId w:val="3"/>
+        </w:numPr>
+      </w:pPr>
+      <w:r>
+        <w:t>Reviewed progress from last week</w:t>
+      </w:r>
+    </w:p>
+    <w:p>
+      <w:pPr>
+        <w:pStyle w:val="ListParagraph"/>
+        <w:numPr>
+          <w:ilvl w:val="1"/>
+          <w:numId w:val="3"/>
+        </w:numPr>
+      </w:pPr>
+      <w:r>
+        <w:t>Set objectives for the coming week</w:t>
+      </w:r>
     </w:p>
     <w:sectPr>
       <w:pgSz w:w="11906" w:h="16838"/>
@@ -1567,7 +2870,7 @@
           <w:rPr>
             <w:noProof/>
           </w:rPr>
-          <w:t>6</w:t>
+          <w:t>12</w:t>
         </w:r>
         <w:r>
           <w:rPr>
@@ -1787,7 +3090,7 @@
         <w:rFonts w:ascii="Courier New" w:hAnsi="Courier New" w:cs="Courier New" w:hint="default"/>
       </w:rPr>
     </w:lvl>
-    <w:lvl w:ilvl="2" w:tplc="08090005" w:tentative="1">
+    <w:lvl w:ilvl="2" w:tplc="08090005">
       <w:start w:val="1"/>
       <w:numFmt w:val="bullet"/>
       <w:lvlText w:val=""/>
@@ -1799,7 +3102,7 @@
         <w:rFonts w:ascii="Wingdings" w:hAnsi="Wingdings" w:hint="default"/>
       </w:rPr>
     </w:lvl>
-    <w:lvl w:ilvl="3" w:tplc="08090001" w:tentative="1">
+    <w:lvl w:ilvl="3" w:tplc="08090001">
       <w:start w:val="1"/>
       <w:numFmt w:val="bullet"/>
       <w:lvlText w:val=""/>
@@ -3186,7 +4489,7 @@
 </file>
 
 <file path=customXml/itemProps1.xml><?xml version="1.0" encoding="utf-8"?>
-<ds:datastoreItem xmlns:ds="http://schemas.openxmlformats.org/officeDocument/2006/customXml" ds:itemID="{49C2836A-0B86-4ED4-B620-357B265FD1BD}">
+<ds:datastoreItem xmlns:ds="http://schemas.openxmlformats.org/officeDocument/2006/customXml" ds:itemID="{E701D352-7AB7-4B25-AFA6-336C77EFA7D6}">
   <ds:schemaRefs>
     <ds:schemaRef ds:uri="http://schemas.openxmlformats.org/officeDocument/2006/bibliography"/>
   </ds:schemaRefs>

</xml_diff>

<commit_message>
Added background from project proposal document.
</commit_message>
<xml_diff>
--- a/Docs/BoothJ_DS_report_v03.docx
+++ b/Docs/BoothJ_DS_report_v03.docx
@@ -60,7 +60,15 @@
     </w:p>
     <w:p>
       <w:r>
-        <w:t>Department of Computer Science and Information Systems, Birkbeck College, University of London, 2019</w:t>
+        <w:t xml:space="preserve">Department of Computer Science and Information Systems, </w:t>
+      </w:r>
+      <w:proofErr w:type="spellStart"/>
+      <w:r>
+        <w:t>Birkbeck</w:t>
+      </w:r>
+      <w:proofErr w:type="spellEnd"/>
+      <w:r>
+        <w:t xml:space="preserve"> College, University of London, 2019</w:t>
       </w:r>
     </w:p>
     <w:p/>
@@ -164,13 +172,7 @@
     <w:p/>
     <w:p>
       <w:r>
-        <w:t>The report may be freely copied and distributed provided the</w:t>
-      </w:r>
-      <w:r>
-        <w:t xml:space="preserve"> </w:t>
-      </w:r>
-      <w:r>
-        <w:t>source is explicitly acknowledged.</w:t>
+        <w:t>The report may be freely copied and distributed provided the source is explicitly acknowledged.</w:t>
       </w:r>
     </w:p>
     <w:p/>
@@ -1807,7 +1809,15 @@
     <w:p/>
     <w:p>
       <w:r>
-        <w:t>A post mortem database containing 7000 records across 300 variables was analysed and categorised into stage of examination (external and internal). The outcome of the examination was summarised as either ‘cause of death determined’ or ‘not determined’. From these summarised data, cases were filtered by children aged &lt;= 2 years, resulting in a dataset of 3,100 post mortems.</w:t>
+        <w:t xml:space="preserve">A post mortem database containing 7000 records across 300 variables was analysed and categorised into stage of examination (external and internal). The outcome of the examination was summarised as either </w:t>
+      </w:r>
+      <w:proofErr w:type="spellStart"/>
+      <w:r>
+        <w:t>‘cause</w:t>
+      </w:r>
+      <w:proofErr w:type="spellEnd"/>
+      <w:r>
+        <w:t xml:space="preserve"> of death determined’ or ‘not determined’. From these summarised data, cases were filtered by children aged &lt;= 2 years, resulting in a dataset of 3,100 post mortems.</w:t>
       </w:r>
     </w:p>
     <w:p>
@@ -1862,7 +1872,15 @@
     </w:p>
     <w:p>
       <w:r>
-        <w:t>Department of Computer Science and Information Systems, Birkbeck College</w:t>
+        <w:t xml:space="preserve">Department of Computer Science and Information Systems, </w:t>
+      </w:r>
+      <w:proofErr w:type="spellStart"/>
+      <w:r>
+        <w:t>Birkbeck</w:t>
+      </w:r>
+      <w:proofErr w:type="spellEnd"/>
+      <w:r>
+        <w:t xml:space="preserve"> College</w:t>
       </w:r>
       <w:r>
         <w:t xml:space="preserve">, </w:t>
@@ -1915,6 +1933,127 @@
     <w:p/>
     <w:p>
       <w:pPr>
+        <w:spacing w:line="231" w:lineRule="atLeast"/>
+        <w:rPr>
+          <w:rFonts w:ascii="Calibri" w:eastAsia="Times New Roman" w:hAnsi="Calibri" w:cs="Calibri"/>
+          <w:color w:val="000000"/>
+          <w:lang w:eastAsia="en-GB"/>
+        </w:rPr>
+      </w:pPr>
+      <w:r>
+        <w:rPr>
+          <w:rFonts w:ascii="Calibri" w:eastAsia="Times New Roman" w:hAnsi="Calibri" w:cs="Calibri"/>
+          <w:color w:val="000000"/>
+          <w:lang w:eastAsia="en-GB"/>
+        </w:rPr>
+        <w:t>Great Ormond Street Hospital for Children NHS Trust (GOSH) is the country’s leading centre for treating sick children. With the UCL Great Ormond Street Institute of Child Health, GOSH is the largest centre for paediatric research outside the US.</w:t>
+      </w:r>
+    </w:p>
+    <w:p>
+      <w:pPr>
+        <w:spacing w:line="231" w:lineRule="atLeast"/>
+        <w:rPr>
+          <w:rFonts w:ascii="Calibri" w:eastAsia="Times New Roman" w:hAnsi="Calibri" w:cs="Calibri"/>
+          <w:color w:val="000000"/>
+          <w:lang w:eastAsia="en-GB"/>
+        </w:rPr>
+      </w:pPr>
+      <w:r>
+        <w:rPr>
+          <w:rFonts w:ascii="Calibri" w:eastAsia="Times New Roman" w:hAnsi="Calibri" w:cs="Calibri"/>
+          <w:color w:val="000000"/>
+          <w:lang w:eastAsia="en-GB"/>
+        </w:rPr>
+        <w:t>Specialist Paediatric Pathologists perform perinatal, infant and childhood post-mortems including hospital referrals, forensic cases and those on behalf of Her Majesty’s Coroner.</w:t>
+      </w:r>
+    </w:p>
+    <w:p>
+      <w:pPr>
+        <w:spacing w:line="231" w:lineRule="atLeast"/>
+        <w:rPr>
+          <w:rFonts w:ascii="Calibri" w:eastAsia="Times New Roman" w:hAnsi="Calibri" w:cs="Calibri"/>
+          <w:color w:val="000000"/>
+          <w:lang w:eastAsia="en-GB"/>
+        </w:rPr>
+      </w:pPr>
+      <w:r>
+        <w:rPr>
+          <w:rFonts w:ascii="Calibri" w:eastAsia="Times New Roman" w:hAnsi="Calibri" w:cs="Calibri"/>
+          <w:color w:val="000000"/>
+          <w:lang w:eastAsia="en-GB"/>
+        </w:rPr>
+        <w:t>The Pathology Department has established a research database containing details of all post-mortems performed between 1996 and 2017.  The database was originally used specifically for research into Sudden Unexpected Death in Infancy (SUDI). Since then it has been utilised for a number of other projects investigating SUDI, stillbirths and various aspects of paediatric autopsy procedure.</w:t>
+      </w:r>
+    </w:p>
+    <w:p>
+      <w:pPr>
+        <w:spacing w:line="231" w:lineRule="atLeast"/>
+        <w:rPr>
+          <w:rFonts w:ascii="Calibri" w:eastAsia="Times New Roman" w:hAnsi="Calibri" w:cs="Calibri"/>
+          <w:color w:val="000000"/>
+          <w:lang w:eastAsia="en-GB"/>
+        </w:rPr>
+      </w:pPr>
+      <w:r>
+        <w:rPr>
+          <w:rFonts w:ascii="Calibri" w:eastAsia="Times New Roman" w:hAnsi="Calibri" w:cs="Calibri"/>
+          <w:color w:val="000000"/>
+          <w:lang w:eastAsia="en-GB"/>
+        </w:rPr>
+        <w:t>Currently the database holds 7000 records, each record representing an</w:t>
+      </w:r>
+      <w:r>
+        <w:rPr>
+          <w:rFonts w:ascii="Calibri" w:eastAsia="Times New Roman" w:hAnsi="Calibri" w:cs="Calibri"/>
+          <w:color w:val="000000"/>
+          <w:lang w:eastAsia="en-GB"/>
+        </w:rPr>
+        <w:t xml:space="preserve"> individual post-mortem. Up to 3</w:t>
+      </w:r>
+      <w:r>
+        <w:rPr>
+          <w:rFonts w:ascii="Calibri" w:eastAsia="Times New Roman" w:hAnsi="Calibri" w:cs="Calibri"/>
+          <w:color w:val="000000"/>
+          <w:lang w:eastAsia="en-GB"/>
+        </w:rPr>
+        <w:t>00 items of data can be defined for each post-mortem.</w:t>
+      </w:r>
+    </w:p>
+    <w:p>
+      <w:pPr>
+        <w:spacing w:line="231" w:lineRule="atLeast"/>
+        <w:rPr>
+          <w:rFonts w:ascii="Calibri" w:eastAsia="Times New Roman" w:hAnsi="Calibri" w:cs="Calibri"/>
+          <w:color w:val="000000"/>
+          <w:lang w:eastAsia="en-GB"/>
+        </w:rPr>
+      </w:pPr>
+      <w:r>
+        <w:rPr>
+          <w:rFonts w:ascii="Calibri" w:eastAsia="Times New Roman" w:hAnsi="Calibri" w:cs="Calibri"/>
+          <w:bCs/>
+          <w:color w:val="000000"/>
+          <w:lang w:eastAsia="en-GB"/>
+        </w:rPr>
+        <w:t xml:space="preserve">The purpose of this project is to </w:t>
+      </w:r>
+      <w:r>
+        <w:rPr>
+          <w:rFonts w:ascii="Calibri" w:eastAsia="Times New Roman" w:hAnsi="Calibri" w:cs="Calibri"/>
+          <w:bCs/>
+          <w:color w:val="000000"/>
+          <w:lang w:eastAsia="en-GB"/>
+        </w:rPr>
+        <w:t xml:space="preserve">use data science analytic techniques to develop </w:t>
+      </w:r>
+      <w:r>
+        <w:t>operational strategies that can be applied to paediatric post-mortems to prioritise which data is required to achieve the target of specifying the cause of death.</w:t>
+      </w:r>
+    </w:p>
+    <w:p/>
+    <w:p/>
+    <w:p>
+      <w:pPr>
         <w:pStyle w:val="Heading2"/>
       </w:pPr>
       <w:bookmarkStart w:id="4" w:name="_Toc16057322"/>
@@ -1951,7 +2090,15 @@
         <w:ind w:left="576"/>
       </w:pPr>
       <w:r>
-        <w:t>Highlight some key aspects of the report, include some interesting graphics clearly anotated.</w:t>
+        <w:t xml:space="preserve">Highlight some key aspects of the report, include some interesting graphics clearly </w:t>
+      </w:r>
+      <w:r>
+        <w:t>annotated</w:t>
+      </w:r>
+      <w:bookmarkStart w:id="5" w:name="_GoBack"/>
+      <w:bookmarkEnd w:id="5"/>
+      <w:r>
+        <w:t>.</w:t>
       </w:r>
     </w:p>
     <w:p/>
@@ -1975,33 +2122,33 @@
       <w:pPr>
         <w:pStyle w:val="Heading1"/>
       </w:pPr>
-      <w:bookmarkStart w:id="5" w:name="_Toc16057323"/>
+      <w:bookmarkStart w:id="6" w:name="_Toc16057323"/>
       <w:r>
         <w:lastRenderedPageBreak/>
         <w:t>Data</w:t>
       </w:r>
-      <w:bookmarkEnd w:id="5"/>
+      <w:bookmarkEnd w:id="6"/>
     </w:p>
     <w:p>
       <w:pPr>
         <w:pStyle w:val="Heading2"/>
       </w:pPr>
-      <w:bookmarkStart w:id="6" w:name="_Toc16057324"/>
+      <w:bookmarkStart w:id="7" w:name="_Toc16057324"/>
       <w:r>
         <w:t>Source</w:t>
       </w:r>
-      <w:bookmarkEnd w:id="6"/>
+      <w:bookmarkEnd w:id="7"/>
     </w:p>
     <w:p/>
     <w:p>
       <w:pPr>
         <w:pStyle w:val="Heading2"/>
       </w:pPr>
-      <w:bookmarkStart w:id="7" w:name="_Toc16057325"/>
+      <w:bookmarkStart w:id="8" w:name="_Toc16057325"/>
       <w:r>
         <w:t>Data Cleaning</w:t>
       </w:r>
-      <w:bookmarkEnd w:id="7"/>
+      <w:bookmarkEnd w:id="8"/>
     </w:p>
     <w:p>
       <w:pPr>
@@ -2020,11 +2167,11 @@
       <w:pPr>
         <w:pStyle w:val="Heading2"/>
       </w:pPr>
-      <w:bookmarkStart w:id="8" w:name="_Toc16057326"/>
+      <w:bookmarkStart w:id="9" w:name="_Toc16057326"/>
       <w:r>
         <w:t>Missing data</w:t>
       </w:r>
-      <w:bookmarkEnd w:id="8"/>
+      <w:bookmarkEnd w:id="9"/>
     </w:p>
     <w:p>
       <w:pPr>
@@ -2043,11 +2190,11 @@
       <w:pPr>
         <w:pStyle w:val="Heading2"/>
       </w:pPr>
-      <w:bookmarkStart w:id="9" w:name="_Toc16057327"/>
+      <w:bookmarkStart w:id="10" w:name="_Toc16057327"/>
       <w:r>
         <w:t>Normalisation vs Standardisation</w:t>
       </w:r>
-      <w:bookmarkEnd w:id="9"/>
+      <w:bookmarkEnd w:id="10"/>
     </w:p>
     <w:p>
       <w:pPr>
@@ -2096,34 +2243,34 @@
       <w:pPr>
         <w:pStyle w:val="Heading1"/>
       </w:pPr>
-      <w:bookmarkStart w:id="10" w:name="_Toc16057328"/>
+      <w:bookmarkStart w:id="11" w:name="_Toc16057328"/>
       <w:r>
         <w:lastRenderedPageBreak/>
         <w:t>Methods</w:t>
       </w:r>
-      <w:bookmarkEnd w:id="10"/>
+      <w:bookmarkEnd w:id="11"/>
     </w:p>
     <w:p/>
     <w:p>
       <w:pPr>
         <w:pStyle w:val="Heading2"/>
       </w:pPr>
-      <w:bookmarkStart w:id="11" w:name="_Toc16057329"/>
+      <w:bookmarkStart w:id="12" w:name="_Toc16057329"/>
       <w:r>
         <w:t>Create models</w:t>
       </w:r>
-      <w:bookmarkEnd w:id="11"/>
+      <w:bookmarkEnd w:id="12"/>
     </w:p>
     <w:p/>
     <w:p>
       <w:pPr>
         <w:pStyle w:val="Heading2"/>
       </w:pPr>
-      <w:bookmarkStart w:id="12" w:name="_Toc16057330"/>
+      <w:bookmarkStart w:id="13" w:name="_Toc16057330"/>
       <w:r>
         <w:t>Tune models</w:t>
       </w:r>
-      <w:bookmarkEnd w:id="12"/>
+      <w:bookmarkEnd w:id="13"/>
     </w:p>
     <w:p/>
     <w:p/>
@@ -2136,12 +2283,12 @@
       <w:pPr>
         <w:pStyle w:val="Heading1"/>
       </w:pPr>
-      <w:bookmarkStart w:id="13" w:name="_Toc16057331"/>
+      <w:bookmarkStart w:id="14" w:name="_Toc16057331"/>
       <w:r>
         <w:lastRenderedPageBreak/>
         <w:t>Analysis</w:t>
       </w:r>
-      <w:bookmarkEnd w:id="13"/>
+      <w:bookmarkEnd w:id="14"/>
     </w:p>
     <w:p/>
     <w:p/>
@@ -2154,12 +2301,12 @@
       <w:pPr>
         <w:pStyle w:val="Heading1"/>
       </w:pPr>
-      <w:bookmarkStart w:id="14" w:name="_Toc16057332"/>
+      <w:bookmarkStart w:id="15" w:name="_Toc16057332"/>
       <w:r>
         <w:lastRenderedPageBreak/>
         <w:t>Results</w:t>
       </w:r>
-      <w:bookmarkEnd w:id="14"/>
+      <w:bookmarkEnd w:id="15"/>
     </w:p>
     <w:p/>
     <w:p/>
@@ -2172,12 +2319,12 @@
       <w:pPr>
         <w:pStyle w:val="Heading1"/>
       </w:pPr>
-      <w:bookmarkStart w:id="15" w:name="_Toc16057333"/>
+      <w:bookmarkStart w:id="16" w:name="_Toc16057333"/>
       <w:r>
         <w:lastRenderedPageBreak/>
         <w:t>Conclusion</w:t>
       </w:r>
-      <w:bookmarkEnd w:id="15"/>
+      <w:bookmarkEnd w:id="16"/>
     </w:p>
     <w:p/>
     <w:p>
@@ -2229,12 +2376,12 @@
           <w:numId w:val="0"/>
         </w:numPr>
       </w:pPr>
-      <w:bookmarkStart w:id="16" w:name="_Toc16057334"/>
+      <w:bookmarkStart w:id="17" w:name="_Toc16057334"/>
       <w:r>
         <w:lastRenderedPageBreak/>
         <w:t>References</w:t>
       </w:r>
-      <w:bookmarkEnd w:id="16"/>
+      <w:bookmarkEnd w:id="17"/>
     </w:p>
     <w:p>
       <w:pPr>
@@ -2265,7 +2412,31 @@
           <w:szCs w:val="20"/>
           <w:shd w:val="clear" w:color="auto" w:fill="FFFFFF"/>
         </w:rPr>
-        <w:t>Archer, K.J., 2010. rpartOrdinal: an R package for deriving a classification tree for predicting an ordinal response. </w:t>
+        <w:t xml:space="preserve">Archer, K.J., 2010. </w:t>
+      </w:r>
+      <w:proofErr w:type="spellStart"/>
+      <w:proofErr w:type="gramStart"/>
+      <w:r>
+        <w:rPr>
+          <w:rFonts w:ascii="Arial" w:hAnsi="Arial" w:cs="Arial"/>
+          <w:color w:val="222222"/>
+          <w:sz w:val="20"/>
+          <w:szCs w:val="20"/>
+          <w:shd w:val="clear" w:color="auto" w:fill="FFFFFF"/>
+        </w:rPr>
+        <w:t>rpartOrdinal</w:t>
+      </w:r>
+      <w:proofErr w:type="spellEnd"/>
+      <w:proofErr w:type="gramEnd"/>
+      <w:r>
+        <w:rPr>
+          <w:rFonts w:ascii="Arial" w:hAnsi="Arial" w:cs="Arial"/>
+          <w:color w:val="222222"/>
+          <w:sz w:val="20"/>
+          <w:szCs w:val="20"/>
+          <w:shd w:val="clear" w:color="auto" w:fill="FFFFFF"/>
+        </w:rPr>
+        <w:t>: an R package for deriving a classification tree for predicting an ordinal response. </w:t>
       </w:r>
       <w:r>
         <w:rPr>
@@ -2323,6 +2494,7 @@
           <w:shd w:val="clear" w:color="auto" w:fill="FFFFFF"/>
         </w:rPr>
       </w:pPr>
+      <w:proofErr w:type="spellStart"/>
       <w:r>
         <w:rPr>
           <w:rFonts w:ascii="Arial" w:hAnsi="Arial" w:cs="Arial"/>
@@ -2331,7 +2503,40 @@
           <w:szCs w:val="20"/>
           <w:shd w:val="clear" w:color="auto" w:fill="FFFFFF"/>
         </w:rPr>
-        <w:t>Luellen, J.K., Shadish, W.R. and Clark, M.H., 2005. Propensity scores: An introduction and experimental test. </w:t>
+        <w:t>Luellen</w:t>
+      </w:r>
+      <w:proofErr w:type="spellEnd"/>
+      <w:r>
+        <w:rPr>
+          <w:rFonts w:ascii="Arial" w:hAnsi="Arial" w:cs="Arial"/>
+          <w:color w:val="222222"/>
+          <w:sz w:val="20"/>
+          <w:szCs w:val="20"/>
+          <w:shd w:val="clear" w:color="auto" w:fill="FFFFFF"/>
+        </w:rPr>
+        <w:t xml:space="preserve">, J.K., </w:t>
+      </w:r>
+      <w:proofErr w:type="spellStart"/>
+      <w:r>
+        <w:rPr>
+          <w:rFonts w:ascii="Arial" w:hAnsi="Arial" w:cs="Arial"/>
+          <w:color w:val="222222"/>
+          <w:sz w:val="20"/>
+          <w:szCs w:val="20"/>
+          <w:shd w:val="clear" w:color="auto" w:fill="FFFFFF"/>
+        </w:rPr>
+        <w:t>Shadish</w:t>
+      </w:r>
+      <w:proofErr w:type="spellEnd"/>
+      <w:r>
+        <w:rPr>
+          <w:rFonts w:ascii="Arial" w:hAnsi="Arial" w:cs="Arial"/>
+          <w:color w:val="222222"/>
+          <w:sz w:val="20"/>
+          <w:szCs w:val="20"/>
+          <w:shd w:val="clear" w:color="auto" w:fill="FFFFFF"/>
+        </w:rPr>
+        <w:t>, W.R. and Clark, M.H., 2005. Propensity scores: An introduction and experimental test. </w:t>
       </w:r>
       <w:r>
         <w:rPr>
@@ -2420,6 +2625,7 @@
           <w:shd w:val="clear" w:color="auto" w:fill="FFFFFF"/>
         </w:rPr>
       </w:pPr>
+      <w:proofErr w:type="spellStart"/>
       <w:r>
         <w:rPr>
           <w:rFonts w:ascii="Arial" w:hAnsi="Arial" w:cs="Arial"/>
@@ -2428,7 +2634,18 @@
           <w:szCs w:val="20"/>
           <w:shd w:val="clear" w:color="auto" w:fill="FFFFFF"/>
         </w:rPr>
-        <w:t>Therneau, T.M. and Atkinson, E.J., 1997. An introduction to recursive partitioning using the RPART routines.</w:t>
+        <w:t>Therneau</w:t>
+      </w:r>
+      <w:proofErr w:type="spellEnd"/>
+      <w:r>
+        <w:rPr>
+          <w:rFonts w:ascii="Arial" w:hAnsi="Arial" w:cs="Arial"/>
+          <w:color w:val="222222"/>
+          <w:sz w:val="20"/>
+          <w:szCs w:val="20"/>
+          <w:shd w:val="clear" w:color="auto" w:fill="FFFFFF"/>
+        </w:rPr>
+        <w:t>, T.M. and Atkinson, E.J., 1997. An introduction to recursive partitioning using the RPART routines.</w:t>
       </w:r>
     </w:p>
     <w:p/>
@@ -2450,12 +2667,12 @@
           <w:numId w:val="0"/>
         </w:numPr>
       </w:pPr>
-      <w:bookmarkStart w:id="17" w:name="_Toc16057335"/>
+      <w:bookmarkStart w:id="18" w:name="_Toc16057335"/>
       <w:r>
         <w:lastRenderedPageBreak/>
         <w:t>Appendix A</w:t>
       </w:r>
-      <w:bookmarkEnd w:id="17"/>
+      <w:bookmarkEnd w:id="18"/>
       <w:r>
         <w:t xml:space="preserve"> – Example Project Code</w:t>
       </w:r>
@@ -2486,13 +2703,7 @@
         </w:numPr>
       </w:pPr>
       <w:r>
-        <w:t>Appendix B</w:t>
-      </w:r>
-      <w:r>
-        <w:t xml:space="preserve"> – Example </w:t>
-      </w:r>
-      <w:r>
-        <w:t>RDV structure</w:t>
+        <w:t>Appendix B – Example RDV structure</w:t>
       </w:r>
     </w:p>
     <w:p/>
@@ -2516,13 +2727,7 @@
         </w:numPr>
       </w:pPr>
       <w:r>
-        <w:t>Appendix C</w:t>
-      </w:r>
-      <w:r>
-        <w:t xml:space="preserve"> – </w:t>
-      </w:r>
-      <w:r>
-        <w:t>Detailed output from and analytic process</w:t>
+        <w:t>Appendix C – Detailed output from and analytic process</w:t>
       </w:r>
     </w:p>
     <w:p/>
@@ -2541,20 +2746,11 @@
         </w:numPr>
       </w:pPr>
       <w:r>
-        <w:t>Appendix D</w:t>
-      </w:r>
-      <w:r>
-        <w:t xml:space="preserve"> – </w:t>
-      </w:r>
-      <w:r>
-        <w:t>Deliverables on Attached CD ROM</w:t>
-      </w:r>
-    </w:p>
-    <w:p/>
-    <w:p>
-      <w:bookmarkStart w:id="18" w:name="_GoBack"/>
-      <w:bookmarkEnd w:id="18"/>
-    </w:p>
+        <w:t>Appendix D – Deliverables on Attached CD ROM</w:t>
+      </w:r>
+    </w:p>
+    <w:p/>
+    <w:p/>
     <w:p/>
     <w:p/>
     <w:p/>
@@ -2870,7 +3066,7 @@
           <w:rPr>
             <w:noProof/>
           </w:rPr>
-          <w:t>12</w:t>
+          <w:t>13</w:t>
         </w:r>
         <w:r>
           <w:rPr>
@@ -4489,7 +4685,7 @@
 </file>
 
 <file path=customXml/itemProps1.xml><?xml version="1.0" encoding="utf-8"?>
-<ds:datastoreItem xmlns:ds="http://schemas.openxmlformats.org/officeDocument/2006/customXml" ds:itemID="{E701D352-7AB7-4B25-AFA6-336C77EFA7D6}">
+<ds:datastoreItem xmlns:ds="http://schemas.openxmlformats.org/officeDocument/2006/customXml" ds:itemID="{2D897FDE-781C-436D-AF77-DEF4627FF2DF}">
   <ds:schemaRefs>
     <ds:schemaRef ds:uri="http://schemas.openxmlformats.org/officeDocument/2006/bibliography"/>
   </ds:schemaRefs>

</xml_diff>

<commit_message>
Started filling out ideas in various sections of final report.
</commit_message>
<xml_diff>
--- a/Docs/BoothJ_DS_report_v03.docx
+++ b/Docs/BoothJ_DS_report_v03.docx
@@ -2062,11 +2062,12 @@
       </w:r>
       <w:bookmarkEnd w:id="4"/>
     </w:p>
-    <w:p/>
     <w:p>
       <w:pPr>
         <w:ind w:left="576"/>
       </w:pPr>
+    </w:p>
+    <w:p>
       <w:r>
         <w:t>Synopsis of project proposal but NOT a copy. Concentrate on parts that are directly relevant to the project.</w:t>
       </w:r>
@@ -2086,32 +2087,270 @@
     </w:p>
     <w:p/>
     <w:p>
-      <w:pPr>
-        <w:ind w:left="576"/>
-      </w:pPr>
       <w:r>
         <w:t xml:space="preserve">Highlight some key aspects of the report, include some interesting graphics clearly </w:t>
       </w:r>
       <w:r>
         <w:t>annotated</w:t>
       </w:r>
-      <w:bookmarkStart w:id="5" w:name="_GoBack"/>
+      <w:r>
+        <w:t>.</w:t>
+      </w:r>
+    </w:p>
+    <w:p/>
+    <w:p>
+      <w:pPr>
+        <w:pStyle w:val="Heading2"/>
+      </w:pPr>
+      <w:r>
+        <w:t>Aim and Objectives</w:t>
+      </w:r>
+    </w:p>
+    <w:p/>
+    <w:p>
+      <w:r>
+        <w:t>Take from project proposal; amended based on experience undertaking project?</w:t>
+      </w:r>
+    </w:p>
+    <w:p>
+      <w:r>
+        <w:t>The aims of this project are:</w:t>
+      </w:r>
+    </w:p>
+    <w:p>
+      <w:pPr>
+        <w:pStyle w:val="ListParagraph"/>
+        <w:numPr>
+          <w:ilvl w:val="0"/>
+          <w:numId w:val="4"/>
+        </w:numPr>
+      </w:pPr>
+      <w:r>
+        <w:t>To develop a routine to extract data from the existing Post-mortem Research Database into an entity attribute value schema that will make the data more readily available for data analytics.</w:t>
+      </w:r>
+      <w:r>
+        <w:br/>
+      </w:r>
+    </w:p>
+    <w:p>
+      <w:pPr>
+        <w:pStyle w:val="ListParagraph"/>
+        <w:numPr>
+          <w:ilvl w:val="0"/>
+          <w:numId w:val="4"/>
+        </w:numPr>
+      </w:pPr>
+      <w:r>
+        <w:lastRenderedPageBreak/>
+        <w:t>To apply the Decision Tree Analytical method to the extracted data to develop operational strategies that can be applied to paediatric post-mortems to prioritise which data is required to achieve the target of specifying the cause of death.</w:t>
+      </w:r>
+      <w:r>
+        <w:br/>
+      </w:r>
+    </w:p>
+    <w:p>
+      <w:pPr>
+        <w:pStyle w:val="ListParagraph"/>
+        <w:numPr>
+          <w:ilvl w:val="0"/>
+          <w:numId w:val="4"/>
+        </w:numPr>
+      </w:pPr>
+      <w:r>
+        <w:t>To investigate ensemble strategies, specifically Random Forests and Gradient Boosting to see how these techniques can improve on the basic Decision Tree method.</w:t>
+      </w:r>
+      <w:r>
+        <w:br/>
+      </w:r>
+    </w:p>
+    <w:p>
+      <w:pPr>
+        <w:pStyle w:val="ListParagraph"/>
+        <w:numPr>
+          <w:ilvl w:val="0"/>
+          <w:numId w:val="4"/>
+        </w:numPr>
+      </w:pPr>
+      <w:r>
+        <w:t>If time permits a final aim would be to consider if the approach of Neural Networks could be employed to enhance the results.</w:t>
+      </w:r>
+    </w:p>
+    <w:p/>
+    <w:p/>
+    <w:p/>
+    <w:p>
+      <w:r>
+        <w:br w:type="page"/>
+      </w:r>
+    </w:p>
+    <w:p>
+      <w:pPr>
+        <w:pStyle w:val="Heading1"/>
+      </w:pPr>
+      <w:bookmarkStart w:id="5" w:name="_Toc16057328"/>
+      <w:r>
+        <w:lastRenderedPageBreak/>
+        <w:t>Methods</w:t>
+      </w:r>
       <w:bookmarkEnd w:id="5"/>
-      <w:r>
-        <w:t>.</w:t>
-      </w:r>
-    </w:p>
-    <w:p/>
-    <w:p>
-      <w:pPr>
-        <w:pStyle w:val="Heading2"/>
-      </w:pPr>
-      <w:r>
-        <w:t>Aim and Objectives</w:t>
-      </w:r>
-    </w:p>
-    <w:p/>
-    <w:p/>
+    </w:p>
+    <w:p/>
+    <w:p>
+      <w:r>
+        <w:t>Explain how the data was gathered and analysed</w:t>
+      </w:r>
+    </w:p>
+    <w:p>
+      <w:r>
+        <w:t>T</w:t>
+      </w:r>
+      <w:r>
+        <w:t xml:space="preserve">his </w:t>
+      </w:r>
+      <w:r>
+        <w:t xml:space="preserve">section </w:t>
+      </w:r>
+      <w:r>
+        <w:t xml:space="preserve">may be divided into </w:t>
+      </w:r>
+      <w:r>
+        <w:t>sub-se</w:t>
+      </w:r>
+      <w:r>
+        <w:t>c</w:t>
+      </w:r>
+      <w:r>
+        <w:t>t</w:t>
+      </w:r>
+      <w:r>
+        <w:t>ions</w:t>
+      </w:r>
+      <w:r>
+        <w:t xml:space="preserve"> describing the conceptual design work and the actual implementation separately. Any problems or difficulties and the suggested solutions should be mentioned. Alternative solutions and their evaluation should also be included.</w:t>
+      </w:r>
+    </w:p>
+    <w:p>
+      <w:pPr>
+        <w:pStyle w:val="ListParagraph"/>
+        <w:numPr>
+          <w:ilvl w:val="0"/>
+          <w:numId w:val="3"/>
+        </w:numPr>
+      </w:pPr>
+      <w:r>
+        <w:t>Python vs R</w:t>
+      </w:r>
+    </w:p>
+    <w:p>
+      <w:pPr>
+        <w:pStyle w:val="ListParagraph"/>
+        <w:numPr>
+          <w:ilvl w:val="1"/>
+          <w:numId w:val="3"/>
+        </w:numPr>
+      </w:pPr>
+      <w:r>
+        <w:t>Why used when</w:t>
+      </w:r>
+    </w:p>
+    <w:p>
+      <w:pPr>
+        <w:pStyle w:val="ListParagraph"/>
+        <w:numPr>
+          <w:ilvl w:val="0"/>
+          <w:numId w:val="3"/>
+        </w:numPr>
+      </w:pPr>
+      <w:r>
+        <w:t>Reproducible results</w:t>
+      </w:r>
+    </w:p>
+    <w:p>
+      <w:pPr>
+        <w:pStyle w:val="ListParagraph"/>
+        <w:numPr>
+          <w:ilvl w:val="0"/>
+          <w:numId w:val="3"/>
+        </w:numPr>
+      </w:pPr>
+      <w:r>
+        <w:t>R code; evolved through three stages</w:t>
+      </w:r>
+    </w:p>
+    <w:p>
+      <w:pPr>
+        <w:pStyle w:val="ListParagraph"/>
+        <w:numPr>
+          <w:ilvl w:val="1"/>
+          <w:numId w:val="3"/>
+        </w:numPr>
+      </w:pPr>
+      <w:r>
+        <w:t>Individual model</w:t>
+      </w:r>
+    </w:p>
+    <w:p>
+      <w:pPr>
+        <w:pStyle w:val="ListParagraph"/>
+        <w:numPr>
+          <w:ilvl w:val="1"/>
+          <w:numId w:val="3"/>
+        </w:numPr>
+      </w:pPr>
+      <w:r>
+        <w:t>Model run for all PM stages</w:t>
+      </w:r>
+    </w:p>
+    <w:p>
+      <w:pPr>
+        <w:pStyle w:val="ListParagraph"/>
+        <w:numPr>
+          <w:ilvl w:val="1"/>
+          <w:numId w:val="3"/>
+        </w:numPr>
+      </w:pPr>
+      <w:r>
+        <w:t>Model as a function called with multiple random keys.</w:t>
+      </w:r>
+    </w:p>
+    <w:p>
+      <w:pPr>
+        <w:pStyle w:val="ListParagraph"/>
+        <w:numPr>
+          <w:ilvl w:val="0"/>
+          <w:numId w:val="3"/>
+        </w:numPr>
+      </w:pPr>
+      <w:r>
+        <w:t>Project pipeline</w:t>
+      </w:r>
+    </w:p>
+    <w:p>
+      <w:pPr>
+        <w:pStyle w:val="ListParagraph"/>
+        <w:numPr>
+          <w:ilvl w:val="1"/>
+          <w:numId w:val="3"/>
+        </w:numPr>
+      </w:pPr>
+      <w:r>
+        <w:t>PM Research Database =&gt; EAV Schema =&gt; Summary and Study based Attributes =&gt; RDV production =&gt; RDV Adjustments =&gt; Run models =&gt; review results</w:t>
+      </w:r>
+    </w:p>
+    <w:p>
+      <w:pPr>
+        <w:pStyle w:val="ListParagraph"/>
+        <w:numPr>
+          <w:ilvl w:val="0"/>
+          <w:numId w:val="3"/>
+        </w:numPr>
+      </w:pPr>
+      <w:bookmarkStart w:id="6" w:name="_GoBack"/>
+      <w:bookmarkEnd w:id="6"/>
+      <w:r>
+        <w:t>Testing and Profiling</w:t>
+      </w:r>
+    </w:p>
     <w:p/>
     <w:p>
       <w:r>
@@ -2122,33 +2361,40 @@
       <w:pPr>
         <w:pStyle w:val="Heading1"/>
       </w:pPr>
-      <w:bookmarkStart w:id="6" w:name="_Toc16057323"/>
+      <w:bookmarkStart w:id="7" w:name="_Toc16057323"/>
       <w:r>
         <w:lastRenderedPageBreak/>
         <w:t>Data</w:t>
       </w:r>
-      <w:bookmarkEnd w:id="6"/>
-    </w:p>
+      <w:bookmarkEnd w:id="7"/>
+    </w:p>
+    <w:p/>
+    <w:p>
+      <w:r>
+        <w:t>Explain why the data matches the objectives.</w:t>
+      </w:r>
+    </w:p>
+    <w:p/>
     <w:p>
       <w:pPr>
         <w:pStyle w:val="Heading2"/>
       </w:pPr>
-      <w:bookmarkStart w:id="7" w:name="_Toc16057324"/>
+      <w:bookmarkStart w:id="8" w:name="_Toc16057324"/>
       <w:r>
         <w:t>Source</w:t>
       </w:r>
-      <w:bookmarkEnd w:id="7"/>
+      <w:bookmarkEnd w:id="8"/>
     </w:p>
     <w:p/>
     <w:p>
       <w:pPr>
         <w:pStyle w:val="Heading2"/>
       </w:pPr>
-      <w:bookmarkStart w:id="8" w:name="_Toc16057325"/>
+      <w:bookmarkStart w:id="9" w:name="_Toc16057325"/>
       <w:r>
         <w:t>Data Cleaning</w:t>
       </w:r>
-      <w:bookmarkEnd w:id="8"/>
+      <w:bookmarkEnd w:id="9"/>
     </w:p>
     <w:p>
       <w:pPr>
@@ -2162,17 +2408,6 @@
         <w:t>The nature of the data is that it is not normal</w:t>
       </w:r>
     </w:p>
-    <w:p/>
-    <w:p>
-      <w:pPr>
-        <w:pStyle w:val="Heading2"/>
-      </w:pPr>
-      <w:bookmarkStart w:id="9" w:name="_Toc16057326"/>
-      <w:r>
-        <w:t>Missing data</w:t>
-      </w:r>
-      <w:bookmarkEnd w:id="9"/>
-    </w:p>
     <w:p>
       <w:pPr>
         <w:pStyle w:val="ListParagraph"/>
@@ -2182,19 +2417,8 @@
         </w:numPr>
       </w:pPr>
       <w:r>
-        <w:t>Gestation in days at birth.</w:t>
-      </w:r>
-    </w:p>
-    <w:p/>
-    <w:p>
-      <w:pPr>
-        <w:pStyle w:val="Heading2"/>
-      </w:pPr>
-      <w:bookmarkStart w:id="10" w:name="_Toc16057327"/>
-      <w:r>
-        <w:t>Normalisation vs Standardisation</w:t>
-      </w:r>
-      <w:bookmarkEnd w:id="10"/>
+        <w:t>Use of EAV schema to structure and clean data</w:t>
+      </w:r>
     </w:p>
     <w:p>
       <w:pPr>
@@ -2205,8 +2429,19 @@
         </w:numPr>
       </w:pPr>
       <w:r>
-        <w:t xml:space="preserve">Z score </w:t>
-      </w:r>
+        <w:t>Introduce summary data for analytics and reporting</w:t>
+      </w:r>
+    </w:p>
+    <w:p/>
+    <w:p>
+      <w:pPr>
+        <w:pStyle w:val="Heading2"/>
+      </w:pPr>
+      <w:bookmarkStart w:id="10" w:name="_Toc16057326"/>
+      <w:r>
+        <w:t>Missing data</w:t>
+      </w:r>
+      <w:bookmarkEnd w:id="10"/>
     </w:p>
     <w:p>
       <w:pPr>
@@ -2217,7 +2452,7 @@
         </w:numPr>
       </w:pPr>
       <w:r>
-        <w:t>Normalisation for Age</w:t>
+        <w:t>Gestation in days at birth.</w:t>
       </w:r>
     </w:p>
     <w:p>
@@ -2229,6 +2464,53 @@
         </w:numPr>
       </w:pPr>
       <w:r>
+        <w:t>Balanced data</w:t>
+      </w:r>
+    </w:p>
+    <w:p/>
+    <w:p>
+      <w:pPr>
+        <w:pStyle w:val="Heading2"/>
+      </w:pPr>
+      <w:bookmarkStart w:id="11" w:name="_Toc16057327"/>
+      <w:r>
+        <w:t>Normalisation vs Standardisation</w:t>
+      </w:r>
+      <w:bookmarkEnd w:id="11"/>
+    </w:p>
+    <w:p>
+      <w:pPr>
+        <w:pStyle w:val="ListParagraph"/>
+        <w:numPr>
+          <w:ilvl w:val="0"/>
+          <w:numId w:val="2"/>
+        </w:numPr>
+      </w:pPr>
+      <w:r>
+        <w:t xml:space="preserve">Z score </w:t>
+      </w:r>
+    </w:p>
+    <w:p>
+      <w:pPr>
+        <w:pStyle w:val="ListParagraph"/>
+        <w:numPr>
+          <w:ilvl w:val="0"/>
+          <w:numId w:val="2"/>
+        </w:numPr>
+      </w:pPr>
+      <w:r>
+        <w:t>Normalisation for Age</w:t>
+      </w:r>
+    </w:p>
+    <w:p>
+      <w:pPr>
+        <w:pStyle w:val="ListParagraph"/>
+        <w:numPr>
+          <w:ilvl w:val="0"/>
+          <w:numId w:val="2"/>
+        </w:numPr>
+      </w:pPr>
+      <w:r>
         <w:t>One-hot encoding</w:t>
       </w:r>
     </w:p>
@@ -2239,55 +2521,49 @@
         <w:br w:type="page"/>
       </w:r>
     </w:p>
+    <w:p/>
+    <w:p>
+      <w:r>
+        <w:br w:type="page"/>
+      </w:r>
+    </w:p>
     <w:p>
       <w:pPr>
         <w:pStyle w:val="Heading1"/>
       </w:pPr>
-      <w:bookmarkStart w:id="11" w:name="_Toc16057328"/>
-      <w:r>
-        <w:lastRenderedPageBreak/>
-        <w:t>Methods</w:t>
-      </w:r>
-      <w:bookmarkEnd w:id="11"/>
-    </w:p>
-    <w:p/>
-    <w:p>
-      <w:pPr>
-        <w:pStyle w:val="Heading2"/>
-      </w:pPr>
-      <w:bookmarkStart w:id="12" w:name="_Toc16057329"/>
-      <w:r>
-        <w:t>Create models</w:t>
-      </w:r>
-      <w:bookmarkEnd w:id="12"/>
-    </w:p>
-    <w:p/>
-    <w:p>
-      <w:pPr>
-        <w:pStyle w:val="Heading2"/>
-      </w:pPr>
-      <w:bookmarkStart w:id="13" w:name="_Toc16057330"/>
-      <w:r>
-        <w:t>Tune models</w:t>
-      </w:r>
-      <w:bookmarkEnd w:id="13"/>
-    </w:p>
-    <w:p/>
-    <w:p/>
-    <w:p>
-      <w:r>
-        <w:br w:type="page"/>
-      </w:r>
-    </w:p>
-    <w:p>
-      <w:pPr>
-        <w:pStyle w:val="Heading1"/>
-      </w:pPr>
-      <w:bookmarkStart w:id="14" w:name="_Toc16057331"/>
+      <w:bookmarkStart w:id="12" w:name="_Toc16057331"/>
       <w:r>
         <w:lastRenderedPageBreak/>
         <w:t>Analysis</w:t>
       </w:r>
+      <w:bookmarkEnd w:id="12"/>
+    </w:p>
+    <w:p/>
+    <w:p>
+      <w:r>
+        <w:t>Explain what analysis was undertaken and why.</w:t>
+      </w:r>
+    </w:p>
+    <w:p/>
+    <w:p>
+      <w:pPr>
+        <w:pStyle w:val="Heading2"/>
+      </w:pPr>
+      <w:bookmarkStart w:id="13" w:name="_Toc16057329"/>
+      <w:r>
+        <w:t>Create models</w:t>
+      </w:r>
+      <w:bookmarkEnd w:id="13"/>
+    </w:p>
+    <w:p/>
+    <w:p>
+      <w:pPr>
+        <w:pStyle w:val="Heading2"/>
+      </w:pPr>
+      <w:bookmarkStart w:id="14" w:name="_Toc16057330"/>
+      <w:r>
+        <w:t>Tune models</w:t>
+      </w:r>
       <w:bookmarkEnd w:id="14"/>
     </w:p>
     <w:p/>
@@ -2309,7 +2585,11 @@
       <w:bookmarkEnd w:id="15"/>
     </w:p>
     <w:p/>
-    <w:p/>
+    <w:p>
+      <w:r>
+        <w:t>Describe the results of the analysis.</w:t>
+      </w:r>
+    </w:p>
     <w:p>
       <w:r>
         <w:br w:type="page"/>
@@ -3066,7 +3346,7 @@
           <w:rPr>
             <w:noProof/>
           </w:rPr>
-          <w:t>13</w:t>
+          <w:t>15</w:t>
         </w:r>
         <w:r>
           <w:rPr>
@@ -3484,6 +3764,92 @@
       </w:rPr>
     </w:lvl>
   </w:abstractNum>
+  <w:abstractNum w:abstractNumId="3" w15:restartNumberingAfterBreak="0">
+    <w:nsid w:val="56680BAA"/>
+    <w:multiLevelType w:val="hybridMultilevel"/>
+    <w:tmpl w:val="665E9426"/>
+    <w:lvl w:ilvl="0" w:tplc="0809000F">
+      <w:start w:val="1"/>
+      <w:numFmt w:val="decimal"/>
+      <w:lvlText w:val="%1."/>
+      <w:lvlJc w:val="left"/>
+      <w:pPr>
+        <w:ind w:left="720" w:hanging="360"/>
+      </w:pPr>
+    </w:lvl>
+    <w:lvl w:ilvl="1" w:tplc="08090019" w:tentative="1">
+      <w:start w:val="1"/>
+      <w:numFmt w:val="lowerLetter"/>
+      <w:lvlText w:val="%2."/>
+      <w:lvlJc w:val="left"/>
+      <w:pPr>
+        <w:ind w:left="1440" w:hanging="360"/>
+      </w:pPr>
+    </w:lvl>
+    <w:lvl w:ilvl="2" w:tplc="0809001B" w:tentative="1">
+      <w:start w:val="1"/>
+      <w:numFmt w:val="lowerRoman"/>
+      <w:lvlText w:val="%3."/>
+      <w:lvlJc w:val="right"/>
+      <w:pPr>
+        <w:ind w:left="2160" w:hanging="180"/>
+      </w:pPr>
+    </w:lvl>
+    <w:lvl w:ilvl="3" w:tplc="0809000F" w:tentative="1">
+      <w:start w:val="1"/>
+      <w:numFmt w:val="decimal"/>
+      <w:lvlText w:val="%4."/>
+      <w:lvlJc w:val="left"/>
+      <w:pPr>
+        <w:ind w:left="2880" w:hanging="360"/>
+      </w:pPr>
+    </w:lvl>
+    <w:lvl w:ilvl="4" w:tplc="08090019" w:tentative="1">
+      <w:start w:val="1"/>
+      <w:numFmt w:val="lowerLetter"/>
+      <w:lvlText w:val="%5."/>
+      <w:lvlJc w:val="left"/>
+      <w:pPr>
+        <w:ind w:left="3600" w:hanging="360"/>
+      </w:pPr>
+    </w:lvl>
+    <w:lvl w:ilvl="5" w:tplc="0809001B" w:tentative="1">
+      <w:start w:val="1"/>
+      <w:numFmt w:val="lowerRoman"/>
+      <w:lvlText w:val="%6."/>
+      <w:lvlJc w:val="right"/>
+      <w:pPr>
+        <w:ind w:left="4320" w:hanging="180"/>
+      </w:pPr>
+    </w:lvl>
+    <w:lvl w:ilvl="6" w:tplc="0809000F" w:tentative="1">
+      <w:start w:val="1"/>
+      <w:numFmt w:val="decimal"/>
+      <w:lvlText w:val="%7."/>
+      <w:lvlJc w:val="left"/>
+      <w:pPr>
+        <w:ind w:left="5040" w:hanging="360"/>
+      </w:pPr>
+    </w:lvl>
+    <w:lvl w:ilvl="7" w:tplc="08090019" w:tentative="1">
+      <w:start w:val="1"/>
+      <w:numFmt w:val="lowerLetter"/>
+      <w:lvlText w:val="%8."/>
+      <w:lvlJc w:val="left"/>
+      <w:pPr>
+        <w:ind w:left="5760" w:hanging="360"/>
+      </w:pPr>
+    </w:lvl>
+    <w:lvl w:ilvl="8" w:tplc="0809001B" w:tentative="1">
+      <w:start w:val="1"/>
+      <w:numFmt w:val="lowerRoman"/>
+      <w:lvlText w:val="%9."/>
+      <w:lvlJc w:val="right"/>
+      <w:pPr>
+        <w:ind w:left="6480" w:hanging="180"/>
+      </w:pPr>
+    </w:lvl>
+  </w:abstractNum>
   <w:num w:numId="1">
     <w:abstractNumId w:val="0"/>
   </w:num>
@@ -3492,6 +3858,9 @@
   </w:num>
   <w:num w:numId="3">
     <w:abstractNumId w:val="1"/>
+  </w:num>
+  <w:num w:numId="4">
+    <w:abstractNumId w:val="3"/>
   </w:num>
 </w:numbering>
 </file>
@@ -4685,7 +5054,7 @@
 </file>
 
 <file path=customXml/itemProps1.xml><?xml version="1.0" encoding="utf-8"?>
-<ds:datastoreItem xmlns:ds="http://schemas.openxmlformats.org/officeDocument/2006/customXml" ds:itemID="{2D897FDE-781C-436D-AF77-DEF4627FF2DF}">
+<ds:datastoreItem xmlns:ds="http://schemas.openxmlformats.org/officeDocument/2006/customXml" ds:itemID="{92915536-C380-4D5A-A7D6-26B11B79834B}">
   <ds:schemaRefs>
     <ds:schemaRef ds:uri="http://schemas.openxmlformats.org/officeDocument/2006/bibliography"/>
   </ds:schemaRefs>

</xml_diff>

<commit_message>
Continued filling out ideas in various sections of final report. Included notes from Birkbeck sources.
</commit_message>
<xml_diff>
--- a/Docs/BoothJ_DS_report_v03.docx
+++ b/Docs/BoothJ_DS_report_v03.docx
@@ -277,7 +277,7 @@
             </w:rPr>
             <w:fldChar w:fldCharType="separate"/>
           </w:r>
-          <w:hyperlink w:anchor="_Toc16057319" w:history="1">
+          <w:hyperlink w:anchor="_Toc16663059" w:history="1">
             <w:r>
               <w:rPr>
                 <w:rStyle w:val="Hyperlink"/>
@@ -319,7 +319,7 @@
                 <w:noProof/>
                 <w:webHidden/>
               </w:rPr>
-              <w:instrText xml:space="preserve"> PAGEREF _Toc16057319 \h </w:instrText>
+              <w:instrText xml:space="preserve"> PAGEREF _Toc16663059 \h </w:instrText>
             </w:r>
             <w:r>
               <w:rPr>
@@ -363,7 +363,7 @@
               <w:lang w:eastAsia="en-GB"/>
             </w:rPr>
           </w:pPr>
-          <w:hyperlink w:anchor="_Toc16057320" w:history="1">
+          <w:hyperlink w:anchor="_Toc16663060" w:history="1">
             <w:r>
               <w:rPr>
                 <w:rStyle w:val="Hyperlink"/>
@@ -405,7 +405,7 @@
                 <w:noProof/>
                 <w:webHidden/>
               </w:rPr>
-              <w:instrText xml:space="preserve"> PAGEREF _Toc16057320 \h </w:instrText>
+              <w:instrText xml:space="preserve"> PAGEREF _Toc16663060 \h </w:instrText>
             </w:r>
             <w:r>
               <w:rPr>
@@ -449,7 +449,7 @@
               <w:lang w:eastAsia="en-GB"/>
             </w:rPr>
           </w:pPr>
-          <w:hyperlink w:anchor="_Toc16057321" w:history="1">
+          <w:hyperlink w:anchor="_Toc16663061" w:history="1">
             <w:r>
               <w:rPr>
                 <w:rStyle w:val="Hyperlink"/>
@@ -491,7 +491,7 @@
                 <w:noProof/>
                 <w:webHidden/>
               </w:rPr>
-              <w:instrText xml:space="preserve"> PAGEREF _Toc16057321 \h </w:instrText>
+              <w:instrText xml:space="preserve"> PAGEREF _Toc16663061 \h </w:instrText>
             </w:r>
             <w:r>
               <w:rPr>
@@ -535,7 +535,7 @@
               <w:lang w:eastAsia="en-GB"/>
             </w:rPr>
           </w:pPr>
-          <w:hyperlink w:anchor="_Toc16057322" w:history="1">
+          <w:hyperlink w:anchor="_Toc16663062" w:history="1">
             <w:r>
               <w:rPr>
                 <w:rStyle w:val="Hyperlink"/>
@@ -577,7 +577,179 @@
                 <w:noProof/>
                 <w:webHidden/>
               </w:rPr>
-              <w:instrText xml:space="preserve"> PAGEREF _Toc16057322 \h </w:instrText>
+              <w:instrText xml:space="preserve"> PAGEREF _Toc16663062 \h </w:instrText>
+            </w:r>
+            <w:r>
+              <w:rPr>
+                <w:noProof/>
+                <w:webHidden/>
+              </w:rPr>
+            </w:r>
+            <w:r>
+              <w:rPr>
+                <w:noProof/>
+                <w:webHidden/>
+              </w:rPr>
+              <w:fldChar w:fldCharType="separate"/>
+            </w:r>
+            <w:r>
+              <w:rPr>
+                <w:noProof/>
+                <w:webHidden/>
+              </w:rPr>
+              <w:t>5</w:t>
+            </w:r>
+            <w:r>
+              <w:rPr>
+                <w:noProof/>
+                <w:webHidden/>
+              </w:rPr>
+              <w:fldChar w:fldCharType="end"/>
+            </w:r>
+          </w:hyperlink>
+        </w:p>
+        <w:p>
+          <w:pPr>
+            <w:pStyle w:val="TOC2"/>
+            <w:tabs>
+              <w:tab w:val="left" w:pos="880"/>
+              <w:tab w:val="right" w:leader="dot" w:pos="9016"/>
+            </w:tabs>
+            <w:rPr>
+              <w:rFonts w:eastAsiaTheme="minorEastAsia"/>
+              <w:noProof/>
+              <w:lang w:eastAsia="en-GB"/>
+            </w:rPr>
+          </w:pPr>
+          <w:hyperlink w:anchor="_Toc16663063" w:history="1">
+            <w:r>
+              <w:rPr>
+                <w:rStyle w:val="Hyperlink"/>
+                <w:noProof/>
+              </w:rPr>
+              <w:t>2.3</w:t>
+            </w:r>
+            <w:r>
+              <w:rPr>
+                <w:rFonts w:eastAsiaTheme="minorEastAsia"/>
+                <w:noProof/>
+                <w:lang w:eastAsia="en-GB"/>
+              </w:rPr>
+              <w:tab/>
+            </w:r>
+            <w:r>
+              <w:rPr>
+                <w:rStyle w:val="Hyperlink"/>
+                <w:noProof/>
+              </w:rPr>
+              <w:t>Report outline</w:t>
+            </w:r>
+            <w:r>
+              <w:rPr>
+                <w:noProof/>
+                <w:webHidden/>
+              </w:rPr>
+              <w:tab/>
+            </w:r>
+            <w:r>
+              <w:rPr>
+                <w:noProof/>
+                <w:webHidden/>
+              </w:rPr>
+              <w:fldChar w:fldCharType="begin"/>
+            </w:r>
+            <w:r>
+              <w:rPr>
+                <w:noProof/>
+                <w:webHidden/>
+              </w:rPr>
+              <w:instrText xml:space="preserve"> PAGEREF _Toc16663063 \h </w:instrText>
+            </w:r>
+            <w:r>
+              <w:rPr>
+                <w:noProof/>
+                <w:webHidden/>
+              </w:rPr>
+            </w:r>
+            <w:r>
+              <w:rPr>
+                <w:noProof/>
+                <w:webHidden/>
+              </w:rPr>
+              <w:fldChar w:fldCharType="separate"/>
+            </w:r>
+            <w:r>
+              <w:rPr>
+                <w:noProof/>
+                <w:webHidden/>
+              </w:rPr>
+              <w:t>5</w:t>
+            </w:r>
+            <w:r>
+              <w:rPr>
+                <w:noProof/>
+                <w:webHidden/>
+              </w:rPr>
+              <w:fldChar w:fldCharType="end"/>
+            </w:r>
+          </w:hyperlink>
+        </w:p>
+        <w:p>
+          <w:pPr>
+            <w:pStyle w:val="TOC2"/>
+            <w:tabs>
+              <w:tab w:val="left" w:pos="880"/>
+              <w:tab w:val="right" w:leader="dot" w:pos="9016"/>
+            </w:tabs>
+            <w:rPr>
+              <w:rFonts w:eastAsiaTheme="minorEastAsia"/>
+              <w:noProof/>
+              <w:lang w:eastAsia="en-GB"/>
+            </w:rPr>
+          </w:pPr>
+          <w:hyperlink w:anchor="_Toc16663064" w:history="1">
+            <w:r>
+              <w:rPr>
+                <w:rStyle w:val="Hyperlink"/>
+                <w:noProof/>
+              </w:rPr>
+              <w:t>2.4</w:t>
+            </w:r>
+            <w:r>
+              <w:rPr>
+                <w:rFonts w:eastAsiaTheme="minorEastAsia"/>
+                <w:noProof/>
+                <w:lang w:eastAsia="en-GB"/>
+              </w:rPr>
+              <w:tab/>
+            </w:r>
+            <w:r>
+              <w:rPr>
+                <w:rStyle w:val="Hyperlink"/>
+                <w:noProof/>
+              </w:rPr>
+              <w:t>Aim and Objectives</w:t>
+            </w:r>
+            <w:r>
+              <w:rPr>
+                <w:noProof/>
+                <w:webHidden/>
+              </w:rPr>
+              <w:tab/>
+            </w:r>
+            <w:r>
+              <w:rPr>
+                <w:noProof/>
+                <w:webHidden/>
+              </w:rPr>
+              <w:fldChar w:fldCharType="begin"/>
+            </w:r>
+            <w:r>
+              <w:rPr>
+                <w:noProof/>
+                <w:webHidden/>
+              </w:rPr>
+              <w:instrText xml:space="preserve"> PAGEREF _Toc16663064 \h </w:instrText>
             </w:r>
             <w:r>
               <w:rPr>
@@ -621,7 +793,7 @@
               <w:lang w:eastAsia="en-GB"/>
             </w:rPr>
           </w:pPr>
-          <w:hyperlink w:anchor="_Toc16057323" w:history="1">
+          <w:hyperlink w:anchor="_Toc16663065" w:history="1">
             <w:r>
               <w:rPr>
                 <w:rStyle w:val="Hyperlink"/>
@@ -642,6 +814,92 @@
                 <w:rStyle w:val="Hyperlink"/>
                 <w:noProof/>
               </w:rPr>
+              <w:t>Methods</w:t>
+            </w:r>
+            <w:r>
+              <w:rPr>
+                <w:noProof/>
+                <w:webHidden/>
+              </w:rPr>
+              <w:tab/>
+            </w:r>
+            <w:r>
+              <w:rPr>
+                <w:noProof/>
+                <w:webHidden/>
+              </w:rPr>
+              <w:fldChar w:fldCharType="begin"/>
+            </w:r>
+            <w:r>
+              <w:rPr>
+                <w:noProof/>
+                <w:webHidden/>
+              </w:rPr>
+              <w:instrText xml:space="preserve"> PAGEREF _Toc16663065 \h </w:instrText>
+            </w:r>
+            <w:r>
+              <w:rPr>
+                <w:noProof/>
+                <w:webHidden/>
+              </w:rPr>
+            </w:r>
+            <w:r>
+              <w:rPr>
+                <w:noProof/>
+                <w:webHidden/>
+              </w:rPr>
+              <w:fldChar w:fldCharType="separate"/>
+            </w:r>
+            <w:r>
+              <w:rPr>
+                <w:noProof/>
+                <w:webHidden/>
+              </w:rPr>
+              <w:t>7</w:t>
+            </w:r>
+            <w:r>
+              <w:rPr>
+                <w:noProof/>
+                <w:webHidden/>
+              </w:rPr>
+              <w:fldChar w:fldCharType="end"/>
+            </w:r>
+          </w:hyperlink>
+        </w:p>
+        <w:p>
+          <w:pPr>
+            <w:pStyle w:val="TOC1"/>
+            <w:tabs>
+              <w:tab w:val="left" w:pos="440"/>
+              <w:tab w:val="right" w:leader="dot" w:pos="9016"/>
+            </w:tabs>
+            <w:rPr>
+              <w:rFonts w:eastAsiaTheme="minorEastAsia"/>
+              <w:noProof/>
+              <w:lang w:eastAsia="en-GB"/>
+            </w:rPr>
+          </w:pPr>
+          <w:hyperlink w:anchor="_Toc16663066" w:history="1">
+            <w:r>
+              <w:rPr>
+                <w:rStyle w:val="Hyperlink"/>
+                <w:noProof/>
+              </w:rPr>
+              <w:t>4</w:t>
+            </w:r>
+            <w:r>
+              <w:rPr>
+                <w:rFonts w:eastAsiaTheme="minorEastAsia"/>
+                <w:noProof/>
+                <w:lang w:eastAsia="en-GB"/>
+              </w:rPr>
+              <w:tab/>
+            </w:r>
+            <w:r>
+              <w:rPr>
+                <w:rStyle w:val="Hyperlink"/>
+                <w:noProof/>
+              </w:rPr>
               <w:t>Data</w:t>
             </w:r>
             <w:r>
@@ -663,7 +921,7 @@
                 <w:noProof/>
                 <w:webHidden/>
               </w:rPr>
-              <w:instrText xml:space="preserve"> PAGEREF _Toc16057323 \h </w:instrText>
+              <w:instrText xml:space="preserve"> PAGEREF _Toc16663066 \h </w:instrText>
             </w:r>
             <w:r>
               <w:rPr>
@@ -683,7 +941,7 @@
                 <w:noProof/>
                 <w:webHidden/>
               </w:rPr>
-              <w:t>6</w:t>
+              <w:t>8</w:t>
             </w:r>
             <w:r>
               <w:rPr>
@@ -707,13 +965,13 @@
               <w:lang w:eastAsia="en-GB"/>
             </w:rPr>
           </w:pPr>
-          <w:hyperlink w:anchor="_Toc16057324" w:history="1">
+          <w:hyperlink w:anchor="_Toc16663067" w:history="1">
             <w:r>
               <w:rPr>
                 <w:rStyle w:val="Hyperlink"/>
                 <w:noProof/>
               </w:rPr>
-              <w:t>3.1</w:t>
+              <w:t>4.1</w:t>
             </w:r>
             <w:r>
               <w:rPr>
@@ -749,7 +1007,7 @@
                 <w:noProof/>
                 <w:webHidden/>
               </w:rPr>
-              <w:instrText xml:space="preserve"> PAGEREF _Toc16057324 \h </w:instrText>
+              <w:instrText xml:space="preserve"> PAGEREF _Toc16663067 \h </w:instrText>
             </w:r>
             <w:r>
               <w:rPr>
@@ -769,7 +1027,7 @@
                 <w:noProof/>
                 <w:webHidden/>
               </w:rPr>
-              <w:t>6</w:t>
+              <w:t>8</w:t>
             </w:r>
             <w:r>
               <w:rPr>
@@ -793,13 +1051,13 @@
               <w:lang w:eastAsia="en-GB"/>
             </w:rPr>
           </w:pPr>
-          <w:hyperlink w:anchor="_Toc16057325" w:history="1">
+          <w:hyperlink w:anchor="_Toc16663068" w:history="1">
             <w:r>
               <w:rPr>
                 <w:rStyle w:val="Hyperlink"/>
                 <w:noProof/>
               </w:rPr>
-              <w:t>3.2</w:t>
+              <w:t>4.2</w:t>
             </w:r>
             <w:r>
               <w:rPr>
@@ -835,7 +1093,7 @@
                 <w:noProof/>
                 <w:webHidden/>
               </w:rPr>
-              <w:instrText xml:space="preserve"> PAGEREF _Toc16057325 \h </w:instrText>
+              <w:instrText xml:space="preserve"> PAGEREF _Toc16663068 \h </w:instrText>
             </w:r>
             <w:r>
               <w:rPr>
@@ -855,7 +1113,7 @@
                 <w:noProof/>
                 <w:webHidden/>
               </w:rPr>
-              <w:t>6</w:t>
+              <w:t>8</w:t>
             </w:r>
             <w:r>
               <w:rPr>
@@ -879,13 +1137,13 @@
               <w:lang w:eastAsia="en-GB"/>
             </w:rPr>
           </w:pPr>
-          <w:hyperlink w:anchor="_Toc16057326" w:history="1">
+          <w:hyperlink w:anchor="_Toc16663069" w:history="1">
             <w:r>
               <w:rPr>
                 <w:rStyle w:val="Hyperlink"/>
                 <w:noProof/>
               </w:rPr>
-              <w:t>3.3</w:t>
+              <w:t>4.3</w:t>
             </w:r>
             <w:r>
               <w:rPr>
@@ -921,7 +1179,7 @@
                 <w:noProof/>
                 <w:webHidden/>
               </w:rPr>
-              <w:instrText xml:space="preserve"> PAGEREF _Toc16057326 \h </w:instrText>
+              <w:instrText xml:space="preserve"> PAGEREF _Toc16663069 \h </w:instrText>
             </w:r>
             <w:r>
               <w:rPr>
@@ -941,7 +1199,7 @@
                 <w:noProof/>
                 <w:webHidden/>
               </w:rPr>
-              <w:t>6</w:t>
+              <w:t>8</w:t>
             </w:r>
             <w:r>
               <w:rPr>
@@ -965,13 +1223,13 @@
               <w:lang w:eastAsia="en-GB"/>
             </w:rPr>
           </w:pPr>
-          <w:hyperlink w:anchor="_Toc16057327" w:history="1">
+          <w:hyperlink w:anchor="_Toc16663070" w:history="1">
             <w:r>
               <w:rPr>
                 <w:rStyle w:val="Hyperlink"/>
                 <w:noProof/>
               </w:rPr>
-              <w:t>3.4</w:t>
+              <w:t>4.4</w:t>
             </w:r>
             <w:r>
               <w:rPr>
@@ -1007,7 +1265,7 @@
                 <w:noProof/>
                 <w:webHidden/>
               </w:rPr>
-              <w:instrText xml:space="preserve"> PAGEREF _Toc16057327 \h </w:instrText>
+              <w:instrText xml:space="preserve"> PAGEREF _Toc16663070 \h </w:instrText>
             </w:r>
             <w:r>
               <w:rPr>
@@ -1027,7 +1285,7 @@
                 <w:noProof/>
                 <w:webHidden/>
               </w:rPr>
-              <w:t>6</w:t>
+              <w:t>8</w:t>
             </w:r>
             <w:r>
               <w:rPr>
@@ -1051,13 +1309,13 @@
               <w:lang w:eastAsia="en-GB"/>
             </w:rPr>
           </w:pPr>
-          <w:hyperlink w:anchor="_Toc16057328" w:history="1">
+          <w:hyperlink w:anchor="_Toc16663071" w:history="1">
             <w:r>
               <w:rPr>
                 <w:rStyle w:val="Hyperlink"/>
                 <w:noProof/>
               </w:rPr>
-              <w:t>4</w:t>
+              <w:t>5</w:t>
             </w:r>
             <w:r>
               <w:rPr>
@@ -1072,7 +1330,7 @@
                 <w:rStyle w:val="Hyperlink"/>
                 <w:noProof/>
               </w:rPr>
-              <w:t>Methods</w:t>
+              <w:t>Analysis</w:t>
             </w:r>
             <w:r>
               <w:rPr>
@@ -1093,7 +1351,7 @@
                 <w:noProof/>
                 <w:webHidden/>
               </w:rPr>
-              <w:instrText xml:space="preserve"> PAGEREF _Toc16057328 \h </w:instrText>
+              <w:instrText xml:space="preserve"> PAGEREF _Toc16663071 \h </w:instrText>
             </w:r>
             <w:r>
               <w:rPr>
@@ -1113,7 +1371,7 @@
                 <w:noProof/>
                 <w:webHidden/>
               </w:rPr>
-              <w:t>7</w:t>
+              <w:t>9</w:t>
             </w:r>
             <w:r>
               <w:rPr>
@@ -1137,13 +1395,13 @@
               <w:lang w:eastAsia="en-GB"/>
             </w:rPr>
           </w:pPr>
-          <w:hyperlink w:anchor="_Toc16057329" w:history="1">
+          <w:hyperlink w:anchor="_Toc16663072" w:history="1">
             <w:r>
               <w:rPr>
                 <w:rStyle w:val="Hyperlink"/>
                 <w:noProof/>
               </w:rPr>
-              <w:t>4.1</w:t>
+              <w:t>5.1</w:t>
             </w:r>
             <w:r>
               <w:rPr>
@@ -1179,7 +1437,7 @@
                 <w:noProof/>
                 <w:webHidden/>
               </w:rPr>
-              <w:instrText xml:space="preserve"> PAGEREF _Toc16057329 \h </w:instrText>
+              <w:instrText xml:space="preserve"> PAGEREF _Toc16663072 \h </w:instrText>
             </w:r>
             <w:r>
               <w:rPr>
@@ -1199,7 +1457,7 @@
                 <w:noProof/>
                 <w:webHidden/>
               </w:rPr>
-              <w:t>7</w:t>
+              <w:t>9</w:t>
             </w:r>
             <w:r>
               <w:rPr>
@@ -1223,13 +1481,13 @@
               <w:lang w:eastAsia="en-GB"/>
             </w:rPr>
           </w:pPr>
-          <w:hyperlink w:anchor="_Toc16057330" w:history="1">
+          <w:hyperlink w:anchor="_Toc16663073" w:history="1">
             <w:r>
               <w:rPr>
                 <w:rStyle w:val="Hyperlink"/>
                 <w:noProof/>
               </w:rPr>
-              <w:t>4.2</w:t>
+              <w:t>5.2</w:t>
             </w:r>
             <w:r>
               <w:rPr>
@@ -1265,7 +1523,7 @@
                 <w:noProof/>
                 <w:webHidden/>
               </w:rPr>
-              <w:instrText xml:space="preserve"> PAGEREF _Toc16057330 \h </w:instrText>
+              <w:instrText xml:space="preserve"> PAGEREF _Toc16663073 \h </w:instrText>
             </w:r>
             <w:r>
               <w:rPr>
@@ -1285,7 +1543,7 @@
                 <w:noProof/>
                 <w:webHidden/>
               </w:rPr>
-              <w:t>7</w:t>
+              <w:t>9</w:t>
             </w:r>
             <w:r>
               <w:rPr>
@@ -1309,13 +1567,13 @@
               <w:lang w:eastAsia="en-GB"/>
             </w:rPr>
           </w:pPr>
-          <w:hyperlink w:anchor="_Toc16057331" w:history="1">
+          <w:hyperlink w:anchor="_Toc16663074" w:history="1">
             <w:r>
               <w:rPr>
                 <w:rStyle w:val="Hyperlink"/>
                 <w:noProof/>
               </w:rPr>
-              <w:t>5</w:t>
+              <w:t>6</w:t>
             </w:r>
             <w:r>
               <w:rPr>
@@ -1330,7 +1588,7 @@
                 <w:rStyle w:val="Hyperlink"/>
                 <w:noProof/>
               </w:rPr>
-              <w:t>Analysis</w:t>
+              <w:t>Results</w:t>
             </w:r>
             <w:r>
               <w:rPr>
@@ -1351,7 +1609,7 @@
                 <w:noProof/>
                 <w:webHidden/>
               </w:rPr>
-              <w:instrText xml:space="preserve"> PAGEREF _Toc16057331 \h </w:instrText>
+              <w:instrText xml:space="preserve"> PAGEREF _Toc16663074 \h </w:instrText>
             </w:r>
             <w:r>
               <w:rPr>
@@ -1371,7 +1629,7 @@
                 <w:noProof/>
                 <w:webHidden/>
               </w:rPr>
-              <w:t>8</w:t>
+              <w:t>10</w:t>
             </w:r>
             <w:r>
               <w:rPr>
@@ -1395,13 +1653,13 @@
               <w:lang w:eastAsia="en-GB"/>
             </w:rPr>
           </w:pPr>
-          <w:hyperlink w:anchor="_Toc16057332" w:history="1">
+          <w:hyperlink w:anchor="_Toc16663075" w:history="1">
             <w:r>
               <w:rPr>
                 <w:rStyle w:val="Hyperlink"/>
                 <w:noProof/>
               </w:rPr>
-              <w:t>6</w:t>
+              <w:t>7</w:t>
             </w:r>
             <w:r>
               <w:rPr>
@@ -1416,7 +1674,7 @@
                 <w:rStyle w:val="Hyperlink"/>
                 <w:noProof/>
               </w:rPr>
-              <w:t>Results</w:t>
+              <w:t>Conclusion</w:t>
             </w:r>
             <w:r>
               <w:rPr>
@@ -1437,7 +1695,7 @@
                 <w:noProof/>
                 <w:webHidden/>
               </w:rPr>
-              <w:instrText xml:space="preserve"> PAGEREF _Toc16057332 \h </w:instrText>
+              <w:instrText xml:space="preserve"> PAGEREF _Toc16663075 \h </w:instrText>
             </w:r>
             <w:r>
               <w:rPr>
@@ -1457,7 +1715,7 @@
                 <w:noProof/>
                 <w:webHidden/>
               </w:rPr>
-              <w:t>9</w:t>
+              <w:t>11</w:t>
             </w:r>
             <w:r>
               <w:rPr>
@@ -1470,9 +1728,9 @@
         </w:p>
         <w:p>
           <w:pPr>
-            <w:pStyle w:val="TOC1"/>
+            <w:pStyle w:val="TOC2"/>
             <w:tabs>
-              <w:tab w:val="left" w:pos="440"/>
+              <w:tab w:val="left" w:pos="880"/>
               <w:tab w:val="right" w:leader="dot" w:pos="9016"/>
             </w:tabs>
             <w:rPr>
@@ -1481,13 +1739,13 @@
               <w:lang w:eastAsia="en-GB"/>
             </w:rPr>
           </w:pPr>
-          <w:hyperlink w:anchor="_Toc16057333" w:history="1">
+          <w:hyperlink w:anchor="_Toc16663076" w:history="1">
             <w:r>
               <w:rPr>
                 <w:rStyle w:val="Hyperlink"/>
                 <w:noProof/>
               </w:rPr>
-              <w:t>7</w:t>
+              <w:t>7.1</w:t>
             </w:r>
             <w:r>
               <w:rPr>
@@ -1502,7 +1760,7 @@
                 <w:rStyle w:val="Hyperlink"/>
                 <w:noProof/>
               </w:rPr>
-              <w:t>Conclusion</w:t>
+              <w:t>Project Summary</w:t>
             </w:r>
             <w:r>
               <w:rPr>
@@ -1523,7 +1781,7 @@
                 <w:noProof/>
                 <w:webHidden/>
               </w:rPr>
-              <w:instrText xml:space="preserve"> PAGEREF _Toc16057333 \h </w:instrText>
+              <w:instrText xml:space="preserve"> PAGEREF _Toc16663076 \h </w:instrText>
             </w:r>
             <w:r>
               <w:rPr>
@@ -1543,7 +1801,179 @@
                 <w:noProof/>
                 <w:webHidden/>
               </w:rPr>
-              <w:t>10</w:t>
+              <w:t>11</w:t>
+            </w:r>
+            <w:r>
+              <w:rPr>
+                <w:noProof/>
+                <w:webHidden/>
+              </w:rPr>
+              <w:fldChar w:fldCharType="end"/>
+            </w:r>
+          </w:hyperlink>
+        </w:p>
+        <w:p>
+          <w:pPr>
+            <w:pStyle w:val="TOC2"/>
+            <w:tabs>
+              <w:tab w:val="left" w:pos="880"/>
+              <w:tab w:val="right" w:leader="dot" w:pos="9016"/>
+            </w:tabs>
+            <w:rPr>
+              <w:rFonts w:eastAsiaTheme="minorEastAsia"/>
+              <w:noProof/>
+              <w:lang w:eastAsia="en-GB"/>
+            </w:rPr>
+          </w:pPr>
+          <w:hyperlink w:anchor="_Toc16663077" w:history="1">
+            <w:r>
+              <w:rPr>
+                <w:rStyle w:val="Hyperlink"/>
+                <w:noProof/>
+              </w:rPr>
+              <w:t>7.2</w:t>
+            </w:r>
+            <w:r>
+              <w:rPr>
+                <w:rFonts w:eastAsiaTheme="minorEastAsia"/>
+                <w:noProof/>
+                <w:lang w:eastAsia="en-GB"/>
+              </w:rPr>
+              <w:tab/>
+            </w:r>
+            <w:r>
+              <w:rPr>
+                <w:rStyle w:val="Hyperlink"/>
+                <w:noProof/>
+              </w:rPr>
+              <w:t>Project Evaluation</w:t>
+            </w:r>
+            <w:r>
+              <w:rPr>
+                <w:noProof/>
+                <w:webHidden/>
+              </w:rPr>
+              <w:tab/>
+            </w:r>
+            <w:r>
+              <w:rPr>
+                <w:noProof/>
+                <w:webHidden/>
+              </w:rPr>
+              <w:fldChar w:fldCharType="begin"/>
+            </w:r>
+            <w:r>
+              <w:rPr>
+                <w:noProof/>
+                <w:webHidden/>
+              </w:rPr>
+              <w:instrText xml:space="preserve"> PAGEREF _Toc16663077 \h </w:instrText>
+            </w:r>
+            <w:r>
+              <w:rPr>
+                <w:noProof/>
+                <w:webHidden/>
+              </w:rPr>
+            </w:r>
+            <w:r>
+              <w:rPr>
+                <w:noProof/>
+                <w:webHidden/>
+              </w:rPr>
+              <w:fldChar w:fldCharType="separate"/>
+            </w:r>
+            <w:r>
+              <w:rPr>
+                <w:noProof/>
+                <w:webHidden/>
+              </w:rPr>
+              <w:t>11</w:t>
+            </w:r>
+            <w:r>
+              <w:rPr>
+                <w:noProof/>
+                <w:webHidden/>
+              </w:rPr>
+              <w:fldChar w:fldCharType="end"/>
+            </w:r>
+          </w:hyperlink>
+        </w:p>
+        <w:p>
+          <w:pPr>
+            <w:pStyle w:val="TOC2"/>
+            <w:tabs>
+              <w:tab w:val="left" w:pos="880"/>
+              <w:tab w:val="right" w:leader="dot" w:pos="9016"/>
+            </w:tabs>
+            <w:rPr>
+              <w:rFonts w:eastAsiaTheme="minorEastAsia"/>
+              <w:noProof/>
+              <w:lang w:eastAsia="en-GB"/>
+            </w:rPr>
+          </w:pPr>
+          <w:hyperlink w:anchor="_Toc16663078" w:history="1">
+            <w:r>
+              <w:rPr>
+                <w:rStyle w:val="Hyperlink"/>
+                <w:noProof/>
+              </w:rPr>
+              <w:t>7.3</w:t>
+            </w:r>
+            <w:r>
+              <w:rPr>
+                <w:rFonts w:eastAsiaTheme="minorEastAsia"/>
+                <w:noProof/>
+                <w:lang w:eastAsia="en-GB"/>
+              </w:rPr>
+              <w:tab/>
+            </w:r>
+            <w:r>
+              <w:rPr>
+                <w:rStyle w:val="Hyperlink"/>
+                <w:noProof/>
+              </w:rPr>
+              <w:t>Recommendations for Future Work</w:t>
+            </w:r>
+            <w:r>
+              <w:rPr>
+                <w:noProof/>
+                <w:webHidden/>
+              </w:rPr>
+              <w:tab/>
+            </w:r>
+            <w:r>
+              <w:rPr>
+                <w:noProof/>
+                <w:webHidden/>
+              </w:rPr>
+              <w:fldChar w:fldCharType="begin"/>
+            </w:r>
+            <w:r>
+              <w:rPr>
+                <w:noProof/>
+                <w:webHidden/>
+              </w:rPr>
+              <w:instrText xml:space="preserve"> PAGEREF _Toc16663078 \h </w:instrText>
+            </w:r>
+            <w:r>
+              <w:rPr>
+                <w:noProof/>
+                <w:webHidden/>
+              </w:rPr>
+            </w:r>
+            <w:r>
+              <w:rPr>
+                <w:noProof/>
+                <w:webHidden/>
+              </w:rPr>
+              <w:fldChar w:fldCharType="separate"/>
+            </w:r>
+            <w:r>
+              <w:rPr>
+                <w:noProof/>
+                <w:webHidden/>
+              </w:rPr>
+              <w:t>11</w:t>
             </w:r>
             <w:r>
               <w:rPr>
@@ -1566,7 +1996,7 @@
               <w:lang w:eastAsia="en-GB"/>
             </w:rPr>
           </w:pPr>
-          <w:hyperlink w:anchor="_Toc16057334" w:history="1">
+          <w:hyperlink w:anchor="_Toc16663079" w:history="1">
             <w:r>
               <w:rPr>
                 <w:rStyle w:val="Hyperlink"/>
@@ -1593,7 +2023,7 @@
                 <w:noProof/>
                 <w:webHidden/>
               </w:rPr>
-              <w:instrText xml:space="preserve"> PAGEREF _Toc16057334 \h </w:instrText>
+              <w:instrText xml:space="preserve"> PAGEREF _Toc16663079 \h </w:instrText>
             </w:r>
             <w:r>
               <w:rPr>
@@ -1613,7 +2043,7 @@
                 <w:noProof/>
                 <w:webHidden/>
               </w:rPr>
-              <w:t>11</w:t>
+              <w:t>12</w:t>
             </w:r>
             <w:r>
               <w:rPr>
@@ -1636,13 +2066,13 @@
               <w:lang w:eastAsia="en-GB"/>
             </w:rPr>
           </w:pPr>
-          <w:hyperlink w:anchor="_Toc16057335" w:history="1">
+          <w:hyperlink w:anchor="_Toc16663080" w:history="1">
             <w:r>
               <w:rPr>
                 <w:rStyle w:val="Hyperlink"/>
                 <w:noProof/>
               </w:rPr>
-              <w:t>Appendix A</w:t>
+              <w:t>Appendix A – Example Project Code</w:t>
             </w:r>
             <w:r>
               <w:rPr>
@@ -1663,7 +2093,7 @@
                 <w:noProof/>
                 <w:webHidden/>
               </w:rPr>
-              <w:instrText xml:space="preserve"> PAGEREF _Toc16057335 \h </w:instrText>
+              <w:instrText xml:space="preserve"> PAGEREF _Toc16663080 \h </w:instrText>
             </w:r>
             <w:r>
               <w:rPr>
@@ -1683,7 +2113,7 @@
                 <w:noProof/>
                 <w:webHidden/>
               </w:rPr>
-              <w:t>12</w:t>
+              <w:t>13</w:t>
             </w:r>
             <w:r>
               <w:rPr>
@@ -1706,12 +2136,222 @@
               <w:lang w:eastAsia="en-GB"/>
             </w:rPr>
           </w:pPr>
-          <w:hyperlink w:anchor="_Toc16057336" w:history="1">
+          <w:hyperlink w:anchor="_Toc16663081" w:history="1">
             <w:r>
               <w:rPr>
                 <w:rStyle w:val="Hyperlink"/>
                 <w:noProof/>
               </w:rPr>
+              <w:t>Appendix B – Example RDV structure</w:t>
+            </w:r>
+            <w:r>
+              <w:rPr>
+                <w:noProof/>
+                <w:webHidden/>
+              </w:rPr>
+              <w:tab/>
+            </w:r>
+            <w:r>
+              <w:rPr>
+                <w:noProof/>
+                <w:webHidden/>
+              </w:rPr>
+              <w:fldChar w:fldCharType="begin"/>
+            </w:r>
+            <w:r>
+              <w:rPr>
+                <w:noProof/>
+                <w:webHidden/>
+              </w:rPr>
+              <w:instrText xml:space="preserve"> PAGEREF _Toc16663081 \h </w:instrText>
+            </w:r>
+            <w:r>
+              <w:rPr>
+                <w:noProof/>
+                <w:webHidden/>
+              </w:rPr>
+            </w:r>
+            <w:r>
+              <w:rPr>
+                <w:noProof/>
+                <w:webHidden/>
+              </w:rPr>
+              <w:fldChar w:fldCharType="separate"/>
+            </w:r>
+            <w:r>
+              <w:rPr>
+                <w:noProof/>
+                <w:webHidden/>
+              </w:rPr>
+              <w:t>13</w:t>
+            </w:r>
+            <w:r>
+              <w:rPr>
+                <w:noProof/>
+                <w:webHidden/>
+              </w:rPr>
+              <w:fldChar w:fldCharType="end"/>
+            </w:r>
+          </w:hyperlink>
+        </w:p>
+        <w:p>
+          <w:pPr>
+            <w:pStyle w:val="TOC1"/>
+            <w:tabs>
+              <w:tab w:val="right" w:leader="dot" w:pos="9016"/>
+            </w:tabs>
+            <w:rPr>
+              <w:rFonts w:eastAsiaTheme="minorEastAsia"/>
+              <w:noProof/>
+              <w:lang w:eastAsia="en-GB"/>
+            </w:rPr>
+          </w:pPr>
+          <w:hyperlink w:anchor="_Toc16663082" w:history="1">
+            <w:r>
+              <w:rPr>
+                <w:rStyle w:val="Hyperlink"/>
+                <w:noProof/>
+              </w:rPr>
+              <w:t>Appendix C – Detailed output from and analytic process</w:t>
+            </w:r>
+            <w:r>
+              <w:rPr>
+                <w:noProof/>
+                <w:webHidden/>
+              </w:rPr>
+              <w:tab/>
+            </w:r>
+            <w:r>
+              <w:rPr>
+                <w:noProof/>
+                <w:webHidden/>
+              </w:rPr>
+              <w:fldChar w:fldCharType="begin"/>
+            </w:r>
+            <w:r>
+              <w:rPr>
+                <w:noProof/>
+                <w:webHidden/>
+              </w:rPr>
+              <w:instrText xml:space="preserve"> PAGEREF _Toc16663082 \h </w:instrText>
+            </w:r>
+            <w:r>
+              <w:rPr>
+                <w:noProof/>
+                <w:webHidden/>
+              </w:rPr>
+            </w:r>
+            <w:r>
+              <w:rPr>
+                <w:noProof/>
+                <w:webHidden/>
+              </w:rPr>
+              <w:fldChar w:fldCharType="separate"/>
+            </w:r>
+            <w:r>
+              <w:rPr>
+                <w:noProof/>
+                <w:webHidden/>
+              </w:rPr>
+              <w:t>13</w:t>
+            </w:r>
+            <w:r>
+              <w:rPr>
+                <w:noProof/>
+                <w:webHidden/>
+              </w:rPr>
+              <w:fldChar w:fldCharType="end"/>
+            </w:r>
+          </w:hyperlink>
+        </w:p>
+        <w:p>
+          <w:pPr>
+            <w:pStyle w:val="TOC1"/>
+            <w:tabs>
+              <w:tab w:val="right" w:leader="dot" w:pos="9016"/>
+            </w:tabs>
+            <w:rPr>
+              <w:rFonts w:eastAsiaTheme="minorEastAsia"/>
+              <w:noProof/>
+              <w:lang w:eastAsia="en-GB"/>
+            </w:rPr>
+          </w:pPr>
+          <w:hyperlink w:anchor="_Toc16663083" w:history="1">
+            <w:r>
+              <w:rPr>
+                <w:rStyle w:val="Hyperlink"/>
+                <w:noProof/>
+              </w:rPr>
+              <w:t>Appendix D – Deliverables on Attached CD ROM</w:t>
+            </w:r>
+            <w:r>
+              <w:rPr>
+                <w:noProof/>
+                <w:webHidden/>
+              </w:rPr>
+              <w:tab/>
+            </w:r>
+            <w:r>
+              <w:rPr>
+                <w:noProof/>
+                <w:webHidden/>
+              </w:rPr>
+              <w:fldChar w:fldCharType="begin"/>
+            </w:r>
+            <w:r>
+              <w:rPr>
+                <w:noProof/>
+                <w:webHidden/>
+              </w:rPr>
+              <w:instrText xml:space="preserve"> PAGEREF _Toc16663083 \h </w:instrText>
+            </w:r>
+            <w:r>
+              <w:rPr>
+                <w:noProof/>
+                <w:webHidden/>
+              </w:rPr>
+            </w:r>
+            <w:r>
+              <w:rPr>
+                <w:noProof/>
+                <w:webHidden/>
+              </w:rPr>
+              <w:fldChar w:fldCharType="separate"/>
+            </w:r>
+            <w:r>
+              <w:rPr>
+                <w:noProof/>
+                <w:webHidden/>
+              </w:rPr>
+              <w:t>13</w:t>
+            </w:r>
+            <w:r>
+              <w:rPr>
+                <w:noProof/>
+                <w:webHidden/>
+              </w:rPr>
+              <w:fldChar w:fldCharType="end"/>
+            </w:r>
+          </w:hyperlink>
+        </w:p>
+        <w:p>
+          <w:pPr>
+            <w:pStyle w:val="TOC1"/>
+            <w:tabs>
+              <w:tab w:val="right" w:leader="dot" w:pos="9016"/>
+            </w:tabs>
+            <w:rPr>
+              <w:rFonts w:eastAsiaTheme="minorEastAsia"/>
+              <w:noProof/>
+              <w:lang w:eastAsia="en-GB"/>
+            </w:rPr>
+          </w:pPr>
+          <w:hyperlink w:anchor="_Toc16663084" w:history="1">
+            <w:r>
+              <w:rPr>
+                <w:rStyle w:val="Hyperlink"/>
+                <w:noProof/>
+              </w:rPr>
               <w:t>Random Thoughts</w:t>
             </w:r>
             <w:r>
@@ -1733,7 +2373,7 @@
                 <w:noProof/>
                 <w:webHidden/>
               </w:rPr>
-              <w:instrText xml:space="preserve"> PAGEREF _Toc16057336 \h </w:instrText>
+              <w:instrText xml:space="preserve"> PAGEREF _Toc16663084 \h </w:instrText>
             </w:r>
             <w:r>
               <w:rPr>
@@ -1753,7 +2393,7 @@
                 <w:noProof/>
                 <w:webHidden/>
               </w:rPr>
-              <w:t>13</w:t>
+              <w:t>14</w:t>
             </w:r>
             <w:r>
               <w:rPr>
@@ -1793,7 +2433,7 @@
       <w:pPr>
         <w:pStyle w:val="Heading1"/>
       </w:pPr>
-      <w:bookmarkStart w:id="1" w:name="_Toc16057319"/>
+      <w:bookmarkStart w:id="1" w:name="_Toc16663059"/>
       <w:r>
         <w:lastRenderedPageBreak/>
         <w:t>Abstract</w:t>
@@ -1913,7 +2553,7 @@
       <w:pPr>
         <w:pStyle w:val="Heading1"/>
       </w:pPr>
-      <w:bookmarkStart w:id="2" w:name="_Toc16057320"/>
+      <w:bookmarkStart w:id="2" w:name="_Toc16663060"/>
       <w:r>
         <w:lastRenderedPageBreak/>
         <w:t>Introduction</w:t>
@@ -1924,7 +2564,7 @@
       <w:pPr>
         <w:pStyle w:val="Heading2"/>
       </w:pPr>
-      <w:bookmarkStart w:id="3" w:name="_Toc16057321"/>
+      <w:bookmarkStart w:id="3" w:name="_Toc16663061"/>
       <w:r>
         <w:t>Background</w:t>
       </w:r>
@@ -2056,7 +2696,7 @@
       <w:pPr>
         <w:pStyle w:val="Heading2"/>
       </w:pPr>
-      <w:bookmarkStart w:id="4" w:name="_Toc16057322"/>
+      <w:bookmarkStart w:id="4" w:name="_Toc16663062"/>
       <w:r>
         <w:t>Literary Review</w:t>
       </w:r>
@@ -2081,9 +2721,11 @@
       <w:pPr>
         <w:pStyle w:val="Heading2"/>
       </w:pPr>
+      <w:bookmarkStart w:id="5" w:name="_Toc16663063"/>
       <w:r>
         <w:t>Report outline</w:t>
       </w:r>
+      <w:bookmarkEnd w:id="5"/>
     </w:p>
     <w:p/>
     <w:p>
@@ -2102,9 +2744,11 @@
       <w:pPr>
         <w:pStyle w:val="Heading2"/>
       </w:pPr>
+      <w:bookmarkStart w:id="6" w:name="_Toc16663064"/>
       <w:r>
         <w:t>Aim and Objectives</w:t>
       </w:r>
+      <w:bookmarkEnd w:id="6"/>
     </w:p>
     <w:p/>
     <w:p>
@@ -2187,12 +2831,12 @@
       <w:pPr>
         <w:pStyle w:val="Heading1"/>
       </w:pPr>
-      <w:bookmarkStart w:id="5" w:name="_Toc16057328"/>
+      <w:bookmarkStart w:id="7" w:name="_Toc16663065"/>
       <w:r>
         <w:lastRenderedPageBreak/>
         <w:t>Methods</w:t>
       </w:r>
-      <w:bookmarkEnd w:id="5"/>
+      <w:bookmarkEnd w:id="7"/>
     </w:p>
     <w:p/>
     <w:p>
@@ -2214,16 +2858,7 @@
         <w:t xml:space="preserve">may be divided into </w:t>
       </w:r>
       <w:r>
-        <w:t>sub-se</w:t>
-      </w:r>
-      <w:r>
-        <w:t>c</w:t>
-      </w:r>
-      <w:r>
-        <w:t>t</w:t>
-      </w:r>
-      <w:r>
-        <w:t>ions</w:t>
+        <w:t>sub-sections</w:t>
       </w:r>
       <w:r>
         <w:t xml:space="preserve"> describing the conceptual design work and the actual implementation separately. Any problems or difficulties and the suggested solutions should be mentioned. Alternative solutions and their evaluation should also be included.</w:t>
@@ -2238,7 +2873,34 @@
         </w:numPr>
       </w:pPr>
       <w:r>
-        <w:t>Python vs R</w:t>
+        <w:t>Use of GIT Hub</w:t>
+      </w:r>
+    </w:p>
+    <w:p>
+      <w:pPr>
+        <w:pStyle w:val="ListParagraph"/>
+        <w:numPr>
+          <w:ilvl w:val="0"/>
+          <w:numId w:val="3"/>
+        </w:numPr>
+      </w:pPr>
+      <w:r>
+        <w:t>Reproducible results</w:t>
+      </w:r>
+    </w:p>
+    <w:p>
+      <w:pPr>
+        <w:pStyle w:val="ListParagraph"/>
+        <w:numPr>
+          <w:ilvl w:val="0"/>
+          <w:numId w:val="3"/>
+        </w:numPr>
+      </w:pPr>
+      <w:r>
+        <w:t xml:space="preserve">Create </w:t>
+      </w:r>
+      <w:r>
+        <w:t>Project pipeline</w:t>
       </w:r>
     </w:p>
     <w:p>
@@ -2250,7 +2912,7 @@
         </w:numPr>
       </w:pPr>
       <w:r>
-        <w:t>Why used when</w:t>
+        <w:t>PM Research Database =&gt; EAV Schema =&gt; Summary and Study based Attributes =&gt; RDV production =&gt; RDV Adjustments =&gt; Run models =&gt; review results</w:t>
       </w:r>
     </w:p>
     <w:p>
@@ -2262,7 +2924,19 @@
         </w:numPr>
       </w:pPr>
       <w:r>
-        <w:t>Reproducible results</w:t>
+        <w:t>Python vs R</w:t>
+      </w:r>
+    </w:p>
+    <w:p>
+      <w:pPr>
+        <w:pStyle w:val="ListParagraph"/>
+        <w:numPr>
+          <w:ilvl w:val="1"/>
+          <w:numId w:val="3"/>
+        </w:numPr>
+      </w:pPr>
+      <w:r>
+        <w:t>Why used where</w:t>
       </w:r>
     </w:p>
     <w:p>
@@ -2274,7 +2948,7 @@
         </w:numPr>
       </w:pPr>
       <w:r>
-        <w:t>R code; evolved through three stages</w:t>
+        <w:t>Python</w:t>
       </w:r>
     </w:p>
     <w:p>
@@ -2285,8 +2959,13 @@
           <w:numId w:val="3"/>
         </w:numPr>
       </w:pPr>
-      <w:r>
-        <w:t>Individual model</w:t>
+      <w:proofErr w:type="spellStart"/>
+      <w:r>
+        <w:t>PyCharm</w:t>
+      </w:r>
+      <w:proofErr w:type="spellEnd"/>
+      <w:r>
+        <w:t xml:space="preserve"> IDE</w:t>
       </w:r>
     </w:p>
     <w:p>
@@ -2298,7 +2977,19 @@
         </w:numPr>
       </w:pPr>
       <w:r>
-        <w:t>Model run for all PM stages</w:t>
+        <w:t>Testing and Profiling</w:t>
+      </w:r>
+    </w:p>
+    <w:p>
+      <w:pPr>
+        <w:pStyle w:val="ListParagraph"/>
+        <w:numPr>
+          <w:ilvl w:val="0"/>
+          <w:numId w:val="3"/>
+        </w:numPr>
+      </w:pPr>
+      <w:r>
+        <w:t>R code</w:t>
       </w:r>
     </w:p>
     <w:p>
@@ -2310,47 +3001,79 @@
         </w:numPr>
       </w:pPr>
       <w:r>
-        <w:t>Model as a function called with multiple random keys.</w:t>
+        <w:t xml:space="preserve">Models </w:t>
+      </w:r>
+      <w:r>
+        <w:t>evolved through three stages</w:t>
       </w:r>
     </w:p>
     <w:p>
       <w:pPr>
         <w:pStyle w:val="ListParagraph"/>
         <w:numPr>
-          <w:ilvl w:val="0"/>
+          <w:ilvl w:val="2"/>
           <w:numId w:val="3"/>
         </w:numPr>
       </w:pPr>
       <w:r>
-        <w:t>Project pipeline</w:t>
+        <w:t>Individual model</w:t>
       </w:r>
     </w:p>
     <w:p>
       <w:pPr>
         <w:pStyle w:val="ListParagraph"/>
         <w:numPr>
-          <w:ilvl w:val="1"/>
+          <w:ilvl w:val="2"/>
           <w:numId w:val="3"/>
         </w:numPr>
       </w:pPr>
       <w:r>
-        <w:t>PM Research Database =&gt; EAV Schema =&gt; Summary and Study based Attributes =&gt; RDV production =&gt; RDV Adjustments =&gt; Run models =&gt; review results</w:t>
+        <w:t>Model run for all PM stages</w:t>
       </w:r>
     </w:p>
     <w:p>
       <w:pPr>
         <w:pStyle w:val="ListParagraph"/>
         <w:numPr>
-          <w:ilvl w:val="0"/>
+          <w:ilvl w:val="2"/>
           <w:numId w:val="3"/>
         </w:numPr>
       </w:pPr>
-      <w:bookmarkStart w:id="6" w:name="_GoBack"/>
-      <w:bookmarkEnd w:id="6"/>
-      <w:r>
-        <w:t>Testing and Profiling</w:t>
-      </w:r>
-    </w:p>
+      <w:r>
+        <w:t>Model as a function called with multiple random keys.</w:t>
+      </w:r>
+    </w:p>
+    <w:p/>
+    <w:p>
+      <w:r>
+        <w:t>Notes from Machine Learning Coursework Requirements:</w:t>
+      </w:r>
+    </w:p>
+    <w:p>
+      <w:r>
+        <w:t xml:space="preserve">1.1 This part should normally describe clearly the method used in your assignment and any relevant parameters (e.g. for neural networks this includes number of hidden nodes, layers, type of activation functions </w:t>
+      </w:r>
+      <w:r>
+        <w:t>etc.</w:t>
+      </w:r>
+      <w:r>
+        <w:t>), and the rational for using this method. If you are using a particular library or tool, you still need to describe how the method/algorithm that you are using operates. Citing the library, tool, etc., and mentioning the library functions that you have used is not enough to get a high mark.</w:t>
+      </w:r>
+    </w:p>
+    <w:p>
+      <w:r>
+        <w:t xml:space="preserve">1.2 This part should describe any special techniques/algorithms used as part of your methodology. For example, the algorithm used for training a neural network and its parameters – e.g. if you use </w:t>
+      </w:r>
+      <w:proofErr w:type="spellStart"/>
+      <w:r>
+        <w:t>Rprop</w:t>
+      </w:r>
+      <w:proofErr w:type="spellEnd"/>
+      <w:r>
+        <w:t xml:space="preserve"> backpropagation then initial learning rate values used should be stated. Also, this part should describe any normalisation techniques used, or other pre-processing or balancing methods, and whether you have used some form of cross-validation, or weight decay, providing details of the particular method. Citing the library, tool, etc., and mentioning the library functions that you used is not enough to get a high mark.</w:t>
+      </w:r>
+    </w:p>
+    <w:p/>
     <w:p/>
     <w:p>
       <w:r>
@@ -2361,12 +3084,12 @@
       <w:pPr>
         <w:pStyle w:val="Heading1"/>
       </w:pPr>
-      <w:bookmarkStart w:id="7" w:name="_Toc16057323"/>
+      <w:bookmarkStart w:id="8" w:name="_Toc16663066"/>
       <w:r>
         <w:lastRenderedPageBreak/>
         <w:t>Data</w:t>
       </w:r>
-      <w:bookmarkEnd w:id="7"/>
+      <w:bookmarkEnd w:id="8"/>
     </w:p>
     <w:p/>
     <w:p>
@@ -2379,22 +3102,22 @@
       <w:pPr>
         <w:pStyle w:val="Heading2"/>
       </w:pPr>
-      <w:bookmarkStart w:id="8" w:name="_Toc16057324"/>
+      <w:bookmarkStart w:id="9" w:name="_Toc16663067"/>
       <w:r>
         <w:t>Source</w:t>
       </w:r>
-      <w:bookmarkEnd w:id="8"/>
+      <w:bookmarkEnd w:id="9"/>
     </w:p>
     <w:p/>
     <w:p>
       <w:pPr>
         <w:pStyle w:val="Heading2"/>
       </w:pPr>
-      <w:bookmarkStart w:id="9" w:name="_Toc16057325"/>
+      <w:bookmarkStart w:id="10" w:name="_Toc16663068"/>
       <w:r>
         <w:t>Data Cleaning</w:t>
       </w:r>
-      <w:bookmarkEnd w:id="9"/>
+      <w:bookmarkEnd w:id="10"/>
     </w:p>
     <w:p>
       <w:pPr>
@@ -2437,11 +3160,11 @@
       <w:pPr>
         <w:pStyle w:val="Heading2"/>
       </w:pPr>
-      <w:bookmarkStart w:id="10" w:name="_Toc16057326"/>
+      <w:bookmarkStart w:id="11" w:name="_Toc16663069"/>
       <w:r>
         <w:t>Missing data</w:t>
       </w:r>
-      <w:bookmarkEnd w:id="10"/>
+      <w:bookmarkEnd w:id="11"/>
     </w:p>
     <w:p>
       <w:pPr>
@@ -2472,11 +3195,11 @@
       <w:pPr>
         <w:pStyle w:val="Heading2"/>
       </w:pPr>
-      <w:bookmarkStart w:id="11" w:name="_Toc16057327"/>
+      <w:bookmarkStart w:id="12" w:name="_Toc16663070"/>
       <w:r>
         <w:t>Normalisation vs Standardisation</w:t>
       </w:r>
-      <w:bookmarkEnd w:id="11"/>
+      <w:bookmarkEnd w:id="12"/>
     </w:p>
     <w:p>
       <w:pPr>
@@ -2516,27 +3239,23 @@
     </w:p>
     <w:p/>
     <w:p/>
+    <w:p/>
+    <w:p/>
     <w:p>
       <w:r>
         <w:br w:type="page"/>
       </w:r>
     </w:p>
-    <w:p/>
-    <w:p>
-      <w:r>
-        <w:br w:type="page"/>
-      </w:r>
-    </w:p>
     <w:p>
       <w:pPr>
         <w:pStyle w:val="Heading1"/>
       </w:pPr>
-      <w:bookmarkStart w:id="12" w:name="_Toc16057331"/>
+      <w:bookmarkStart w:id="13" w:name="_Toc16663071"/>
       <w:r>
         <w:lastRenderedPageBreak/>
         <w:t>Analysis</w:t>
       </w:r>
-      <w:bookmarkEnd w:id="12"/>
+      <w:bookmarkEnd w:id="13"/>
     </w:p>
     <w:p/>
     <w:p>
@@ -2549,22 +3268,22 @@
       <w:pPr>
         <w:pStyle w:val="Heading2"/>
       </w:pPr>
-      <w:bookmarkStart w:id="13" w:name="_Toc16057329"/>
+      <w:bookmarkStart w:id="14" w:name="_Toc16663072"/>
       <w:r>
         <w:t>Create models</w:t>
       </w:r>
-      <w:bookmarkEnd w:id="13"/>
+      <w:bookmarkEnd w:id="14"/>
     </w:p>
     <w:p/>
     <w:p>
       <w:pPr>
         <w:pStyle w:val="Heading2"/>
       </w:pPr>
-      <w:bookmarkStart w:id="14" w:name="_Toc16057330"/>
+      <w:bookmarkStart w:id="15" w:name="_Toc16663073"/>
       <w:r>
         <w:t>Tune models</w:t>
       </w:r>
-      <w:bookmarkEnd w:id="14"/>
+      <w:bookmarkEnd w:id="15"/>
     </w:p>
     <w:p/>
     <w:p/>
@@ -2577,12 +3296,12 @@
       <w:pPr>
         <w:pStyle w:val="Heading1"/>
       </w:pPr>
-      <w:bookmarkStart w:id="15" w:name="_Toc16057332"/>
+      <w:bookmarkStart w:id="16" w:name="_Toc16663074"/>
       <w:r>
         <w:lastRenderedPageBreak/>
         <w:t>Results</w:t>
       </w:r>
-      <w:bookmarkEnd w:id="15"/>
+      <w:bookmarkEnd w:id="16"/>
     </w:p>
     <w:p/>
     <w:p>
@@ -2590,6 +3309,101 @@
         <w:t>Describe the results of the analysis.</w:t>
       </w:r>
     </w:p>
+    <w:p/>
+    <w:p>
+      <w:r>
+        <w:t>Notes from Machine Learning Coursework Requirements:</w:t>
+      </w:r>
+    </w:p>
+    <w:p>
+      <w:r>
+        <w:t>Experiments, findings and discussion: you must present and discuss your results. You are expected to run several experiments and calculate basic statistics to summarise performance. Your report must include at least two figures which graphically illustrate quantitative aspects of your results, such as training/testing error curves, performance for sets of learned parameters, algorithm outputs, descriptive statistics, etc.</w:t>
+      </w:r>
+    </w:p>
+    <w:p>
+      <w:r>
+        <w:t>In this part, you should provide a detailed account of your experiments and results and discuss your findings. You can use Excel or other packages to provide charts - like the figure below, which uses error bars (Box and Whisker Charts in Excel), to show the performance of your algorithm in terms of generalisation. For example, the figure below shows generalisation with respect to number of hidden nodes used in a neural network based solution. Alternatively, one could use tables to provide the same information by giving for each number of hidden nodes the average value, the minimum value, and the maximum value of generalisation performance (in percentage of successfully recognised patterns) in the tests.</w:t>
+      </w:r>
+    </w:p>
+    <w:p>
+      <w:r>
+        <w:t>You could also discuss the cost of the computations, e.g. referring to the number of training iterations required or the number of error function evaluations (see figure below for the neural-network based solution discussed above)</w:t>
+      </w:r>
+    </w:p>
+    <w:p>
+      <w:r>
+        <w:t>In machine learning, overall results are also presented in tables like the one below that shows average performance in terms of recognition success as well as average classification success per class for two methods tested on the same dataset. Confusion matrices can also be used.</w:t>
+      </w:r>
+    </w:p>
+    <w:p>
+      <w:r>
+        <w:t xml:space="preserve">Method  </w:t>
+      </w:r>
+      <w:r>
+        <w:tab/>
+        <w:t xml:space="preserve">Class 1 (%) </w:t>
+      </w:r>
+      <w:r>
+        <w:tab/>
+        <w:t xml:space="preserve">Class 2 (%) </w:t>
+      </w:r>
+      <w:r>
+        <w:tab/>
+        <w:t>Average success (%)</w:t>
+      </w:r>
+    </w:p>
+    <w:p>
+      <w:r>
+        <w:t xml:space="preserve">Method 1 </w:t>
+      </w:r>
+      <w:r>
+        <w:tab/>
+      </w:r>
+      <w:r>
+        <w:tab/>
+        <w:t xml:space="preserve">83 </w:t>
+      </w:r>
+      <w:r>
+        <w:tab/>
+      </w:r>
+      <w:r>
+        <w:tab/>
+        <w:t xml:space="preserve">96 </w:t>
+      </w:r>
+      <w:r>
+        <w:tab/>
+      </w:r>
+      <w:r>
+        <w:tab/>
+        <w:t>93</w:t>
+      </w:r>
+    </w:p>
+    <w:p>
+      <w:r>
+        <w:t xml:space="preserve">Method 2 </w:t>
+      </w:r>
+      <w:r>
+        <w:tab/>
+      </w:r>
+      <w:r>
+        <w:tab/>
+        <w:t xml:space="preserve">73 </w:t>
+      </w:r>
+      <w:r>
+        <w:tab/>
+      </w:r>
+      <w:r>
+        <w:tab/>
+        <w:t xml:space="preserve">93 </w:t>
+      </w:r>
+      <w:r>
+        <w:tab/>
+      </w:r>
+      <w:r>
+        <w:tab/>
+        <w:t>88</w:t>
+      </w:r>
+    </w:p>
     <w:p>
       <w:r>
         <w:br w:type="page"/>
@@ -2599,43 +3413,58 @@
       <w:pPr>
         <w:pStyle w:val="Heading1"/>
       </w:pPr>
-      <w:bookmarkStart w:id="16" w:name="_Toc16057333"/>
+      <w:bookmarkStart w:id="17" w:name="_Toc16663075"/>
       <w:r>
         <w:lastRenderedPageBreak/>
         <w:t>Conclusion</w:t>
       </w:r>
-      <w:bookmarkEnd w:id="16"/>
+      <w:bookmarkEnd w:id="17"/>
     </w:p>
     <w:p/>
     <w:p>
       <w:pPr>
         <w:pStyle w:val="Heading2"/>
       </w:pPr>
+      <w:bookmarkStart w:id="18" w:name="_Toc16663076"/>
       <w:r>
         <w:t>Project Summary</w:t>
       </w:r>
-    </w:p>
-    <w:p/>
+      <w:bookmarkEnd w:id="18"/>
+    </w:p>
+    <w:p/>
+    <w:p>
+      <w:r>
+        <w:t>Provide an overview/summary of your work and findings.</w:t>
+      </w:r>
+    </w:p>
     <w:p/>
     <w:p>
       <w:pPr>
         <w:pStyle w:val="Heading2"/>
       </w:pPr>
+      <w:bookmarkStart w:id="19" w:name="_Toc16663077"/>
       <w:r>
         <w:t>Project Evaluation</w:t>
       </w:r>
-    </w:p>
-    <w:p/>
+      <w:bookmarkEnd w:id="19"/>
+    </w:p>
+    <w:p/>
+    <w:p>
+      <w:r>
+        <w:t>Identify areas for improvement; discuss what you could have done better (particularly important if you failed some of your targets or your results as not as expected)</w:t>
+      </w:r>
+    </w:p>
     <w:p/>
     <w:p>
       <w:pPr>
         <w:pStyle w:val="Heading2"/>
       </w:pPr>
+      <w:bookmarkStart w:id="20" w:name="_Toc16663078"/>
       <w:r>
         <w:t>Recommendations for Future Work</w:t>
       </w:r>
-    </w:p>
-    <w:p/>
+      <w:bookmarkEnd w:id="20"/>
+    </w:p>
     <w:p/>
     <w:p/>
     <w:p>
@@ -2656,12 +3485,12 @@
           <w:numId w:val="0"/>
         </w:numPr>
       </w:pPr>
-      <w:bookmarkStart w:id="17" w:name="_Toc16057334"/>
+      <w:bookmarkStart w:id="21" w:name="_Toc16663079"/>
       <w:r>
         <w:lastRenderedPageBreak/>
         <w:t>References</w:t>
       </w:r>
-      <w:bookmarkEnd w:id="17"/>
+      <w:bookmarkEnd w:id="21"/>
     </w:p>
     <w:p>
       <w:pPr>
@@ -2947,15 +3776,12 @@
           <w:numId w:val="0"/>
         </w:numPr>
       </w:pPr>
-      <w:bookmarkStart w:id="18" w:name="_Toc16057335"/>
+      <w:bookmarkStart w:id="22" w:name="_Toc16663080"/>
       <w:r>
         <w:lastRenderedPageBreak/>
-        <w:t>Appendix A</w:t>
-      </w:r>
-      <w:bookmarkEnd w:id="18"/>
-      <w:r>
-        <w:t xml:space="preserve"> – Example Project Code</w:t>
-      </w:r>
+        <w:t>Appendix A – Example Project Code</w:t>
+      </w:r>
+      <w:bookmarkEnd w:id="22"/>
     </w:p>
     <w:p/>
     <w:p>
@@ -2982,9 +3808,11 @@
           <w:numId w:val="0"/>
         </w:numPr>
       </w:pPr>
+      <w:bookmarkStart w:id="23" w:name="_Toc16663081"/>
       <w:r>
         <w:t>Appendix B – Example RDV structure</w:t>
       </w:r>
+      <w:bookmarkEnd w:id="23"/>
     </w:p>
     <w:p/>
     <w:p>
@@ -3006,15 +3834,25 @@
           <w:numId w:val="0"/>
         </w:numPr>
       </w:pPr>
-      <w:r>
-        <w:t>Appendix C – Detailed output from and analytic process</w:t>
-      </w:r>
+      <w:bookmarkStart w:id="24" w:name="_Toc16663082"/>
+      <w:r>
+        <w:t>Appen</w:t>
+      </w:r>
+      <w:r>
+        <w:t>dix C – Detailed output from an</w:t>
+      </w:r>
+      <w:r>
+        <w:t xml:space="preserve"> analytic process</w:t>
+      </w:r>
+      <w:bookmarkEnd w:id="24"/>
     </w:p>
     <w:p/>
     <w:p>
       <w:r>
         <w:t>RDM file output</w:t>
       </w:r>
+      <w:bookmarkStart w:id="25" w:name="_GoBack"/>
+      <w:bookmarkEnd w:id="25"/>
     </w:p>
     <w:p/>
     <w:p>
@@ -3025,9 +3863,11 @@
           <w:numId w:val="0"/>
         </w:numPr>
       </w:pPr>
+      <w:bookmarkStart w:id="26" w:name="_Toc16663083"/>
       <w:r>
         <w:t>Appendix D – Deliverables on Attached CD ROM</w:t>
       </w:r>
+      <w:bookmarkEnd w:id="26"/>
     </w:p>
     <w:p/>
     <w:p/>
@@ -3048,12 +3888,12 @@
           <w:numId w:val="0"/>
         </w:numPr>
       </w:pPr>
-      <w:bookmarkStart w:id="19" w:name="_Toc16057336"/>
+      <w:bookmarkStart w:id="27" w:name="_Toc16663084"/>
       <w:r>
         <w:lastRenderedPageBreak/>
         <w:t>Random Thoughts</w:t>
       </w:r>
-      <w:bookmarkEnd w:id="19"/>
+      <w:bookmarkEnd w:id="27"/>
       <w:r>
         <w:t xml:space="preserve"> </w:t>
       </w:r>
@@ -3346,7 +4186,7 @@
           <w:rPr>
             <w:noProof/>
           </w:rPr>
-          <w:t>15</w:t>
+          <w:t>14</w:t>
         </w:r>
         <w:r>
           <w:rPr>
@@ -5054,7 +5894,7 @@
 </file>
 
 <file path=customXml/itemProps1.xml><?xml version="1.0" encoding="utf-8"?>
-<ds:datastoreItem xmlns:ds="http://schemas.openxmlformats.org/officeDocument/2006/customXml" ds:itemID="{92915536-C380-4D5A-A7D6-26B11B79834B}">
+<ds:datastoreItem xmlns:ds="http://schemas.openxmlformats.org/officeDocument/2006/customXml" ds:itemID="{4A763A02-8B4D-4F2A-A37B-CAF8E36E20C8}">
   <ds:schemaRefs>
     <ds:schemaRef ds:uri="http://schemas.openxmlformats.org/officeDocument/2006/bibliography"/>
   </ds:schemaRefs>

</xml_diff>

<commit_message>
Adding plots and images to presentation.
</commit_message>
<xml_diff>
--- a/Docs/BoothJ_DS_report_v03.docx
+++ b/Docs/BoothJ_DS_report_v03.docx
@@ -1,6 +1,6 @@
 
 <file path=word/document.xml><?xml version="1.0" encoding="utf-8"?>
-<w:document xmlns:wpc="http://schemas.microsoft.com/office/word/2010/wordprocessingCanvas" xmlns:cx="http://schemas.microsoft.com/office/drawing/2014/chartex" xmlns:cx1="http://schemas.microsoft.com/office/drawing/2015/9/8/chartex" xmlns:mc="http://schemas.openxmlformats.org/markup-compatibility/2006" xmlns:o="urn:schemas-microsoft-com:office:office" xmlns:r="http://schemas.openxmlformats.org/officeDocument/2006/relationships" xmlns:m="http://schemas.openxmlformats.org/officeDocument/2006/math" xmlns:v="urn:schemas-microsoft-com:vml" xmlns:wp14="http://schemas.microsoft.com/office/word/2010/wordprocessingDrawing" xmlns:wp="http://schemas.openxmlformats.org/drawingml/2006/wordprocessingDrawing" xmlns:w10="urn:schemas-microsoft-com:office:word" xmlns:w="http://schemas.openxmlformats.org/wordprocessingml/2006/main" xmlns:w14="http://schemas.microsoft.com/office/word/2010/wordml" xmlns:w15="http://schemas.microsoft.com/office/word/2012/wordml" xmlns:w16se="http://schemas.microsoft.com/office/word/2015/wordml/symex" xmlns:wpg="http://schemas.microsoft.com/office/word/2010/wordprocessingGroup" xmlns:wpi="http://schemas.microsoft.com/office/word/2010/wordprocessingInk" xmlns:wne="http://schemas.microsoft.com/office/word/2006/wordml" xmlns:wps="http://schemas.microsoft.com/office/word/2010/wordprocessingShape" mc:Ignorable="w14 w15 w16se wp14">
+<w:document xmlns:wpc="http://schemas.microsoft.com/office/word/2010/wordprocessingCanvas" xmlns:mc="http://schemas.openxmlformats.org/markup-compatibility/2006" xmlns:o="urn:schemas-microsoft-com:office:office" xmlns:r="http://schemas.openxmlformats.org/officeDocument/2006/relationships" xmlns:m="http://schemas.openxmlformats.org/officeDocument/2006/math" xmlns:v="urn:schemas-microsoft-com:vml" xmlns:wp14="http://schemas.microsoft.com/office/word/2010/wordprocessingDrawing" xmlns:wp="http://schemas.openxmlformats.org/drawingml/2006/wordprocessingDrawing" xmlns:w10="urn:schemas-microsoft-com:office:word" xmlns:w="http://schemas.openxmlformats.org/wordprocessingml/2006/main" xmlns:w14="http://schemas.microsoft.com/office/word/2010/wordml" xmlns:w15="http://schemas.microsoft.com/office/word/2012/wordml" xmlns:wpg="http://schemas.microsoft.com/office/word/2010/wordprocessingGroup" xmlns:wpi="http://schemas.microsoft.com/office/word/2010/wordprocessingInk" xmlns:wne="http://schemas.microsoft.com/office/word/2006/wordml" xmlns:wps="http://schemas.microsoft.com/office/word/2010/wordprocessingShape" mc:Ignorable="w14 w15 wp14">
   <w:body>
     <w:p>
       <w:pPr>
@@ -2473,8 +2473,13 @@
     </w:p>
     <w:p/>
     <w:p>
-      <w:r>
-        <w:t>This project clearly shows the value of collecting clinical procedural data which can then be modelled using machine learning techniques to inform clinical practice. With more time, further modelling, including unsupervised clustering could be undertaken to derive further insights.</w:t>
+      <w:bookmarkStart w:id="2" w:name="_GoBack"/>
+      <w:r>
+        <w:t xml:space="preserve">This project clearly shows the value of collecting clinical procedural data which can then be modelled using machine learning techniques to inform clinical practice. </w:t>
+      </w:r>
+      <w:bookmarkEnd w:id="2"/>
+      <w:r>
+        <w:t>With more time, further modelling, including unsupervised clustering could be undertaken to derive further insights.</w:t>
       </w:r>
     </w:p>
     <w:p/>
@@ -2553,22 +2558,22 @@
       <w:pPr>
         <w:pStyle w:val="Heading1"/>
       </w:pPr>
-      <w:bookmarkStart w:id="2" w:name="_Toc16663060"/>
+      <w:bookmarkStart w:id="3" w:name="_Toc16663060"/>
       <w:r>
         <w:lastRenderedPageBreak/>
         <w:t>Introduction</w:t>
       </w:r>
-      <w:bookmarkEnd w:id="2"/>
+      <w:bookmarkEnd w:id="3"/>
     </w:p>
     <w:p>
       <w:pPr>
         <w:pStyle w:val="Heading2"/>
       </w:pPr>
-      <w:bookmarkStart w:id="3" w:name="_Toc16663061"/>
+      <w:bookmarkStart w:id="4" w:name="_Toc16663061"/>
       <w:r>
         <w:t>Background</w:t>
       </w:r>
-      <w:bookmarkEnd w:id="3"/>
+      <w:bookmarkEnd w:id="4"/>
     </w:p>
     <w:p/>
     <w:p>
@@ -2696,11 +2701,11 @@
       <w:pPr>
         <w:pStyle w:val="Heading2"/>
       </w:pPr>
-      <w:bookmarkStart w:id="4" w:name="_Toc16663062"/>
+      <w:bookmarkStart w:id="5" w:name="_Toc16663062"/>
       <w:r>
         <w:t>Literary Review</w:t>
       </w:r>
-      <w:bookmarkEnd w:id="4"/>
+      <w:bookmarkEnd w:id="5"/>
     </w:p>
     <w:p>
       <w:pPr>
@@ -2721,11 +2726,11 @@
       <w:pPr>
         <w:pStyle w:val="Heading2"/>
       </w:pPr>
-      <w:bookmarkStart w:id="5" w:name="_Toc16663063"/>
+      <w:bookmarkStart w:id="6" w:name="_Toc16663063"/>
       <w:r>
         <w:t>Report outline</w:t>
       </w:r>
-      <w:bookmarkEnd w:id="5"/>
+      <w:bookmarkEnd w:id="6"/>
     </w:p>
     <w:p/>
     <w:p>
@@ -2744,11 +2749,11 @@
       <w:pPr>
         <w:pStyle w:val="Heading2"/>
       </w:pPr>
-      <w:bookmarkStart w:id="6" w:name="_Toc16663064"/>
+      <w:bookmarkStart w:id="7" w:name="_Toc16663064"/>
       <w:r>
         <w:t>Aim and Objectives</w:t>
       </w:r>
-      <w:bookmarkEnd w:id="6"/>
+      <w:bookmarkEnd w:id="7"/>
     </w:p>
     <w:p/>
     <w:p>
@@ -2831,12 +2836,12 @@
       <w:pPr>
         <w:pStyle w:val="Heading1"/>
       </w:pPr>
-      <w:bookmarkStart w:id="7" w:name="_Toc16663065"/>
+      <w:bookmarkStart w:id="8" w:name="_Toc16663065"/>
       <w:r>
         <w:lastRenderedPageBreak/>
         <w:t>Methods</w:t>
       </w:r>
-      <w:bookmarkEnd w:id="7"/>
+      <w:bookmarkEnd w:id="8"/>
     </w:p>
     <w:p/>
     <w:p>
@@ -2873,7 +2878,25 @@
         </w:numPr>
       </w:pPr>
       <w:r>
-        <w:t>Use of GIT Hub</w:t>
+        <w:t>Reproducible results</w:t>
+      </w:r>
+      <w:r>
+        <w:t xml:space="preserve"> - Develop</w:t>
+      </w:r>
+      <w:r>
+        <w:t xml:space="preserve"> Project pipeline</w:t>
+      </w:r>
+    </w:p>
+    <w:p>
+      <w:pPr>
+        <w:pStyle w:val="ListParagraph"/>
+        <w:numPr>
+          <w:ilvl w:val="1"/>
+          <w:numId w:val="3"/>
+        </w:numPr>
+      </w:pPr>
+      <w:r>
+        <w:t>PM Research Database =&gt; EAV Schema =&gt; Summary and Study based Attributes =&gt; RDV production =&gt; RDV Adjustments =&gt; Run models =&gt; review results</w:t>
       </w:r>
     </w:p>
     <w:p>
@@ -2885,7 +2908,53 @@
         </w:numPr>
       </w:pPr>
       <w:r>
-        <w:t>Reproducible results</w:t>
+        <w:t>Python</w:t>
+      </w:r>
+    </w:p>
+    <w:p>
+      <w:pPr>
+        <w:pStyle w:val="ListParagraph"/>
+        <w:numPr>
+          <w:ilvl w:val="1"/>
+          <w:numId w:val="3"/>
+        </w:numPr>
+      </w:pPr>
+      <w:r>
+        <w:t xml:space="preserve">Data </w:t>
+      </w:r>
+      <w:proofErr w:type="spellStart"/>
+      <w:r>
+        <w:t>Enginerring</w:t>
+      </w:r>
+      <w:proofErr w:type="spellEnd"/>
+    </w:p>
+    <w:p>
+      <w:pPr>
+        <w:pStyle w:val="ListParagraph"/>
+        <w:numPr>
+          <w:ilvl w:val="1"/>
+          <w:numId w:val="3"/>
+        </w:numPr>
+      </w:pPr>
+      <w:proofErr w:type="spellStart"/>
+      <w:r>
+        <w:t>PyCharm</w:t>
+      </w:r>
+      <w:proofErr w:type="spellEnd"/>
+      <w:r>
+        <w:t xml:space="preserve"> IDE</w:t>
+      </w:r>
+    </w:p>
+    <w:p>
+      <w:pPr>
+        <w:pStyle w:val="ListParagraph"/>
+        <w:numPr>
+          <w:ilvl w:val="1"/>
+          <w:numId w:val="3"/>
+        </w:numPr>
+      </w:pPr>
+      <w:r>
+        <w:t>Testing and Profiling</w:t>
       </w:r>
     </w:p>
     <w:p>
@@ -2897,10 +2966,7 @@
         </w:numPr>
       </w:pPr>
       <w:r>
-        <w:t xml:space="preserve">Create </w:t>
-      </w:r>
-      <w:r>
-        <w:t>Project pipeline</w:t>
+        <w:t>R code</w:t>
       </w:r>
     </w:p>
     <w:p>
@@ -2912,7 +2978,58 @@
         </w:numPr>
       </w:pPr>
       <w:r>
-        <w:t>PM Research Database =&gt; EAV Schema =&gt; Summary and Study based Attributes =&gt; RDV production =&gt; RDV Adjustments =&gt; Run models =&gt; review results</w:t>
+        <w:t>Analytics and visualisation</w:t>
+      </w:r>
+    </w:p>
+    <w:p>
+      <w:pPr>
+        <w:pStyle w:val="ListParagraph"/>
+        <w:numPr>
+          <w:ilvl w:val="1"/>
+          <w:numId w:val="3"/>
+        </w:numPr>
+      </w:pPr>
+      <w:r>
+        <w:t xml:space="preserve">Models </w:t>
+      </w:r>
+      <w:r>
+        <w:t>evolved through three stages</w:t>
+      </w:r>
+    </w:p>
+    <w:p>
+      <w:pPr>
+        <w:pStyle w:val="ListParagraph"/>
+        <w:numPr>
+          <w:ilvl w:val="2"/>
+          <w:numId w:val="3"/>
+        </w:numPr>
+      </w:pPr>
+      <w:r>
+        <w:t>Individual model</w:t>
+      </w:r>
+    </w:p>
+    <w:p>
+      <w:pPr>
+        <w:pStyle w:val="ListParagraph"/>
+        <w:numPr>
+          <w:ilvl w:val="2"/>
+          <w:numId w:val="3"/>
+        </w:numPr>
+      </w:pPr>
+      <w:r>
+        <w:t>Model run for all PM stages</w:t>
+      </w:r>
+    </w:p>
+    <w:p>
+      <w:pPr>
+        <w:pStyle w:val="ListParagraph"/>
+        <w:numPr>
+          <w:ilvl w:val="2"/>
+          <w:numId w:val="3"/>
+        </w:numPr>
+      </w:pPr>
+      <w:r>
+        <w:t>Model as a function called with multiple random keys.</w:t>
       </w:r>
     </w:p>
     <w:p>
@@ -2924,152 +3041,36 @@
         </w:numPr>
       </w:pPr>
       <w:r>
-        <w:t>Python vs R</w:t>
-      </w:r>
-    </w:p>
-    <w:p>
-      <w:pPr>
-        <w:pStyle w:val="ListParagraph"/>
-        <w:numPr>
-          <w:ilvl w:val="1"/>
-          <w:numId w:val="3"/>
-        </w:numPr>
-      </w:pPr>
-      <w:r>
-        <w:t>Why used where</w:t>
-      </w:r>
-    </w:p>
-    <w:p>
-      <w:pPr>
-        <w:pStyle w:val="ListParagraph"/>
-        <w:numPr>
-          <w:ilvl w:val="0"/>
-          <w:numId w:val="3"/>
-        </w:numPr>
-      </w:pPr>
-      <w:r>
-        <w:t>Python</w:t>
-      </w:r>
-    </w:p>
-    <w:p>
-      <w:pPr>
-        <w:pStyle w:val="ListParagraph"/>
-        <w:numPr>
-          <w:ilvl w:val="1"/>
-          <w:numId w:val="3"/>
-        </w:numPr>
-      </w:pPr>
+        <w:t>Use of GIT Hub</w:t>
+      </w:r>
+    </w:p>
+    <w:p/>
+    <w:p>
+      <w:r>
+        <w:t>Notes from Machine Learning Coursework Requirements:</w:t>
+      </w:r>
+    </w:p>
+    <w:p>
+      <w:r>
+        <w:t xml:space="preserve">1.1 This part should normally describe clearly the method used in your assignment and any relevant parameters (e.g. for neural networks this includes number of hidden nodes, layers, type of activation functions </w:t>
+      </w:r>
+      <w:r>
+        <w:t>etc.</w:t>
+      </w:r>
+      <w:r>
+        <w:t>), and the rational for using this method. If you are using a particular library or tool, you still need to describe how the method/algorithm that you are using operates. Citing the library, tool, etc., and mentioning the library functions that you have used is not enough to get a high mark.</w:t>
+      </w:r>
+    </w:p>
+    <w:p>
+      <w:r>
+        <w:t xml:space="preserve">1.2 This part should describe any special techniques/algorithms used as part of your methodology. For example, the algorithm used for training a neural network and its parameters – e.g. if you use </w:t>
+      </w:r>
       <w:proofErr w:type="spellStart"/>
       <w:r>
-        <w:t>PyCharm</w:t>
+        <w:t>Rprop</w:t>
       </w:r>
       <w:proofErr w:type="spellEnd"/>
       <w:r>
-        <w:t xml:space="preserve"> IDE</w:t>
-      </w:r>
-    </w:p>
-    <w:p>
-      <w:pPr>
-        <w:pStyle w:val="ListParagraph"/>
-        <w:numPr>
-          <w:ilvl w:val="1"/>
-          <w:numId w:val="3"/>
-        </w:numPr>
-      </w:pPr>
-      <w:r>
-        <w:t>Testing and Profiling</w:t>
-      </w:r>
-    </w:p>
-    <w:p>
-      <w:pPr>
-        <w:pStyle w:val="ListParagraph"/>
-        <w:numPr>
-          <w:ilvl w:val="0"/>
-          <w:numId w:val="3"/>
-        </w:numPr>
-      </w:pPr>
-      <w:r>
-        <w:t>R code</w:t>
-      </w:r>
-    </w:p>
-    <w:p>
-      <w:pPr>
-        <w:pStyle w:val="ListParagraph"/>
-        <w:numPr>
-          <w:ilvl w:val="1"/>
-          <w:numId w:val="3"/>
-        </w:numPr>
-      </w:pPr>
-      <w:r>
-        <w:t xml:space="preserve">Models </w:t>
-      </w:r>
-      <w:r>
-        <w:t>evolved through three stages</w:t>
-      </w:r>
-    </w:p>
-    <w:p>
-      <w:pPr>
-        <w:pStyle w:val="ListParagraph"/>
-        <w:numPr>
-          <w:ilvl w:val="2"/>
-          <w:numId w:val="3"/>
-        </w:numPr>
-      </w:pPr>
-      <w:r>
-        <w:t>Individual model</w:t>
-      </w:r>
-    </w:p>
-    <w:p>
-      <w:pPr>
-        <w:pStyle w:val="ListParagraph"/>
-        <w:numPr>
-          <w:ilvl w:val="2"/>
-          <w:numId w:val="3"/>
-        </w:numPr>
-      </w:pPr>
-      <w:r>
-        <w:t>Model run for all PM stages</w:t>
-      </w:r>
-    </w:p>
-    <w:p>
-      <w:pPr>
-        <w:pStyle w:val="ListParagraph"/>
-        <w:numPr>
-          <w:ilvl w:val="2"/>
-          <w:numId w:val="3"/>
-        </w:numPr>
-      </w:pPr>
-      <w:r>
-        <w:t>Model as a function called with multiple random keys.</w:t>
-      </w:r>
-    </w:p>
-    <w:p/>
-    <w:p>
-      <w:r>
-        <w:t>Notes from Machine Learning Coursework Requirements:</w:t>
-      </w:r>
-    </w:p>
-    <w:p>
-      <w:r>
-        <w:t xml:space="preserve">1.1 This part should normally describe clearly the method used in your assignment and any relevant parameters (e.g. for neural networks this includes number of hidden nodes, layers, type of activation functions </w:t>
-      </w:r>
-      <w:r>
-        <w:t>etc.</w:t>
-      </w:r>
-      <w:r>
-        <w:t>), and the rational for using this method. If you are using a particular library or tool, you still need to describe how the method/algorithm that you are using operates. Citing the library, tool, etc., and mentioning the library functions that you have used is not enough to get a high mark.</w:t>
-      </w:r>
-    </w:p>
-    <w:p>
-      <w:r>
-        <w:t xml:space="preserve">1.2 This part should describe any special techniques/algorithms used as part of your methodology. For example, the algorithm used for training a neural network and its parameters – e.g. if you use </w:t>
-      </w:r>
-      <w:proofErr w:type="spellStart"/>
-      <w:r>
-        <w:t>Rprop</w:t>
-      </w:r>
-      <w:proofErr w:type="spellEnd"/>
-      <w:r>
         <w:t xml:space="preserve"> backpropagation then initial learning rate values used should be stated. Also, this part should describe any normalisation techniques used, or other pre-processing or balancing methods, and whether you have used some form of cross-validation, or weight decay, providing details of the particular method. Citing the library, tool, etc., and mentioning the library functions that you used is not enough to get a high mark.</w:t>
       </w:r>
     </w:p>
@@ -3084,12 +3085,12 @@
       <w:pPr>
         <w:pStyle w:val="Heading1"/>
       </w:pPr>
-      <w:bookmarkStart w:id="8" w:name="_Toc16663066"/>
+      <w:bookmarkStart w:id="9" w:name="_Toc16663066"/>
       <w:r>
         <w:lastRenderedPageBreak/>
         <w:t>Data</w:t>
       </w:r>
-      <w:bookmarkEnd w:id="8"/>
+      <w:bookmarkEnd w:id="9"/>
     </w:p>
     <w:p/>
     <w:p>
@@ -3102,22 +3103,22 @@
       <w:pPr>
         <w:pStyle w:val="Heading2"/>
       </w:pPr>
-      <w:bookmarkStart w:id="9" w:name="_Toc16663067"/>
+      <w:bookmarkStart w:id="10" w:name="_Toc16663067"/>
       <w:r>
         <w:t>Source</w:t>
       </w:r>
-      <w:bookmarkEnd w:id="9"/>
+      <w:bookmarkEnd w:id="10"/>
     </w:p>
     <w:p/>
     <w:p>
       <w:pPr>
         <w:pStyle w:val="Heading2"/>
       </w:pPr>
-      <w:bookmarkStart w:id="10" w:name="_Toc16663068"/>
+      <w:bookmarkStart w:id="11" w:name="_Toc16663068"/>
       <w:r>
         <w:t>Data Cleaning</w:t>
       </w:r>
-      <w:bookmarkEnd w:id="10"/>
+      <w:bookmarkEnd w:id="11"/>
     </w:p>
     <w:p>
       <w:pPr>
@@ -3160,11 +3161,11 @@
       <w:pPr>
         <w:pStyle w:val="Heading2"/>
       </w:pPr>
-      <w:bookmarkStart w:id="11" w:name="_Toc16663069"/>
+      <w:bookmarkStart w:id="12" w:name="_Toc16663069"/>
       <w:r>
         <w:t>Missing data</w:t>
       </w:r>
-      <w:bookmarkEnd w:id="11"/>
+      <w:bookmarkEnd w:id="12"/>
     </w:p>
     <w:p>
       <w:pPr>
@@ -3195,11 +3196,11 @@
       <w:pPr>
         <w:pStyle w:val="Heading2"/>
       </w:pPr>
-      <w:bookmarkStart w:id="12" w:name="_Toc16663070"/>
+      <w:bookmarkStart w:id="13" w:name="_Toc16663070"/>
       <w:r>
         <w:t>Normalisation vs Standardisation</w:t>
       </w:r>
-      <w:bookmarkEnd w:id="12"/>
+      <w:bookmarkEnd w:id="13"/>
     </w:p>
     <w:p>
       <w:pPr>
@@ -3250,12 +3251,12 @@
       <w:pPr>
         <w:pStyle w:val="Heading1"/>
       </w:pPr>
-      <w:bookmarkStart w:id="13" w:name="_Toc16663071"/>
+      <w:bookmarkStart w:id="14" w:name="_Toc16663071"/>
       <w:r>
         <w:lastRenderedPageBreak/>
         <w:t>Analysis</w:t>
       </w:r>
-      <w:bookmarkEnd w:id="13"/>
+      <w:bookmarkEnd w:id="14"/>
     </w:p>
     <w:p/>
     <w:p>
@@ -3268,22 +3269,22 @@
       <w:pPr>
         <w:pStyle w:val="Heading2"/>
       </w:pPr>
-      <w:bookmarkStart w:id="14" w:name="_Toc16663072"/>
+      <w:bookmarkStart w:id="15" w:name="_Toc16663072"/>
       <w:r>
         <w:t>Create models</w:t>
       </w:r>
-      <w:bookmarkEnd w:id="14"/>
+      <w:bookmarkEnd w:id="15"/>
     </w:p>
     <w:p/>
     <w:p>
       <w:pPr>
         <w:pStyle w:val="Heading2"/>
       </w:pPr>
-      <w:bookmarkStart w:id="15" w:name="_Toc16663073"/>
+      <w:bookmarkStart w:id="16" w:name="_Toc16663073"/>
       <w:r>
         <w:t>Tune models</w:t>
       </w:r>
-      <w:bookmarkEnd w:id="15"/>
+      <w:bookmarkEnd w:id="16"/>
     </w:p>
     <w:p/>
     <w:p/>
@@ -3296,12 +3297,12 @@
       <w:pPr>
         <w:pStyle w:val="Heading1"/>
       </w:pPr>
-      <w:bookmarkStart w:id="16" w:name="_Toc16663074"/>
+      <w:bookmarkStart w:id="17" w:name="_Toc16663074"/>
       <w:r>
         <w:lastRenderedPageBreak/>
         <w:t>Results</w:t>
       </w:r>
-      <w:bookmarkEnd w:id="16"/>
+      <w:bookmarkEnd w:id="17"/>
     </w:p>
     <w:p/>
     <w:p>
@@ -3413,23 +3414,23 @@
       <w:pPr>
         <w:pStyle w:val="Heading1"/>
       </w:pPr>
-      <w:bookmarkStart w:id="17" w:name="_Toc16663075"/>
+      <w:bookmarkStart w:id="18" w:name="_Toc16663075"/>
       <w:r>
         <w:lastRenderedPageBreak/>
         <w:t>Conclusion</w:t>
       </w:r>
-      <w:bookmarkEnd w:id="17"/>
+      <w:bookmarkEnd w:id="18"/>
     </w:p>
     <w:p/>
     <w:p>
       <w:pPr>
         <w:pStyle w:val="Heading2"/>
       </w:pPr>
-      <w:bookmarkStart w:id="18" w:name="_Toc16663076"/>
+      <w:bookmarkStart w:id="19" w:name="_Toc16663076"/>
       <w:r>
         <w:t>Project Summary</w:t>
       </w:r>
-      <w:bookmarkEnd w:id="18"/>
+      <w:bookmarkEnd w:id="19"/>
     </w:p>
     <w:p/>
     <w:p>
@@ -3442,11 +3443,11 @@
       <w:pPr>
         <w:pStyle w:val="Heading2"/>
       </w:pPr>
-      <w:bookmarkStart w:id="19" w:name="_Toc16663077"/>
+      <w:bookmarkStart w:id="20" w:name="_Toc16663077"/>
       <w:r>
         <w:t>Project Evaluation</w:t>
       </w:r>
-      <w:bookmarkEnd w:id="19"/>
+      <w:bookmarkEnd w:id="20"/>
     </w:p>
     <w:p/>
     <w:p>
@@ -3459,11 +3460,11 @@
       <w:pPr>
         <w:pStyle w:val="Heading2"/>
       </w:pPr>
-      <w:bookmarkStart w:id="20" w:name="_Toc16663078"/>
+      <w:bookmarkStart w:id="21" w:name="_Toc16663078"/>
       <w:r>
         <w:t>Recommendations for Future Work</w:t>
       </w:r>
-      <w:bookmarkEnd w:id="20"/>
+      <w:bookmarkEnd w:id="21"/>
     </w:p>
     <w:p/>
     <w:p/>
@@ -3485,12 +3486,12 @@
           <w:numId w:val="0"/>
         </w:numPr>
       </w:pPr>
-      <w:bookmarkStart w:id="21" w:name="_Toc16663079"/>
+      <w:bookmarkStart w:id="22" w:name="_Toc16663079"/>
       <w:r>
         <w:lastRenderedPageBreak/>
         <w:t>References</w:t>
       </w:r>
-      <w:bookmarkEnd w:id="21"/>
+      <w:bookmarkEnd w:id="22"/>
     </w:p>
     <w:p>
       <w:pPr>
@@ -3776,12 +3777,12 @@
           <w:numId w:val="0"/>
         </w:numPr>
       </w:pPr>
-      <w:bookmarkStart w:id="22" w:name="_Toc16663080"/>
+      <w:bookmarkStart w:id="23" w:name="_Toc16663080"/>
       <w:r>
         <w:lastRenderedPageBreak/>
         <w:t>Appendix A – Example Project Code</w:t>
       </w:r>
-      <w:bookmarkEnd w:id="22"/>
+      <w:bookmarkEnd w:id="23"/>
     </w:p>
     <w:p/>
     <w:p>
@@ -3808,11 +3809,11 @@
           <w:numId w:val="0"/>
         </w:numPr>
       </w:pPr>
-      <w:bookmarkStart w:id="23" w:name="_Toc16663081"/>
+      <w:bookmarkStart w:id="24" w:name="_Toc16663081"/>
       <w:r>
         <w:t>Appendix B – Example RDV structure</w:t>
       </w:r>
-      <w:bookmarkEnd w:id="23"/>
+      <w:bookmarkEnd w:id="24"/>
     </w:p>
     <w:p/>
     <w:p>
@@ -3834,7 +3835,7 @@
           <w:numId w:val="0"/>
         </w:numPr>
       </w:pPr>
-      <w:bookmarkStart w:id="24" w:name="_Toc16663082"/>
+      <w:bookmarkStart w:id="25" w:name="_Toc16663082"/>
       <w:r>
         <w:t>Appen</w:t>
       </w:r>
@@ -3844,15 +3845,13 @@
       <w:r>
         <w:t xml:space="preserve"> analytic process</w:t>
       </w:r>
-      <w:bookmarkEnd w:id="24"/>
+      <w:bookmarkEnd w:id="25"/>
     </w:p>
     <w:p/>
     <w:p>
       <w:r>
         <w:t>RDM file output</w:t>
       </w:r>
-      <w:bookmarkStart w:id="25" w:name="_GoBack"/>
-      <w:bookmarkEnd w:id="25"/>
     </w:p>
     <w:p/>
     <w:p>
@@ -4125,7 +4124,7 @@
 </file>
 
 <file path=word/endnotes.xml><?xml version="1.0" encoding="utf-8"?>
-<w:endnotes xmlns:wpc="http://schemas.microsoft.com/office/word/2010/wordprocessingCanvas" xmlns:cx="http://schemas.microsoft.com/office/drawing/2014/chartex" xmlns:cx1="http://schemas.microsoft.com/office/drawing/2015/9/8/chartex" xmlns:mc="http://schemas.openxmlformats.org/markup-compatibility/2006" xmlns:o="urn:schemas-microsoft-com:office:office" xmlns:r="http://schemas.openxmlformats.org/officeDocument/2006/relationships" xmlns:m="http://schemas.openxmlformats.org/officeDocument/2006/math" xmlns:v="urn:schemas-microsoft-com:vml" xmlns:wp14="http://schemas.microsoft.com/office/word/2010/wordprocessingDrawing" xmlns:wp="http://schemas.openxmlformats.org/drawingml/2006/wordprocessingDrawing" xmlns:w10="urn:schemas-microsoft-com:office:word" xmlns:w="http://schemas.openxmlformats.org/wordprocessingml/2006/main" xmlns:w14="http://schemas.microsoft.com/office/word/2010/wordml" xmlns:w15="http://schemas.microsoft.com/office/word/2012/wordml" xmlns:w16se="http://schemas.microsoft.com/office/word/2015/wordml/symex" xmlns:wpg="http://schemas.microsoft.com/office/word/2010/wordprocessingGroup" xmlns:wpi="http://schemas.microsoft.com/office/word/2010/wordprocessingInk" xmlns:wne="http://schemas.microsoft.com/office/word/2006/wordml" xmlns:wps="http://schemas.microsoft.com/office/word/2010/wordprocessingShape" mc:Ignorable="w14 w15 w16se wp14">
+<w:endnotes xmlns:wpc="http://schemas.microsoft.com/office/word/2010/wordprocessingCanvas" xmlns:mc="http://schemas.openxmlformats.org/markup-compatibility/2006" xmlns:o="urn:schemas-microsoft-com:office:office" xmlns:r="http://schemas.openxmlformats.org/officeDocument/2006/relationships" xmlns:m="http://schemas.openxmlformats.org/officeDocument/2006/math" xmlns:v="urn:schemas-microsoft-com:vml" xmlns:wp14="http://schemas.microsoft.com/office/word/2010/wordprocessingDrawing" xmlns:wp="http://schemas.openxmlformats.org/drawingml/2006/wordprocessingDrawing" xmlns:w10="urn:schemas-microsoft-com:office:word" xmlns:w="http://schemas.openxmlformats.org/wordprocessingml/2006/main" xmlns:w14="http://schemas.microsoft.com/office/word/2010/wordml" xmlns:w15="http://schemas.microsoft.com/office/word/2012/wordml" xmlns:wpg="http://schemas.microsoft.com/office/word/2010/wordprocessingGroup" xmlns:wpi="http://schemas.microsoft.com/office/word/2010/wordprocessingInk" xmlns:wne="http://schemas.microsoft.com/office/word/2006/wordml" xmlns:wps="http://schemas.microsoft.com/office/word/2010/wordprocessingShape" mc:Ignorable="w14 w15 wp14">
   <w:endnote w:type="separator" w:id="-1">
     <w:p>
       <w:pPr>
@@ -4150,7 +4149,7 @@
 </file>
 
 <file path=word/footer1.xml><?xml version="1.0" encoding="utf-8"?>
-<w:ftr xmlns:wpc="http://schemas.microsoft.com/office/word/2010/wordprocessingCanvas" xmlns:cx="http://schemas.microsoft.com/office/drawing/2014/chartex" xmlns:cx1="http://schemas.microsoft.com/office/drawing/2015/9/8/chartex" xmlns:mc="http://schemas.openxmlformats.org/markup-compatibility/2006" xmlns:o="urn:schemas-microsoft-com:office:office" xmlns:r="http://schemas.openxmlformats.org/officeDocument/2006/relationships" xmlns:m="http://schemas.openxmlformats.org/officeDocument/2006/math" xmlns:v="urn:schemas-microsoft-com:vml" xmlns:wp14="http://schemas.microsoft.com/office/word/2010/wordprocessingDrawing" xmlns:wp="http://schemas.openxmlformats.org/drawingml/2006/wordprocessingDrawing" xmlns:w10="urn:schemas-microsoft-com:office:word" xmlns:w="http://schemas.openxmlformats.org/wordprocessingml/2006/main" xmlns:w14="http://schemas.microsoft.com/office/word/2010/wordml" xmlns:w15="http://schemas.microsoft.com/office/word/2012/wordml" xmlns:w16se="http://schemas.microsoft.com/office/word/2015/wordml/symex" xmlns:wpg="http://schemas.microsoft.com/office/word/2010/wordprocessingGroup" xmlns:wpi="http://schemas.microsoft.com/office/word/2010/wordprocessingInk" xmlns:wne="http://schemas.microsoft.com/office/word/2006/wordml" xmlns:wps="http://schemas.microsoft.com/office/word/2010/wordprocessingShape" mc:Ignorable="w14 w15 w16se wp14">
+<w:ftr xmlns:wpc="http://schemas.microsoft.com/office/word/2010/wordprocessingCanvas" xmlns:mc="http://schemas.openxmlformats.org/markup-compatibility/2006" xmlns:o="urn:schemas-microsoft-com:office:office" xmlns:r="http://schemas.openxmlformats.org/officeDocument/2006/relationships" xmlns:m="http://schemas.openxmlformats.org/officeDocument/2006/math" xmlns:v="urn:schemas-microsoft-com:vml" xmlns:wp14="http://schemas.microsoft.com/office/word/2010/wordprocessingDrawing" xmlns:wp="http://schemas.openxmlformats.org/drawingml/2006/wordprocessingDrawing" xmlns:w10="urn:schemas-microsoft-com:office:word" xmlns:w="http://schemas.openxmlformats.org/wordprocessingml/2006/main" xmlns:w14="http://schemas.microsoft.com/office/word/2010/wordml" xmlns:w15="http://schemas.microsoft.com/office/word/2012/wordml" xmlns:wpg="http://schemas.microsoft.com/office/word/2010/wordprocessingGroup" xmlns:wpi="http://schemas.microsoft.com/office/word/2010/wordprocessingInk" xmlns:wne="http://schemas.microsoft.com/office/word/2006/wordml" xmlns:wps="http://schemas.microsoft.com/office/word/2010/wordprocessingShape" mc:Ignorable="w14 w15 wp14">
   <w:p>
     <w:pPr>
       <w:pStyle w:val="Footer"/>
@@ -4206,7 +4205,7 @@
 </file>
 
 <file path=word/footnotes.xml><?xml version="1.0" encoding="utf-8"?>
-<w:footnotes xmlns:wpc="http://schemas.microsoft.com/office/word/2010/wordprocessingCanvas" xmlns:cx="http://schemas.microsoft.com/office/drawing/2014/chartex" xmlns:cx1="http://schemas.microsoft.com/office/drawing/2015/9/8/chartex" xmlns:mc="http://schemas.openxmlformats.org/markup-compatibility/2006" xmlns:o="urn:schemas-microsoft-com:office:office" xmlns:r="http://schemas.openxmlformats.org/officeDocument/2006/relationships" xmlns:m="http://schemas.openxmlformats.org/officeDocument/2006/math" xmlns:v="urn:schemas-microsoft-com:vml" xmlns:wp14="http://schemas.microsoft.com/office/word/2010/wordprocessingDrawing" xmlns:wp="http://schemas.openxmlformats.org/drawingml/2006/wordprocessingDrawing" xmlns:w10="urn:schemas-microsoft-com:office:word" xmlns:w="http://schemas.openxmlformats.org/wordprocessingml/2006/main" xmlns:w14="http://schemas.microsoft.com/office/word/2010/wordml" xmlns:w15="http://schemas.microsoft.com/office/word/2012/wordml" xmlns:w16se="http://schemas.microsoft.com/office/word/2015/wordml/symex" xmlns:wpg="http://schemas.microsoft.com/office/word/2010/wordprocessingGroup" xmlns:wpi="http://schemas.microsoft.com/office/word/2010/wordprocessingInk" xmlns:wne="http://schemas.microsoft.com/office/word/2006/wordml" xmlns:wps="http://schemas.microsoft.com/office/word/2010/wordprocessingShape" mc:Ignorable="w14 w15 w16se wp14">
+<w:footnotes xmlns:wpc="http://schemas.microsoft.com/office/word/2010/wordprocessingCanvas" xmlns:mc="http://schemas.openxmlformats.org/markup-compatibility/2006" xmlns:o="urn:schemas-microsoft-com:office:office" xmlns:r="http://schemas.openxmlformats.org/officeDocument/2006/relationships" xmlns:m="http://schemas.openxmlformats.org/officeDocument/2006/math" xmlns:v="urn:schemas-microsoft-com:vml" xmlns:wp14="http://schemas.microsoft.com/office/word/2010/wordprocessingDrawing" xmlns:wp="http://schemas.openxmlformats.org/drawingml/2006/wordprocessingDrawing" xmlns:w10="urn:schemas-microsoft-com:office:word" xmlns:w="http://schemas.openxmlformats.org/wordprocessingml/2006/main" xmlns:w14="http://schemas.microsoft.com/office/word/2010/wordml" xmlns:w15="http://schemas.microsoft.com/office/word/2012/wordml" xmlns:wpg="http://schemas.microsoft.com/office/word/2010/wordprocessingGroup" xmlns:wpi="http://schemas.microsoft.com/office/word/2010/wordprocessingInk" xmlns:wne="http://schemas.microsoft.com/office/word/2006/wordml" xmlns:wps="http://schemas.microsoft.com/office/word/2010/wordprocessingShape" mc:Ignorable="w14 w15 wp14">
   <w:footnote w:type="separator" w:id="-1">
     <w:p>
       <w:pPr>
@@ -4231,7 +4230,7 @@
 </file>
 
 <file path=word/header1.xml><?xml version="1.0" encoding="utf-8"?>
-<w:hdr xmlns:wpc="http://schemas.microsoft.com/office/word/2010/wordprocessingCanvas" xmlns:cx="http://schemas.microsoft.com/office/drawing/2014/chartex" xmlns:cx1="http://schemas.microsoft.com/office/drawing/2015/9/8/chartex" xmlns:mc="http://schemas.openxmlformats.org/markup-compatibility/2006" xmlns:o="urn:schemas-microsoft-com:office:office" xmlns:r="http://schemas.openxmlformats.org/officeDocument/2006/relationships" xmlns:m="http://schemas.openxmlformats.org/officeDocument/2006/math" xmlns:v="urn:schemas-microsoft-com:vml" xmlns:wp14="http://schemas.microsoft.com/office/word/2010/wordprocessingDrawing" xmlns:wp="http://schemas.openxmlformats.org/drawingml/2006/wordprocessingDrawing" xmlns:w10="urn:schemas-microsoft-com:office:word" xmlns:w="http://schemas.openxmlformats.org/wordprocessingml/2006/main" xmlns:w14="http://schemas.microsoft.com/office/word/2010/wordml" xmlns:w15="http://schemas.microsoft.com/office/word/2012/wordml" xmlns:w16se="http://schemas.microsoft.com/office/word/2015/wordml/symex" xmlns:wpg="http://schemas.microsoft.com/office/word/2010/wordprocessingGroup" xmlns:wpi="http://schemas.microsoft.com/office/word/2010/wordprocessingInk" xmlns:wne="http://schemas.microsoft.com/office/word/2006/wordml" xmlns:wps="http://schemas.microsoft.com/office/word/2010/wordprocessingShape" mc:Ignorable="w14 w15 w16se wp14">
+<w:hdr xmlns:wpc="http://schemas.microsoft.com/office/word/2010/wordprocessingCanvas" xmlns:mc="http://schemas.openxmlformats.org/markup-compatibility/2006" xmlns:o="urn:schemas-microsoft-com:office:office" xmlns:r="http://schemas.openxmlformats.org/officeDocument/2006/relationships" xmlns:m="http://schemas.openxmlformats.org/officeDocument/2006/math" xmlns:v="urn:schemas-microsoft-com:vml" xmlns:wp14="http://schemas.microsoft.com/office/word/2010/wordprocessingDrawing" xmlns:wp="http://schemas.openxmlformats.org/drawingml/2006/wordprocessingDrawing" xmlns:w10="urn:schemas-microsoft-com:office:word" xmlns:w="http://schemas.openxmlformats.org/wordprocessingml/2006/main" xmlns:w14="http://schemas.microsoft.com/office/word/2010/wordml" xmlns:w15="http://schemas.microsoft.com/office/word/2012/wordml" xmlns:wpg="http://schemas.microsoft.com/office/word/2010/wordprocessingGroup" xmlns:wpi="http://schemas.microsoft.com/office/word/2010/wordprocessingInk" xmlns:wne="http://schemas.microsoft.com/office/word/2006/wordml" xmlns:wps="http://schemas.microsoft.com/office/word/2010/wordprocessingShape" mc:Ignorable="w14 w15 wp14">
   <w:p>
     <w:pPr>
       <w:pStyle w:val="Header"/>
@@ -4255,7 +4254,7 @@
 </file>
 
 <file path=word/numbering.xml><?xml version="1.0" encoding="utf-8"?>
-<w:numbering xmlns:wpc="http://schemas.microsoft.com/office/word/2010/wordprocessingCanvas" xmlns:cx="http://schemas.microsoft.com/office/drawing/2014/chartex" xmlns:cx1="http://schemas.microsoft.com/office/drawing/2015/9/8/chartex" xmlns:mc="http://schemas.openxmlformats.org/markup-compatibility/2006" xmlns:o="urn:schemas-microsoft-com:office:office" xmlns:r="http://schemas.openxmlformats.org/officeDocument/2006/relationships" xmlns:m="http://schemas.openxmlformats.org/officeDocument/2006/math" xmlns:v="urn:schemas-microsoft-com:vml" xmlns:wp14="http://schemas.microsoft.com/office/word/2010/wordprocessingDrawing" xmlns:wp="http://schemas.openxmlformats.org/drawingml/2006/wordprocessingDrawing" xmlns:w10="urn:schemas-microsoft-com:office:word" xmlns:w="http://schemas.openxmlformats.org/wordprocessingml/2006/main" xmlns:w14="http://schemas.microsoft.com/office/word/2010/wordml" xmlns:w15="http://schemas.microsoft.com/office/word/2012/wordml" xmlns:w16se="http://schemas.microsoft.com/office/word/2015/wordml/symex" xmlns:wpg="http://schemas.microsoft.com/office/word/2010/wordprocessingGroup" xmlns:wpi="http://schemas.microsoft.com/office/word/2010/wordprocessingInk" xmlns:wne="http://schemas.microsoft.com/office/word/2006/wordml" xmlns:wps="http://schemas.microsoft.com/office/word/2010/wordprocessingShape" mc:Ignorable="w14 w15 w16se wp14">
+<w:numbering xmlns:wpc="http://schemas.microsoft.com/office/word/2010/wordprocessingCanvas" xmlns:mc="http://schemas.openxmlformats.org/markup-compatibility/2006" xmlns:o="urn:schemas-microsoft-com:office:office" xmlns:r="http://schemas.openxmlformats.org/officeDocument/2006/relationships" xmlns:m="http://schemas.openxmlformats.org/officeDocument/2006/math" xmlns:v="urn:schemas-microsoft-com:vml" xmlns:wp14="http://schemas.microsoft.com/office/word/2010/wordprocessingDrawing" xmlns:wp="http://schemas.openxmlformats.org/drawingml/2006/wordprocessingDrawing" xmlns:w10="urn:schemas-microsoft-com:office:word" xmlns:w="http://schemas.openxmlformats.org/wordprocessingml/2006/main" xmlns:w14="http://schemas.microsoft.com/office/word/2010/wordml" xmlns:w15="http://schemas.microsoft.com/office/word/2012/wordml" xmlns:wpg="http://schemas.microsoft.com/office/word/2010/wordprocessingGroup" xmlns:wpi="http://schemas.microsoft.com/office/word/2010/wordprocessingInk" xmlns:wne="http://schemas.microsoft.com/office/word/2006/wordml" xmlns:wps="http://schemas.microsoft.com/office/word/2010/wordprocessingShape" mc:Ignorable="w14 w15 wp14">
   <w:abstractNum w:abstractNumId="0" w15:restartNumberingAfterBreak="0">
     <w:nsid w:val="08A67B65"/>
     <w:multiLevelType w:val="multilevel"/>
@@ -4706,7 +4705,7 @@
 </file>
 
 <file path=word/styles.xml><?xml version="1.0" encoding="utf-8"?>
-<w:styles xmlns:mc="http://schemas.openxmlformats.org/markup-compatibility/2006" xmlns:r="http://schemas.openxmlformats.org/officeDocument/2006/relationships" xmlns:w="http://schemas.openxmlformats.org/wordprocessingml/2006/main" xmlns:w14="http://schemas.microsoft.com/office/word/2010/wordml" xmlns:w15="http://schemas.microsoft.com/office/word/2012/wordml" xmlns:w16se="http://schemas.microsoft.com/office/word/2015/wordml/symex" mc:Ignorable="w14 w15 w16se">
+<w:styles xmlns:mc="http://schemas.openxmlformats.org/markup-compatibility/2006" xmlns:r="http://schemas.openxmlformats.org/officeDocument/2006/relationships" xmlns:w="http://schemas.openxmlformats.org/wordprocessingml/2006/main" xmlns:w14="http://schemas.microsoft.com/office/word/2010/wordml" xmlns:w15="http://schemas.microsoft.com/office/word/2012/wordml" mc:Ignorable="w14 w15">
   <w:docDefaults>
     <w:rPrDefault>
       <w:rPr>
@@ -5894,7 +5893,7 @@
 </file>
 
 <file path=customXml/itemProps1.xml><?xml version="1.0" encoding="utf-8"?>
-<ds:datastoreItem xmlns:ds="http://schemas.openxmlformats.org/officeDocument/2006/customXml" ds:itemID="{4A763A02-8B4D-4F2A-A37B-CAF8E36E20C8}">
+<ds:datastoreItem xmlns:ds="http://schemas.openxmlformats.org/officeDocument/2006/customXml" ds:itemID="{15FC6B2B-D51E-4AEC-A5B8-457ED4B11C6E}">
   <ds:schemaRefs>
     <ds:schemaRef ds:uri="http://schemas.openxmlformats.org/officeDocument/2006/bibliography"/>
   </ds:schemaRefs>

</xml_diff>

<commit_message>
Minor changes to project outline
</commit_message>
<xml_diff>
--- a/Docs/BoothJ_DS_report_v03.docx
+++ b/Docs/BoothJ_DS_report_v03.docx
@@ -1,6 +1,6 @@
 
 <file path=word/document.xml><?xml version="1.0" encoding="utf-8"?>
-<w:document xmlns:wpc="http://schemas.microsoft.com/office/word/2010/wordprocessingCanvas" xmlns:mc="http://schemas.openxmlformats.org/markup-compatibility/2006" xmlns:o="urn:schemas-microsoft-com:office:office" xmlns:r="http://schemas.openxmlformats.org/officeDocument/2006/relationships" xmlns:m="http://schemas.openxmlformats.org/officeDocument/2006/math" xmlns:v="urn:schemas-microsoft-com:vml" xmlns:wp14="http://schemas.microsoft.com/office/word/2010/wordprocessingDrawing" xmlns:wp="http://schemas.openxmlformats.org/drawingml/2006/wordprocessingDrawing" xmlns:w10="urn:schemas-microsoft-com:office:word" xmlns:w="http://schemas.openxmlformats.org/wordprocessingml/2006/main" xmlns:w14="http://schemas.microsoft.com/office/word/2010/wordml" xmlns:w15="http://schemas.microsoft.com/office/word/2012/wordml" xmlns:wpg="http://schemas.microsoft.com/office/word/2010/wordprocessingGroup" xmlns:wpi="http://schemas.microsoft.com/office/word/2010/wordprocessingInk" xmlns:wne="http://schemas.microsoft.com/office/word/2006/wordml" xmlns:wps="http://schemas.microsoft.com/office/word/2010/wordprocessingShape" mc:Ignorable="w14 w15 wp14">
+<w:document xmlns:wpc="http://schemas.microsoft.com/office/word/2010/wordprocessingCanvas" xmlns:cx="http://schemas.microsoft.com/office/drawing/2014/chartex" xmlns:cx1="http://schemas.microsoft.com/office/drawing/2015/9/8/chartex" xmlns:mc="http://schemas.openxmlformats.org/markup-compatibility/2006" xmlns:o="urn:schemas-microsoft-com:office:office" xmlns:r="http://schemas.openxmlformats.org/officeDocument/2006/relationships" xmlns:m="http://schemas.openxmlformats.org/officeDocument/2006/math" xmlns:v="urn:schemas-microsoft-com:vml" xmlns:wp14="http://schemas.microsoft.com/office/word/2010/wordprocessingDrawing" xmlns:wp="http://schemas.openxmlformats.org/drawingml/2006/wordprocessingDrawing" xmlns:w10="urn:schemas-microsoft-com:office:word" xmlns:w="http://schemas.openxmlformats.org/wordprocessingml/2006/main" xmlns:w14="http://schemas.microsoft.com/office/word/2010/wordml" xmlns:w15="http://schemas.microsoft.com/office/word/2012/wordml" xmlns:w16se="http://schemas.microsoft.com/office/word/2015/wordml/symex" xmlns:wpg="http://schemas.microsoft.com/office/word/2010/wordprocessingGroup" xmlns:wpi="http://schemas.microsoft.com/office/word/2010/wordprocessingInk" xmlns:wne="http://schemas.microsoft.com/office/word/2006/wordml" xmlns:wps="http://schemas.microsoft.com/office/word/2010/wordprocessingShape" mc:Ignorable="w14 w15 w16se wp14">
   <w:body>
     <w:p>
       <w:pPr>
@@ -2473,13 +2473,8 @@
     </w:p>
     <w:p/>
     <w:p>
-      <w:bookmarkStart w:id="2" w:name="_GoBack"/>
-      <w:r>
-        <w:t xml:space="preserve">This project clearly shows the value of collecting clinical procedural data which can then be modelled using machine learning techniques to inform clinical practice. </w:t>
-      </w:r>
-      <w:bookmarkEnd w:id="2"/>
-      <w:r>
-        <w:t>With more time, further modelling, including unsupervised clustering could be undertaken to derive further insights.</w:t>
+      <w:r>
+        <w:t>This project clearly shows the value of collecting clinical procedural data which can then be modelled using machine learning techniques to inform clinical practice. With more time, further modelling, including unsupervised clustering could be undertaken to derive further insights.</w:t>
       </w:r>
     </w:p>
     <w:p/>
@@ -2558,22 +2553,22 @@
       <w:pPr>
         <w:pStyle w:val="Heading1"/>
       </w:pPr>
-      <w:bookmarkStart w:id="3" w:name="_Toc16663060"/>
+      <w:bookmarkStart w:id="2" w:name="_Toc16663060"/>
       <w:r>
         <w:lastRenderedPageBreak/>
         <w:t>Introduction</w:t>
       </w:r>
+      <w:bookmarkEnd w:id="2"/>
+    </w:p>
+    <w:p>
+      <w:pPr>
+        <w:pStyle w:val="Heading2"/>
+      </w:pPr>
+      <w:bookmarkStart w:id="3" w:name="_Toc16663061"/>
+      <w:r>
+        <w:t>Background</w:t>
+      </w:r>
       <w:bookmarkEnd w:id="3"/>
-    </w:p>
-    <w:p>
-      <w:pPr>
-        <w:pStyle w:val="Heading2"/>
-      </w:pPr>
-      <w:bookmarkStart w:id="4" w:name="_Toc16663061"/>
-      <w:r>
-        <w:t>Background</w:t>
-      </w:r>
-      <w:bookmarkEnd w:id="4"/>
     </w:p>
     <w:p/>
     <w:p>
@@ -2701,59 +2696,59 @@
       <w:pPr>
         <w:pStyle w:val="Heading2"/>
       </w:pPr>
-      <w:bookmarkStart w:id="5" w:name="_Toc16663062"/>
+      <w:bookmarkStart w:id="4" w:name="_Toc16663062"/>
       <w:r>
         <w:t>Literary Review</w:t>
       </w:r>
+      <w:bookmarkEnd w:id="4"/>
+    </w:p>
+    <w:p>
+      <w:pPr>
+        <w:ind w:left="576"/>
+      </w:pPr>
+    </w:p>
+    <w:p>
+      <w:r>
+        <w:t>Synopsis of project proposal but NOT a copy. Concentrate on parts that are directly relevant to the project.</w:t>
+      </w:r>
+    </w:p>
+    <w:p>
+      <w:pPr>
+        <w:ind w:left="576"/>
+      </w:pPr>
+    </w:p>
+    <w:p>
+      <w:pPr>
+        <w:pStyle w:val="Heading2"/>
+      </w:pPr>
+      <w:bookmarkStart w:id="5" w:name="_Toc16663063"/>
+      <w:r>
+        <w:t>Report outline</w:t>
+      </w:r>
       <w:bookmarkEnd w:id="5"/>
     </w:p>
-    <w:p>
-      <w:pPr>
-        <w:ind w:left="576"/>
-      </w:pPr>
-    </w:p>
-    <w:p>
-      <w:r>
-        <w:t>Synopsis of project proposal but NOT a copy. Concentrate on parts that are directly relevant to the project.</w:t>
-      </w:r>
-    </w:p>
-    <w:p>
-      <w:pPr>
-        <w:ind w:left="576"/>
-      </w:pPr>
-    </w:p>
+    <w:p/>
+    <w:p>
+      <w:r>
+        <w:t xml:space="preserve">Highlight some key aspects of the report, include some interesting graphics clearly </w:t>
+      </w:r>
+      <w:r>
+        <w:t>annotated</w:t>
+      </w:r>
+      <w:r>
+        <w:t>.</w:t>
+      </w:r>
+    </w:p>
+    <w:p/>
     <w:p>
       <w:pPr>
         <w:pStyle w:val="Heading2"/>
       </w:pPr>
-      <w:bookmarkStart w:id="6" w:name="_Toc16663063"/>
-      <w:r>
-        <w:t>Report outline</w:t>
+      <w:bookmarkStart w:id="6" w:name="_Toc16663064"/>
+      <w:r>
+        <w:t>Aim and Objectives</w:t>
       </w:r>
       <w:bookmarkEnd w:id="6"/>
-    </w:p>
-    <w:p/>
-    <w:p>
-      <w:r>
-        <w:t xml:space="preserve">Highlight some key aspects of the report, include some interesting graphics clearly </w:t>
-      </w:r>
-      <w:r>
-        <w:t>annotated</w:t>
-      </w:r>
-      <w:r>
-        <w:t>.</w:t>
-      </w:r>
-    </w:p>
-    <w:p/>
-    <w:p>
-      <w:pPr>
-        <w:pStyle w:val="Heading2"/>
-      </w:pPr>
-      <w:bookmarkStart w:id="7" w:name="_Toc16663064"/>
-      <w:r>
-        <w:t>Aim and Objectives</w:t>
-      </w:r>
-      <w:bookmarkEnd w:id="7"/>
     </w:p>
     <w:p/>
     <w:p>
@@ -2836,12 +2831,12 @@
       <w:pPr>
         <w:pStyle w:val="Heading1"/>
       </w:pPr>
-      <w:bookmarkStart w:id="8" w:name="_Toc16663065"/>
+      <w:bookmarkStart w:id="7" w:name="_Toc16663065"/>
       <w:r>
         <w:lastRenderedPageBreak/>
         <w:t>Methods</w:t>
       </w:r>
-      <w:bookmarkEnd w:id="8"/>
+      <w:bookmarkEnd w:id="7"/>
     </w:p>
     <w:p/>
     <w:p>
@@ -2922,11 +2917,9 @@
       <w:r>
         <w:t xml:space="preserve">Data </w:t>
       </w:r>
-      <w:proofErr w:type="spellStart"/>
-      <w:r>
-        <w:t>Enginerring</w:t>
-      </w:r>
-      <w:proofErr w:type="spellEnd"/>
+      <w:r>
+        <w:t>Engineering</w:t>
+      </w:r>
     </w:p>
     <w:p>
       <w:pPr>
@@ -3074,7 +3067,95 @@
         <w:t xml:space="preserve"> backpropagation then initial learning rate values used should be stated. Also, this part should describe any normalisation techniques used, or other pre-processing or balancing methods, and whether you have used some form of cross-validation, or weight decay, providing details of the particular method. Citing the library, tool, etc., and mentioning the library functions that you used is not enough to get a high mark.</w:t>
       </w:r>
     </w:p>
-    <w:p/>
+    <w:p>
+      <w:pPr>
+        <w:pStyle w:val="Heading2"/>
+      </w:pPr>
+      <w:r>
+        <w:t>Data Engineering</w:t>
+      </w:r>
+    </w:p>
+    <w:p>
+      <w:pPr>
+        <w:pStyle w:val="Heading3"/>
+      </w:pPr>
+      <w:r>
+        <w:t>Extract, Transform, Load (ETL) Process</w:t>
+      </w:r>
+    </w:p>
+    <w:p>
+      <w:r>
+        <w:t>‘</w:t>
+      </w:r>
+      <w:r>
+        <w:t>The process of</w:t>
+      </w:r>
+      <w:r>
+        <w:t xml:space="preserve"> pull</w:t>
+      </w:r>
+      <w:r>
+        <w:t>ing</w:t>
+      </w:r>
+      <w:r>
+        <w:t xml:space="preserve"> data out of one database and place it into another database. </w:t>
+      </w:r>
+      <w:r>
+        <w:t>Within this process the data is cleans and transformed to be in a more appropriate schema for analytics.</w:t>
+      </w:r>
+    </w:p>
+    <w:p/>
+    <w:p>
+      <w:pPr>
+        <w:pStyle w:val="Heading3"/>
+      </w:pPr>
+      <w:r>
+        <w:t>Missing Data</w:t>
+      </w:r>
+    </w:p>
+    <w:p>
+      <w:bookmarkStart w:id="8" w:name="_GoBack"/>
+      <w:bookmarkEnd w:id="8"/>
+    </w:p>
+    <w:p/>
+    <w:p>
+      <w:pPr>
+        <w:pStyle w:val="Heading3"/>
+      </w:pPr>
+      <w:r>
+        <w:t>Data Wrangling</w:t>
+      </w:r>
+    </w:p>
+    <w:p>
+      <w:r>
+        <w:t>the process of transforming and mapping data from one "raw" data form into another format with the intent of making it more appropriate and valuable for a variety of downstream purposes such as analytics.</w:t>
+      </w:r>
+    </w:p>
+    <w:p/>
+    <w:p>
+      <w:pPr>
+        <w:pStyle w:val="Heading2"/>
+      </w:pPr>
+      <w:r>
+        <w:t>Analytics</w:t>
+      </w:r>
+    </w:p>
+    <w:p>
+      <w:pPr>
+        <w:pStyle w:val="Heading3"/>
+      </w:pPr>
+      <w:r>
+        <w:t>Creating models</w:t>
+      </w:r>
+    </w:p>
+    <w:p/>
+    <w:p>
+      <w:pPr>
+        <w:pStyle w:val="Heading3"/>
+      </w:pPr>
+      <w:r>
+        <w:t>Tuning models</w:t>
+      </w:r>
+    </w:p>
     <w:p/>
     <w:p>
       <w:r>
@@ -3110,16 +3191,6 @@
       <w:bookmarkEnd w:id="10"/>
     </w:p>
     <w:p/>
-    <w:p>
-      <w:pPr>
-        <w:pStyle w:val="Heading2"/>
-      </w:pPr>
-      <w:bookmarkStart w:id="11" w:name="_Toc16663068"/>
-      <w:r>
-        <w:t>Data Cleaning</w:t>
-      </w:r>
-      <w:bookmarkEnd w:id="11"/>
-    </w:p>
     <w:p>
       <w:pPr>
         <w:pStyle w:val="ListParagraph"/>
@@ -3156,17 +3227,6 @@
         <w:t>Introduce summary data for analytics and reporting</w:t>
       </w:r>
     </w:p>
-    <w:p/>
-    <w:p>
-      <w:pPr>
-        <w:pStyle w:val="Heading2"/>
-      </w:pPr>
-      <w:bookmarkStart w:id="12" w:name="_Toc16663069"/>
-      <w:r>
-        <w:t>Missing data</w:t>
-      </w:r>
-      <w:bookmarkEnd w:id="12"/>
-    </w:p>
     <w:p>
       <w:pPr>
         <w:pStyle w:val="ListParagraph"/>
@@ -3175,9 +3235,99 @@
           <w:numId w:val="2"/>
         </w:numPr>
       </w:pPr>
-      <w:r>
-        <w:t>Gestation in days at birth.</w:t>
-      </w:r>
+    </w:p>
+    <w:tbl>
+      <w:tblPr>
+        <w:tblW w:w="8380" w:type="dxa"/>
+        <w:tblLook w:val="04A0" w:firstRow="1" w:lastRow="0" w:firstColumn="1" w:lastColumn="0" w:noHBand="0" w:noVBand="1"/>
+      </w:tblPr>
+      <w:tblGrid>
+        <w:gridCol w:w="8380"/>
+      </w:tblGrid>
+      <w:tr>
+        <w:trPr>
+          <w:trHeight w:val="1200"/>
+        </w:trPr>
+        <w:tc>
+          <w:tcPr>
+            <w:tcW w:w="8380" w:type="dxa"/>
+            <w:tcBorders>
+              <w:top w:val="nil"/>
+              <w:left w:val="nil"/>
+              <w:bottom w:val="nil"/>
+              <w:right w:val="nil"/>
+            </w:tcBorders>
+            <w:shd w:val="clear" w:color="auto" w:fill="auto"/>
+            <w:hideMark/>
+          </w:tcPr>
+          <w:p>
+            <w:pPr>
+              <w:spacing w:after="0" w:line="240" w:lineRule="auto"/>
+              <w:rPr>
+                <w:rFonts w:ascii="Calibri" w:eastAsia="Times New Roman" w:hAnsi="Calibri" w:cs="Calibri"/>
+                <w:color w:val="000000"/>
+                <w:lang w:eastAsia="en-GB"/>
+              </w:rPr>
+            </w:pPr>
+            <w:r>
+              <w:rPr>
+                <w:rFonts w:ascii="Calibri" w:eastAsia="Times New Roman" w:hAnsi="Calibri" w:cs="Calibri"/>
+                <w:color w:val="000000"/>
+                <w:lang w:eastAsia="en-GB"/>
+              </w:rPr>
+              <w:t>HL7® Fast Healthcare Interoperability Resources (FHIR®, pronounced "fire") is a next generation standards framework that leverages the latest web standards and applies a tight focus on implementation and was developed by healthcare standards developing organization, Health Level Seven International® (HL7®)</w:t>
+            </w:r>
+          </w:p>
+        </w:tc>
+      </w:tr>
+      <w:tr>
+        <w:trPr>
+          <w:trHeight w:val="600"/>
+        </w:trPr>
+        <w:tc>
+          <w:tcPr>
+            <w:tcW w:w="8380" w:type="dxa"/>
+            <w:tcBorders>
+              <w:top w:val="nil"/>
+              <w:left w:val="nil"/>
+              <w:bottom w:val="nil"/>
+              <w:right w:val="nil"/>
+            </w:tcBorders>
+            <w:shd w:val="clear" w:color="auto" w:fill="auto"/>
+            <w:hideMark/>
+          </w:tcPr>
+          <w:p>
+            <w:pPr>
+              <w:spacing w:after="0" w:line="240" w:lineRule="auto"/>
+              <w:rPr>
+                <w:rFonts w:ascii="Calibri" w:eastAsia="Times New Roman" w:hAnsi="Calibri" w:cs="Calibri"/>
+                <w:color w:val="000000"/>
+                <w:lang w:eastAsia="en-GB"/>
+              </w:rPr>
+            </w:pPr>
+            <w:r>
+              <w:rPr>
+                <w:rFonts w:ascii="Calibri" w:eastAsia="Times New Roman" w:hAnsi="Calibri" w:cs="Calibri"/>
+                <w:color w:val="000000"/>
+                <w:lang w:eastAsia="en-GB"/>
+              </w:rPr>
+              <w:t>A FHIR resource can contain data about a patient, a device, an observation, and more. For a full list of FHIR resources, see the FHIR Resource Index</w:t>
+            </w:r>
+          </w:p>
+        </w:tc>
+      </w:tr>
+    </w:tbl>
+    <w:p/>
+    <w:p/>
+    <w:p>
+      <w:pPr>
+        <w:pStyle w:val="Heading2"/>
+      </w:pPr>
+      <w:bookmarkStart w:id="11" w:name="_Toc16663069"/>
+      <w:r>
+        <w:t>Missing data</w:t>
+      </w:r>
+      <w:bookmarkEnd w:id="11"/>
     </w:p>
     <w:p>
       <w:pPr>
@@ -3188,19 +3338,8 @@
         </w:numPr>
       </w:pPr>
       <w:r>
-        <w:t>Balanced data</w:t>
-      </w:r>
-    </w:p>
-    <w:p/>
-    <w:p>
-      <w:pPr>
-        <w:pStyle w:val="Heading2"/>
-      </w:pPr>
-      <w:bookmarkStart w:id="13" w:name="_Toc16663070"/>
-      <w:r>
-        <w:t>Normalisation vs Standardisation</w:t>
-      </w:r>
-      <w:bookmarkEnd w:id="13"/>
+        <w:t>Gestation in days at birth.</w:t>
+      </w:r>
     </w:p>
     <w:p>
       <w:pPr>
@@ -3211,8 +3350,19 @@
         </w:numPr>
       </w:pPr>
       <w:r>
-        <w:t xml:space="preserve">Z score </w:t>
-      </w:r>
+        <w:t>Balanced data</w:t>
+      </w:r>
+    </w:p>
+    <w:p/>
+    <w:p>
+      <w:pPr>
+        <w:pStyle w:val="Heading2"/>
+      </w:pPr>
+      <w:bookmarkStart w:id="12" w:name="_Toc16663070"/>
+      <w:r>
+        <w:t>Normalisation vs Standardisation</w:t>
+      </w:r>
+      <w:bookmarkEnd w:id="12"/>
     </w:p>
     <w:p>
       <w:pPr>
@@ -3223,7 +3373,7 @@
         </w:numPr>
       </w:pPr>
       <w:r>
-        <w:t>Normalisation for Age</w:t>
+        <w:t xml:space="preserve">Z score </w:t>
       </w:r>
     </w:p>
     <w:p>
@@ -3235,6 +3385,18 @@
         </w:numPr>
       </w:pPr>
       <w:r>
+        <w:t>Normalisation for Age</w:t>
+      </w:r>
+    </w:p>
+    <w:p>
+      <w:pPr>
+        <w:pStyle w:val="ListParagraph"/>
+        <w:numPr>
+          <w:ilvl w:val="0"/>
+          <w:numId w:val="2"/>
+        </w:numPr>
+      </w:pPr>
+      <w:r>
         <w:t>One-hot encoding</w:t>
       </w:r>
     </w:p>
@@ -3251,42 +3413,42 @@
       <w:pPr>
         <w:pStyle w:val="Heading1"/>
       </w:pPr>
-      <w:bookmarkStart w:id="14" w:name="_Toc16663071"/>
+      <w:bookmarkStart w:id="13" w:name="_Toc16663071"/>
       <w:r>
         <w:lastRenderedPageBreak/>
         <w:t>Analysis</w:t>
       </w:r>
+      <w:bookmarkEnd w:id="13"/>
+    </w:p>
+    <w:p/>
+    <w:p>
+      <w:r>
+        <w:t>Explain what analysis was undertaken and why.</w:t>
+      </w:r>
+    </w:p>
+    <w:p/>
+    <w:p>
+      <w:pPr>
+        <w:pStyle w:val="Heading2"/>
+      </w:pPr>
+      <w:bookmarkStart w:id="14" w:name="_Toc16663072"/>
+      <w:r>
+        <w:t>Create models</w:t>
+      </w:r>
       <w:bookmarkEnd w:id="14"/>
     </w:p>
     <w:p/>
     <w:p>
-      <w:r>
-        <w:t>Explain what analysis was undertaken and why.</w:t>
-      </w:r>
-    </w:p>
-    <w:p/>
-    <w:p>
       <w:pPr>
         <w:pStyle w:val="Heading2"/>
       </w:pPr>
-      <w:bookmarkStart w:id="15" w:name="_Toc16663072"/>
-      <w:r>
-        <w:t>Create models</w:t>
+      <w:bookmarkStart w:id="15" w:name="_Toc16663073"/>
+      <w:r>
+        <w:t>Tune models</w:t>
       </w:r>
       <w:bookmarkEnd w:id="15"/>
     </w:p>
     <w:p/>
-    <w:p>
-      <w:pPr>
-        <w:pStyle w:val="Heading2"/>
-      </w:pPr>
-      <w:bookmarkStart w:id="16" w:name="_Toc16663073"/>
-      <w:r>
-        <w:t>Tune models</w:t>
-      </w:r>
-      <w:bookmarkEnd w:id="16"/>
-    </w:p>
-    <w:p/>
     <w:p/>
     <w:p>
       <w:r>
@@ -3297,12 +3459,12 @@
       <w:pPr>
         <w:pStyle w:val="Heading1"/>
       </w:pPr>
-      <w:bookmarkStart w:id="17" w:name="_Toc16663074"/>
+      <w:bookmarkStart w:id="16" w:name="_Toc16663074"/>
       <w:r>
         <w:lastRenderedPageBreak/>
         <w:t>Results</w:t>
       </w:r>
-      <w:bookmarkEnd w:id="17"/>
+      <w:bookmarkEnd w:id="16"/>
     </w:p>
     <w:p/>
     <w:p>
@@ -3414,28 +3576,45 @@
       <w:pPr>
         <w:pStyle w:val="Heading1"/>
       </w:pPr>
-      <w:bookmarkStart w:id="18" w:name="_Toc16663075"/>
+      <w:bookmarkStart w:id="17" w:name="_Toc16663075"/>
       <w:r>
         <w:lastRenderedPageBreak/>
         <w:t>Conclusion</w:t>
       </w:r>
+      <w:bookmarkEnd w:id="17"/>
+    </w:p>
+    <w:p/>
+    <w:p>
+      <w:pPr>
+        <w:pStyle w:val="Heading2"/>
+      </w:pPr>
+      <w:bookmarkStart w:id="18" w:name="_Toc16663076"/>
+      <w:r>
+        <w:t>Project Summary</w:t>
+      </w:r>
       <w:bookmarkEnd w:id="18"/>
     </w:p>
     <w:p/>
     <w:p>
+      <w:r>
+        <w:t>Provide an overview/summary of your work and findings.</w:t>
+      </w:r>
+    </w:p>
+    <w:p/>
+    <w:p>
       <w:pPr>
         <w:pStyle w:val="Heading2"/>
       </w:pPr>
-      <w:bookmarkStart w:id="19" w:name="_Toc16663076"/>
-      <w:r>
-        <w:t>Project Summary</w:t>
+      <w:bookmarkStart w:id="19" w:name="_Toc16663077"/>
+      <w:r>
+        <w:t>Project Evaluation</w:t>
       </w:r>
       <w:bookmarkEnd w:id="19"/>
     </w:p>
     <w:p/>
     <w:p>
       <w:r>
-        <w:t>Provide an overview/summary of your work and findings.</w:t>
+        <w:t>Identify areas for improvement; discuss what you could have done better (particularly important if you failed some of your targets or your results as not as expected)</w:t>
       </w:r>
     </w:p>
     <w:p/>
@@ -3443,28 +3622,11 @@
       <w:pPr>
         <w:pStyle w:val="Heading2"/>
       </w:pPr>
-      <w:bookmarkStart w:id="20" w:name="_Toc16663077"/>
-      <w:r>
-        <w:t>Project Evaluation</w:t>
+      <w:bookmarkStart w:id="20" w:name="_Toc16663078"/>
+      <w:r>
+        <w:t>Recommendations for Future Work</w:t>
       </w:r>
       <w:bookmarkEnd w:id="20"/>
-    </w:p>
-    <w:p/>
-    <w:p>
-      <w:r>
-        <w:t>Identify areas for improvement; discuss what you could have done better (particularly important if you failed some of your targets or your results as not as expected)</w:t>
-      </w:r>
-    </w:p>
-    <w:p/>
-    <w:p>
-      <w:pPr>
-        <w:pStyle w:val="Heading2"/>
-      </w:pPr>
-      <w:bookmarkStart w:id="21" w:name="_Toc16663078"/>
-      <w:r>
-        <w:t>Recommendations for Future Work</w:t>
-      </w:r>
-      <w:bookmarkEnd w:id="21"/>
     </w:p>
     <w:p/>
     <w:p/>
@@ -3486,12 +3648,12 @@
           <w:numId w:val="0"/>
         </w:numPr>
       </w:pPr>
-      <w:bookmarkStart w:id="22" w:name="_Toc16663079"/>
+      <w:bookmarkStart w:id="21" w:name="_Toc16663079"/>
       <w:r>
         <w:lastRenderedPageBreak/>
         <w:t>References</w:t>
       </w:r>
-      <w:bookmarkEnd w:id="22"/>
+      <w:bookmarkEnd w:id="21"/>
     </w:p>
     <w:p>
       <w:pPr>
@@ -3777,12 +3939,12 @@
           <w:numId w:val="0"/>
         </w:numPr>
       </w:pPr>
-      <w:bookmarkStart w:id="23" w:name="_Toc16663080"/>
+      <w:bookmarkStart w:id="22" w:name="_Toc16663080"/>
       <w:r>
         <w:lastRenderedPageBreak/>
         <w:t>Appendix A – Example Project Code</w:t>
       </w:r>
-      <w:bookmarkEnd w:id="23"/>
+      <w:bookmarkEnd w:id="22"/>
     </w:p>
     <w:p/>
     <w:p>
@@ -3809,11 +3971,11 @@
           <w:numId w:val="0"/>
         </w:numPr>
       </w:pPr>
-      <w:bookmarkStart w:id="24" w:name="_Toc16663081"/>
+      <w:bookmarkStart w:id="23" w:name="_Toc16663081"/>
       <w:r>
         <w:t>Appendix B – Example RDV structure</w:t>
       </w:r>
-      <w:bookmarkEnd w:id="24"/>
+      <w:bookmarkEnd w:id="23"/>
     </w:p>
     <w:p/>
     <w:p>
@@ -3835,7 +3997,7 @@
           <w:numId w:val="0"/>
         </w:numPr>
       </w:pPr>
-      <w:bookmarkStart w:id="25" w:name="_Toc16663082"/>
+      <w:bookmarkStart w:id="24" w:name="_Toc16663082"/>
       <w:r>
         <w:t>Appen</w:t>
       </w:r>
@@ -3845,7 +4007,7 @@
       <w:r>
         <w:t xml:space="preserve"> analytic process</w:t>
       </w:r>
-      <w:bookmarkEnd w:id="25"/>
+      <w:bookmarkEnd w:id="24"/>
     </w:p>
     <w:p/>
     <w:p>
@@ -3862,11 +4024,11 @@
           <w:numId w:val="0"/>
         </w:numPr>
       </w:pPr>
-      <w:bookmarkStart w:id="26" w:name="_Toc16663083"/>
+      <w:bookmarkStart w:id="25" w:name="_Toc16663083"/>
       <w:r>
         <w:t>Appendix D – Deliverables on Attached CD ROM</w:t>
       </w:r>
-      <w:bookmarkEnd w:id="26"/>
+      <w:bookmarkEnd w:id="25"/>
     </w:p>
     <w:p/>
     <w:p/>
@@ -3887,12 +4049,12 @@
           <w:numId w:val="0"/>
         </w:numPr>
       </w:pPr>
-      <w:bookmarkStart w:id="27" w:name="_Toc16663084"/>
+      <w:bookmarkStart w:id="26" w:name="_Toc16663084"/>
       <w:r>
         <w:lastRenderedPageBreak/>
         <w:t>Random Thoughts</w:t>
       </w:r>
-      <w:bookmarkEnd w:id="27"/>
+      <w:bookmarkEnd w:id="26"/>
       <w:r>
         <w:t xml:space="preserve"> </w:t>
       </w:r>
@@ -4124,7 +4286,7 @@
 </file>
 
 <file path=word/endnotes.xml><?xml version="1.0" encoding="utf-8"?>
-<w:endnotes xmlns:wpc="http://schemas.microsoft.com/office/word/2010/wordprocessingCanvas" xmlns:mc="http://schemas.openxmlformats.org/markup-compatibility/2006" xmlns:o="urn:schemas-microsoft-com:office:office" xmlns:r="http://schemas.openxmlformats.org/officeDocument/2006/relationships" xmlns:m="http://schemas.openxmlformats.org/officeDocument/2006/math" xmlns:v="urn:schemas-microsoft-com:vml" xmlns:wp14="http://schemas.microsoft.com/office/word/2010/wordprocessingDrawing" xmlns:wp="http://schemas.openxmlformats.org/drawingml/2006/wordprocessingDrawing" xmlns:w10="urn:schemas-microsoft-com:office:word" xmlns:w="http://schemas.openxmlformats.org/wordprocessingml/2006/main" xmlns:w14="http://schemas.microsoft.com/office/word/2010/wordml" xmlns:w15="http://schemas.microsoft.com/office/word/2012/wordml" xmlns:wpg="http://schemas.microsoft.com/office/word/2010/wordprocessingGroup" xmlns:wpi="http://schemas.microsoft.com/office/word/2010/wordprocessingInk" xmlns:wne="http://schemas.microsoft.com/office/word/2006/wordml" xmlns:wps="http://schemas.microsoft.com/office/word/2010/wordprocessingShape" mc:Ignorable="w14 w15 wp14">
+<w:endnotes xmlns:wpc="http://schemas.microsoft.com/office/word/2010/wordprocessingCanvas" xmlns:cx="http://schemas.microsoft.com/office/drawing/2014/chartex" xmlns:cx1="http://schemas.microsoft.com/office/drawing/2015/9/8/chartex" xmlns:mc="http://schemas.openxmlformats.org/markup-compatibility/2006" xmlns:o="urn:schemas-microsoft-com:office:office" xmlns:r="http://schemas.openxmlformats.org/officeDocument/2006/relationships" xmlns:m="http://schemas.openxmlformats.org/officeDocument/2006/math" xmlns:v="urn:schemas-microsoft-com:vml" xmlns:wp14="http://schemas.microsoft.com/office/word/2010/wordprocessingDrawing" xmlns:wp="http://schemas.openxmlformats.org/drawingml/2006/wordprocessingDrawing" xmlns:w10="urn:schemas-microsoft-com:office:word" xmlns:w="http://schemas.openxmlformats.org/wordprocessingml/2006/main" xmlns:w14="http://schemas.microsoft.com/office/word/2010/wordml" xmlns:w15="http://schemas.microsoft.com/office/word/2012/wordml" xmlns:w16se="http://schemas.microsoft.com/office/word/2015/wordml/symex" xmlns:wpg="http://schemas.microsoft.com/office/word/2010/wordprocessingGroup" xmlns:wpi="http://schemas.microsoft.com/office/word/2010/wordprocessingInk" xmlns:wne="http://schemas.microsoft.com/office/word/2006/wordml" xmlns:wps="http://schemas.microsoft.com/office/word/2010/wordprocessingShape" mc:Ignorable="w14 w15 w16se wp14">
   <w:endnote w:type="separator" w:id="-1">
     <w:p>
       <w:pPr>
@@ -4149,7 +4311,7 @@
 </file>
 
 <file path=word/footer1.xml><?xml version="1.0" encoding="utf-8"?>
-<w:ftr xmlns:wpc="http://schemas.microsoft.com/office/word/2010/wordprocessingCanvas" xmlns:mc="http://schemas.openxmlformats.org/markup-compatibility/2006" xmlns:o="urn:schemas-microsoft-com:office:office" xmlns:r="http://schemas.openxmlformats.org/officeDocument/2006/relationships" xmlns:m="http://schemas.openxmlformats.org/officeDocument/2006/math" xmlns:v="urn:schemas-microsoft-com:vml" xmlns:wp14="http://schemas.microsoft.com/office/word/2010/wordprocessingDrawing" xmlns:wp="http://schemas.openxmlformats.org/drawingml/2006/wordprocessingDrawing" xmlns:w10="urn:schemas-microsoft-com:office:word" xmlns:w="http://schemas.openxmlformats.org/wordprocessingml/2006/main" xmlns:w14="http://schemas.microsoft.com/office/word/2010/wordml" xmlns:w15="http://schemas.microsoft.com/office/word/2012/wordml" xmlns:wpg="http://schemas.microsoft.com/office/word/2010/wordprocessingGroup" xmlns:wpi="http://schemas.microsoft.com/office/word/2010/wordprocessingInk" xmlns:wne="http://schemas.microsoft.com/office/word/2006/wordml" xmlns:wps="http://schemas.microsoft.com/office/word/2010/wordprocessingShape" mc:Ignorable="w14 w15 wp14">
+<w:ftr xmlns:wpc="http://schemas.microsoft.com/office/word/2010/wordprocessingCanvas" xmlns:cx="http://schemas.microsoft.com/office/drawing/2014/chartex" xmlns:cx1="http://schemas.microsoft.com/office/drawing/2015/9/8/chartex" xmlns:mc="http://schemas.openxmlformats.org/markup-compatibility/2006" xmlns:o="urn:schemas-microsoft-com:office:office" xmlns:r="http://schemas.openxmlformats.org/officeDocument/2006/relationships" xmlns:m="http://schemas.openxmlformats.org/officeDocument/2006/math" xmlns:v="urn:schemas-microsoft-com:vml" xmlns:wp14="http://schemas.microsoft.com/office/word/2010/wordprocessingDrawing" xmlns:wp="http://schemas.openxmlformats.org/drawingml/2006/wordprocessingDrawing" xmlns:w10="urn:schemas-microsoft-com:office:word" xmlns:w="http://schemas.openxmlformats.org/wordprocessingml/2006/main" xmlns:w14="http://schemas.microsoft.com/office/word/2010/wordml" xmlns:w15="http://schemas.microsoft.com/office/word/2012/wordml" xmlns:w16se="http://schemas.microsoft.com/office/word/2015/wordml/symex" xmlns:wpg="http://schemas.microsoft.com/office/word/2010/wordprocessingGroup" xmlns:wpi="http://schemas.microsoft.com/office/word/2010/wordprocessingInk" xmlns:wne="http://schemas.microsoft.com/office/word/2006/wordml" xmlns:wps="http://schemas.microsoft.com/office/word/2010/wordprocessingShape" mc:Ignorable="w14 w15 w16se wp14">
   <w:p>
     <w:pPr>
       <w:pStyle w:val="Footer"/>
@@ -4185,7 +4347,7 @@
           <w:rPr>
             <w:noProof/>
           </w:rPr>
-          <w:t>14</w:t>
+          <w:t>15</w:t>
         </w:r>
         <w:r>
           <w:rPr>
@@ -4205,7 +4367,7 @@
 </file>
 
 <file path=word/footnotes.xml><?xml version="1.0" encoding="utf-8"?>
-<w:footnotes xmlns:wpc="http://schemas.microsoft.com/office/word/2010/wordprocessingCanvas" xmlns:mc="http://schemas.openxmlformats.org/markup-compatibility/2006" xmlns:o="urn:schemas-microsoft-com:office:office" xmlns:r="http://schemas.openxmlformats.org/officeDocument/2006/relationships" xmlns:m="http://schemas.openxmlformats.org/officeDocument/2006/math" xmlns:v="urn:schemas-microsoft-com:vml" xmlns:wp14="http://schemas.microsoft.com/office/word/2010/wordprocessingDrawing" xmlns:wp="http://schemas.openxmlformats.org/drawingml/2006/wordprocessingDrawing" xmlns:w10="urn:schemas-microsoft-com:office:word" xmlns:w="http://schemas.openxmlformats.org/wordprocessingml/2006/main" xmlns:w14="http://schemas.microsoft.com/office/word/2010/wordml" xmlns:w15="http://schemas.microsoft.com/office/word/2012/wordml" xmlns:wpg="http://schemas.microsoft.com/office/word/2010/wordprocessingGroup" xmlns:wpi="http://schemas.microsoft.com/office/word/2010/wordprocessingInk" xmlns:wne="http://schemas.microsoft.com/office/word/2006/wordml" xmlns:wps="http://schemas.microsoft.com/office/word/2010/wordprocessingShape" mc:Ignorable="w14 w15 wp14">
+<w:footnotes xmlns:wpc="http://schemas.microsoft.com/office/word/2010/wordprocessingCanvas" xmlns:cx="http://schemas.microsoft.com/office/drawing/2014/chartex" xmlns:cx1="http://schemas.microsoft.com/office/drawing/2015/9/8/chartex" xmlns:mc="http://schemas.openxmlformats.org/markup-compatibility/2006" xmlns:o="urn:schemas-microsoft-com:office:office" xmlns:r="http://schemas.openxmlformats.org/officeDocument/2006/relationships" xmlns:m="http://schemas.openxmlformats.org/officeDocument/2006/math" xmlns:v="urn:schemas-microsoft-com:vml" xmlns:wp14="http://schemas.microsoft.com/office/word/2010/wordprocessingDrawing" xmlns:wp="http://schemas.openxmlformats.org/drawingml/2006/wordprocessingDrawing" xmlns:w10="urn:schemas-microsoft-com:office:word" xmlns:w="http://schemas.openxmlformats.org/wordprocessingml/2006/main" xmlns:w14="http://schemas.microsoft.com/office/word/2010/wordml" xmlns:w15="http://schemas.microsoft.com/office/word/2012/wordml" xmlns:w16se="http://schemas.microsoft.com/office/word/2015/wordml/symex" xmlns:wpg="http://schemas.microsoft.com/office/word/2010/wordprocessingGroup" xmlns:wpi="http://schemas.microsoft.com/office/word/2010/wordprocessingInk" xmlns:wne="http://schemas.microsoft.com/office/word/2006/wordml" xmlns:wps="http://schemas.microsoft.com/office/word/2010/wordprocessingShape" mc:Ignorable="w14 w15 w16se wp14">
   <w:footnote w:type="separator" w:id="-1">
     <w:p>
       <w:pPr>
@@ -4230,7 +4392,7 @@
 </file>
 
 <file path=word/header1.xml><?xml version="1.0" encoding="utf-8"?>
-<w:hdr xmlns:wpc="http://schemas.microsoft.com/office/word/2010/wordprocessingCanvas" xmlns:mc="http://schemas.openxmlformats.org/markup-compatibility/2006" xmlns:o="urn:schemas-microsoft-com:office:office" xmlns:r="http://schemas.openxmlformats.org/officeDocument/2006/relationships" xmlns:m="http://schemas.openxmlformats.org/officeDocument/2006/math" xmlns:v="urn:schemas-microsoft-com:vml" xmlns:wp14="http://schemas.microsoft.com/office/word/2010/wordprocessingDrawing" xmlns:wp="http://schemas.openxmlformats.org/drawingml/2006/wordprocessingDrawing" xmlns:w10="urn:schemas-microsoft-com:office:word" xmlns:w="http://schemas.openxmlformats.org/wordprocessingml/2006/main" xmlns:w14="http://schemas.microsoft.com/office/word/2010/wordml" xmlns:w15="http://schemas.microsoft.com/office/word/2012/wordml" xmlns:wpg="http://schemas.microsoft.com/office/word/2010/wordprocessingGroup" xmlns:wpi="http://schemas.microsoft.com/office/word/2010/wordprocessingInk" xmlns:wne="http://schemas.microsoft.com/office/word/2006/wordml" xmlns:wps="http://schemas.microsoft.com/office/word/2010/wordprocessingShape" mc:Ignorable="w14 w15 wp14">
+<w:hdr xmlns:wpc="http://schemas.microsoft.com/office/word/2010/wordprocessingCanvas" xmlns:cx="http://schemas.microsoft.com/office/drawing/2014/chartex" xmlns:cx1="http://schemas.microsoft.com/office/drawing/2015/9/8/chartex" xmlns:mc="http://schemas.openxmlformats.org/markup-compatibility/2006" xmlns:o="urn:schemas-microsoft-com:office:office" xmlns:r="http://schemas.openxmlformats.org/officeDocument/2006/relationships" xmlns:m="http://schemas.openxmlformats.org/officeDocument/2006/math" xmlns:v="urn:schemas-microsoft-com:vml" xmlns:wp14="http://schemas.microsoft.com/office/word/2010/wordprocessingDrawing" xmlns:wp="http://schemas.openxmlformats.org/drawingml/2006/wordprocessingDrawing" xmlns:w10="urn:schemas-microsoft-com:office:word" xmlns:w="http://schemas.openxmlformats.org/wordprocessingml/2006/main" xmlns:w14="http://schemas.microsoft.com/office/word/2010/wordml" xmlns:w15="http://schemas.microsoft.com/office/word/2012/wordml" xmlns:w16se="http://schemas.microsoft.com/office/word/2015/wordml/symex" xmlns:wpg="http://schemas.microsoft.com/office/word/2010/wordprocessingGroup" xmlns:wpi="http://schemas.microsoft.com/office/word/2010/wordprocessingInk" xmlns:wne="http://schemas.microsoft.com/office/word/2006/wordml" xmlns:wps="http://schemas.microsoft.com/office/word/2010/wordprocessingShape" mc:Ignorable="w14 w15 w16se wp14">
   <w:p>
     <w:pPr>
       <w:pStyle w:val="Header"/>
@@ -4254,7 +4416,7 @@
 </file>
 
 <file path=word/numbering.xml><?xml version="1.0" encoding="utf-8"?>
-<w:numbering xmlns:wpc="http://schemas.microsoft.com/office/word/2010/wordprocessingCanvas" xmlns:mc="http://schemas.openxmlformats.org/markup-compatibility/2006" xmlns:o="urn:schemas-microsoft-com:office:office" xmlns:r="http://schemas.openxmlformats.org/officeDocument/2006/relationships" xmlns:m="http://schemas.openxmlformats.org/officeDocument/2006/math" xmlns:v="urn:schemas-microsoft-com:vml" xmlns:wp14="http://schemas.microsoft.com/office/word/2010/wordprocessingDrawing" xmlns:wp="http://schemas.openxmlformats.org/drawingml/2006/wordprocessingDrawing" xmlns:w10="urn:schemas-microsoft-com:office:word" xmlns:w="http://schemas.openxmlformats.org/wordprocessingml/2006/main" xmlns:w14="http://schemas.microsoft.com/office/word/2010/wordml" xmlns:w15="http://schemas.microsoft.com/office/word/2012/wordml" xmlns:wpg="http://schemas.microsoft.com/office/word/2010/wordprocessingGroup" xmlns:wpi="http://schemas.microsoft.com/office/word/2010/wordprocessingInk" xmlns:wne="http://schemas.microsoft.com/office/word/2006/wordml" xmlns:wps="http://schemas.microsoft.com/office/word/2010/wordprocessingShape" mc:Ignorable="w14 w15 wp14">
+<w:numbering xmlns:wpc="http://schemas.microsoft.com/office/word/2010/wordprocessingCanvas" xmlns:cx="http://schemas.microsoft.com/office/drawing/2014/chartex" xmlns:cx1="http://schemas.microsoft.com/office/drawing/2015/9/8/chartex" xmlns:mc="http://schemas.openxmlformats.org/markup-compatibility/2006" xmlns:o="urn:schemas-microsoft-com:office:office" xmlns:r="http://schemas.openxmlformats.org/officeDocument/2006/relationships" xmlns:m="http://schemas.openxmlformats.org/officeDocument/2006/math" xmlns:v="urn:schemas-microsoft-com:vml" xmlns:wp14="http://schemas.microsoft.com/office/word/2010/wordprocessingDrawing" xmlns:wp="http://schemas.openxmlformats.org/drawingml/2006/wordprocessingDrawing" xmlns:w10="urn:schemas-microsoft-com:office:word" xmlns:w="http://schemas.openxmlformats.org/wordprocessingml/2006/main" xmlns:w14="http://schemas.microsoft.com/office/word/2010/wordml" xmlns:w15="http://schemas.microsoft.com/office/word/2012/wordml" xmlns:w16se="http://schemas.microsoft.com/office/word/2015/wordml/symex" xmlns:wpg="http://schemas.microsoft.com/office/word/2010/wordprocessingGroup" xmlns:wpi="http://schemas.microsoft.com/office/word/2010/wordprocessingInk" xmlns:wne="http://schemas.microsoft.com/office/word/2006/wordml" xmlns:wps="http://schemas.microsoft.com/office/word/2010/wordprocessingShape" mc:Ignorable="w14 w15 w16se wp14">
   <w:abstractNum w:abstractNumId="0" w15:restartNumberingAfterBreak="0">
     <w:nsid w:val="08A67B65"/>
     <w:multiLevelType w:val="multilevel"/>
@@ -4705,7 +4867,7 @@
 </file>
 
 <file path=word/styles.xml><?xml version="1.0" encoding="utf-8"?>
-<w:styles xmlns:mc="http://schemas.openxmlformats.org/markup-compatibility/2006" xmlns:r="http://schemas.openxmlformats.org/officeDocument/2006/relationships" xmlns:w="http://schemas.openxmlformats.org/wordprocessingml/2006/main" xmlns:w14="http://schemas.microsoft.com/office/word/2010/wordml" xmlns:w15="http://schemas.microsoft.com/office/word/2012/wordml" mc:Ignorable="w14 w15">
+<w:styles xmlns:mc="http://schemas.openxmlformats.org/markup-compatibility/2006" xmlns:r="http://schemas.openxmlformats.org/officeDocument/2006/relationships" xmlns:w="http://schemas.openxmlformats.org/wordprocessingml/2006/main" xmlns:w14="http://schemas.microsoft.com/office/word/2010/wordml" xmlns:w15="http://schemas.microsoft.com/office/word/2012/wordml" xmlns:w16se="http://schemas.microsoft.com/office/word/2015/wordml/symex" mc:Ignorable="w14 w15 w16se">
   <w:docDefaults>
     <w:rPrDefault>
       <w:rPr>
@@ -5154,7 +5316,6 @@
     <w:next w:val="Normal"/>
     <w:link w:val="Heading3Char"/>
     <w:uiPriority w:val="9"/>
-    <w:semiHidden/>
     <w:unhideWhenUsed/>
     <w:qFormat/>
     <w:rsid w:val="001F1D4E"/>
@@ -5465,7 +5626,6 @@
     <w:basedOn w:val="DefaultParagraphFont"/>
     <w:link w:val="Heading3"/>
     <w:uiPriority w:val="9"/>
-    <w:semiHidden/>
     <w:rsid w:val="001F1D4E"/>
     <w:rPr>
       <w:rFonts w:asciiTheme="majorHAnsi" w:eastAsiaTheme="majorEastAsia" w:hAnsiTheme="majorHAnsi" w:cstheme="majorBidi"/>
@@ -5893,7 +6053,7 @@
 </file>
 
 <file path=customXml/itemProps1.xml><?xml version="1.0" encoding="utf-8"?>
-<ds:datastoreItem xmlns:ds="http://schemas.openxmlformats.org/officeDocument/2006/customXml" ds:itemID="{15FC6B2B-D51E-4AEC-A5B8-457ED4B11C6E}">
+<ds:datastoreItem xmlns:ds="http://schemas.openxmlformats.org/officeDocument/2006/customXml" ds:itemID="{B773DD9D-1FF2-4452-91D8-A2ED3E98DD64}">
   <ds:schemaRefs>
     <ds:schemaRef ds:uri="http://schemas.openxmlformats.org/officeDocument/2006/bibliography"/>
   </ds:schemaRefs>

</xml_diff>

<commit_message>
Working on the Method section of the final report.
</commit_message>
<xml_diff>
--- a/Docs/BoothJ_DS_report_v03.docx
+++ b/Docs/BoothJ_DS_report_v03.docx
@@ -1,6 +1,6 @@
 
 <file path=word/document.xml><?xml version="1.0" encoding="utf-8"?>
-<w:document xmlns:wpc="http://schemas.microsoft.com/office/word/2010/wordprocessingCanvas" xmlns:cx="http://schemas.microsoft.com/office/drawing/2014/chartex" xmlns:cx1="http://schemas.microsoft.com/office/drawing/2015/9/8/chartex" xmlns:mc="http://schemas.openxmlformats.org/markup-compatibility/2006" xmlns:o="urn:schemas-microsoft-com:office:office" xmlns:r="http://schemas.openxmlformats.org/officeDocument/2006/relationships" xmlns:m="http://schemas.openxmlformats.org/officeDocument/2006/math" xmlns:v="urn:schemas-microsoft-com:vml" xmlns:wp14="http://schemas.microsoft.com/office/word/2010/wordprocessingDrawing" xmlns:wp="http://schemas.openxmlformats.org/drawingml/2006/wordprocessingDrawing" xmlns:w10="urn:schemas-microsoft-com:office:word" xmlns:w="http://schemas.openxmlformats.org/wordprocessingml/2006/main" xmlns:w14="http://schemas.microsoft.com/office/word/2010/wordml" xmlns:w15="http://schemas.microsoft.com/office/word/2012/wordml" xmlns:w16se="http://schemas.microsoft.com/office/word/2015/wordml/symex" xmlns:wpg="http://schemas.microsoft.com/office/word/2010/wordprocessingGroup" xmlns:wpi="http://schemas.microsoft.com/office/word/2010/wordprocessingInk" xmlns:wne="http://schemas.microsoft.com/office/word/2006/wordml" xmlns:wps="http://schemas.microsoft.com/office/word/2010/wordprocessingShape" mc:Ignorable="w14 w15 w16se wp14">
+<w:document xmlns:wpc="http://schemas.microsoft.com/office/word/2010/wordprocessingCanvas" xmlns:mc="http://schemas.openxmlformats.org/markup-compatibility/2006" xmlns:o="urn:schemas-microsoft-com:office:office" xmlns:r="http://schemas.openxmlformats.org/officeDocument/2006/relationships" xmlns:m="http://schemas.openxmlformats.org/officeDocument/2006/math" xmlns:v="urn:schemas-microsoft-com:vml" xmlns:wp14="http://schemas.microsoft.com/office/word/2010/wordprocessingDrawing" xmlns:wp="http://schemas.openxmlformats.org/drawingml/2006/wordprocessingDrawing" xmlns:w10="urn:schemas-microsoft-com:office:word" xmlns:w="http://schemas.openxmlformats.org/wordprocessingml/2006/main" xmlns:w14="http://schemas.microsoft.com/office/word/2010/wordml" xmlns:w15="http://schemas.microsoft.com/office/word/2012/wordml" xmlns:wpg="http://schemas.microsoft.com/office/word/2010/wordprocessingGroup" xmlns:wpi="http://schemas.microsoft.com/office/word/2010/wordprocessingInk" xmlns:wne="http://schemas.microsoft.com/office/word/2006/wordml" xmlns:wps="http://schemas.microsoft.com/office/word/2010/wordprocessingShape" mc:Ignorable="w14 w15 wp14">
   <w:body>
     <w:p>
       <w:pPr>
@@ -60,15 +60,7 @@
     </w:p>
     <w:p>
       <w:r>
-        <w:t xml:space="preserve">Department of Computer Science and Information Systems, </w:t>
-      </w:r>
-      <w:proofErr w:type="spellStart"/>
-      <w:r>
-        <w:t>Birkbeck</w:t>
-      </w:r>
-      <w:proofErr w:type="spellEnd"/>
-      <w:r>
-        <w:t xml:space="preserve"> College, University of London, 2019</w:t>
+        <w:t>Department of Computer Science and Information Systems, Birkbeck College, University of London, 2019</w:t>
       </w:r>
     </w:p>
     <w:p/>
@@ -2449,15 +2441,7 @@
     <w:p/>
     <w:p>
       <w:r>
-        <w:t xml:space="preserve">A post mortem database containing 7000 records across 300 variables was analysed and categorised into stage of examination (external and internal). The outcome of the examination was summarised as either </w:t>
-      </w:r>
-      <w:proofErr w:type="spellStart"/>
-      <w:r>
-        <w:t>‘cause</w:t>
-      </w:r>
-      <w:proofErr w:type="spellEnd"/>
-      <w:r>
-        <w:t xml:space="preserve"> of death determined’ or ‘not determined’. From these summarised data, cases were filtered by children aged &lt;= 2 years, resulting in a dataset of 3,100 post mortems.</w:t>
+        <w:t>A post mortem database containing 7000 records across 300 variables was analysed and categorised into stage of examination (external and internal). The outcome of the examination was summarised as either ‘cause of death determined’ or ‘not determined’. From these summarised data, cases were filtered by children aged &lt;= 2 years, resulting in a dataset of 3,100 post mortems.</w:t>
       </w:r>
     </w:p>
     <w:p>
@@ -2512,15 +2496,7 @@
     </w:p>
     <w:p>
       <w:r>
-        <w:t xml:space="preserve">Department of Computer Science and Information Systems, </w:t>
-      </w:r>
-      <w:proofErr w:type="spellStart"/>
-      <w:r>
-        <w:t>Birkbeck</w:t>
-      </w:r>
-      <w:proofErr w:type="spellEnd"/>
-      <w:r>
-        <w:t xml:space="preserve"> College</w:t>
+        <w:t>Department of Computer Science and Information Systems, Birkbeck College</w:t>
       </w:r>
       <w:r>
         <w:t xml:space="preserve">, </w:t>
@@ -2741,6 +2717,12 @@
     </w:p>
     <w:p/>
     <w:p>
+      <w:r>
+        <w:t>NB Glossary of terms that cover the basic healthcare concepts covered in this document.</w:t>
+      </w:r>
+    </w:p>
+    <w:p/>
+    <w:p>
       <w:pPr>
         <w:pStyle w:val="Heading2"/>
       </w:pPr>
@@ -2770,7 +2752,11 @@
         </w:numPr>
       </w:pPr>
       <w:r>
-        <w:t>To develop a routine to extract data from the existing Post-mortem Research Database into an entity attribute value schema that will make the data more readily available for data analytics.</w:t>
+        <w:t xml:space="preserve">To develop a routine to extract data from the existing Post-mortem Research Database into an entity attribute value schema that will make the data more readily available for data </w:t>
+      </w:r>
+      <w:r>
+        <w:lastRenderedPageBreak/>
+        <w:t>analytics.</w:t>
       </w:r>
       <w:r>
         <w:br/>
@@ -2785,7 +2771,6 @@
         </w:numPr>
       </w:pPr>
       <w:r>
-        <w:lastRenderedPageBreak/>
         <w:t>To apply the Decision Tree Analytical method to the extracted data to develop operational strategies that can be applied to paediatric post-mortems to prioritise which data is required to achieve the target of specifying the cause of death.</w:t>
       </w:r>
       <w:r>
@@ -2840,28 +2825,96 @@
     </w:p>
     <w:p/>
     <w:p>
-      <w:r>
-        <w:t>Explain how the data was gathered and analysed</w:t>
-      </w:r>
-    </w:p>
-    <w:p>
-      <w:r>
-        <w:t>T</w:t>
-      </w:r>
-      <w:r>
-        <w:t xml:space="preserve">his </w:t>
-      </w:r>
-      <w:r>
-        <w:t xml:space="preserve">section </w:t>
-      </w:r>
-      <w:r>
-        <w:t xml:space="preserve">may be divided into </w:t>
-      </w:r>
-      <w:r>
-        <w:t>sub-sections</w:t>
-      </w:r>
-      <w:r>
-        <w:t xml:space="preserve"> describing the conceptual design work and the actual implementation separately. Any problems or difficulties and the suggested solutions should be mentioned. Alternative solutions and their evaluation should also be included.</w:t>
+      <w:pPr>
+        <w:pStyle w:val="Heading2"/>
+      </w:pPr>
+      <w:r>
+        <w:t>Project Pipeline</w:t>
+      </w:r>
+    </w:p>
+    <w:p>
+      <w:r>
+        <w:t xml:space="preserve">This </w:t>
+      </w:r>
+      <w:r>
+        <w:t xml:space="preserve">overall </w:t>
+      </w:r>
+      <w:r>
+        <w:t>project has been divided into a number of sections the output of each section provides the input for the following section</w:t>
+      </w:r>
+      <w:r>
+        <w:t xml:space="preserve"> to form the project pipeline</w:t>
+      </w:r>
+      <w:r>
+        <w:t xml:space="preserve">. The process for each section will be coded in an appropriate environment described below but with the overall aim of creating a fully reproducible set of </w:t>
+      </w:r>
+      <w:r>
+        <w:t xml:space="preserve">procedures that lead to a set of </w:t>
+      </w:r>
+      <w:r>
+        <w:t>results.</w:t>
+      </w:r>
+    </w:p>
+    <w:p>
+      <w:r>
+        <w:t>A GIT hub repository has been created for the project and all project code, documents and images are stored and versioned in this repository. A link to the GIT repository is given in Appendix D - Deliverables.</w:t>
+      </w:r>
+    </w:p>
+    <w:p>
+      <w:r>
+        <w:t>The sections have been divided into two major sections; Data Engineering and Analytics.</w:t>
+      </w:r>
+    </w:p>
+    <w:p/>
+    <w:p>
+      <w:pPr>
+        <w:pStyle w:val="Heading2"/>
+      </w:pPr>
+      <w:r>
+        <w:t>Data Engineering</w:t>
+      </w:r>
+    </w:p>
+    <w:p>
+      <w:r>
+        <w:t>The data engineering aspects of this project will be undertaken using the Python programing language, a general purpose programing language that used extensively in the world of data science. The development of python procedures will be carried out using PyCharm an integrated development environment (IDE).</w:t>
+      </w:r>
+    </w:p>
+    <w:p>
+      <w:r>
+        <w:t xml:space="preserve">The data manipulation carried out during this stage will be using structured query language (SQL) and will be </w:t>
+      </w:r>
+      <w:r>
+        <w:t>instigated using the Python package PyODBC which allows the connection to external databases using ODBC connections and the production and return of  SQL queries.</w:t>
+      </w:r>
+    </w:p>
+    <w:p>
+      <w:r>
+        <w:t>Where appropriate the data engineering code will be broken down into functions that will be unit tested prior to implementation. All processes will also be developed with integral profiling so that any bottlenecks can be identified and if possible their effect reduced so that the overall processing of the data can be as efficient as possible.</w:t>
+      </w:r>
+    </w:p>
+    <w:p/>
+    <w:p>
+      <w:pPr>
+        <w:pStyle w:val="Heading3"/>
+      </w:pPr>
+      <w:r>
+        <w:t>Extract, Transform, Load (ETL) Process</w:t>
+      </w:r>
+    </w:p>
+    <w:p>
+      <w:r>
+        <w:t xml:space="preserve">The fundamental section of this stage is the ETL process on the Post Mortem Research database into the </w:t>
+      </w:r>
+      <w:r>
+        <w:t xml:space="preserve">Health Analytics Schema (HAS) model using the </w:t>
+      </w:r>
+      <w:r>
+        <w:t>EAV schema.</w:t>
+      </w:r>
+    </w:p>
+    <w:p>
+      <w:r>
+        <w:t>The basic structure will be:</w:t>
       </w:r>
     </w:p>
     <w:p>
@@ -2869,29 +2922,108 @@
         <w:pStyle w:val="ListParagraph"/>
         <w:numPr>
           <w:ilvl w:val="0"/>
-          <w:numId w:val="3"/>
-        </w:numPr>
-      </w:pPr>
-      <w:r>
-        <w:t>Reproducible results</w:t>
-      </w:r>
-      <w:r>
-        <w:t xml:space="preserve"> - Develop</w:t>
-      </w:r>
-      <w:r>
-        <w:t xml:space="preserve"> Project pipeline</w:t>
+          <w:numId w:val="5"/>
+        </w:numPr>
+      </w:pPr>
+      <w:r>
+        <w:t>Create HAS Tables</w:t>
       </w:r>
     </w:p>
     <w:p>
       <w:pPr>
         <w:pStyle w:val="ListParagraph"/>
         <w:numPr>
+          <w:ilvl w:val="0"/>
+          <w:numId w:val="5"/>
+        </w:numPr>
+      </w:pPr>
+      <w:r>
+        <w:t>Create Concepts</w:t>
+      </w:r>
+    </w:p>
+    <w:p>
+      <w:pPr>
+        <w:pStyle w:val="ListParagraph"/>
+        <w:numPr>
+          <w:ilvl w:val="0"/>
+          <w:numId w:val="5"/>
+        </w:numPr>
+      </w:pPr>
+      <w:r>
+        <w:t>Create Patients and Staff</w:t>
+      </w:r>
+    </w:p>
+    <w:p>
+      <w:pPr>
+        <w:pStyle w:val="ListParagraph"/>
+        <w:numPr>
+          <w:ilvl w:val="0"/>
+          <w:numId w:val="5"/>
+        </w:numPr>
+      </w:pPr>
+      <w:r>
+        <w:t>Create Events</w:t>
+      </w:r>
+    </w:p>
+    <w:p>
+      <w:pPr>
+        <w:pStyle w:val="ListParagraph"/>
+        <w:numPr>
+          <w:ilvl w:val="0"/>
+          <w:numId w:val="5"/>
+        </w:numPr>
+      </w:pPr>
+      <w:r>
+        <w:t>Create Event Attributes</w:t>
+      </w:r>
+    </w:p>
+    <w:p>
+      <w:r>
+        <w:t>A detailed breakdown of the python code developed for the ETL process is given in Appendix B – ETL Process.</w:t>
+      </w:r>
+    </w:p>
+    <w:p>
+      <w:r>
+        <w:t>The output of this section will be the HAS database created and populated from the originating system.</w:t>
+      </w:r>
+    </w:p>
+    <w:p/>
+    <w:p>
+      <w:pPr>
+        <w:pStyle w:val="Heading3"/>
+      </w:pPr>
+      <w:r>
+        <w:lastRenderedPageBreak/>
+        <w:t>Creation of Summary and Reporting Attributes</w:t>
+      </w:r>
+    </w:p>
+    <w:p>
+      <w:r>
+        <w:t>Having created the base research data from the original data then a number of summary event attributes will be created for reporting and analytic purposes:</w:t>
+      </w:r>
+    </w:p>
+    <w:p>
+      <w:pPr>
+        <w:pStyle w:val="ListParagraph"/>
+        <w:numPr>
+          <w:ilvl w:val="0"/>
+          <w:numId w:val="6"/>
+        </w:numPr>
+      </w:pPr>
+      <w:r>
+        <w:t>Number of Attributes(ATTRIBUTES)</w:t>
+      </w:r>
+    </w:p>
+    <w:p>
+      <w:pPr>
+        <w:pStyle w:val="ListParagraph"/>
+        <w:numPr>
           <w:ilvl w:val="1"/>
-          <w:numId w:val="3"/>
-        </w:numPr>
-      </w:pPr>
-      <w:r>
-        <w:t>PM Research Database =&gt; EAV Schema =&gt; Summary and Study based Attributes =&gt; RDV production =&gt; RDV Adjustments =&gt; Run models =&gt; review results</w:t>
+          <w:numId w:val="6"/>
+        </w:numPr>
+      </w:pPr>
+      <w:r>
+        <w:t>The number of event attributes each event has.</w:t>
       </w:r>
     </w:p>
     <w:p>
@@ -2899,11 +3031,11 @@
         <w:pStyle w:val="ListParagraph"/>
         <w:numPr>
           <w:ilvl w:val="0"/>
-          <w:numId w:val="3"/>
-        </w:numPr>
-      </w:pPr>
-      <w:r>
-        <w:t>Python</w:t>
+          <w:numId w:val="6"/>
+        </w:numPr>
+      </w:pPr>
+      <w:r>
+        <w:t>Cause of Death Summary (COD2_SUMM)</w:t>
       </w:r>
     </w:p>
     <w:p>
@@ -2911,43 +3043,110 @@
         <w:pStyle w:val="ListParagraph"/>
         <w:numPr>
           <w:ilvl w:val="1"/>
-          <w:numId w:val="3"/>
-        </w:numPr>
-      </w:pPr>
-      <w:r>
-        <w:t xml:space="preserve">Data </w:t>
-      </w:r>
-      <w:r>
-        <w:t>Engineering</w:t>
+          <w:numId w:val="6"/>
+        </w:numPr>
+      </w:pPr>
+      <w:r>
+        <w:t>A summary of the COD2 attributes into:</w:t>
       </w:r>
     </w:p>
     <w:p>
       <w:pPr>
         <w:pStyle w:val="ListParagraph"/>
         <w:numPr>
+          <w:ilvl w:val="2"/>
+          <w:numId w:val="6"/>
+        </w:numPr>
+      </w:pPr>
+      <w:r>
+        <w:t>Not Determined</w:t>
+      </w:r>
+    </w:p>
+    <w:p>
+      <w:pPr>
+        <w:pStyle w:val="ListParagraph"/>
+        <w:numPr>
+          <w:ilvl w:val="2"/>
+          <w:numId w:val="6"/>
+        </w:numPr>
+      </w:pPr>
+      <w:r>
+        <w:t>Determined</w:t>
+      </w:r>
+    </w:p>
+    <w:p>
+      <w:pPr>
+        <w:pStyle w:val="ListParagraph"/>
+        <w:numPr>
+          <w:ilvl w:val="2"/>
+          <w:numId w:val="6"/>
+        </w:numPr>
+      </w:pPr>
+      <w:r>
+        <w:t>Unknown</w:t>
+      </w:r>
+    </w:p>
+    <w:p>
+      <w:pPr>
+        <w:pStyle w:val="ListParagraph"/>
+        <w:numPr>
+          <w:ilvl w:val="2"/>
+          <w:numId w:val="6"/>
+        </w:numPr>
+      </w:pPr>
+      <w:r>
+        <w:t>Not available</w:t>
+      </w:r>
+    </w:p>
+    <w:p>
+      <w:pPr>
+        <w:pStyle w:val="ListParagraph"/>
+        <w:numPr>
           <w:ilvl w:val="1"/>
-          <w:numId w:val="3"/>
-        </w:numPr>
-      </w:pPr>
-      <w:proofErr w:type="spellStart"/>
-      <w:r>
-        <w:t>PyCharm</w:t>
-      </w:r>
-      <w:proofErr w:type="spellEnd"/>
-      <w:r>
-        <w:t xml:space="preserve"> IDE</w:t>
+          <w:numId w:val="6"/>
+        </w:numPr>
+      </w:pPr>
+      <w:r>
+        <w:t>More details in the following Data section of the report.</w:t>
       </w:r>
     </w:p>
     <w:p>
       <w:pPr>
         <w:pStyle w:val="ListParagraph"/>
         <w:numPr>
+          <w:ilvl w:val="0"/>
+          <w:numId w:val="6"/>
+        </w:numPr>
+      </w:pPr>
+      <w:r>
+        <w:t>Macro and Histo</w:t>
+      </w:r>
+      <w:r>
+        <w:t>logical</w:t>
+      </w:r>
+      <w:r>
+        <w:t xml:space="preserve"> Body System Attributes</w:t>
+      </w:r>
+    </w:p>
+    <w:p>
+      <w:pPr>
+        <w:pStyle w:val="ListParagraph"/>
+        <w:numPr>
           <w:ilvl w:val="1"/>
-          <w:numId w:val="3"/>
-        </w:numPr>
-      </w:pPr>
-      <w:r>
-        <w:t>Testing and Profiling</w:t>
+          <w:numId w:val="6"/>
+        </w:numPr>
+      </w:pPr>
+      <w:r>
+        <w:t xml:space="preserve">Individual organ internal </w:t>
+      </w:r>
+      <w:r>
+        <w:t>macro and h</w:t>
+      </w:r>
+      <w:r>
+        <w:t>istological</w:t>
+      </w:r>
+      <w:r>
+        <w:t xml:space="preserve"> examination results are summarised at the body system level for ease of analytics.</w:t>
       </w:r>
     </w:p>
     <w:p>
@@ -2955,11 +3154,11 @@
         <w:pStyle w:val="ListParagraph"/>
         <w:numPr>
           <w:ilvl w:val="0"/>
-          <w:numId w:val="3"/>
-        </w:numPr>
-      </w:pPr>
-      <w:r>
-        <w:t>R code</w:t>
+          <w:numId w:val="6"/>
+        </w:numPr>
+      </w:pPr>
+      <w:r>
+        <w:t>External and Internal Examinations</w:t>
       </w:r>
     </w:p>
     <w:p>
@@ -2967,26 +3166,58 @@
         <w:pStyle w:val="ListParagraph"/>
         <w:numPr>
           <w:ilvl w:val="1"/>
-          <w:numId w:val="3"/>
-        </w:numPr>
-      </w:pPr>
-      <w:r>
-        <w:t>Analytics and visualisation</w:t>
+          <w:numId w:val="6"/>
+        </w:numPr>
+      </w:pPr>
+      <w:r>
+        <w:t xml:space="preserve">A simple flag to indicate whether an individual post mortem event had had an external and or internal examination. </w:t>
+      </w:r>
+    </w:p>
+    <w:p>
+      <w:r>
+        <w:t>The output of this stage will be the addition of a number of event attributes added to the existing set of events and their originating attributes.</w:t>
+      </w:r>
+    </w:p>
+    <w:p>
+      <w:r>
+        <w:t xml:space="preserve"> </w:t>
+      </w:r>
+    </w:p>
+    <w:p>
+      <w:pPr>
+        <w:pStyle w:val="Heading3"/>
+      </w:pPr>
+      <w:r>
+        <w:t>Identifying Data to be included in this study</w:t>
+      </w:r>
+    </w:p>
+    <w:p>
+      <w:r>
+        <w:t>This process will be split into 2 stages:</w:t>
       </w:r>
     </w:p>
     <w:p>
       <w:pPr>
         <w:pStyle w:val="ListParagraph"/>
         <w:numPr>
+          <w:ilvl w:val="0"/>
+          <w:numId w:val="7"/>
+        </w:numPr>
+      </w:pPr>
+      <w:r>
+        <w:t>Include or exclude data</w:t>
+      </w:r>
+    </w:p>
+    <w:p>
+      <w:pPr>
+        <w:pStyle w:val="ListParagraph"/>
+        <w:numPr>
           <w:ilvl w:val="1"/>
-          <w:numId w:val="3"/>
-        </w:numPr>
-      </w:pPr>
-      <w:r>
-        <w:t xml:space="preserve">Models </w:t>
-      </w:r>
-      <w:r>
-        <w:t>evolved through three stages</w:t>
+          <w:numId w:val="7"/>
+        </w:numPr>
+      </w:pPr>
+      <w:r>
+        <w:t>COD2_summ</w:t>
       </w:r>
     </w:p>
     <w:p>
@@ -2994,35 +3225,107 @@
         <w:pStyle w:val="ListParagraph"/>
         <w:numPr>
           <w:ilvl w:val="2"/>
-          <w:numId w:val="3"/>
-        </w:numPr>
-      </w:pPr>
-      <w:r>
-        <w:t>Individual model</w:t>
+          <w:numId w:val="7"/>
+        </w:numPr>
+      </w:pPr>
+      <w:r>
+        <w:t>Only include events where the COD2_summ is either Not Determined or determined.</w:t>
       </w:r>
     </w:p>
     <w:p>
       <w:pPr>
         <w:pStyle w:val="ListParagraph"/>
         <w:numPr>
+          <w:ilvl w:val="1"/>
+          <w:numId w:val="7"/>
+        </w:numPr>
+      </w:pPr>
+      <w:r>
+        <w:t>Age category</w:t>
+      </w:r>
+    </w:p>
+    <w:p>
+      <w:pPr>
+        <w:pStyle w:val="ListParagraph"/>
+        <w:numPr>
           <w:ilvl w:val="2"/>
-          <w:numId w:val="3"/>
-        </w:numPr>
-      </w:pPr>
-      <w:r>
-        <w:t>Model run for all PM stages</w:t>
+          <w:numId w:val="7"/>
+        </w:numPr>
+      </w:pPr>
+      <w:r>
+        <w:t>Only include events for the following age categories:</w:t>
       </w:r>
     </w:p>
     <w:p>
       <w:pPr>
         <w:pStyle w:val="ListParagraph"/>
         <w:numPr>
+          <w:ilvl w:val="3"/>
+          <w:numId w:val="7"/>
+        </w:numPr>
+      </w:pPr>
+      <w:r>
+        <w:t>Early Neonatal</w:t>
+      </w:r>
+    </w:p>
+    <w:p>
+      <w:pPr>
+        <w:pStyle w:val="ListParagraph"/>
+        <w:numPr>
+          <w:ilvl w:val="3"/>
+          <w:numId w:val="7"/>
+        </w:numPr>
+      </w:pPr>
+      <w:r>
+        <w:t>Neonatal</w:t>
+      </w:r>
+    </w:p>
+    <w:p>
+      <w:pPr>
+        <w:pStyle w:val="ListParagraph"/>
+        <w:numPr>
+          <w:ilvl w:val="3"/>
+          <w:numId w:val="7"/>
+        </w:numPr>
+      </w:pPr>
+      <w:r>
+        <w:t>Infant</w:t>
+      </w:r>
+    </w:p>
+    <w:p>
+      <w:pPr>
+        <w:pStyle w:val="ListParagraph"/>
+        <w:numPr>
+          <w:ilvl w:val="3"/>
+          <w:numId w:val="7"/>
+        </w:numPr>
+      </w:pPr>
+      <w:r>
+        <w:t>Child - under the age of 2 years</w:t>
+      </w:r>
+    </w:p>
+    <w:p>
+      <w:pPr>
+        <w:pStyle w:val="ListParagraph"/>
+        <w:numPr>
+          <w:ilvl w:val="1"/>
+          <w:numId w:val="7"/>
+        </w:numPr>
+      </w:pPr>
+      <w:r>
+        <w:t>Measurement Outliers</w:t>
+      </w:r>
+    </w:p>
+    <w:p>
+      <w:pPr>
+        <w:pStyle w:val="ListParagraph"/>
+        <w:numPr>
           <w:ilvl w:val="2"/>
-          <w:numId w:val="3"/>
-        </w:numPr>
-      </w:pPr>
-      <w:r>
-        <w:t>Model as a function called with multiple random keys.</w:t>
+          <w:numId w:val="7"/>
+        </w:numPr>
+      </w:pPr>
+      <w:r>
+        <w:t>Any numerical values that fall outside what is physically possible.</w:t>
       </w:r>
     </w:p>
     <w:p>
@@ -3030,133 +3333,282 @@
         <w:pStyle w:val="ListParagraph"/>
         <w:numPr>
           <w:ilvl w:val="0"/>
-          <w:numId w:val="3"/>
-        </w:numPr>
-      </w:pPr>
-      <w:r>
-        <w:t>Use of GIT Hub</w:t>
-      </w:r>
-    </w:p>
-    <w:p/>
-    <w:p>
-      <w:r>
-        <w:t>Notes from Machine Learning Coursework Requirements:</w:t>
-      </w:r>
-    </w:p>
-    <w:p>
-      <w:r>
-        <w:t xml:space="preserve">1.1 This part should normally describe clearly the method used in your assignment and any relevant parameters (e.g. for neural networks this includes number of hidden nodes, layers, type of activation functions </w:t>
-      </w:r>
-      <w:r>
-        <w:t>etc.</w:t>
-      </w:r>
-      <w:r>
-        <w:t>), and the rational for using this method. If you are using a particular library or tool, you still need to describe how the method/algorithm that you are using operates. Citing the library, tool, etc., and mentioning the library functions that you have used is not enough to get a high mark.</w:t>
-      </w:r>
-    </w:p>
-    <w:p>
-      <w:r>
-        <w:t xml:space="preserve">1.2 This part should describe any special techniques/algorithms used as part of your methodology. For example, the algorithm used for training a neural network and its parameters – e.g. if you use </w:t>
-      </w:r>
-      <w:proofErr w:type="spellStart"/>
-      <w:r>
-        <w:t>Rprop</w:t>
-      </w:r>
-      <w:proofErr w:type="spellEnd"/>
-      <w:r>
-        <w:t xml:space="preserve"> backpropagation then initial learning rate values used should be stated. Also, this part should describe any normalisation techniques used, or other pre-processing or balancing methods, and whether you have used some form of cross-validation, or weight decay, providing details of the particular method. Citing the library, tool, etc., and mentioning the library functions that you used is not enough to get a high mark.</w:t>
-      </w:r>
-    </w:p>
-    <w:p>
-      <w:pPr>
-        <w:pStyle w:val="Heading2"/>
-      </w:pPr>
-      <w:r>
-        <w:t>Data Engineering</w:t>
-      </w:r>
-    </w:p>
+          <w:numId w:val="7"/>
+        </w:numPr>
+      </w:pPr>
+      <w:r>
+        <w:t>Identify for the 4 stages of the post mortem being considered in this study which features should be included:</w:t>
+      </w:r>
+    </w:p>
+    <w:p>
+      <w:pPr>
+        <w:pStyle w:val="ListParagraph"/>
+        <w:numPr>
+          <w:ilvl w:val="1"/>
+          <w:numId w:val="7"/>
+        </w:numPr>
+      </w:pPr>
+      <w:r>
+        <w:t>External</w:t>
+      </w:r>
+    </w:p>
+    <w:p>
+      <w:pPr>
+        <w:pStyle w:val="ListParagraph"/>
+        <w:numPr>
+          <w:ilvl w:val="1"/>
+          <w:numId w:val="7"/>
+        </w:numPr>
+      </w:pPr>
+      <w:r>
+        <w:t>Internal Stage 1 (Organ weights)</w:t>
+      </w:r>
+    </w:p>
+    <w:p>
+      <w:pPr>
+        <w:pStyle w:val="ListParagraph"/>
+        <w:numPr>
+          <w:ilvl w:val="1"/>
+          <w:numId w:val="7"/>
+        </w:numPr>
+      </w:pPr>
+      <w:r>
+        <w:t>Internal Stage 2 (Macro examination)</w:t>
+      </w:r>
+    </w:p>
+    <w:p>
+      <w:pPr>
+        <w:pStyle w:val="ListParagraph"/>
+        <w:numPr>
+          <w:ilvl w:val="1"/>
+          <w:numId w:val="7"/>
+        </w:numPr>
+      </w:pPr>
+      <w:r>
+        <w:t>Internal Stage 3 (Histo</w:t>
+      </w:r>
+      <w:r>
+        <w:t>logical</w:t>
+      </w:r>
+      <w:r>
+        <w:t xml:space="preserve"> examination)</w:t>
+      </w:r>
+      <w:r>
+        <w:t xml:space="preserve"> </w:t>
+      </w:r>
+    </w:p>
+    <w:p>
+      <w:r>
+        <w:t>At this stage the issue of missing data for any chosen event will not be addressed.</w:t>
+      </w:r>
+    </w:p>
+    <w:p>
+      <w:r>
+        <w:lastRenderedPageBreak/>
+        <w:t>The output of this stage will be four research data views (RDV</w:t>
+      </w:r>
+      <w:r>
+        <w:t>s</w:t>
+      </w:r>
+      <w:r>
+        <w:t>)</w:t>
+      </w:r>
+      <w:r>
+        <w:t>, one for each stage of the post mortem,</w:t>
+      </w:r>
+      <w:r>
+        <w:t xml:space="preserve"> in the form of CSV files</w:t>
+      </w:r>
+      <w:r>
+        <w:t>.</w:t>
+      </w:r>
+    </w:p>
+    <w:p/>
     <w:p>
       <w:pPr>
         <w:pStyle w:val="Heading3"/>
       </w:pPr>
       <w:r>
-        <w:t>Extract, Transform, Load (ETL) Process</w:t>
-      </w:r>
-    </w:p>
-    <w:p>
-      <w:r>
-        <w:t>‘</w:t>
-      </w:r>
-      <w:r>
-        <w:t>The process of</w:t>
-      </w:r>
-      <w:r>
-        <w:t xml:space="preserve"> pull</w:t>
-      </w:r>
-      <w:r>
-        <w:t>ing</w:t>
-      </w:r>
-      <w:r>
-        <w:t xml:space="preserve"> data out of one database and place it into another database. </w:t>
-      </w:r>
-      <w:r>
-        <w:t>Within this process the data is cleans and transformed to be in a more appropriate schema for analytics.</w:t>
-      </w:r>
-    </w:p>
-    <w:p/>
-    <w:p>
-      <w:pPr>
-        <w:pStyle w:val="Heading3"/>
-      </w:pPr>
-      <w:r>
-        <w:t>Missing Data</w:t>
+        <w:t>Data Wrangling</w:t>
+      </w:r>
+    </w:p>
+    <w:p>
+      <w:r>
+        <w:t>The final section of the data engineering stage will be to produce the data in the format most appropriate for analytics. Two forms of data wrangling will be used:</w:t>
+      </w:r>
+    </w:p>
+    <w:p>
+      <w:pPr>
+        <w:pStyle w:val="ListParagraph"/>
+        <w:numPr>
+          <w:ilvl w:val="0"/>
+          <w:numId w:val="8"/>
+        </w:numPr>
+      </w:pPr>
+      <w:r>
+        <w:t>One-hot encoding</w:t>
+      </w:r>
+      <w:r>
+        <w:t xml:space="preserve"> – Categorical features</w:t>
+      </w:r>
+    </w:p>
+    <w:p>
+      <w:pPr>
+        <w:pStyle w:val="ListParagraph"/>
+        <w:numPr>
+          <w:ilvl w:val="1"/>
+          <w:numId w:val="8"/>
+        </w:numPr>
+      </w:pPr>
+      <w:r>
+        <w:t xml:space="preserve">Rather than each </w:t>
+      </w:r>
+      <w:r>
+        <w:t>categorical</w:t>
+      </w:r>
+      <w:r>
+        <w:t xml:space="preserve"> feature having a single column of data </w:t>
+      </w:r>
+      <w:r>
+        <w:t>with the appropriate category; each category has its own column with either a 1 or 0 depending on whether each event has that feature value.</w:t>
+      </w:r>
+    </w:p>
+    <w:p>
+      <w:pPr>
+        <w:pStyle w:val="ListParagraph"/>
+        <w:numPr>
+          <w:ilvl w:val="0"/>
+          <w:numId w:val="8"/>
+        </w:numPr>
+      </w:pPr>
+      <w:r>
+        <w:t>Numerical normalisation</w:t>
+      </w:r>
+      <w:r>
+        <w:t xml:space="preserve"> – Numeric features</w:t>
+      </w:r>
+    </w:p>
+    <w:p>
+      <w:pPr>
+        <w:pStyle w:val="ListParagraph"/>
+        <w:numPr>
+          <w:ilvl w:val="1"/>
+          <w:numId w:val="8"/>
+        </w:numPr>
+      </w:pPr>
+      <w:r>
+        <w:t>Each numeric value will be normalised based on their predicted value for the age of the patient described by each event. This routine means that each numeric value will be in the range 0 – 1 with only outliers having larger values.</w:t>
+      </w:r>
+    </w:p>
+    <w:p>
+      <w:r>
+        <w:t>It should be notes that Z-Score standardisation of the numeric data was considered but not pursued as it didn’t take into account the age of the patient in each event.</w:t>
+      </w:r>
+    </w:p>
+    <w:p>
+      <w:r>
+        <w:t>The output of this section will be four adjusted RDVs</w:t>
+      </w:r>
+      <w:r>
+        <w:t>, one for each stage of the post mortem, in the form of CSV files.</w:t>
       </w:r>
     </w:p>
     <w:p>
       <w:bookmarkStart w:id="8" w:name="_GoBack"/>
       <w:bookmarkEnd w:id="8"/>
     </w:p>
-    <w:p/>
+    <w:p>
+      <w:pPr>
+        <w:pStyle w:val="Heading2"/>
+      </w:pPr>
+      <w:r>
+        <w:t>Analytics</w:t>
+      </w:r>
+    </w:p>
+    <w:p>
+      <w:r>
+        <w:t>The analytic aspects</w:t>
+      </w:r>
+      <w:r>
+        <w:t xml:space="preserve"> of this project will be undertaken using the R programming language </w:t>
+      </w:r>
+      <w:r>
+        <w:t xml:space="preserve">a language </w:t>
+      </w:r>
+      <w:r>
+        <w:t xml:space="preserve">specifically developed for statistical </w:t>
+      </w:r>
+      <w:r>
+        <w:t>computing</w:t>
+      </w:r>
+      <w:r>
+        <w:t xml:space="preserve">. The development of R scripts will be </w:t>
+      </w:r>
+      <w:r>
+        <w:t>carried out in R Studio an</w:t>
+      </w:r>
+      <w:r>
+        <w:t xml:space="preserve"> </w:t>
+      </w:r>
+      <w:r>
+        <w:t>IDE</w:t>
+      </w:r>
+      <w:r>
+        <w:t xml:space="preserve"> for the R language.</w:t>
+      </w:r>
+    </w:p>
+    <w:p>
+      <w:r>
+        <w:t>In this section I will describe the key packages that I will be using and the specific parameters that have to be tuned to obtain a ** model.</w:t>
+      </w:r>
+    </w:p>
     <w:p>
       <w:pPr>
         <w:pStyle w:val="Heading3"/>
       </w:pPr>
       <w:r>
-        <w:t>Data Wrangling</w:t>
-      </w:r>
-    </w:p>
-    <w:p>
-      <w:r>
-        <w:t>the process of transforming and mapping data from one "raw" data form into another format with the intent of making it more appropriate and valuable for a variety of downstream purposes such as analytics.</w:t>
-      </w:r>
-    </w:p>
-    <w:p/>
-    <w:p>
-      <w:pPr>
-        <w:pStyle w:val="Heading2"/>
-      </w:pPr>
-      <w:r>
-        <w:t>Analytics</w:t>
-      </w:r>
-    </w:p>
+        <w:t>Visualisation: ggplot2</w:t>
+      </w:r>
+    </w:p>
+    <w:p/>
     <w:p>
       <w:pPr>
         <w:pStyle w:val="Heading3"/>
       </w:pPr>
       <w:r>
-        <w:t>Creating models</w:t>
-      </w:r>
-    </w:p>
+        <w:t>Decision Tree: rpart</w:t>
+      </w:r>
+    </w:p>
+    <w:p/>
     <w:p/>
     <w:p>
       <w:pPr>
         <w:pStyle w:val="Heading3"/>
       </w:pPr>
       <w:r>
-        <w:t>Tuning models</w:t>
-      </w:r>
-    </w:p>
-    <w:p/>
+        <w:t>Random Forests: randomForest</w:t>
+      </w:r>
+    </w:p>
+    <w:p/>
+    <w:p/>
+    <w:p>
+      <w:pPr>
+        <w:pStyle w:val="Heading3"/>
+      </w:pPr>
+      <w:r>
+        <w:t xml:space="preserve">Gradient Boosted Decision Tree: xgboost </w:t>
+      </w:r>
+    </w:p>
+    <w:p/>
+    <w:p/>
+    <w:p>
+      <w:pPr>
+        <w:pStyle w:val="Heading3"/>
+      </w:pPr>
+      <w:r>
+        <w:t>Combined Results</w:t>
+      </w:r>
+    </w:p>
     <w:p>
       <w:r>
         <w:br w:type="page"/>
@@ -3684,31 +4136,7 @@
           <w:szCs w:val="20"/>
           <w:shd w:val="clear" w:color="auto" w:fill="FFFFFF"/>
         </w:rPr>
-        <w:t xml:space="preserve">Archer, K.J., 2010. </w:t>
-      </w:r>
-      <w:proofErr w:type="spellStart"/>
-      <w:proofErr w:type="gramStart"/>
-      <w:r>
-        <w:rPr>
-          <w:rFonts w:ascii="Arial" w:hAnsi="Arial" w:cs="Arial"/>
-          <w:color w:val="222222"/>
-          <w:sz w:val="20"/>
-          <w:szCs w:val="20"/>
-          <w:shd w:val="clear" w:color="auto" w:fill="FFFFFF"/>
-        </w:rPr>
-        <w:t>rpartOrdinal</w:t>
-      </w:r>
-      <w:proofErr w:type="spellEnd"/>
-      <w:proofErr w:type="gramEnd"/>
-      <w:r>
-        <w:rPr>
-          <w:rFonts w:ascii="Arial" w:hAnsi="Arial" w:cs="Arial"/>
-          <w:color w:val="222222"/>
-          <w:sz w:val="20"/>
-          <w:szCs w:val="20"/>
-          <w:shd w:val="clear" w:color="auto" w:fill="FFFFFF"/>
-        </w:rPr>
-        <w:t>: an R package for deriving a classification tree for predicting an ordinal response. </w:t>
+        <w:t>Archer, K.J., 2010. rpartOrdinal: an R package for deriving a classification tree for predicting an ordinal response. </w:t>
       </w:r>
       <w:r>
         <w:rPr>
@@ -3766,7 +4194,6 @@
           <w:shd w:val="clear" w:color="auto" w:fill="FFFFFF"/>
         </w:rPr>
       </w:pPr>
-      <w:proofErr w:type="spellStart"/>
       <w:r>
         <w:rPr>
           <w:rFonts w:ascii="Arial" w:hAnsi="Arial" w:cs="Arial"/>
@@ -3775,40 +4202,7 @@
           <w:szCs w:val="20"/>
           <w:shd w:val="clear" w:color="auto" w:fill="FFFFFF"/>
         </w:rPr>
-        <w:t>Luellen</w:t>
-      </w:r>
-      <w:proofErr w:type="spellEnd"/>
-      <w:r>
-        <w:rPr>
-          <w:rFonts w:ascii="Arial" w:hAnsi="Arial" w:cs="Arial"/>
-          <w:color w:val="222222"/>
-          <w:sz w:val="20"/>
-          <w:szCs w:val="20"/>
-          <w:shd w:val="clear" w:color="auto" w:fill="FFFFFF"/>
-        </w:rPr>
-        <w:t xml:space="preserve">, J.K., </w:t>
-      </w:r>
-      <w:proofErr w:type="spellStart"/>
-      <w:r>
-        <w:rPr>
-          <w:rFonts w:ascii="Arial" w:hAnsi="Arial" w:cs="Arial"/>
-          <w:color w:val="222222"/>
-          <w:sz w:val="20"/>
-          <w:szCs w:val="20"/>
-          <w:shd w:val="clear" w:color="auto" w:fill="FFFFFF"/>
-        </w:rPr>
-        <w:t>Shadish</w:t>
-      </w:r>
-      <w:proofErr w:type="spellEnd"/>
-      <w:r>
-        <w:rPr>
-          <w:rFonts w:ascii="Arial" w:hAnsi="Arial" w:cs="Arial"/>
-          <w:color w:val="222222"/>
-          <w:sz w:val="20"/>
-          <w:szCs w:val="20"/>
-          <w:shd w:val="clear" w:color="auto" w:fill="FFFFFF"/>
-        </w:rPr>
-        <w:t>, W.R. and Clark, M.H., 2005. Propensity scores: An introduction and experimental test. </w:t>
+        <w:t>Luellen, J.K., Shadish, W.R. and Clark, M.H., 2005. Propensity scores: An introduction and experimental test. </w:t>
       </w:r>
       <w:r>
         <w:rPr>
@@ -3897,7 +4291,6 @@
           <w:shd w:val="clear" w:color="auto" w:fill="FFFFFF"/>
         </w:rPr>
       </w:pPr>
-      <w:proofErr w:type="spellStart"/>
       <w:r>
         <w:rPr>
           <w:rFonts w:ascii="Arial" w:hAnsi="Arial" w:cs="Arial"/>
@@ -3906,10 +4299,323 @@
           <w:szCs w:val="20"/>
           <w:shd w:val="clear" w:color="auto" w:fill="FFFFFF"/>
         </w:rPr>
-        <w:t>Therneau</w:t>
-      </w:r>
-      <w:proofErr w:type="spellEnd"/>
-      <w:r>
+        <w:t>Therneau, T.M. and Atkinson, E.J., 1997. An introduction to recursive partitioning using the RPART routines.</w:t>
+      </w:r>
+    </w:p>
+    <w:p/>
+    <w:p>
+      <w:r>
+        <w:t>List of reference to be included:</w:t>
+      </w:r>
+    </w:p>
+    <w:p>
+      <w:r>
+        <w:t>Python</w:t>
+      </w:r>
+    </w:p>
+    <w:p>
+      <w:r>
+        <w:t>Pycharm</w:t>
+      </w:r>
+    </w:p>
+    <w:p>
+      <w:r>
+        <w:t>pyODBC</w:t>
+      </w:r>
+    </w:p>
+    <w:p>
+      <w:r>
+        <w:t>R</w:t>
+      </w:r>
+    </w:p>
+    <w:p>
+      <w:r>
+        <w:t>R studio</w:t>
+      </w:r>
+    </w:p>
+    <w:p>
+      <w:r>
+        <w:t>ggplot2</w:t>
+      </w:r>
+    </w:p>
+    <w:p>
+      <w:r>
+        <w:t>Rpart</w:t>
+      </w:r>
+    </w:p>
+    <w:p>
+      <w:r>
+        <w:t>Randomforest</w:t>
+      </w:r>
+    </w:p>
+    <w:p>
+      <w:r>
+        <w:t>XGBoost</w:t>
+      </w:r>
+    </w:p>
+    <w:p/>
+    <w:p>
+      <w:pPr>
+        <w:sectPr>
+          <w:pgSz w:w="11906" w:h="16838"/>
+          <w:pgMar w:top="1440" w:right="1440" w:bottom="1440" w:left="1440" w:header="708" w:footer="708" w:gutter="0"/>
+          <w:cols w:space="708"/>
+          <w:docGrid w:linePitch="360"/>
+        </w:sectPr>
+      </w:pPr>
+      <w:r>
+        <w:t xml:space="preserve"> </w:t>
+      </w:r>
+    </w:p>
+    <w:p>
+      <w:pPr>
+        <w:pStyle w:val="Heading1"/>
+        <w:numPr>
+          <w:ilvl w:val="0"/>
+          <w:numId w:val="0"/>
+        </w:numPr>
+      </w:pPr>
+      <w:bookmarkStart w:id="22" w:name="_Toc16663080"/>
+      <w:r>
+        <w:lastRenderedPageBreak/>
+        <w:t>Glossary of Terms</w:t>
+      </w:r>
+    </w:p>
+    <w:p/>
+    <w:p>
+      <w:r>
+        <w:t>From the Royal College of Pathologists</w:t>
+      </w:r>
+    </w:p>
+    <w:p>
+      <w:hyperlink r:id="rId10" w:history="1">
+        <w:r>
+          <w:rPr>
+            <w:rStyle w:val="Hyperlink"/>
+          </w:rPr>
+          <w:t>https://www.rcpath.org/discover-pathology/what-is-pathology/glossary-of-terms.html</w:t>
+        </w:r>
+      </w:hyperlink>
+    </w:p>
+    <w:tbl>
+      <w:tblPr>
+        <w:tblStyle w:val="TableGrid"/>
+        <w:tblW w:w="0" w:type="auto"/>
+        <w:tblLook w:val="04A0" w:firstRow="1" w:lastRow="0" w:firstColumn="1" w:lastColumn="0" w:noHBand="0" w:noVBand="1"/>
+      </w:tblPr>
+      <w:tblGrid>
+        <w:gridCol w:w="2122"/>
+        <w:gridCol w:w="6894"/>
+      </w:tblGrid>
+      <w:tr>
+        <w:tc>
+          <w:tcPr>
+            <w:tcW w:w="2122" w:type="dxa"/>
+          </w:tcPr>
+          <w:p>
+            <w:r>
+              <w:t>Term</w:t>
+            </w:r>
+          </w:p>
+        </w:tc>
+        <w:tc>
+          <w:tcPr>
+            <w:tcW w:w="6894" w:type="dxa"/>
+          </w:tcPr>
+          <w:p>
+            <w:r>
+              <w:t>Description</w:t>
+            </w:r>
+          </w:p>
+        </w:tc>
+      </w:tr>
+      <w:tr>
+        <w:tc>
+          <w:tcPr>
+            <w:tcW w:w="2122" w:type="dxa"/>
+          </w:tcPr>
+          <w:p>
+            <w:r>
+              <w:t>Data Wrangling</w:t>
+            </w:r>
+          </w:p>
+        </w:tc>
+        <w:tc>
+          <w:tcPr>
+            <w:tcW w:w="6894" w:type="dxa"/>
+          </w:tcPr>
+          <w:p>
+            <w:r>
+              <w:t>the process of transforming and mapping data from one "raw" data form into another format with the intent of making it more appropriate and valuable for a variety of downstream purposes such as analytics.</w:t>
+            </w:r>
+          </w:p>
+        </w:tc>
+      </w:tr>
+      <w:tr>
+        <w:tc>
+          <w:tcPr>
+            <w:tcW w:w="2122" w:type="dxa"/>
+          </w:tcPr>
+          <w:p>
+            <w:r>
+              <w:t>ETL</w:t>
+            </w:r>
+          </w:p>
+        </w:tc>
+        <w:tc>
+          <w:tcPr>
+            <w:tcW w:w="6894" w:type="dxa"/>
+          </w:tcPr>
+          <w:p>
+            <w:r>
+              <w:t>The process of</w:t>
+            </w:r>
+            <w:r>
+              <w:t xml:space="preserve"> pull</w:t>
+            </w:r>
+            <w:r>
+              <w:t>ing</w:t>
+            </w:r>
+            <w:r>
+              <w:t xml:space="preserve"> data out of one database and place it into another database. </w:t>
+            </w:r>
+            <w:r>
+              <w:t>Within this process the data is cleans and transformed to be in a more appropriate schema for analytics.</w:t>
+            </w:r>
+          </w:p>
+        </w:tc>
+      </w:tr>
+      <w:tr>
+        <w:tc>
+          <w:tcPr>
+            <w:tcW w:w="2122" w:type="dxa"/>
+          </w:tcPr>
+          <w:p>
+            <w:r>
+              <w:t>Histopathology</w:t>
+            </w:r>
+          </w:p>
+        </w:tc>
+        <w:tc>
+          <w:tcPr>
+            <w:tcW w:w="6894" w:type="dxa"/>
+          </w:tcPr>
+          <w:p>
+            <w:r>
+              <w:rPr>
+                <w:rFonts w:ascii="Arial" w:hAnsi="Arial" w:cs="Arial"/>
+                <w:color w:val="1A1A1A"/>
+                <w:shd w:val="clear" w:color="auto" w:fill="FFFFFF"/>
+              </w:rPr>
+              <w:t>The branch of pathology that involves looking at tissue under the microscope to diagnose disease. If you have a mole or a breast lump removed, the histopathologist will examine it to work out what it is.</w:t>
+            </w:r>
+          </w:p>
+        </w:tc>
+      </w:tr>
+      <w:tr>
+        <w:tc>
+          <w:tcPr>
+            <w:tcW w:w="2122" w:type="dxa"/>
+          </w:tcPr>
+          <w:p/>
+        </w:tc>
+        <w:tc>
+          <w:tcPr>
+            <w:tcW w:w="6894" w:type="dxa"/>
+          </w:tcPr>
+          <w:p/>
+        </w:tc>
+      </w:tr>
+      <w:tr>
+        <w:tc>
+          <w:tcPr>
+            <w:tcW w:w="2122" w:type="dxa"/>
+          </w:tcPr>
+          <w:p>
+            <w:r>
+              <w:t>Metabolic</w:t>
+            </w:r>
+          </w:p>
+        </w:tc>
+        <w:tc>
+          <w:tcPr>
+            <w:tcW w:w="6894" w:type="dxa"/>
+          </w:tcPr>
+          <w:p>
+            <w:r>
+              <w:rPr>
+                <w:rFonts w:ascii="Arial" w:hAnsi="Arial" w:cs="Arial"/>
+                <w:color w:val="1A1A1A"/>
+                <w:shd w:val="clear" w:color="auto" w:fill="FFFFFF"/>
+              </w:rPr>
+              <w:t>A group of overlapping areas of clinical practice with a common dependence on the detailed understanding of basic biochemistry and medicine. These areas fall within the territory of both physicians and chemical pathologists. They include clinical nutrition, lipid abnormalities, diabetes, metabolic bone disease, porphyria and adult inherited metabolic disorders.</w:t>
+            </w:r>
+          </w:p>
+        </w:tc>
+      </w:tr>
+      <w:tr>
+        <w:tc>
+          <w:tcPr>
+            <w:tcW w:w="2122" w:type="dxa"/>
+          </w:tcPr>
+          <w:p>
+            <w:r>
+              <w:t>Microbiology</w:t>
+            </w:r>
+          </w:p>
+        </w:tc>
+        <w:tc>
+          <w:tcPr>
+            <w:tcW w:w="6894" w:type="dxa"/>
+          </w:tcPr>
+          <w:p>
+            <w:r>
+              <w:rPr>
+                <w:rFonts w:ascii="Arial" w:hAnsi="Arial" w:cs="Arial"/>
+                <w:color w:val="1A1A1A"/>
+                <w:shd w:val="clear" w:color="auto" w:fill="FFFFFF"/>
+              </w:rPr>
+              <w:t>The diagnosis of infection caused by bacteria, fungi, parasites and viruses; identification of the best treatment options for infection; and the monitoring of antibiotic resistance. It also includes testing for how well a patient is responding to treatment of infection.</w:t>
+            </w:r>
+          </w:p>
+        </w:tc>
+      </w:tr>
+      <w:tr>
+        <w:tc>
+          <w:tcPr>
+            <w:tcW w:w="2122" w:type="dxa"/>
+          </w:tcPr>
+          <w:p>
+            <w:r>
+              <w:t>SQL</w:t>
+            </w:r>
+          </w:p>
+        </w:tc>
+        <w:tc>
+          <w:tcPr>
+            <w:tcW w:w="6894" w:type="dxa"/>
+          </w:tcPr>
+          <w:p/>
+        </w:tc>
+      </w:tr>
+      <w:tr>
+        <w:tc>
+          <w:tcPr>
+            <w:tcW w:w="2122" w:type="dxa"/>
+          </w:tcPr>
+          <w:p/>
+        </w:tc>
+        <w:tc>
+          <w:tcPr>
+            <w:tcW w:w="6894" w:type="dxa"/>
+          </w:tcPr>
+          <w:p/>
+        </w:tc>
+      </w:tr>
+    </w:tbl>
+    <w:p/>
+    <w:p>
+      <w:pPr>
         <w:rPr>
           <w:rFonts w:ascii="Arial" w:hAnsi="Arial" w:cs="Arial"/>
           <w:color w:val="222222"/>
@@ -3917,19 +4623,28 @@
           <w:szCs w:val="20"/>
           <w:shd w:val="clear" w:color="auto" w:fill="FFFFFF"/>
         </w:rPr>
-        <w:t>, T.M. and Atkinson, E.J., 1997. An introduction to recursive partitioning using the RPART routines.</w:t>
-      </w:r>
-    </w:p>
-    <w:p/>
-    <w:p>
-      <w:pPr>
-        <w:sectPr>
-          <w:pgSz w:w="11906" w:h="16838"/>
-          <w:pgMar w:top="1440" w:right="1440" w:bottom="1440" w:left="1440" w:header="708" w:footer="708" w:gutter="0"/>
-          <w:cols w:space="708"/>
-          <w:docGrid w:linePitch="360"/>
-        </w:sectPr>
-      </w:pPr>
+      </w:pPr>
+    </w:p>
+    <w:p>
+      <w:pPr>
+        <w:rPr>
+          <w:rFonts w:ascii="Arial" w:hAnsi="Arial" w:cs="Arial"/>
+          <w:color w:val="222222"/>
+          <w:sz w:val="20"/>
+          <w:szCs w:val="20"/>
+          <w:shd w:val="clear" w:color="auto" w:fill="FFFFFF"/>
+        </w:rPr>
+      </w:pPr>
+      <w:r>
+        <w:rPr>
+          <w:rFonts w:ascii="Arial" w:hAnsi="Arial" w:cs="Arial"/>
+          <w:color w:val="222222"/>
+          <w:sz w:val="20"/>
+          <w:szCs w:val="20"/>
+          <w:shd w:val="clear" w:color="auto" w:fill="FFFFFF"/>
+        </w:rPr>
+        <w:br w:type="page"/>
+      </w:r>
     </w:p>
     <w:p>
       <w:pPr>
@@ -3939,7 +4654,6 @@
           <w:numId w:val="0"/>
         </w:numPr>
       </w:pPr>
-      <w:bookmarkStart w:id="22" w:name="_Toc16663080"/>
       <w:r>
         <w:lastRenderedPageBreak/>
         <w:t>Appendix A – Example Project Code</w:t>
@@ -3971,23 +4685,17 @@
           <w:numId w:val="0"/>
         </w:numPr>
       </w:pPr>
-      <w:bookmarkStart w:id="23" w:name="_Toc16663081"/>
-      <w:r>
-        <w:t>Appendix B – Example RDV structure</w:t>
-      </w:r>
-      <w:bookmarkEnd w:id="23"/>
-    </w:p>
-    <w:p/>
-    <w:p>
-      <w:r>
-        <w:t>Basic</w:t>
-      </w:r>
-    </w:p>
-    <w:p>
-      <w:r>
-        <w:t>Adjusted</w:t>
-      </w:r>
-    </w:p>
+      <w:bookmarkStart w:id="23" w:name="_Toc16663082"/>
+      <w:bookmarkStart w:id="24" w:name="_Toc16663081"/>
+      <w:r>
+        <w:t>Appendix B – E</w:t>
+      </w:r>
+      <w:bookmarkEnd w:id="24"/>
+      <w:r>
+        <w:t>TL Process</w:t>
+      </w:r>
+    </w:p>
+    <w:p/>
     <w:p/>
     <w:p>
       <w:pPr>
@@ -3997,7 +4705,30 @@
           <w:numId w:val="0"/>
         </w:numPr>
       </w:pPr>
-      <w:bookmarkStart w:id="24" w:name="_Toc16663082"/>
+      <w:r>
+        <w:t>Appendix B – Example RDV structure</w:t>
+      </w:r>
+    </w:p>
+    <w:p/>
+    <w:p>
+      <w:r>
+        <w:t>Basic</w:t>
+      </w:r>
+    </w:p>
+    <w:p>
+      <w:r>
+        <w:t>Adjusted</w:t>
+      </w:r>
+    </w:p>
+    <w:p/>
+    <w:p>
+      <w:pPr>
+        <w:pStyle w:val="Heading1"/>
+        <w:numPr>
+          <w:ilvl w:val="0"/>
+          <w:numId w:val="0"/>
+        </w:numPr>
+      </w:pPr>
       <w:r>
         <w:t>Appen</w:t>
       </w:r>
@@ -4007,7 +4738,7 @@
       <w:r>
         <w:t xml:space="preserve"> analytic process</w:t>
       </w:r>
-      <w:bookmarkEnd w:id="24"/>
+      <w:bookmarkEnd w:id="23"/>
     </w:p>
     <w:p/>
     <w:p>
@@ -4286,7 +5017,7 @@
 </file>
 
 <file path=word/endnotes.xml><?xml version="1.0" encoding="utf-8"?>
-<w:endnotes xmlns:wpc="http://schemas.microsoft.com/office/word/2010/wordprocessingCanvas" xmlns:cx="http://schemas.microsoft.com/office/drawing/2014/chartex" xmlns:cx1="http://schemas.microsoft.com/office/drawing/2015/9/8/chartex" xmlns:mc="http://schemas.openxmlformats.org/markup-compatibility/2006" xmlns:o="urn:schemas-microsoft-com:office:office" xmlns:r="http://schemas.openxmlformats.org/officeDocument/2006/relationships" xmlns:m="http://schemas.openxmlformats.org/officeDocument/2006/math" xmlns:v="urn:schemas-microsoft-com:vml" xmlns:wp14="http://schemas.microsoft.com/office/word/2010/wordprocessingDrawing" xmlns:wp="http://schemas.openxmlformats.org/drawingml/2006/wordprocessingDrawing" xmlns:w10="urn:schemas-microsoft-com:office:word" xmlns:w="http://schemas.openxmlformats.org/wordprocessingml/2006/main" xmlns:w14="http://schemas.microsoft.com/office/word/2010/wordml" xmlns:w15="http://schemas.microsoft.com/office/word/2012/wordml" xmlns:w16se="http://schemas.microsoft.com/office/word/2015/wordml/symex" xmlns:wpg="http://schemas.microsoft.com/office/word/2010/wordprocessingGroup" xmlns:wpi="http://schemas.microsoft.com/office/word/2010/wordprocessingInk" xmlns:wne="http://schemas.microsoft.com/office/word/2006/wordml" xmlns:wps="http://schemas.microsoft.com/office/word/2010/wordprocessingShape" mc:Ignorable="w14 w15 w16se wp14">
+<w:endnotes xmlns:wpc="http://schemas.microsoft.com/office/word/2010/wordprocessingCanvas" xmlns:mc="http://schemas.openxmlformats.org/markup-compatibility/2006" xmlns:o="urn:schemas-microsoft-com:office:office" xmlns:r="http://schemas.openxmlformats.org/officeDocument/2006/relationships" xmlns:m="http://schemas.openxmlformats.org/officeDocument/2006/math" xmlns:v="urn:schemas-microsoft-com:vml" xmlns:wp14="http://schemas.microsoft.com/office/word/2010/wordprocessingDrawing" xmlns:wp="http://schemas.openxmlformats.org/drawingml/2006/wordprocessingDrawing" xmlns:w10="urn:schemas-microsoft-com:office:word" xmlns:w="http://schemas.openxmlformats.org/wordprocessingml/2006/main" xmlns:w14="http://schemas.microsoft.com/office/word/2010/wordml" xmlns:w15="http://schemas.microsoft.com/office/word/2012/wordml" xmlns:wpg="http://schemas.microsoft.com/office/word/2010/wordprocessingGroup" xmlns:wpi="http://schemas.microsoft.com/office/word/2010/wordprocessingInk" xmlns:wne="http://schemas.microsoft.com/office/word/2006/wordml" xmlns:wps="http://schemas.microsoft.com/office/word/2010/wordprocessingShape" mc:Ignorable="w14 w15 wp14">
   <w:endnote w:type="separator" w:id="-1">
     <w:p>
       <w:pPr>
@@ -4311,7 +5042,7 @@
 </file>
 
 <file path=word/footer1.xml><?xml version="1.0" encoding="utf-8"?>
-<w:ftr xmlns:wpc="http://schemas.microsoft.com/office/word/2010/wordprocessingCanvas" xmlns:cx="http://schemas.microsoft.com/office/drawing/2014/chartex" xmlns:cx1="http://schemas.microsoft.com/office/drawing/2015/9/8/chartex" xmlns:mc="http://schemas.openxmlformats.org/markup-compatibility/2006" xmlns:o="urn:schemas-microsoft-com:office:office" xmlns:r="http://schemas.openxmlformats.org/officeDocument/2006/relationships" xmlns:m="http://schemas.openxmlformats.org/officeDocument/2006/math" xmlns:v="urn:schemas-microsoft-com:vml" xmlns:wp14="http://schemas.microsoft.com/office/word/2010/wordprocessingDrawing" xmlns:wp="http://schemas.openxmlformats.org/drawingml/2006/wordprocessingDrawing" xmlns:w10="urn:schemas-microsoft-com:office:word" xmlns:w="http://schemas.openxmlformats.org/wordprocessingml/2006/main" xmlns:w14="http://schemas.microsoft.com/office/word/2010/wordml" xmlns:w15="http://schemas.microsoft.com/office/word/2012/wordml" xmlns:w16se="http://schemas.microsoft.com/office/word/2015/wordml/symex" xmlns:wpg="http://schemas.microsoft.com/office/word/2010/wordprocessingGroup" xmlns:wpi="http://schemas.microsoft.com/office/word/2010/wordprocessingInk" xmlns:wne="http://schemas.microsoft.com/office/word/2006/wordml" xmlns:wps="http://schemas.microsoft.com/office/word/2010/wordprocessingShape" mc:Ignorable="w14 w15 w16se wp14">
+<w:ftr xmlns:wpc="http://schemas.microsoft.com/office/word/2010/wordprocessingCanvas" xmlns:mc="http://schemas.openxmlformats.org/markup-compatibility/2006" xmlns:o="urn:schemas-microsoft-com:office:office" xmlns:r="http://schemas.openxmlformats.org/officeDocument/2006/relationships" xmlns:m="http://schemas.openxmlformats.org/officeDocument/2006/math" xmlns:v="urn:schemas-microsoft-com:vml" xmlns:wp14="http://schemas.microsoft.com/office/word/2010/wordprocessingDrawing" xmlns:wp="http://schemas.openxmlformats.org/drawingml/2006/wordprocessingDrawing" xmlns:w10="urn:schemas-microsoft-com:office:word" xmlns:w="http://schemas.openxmlformats.org/wordprocessingml/2006/main" xmlns:w14="http://schemas.microsoft.com/office/word/2010/wordml" xmlns:w15="http://schemas.microsoft.com/office/word/2012/wordml" xmlns:wpg="http://schemas.microsoft.com/office/word/2010/wordprocessingGroup" xmlns:wpi="http://schemas.microsoft.com/office/word/2010/wordprocessingInk" xmlns:wne="http://schemas.microsoft.com/office/word/2006/wordml" xmlns:wps="http://schemas.microsoft.com/office/word/2010/wordprocessingShape" mc:Ignorable="w14 w15 wp14">
   <w:p>
     <w:pPr>
       <w:pStyle w:val="Footer"/>
@@ -4347,7 +5078,7 @@
           <w:rPr>
             <w:noProof/>
           </w:rPr>
-          <w:t>15</w:t>
+          <w:t>17</w:t>
         </w:r>
         <w:r>
           <w:rPr>
@@ -4367,7 +5098,7 @@
 </file>
 
 <file path=word/footnotes.xml><?xml version="1.0" encoding="utf-8"?>
-<w:footnotes xmlns:wpc="http://schemas.microsoft.com/office/word/2010/wordprocessingCanvas" xmlns:cx="http://schemas.microsoft.com/office/drawing/2014/chartex" xmlns:cx1="http://schemas.microsoft.com/office/drawing/2015/9/8/chartex" xmlns:mc="http://schemas.openxmlformats.org/markup-compatibility/2006" xmlns:o="urn:schemas-microsoft-com:office:office" xmlns:r="http://schemas.openxmlformats.org/officeDocument/2006/relationships" xmlns:m="http://schemas.openxmlformats.org/officeDocument/2006/math" xmlns:v="urn:schemas-microsoft-com:vml" xmlns:wp14="http://schemas.microsoft.com/office/word/2010/wordprocessingDrawing" xmlns:wp="http://schemas.openxmlformats.org/drawingml/2006/wordprocessingDrawing" xmlns:w10="urn:schemas-microsoft-com:office:word" xmlns:w="http://schemas.openxmlformats.org/wordprocessingml/2006/main" xmlns:w14="http://schemas.microsoft.com/office/word/2010/wordml" xmlns:w15="http://schemas.microsoft.com/office/word/2012/wordml" xmlns:w16se="http://schemas.microsoft.com/office/word/2015/wordml/symex" xmlns:wpg="http://schemas.microsoft.com/office/word/2010/wordprocessingGroup" xmlns:wpi="http://schemas.microsoft.com/office/word/2010/wordprocessingInk" xmlns:wne="http://schemas.microsoft.com/office/word/2006/wordml" xmlns:wps="http://schemas.microsoft.com/office/word/2010/wordprocessingShape" mc:Ignorable="w14 w15 w16se wp14">
+<w:footnotes xmlns:wpc="http://schemas.microsoft.com/office/word/2010/wordprocessingCanvas" xmlns:mc="http://schemas.openxmlformats.org/markup-compatibility/2006" xmlns:o="urn:schemas-microsoft-com:office:office" xmlns:r="http://schemas.openxmlformats.org/officeDocument/2006/relationships" xmlns:m="http://schemas.openxmlformats.org/officeDocument/2006/math" xmlns:v="urn:schemas-microsoft-com:vml" xmlns:wp14="http://schemas.microsoft.com/office/word/2010/wordprocessingDrawing" xmlns:wp="http://schemas.openxmlformats.org/drawingml/2006/wordprocessingDrawing" xmlns:w10="urn:schemas-microsoft-com:office:word" xmlns:w="http://schemas.openxmlformats.org/wordprocessingml/2006/main" xmlns:w14="http://schemas.microsoft.com/office/word/2010/wordml" xmlns:w15="http://schemas.microsoft.com/office/word/2012/wordml" xmlns:wpg="http://schemas.microsoft.com/office/word/2010/wordprocessingGroup" xmlns:wpi="http://schemas.microsoft.com/office/word/2010/wordprocessingInk" xmlns:wne="http://schemas.microsoft.com/office/word/2006/wordml" xmlns:wps="http://schemas.microsoft.com/office/word/2010/wordprocessingShape" mc:Ignorable="w14 w15 wp14">
   <w:footnote w:type="separator" w:id="-1">
     <w:p>
       <w:pPr>
@@ -4392,7 +5123,7 @@
 </file>
 
 <file path=word/header1.xml><?xml version="1.0" encoding="utf-8"?>
-<w:hdr xmlns:wpc="http://schemas.microsoft.com/office/word/2010/wordprocessingCanvas" xmlns:cx="http://schemas.microsoft.com/office/drawing/2014/chartex" xmlns:cx1="http://schemas.microsoft.com/office/drawing/2015/9/8/chartex" xmlns:mc="http://schemas.openxmlformats.org/markup-compatibility/2006" xmlns:o="urn:schemas-microsoft-com:office:office" xmlns:r="http://schemas.openxmlformats.org/officeDocument/2006/relationships" xmlns:m="http://schemas.openxmlformats.org/officeDocument/2006/math" xmlns:v="urn:schemas-microsoft-com:vml" xmlns:wp14="http://schemas.microsoft.com/office/word/2010/wordprocessingDrawing" xmlns:wp="http://schemas.openxmlformats.org/drawingml/2006/wordprocessingDrawing" xmlns:w10="urn:schemas-microsoft-com:office:word" xmlns:w="http://schemas.openxmlformats.org/wordprocessingml/2006/main" xmlns:w14="http://schemas.microsoft.com/office/word/2010/wordml" xmlns:w15="http://schemas.microsoft.com/office/word/2012/wordml" xmlns:w16se="http://schemas.microsoft.com/office/word/2015/wordml/symex" xmlns:wpg="http://schemas.microsoft.com/office/word/2010/wordprocessingGroup" xmlns:wpi="http://schemas.microsoft.com/office/word/2010/wordprocessingInk" xmlns:wne="http://schemas.microsoft.com/office/word/2006/wordml" xmlns:wps="http://schemas.microsoft.com/office/word/2010/wordprocessingShape" mc:Ignorable="w14 w15 w16se wp14">
+<w:hdr xmlns:wpc="http://schemas.microsoft.com/office/word/2010/wordprocessingCanvas" xmlns:mc="http://schemas.openxmlformats.org/markup-compatibility/2006" xmlns:o="urn:schemas-microsoft-com:office:office" xmlns:r="http://schemas.openxmlformats.org/officeDocument/2006/relationships" xmlns:m="http://schemas.openxmlformats.org/officeDocument/2006/math" xmlns:v="urn:schemas-microsoft-com:vml" xmlns:wp14="http://schemas.microsoft.com/office/word/2010/wordprocessingDrawing" xmlns:wp="http://schemas.openxmlformats.org/drawingml/2006/wordprocessingDrawing" xmlns:w10="urn:schemas-microsoft-com:office:word" xmlns:w="http://schemas.openxmlformats.org/wordprocessingml/2006/main" xmlns:w14="http://schemas.microsoft.com/office/word/2010/wordml" xmlns:w15="http://schemas.microsoft.com/office/word/2012/wordml" xmlns:wpg="http://schemas.microsoft.com/office/word/2010/wordprocessingGroup" xmlns:wpi="http://schemas.microsoft.com/office/word/2010/wordprocessingInk" xmlns:wne="http://schemas.microsoft.com/office/word/2006/wordml" xmlns:wps="http://schemas.microsoft.com/office/word/2010/wordprocessingShape" mc:Ignorable="w14 w15 wp14">
   <w:p>
     <w:pPr>
       <w:pStyle w:val="Header"/>
@@ -4416,7 +5147,7 @@
 </file>
 
 <file path=word/numbering.xml><?xml version="1.0" encoding="utf-8"?>
-<w:numbering xmlns:wpc="http://schemas.microsoft.com/office/word/2010/wordprocessingCanvas" xmlns:cx="http://schemas.microsoft.com/office/drawing/2014/chartex" xmlns:cx1="http://schemas.microsoft.com/office/drawing/2015/9/8/chartex" xmlns:mc="http://schemas.openxmlformats.org/markup-compatibility/2006" xmlns:o="urn:schemas-microsoft-com:office:office" xmlns:r="http://schemas.openxmlformats.org/officeDocument/2006/relationships" xmlns:m="http://schemas.openxmlformats.org/officeDocument/2006/math" xmlns:v="urn:schemas-microsoft-com:vml" xmlns:wp14="http://schemas.microsoft.com/office/word/2010/wordprocessingDrawing" xmlns:wp="http://schemas.openxmlformats.org/drawingml/2006/wordprocessingDrawing" xmlns:w10="urn:schemas-microsoft-com:office:word" xmlns:w="http://schemas.openxmlformats.org/wordprocessingml/2006/main" xmlns:w14="http://schemas.microsoft.com/office/word/2010/wordml" xmlns:w15="http://schemas.microsoft.com/office/word/2012/wordml" xmlns:w16se="http://schemas.microsoft.com/office/word/2015/wordml/symex" xmlns:wpg="http://schemas.microsoft.com/office/word/2010/wordprocessingGroup" xmlns:wpi="http://schemas.microsoft.com/office/word/2010/wordprocessingInk" xmlns:wne="http://schemas.microsoft.com/office/word/2006/wordml" xmlns:wps="http://schemas.microsoft.com/office/word/2010/wordprocessingShape" mc:Ignorable="w14 w15 w16se wp14">
+<w:numbering xmlns:wpc="http://schemas.microsoft.com/office/word/2010/wordprocessingCanvas" xmlns:mc="http://schemas.openxmlformats.org/markup-compatibility/2006" xmlns:o="urn:schemas-microsoft-com:office:office" xmlns:r="http://schemas.openxmlformats.org/officeDocument/2006/relationships" xmlns:m="http://schemas.openxmlformats.org/officeDocument/2006/math" xmlns:v="urn:schemas-microsoft-com:vml" xmlns:wp14="http://schemas.microsoft.com/office/word/2010/wordprocessingDrawing" xmlns:wp="http://schemas.openxmlformats.org/drawingml/2006/wordprocessingDrawing" xmlns:w10="urn:schemas-microsoft-com:office:word" xmlns:w="http://schemas.openxmlformats.org/wordprocessingml/2006/main" xmlns:w14="http://schemas.microsoft.com/office/word/2010/wordml" xmlns:w15="http://schemas.microsoft.com/office/word/2012/wordml" xmlns:wpg="http://schemas.microsoft.com/office/word/2010/wordprocessingGroup" xmlns:wpi="http://schemas.microsoft.com/office/word/2010/wordprocessingInk" xmlns:wne="http://schemas.microsoft.com/office/word/2006/wordml" xmlns:wps="http://schemas.microsoft.com/office/word/2010/wordprocessingShape" mc:Ignorable="w14 w15 wp14">
   <w:abstractNum w:abstractNumId="0" w15:restartNumberingAfterBreak="0">
     <w:nsid w:val="08A67B65"/>
     <w:multiLevelType w:val="multilevel"/>
@@ -4540,9 +5271,9 @@
     </w:lvl>
   </w:abstractNum>
   <w:abstractNum w:abstractNumId="1" w15:restartNumberingAfterBreak="0">
-    <w:nsid w:val="11760E08"/>
+    <w:nsid w:val="0B061071"/>
     <w:multiLevelType w:val="hybridMultilevel"/>
-    <w:tmpl w:val="17E4CD24"/>
+    <w:tmpl w:val="F30EFB52"/>
     <w:lvl w:ilvl="0" w:tplc="08090001">
       <w:start w:val="1"/>
       <w:numFmt w:val="bullet"/>
@@ -4579,7 +5310,7 @@
         <w:rFonts w:ascii="Wingdings" w:hAnsi="Wingdings" w:hint="default"/>
       </w:rPr>
     </w:lvl>
-    <w:lvl w:ilvl="3" w:tplc="08090001">
+    <w:lvl w:ilvl="3" w:tplc="08090001" w:tentative="1">
       <w:start w:val="1"/>
       <w:numFmt w:val="bullet"/>
       <w:lvlText w:val=""/>
@@ -4653,6 +5384,232 @@
     </w:lvl>
   </w:abstractNum>
   <w:abstractNum w:abstractNumId="2" w15:restartNumberingAfterBreak="0">
+    <w:nsid w:val="10134D79"/>
+    <w:multiLevelType w:val="hybridMultilevel"/>
+    <w:tmpl w:val="C840D81C"/>
+    <w:lvl w:ilvl="0" w:tplc="08090001">
+      <w:start w:val="1"/>
+      <w:numFmt w:val="bullet"/>
+      <w:lvlText w:val=""/>
+      <w:lvlJc w:val="left"/>
+      <w:pPr>
+        <w:ind w:left="720" w:hanging="360"/>
+      </w:pPr>
+      <w:rPr>
+        <w:rFonts w:ascii="Symbol" w:hAnsi="Symbol" w:hint="default"/>
+      </w:rPr>
+    </w:lvl>
+    <w:lvl w:ilvl="1" w:tplc="08090003">
+      <w:start w:val="1"/>
+      <w:numFmt w:val="bullet"/>
+      <w:lvlText w:val="o"/>
+      <w:lvlJc w:val="left"/>
+      <w:pPr>
+        <w:ind w:left="1440" w:hanging="360"/>
+      </w:pPr>
+      <w:rPr>
+        <w:rFonts w:ascii="Courier New" w:hAnsi="Courier New" w:cs="Courier New" w:hint="default"/>
+      </w:rPr>
+    </w:lvl>
+    <w:lvl w:ilvl="2" w:tplc="08090005" w:tentative="1">
+      <w:start w:val="1"/>
+      <w:numFmt w:val="bullet"/>
+      <w:lvlText w:val=""/>
+      <w:lvlJc w:val="left"/>
+      <w:pPr>
+        <w:ind w:left="2160" w:hanging="360"/>
+      </w:pPr>
+      <w:rPr>
+        <w:rFonts w:ascii="Wingdings" w:hAnsi="Wingdings" w:hint="default"/>
+      </w:rPr>
+    </w:lvl>
+    <w:lvl w:ilvl="3" w:tplc="08090001" w:tentative="1">
+      <w:start w:val="1"/>
+      <w:numFmt w:val="bullet"/>
+      <w:lvlText w:val=""/>
+      <w:lvlJc w:val="left"/>
+      <w:pPr>
+        <w:ind w:left="2880" w:hanging="360"/>
+      </w:pPr>
+      <w:rPr>
+        <w:rFonts w:ascii="Symbol" w:hAnsi="Symbol" w:hint="default"/>
+      </w:rPr>
+    </w:lvl>
+    <w:lvl w:ilvl="4" w:tplc="08090003" w:tentative="1">
+      <w:start w:val="1"/>
+      <w:numFmt w:val="bullet"/>
+      <w:lvlText w:val="o"/>
+      <w:lvlJc w:val="left"/>
+      <w:pPr>
+        <w:ind w:left="3600" w:hanging="360"/>
+      </w:pPr>
+      <w:rPr>
+        <w:rFonts w:ascii="Courier New" w:hAnsi="Courier New" w:cs="Courier New" w:hint="default"/>
+      </w:rPr>
+    </w:lvl>
+    <w:lvl w:ilvl="5" w:tplc="08090005" w:tentative="1">
+      <w:start w:val="1"/>
+      <w:numFmt w:val="bullet"/>
+      <w:lvlText w:val=""/>
+      <w:lvlJc w:val="left"/>
+      <w:pPr>
+        <w:ind w:left="4320" w:hanging="360"/>
+      </w:pPr>
+      <w:rPr>
+        <w:rFonts w:ascii="Wingdings" w:hAnsi="Wingdings" w:hint="default"/>
+      </w:rPr>
+    </w:lvl>
+    <w:lvl w:ilvl="6" w:tplc="08090001" w:tentative="1">
+      <w:start w:val="1"/>
+      <w:numFmt w:val="bullet"/>
+      <w:lvlText w:val=""/>
+      <w:lvlJc w:val="left"/>
+      <w:pPr>
+        <w:ind w:left="5040" w:hanging="360"/>
+      </w:pPr>
+      <w:rPr>
+        <w:rFonts w:ascii="Symbol" w:hAnsi="Symbol" w:hint="default"/>
+      </w:rPr>
+    </w:lvl>
+    <w:lvl w:ilvl="7" w:tplc="08090003" w:tentative="1">
+      <w:start w:val="1"/>
+      <w:numFmt w:val="bullet"/>
+      <w:lvlText w:val="o"/>
+      <w:lvlJc w:val="left"/>
+      <w:pPr>
+        <w:ind w:left="5760" w:hanging="360"/>
+      </w:pPr>
+      <w:rPr>
+        <w:rFonts w:ascii="Courier New" w:hAnsi="Courier New" w:cs="Courier New" w:hint="default"/>
+      </w:rPr>
+    </w:lvl>
+    <w:lvl w:ilvl="8" w:tplc="08090005" w:tentative="1">
+      <w:start w:val="1"/>
+      <w:numFmt w:val="bullet"/>
+      <w:lvlText w:val=""/>
+      <w:lvlJc w:val="left"/>
+      <w:pPr>
+        <w:ind w:left="6480" w:hanging="360"/>
+      </w:pPr>
+      <w:rPr>
+        <w:rFonts w:ascii="Wingdings" w:hAnsi="Wingdings" w:hint="default"/>
+      </w:rPr>
+    </w:lvl>
+  </w:abstractNum>
+  <w:abstractNum w:abstractNumId="3" w15:restartNumberingAfterBreak="0">
+    <w:nsid w:val="11760E08"/>
+    <w:multiLevelType w:val="hybridMultilevel"/>
+    <w:tmpl w:val="17E4CD24"/>
+    <w:lvl w:ilvl="0" w:tplc="08090001">
+      <w:start w:val="1"/>
+      <w:numFmt w:val="bullet"/>
+      <w:lvlText w:val=""/>
+      <w:lvlJc w:val="left"/>
+      <w:pPr>
+        <w:ind w:left="720" w:hanging="360"/>
+      </w:pPr>
+      <w:rPr>
+        <w:rFonts w:ascii="Symbol" w:hAnsi="Symbol" w:hint="default"/>
+      </w:rPr>
+    </w:lvl>
+    <w:lvl w:ilvl="1" w:tplc="08090003">
+      <w:start w:val="1"/>
+      <w:numFmt w:val="bullet"/>
+      <w:lvlText w:val="o"/>
+      <w:lvlJc w:val="left"/>
+      <w:pPr>
+        <w:ind w:left="1440" w:hanging="360"/>
+      </w:pPr>
+      <w:rPr>
+        <w:rFonts w:ascii="Courier New" w:hAnsi="Courier New" w:cs="Courier New" w:hint="default"/>
+      </w:rPr>
+    </w:lvl>
+    <w:lvl w:ilvl="2" w:tplc="08090005">
+      <w:start w:val="1"/>
+      <w:numFmt w:val="bullet"/>
+      <w:lvlText w:val=""/>
+      <w:lvlJc w:val="left"/>
+      <w:pPr>
+        <w:ind w:left="2160" w:hanging="360"/>
+      </w:pPr>
+      <w:rPr>
+        <w:rFonts w:ascii="Wingdings" w:hAnsi="Wingdings" w:hint="default"/>
+      </w:rPr>
+    </w:lvl>
+    <w:lvl w:ilvl="3" w:tplc="08090001">
+      <w:start w:val="1"/>
+      <w:numFmt w:val="bullet"/>
+      <w:lvlText w:val=""/>
+      <w:lvlJc w:val="left"/>
+      <w:pPr>
+        <w:ind w:left="2880" w:hanging="360"/>
+      </w:pPr>
+      <w:rPr>
+        <w:rFonts w:ascii="Symbol" w:hAnsi="Symbol" w:hint="default"/>
+      </w:rPr>
+    </w:lvl>
+    <w:lvl w:ilvl="4" w:tplc="08090003" w:tentative="1">
+      <w:start w:val="1"/>
+      <w:numFmt w:val="bullet"/>
+      <w:lvlText w:val="o"/>
+      <w:lvlJc w:val="left"/>
+      <w:pPr>
+        <w:ind w:left="3600" w:hanging="360"/>
+      </w:pPr>
+      <w:rPr>
+        <w:rFonts w:ascii="Courier New" w:hAnsi="Courier New" w:cs="Courier New" w:hint="default"/>
+      </w:rPr>
+    </w:lvl>
+    <w:lvl w:ilvl="5" w:tplc="08090005" w:tentative="1">
+      <w:start w:val="1"/>
+      <w:numFmt w:val="bullet"/>
+      <w:lvlText w:val=""/>
+      <w:lvlJc w:val="left"/>
+      <w:pPr>
+        <w:ind w:left="4320" w:hanging="360"/>
+      </w:pPr>
+      <w:rPr>
+        <w:rFonts w:ascii="Wingdings" w:hAnsi="Wingdings" w:hint="default"/>
+      </w:rPr>
+    </w:lvl>
+    <w:lvl w:ilvl="6" w:tplc="08090001" w:tentative="1">
+      <w:start w:val="1"/>
+      <w:numFmt w:val="bullet"/>
+      <w:lvlText w:val=""/>
+      <w:lvlJc w:val="left"/>
+      <w:pPr>
+        <w:ind w:left="5040" w:hanging="360"/>
+      </w:pPr>
+      <w:rPr>
+        <w:rFonts w:ascii="Symbol" w:hAnsi="Symbol" w:hint="default"/>
+      </w:rPr>
+    </w:lvl>
+    <w:lvl w:ilvl="7" w:tplc="08090003" w:tentative="1">
+      <w:start w:val="1"/>
+      <w:numFmt w:val="bullet"/>
+      <w:lvlText w:val="o"/>
+      <w:lvlJc w:val="left"/>
+      <w:pPr>
+        <w:ind w:left="5760" w:hanging="360"/>
+      </w:pPr>
+      <w:rPr>
+        <w:rFonts w:ascii="Courier New" w:hAnsi="Courier New" w:cs="Courier New" w:hint="default"/>
+      </w:rPr>
+    </w:lvl>
+    <w:lvl w:ilvl="8" w:tplc="08090005" w:tentative="1">
+      <w:start w:val="1"/>
+      <w:numFmt w:val="bullet"/>
+      <w:lvlText w:val=""/>
+      <w:lvlJc w:val="left"/>
+      <w:pPr>
+        <w:ind w:left="6480" w:hanging="360"/>
+      </w:pPr>
+      <w:rPr>
+        <w:rFonts w:ascii="Wingdings" w:hAnsi="Wingdings" w:hint="default"/>
+      </w:rPr>
+    </w:lvl>
+  </w:abstractNum>
+  <w:abstractNum w:abstractNumId="4" w15:restartNumberingAfterBreak="0">
     <w:nsid w:val="351938BB"/>
     <w:multiLevelType w:val="hybridMultilevel"/>
     <w:tmpl w:val="55088288"/>
@@ -4765,7 +5722,233 @@
       </w:rPr>
     </w:lvl>
   </w:abstractNum>
-  <w:abstractNum w:abstractNumId="3" w15:restartNumberingAfterBreak="0">
+  <w:abstractNum w:abstractNumId="5" w15:restartNumberingAfterBreak="0">
+    <w:nsid w:val="492E2614"/>
+    <w:multiLevelType w:val="hybridMultilevel"/>
+    <w:tmpl w:val="F6ACB9F0"/>
+    <w:lvl w:ilvl="0" w:tplc="08090001">
+      <w:start w:val="1"/>
+      <w:numFmt w:val="bullet"/>
+      <w:lvlText w:val=""/>
+      <w:lvlJc w:val="left"/>
+      <w:pPr>
+        <w:ind w:left="720" w:hanging="360"/>
+      </w:pPr>
+      <w:rPr>
+        <w:rFonts w:ascii="Symbol" w:hAnsi="Symbol" w:hint="default"/>
+      </w:rPr>
+    </w:lvl>
+    <w:lvl w:ilvl="1" w:tplc="08090003">
+      <w:start w:val="1"/>
+      <w:numFmt w:val="bullet"/>
+      <w:lvlText w:val="o"/>
+      <w:lvlJc w:val="left"/>
+      <w:pPr>
+        <w:ind w:left="1440" w:hanging="360"/>
+      </w:pPr>
+      <w:rPr>
+        <w:rFonts w:ascii="Courier New" w:hAnsi="Courier New" w:cs="Courier New" w:hint="default"/>
+      </w:rPr>
+    </w:lvl>
+    <w:lvl w:ilvl="2" w:tplc="08090005">
+      <w:start w:val="1"/>
+      <w:numFmt w:val="bullet"/>
+      <w:lvlText w:val=""/>
+      <w:lvlJc w:val="left"/>
+      <w:pPr>
+        <w:ind w:left="2160" w:hanging="360"/>
+      </w:pPr>
+      <w:rPr>
+        <w:rFonts w:ascii="Wingdings" w:hAnsi="Wingdings" w:hint="default"/>
+      </w:rPr>
+    </w:lvl>
+    <w:lvl w:ilvl="3" w:tplc="08090001">
+      <w:start w:val="1"/>
+      <w:numFmt w:val="bullet"/>
+      <w:lvlText w:val=""/>
+      <w:lvlJc w:val="left"/>
+      <w:pPr>
+        <w:ind w:left="2880" w:hanging="360"/>
+      </w:pPr>
+      <w:rPr>
+        <w:rFonts w:ascii="Symbol" w:hAnsi="Symbol" w:hint="default"/>
+      </w:rPr>
+    </w:lvl>
+    <w:lvl w:ilvl="4" w:tplc="08090003" w:tentative="1">
+      <w:start w:val="1"/>
+      <w:numFmt w:val="bullet"/>
+      <w:lvlText w:val="o"/>
+      <w:lvlJc w:val="left"/>
+      <w:pPr>
+        <w:ind w:left="3600" w:hanging="360"/>
+      </w:pPr>
+      <w:rPr>
+        <w:rFonts w:ascii="Courier New" w:hAnsi="Courier New" w:cs="Courier New" w:hint="default"/>
+      </w:rPr>
+    </w:lvl>
+    <w:lvl w:ilvl="5" w:tplc="08090005" w:tentative="1">
+      <w:start w:val="1"/>
+      <w:numFmt w:val="bullet"/>
+      <w:lvlText w:val=""/>
+      <w:lvlJc w:val="left"/>
+      <w:pPr>
+        <w:ind w:left="4320" w:hanging="360"/>
+      </w:pPr>
+      <w:rPr>
+        <w:rFonts w:ascii="Wingdings" w:hAnsi="Wingdings" w:hint="default"/>
+      </w:rPr>
+    </w:lvl>
+    <w:lvl w:ilvl="6" w:tplc="08090001" w:tentative="1">
+      <w:start w:val="1"/>
+      <w:numFmt w:val="bullet"/>
+      <w:lvlText w:val=""/>
+      <w:lvlJc w:val="left"/>
+      <w:pPr>
+        <w:ind w:left="5040" w:hanging="360"/>
+      </w:pPr>
+      <w:rPr>
+        <w:rFonts w:ascii="Symbol" w:hAnsi="Symbol" w:hint="default"/>
+      </w:rPr>
+    </w:lvl>
+    <w:lvl w:ilvl="7" w:tplc="08090003" w:tentative="1">
+      <w:start w:val="1"/>
+      <w:numFmt w:val="bullet"/>
+      <w:lvlText w:val="o"/>
+      <w:lvlJc w:val="left"/>
+      <w:pPr>
+        <w:ind w:left="5760" w:hanging="360"/>
+      </w:pPr>
+      <w:rPr>
+        <w:rFonts w:ascii="Courier New" w:hAnsi="Courier New" w:cs="Courier New" w:hint="default"/>
+      </w:rPr>
+    </w:lvl>
+    <w:lvl w:ilvl="8" w:tplc="08090005" w:tentative="1">
+      <w:start w:val="1"/>
+      <w:numFmt w:val="bullet"/>
+      <w:lvlText w:val=""/>
+      <w:lvlJc w:val="left"/>
+      <w:pPr>
+        <w:ind w:left="6480" w:hanging="360"/>
+      </w:pPr>
+      <w:rPr>
+        <w:rFonts w:ascii="Wingdings" w:hAnsi="Wingdings" w:hint="default"/>
+      </w:rPr>
+    </w:lvl>
+  </w:abstractNum>
+  <w:abstractNum w:abstractNumId="6" w15:restartNumberingAfterBreak="0">
+    <w:nsid w:val="537E5297"/>
+    <w:multiLevelType w:val="hybridMultilevel"/>
+    <w:tmpl w:val="46E64EE2"/>
+    <w:lvl w:ilvl="0" w:tplc="08090001">
+      <w:start w:val="1"/>
+      <w:numFmt w:val="bullet"/>
+      <w:lvlText w:val=""/>
+      <w:lvlJc w:val="left"/>
+      <w:pPr>
+        <w:ind w:left="720" w:hanging="360"/>
+      </w:pPr>
+      <w:rPr>
+        <w:rFonts w:ascii="Symbol" w:hAnsi="Symbol" w:hint="default"/>
+      </w:rPr>
+    </w:lvl>
+    <w:lvl w:ilvl="1" w:tplc="08090003">
+      <w:start w:val="1"/>
+      <w:numFmt w:val="bullet"/>
+      <w:lvlText w:val="o"/>
+      <w:lvlJc w:val="left"/>
+      <w:pPr>
+        <w:ind w:left="1440" w:hanging="360"/>
+      </w:pPr>
+      <w:rPr>
+        <w:rFonts w:ascii="Courier New" w:hAnsi="Courier New" w:cs="Courier New" w:hint="default"/>
+      </w:rPr>
+    </w:lvl>
+    <w:lvl w:ilvl="2" w:tplc="08090005">
+      <w:start w:val="1"/>
+      <w:numFmt w:val="bullet"/>
+      <w:lvlText w:val=""/>
+      <w:lvlJc w:val="left"/>
+      <w:pPr>
+        <w:ind w:left="2160" w:hanging="360"/>
+      </w:pPr>
+      <w:rPr>
+        <w:rFonts w:ascii="Wingdings" w:hAnsi="Wingdings" w:hint="default"/>
+      </w:rPr>
+    </w:lvl>
+    <w:lvl w:ilvl="3" w:tplc="08090001" w:tentative="1">
+      <w:start w:val="1"/>
+      <w:numFmt w:val="bullet"/>
+      <w:lvlText w:val=""/>
+      <w:lvlJc w:val="left"/>
+      <w:pPr>
+        <w:ind w:left="2880" w:hanging="360"/>
+      </w:pPr>
+      <w:rPr>
+        <w:rFonts w:ascii="Symbol" w:hAnsi="Symbol" w:hint="default"/>
+      </w:rPr>
+    </w:lvl>
+    <w:lvl w:ilvl="4" w:tplc="08090003" w:tentative="1">
+      <w:start w:val="1"/>
+      <w:numFmt w:val="bullet"/>
+      <w:lvlText w:val="o"/>
+      <w:lvlJc w:val="left"/>
+      <w:pPr>
+        <w:ind w:left="3600" w:hanging="360"/>
+      </w:pPr>
+      <w:rPr>
+        <w:rFonts w:ascii="Courier New" w:hAnsi="Courier New" w:cs="Courier New" w:hint="default"/>
+      </w:rPr>
+    </w:lvl>
+    <w:lvl w:ilvl="5" w:tplc="08090005" w:tentative="1">
+      <w:start w:val="1"/>
+      <w:numFmt w:val="bullet"/>
+      <w:lvlText w:val=""/>
+      <w:lvlJc w:val="left"/>
+      <w:pPr>
+        <w:ind w:left="4320" w:hanging="360"/>
+      </w:pPr>
+      <w:rPr>
+        <w:rFonts w:ascii="Wingdings" w:hAnsi="Wingdings" w:hint="default"/>
+      </w:rPr>
+    </w:lvl>
+    <w:lvl w:ilvl="6" w:tplc="08090001" w:tentative="1">
+      <w:start w:val="1"/>
+      <w:numFmt w:val="bullet"/>
+      <w:lvlText w:val=""/>
+      <w:lvlJc w:val="left"/>
+      <w:pPr>
+        <w:ind w:left="5040" w:hanging="360"/>
+      </w:pPr>
+      <w:rPr>
+        <w:rFonts w:ascii="Symbol" w:hAnsi="Symbol" w:hint="default"/>
+      </w:rPr>
+    </w:lvl>
+    <w:lvl w:ilvl="7" w:tplc="08090003" w:tentative="1">
+      <w:start w:val="1"/>
+      <w:numFmt w:val="bullet"/>
+      <w:lvlText w:val="o"/>
+      <w:lvlJc w:val="left"/>
+      <w:pPr>
+        <w:ind w:left="5760" w:hanging="360"/>
+      </w:pPr>
+      <w:rPr>
+        <w:rFonts w:ascii="Courier New" w:hAnsi="Courier New" w:cs="Courier New" w:hint="default"/>
+      </w:rPr>
+    </w:lvl>
+    <w:lvl w:ilvl="8" w:tplc="08090005" w:tentative="1">
+      <w:start w:val="1"/>
+      <w:numFmt w:val="bullet"/>
+      <w:lvlText w:val=""/>
+      <w:lvlJc w:val="left"/>
+      <w:pPr>
+        <w:ind w:left="6480" w:hanging="360"/>
+      </w:pPr>
+      <w:rPr>
+        <w:rFonts w:ascii="Wingdings" w:hAnsi="Wingdings" w:hint="default"/>
+      </w:rPr>
+    </w:lvl>
+  </w:abstractNum>
+  <w:abstractNum w:abstractNumId="7" w15:restartNumberingAfterBreak="0">
     <w:nsid w:val="56680BAA"/>
     <w:multiLevelType w:val="hybridMultilevel"/>
     <w:tmpl w:val="665E9426"/>
@@ -4855,19 +6038,31 @@
     <w:abstractNumId w:val="0"/>
   </w:num>
   <w:num w:numId="2">
-    <w:abstractNumId w:val="2"/>
+    <w:abstractNumId w:val="4"/>
   </w:num>
   <w:num w:numId="3">
+    <w:abstractNumId w:val="3"/>
+  </w:num>
+  <w:num w:numId="4">
+    <w:abstractNumId w:val="7"/>
+  </w:num>
+  <w:num w:numId="5">
     <w:abstractNumId w:val="1"/>
   </w:num>
-  <w:num w:numId="4">
-    <w:abstractNumId w:val="3"/>
+  <w:num w:numId="6">
+    <w:abstractNumId w:val="6"/>
+  </w:num>
+  <w:num w:numId="7">
+    <w:abstractNumId w:val="5"/>
+  </w:num>
+  <w:num w:numId="8">
+    <w:abstractNumId w:val="2"/>
   </w:num>
 </w:numbering>
 </file>
 
 <file path=word/styles.xml><?xml version="1.0" encoding="utf-8"?>
-<w:styles xmlns:mc="http://schemas.openxmlformats.org/markup-compatibility/2006" xmlns:r="http://schemas.openxmlformats.org/officeDocument/2006/relationships" xmlns:w="http://schemas.openxmlformats.org/wordprocessingml/2006/main" xmlns:w14="http://schemas.microsoft.com/office/word/2010/wordml" xmlns:w15="http://schemas.microsoft.com/office/word/2012/wordml" xmlns:w16se="http://schemas.microsoft.com/office/word/2015/wordml/symex" mc:Ignorable="w14 w15 w16se">
+<w:styles xmlns:mc="http://schemas.openxmlformats.org/markup-compatibility/2006" xmlns:r="http://schemas.openxmlformats.org/officeDocument/2006/relationships" xmlns:w="http://schemas.openxmlformats.org/wordprocessingml/2006/main" xmlns:w14="http://schemas.microsoft.com/office/word/2010/wordml" xmlns:w15="http://schemas.microsoft.com/office/word/2012/wordml" mc:Ignorable="w14 w15">
   <w:docDefaults>
     <w:rPrDefault>
       <w:rPr>
@@ -5342,7 +6537,6 @@
     <w:next w:val="Normal"/>
     <w:link w:val="Heading4Char"/>
     <w:uiPriority w:val="9"/>
-    <w:semiHidden/>
     <w:unhideWhenUsed/>
     <w:qFormat/>
     <w:rsid w:val="001F1D4E"/>
@@ -5639,7 +6833,6 @@
     <w:basedOn w:val="DefaultParagraphFont"/>
     <w:link w:val="Heading4"/>
     <w:uiPriority w:val="9"/>
-    <w:semiHidden/>
     <w:rsid w:val="001F1D4E"/>
     <w:rPr>
       <w:rFonts w:asciiTheme="majorHAnsi" w:eastAsiaTheme="majorEastAsia" w:hAnsiTheme="majorHAnsi" w:cstheme="majorBidi"/>
@@ -5783,6 +6976,25 @@
       <w:ind w:left="720"/>
       <w:contextualSpacing/>
     </w:pPr>
+  </w:style>
+  <w:style w:type="table" w:styleId="TableGrid">
+    <w:name w:val="Table Grid"/>
+    <w:basedOn w:val="TableNormal"/>
+    <w:uiPriority w:val="39"/>
+    <w:rsid w:val="005218B1"/>
+    <w:pPr>
+      <w:spacing w:after="0" w:line="240" w:lineRule="auto"/>
+    </w:pPr>
+    <w:tblPr>
+      <w:tblBorders>
+        <w:top w:val="single" w:sz="4" w:space="0" w:color="auto"/>
+        <w:left w:val="single" w:sz="4" w:space="0" w:color="auto"/>
+        <w:bottom w:val="single" w:sz="4" w:space="0" w:color="auto"/>
+        <w:right w:val="single" w:sz="4" w:space="0" w:color="auto"/>
+        <w:insideH w:val="single" w:sz="4" w:space="0" w:color="auto"/>
+        <w:insideV w:val="single" w:sz="4" w:space="0" w:color="auto"/>
+      </w:tblBorders>
+    </w:tblPr>
   </w:style>
 </w:styles>
 </file>
@@ -6053,7 +7265,7 @@
 </file>
 
 <file path=customXml/itemProps1.xml><?xml version="1.0" encoding="utf-8"?>
-<ds:datastoreItem xmlns:ds="http://schemas.openxmlformats.org/officeDocument/2006/customXml" ds:itemID="{B773DD9D-1FF2-4452-91D8-A2ED3E98DD64}">
+<ds:datastoreItem xmlns:ds="http://schemas.openxmlformats.org/officeDocument/2006/customXml" ds:itemID="{A8A7F9C1-1225-42FC-B5DD-D60E25999A4D}">
   <ds:schemaRefs>
     <ds:schemaRef ds:uri="http://schemas.openxmlformats.org/officeDocument/2006/bibliography"/>
   </ds:schemaRefs>

</xml_diff>

<commit_message>
First draft of Method section complete. End of day.
</commit_message>
<xml_diff>
--- a/Docs/BoothJ_DS_report_v03.docx
+++ b/Docs/BoothJ_DS_report_v03.docx
@@ -60,7 +60,15 @@
     </w:p>
     <w:p>
       <w:r>
-        <w:t>Department of Computer Science and Information Systems, Birkbeck College, University of London, 2019</w:t>
+        <w:t xml:space="preserve">Department of Computer Science and Information Systems, </w:t>
+      </w:r>
+      <w:proofErr w:type="spellStart"/>
+      <w:r>
+        <w:t>Birkbeck</w:t>
+      </w:r>
+      <w:proofErr w:type="spellEnd"/>
+      <w:r>
+        <w:t xml:space="preserve"> College, University of London, 2019</w:t>
       </w:r>
     </w:p>
     <w:p/>
@@ -2441,7 +2449,15 @@
     <w:p/>
     <w:p>
       <w:r>
-        <w:t>A post mortem database containing 7000 records across 300 variables was analysed and categorised into stage of examination (external and internal). The outcome of the examination was summarised as either ‘cause of death determined’ or ‘not determined’. From these summarised data, cases were filtered by children aged &lt;= 2 years, resulting in a dataset of 3,100 post mortems.</w:t>
+        <w:t xml:space="preserve">A post mortem database containing 7000 records across 300 variables was analysed and categorised into stage of examination (external and internal). The outcome of the examination was summarised as either </w:t>
+      </w:r>
+      <w:proofErr w:type="spellStart"/>
+      <w:r>
+        <w:t>‘cause</w:t>
+      </w:r>
+      <w:proofErr w:type="spellEnd"/>
+      <w:r>
+        <w:t xml:space="preserve"> of death determined’ or ‘not determined’. From these summarised data, cases were filtered by children aged &lt;= 2 years, resulting in a dataset of 3,100 post mortems.</w:t>
       </w:r>
     </w:p>
     <w:p>
@@ -2496,7 +2512,15 @@
     </w:p>
     <w:p>
       <w:r>
-        <w:t>Department of Computer Science and Information Systems, Birkbeck College</w:t>
+        <w:t xml:space="preserve">Department of Computer Science and Information Systems, </w:t>
+      </w:r>
+      <w:proofErr w:type="spellStart"/>
+      <w:r>
+        <w:t>Birkbeck</w:t>
+      </w:r>
+      <w:proofErr w:type="spellEnd"/>
+      <w:r>
+        <w:t xml:space="preserve"> College</w:t>
       </w:r>
       <w:r>
         <w:t xml:space="preserve">, </w:t>
@@ -2876,7 +2900,15 @@
     </w:p>
     <w:p>
       <w:r>
-        <w:t>The data engineering aspects of this project will be undertaken using the Python programing language, a general purpose programing language that used extensively in the world of data science. The development of python procedures will be carried out using PyCharm an integrated development environment (IDE).</w:t>
+        <w:t xml:space="preserve">The data engineering aspects of this project will be undertaken using the Python programing language, a general purpose programing language that used extensively in the world of data science. The development of python procedures will be carried out using </w:t>
+      </w:r>
+      <w:proofErr w:type="spellStart"/>
+      <w:r>
+        <w:t>PyCharm</w:t>
+      </w:r>
+      <w:proofErr w:type="spellEnd"/>
+      <w:r>
+        <w:t xml:space="preserve"> an integrated development environment (IDE).</w:t>
       </w:r>
     </w:p>
     <w:p>
@@ -2884,7 +2916,15 @@
         <w:t xml:space="preserve">The data manipulation carried out during this stage will be using structured query language (SQL) and will be </w:t>
       </w:r>
       <w:r>
-        <w:t>instigated using the Python package PyODBC which allows the connection to external databases using ODBC connections and the production and return of  SQL queries.</w:t>
+        <w:t xml:space="preserve">instigated using the Python package </w:t>
+      </w:r>
+      <w:proofErr w:type="spellStart"/>
+      <w:r>
+        <w:t>PyODBC</w:t>
+      </w:r>
+      <w:proofErr w:type="spellEnd"/>
+      <w:r>
+        <w:t xml:space="preserve"> which allows the connection to external databases using ODBC connections and the production and return of  SQL queries.</w:t>
       </w:r>
     </w:p>
     <w:p>
@@ -3140,10 +3180,7 @@
         <w:t xml:space="preserve">Individual organ internal </w:t>
       </w:r>
       <w:r>
-        <w:t>macro and h</w:t>
-      </w:r>
-      <w:r>
-        <w:t>istological</w:t>
+        <w:t>macro and histological</w:t>
       </w:r>
       <w:r>
         <w:t xml:space="preserve"> examination results are summarised at the body system level for ease of analytics.</w:t>
@@ -3507,16 +3544,15 @@
     </w:p>
     <w:p>
       <w:r>
-        <w:t>The output of this section will be four adjusted RDVs</w:t>
-      </w:r>
-      <w:r>
-        <w:t>, one for each stage of the post mortem, in the form of CSV files.</w:t>
-      </w:r>
-    </w:p>
-    <w:p>
-      <w:bookmarkStart w:id="8" w:name="_GoBack"/>
-      <w:bookmarkEnd w:id="8"/>
-    </w:p>
+        <w:t>The output of this section will be four adjusted RDVs, one for each stage of the post mortem, in the form of CSV files.</w:t>
+      </w:r>
+    </w:p>
+    <w:p>
+      <w:r>
+        <w:t>The detailed structure of the RDVs in both formats is shown in Appendix C – RDV Structure.</w:t>
+      </w:r>
+    </w:p>
+    <w:p/>
     <w:p>
       <w:pPr>
         <w:pStyle w:val="Heading2"/>
@@ -3559,7 +3595,92 @@
     </w:p>
     <w:p>
       <w:r>
-        <w:t>In this section I will describe the key packages that I will be using and the specific parameters that have to be tuned to obtain a ** model.</w:t>
+        <w:t>In this section I will describe the key packages that I will be using and the specific parameters that have to be tuned to obta</w:t>
+      </w:r>
+      <w:r>
+        <w:t xml:space="preserve">in an </w:t>
+      </w:r>
+      <w:r>
+        <w:t>optimised</w:t>
+      </w:r>
+      <w:r>
+        <w:t xml:space="preserve"> model.</w:t>
+      </w:r>
+    </w:p>
+    <w:p>
+      <w:r>
+        <w:t xml:space="preserve">A basic tuning procedure will be adopted for all three </w:t>
+      </w:r>
+      <w:r>
+        <w:t xml:space="preserve">modelling </w:t>
+      </w:r>
+      <w:r>
+        <w:t>packages:</w:t>
+      </w:r>
+    </w:p>
+    <w:p>
+      <w:pPr>
+        <w:pStyle w:val="ListParagraph"/>
+        <w:numPr>
+          <w:ilvl w:val="0"/>
+          <w:numId w:val="11"/>
+        </w:numPr>
+      </w:pPr>
+      <w:r>
+        <w:t>Create model using default parameters for each post mortem stage</w:t>
+      </w:r>
+    </w:p>
+    <w:p>
+      <w:pPr>
+        <w:pStyle w:val="ListParagraph"/>
+        <w:numPr>
+          <w:ilvl w:val="0"/>
+          <w:numId w:val="11"/>
+        </w:numPr>
+      </w:pPr>
+      <w:r>
+        <w:t>Define a range for each parameter to be tuned.</w:t>
+      </w:r>
+    </w:p>
+    <w:p>
+      <w:pPr>
+        <w:pStyle w:val="ListParagraph"/>
+        <w:numPr>
+          <w:ilvl w:val="0"/>
+          <w:numId w:val="11"/>
+        </w:numPr>
+      </w:pPr>
+      <w:r>
+        <w:t>Change each parameter one by one and obtain an optimal value based on predictive accuracy.</w:t>
+      </w:r>
+    </w:p>
+    <w:p>
+      <w:pPr>
+        <w:pStyle w:val="ListParagraph"/>
+        <w:numPr>
+          <w:ilvl w:val="0"/>
+          <w:numId w:val="11"/>
+        </w:numPr>
+      </w:pPr>
+      <w:r>
+        <w:t>Repeat last step to see whether any changes in the parameters significantly affects each parameter.</w:t>
+      </w:r>
+    </w:p>
+    <w:p>
+      <w:pPr>
+        <w:pStyle w:val="ListParagraph"/>
+        <w:numPr>
+          <w:ilvl w:val="0"/>
+          <w:numId w:val="11"/>
+        </w:numPr>
+      </w:pPr>
+      <w:r>
+        <w:t>Finalise a set of parameters for each post mortem stage for each model.</w:t>
+      </w:r>
+    </w:p>
+    <w:p>
+      <w:r>
+        <w:t>The output for each of the modelling stages is an R function that can be called for that model with a training/test split for each post mortem stage. The function will save the resulting confusion matrices and relative feature importance in CSV files as well as plots specific to each model as PNG files.</w:t>
       </w:r>
     </w:p>
     <w:p>
@@ -3567,50 +3688,572 @@
         <w:pStyle w:val="Heading3"/>
       </w:pPr>
       <w:r>
+        <w:lastRenderedPageBreak/>
         <w:t>Visualisation: ggplot2</w:t>
       </w:r>
     </w:p>
+    <w:p>
+      <w:r>
+        <w:t xml:space="preserve">Ggplot2 is the principal graphics package used within R and is part of the </w:t>
+      </w:r>
+      <w:proofErr w:type="spellStart"/>
+      <w:r>
+        <w:t>tidyverse</w:t>
+      </w:r>
+      <w:proofErr w:type="spellEnd"/>
+      <w:r>
+        <w:t>, a collection of packages aiming to bring some semblance of order in the slightly anarchic world of R programing.</w:t>
+      </w:r>
+    </w:p>
+    <w:p>
+      <w:r>
+        <w:t>This section has three main aims:</w:t>
+      </w:r>
+    </w:p>
+    <w:p>
+      <w:pPr>
+        <w:pStyle w:val="ListParagraph"/>
+        <w:numPr>
+          <w:ilvl w:val="0"/>
+          <w:numId w:val="9"/>
+        </w:numPr>
+      </w:pPr>
+      <w:r>
+        <w:t>Visualisation of the complete post mortem data set</w:t>
+      </w:r>
+    </w:p>
+    <w:p>
+      <w:pPr>
+        <w:pStyle w:val="ListParagraph"/>
+        <w:numPr>
+          <w:ilvl w:val="0"/>
+          <w:numId w:val="9"/>
+        </w:numPr>
+      </w:pPr>
+      <w:r>
+        <w:t>Visualisation of the sub set of data to be used for this study</w:t>
+      </w:r>
+    </w:p>
+    <w:p>
+      <w:pPr>
+        <w:pStyle w:val="ListParagraph"/>
+        <w:numPr>
+          <w:ilvl w:val="0"/>
+          <w:numId w:val="9"/>
+        </w:numPr>
+      </w:pPr>
+      <w:r>
+        <w:t>Develop a basic graphical framework that can be used for all images produced by the various further analytic sections.</w:t>
+      </w:r>
+    </w:p>
+    <w:p>
+      <w:pPr>
+        <w:pStyle w:val="ListParagraph"/>
+        <w:numPr>
+          <w:ilvl w:val="1"/>
+          <w:numId w:val="9"/>
+        </w:numPr>
+      </w:pPr>
+      <w:r>
+        <w:t xml:space="preserve">Colour scheme – </w:t>
+      </w:r>
+      <w:proofErr w:type="spellStart"/>
+      <w:r>
+        <w:t>viridis</w:t>
+      </w:r>
+      <w:proofErr w:type="spellEnd"/>
+      <w:r>
+        <w:t xml:space="preserve"> a colour blind friendly colour palette</w:t>
+      </w:r>
+    </w:p>
+    <w:p>
+      <w:pPr>
+        <w:pStyle w:val="ListParagraph"/>
+        <w:numPr>
+          <w:ilvl w:val="1"/>
+          <w:numId w:val="9"/>
+        </w:numPr>
+      </w:pPr>
+      <w:proofErr w:type="spellStart"/>
+      <w:r>
+        <w:t>Theme.classic</w:t>
+      </w:r>
+      <w:proofErr w:type="spellEnd"/>
+      <w:r>
+        <w:t xml:space="preserve"> – a very basic no frills plotting theme.</w:t>
+      </w:r>
+    </w:p>
+    <w:p>
+      <w:pPr>
+        <w:pStyle w:val="ListParagraph"/>
+        <w:numPr>
+          <w:ilvl w:val="1"/>
+          <w:numId w:val="9"/>
+        </w:numPr>
+      </w:pPr>
+      <w:r>
+        <w:t>PNG file naming convention for saving plots</w:t>
+      </w:r>
+    </w:p>
+    <w:p>
+      <w:r>
+        <w:t xml:space="preserve">The output of this section are two frames of visualisations saved as PNG files. </w:t>
+      </w:r>
+    </w:p>
+    <w:p>
+      <w:pPr>
+        <w:pStyle w:val="Heading3"/>
+      </w:pPr>
+      <w:r>
+        <w:t xml:space="preserve">Decision Tree: </w:t>
+      </w:r>
+      <w:proofErr w:type="spellStart"/>
+      <w:r>
+        <w:t>rpart</w:t>
+      </w:r>
+      <w:proofErr w:type="spellEnd"/>
+    </w:p>
+    <w:p>
+      <w:r>
+        <w:t xml:space="preserve">The </w:t>
+      </w:r>
+      <w:proofErr w:type="spellStart"/>
+      <w:r>
+        <w:t>rpart</w:t>
+      </w:r>
+      <w:proofErr w:type="spellEnd"/>
+      <w:r>
+        <w:t xml:space="preserve"> package uses recursive partitioning on trees, both classification and regression to achieve an optimum level of complexity for a given set of data.</w:t>
+      </w:r>
+    </w:p>
+    <w:p>
+      <w:r>
+        <w:t>The main hyper-parameters that can be tuned are:</w:t>
+      </w:r>
+    </w:p>
+    <w:p>
+      <w:pPr>
+        <w:pStyle w:val="ListParagraph"/>
+        <w:numPr>
+          <w:ilvl w:val="0"/>
+          <w:numId w:val="10"/>
+        </w:numPr>
+      </w:pPr>
+      <w:proofErr w:type="spellStart"/>
+      <w:r>
+        <w:t>minsplit</w:t>
+      </w:r>
+      <w:proofErr w:type="spellEnd"/>
+      <w:r>
+        <w:t xml:space="preserve"> - </w:t>
+      </w:r>
+      <w:r>
+        <w:t>the minimum number of observations that must exist in a node in order for a split to be attempted</w:t>
+      </w:r>
+    </w:p>
+    <w:p>
+      <w:pPr>
+        <w:pStyle w:val="ListParagraph"/>
+        <w:numPr>
+          <w:ilvl w:val="0"/>
+          <w:numId w:val="10"/>
+        </w:numPr>
+      </w:pPr>
+      <w:proofErr w:type="spellStart"/>
+      <w:proofErr w:type="gramStart"/>
+      <w:r>
+        <w:t>minbucket</w:t>
+      </w:r>
+      <w:proofErr w:type="spellEnd"/>
+      <w:proofErr w:type="gramEnd"/>
+      <w:r>
+        <w:t xml:space="preserve"> - </w:t>
+      </w:r>
+      <w:r>
+        <w:t>the minimum number of observations in any terminal node</w:t>
+      </w:r>
+      <w:r>
+        <w:t xml:space="preserve">. Use </w:t>
+      </w:r>
+      <w:proofErr w:type="spellStart"/>
+      <w:r>
+        <w:t>minsplit</w:t>
+      </w:r>
+      <w:proofErr w:type="spellEnd"/>
+      <w:r>
+        <w:t xml:space="preserve"> / 3</w:t>
+      </w:r>
+    </w:p>
+    <w:p>
+      <w:pPr>
+        <w:pStyle w:val="ListParagraph"/>
+        <w:numPr>
+          <w:ilvl w:val="0"/>
+          <w:numId w:val="10"/>
+        </w:numPr>
+      </w:pPr>
+      <w:proofErr w:type="spellStart"/>
+      <w:r>
+        <w:t>cp</w:t>
+      </w:r>
+      <w:proofErr w:type="spellEnd"/>
+      <w:r>
+        <w:t xml:space="preserve"> – complexity parameter, used to define further pru</w:t>
+      </w:r>
+      <w:r>
+        <w:t>n</w:t>
+      </w:r>
+      <w:r>
+        <w:t>ing after the initial tree is produced</w:t>
+      </w:r>
+    </w:p>
     <w:p/>
     <w:p>
       <w:pPr>
         <w:pStyle w:val="Heading3"/>
       </w:pPr>
       <w:r>
-        <w:t>Decision Tree: rpart</w:t>
+        <w:t xml:space="preserve">Random Forests: </w:t>
+      </w:r>
+      <w:proofErr w:type="spellStart"/>
+      <w:r>
+        <w:t>randomForest</w:t>
+      </w:r>
+      <w:proofErr w:type="spellEnd"/>
+    </w:p>
+    <w:p>
+      <w:r>
+        <w:t xml:space="preserve">Classification and regression based on a forest of trees using random inputs, based on </w:t>
+      </w:r>
+      <w:proofErr w:type="spellStart"/>
+      <w:r>
+        <w:t>Breiman</w:t>
+      </w:r>
+      <w:proofErr w:type="spellEnd"/>
+      <w:r>
+        <w:t xml:space="preserve"> (2001)</w:t>
+      </w:r>
+    </w:p>
+    <w:p>
+      <w:r>
+        <w:t>The main hyper-parameters that can be tuned are:</w:t>
+      </w:r>
+    </w:p>
+    <w:p>
+      <w:pPr>
+        <w:pStyle w:val="ListParagraph"/>
+        <w:numPr>
+          <w:ilvl w:val="0"/>
+          <w:numId w:val="12"/>
+        </w:numPr>
+      </w:pPr>
+      <w:proofErr w:type="spellStart"/>
+      <w:r>
+        <w:t>M</w:t>
+      </w:r>
+      <w:r>
+        <w:t>try</w:t>
+      </w:r>
+      <w:proofErr w:type="spellEnd"/>
+      <w:r>
+        <w:t xml:space="preserve"> - </w:t>
+      </w:r>
+      <w:r>
+        <w:t>Number of candidates draw to feed the algorithm. By default, it is the square of the number of columns.</w:t>
+      </w:r>
+    </w:p>
+    <w:p>
+      <w:pPr>
+        <w:pStyle w:val="ListParagraph"/>
+        <w:numPr>
+          <w:ilvl w:val="0"/>
+          <w:numId w:val="12"/>
+        </w:numPr>
+      </w:pPr>
+      <w:proofErr w:type="spellStart"/>
+      <w:r>
+        <w:t>M</w:t>
+      </w:r>
+      <w:r>
+        <w:t>axnodes</w:t>
+      </w:r>
+      <w:proofErr w:type="spellEnd"/>
+      <w:r>
+        <w:t xml:space="preserve"> - </w:t>
+      </w:r>
+      <w:r>
+        <w:t>Set the maximum amount of terminal nodes in the forest</w:t>
+      </w:r>
+    </w:p>
+    <w:p>
+      <w:pPr>
+        <w:pStyle w:val="ListParagraph"/>
+        <w:numPr>
+          <w:ilvl w:val="0"/>
+          <w:numId w:val="12"/>
+        </w:numPr>
+      </w:pPr>
+      <w:proofErr w:type="spellStart"/>
+      <w:r>
+        <w:t>ntree</w:t>
+      </w:r>
+      <w:proofErr w:type="spellEnd"/>
+      <w:r>
+        <w:t xml:space="preserve"> - </w:t>
+      </w:r>
+      <w:r>
+        <w:t>number of trees in the forest</w:t>
       </w:r>
     </w:p>
     <w:p/>
-    <w:p/>
     <w:p>
       <w:pPr>
         <w:pStyle w:val="Heading3"/>
       </w:pPr>
       <w:r>
-        <w:t>Random Forests: randomForest</w:t>
-      </w:r>
-    </w:p>
-    <w:p/>
-    <w:p/>
+        <w:t xml:space="preserve">Gradient Boosted Decision Tree: </w:t>
+      </w:r>
+      <w:proofErr w:type="spellStart"/>
+      <w:r>
+        <w:t>xgboost</w:t>
+      </w:r>
+      <w:proofErr w:type="spellEnd"/>
+      <w:r>
+        <w:t xml:space="preserve"> </w:t>
+      </w:r>
+    </w:p>
+    <w:p>
+      <w:proofErr w:type="spellStart"/>
+      <w:proofErr w:type="gramStart"/>
+      <w:r>
+        <w:t>xtreme</w:t>
+      </w:r>
+      <w:proofErr w:type="spellEnd"/>
+      <w:proofErr w:type="gramEnd"/>
+      <w:r>
+        <w:t xml:space="preserve"> Gradient Boosting, which is an efficient implementation of the gradient boosting framework from Chen &amp; </w:t>
+      </w:r>
+      <w:proofErr w:type="spellStart"/>
+      <w:r>
+        <w:t>Guestrin</w:t>
+      </w:r>
+      <w:proofErr w:type="spellEnd"/>
+      <w:r>
+        <w:t xml:space="preserve"> (2016)</w:t>
+      </w:r>
+    </w:p>
+    <w:p>
+      <w:r>
+        <w:t>The main hyper-parameters that can be tuned are:</w:t>
+      </w:r>
+    </w:p>
+    <w:p>
+      <w:pPr>
+        <w:pStyle w:val="ListParagraph"/>
+        <w:numPr>
+          <w:ilvl w:val="0"/>
+          <w:numId w:val="13"/>
+        </w:numPr>
+      </w:pPr>
+      <w:r>
+        <w:t>E</w:t>
+      </w:r>
+      <w:r>
+        <w:t>ta</w:t>
+      </w:r>
+      <w:r>
+        <w:t xml:space="preserve"> – controls how much information from a new tree is used in boosting.</w:t>
+      </w:r>
+    </w:p>
+    <w:p>
+      <w:pPr>
+        <w:pStyle w:val="ListParagraph"/>
+        <w:numPr>
+          <w:ilvl w:val="0"/>
+          <w:numId w:val="13"/>
+        </w:numPr>
+      </w:pPr>
+      <w:proofErr w:type="spellStart"/>
+      <w:r>
+        <w:t>max_depth</w:t>
+      </w:r>
+      <w:proofErr w:type="spellEnd"/>
+      <w:r>
+        <w:t xml:space="preserve"> – controls the maximum depth of a tree.</w:t>
+      </w:r>
+    </w:p>
+    <w:p>
+      <w:pPr>
+        <w:pStyle w:val="ListParagraph"/>
+        <w:numPr>
+          <w:ilvl w:val="0"/>
+          <w:numId w:val="13"/>
+        </w:numPr>
+      </w:pPr>
+      <w:proofErr w:type="gramStart"/>
+      <w:r>
+        <w:t>gamma</w:t>
+      </w:r>
+      <w:proofErr w:type="gramEnd"/>
+      <w:r>
+        <w:t xml:space="preserve"> </w:t>
+      </w:r>
+      <w:r>
+        <w:t xml:space="preserve">- </w:t>
+      </w:r>
+      <w:r>
+        <w:t>Controls the minimum reduction in the loss function required to grow a new node in a tree.</w:t>
+      </w:r>
+    </w:p>
+    <w:p>
+      <w:pPr>
+        <w:pStyle w:val="ListParagraph"/>
+        <w:numPr>
+          <w:ilvl w:val="0"/>
+          <w:numId w:val="13"/>
+        </w:numPr>
+      </w:pPr>
+      <w:proofErr w:type="spellStart"/>
+      <w:r>
+        <w:lastRenderedPageBreak/>
+        <w:t>min_child_weight</w:t>
+      </w:r>
+      <w:proofErr w:type="spellEnd"/>
+      <w:r>
+        <w:t xml:space="preserve"> - </w:t>
+      </w:r>
+      <w:r>
+        <w:t>Controls the minimum number of observations (instances) in a terminal node.</w:t>
+      </w:r>
+    </w:p>
+    <w:p>
+      <w:pPr>
+        <w:pStyle w:val="ListParagraph"/>
+        <w:numPr>
+          <w:ilvl w:val="0"/>
+          <w:numId w:val="13"/>
+        </w:numPr>
+      </w:pPr>
+      <w:r>
+        <w:t>S</w:t>
+      </w:r>
+      <w:r>
+        <w:t>ubsample</w:t>
+      </w:r>
+      <w:r>
+        <w:t xml:space="preserve"> - </w:t>
+      </w:r>
+      <w:r>
+        <w:t>This parameter determines if we are estimating a Boosting or a Stochastic Boosting.</w:t>
+      </w:r>
+    </w:p>
+    <w:p>
+      <w:pPr>
+        <w:pStyle w:val="ListParagraph"/>
+        <w:numPr>
+          <w:ilvl w:val="0"/>
+          <w:numId w:val="13"/>
+        </w:numPr>
+      </w:pPr>
+      <w:proofErr w:type="spellStart"/>
+      <w:r>
+        <w:t>colsample_bytree</w:t>
+      </w:r>
+      <w:proofErr w:type="spellEnd"/>
+      <w:r>
+        <w:t xml:space="preserve"> – Number of features to sample in each new tree.</w:t>
+      </w:r>
+    </w:p>
+    <w:p>
+      <w:r>
+        <w:t xml:space="preserve">   </w:t>
+      </w:r>
+    </w:p>
     <w:p>
       <w:pPr>
         <w:pStyle w:val="Heading3"/>
       </w:pPr>
       <w:r>
-        <w:t xml:space="preserve">Gradient Boosted Decision Tree: xgboost </w:t>
-      </w:r>
-    </w:p>
-    <w:p/>
-    <w:p/>
-    <w:p>
-      <w:pPr>
-        <w:pStyle w:val="Heading3"/>
-      </w:pPr>
-      <w:r>
         <w:t>Combined Results</w:t>
       </w:r>
     </w:p>
     <w:p>
       <w:r>
+        <w:t>Using the functions developed for each model then each model can be run for each post mortem stage for a number of random seeds deriving the training/test data split. The CSV files from each model run can then be combined to produce:</w:t>
+      </w:r>
+    </w:p>
+    <w:p>
+      <w:pPr>
+        <w:pStyle w:val="ListParagraph"/>
+        <w:numPr>
+          <w:ilvl w:val="0"/>
+          <w:numId w:val="14"/>
+        </w:numPr>
+      </w:pPr>
+      <w:r>
+        <w:t>A comparison of model predictive accuracy for changing random seeds</w:t>
+      </w:r>
+    </w:p>
+    <w:p>
+      <w:pPr>
+        <w:pStyle w:val="ListParagraph"/>
+        <w:numPr>
+          <w:ilvl w:val="0"/>
+          <w:numId w:val="14"/>
+        </w:numPr>
+      </w:pPr>
+      <w:r>
+        <w:t>A comparison of the change in predictive accuracy of each model at each stage of the post mortem.</w:t>
+      </w:r>
+    </w:p>
+    <w:p>
+      <w:pPr>
+        <w:pStyle w:val="ListParagraph"/>
+        <w:numPr>
+          <w:ilvl w:val="0"/>
+          <w:numId w:val="14"/>
+        </w:numPr>
+      </w:pPr>
+      <w:r>
+        <w:t>A comparison of relative feature importance changes for different random seeds for each stage of the post mortem</w:t>
+      </w:r>
+    </w:p>
+    <w:p>
+      <w:pPr>
+        <w:pStyle w:val="ListParagraph"/>
+        <w:numPr>
+          <w:ilvl w:val="0"/>
+          <w:numId w:val="14"/>
+        </w:numPr>
+      </w:pPr>
+      <w:r>
+        <w:t xml:space="preserve">A final predictive accuracy of </w:t>
+      </w:r>
+      <w:r>
+        <w:t>cause of death determined or not for each model at each stage of the post mortem. The predictive of accuracy of both not determined and determined cause of death can also be identified by model by stage of post mortem.</w:t>
+      </w:r>
+    </w:p>
+    <w:p>
+      <w:pPr>
+        <w:pStyle w:val="ListParagraph"/>
+        <w:numPr>
+          <w:ilvl w:val="0"/>
+          <w:numId w:val="14"/>
+        </w:numPr>
+      </w:pPr>
+      <w:r>
+        <w:t>A final set of relative feature importance by model by stage of post mortem.</w:t>
+      </w:r>
+    </w:p>
+    <w:p>
+      <w:pPr>
+        <w:pStyle w:val="ListParagraph"/>
+        <w:numPr>
+          <w:ilvl w:val="0"/>
+          <w:numId w:val="14"/>
+        </w:numPr>
+      </w:pPr>
+      <w:r>
         <w:br w:type="page"/>
       </w:r>
     </w:p>
@@ -3618,29 +4261,29 @@
       <w:pPr>
         <w:pStyle w:val="Heading1"/>
       </w:pPr>
-      <w:bookmarkStart w:id="9" w:name="_Toc16663066"/>
+      <w:bookmarkStart w:id="8" w:name="_Toc16663066"/>
       <w:r>
         <w:lastRenderedPageBreak/>
         <w:t>Data</w:t>
       </w:r>
+      <w:bookmarkEnd w:id="8"/>
+    </w:p>
+    <w:p/>
+    <w:p>
+      <w:r>
+        <w:t>Explain why the data matches the objectives.</w:t>
+      </w:r>
+    </w:p>
+    <w:p/>
+    <w:p>
+      <w:pPr>
+        <w:pStyle w:val="Heading2"/>
+      </w:pPr>
+      <w:bookmarkStart w:id="9" w:name="_Toc16663067"/>
+      <w:r>
+        <w:t>Source</w:t>
+      </w:r>
       <w:bookmarkEnd w:id="9"/>
-    </w:p>
-    <w:p/>
-    <w:p>
-      <w:r>
-        <w:t>Explain why the data matches the objectives.</w:t>
-      </w:r>
-    </w:p>
-    <w:p/>
-    <w:p>
-      <w:pPr>
-        <w:pStyle w:val="Heading2"/>
-      </w:pPr>
-      <w:bookmarkStart w:id="10" w:name="_Toc16663067"/>
-      <w:r>
-        <w:t>Source</w:t>
-      </w:r>
-      <w:bookmarkEnd w:id="10"/>
     </w:p>
     <w:p/>
     <w:p>
@@ -3775,11 +4418,11 @@
       <w:pPr>
         <w:pStyle w:val="Heading2"/>
       </w:pPr>
-      <w:bookmarkStart w:id="11" w:name="_Toc16663069"/>
+      <w:bookmarkStart w:id="10" w:name="_Toc16663069"/>
       <w:r>
         <w:t>Missing data</w:t>
       </w:r>
-      <w:bookmarkEnd w:id="11"/>
+      <w:bookmarkEnd w:id="10"/>
     </w:p>
     <w:p>
       <w:pPr>
@@ -3810,11 +4453,11 @@
       <w:pPr>
         <w:pStyle w:val="Heading2"/>
       </w:pPr>
-      <w:bookmarkStart w:id="12" w:name="_Toc16663070"/>
+      <w:bookmarkStart w:id="11" w:name="_Toc16663070"/>
       <w:r>
         <w:t>Normalisation vs Standardisation</w:t>
       </w:r>
-      <w:bookmarkEnd w:id="12"/>
+      <w:bookmarkEnd w:id="11"/>
     </w:p>
     <w:p>
       <w:pPr>
@@ -3865,40 +4508,40 @@
       <w:pPr>
         <w:pStyle w:val="Heading1"/>
       </w:pPr>
-      <w:bookmarkStart w:id="13" w:name="_Toc16663071"/>
+      <w:bookmarkStart w:id="12" w:name="_Toc16663071"/>
       <w:r>
         <w:lastRenderedPageBreak/>
         <w:t>Analysis</w:t>
       </w:r>
+      <w:bookmarkEnd w:id="12"/>
+    </w:p>
+    <w:p/>
+    <w:p>
+      <w:r>
+        <w:t>Explain what analysis was undertaken and why.</w:t>
+      </w:r>
+    </w:p>
+    <w:p/>
+    <w:p>
+      <w:pPr>
+        <w:pStyle w:val="Heading2"/>
+      </w:pPr>
+      <w:bookmarkStart w:id="13" w:name="_Toc16663072"/>
+      <w:r>
+        <w:t>Create models</w:t>
+      </w:r>
       <w:bookmarkEnd w:id="13"/>
     </w:p>
     <w:p/>
     <w:p>
-      <w:r>
-        <w:t>Explain what analysis was undertaken and why.</w:t>
-      </w:r>
-    </w:p>
-    <w:p/>
-    <w:p>
       <w:pPr>
         <w:pStyle w:val="Heading2"/>
       </w:pPr>
-      <w:bookmarkStart w:id="14" w:name="_Toc16663072"/>
-      <w:r>
-        <w:t>Create models</w:t>
+      <w:bookmarkStart w:id="14" w:name="_Toc16663073"/>
+      <w:r>
+        <w:t>Tune models</w:t>
       </w:r>
       <w:bookmarkEnd w:id="14"/>
-    </w:p>
-    <w:p/>
-    <w:p>
-      <w:pPr>
-        <w:pStyle w:val="Heading2"/>
-      </w:pPr>
-      <w:bookmarkStart w:id="15" w:name="_Toc16663073"/>
-      <w:r>
-        <w:t>Tune models</w:t>
-      </w:r>
-      <w:bookmarkEnd w:id="15"/>
     </w:p>
     <w:p/>
     <w:p/>
@@ -3911,129 +4554,31 @@
       <w:pPr>
         <w:pStyle w:val="Heading1"/>
       </w:pPr>
-      <w:bookmarkStart w:id="16" w:name="_Toc16663074"/>
+      <w:bookmarkStart w:id="15" w:name="_Toc16663074"/>
       <w:r>
         <w:lastRenderedPageBreak/>
         <w:t>Results</w:t>
       </w:r>
+      <w:bookmarkEnd w:id="15"/>
+    </w:p>
+    <w:p/>
+    <w:p>
+      <w:r>
+        <w:t>Describe the results of the analysis.</w:t>
+      </w:r>
+    </w:p>
+    <w:p/>
+    <w:p>
+      <w:pPr>
+        <w:pStyle w:val="Heading1"/>
+      </w:pPr>
+      <w:bookmarkStart w:id="16" w:name="_Toc16663075"/>
+      <w:bookmarkStart w:id="17" w:name="_GoBack"/>
+      <w:bookmarkEnd w:id="17"/>
+      <w:r>
+        <w:t>Conclusion</w:t>
+      </w:r>
       <w:bookmarkEnd w:id="16"/>
-    </w:p>
-    <w:p/>
-    <w:p>
-      <w:r>
-        <w:t>Describe the results of the analysis.</w:t>
-      </w:r>
-    </w:p>
-    <w:p/>
-    <w:p>
-      <w:r>
-        <w:t>Notes from Machine Learning Coursework Requirements:</w:t>
-      </w:r>
-    </w:p>
-    <w:p>
-      <w:r>
-        <w:t>Experiments, findings and discussion: you must present and discuss your results. You are expected to run several experiments and calculate basic statistics to summarise performance. Your report must include at least two figures which graphically illustrate quantitative aspects of your results, such as training/testing error curves, performance for sets of learned parameters, algorithm outputs, descriptive statistics, etc.</w:t>
-      </w:r>
-    </w:p>
-    <w:p>
-      <w:r>
-        <w:t>In this part, you should provide a detailed account of your experiments and results and discuss your findings. You can use Excel or other packages to provide charts - like the figure below, which uses error bars (Box and Whisker Charts in Excel), to show the performance of your algorithm in terms of generalisation. For example, the figure below shows generalisation with respect to number of hidden nodes used in a neural network based solution. Alternatively, one could use tables to provide the same information by giving for each number of hidden nodes the average value, the minimum value, and the maximum value of generalisation performance (in percentage of successfully recognised patterns) in the tests.</w:t>
-      </w:r>
-    </w:p>
-    <w:p>
-      <w:r>
-        <w:t>You could also discuss the cost of the computations, e.g. referring to the number of training iterations required or the number of error function evaluations (see figure below for the neural-network based solution discussed above)</w:t>
-      </w:r>
-    </w:p>
-    <w:p>
-      <w:r>
-        <w:t>In machine learning, overall results are also presented in tables like the one below that shows average performance in terms of recognition success as well as average classification success per class for two methods tested on the same dataset. Confusion matrices can also be used.</w:t>
-      </w:r>
-    </w:p>
-    <w:p>
-      <w:r>
-        <w:t xml:space="preserve">Method  </w:t>
-      </w:r>
-      <w:r>
-        <w:tab/>
-        <w:t xml:space="preserve">Class 1 (%) </w:t>
-      </w:r>
-      <w:r>
-        <w:tab/>
-        <w:t xml:space="preserve">Class 2 (%) </w:t>
-      </w:r>
-      <w:r>
-        <w:tab/>
-        <w:t>Average success (%)</w:t>
-      </w:r>
-    </w:p>
-    <w:p>
-      <w:r>
-        <w:t xml:space="preserve">Method 1 </w:t>
-      </w:r>
-      <w:r>
-        <w:tab/>
-      </w:r>
-      <w:r>
-        <w:tab/>
-        <w:t xml:space="preserve">83 </w:t>
-      </w:r>
-      <w:r>
-        <w:tab/>
-      </w:r>
-      <w:r>
-        <w:tab/>
-        <w:t xml:space="preserve">96 </w:t>
-      </w:r>
-      <w:r>
-        <w:tab/>
-      </w:r>
-      <w:r>
-        <w:tab/>
-        <w:t>93</w:t>
-      </w:r>
-    </w:p>
-    <w:p>
-      <w:r>
-        <w:t xml:space="preserve">Method 2 </w:t>
-      </w:r>
-      <w:r>
-        <w:tab/>
-      </w:r>
-      <w:r>
-        <w:tab/>
-        <w:t xml:space="preserve">73 </w:t>
-      </w:r>
-      <w:r>
-        <w:tab/>
-      </w:r>
-      <w:r>
-        <w:tab/>
-        <w:t xml:space="preserve">93 </w:t>
-      </w:r>
-      <w:r>
-        <w:tab/>
-      </w:r>
-      <w:r>
-        <w:tab/>
-        <w:t>88</w:t>
-      </w:r>
-    </w:p>
-    <w:p>
-      <w:r>
-        <w:br w:type="page"/>
-      </w:r>
-    </w:p>
-    <w:p>
-      <w:pPr>
-        <w:pStyle w:val="Heading1"/>
-      </w:pPr>
-      <w:bookmarkStart w:id="17" w:name="_Toc16663075"/>
-      <w:r>
-        <w:lastRenderedPageBreak/>
-        <w:t>Conclusion</w:t>
-      </w:r>
-      <w:bookmarkEnd w:id="17"/>
     </w:p>
     <w:p/>
     <w:p>
@@ -4136,7 +4681,31 @@
           <w:szCs w:val="20"/>
           <w:shd w:val="clear" w:color="auto" w:fill="FFFFFF"/>
         </w:rPr>
-        <w:t>Archer, K.J., 2010. rpartOrdinal: an R package for deriving a classification tree for predicting an ordinal response. </w:t>
+        <w:t xml:space="preserve">Archer, K.J., 2010. </w:t>
+      </w:r>
+      <w:proofErr w:type="spellStart"/>
+      <w:proofErr w:type="gramStart"/>
+      <w:r>
+        <w:rPr>
+          <w:rFonts w:ascii="Arial" w:hAnsi="Arial" w:cs="Arial"/>
+          <w:color w:val="222222"/>
+          <w:sz w:val="20"/>
+          <w:szCs w:val="20"/>
+          <w:shd w:val="clear" w:color="auto" w:fill="FFFFFF"/>
+        </w:rPr>
+        <w:t>rpartOrdinal</w:t>
+      </w:r>
+      <w:proofErr w:type="spellEnd"/>
+      <w:proofErr w:type="gramEnd"/>
+      <w:r>
+        <w:rPr>
+          <w:rFonts w:ascii="Arial" w:hAnsi="Arial" w:cs="Arial"/>
+          <w:color w:val="222222"/>
+          <w:sz w:val="20"/>
+          <w:szCs w:val="20"/>
+          <w:shd w:val="clear" w:color="auto" w:fill="FFFFFF"/>
+        </w:rPr>
+        <w:t>: an R package for deriving a classification tree for predicting an ordinal response. </w:t>
       </w:r>
       <w:r>
         <w:rPr>
@@ -4194,6 +4763,7 @@
           <w:shd w:val="clear" w:color="auto" w:fill="FFFFFF"/>
         </w:rPr>
       </w:pPr>
+      <w:proofErr w:type="spellStart"/>
       <w:r>
         <w:rPr>
           <w:rFonts w:ascii="Arial" w:hAnsi="Arial" w:cs="Arial"/>
@@ -4202,7 +4772,40 @@
           <w:szCs w:val="20"/>
           <w:shd w:val="clear" w:color="auto" w:fill="FFFFFF"/>
         </w:rPr>
-        <w:t>Luellen, J.K., Shadish, W.R. and Clark, M.H., 2005. Propensity scores: An introduction and experimental test. </w:t>
+        <w:t>Luellen</w:t>
+      </w:r>
+      <w:proofErr w:type="spellEnd"/>
+      <w:r>
+        <w:rPr>
+          <w:rFonts w:ascii="Arial" w:hAnsi="Arial" w:cs="Arial"/>
+          <w:color w:val="222222"/>
+          <w:sz w:val="20"/>
+          <w:szCs w:val="20"/>
+          <w:shd w:val="clear" w:color="auto" w:fill="FFFFFF"/>
+        </w:rPr>
+        <w:t xml:space="preserve">, J.K., </w:t>
+      </w:r>
+      <w:proofErr w:type="spellStart"/>
+      <w:r>
+        <w:rPr>
+          <w:rFonts w:ascii="Arial" w:hAnsi="Arial" w:cs="Arial"/>
+          <w:color w:val="222222"/>
+          <w:sz w:val="20"/>
+          <w:szCs w:val="20"/>
+          <w:shd w:val="clear" w:color="auto" w:fill="FFFFFF"/>
+        </w:rPr>
+        <w:t>Shadish</w:t>
+      </w:r>
+      <w:proofErr w:type="spellEnd"/>
+      <w:r>
+        <w:rPr>
+          <w:rFonts w:ascii="Arial" w:hAnsi="Arial" w:cs="Arial"/>
+          <w:color w:val="222222"/>
+          <w:sz w:val="20"/>
+          <w:szCs w:val="20"/>
+          <w:shd w:val="clear" w:color="auto" w:fill="FFFFFF"/>
+        </w:rPr>
+        <w:t>, W.R. and Clark, M.H., 2005. Propensity scores: An introduction and experimental test. </w:t>
       </w:r>
       <w:r>
         <w:rPr>
@@ -4291,6 +4894,7 @@
           <w:shd w:val="clear" w:color="auto" w:fill="FFFFFF"/>
         </w:rPr>
       </w:pPr>
+      <w:proofErr w:type="spellStart"/>
       <w:r>
         <w:rPr>
           <w:rFonts w:ascii="Arial" w:hAnsi="Arial" w:cs="Arial"/>
@@ -4299,7 +4903,18 @@
           <w:szCs w:val="20"/>
           <w:shd w:val="clear" w:color="auto" w:fill="FFFFFF"/>
         </w:rPr>
-        <w:t>Therneau, T.M. and Atkinson, E.J., 1997. An introduction to recursive partitioning using the RPART routines.</w:t>
+        <w:t>Therneau</w:t>
+      </w:r>
+      <w:proofErr w:type="spellEnd"/>
+      <w:r>
+        <w:rPr>
+          <w:rFonts w:ascii="Arial" w:hAnsi="Arial" w:cs="Arial"/>
+          <w:color w:val="222222"/>
+          <w:sz w:val="20"/>
+          <w:szCs w:val="20"/>
+          <w:shd w:val="clear" w:color="auto" w:fill="FFFFFF"/>
+        </w:rPr>
+        <w:t>, T.M. and Atkinson, E.J., 1997. An introduction to recursive partitioning using the RPART routines.</w:t>
       </w:r>
     </w:p>
     <w:p/>
@@ -4314,14 +4929,20 @@
       </w:r>
     </w:p>
     <w:p>
+      <w:proofErr w:type="spellStart"/>
       <w:r>
         <w:t>Pycharm</w:t>
       </w:r>
-    </w:p>
-    <w:p>
+      <w:proofErr w:type="spellEnd"/>
+    </w:p>
+    <w:p>
+      <w:proofErr w:type="spellStart"/>
+      <w:proofErr w:type="gramStart"/>
       <w:r>
         <w:t>pyODBC</w:t>
       </w:r>
+      <w:proofErr w:type="spellEnd"/>
+      <w:proofErr w:type="gramEnd"/>
     </w:p>
     <w:p>
       <w:r>
@@ -4340,20 +4961,134 @@
     </w:p>
     <w:p>
       <w:r>
+        <w:t xml:space="preserve">The </w:t>
+      </w:r>
+      <w:proofErr w:type="spellStart"/>
+      <w:r>
+        <w:t>viridis</w:t>
+      </w:r>
+      <w:proofErr w:type="spellEnd"/>
+      <w:r>
+        <w:t xml:space="preserve"> </w:t>
+      </w:r>
+      <w:proofErr w:type="spellStart"/>
+      <w:r>
+        <w:t>color</w:t>
+      </w:r>
+      <w:proofErr w:type="spellEnd"/>
+      <w:r>
+        <w:t xml:space="preserve"> palettes</w:t>
+      </w:r>
+      <w:r>
+        <w:t xml:space="preserve">: </w:t>
+      </w:r>
+    </w:p>
+    <w:p>
+      <w:hyperlink r:id="rId10" w:history="1">
+        <w:r>
+          <w:rPr>
+            <w:rStyle w:val="Hyperlink"/>
+          </w:rPr>
+          <w:t>https://cran.r-project.org/web/packages/viridis/vignettes/intro-to-viridis.html</w:t>
+        </w:r>
+      </w:hyperlink>
+    </w:p>
+    <w:p>
+      <w:proofErr w:type="spellStart"/>
+      <w:r>
         <w:t>Rpart</w:t>
       </w:r>
-    </w:p>
-    <w:p>
+      <w:proofErr w:type="spellEnd"/>
+    </w:p>
+    <w:p>
+      <w:hyperlink r:id="rId11" w:history="1">
+        <w:r>
+          <w:rPr>
+            <w:rStyle w:val="Hyperlink"/>
+          </w:rPr>
+          <w:t>https://cran.r-project.org/web/packages/rpart/index.html</w:t>
+        </w:r>
+      </w:hyperlink>
+    </w:p>
+    <w:p/>
+    <w:p>
+      <w:proofErr w:type="spellStart"/>
       <w:r>
         <w:t>Randomforest</w:t>
       </w:r>
-    </w:p>
-    <w:p>
+      <w:proofErr w:type="spellEnd"/>
+    </w:p>
+    <w:p>
+      <w:hyperlink r:id="rId12" w:history="1">
+        <w:r>
+          <w:rPr>
+            <w:rStyle w:val="Hyperlink"/>
+          </w:rPr>
+          <w:t>https://cran.r-project.org/web/packages/randomForest/</w:t>
+        </w:r>
+      </w:hyperlink>
+    </w:p>
+    <w:p>
+      <w:hyperlink r:id="rId13" w:history="1">
+        <w:r>
+          <w:rPr>
+            <w:rStyle w:val="Hyperlink"/>
+          </w:rPr>
+          <w:t>https://cran.r-project.org/web/packages/randomForest/randomForest.pdf</w:t>
+        </w:r>
+      </w:hyperlink>
+    </w:p>
+    <w:p/>
+    <w:p>
+      <w:proofErr w:type="spellStart"/>
       <w:r>
         <w:t>XGBoost</w:t>
       </w:r>
-    </w:p>
-    <w:p/>
+      <w:proofErr w:type="spellEnd"/>
+    </w:p>
+    <w:p>
+      <w:hyperlink r:id="rId14" w:history="1">
+        <w:r>
+          <w:rPr>
+            <w:rStyle w:val="Hyperlink"/>
+          </w:rPr>
+          <w:t>https://cran.r-project.org/web/packages/xgboost/</w:t>
+        </w:r>
+      </w:hyperlink>
+    </w:p>
+    <w:p>
+      <w:hyperlink r:id="rId15" w:history="1">
+        <w:r>
+          <w:rPr>
+            <w:rStyle w:val="Hyperlink"/>
+          </w:rPr>
+          <w:t>https://cran.r-project.org/web/packages/xgboost/xgboost.pdf</w:t>
+        </w:r>
+      </w:hyperlink>
+    </w:p>
+    <w:p>
+      <w:r>
+        <w:t xml:space="preserve">Tuning </w:t>
+      </w:r>
+      <w:proofErr w:type="spellStart"/>
+      <w:r>
+        <w:t>xgboost</w:t>
+      </w:r>
+      <w:proofErr w:type="spellEnd"/>
+      <w:r>
+        <w:t xml:space="preserve"> in R: Part I</w:t>
+      </w:r>
+    </w:p>
+    <w:p>
+      <w:hyperlink r:id="rId16" w:history="1">
+        <w:r>
+          <w:rPr>
+            <w:rStyle w:val="Hyperlink"/>
+          </w:rPr>
+          <w:t>https://insightr.wordpress.com/2018/05/17/tuning-xgboost-in-r-part-i/</w:t>
+        </w:r>
+      </w:hyperlink>
+    </w:p>
     <w:p>
       <w:pPr>
         <w:sectPr>
@@ -4364,6 +5099,7 @@
         </w:sectPr>
       </w:pPr>
       <w:r>
+        <w:lastRenderedPageBreak/>
         <w:t xml:space="preserve"> </w:t>
       </w:r>
     </w:p>
@@ -4388,7 +5124,7 @@
       </w:r>
     </w:p>
     <w:p>
-      <w:hyperlink r:id="rId10" w:history="1">
+      <w:hyperlink r:id="rId17" w:history="1">
         <w:r>
           <w:rPr>
             <w:rStyle w:val="Hyperlink"/>
@@ -4507,7 +5243,25 @@
                 <w:color w:val="1A1A1A"/>
                 <w:shd w:val="clear" w:color="auto" w:fill="FFFFFF"/>
               </w:rPr>
-              <w:t>The branch of pathology that involves looking at tissue under the microscope to diagnose disease. If you have a mole or a breast lump removed, the histopathologist will examine it to work out what it is.</w:t>
+              <w:t xml:space="preserve">The branch of pathology that involves looking at tissue under the microscope to diagnose disease. If you have a mole or a breast lump removed, the </w:t>
+            </w:r>
+            <w:proofErr w:type="spellStart"/>
+            <w:r>
+              <w:rPr>
+                <w:rFonts w:ascii="Arial" w:hAnsi="Arial" w:cs="Arial"/>
+                <w:color w:val="1A1A1A"/>
+                <w:shd w:val="clear" w:color="auto" w:fill="FFFFFF"/>
+              </w:rPr>
+              <w:t>histopathologist</w:t>
+            </w:r>
+            <w:proofErr w:type="spellEnd"/>
+            <w:r>
+              <w:rPr>
+                <w:rFonts w:ascii="Arial" w:hAnsi="Arial" w:cs="Arial"/>
+                <w:color w:val="1A1A1A"/>
+                <w:shd w:val="clear" w:color="auto" w:fill="FFFFFF"/>
+              </w:rPr>
+              <w:t xml:space="preserve"> will examine it to work out what it is.</w:t>
             </w:r>
           </w:p>
         </w:tc>
@@ -4706,20 +5460,13 @@
         </w:numPr>
       </w:pPr>
       <w:r>
-        <w:t>Appendix B – Example RDV structure</w:t>
+        <w:t>Appendix C</w:t>
+      </w:r>
+      <w:r>
+        <w:t xml:space="preserve"> –RDV structure</w:t>
       </w:r>
     </w:p>
     <w:p/>
-    <w:p>
-      <w:r>
-        <w:t>Basic</w:t>
-      </w:r>
-    </w:p>
-    <w:p>
-      <w:r>
-        <w:t>Adjusted</w:t>
-      </w:r>
-    </w:p>
     <w:p/>
     <w:p>
       <w:pPr>
@@ -5078,7 +5825,7 @@
           <w:rPr>
             <w:noProof/>
           </w:rPr>
-          <w:t>17</w:t>
+          <w:t>19</w:t>
         </w:r>
         <w:r>
           <w:rPr>
@@ -5384,6 +6131,119 @@
     </w:lvl>
   </w:abstractNum>
   <w:abstractNum w:abstractNumId="2" w15:restartNumberingAfterBreak="0">
+    <w:nsid w:val="0B0866D0"/>
+    <w:multiLevelType w:val="hybridMultilevel"/>
+    <w:tmpl w:val="12801578"/>
+    <w:lvl w:ilvl="0" w:tplc="08090001">
+      <w:start w:val="1"/>
+      <w:numFmt w:val="bullet"/>
+      <w:lvlText w:val=""/>
+      <w:lvlJc w:val="left"/>
+      <w:pPr>
+        <w:ind w:left="720" w:hanging="360"/>
+      </w:pPr>
+      <w:rPr>
+        <w:rFonts w:ascii="Symbol" w:hAnsi="Symbol" w:hint="default"/>
+      </w:rPr>
+    </w:lvl>
+    <w:lvl w:ilvl="1" w:tplc="08090003" w:tentative="1">
+      <w:start w:val="1"/>
+      <w:numFmt w:val="bullet"/>
+      <w:lvlText w:val="o"/>
+      <w:lvlJc w:val="left"/>
+      <w:pPr>
+        <w:ind w:left="1440" w:hanging="360"/>
+      </w:pPr>
+      <w:rPr>
+        <w:rFonts w:ascii="Courier New" w:hAnsi="Courier New" w:cs="Courier New" w:hint="default"/>
+      </w:rPr>
+    </w:lvl>
+    <w:lvl w:ilvl="2" w:tplc="08090005" w:tentative="1">
+      <w:start w:val="1"/>
+      <w:numFmt w:val="bullet"/>
+      <w:lvlText w:val=""/>
+      <w:lvlJc w:val="left"/>
+      <w:pPr>
+        <w:ind w:left="2160" w:hanging="360"/>
+      </w:pPr>
+      <w:rPr>
+        <w:rFonts w:ascii="Wingdings" w:hAnsi="Wingdings" w:hint="default"/>
+      </w:rPr>
+    </w:lvl>
+    <w:lvl w:ilvl="3" w:tplc="08090001" w:tentative="1">
+      <w:start w:val="1"/>
+      <w:numFmt w:val="bullet"/>
+      <w:lvlText w:val=""/>
+      <w:lvlJc w:val="left"/>
+      <w:pPr>
+        <w:ind w:left="2880" w:hanging="360"/>
+      </w:pPr>
+      <w:rPr>
+        <w:rFonts w:ascii="Symbol" w:hAnsi="Symbol" w:hint="default"/>
+      </w:rPr>
+    </w:lvl>
+    <w:lvl w:ilvl="4" w:tplc="08090003" w:tentative="1">
+      <w:start w:val="1"/>
+      <w:numFmt w:val="bullet"/>
+      <w:lvlText w:val="o"/>
+      <w:lvlJc w:val="left"/>
+      <w:pPr>
+        <w:ind w:left="3600" w:hanging="360"/>
+      </w:pPr>
+      <w:rPr>
+        <w:rFonts w:ascii="Courier New" w:hAnsi="Courier New" w:cs="Courier New" w:hint="default"/>
+      </w:rPr>
+    </w:lvl>
+    <w:lvl w:ilvl="5" w:tplc="08090005" w:tentative="1">
+      <w:start w:val="1"/>
+      <w:numFmt w:val="bullet"/>
+      <w:lvlText w:val=""/>
+      <w:lvlJc w:val="left"/>
+      <w:pPr>
+        <w:ind w:left="4320" w:hanging="360"/>
+      </w:pPr>
+      <w:rPr>
+        <w:rFonts w:ascii="Wingdings" w:hAnsi="Wingdings" w:hint="default"/>
+      </w:rPr>
+    </w:lvl>
+    <w:lvl w:ilvl="6" w:tplc="08090001" w:tentative="1">
+      <w:start w:val="1"/>
+      <w:numFmt w:val="bullet"/>
+      <w:lvlText w:val=""/>
+      <w:lvlJc w:val="left"/>
+      <w:pPr>
+        <w:ind w:left="5040" w:hanging="360"/>
+      </w:pPr>
+      <w:rPr>
+        <w:rFonts w:ascii="Symbol" w:hAnsi="Symbol" w:hint="default"/>
+      </w:rPr>
+    </w:lvl>
+    <w:lvl w:ilvl="7" w:tplc="08090003" w:tentative="1">
+      <w:start w:val="1"/>
+      <w:numFmt w:val="bullet"/>
+      <w:lvlText w:val="o"/>
+      <w:lvlJc w:val="left"/>
+      <w:pPr>
+        <w:ind w:left="5760" w:hanging="360"/>
+      </w:pPr>
+      <w:rPr>
+        <w:rFonts w:ascii="Courier New" w:hAnsi="Courier New" w:cs="Courier New" w:hint="default"/>
+      </w:rPr>
+    </w:lvl>
+    <w:lvl w:ilvl="8" w:tplc="08090005" w:tentative="1">
+      <w:start w:val="1"/>
+      <w:numFmt w:val="bullet"/>
+      <w:lvlText w:val=""/>
+      <w:lvlJc w:val="left"/>
+      <w:pPr>
+        <w:ind w:left="6480" w:hanging="360"/>
+      </w:pPr>
+      <w:rPr>
+        <w:rFonts w:ascii="Wingdings" w:hAnsi="Wingdings" w:hint="default"/>
+      </w:rPr>
+    </w:lvl>
+  </w:abstractNum>
+  <w:abstractNum w:abstractNumId="3" w15:restartNumberingAfterBreak="0">
     <w:nsid w:val="10134D79"/>
     <w:multiLevelType w:val="hybridMultilevel"/>
     <w:tmpl w:val="C840D81C"/>
@@ -5496,7 +6356,7 @@
       </w:rPr>
     </w:lvl>
   </w:abstractNum>
-  <w:abstractNum w:abstractNumId="3" w15:restartNumberingAfterBreak="0">
+  <w:abstractNum w:abstractNumId="4" w15:restartNumberingAfterBreak="0">
     <w:nsid w:val="11760E08"/>
     <w:multiLevelType w:val="hybridMultilevel"/>
     <w:tmpl w:val="17E4CD24"/>
@@ -5609,7 +6469,120 @@
       </w:rPr>
     </w:lvl>
   </w:abstractNum>
-  <w:abstractNum w:abstractNumId="4" w15:restartNumberingAfterBreak="0">
+  <w:abstractNum w:abstractNumId="5" w15:restartNumberingAfterBreak="0">
+    <w:nsid w:val="1BEF517D"/>
+    <w:multiLevelType w:val="hybridMultilevel"/>
+    <w:tmpl w:val="FC0E2CF6"/>
+    <w:lvl w:ilvl="0" w:tplc="08090001">
+      <w:start w:val="1"/>
+      <w:numFmt w:val="bullet"/>
+      <w:lvlText w:val=""/>
+      <w:lvlJc w:val="left"/>
+      <w:pPr>
+        <w:ind w:left="720" w:hanging="360"/>
+      </w:pPr>
+      <w:rPr>
+        <w:rFonts w:ascii="Symbol" w:hAnsi="Symbol" w:hint="default"/>
+      </w:rPr>
+    </w:lvl>
+    <w:lvl w:ilvl="1" w:tplc="08090003" w:tentative="1">
+      <w:start w:val="1"/>
+      <w:numFmt w:val="bullet"/>
+      <w:lvlText w:val="o"/>
+      <w:lvlJc w:val="left"/>
+      <w:pPr>
+        <w:ind w:left="1440" w:hanging="360"/>
+      </w:pPr>
+      <w:rPr>
+        <w:rFonts w:ascii="Courier New" w:hAnsi="Courier New" w:cs="Courier New" w:hint="default"/>
+      </w:rPr>
+    </w:lvl>
+    <w:lvl w:ilvl="2" w:tplc="08090005" w:tentative="1">
+      <w:start w:val="1"/>
+      <w:numFmt w:val="bullet"/>
+      <w:lvlText w:val=""/>
+      <w:lvlJc w:val="left"/>
+      <w:pPr>
+        <w:ind w:left="2160" w:hanging="360"/>
+      </w:pPr>
+      <w:rPr>
+        <w:rFonts w:ascii="Wingdings" w:hAnsi="Wingdings" w:hint="default"/>
+      </w:rPr>
+    </w:lvl>
+    <w:lvl w:ilvl="3" w:tplc="08090001" w:tentative="1">
+      <w:start w:val="1"/>
+      <w:numFmt w:val="bullet"/>
+      <w:lvlText w:val=""/>
+      <w:lvlJc w:val="left"/>
+      <w:pPr>
+        <w:ind w:left="2880" w:hanging="360"/>
+      </w:pPr>
+      <w:rPr>
+        <w:rFonts w:ascii="Symbol" w:hAnsi="Symbol" w:hint="default"/>
+      </w:rPr>
+    </w:lvl>
+    <w:lvl w:ilvl="4" w:tplc="08090003" w:tentative="1">
+      <w:start w:val="1"/>
+      <w:numFmt w:val="bullet"/>
+      <w:lvlText w:val="o"/>
+      <w:lvlJc w:val="left"/>
+      <w:pPr>
+        <w:ind w:left="3600" w:hanging="360"/>
+      </w:pPr>
+      <w:rPr>
+        <w:rFonts w:ascii="Courier New" w:hAnsi="Courier New" w:cs="Courier New" w:hint="default"/>
+      </w:rPr>
+    </w:lvl>
+    <w:lvl w:ilvl="5" w:tplc="08090005" w:tentative="1">
+      <w:start w:val="1"/>
+      <w:numFmt w:val="bullet"/>
+      <w:lvlText w:val=""/>
+      <w:lvlJc w:val="left"/>
+      <w:pPr>
+        <w:ind w:left="4320" w:hanging="360"/>
+      </w:pPr>
+      <w:rPr>
+        <w:rFonts w:ascii="Wingdings" w:hAnsi="Wingdings" w:hint="default"/>
+      </w:rPr>
+    </w:lvl>
+    <w:lvl w:ilvl="6" w:tplc="08090001" w:tentative="1">
+      <w:start w:val="1"/>
+      <w:numFmt w:val="bullet"/>
+      <w:lvlText w:val=""/>
+      <w:lvlJc w:val="left"/>
+      <w:pPr>
+        <w:ind w:left="5040" w:hanging="360"/>
+      </w:pPr>
+      <w:rPr>
+        <w:rFonts w:ascii="Symbol" w:hAnsi="Symbol" w:hint="default"/>
+      </w:rPr>
+    </w:lvl>
+    <w:lvl w:ilvl="7" w:tplc="08090003" w:tentative="1">
+      <w:start w:val="1"/>
+      <w:numFmt w:val="bullet"/>
+      <w:lvlText w:val="o"/>
+      <w:lvlJc w:val="left"/>
+      <w:pPr>
+        <w:ind w:left="5760" w:hanging="360"/>
+      </w:pPr>
+      <w:rPr>
+        <w:rFonts w:ascii="Courier New" w:hAnsi="Courier New" w:cs="Courier New" w:hint="default"/>
+      </w:rPr>
+    </w:lvl>
+    <w:lvl w:ilvl="8" w:tplc="08090005" w:tentative="1">
+      <w:start w:val="1"/>
+      <w:numFmt w:val="bullet"/>
+      <w:lvlText w:val=""/>
+      <w:lvlJc w:val="left"/>
+      <w:pPr>
+        <w:ind w:left="6480" w:hanging="360"/>
+      </w:pPr>
+      <w:rPr>
+        <w:rFonts w:ascii="Wingdings" w:hAnsi="Wingdings" w:hint="default"/>
+      </w:rPr>
+    </w:lvl>
+  </w:abstractNum>
+  <w:abstractNum w:abstractNumId="6" w15:restartNumberingAfterBreak="0">
     <w:nsid w:val="351938BB"/>
     <w:multiLevelType w:val="hybridMultilevel"/>
     <w:tmpl w:val="55088288"/>
@@ -5722,7 +6695,120 @@
       </w:rPr>
     </w:lvl>
   </w:abstractNum>
-  <w:abstractNum w:abstractNumId="5" w15:restartNumberingAfterBreak="0">
+  <w:abstractNum w:abstractNumId="7" w15:restartNumberingAfterBreak="0">
+    <w:nsid w:val="3794716F"/>
+    <w:multiLevelType w:val="hybridMultilevel"/>
+    <w:tmpl w:val="FA88DE7C"/>
+    <w:lvl w:ilvl="0" w:tplc="08090001">
+      <w:start w:val="1"/>
+      <w:numFmt w:val="bullet"/>
+      <w:lvlText w:val=""/>
+      <w:lvlJc w:val="left"/>
+      <w:pPr>
+        <w:ind w:left="720" w:hanging="360"/>
+      </w:pPr>
+      <w:rPr>
+        <w:rFonts w:ascii="Symbol" w:hAnsi="Symbol" w:hint="default"/>
+      </w:rPr>
+    </w:lvl>
+    <w:lvl w:ilvl="1" w:tplc="08090003">
+      <w:start w:val="1"/>
+      <w:numFmt w:val="bullet"/>
+      <w:lvlText w:val="o"/>
+      <w:lvlJc w:val="left"/>
+      <w:pPr>
+        <w:ind w:left="1440" w:hanging="360"/>
+      </w:pPr>
+      <w:rPr>
+        <w:rFonts w:ascii="Courier New" w:hAnsi="Courier New" w:cs="Courier New" w:hint="default"/>
+      </w:rPr>
+    </w:lvl>
+    <w:lvl w:ilvl="2" w:tplc="08090005" w:tentative="1">
+      <w:start w:val="1"/>
+      <w:numFmt w:val="bullet"/>
+      <w:lvlText w:val=""/>
+      <w:lvlJc w:val="left"/>
+      <w:pPr>
+        <w:ind w:left="2160" w:hanging="360"/>
+      </w:pPr>
+      <w:rPr>
+        <w:rFonts w:ascii="Wingdings" w:hAnsi="Wingdings" w:hint="default"/>
+      </w:rPr>
+    </w:lvl>
+    <w:lvl w:ilvl="3" w:tplc="08090001" w:tentative="1">
+      <w:start w:val="1"/>
+      <w:numFmt w:val="bullet"/>
+      <w:lvlText w:val=""/>
+      <w:lvlJc w:val="left"/>
+      <w:pPr>
+        <w:ind w:left="2880" w:hanging="360"/>
+      </w:pPr>
+      <w:rPr>
+        <w:rFonts w:ascii="Symbol" w:hAnsi="Symbol" w:hint="default"/>
+      </w:rPr>
+    </w:lvl>
+    <w:lvl w:ilvl="4" w:tplc="08090003" w:tentative="1">
+      <w:start w:val="1"/>
+      <w:numFmt w:val="bullet"/>
+      <w:lvlText w:val="o"/>
+      <w:lvlJc w:val="left"/>
+      <w:pPr>
+        <w:ind w:left="3600" w:hanging="360"/>
+      </w:pPr>
+      <w:rPr>
+        <w:rFonts w:ascii="Courier New" w:hAnsi="Courier New" w:cs="Courier New" w:hint="default"/>
+      </w:rPr>
+    </w:lvl>
+    <w:lvl w:ilvl="5" w:tplc="08090005" w:tentative="1">
+      <w:start w:val="1"/>
+      <w:numFmt w:val="bullet"/>
+      <w:lvlText w:val=""/>
+      <w:lvlJc w:val="left"/>
+      <w:pPr>
+        <w:ind w:left="4320" w:hanging="360"/>
+      </w:pPr>
+      <w:rPr>
+        <w:rFonts w:ascii="Wingdings" w:hAnsi="Wingdings" w:hint="default"/>
+      </w:rPr>
+    </w:lvl>
+    <w:lvl w:ilvl="6" w:tplc="08090001" w:tentative="1">
+      <w:start w:val="1"/>
+      <w:numFmt w:val="bullet"/>
+      <w:lvlText w:val=""/>
+      <w:lvlJc w:val="left"/>
+      <w:pPr>
+        <w:ind w:left="5040" w:hanging="360"/>
+      </w:pPr>
+      <w:rPr>
+        <w:rFonts w:ascii="Symbol" w:hAnsi="Symbol" w:hint="default"/>
+      </w:rPr>
+    </w:lvl>
+    <w:lvl w:ilvl="7" w:tplc="08090003" w:tentative="1">
+      <w:start w:val="1"/>
+      <w:numFmt w:val="bullet"/>
+      <w:lvlText w:val="o"/>
+      <w:lvlJc w:val="left"/>
+      <w:pPr>
+        <w:ind w:left="5760" w:hanging="360"/>
+      </w:pPr>
+      <w:rPr>
+        <w:rFonts w:ascii="Courier New" w:hAnsi="Courier New" w:cs="Courier New" w:hint="default"/>
+      </w:rPr>
+    </w:lvl>
+    <w:lvl w:ilvl="8" w:tplc="08090005" w:tentative="1">
+      <w:start w:val="1"/>
+      <w:numFmt w:val="bullet"/>
+      <w:lvlText w:val=""/>
+      <w:lvlJc w:val="left"/>
+      <w:pPr>
+        <w:ind w:left="6480" w:hanging="360"/>
+      </w:pPr>
+      <w:rPr>
+        <w:rFonts w:ascii="Wingdings" w:hAnsi="Wingdings" w:hint="default"/>
+      </w:rPr>
+    </w:lvl>
+  </w:abstractNum>
+  <w:abstractNum w:abstractNumId="8" w15:restartNumberingAfterBreak="0">
     <w:nsid w:val="492E2614"/>
     <w:multiLevelType w:val="hybridMultilevel"/>
     <w:tmpl w:val="F6ACB9F0"/>
@@ -5835,7 +6921,346 @@
       </w:rPr>
     </w:lvl>
   </w:abstractNum>
-  <w:abstractNum w:abstractNumId="6" w15:restartNumberingAfterBreak="0">
+  <w:abstractNum w:abstractNumId="9" w15:restartNumberingAfterBreak="0">
+    <w:nsid w:val="4C9B2A9A"/>
+    <w:multiLevelType w:val="hybridMultilevel"/>
+    <w:tmpl w:val="0972DC74"/>
+    <w:lvl w:ilvl="0" w:tplc="08090001">
+      <w:start w:val="1"/>
+      <w:numFmt w:val="bullet"/>
+      <w:lvlText w:val=""/>
+      <w:lvlJc w:val="left"/>
+      <w:pPr>
+        <w:ind w:left="720" w:hanging="360"/>
+      </w:pPr>
+      <w:rPr>
+        <w:rFonts w:ascii="Symbol" w:hAnsi="Symbol" w:hint="default"/>
+      </w:rPr>
+    </w:lvl>
+    <w:lvl w:ilvl="1" w:tplc="08090003" w:tentative="1">
+      <w:start w:val="1"/>
+      <w:numFmt w:val="bullet"/>
+      <w:lvlText w:val="o"/>
+      <w:lvlJc w:val="left"/>
+      <w:pPr>
+        <w:ind w:left="1440" w:hanging="360"/>
+      </w:pPr>
+      <w:rPr>
+        <w:rFonts w:ascii="Courier New" w:hAnsi="Courier New" w:cs="Courier New" w:hint="default"/>
+      </w:rPr>
+    </w:lvl>
+    <w:lvl w:ilvl="2" w:tplc="08090005" w:tentative="1">
+      <w:start w:val="1"/>
+      <w:numFmt w:val="bullet"/>
+      <w:lvlText w:val=""/>
+      <w:lvlJc w:val="left"/>
+      <w:pPr>
+        <w:ind w:left="2160" w:hanging="360"/>
+      </w:pPr>
+      <w:rPr>
+        <w:rFonts w:ascii="Wingdings" w:hAnsi="Wingdings" w:hint="default"/>
+      </w:rPr>
+    </w:lvl>
+    <w:lvl w:ilvl="3" w:tplc="08090001" w:tentative="1">
+      <w:start w:val="1"/>
+      <w:numFmt w:val="bullet"/>
+      <w:lvlText w:val=""/>
+      <w:lvlJc w:val="left"/>
+      <w:pPr>
+        <w:ind w:left="2880" w:hanging="360"/>
+      </w:pPr>
+      <w:rPr>
+        <w:rFonts w:ascii="Symbol" w:hAnsi="Symbol" w:hint="default"/>
+      </w:rPr>
+    </w:lvl>
+    <w:lvl w:ilvl="4" w:tplc="08090003" w:tentative="1">
+      <w:start w:val="1"/>
+      <w:numFmt w:val="bullet"/>
+      <w:lvlText w:val="o"/>
+      <w:lvlJc w:val="left"/>
+      <w:pPr>
+        <w:ind w:left="3600" w:hanging="360"/>
+      </w:pPr>
+      <w:rPr>
+        <w:rFonts w:ascii="Courier New" w:hAnsi="Courier New" w:cs="Courier New" w:hint="default"/>
+      </w:rPr>
+    </w:lvl>
+    <w:lvl w:ilvl="5" w:tplc="08090005" w:tentative="1">
+      <w:start w:val="1"/>
+      <w:numFmt w:val="bullet"/>
+      <w:lvlText w:val=""/>
+      <w:lvlJc w:val="left"/>
+      <w:pPr>
+        <w:ind w:left="4320" w:hanging="360"/>
+      </w:pPr>
+      <w:rPr>
+        <w:rFonts w:ascii="Wingdings" w:hAnsi="Wingdings" w:hint="default"/>
+      </w:rPr>
+    </w:lvl>
+    <w:lvl w:ilvl="6" w:tplc="08090001" w:tentative="1">
+      <w:start w:val="1"/>
+      <w:numFmt w:val="bullet"/>
+      <w:lvlText w:val=""/>
+      <w:lvlJc w:val="left"/>
+      <w:pPr>
+        <w:ind w:left="5040" w:hanging="360"/>
+      </w:pPr>
+      <w:rPr>
+        <w:rFonts w:ascii="Symbol" w:hAnsi="Symbol" w:hint="default"/>
+      </w:rPr>
+    </w:lvl>
+    <w:lvl w:ilvl="7" w:tplc="08090003" w:tentative="1">
+      <w:start w:val="1"/>
+      <w:numFmt w:val="bullet"/>
+      <w:lvlText w:val="o"/>
+      <w:lvlJc w:val="left"/>
+      <w:pPr>
+        <w:ind w:left="5760" w:hanging="360"/>
+      </w:pPr>
+      <w:rPr>
+        <w:rFonts w:ascii="Courier New" w:hAnsi="Courier New" w:cs="Courier New" w:hint="default"/>
+      </w:rPr>
+    </w:lvl>
+    <w:lvl w:ilvl="8" w:tplc="08090005" w:tentative="1">
+      <w:start w:val="1"/>
+      <w:numFmt w:val="bullet"/>
+      <w:lvlText w:val=""/>
+      <w:lvlJc w:val="left"/>
+      <w:pPr>
+        <w:ind w:left="6480" w:hanging="360"/>
+      </w:pPr>
+      <w:rPr>
+        <w:rFonts w:ascii="Wingdings" w:hAnsi="Wingdings" w:hint="default"/>
+      </w:rPr>
+    </w:lvl>
+  </w:abstractNum>
+  <w:abstractNum w:abstractNumId="10" w15:restartNumberingAfterBreak="0">
+    <w:nsid w:val="4D742A92"/>
+    <w:multiLevelType w:val="hybridMultilevel"/>
+    <w:tmpl w:val="9E244C2E"/>
+    <w:lvl w:ilvl="0" w:tplc="08090001">
+      <w:start w:val="1"/>
+      <w:numFmt w:val="bullet"/>
+      <w:lvlText w:val=""/>
+      <w:lvlJc w:val="left"/>
+      <w:pPr>
+        <w:ind w:left="720" w:hanging="360"/>
+      </w:pPr>
+      <w:rPr>
+        <w:rFonts w:ascii="Symbol" w:hAnsi="Symbol" w:hint="default"/>
+      </w:rPr>
+    </w:lvl>
+    <w:lvl w:ilvl="1" w:tplc="08090003" w:tentative="1">
+      <w:start w:val="1"/>
+      <w:numFmt w:val="bullet"/>
+      <w:lvlText w:val="o"/>
+      <w:lvlJc w:val="left"/>
+      <w:pPr>
+        <w:ind w:left="1440" w:hanging="360"/>
+      </w:pPr>
+      <w:rPr>
+        <w:rFonts w:ascii="Courier New" w:hAnsi="Courier New" w:cs="Courier New" w:hint="default"/>
+      </w:rPr>
+    </w:lvl>
+    <w:lvl w:ilvl="2" w:tplc="08090005" w:tentative="1">
+      <w:start w:val="1"/>
+      <w:numFmt w:val="bullet"/>
+      <w:lvlText w:val=""/>
+      <w:lvlJc w:val="left"/>
+      <w:pPr>
+        <w:ind w:left="2160" w:hanging="360"/>
+      </w:pPr>
+      <w:rPr>
+        <w:rFonts w:ascii="Wingdings" w:hAnsi="Wingdings" w:hint="default"/>
+      </w:rPr>
+    </w:lvl>
+    <w:lvl w:ilvl="3" w:tplc="08090001" w:tentative="1">
+      <w:start w:val="1"/>
+      <w:numFmt w:val="bullet"/>
+      <w:lvlText w:val=""/>
+      <w:lvlJc w:val="left"/>
+      <w:pPr>
+        <w:ind w:left="2880" w:hanging="360"/>
+      </w:pPr>
+      <w:rPr>
+        <w:rFonts w:ascii="Symbol" w:hAnsi="Symbol" w:hint="default"/>
+      </w:rPr>
+    </w:lvl>
+    <w:lvl w:ilvl="4" w:tplc="08090003" w:tentative="1">
+      <w:start w:val="1"/>
+      <w:numFmt w:val="bullet"/>
+      <w:lvlText w:val="o"/>
+      <w:lvlJc w:val="left"/>
+      <w:pPr>
+        <w:ind w:left="3600" w:hanging="360"/>
+      </w:pPr>
+      <w:rPr>
+        <w:rFonts w:ascii="Courier New" w:hAnsi="Courier New" w:cs="Courier New" w:hint="default"/>
+      </w:rPr>
+    </w:lvl>
+    <w:lvl w:ilvl="5" w:tplc="08090005" w:tentative="1">
+      <w:start w:val="1"/>
+      <w:numFmt w:val="bullet"/>
+      <w:lvlText w:val=""/>
+      <w:lvlJc w:val="left"/>
+      <w:pPr>
+        <w:ind w:left="4320" w:hanging="360"/>
+      </w:pPr>
+      <w:rPr>
+        <w:rFonts w:ascii="Wingdings" w:hAnsi="Wingdings" w:hint="default"/>
+      </w:rPr>
+    </w:lvl>
+    <w:lvl w:ilvl="6" w:tplc="08090001" w:tentative="1">
+      <w:start w:val="1"/>
+      <w:numFmt w:val="bullet"/>
+      <w:lvlText w:val=""/>
+      <w:lvlJc w:val="left"/>
+      <w:pPr>
+        <w:ind w:left="5040" w:hanging="360"/>
+      </w:pPr>
+      <w:rPr>
+        <w:rFonts w:ascii="Symbol" w:hAnsi="Symbol" w:hint="default"/>
+      </w:rPr>
+    </w:lvl>
+    <w:lvl w:ilvl="7" w:tplc="08090003" w:tentative="1">
+      <w:start w:val="1"/>
+      <w:numFmt w:val="bullet"/>
+      <w:lvlText w:val="o"/>
+      <w:lvlJc w:val="left"/>
+      <w:pPr>
+        <w:ind w:left="5760" w:hanging="360"/>
+      </w:pPr>
+      <w:rPr>
+        <w:rFonts w:ascii="Courier New" w:hAnsi="Courier New" w:cs="Courier New" w:hint="default"/>
+      </w:rPr>
+    </w:lvl>
+    <w:lvl w:ilvl="8" w:tplc="08090005" w:tentative="1">
+      <w:start w:val="1"/>
+      <w:numFmt w:val="bullet"/>
+      <w:lvlText w:val=""/>
+      <w:lvlJc w:val="left"/>
+      <w:pPr>
+        <w:ind w:left="6480" w:hanging="360"/>
+      </w:pPr>
+      <w:rPr>
+        <w:rFonts w:ascii="Wingdings" w:hAnsi="Wingdings" w:hint="default"/>
+      </w:rPr>
+    </w:lvl>
+  </w:abstractNum>
+  <w:abstractNum w:abstractNumId="11" w15:restartNumberingAfterBreak="0">
+    <w:nsid w:val="53355D54"/>
+    <w:multiLevelType w:val="hybridMultilevel"/>
+    <w:tmpl w:val="60FE50DC"/>
+    <w:lvl w:ilvl="0" w:tplc="08090001">
+      <w:start w:val="1"/>
+      <w:numFmt w:val="bullet"/>
+      <w:lvlText w:val=""/>
+      <w:lvlJc w:val="left"/>
+      <w:pPr>
+        <w:ind w:left="720" w:hanging="360"/>
+      </w:pPr>
+      <w:rPr>
+        <w:rFonts w:ascii="Symbol" w:hAnsi="Symbol" w:hint="default"/>
+      </w:rPr>
+    </w:lvl>
+    <w:lvl w:ilvl="1" w:tplc="08090003" w:tentative="1">
+      <w:start w:val="1"/>
+      <w:numFmt w:val="bullet"/>
+      <w:lvlText w:val="o"/>
+      <w:lvlJc w:val="left"/>
+      <w:pPr>
+        <w:ind w:left="1440" w:hanging="360"/>
+      </w:pPr>
+      <w:rPr>
+        <w:rFonts w:ascii="Courier New" w:hAnsi="Courier New" w:cs="Courier New" w:hint="default"/>
+      </w:rPr>
+    </w:lvl>
+    <w:lvl w:ilvl="2" w:tplc="08090005" w:tentative="1">
+      <w:start w:val="1"/>
+      <w:numFmt w:val="bullet"/>
+      <w:lvlText w:val=""/>
+      <w:lvlJc w:val="left"/>
+      <w:pPr>
+        <w:ind w:left="2160" w:hanging="360"/>
+      </w:pPr>
+      <w:rPr>
+        <w:rFonts w:ascii="Wingdings" w:hAnsi="Wingdings" w:hint="default"/>
+      </w:rPr>
+    </w:lvl>
+    <w:lvl w:ilvl="3" w:tplc="08090001" w:tentative="1">
+      <w:start w:val="1"/>
+      <w:numFmt w:val="bullet"/>
+      <w:lvlText w:val=""/>
+      <w:lvlJc w:val="left"/>
+      <w:pPr>
+        <w:ind w:left="2880" w:hanging="360"/>
+      </w:pPr>
+      <w:rPr>
+        <w:rFonts w:ascii="Symbol" w:hAnsi="Symbol" w:hint="default"/>
+      </w:rPr>
+    </w:lvl>
+    <w:lvl w:ilvl="4" w:tplc="08090003" w:tentative="1">
+      <w:start w:val="1"/>
+      <w:numFmt w:val="bullet"/>
+      <w:lvlText w:val="o"/>
+      <w:lvlJc w:val="left"/>
+      <w:pPr>
+        <w:ind w:left="3600" w:hanging="360"/>
+      </w:pPr>
+      <w:rPr>
+        <w:rFonts w:ascii="Courier New" w:hAnsi="Courier New" w:cs="Courier New" w:hint="default"/>
+      </w:rPr>
+    </w:lvl>
+    <w:lvl w:ilvl="5" w:tplc="08090005" w:tentative="1">
+      <w:start w:val="1"/>
+      <w:numFmt w:val="bullet"/>
+      <w:lvlText w:val=""/>
+      <w:lvlJc w:val="left"/>
+      <w:pPr>
+        <w:ind w:left="4320" w:hanging="360"/>
+      </w:pPr>
+      <w:rPr>
+        <w:rFonts w:ascii="Wingdings" w:hAnsi="Wingdings" w:hint="default"/>
+      </w:rPr>
+    </w:lvl>
+    <w:lvl w:ilvl="6" w:tplc="08090001" w:tentative="1">
+      <w:start w:val="1"/>
+      <w:numFmt w:val="bullet"/>
+      <w:lvlText w:val=""/>
+      <w:lvlJc w:val="left"/>
+      <w:pPr>
+        <w:ind w:left="5040" w:hanging="360"/>
+      </w:pPr>
+      <w:rPr>
+        <w:rFonts w:ascii="Symbol" w:hAnsi="Symbol" w:hint="default"/>
+      </w:rPr>
+    </w:lvl>
+    <w:lvl w:ilvl="7" w:tplc="08090003" w:tentative="1">
+      <w:start w:val="1"/>
+      <w:numFmt w:val="bullet"/>
+      <w:lvlText w:val="o"/>
+      <w:lvlJc w:val="left"/>
+      <w:pPr>
+        <w:ind w:left="5760" w:hanging="360"/>
+      </w:pPr>
+      <w:rPr>
+        <w:rFonts w:ascii="Courier New" w:hAnsi="Courier New" w:cs="Courier New" w:hint="default"/>
+      </w:rPr>
+    </w:lvl>
+    <w:lvl w:ilvl="8" w:tplc="08090005" w:tentative="1">
+      <w:start w:val="1"/>
+      <w:numFmt w:val="bullet"/>
+      <w:lvlText w:val=""/>
+      <w:lvlJc w:val="left"/>
+      <w:pPr>
+        <w:ind w:left="6480" w:hanging="360"/>
+      </w:pPr>
+      <w:rPr>
+        <w:rFonts w:ascii="Wingdings" w:hAnsi="Wingdings" w:hint="default"/>
+      </w:rPr>
+    </w:lvl>
+  </w:abstractNum>
+  <w:abstractNum w:abstractNumId="12" w15:restartNumberingAfterBreak="0">
     <w:nsid w:val="537E5297"/>
     <w:multiLevelType w:val="hybridMultilevel"/>
     <w:tmpl w:val="46E64EE2"/>
@@ -5948,7 +7373,7 @@
       </w:rPr>
     </w:lvl>
   </w:abstractNum>
-  <w:abstractNum w:abstractNumId="7" w15:restartNumberingAfterBreak="0">
+  <w:abstractNum w:abstractNumId="13" w15:restartNumberingAfterBreak="0">
     <w:nsid w:val="56680BAA"/>
     <w:multiLevelType w:val="hybridMultilevel"/>
     <w:tmpl w:val="665E9426"/>
@@ -6038,25 +7463,43 @@
     <w:abstractNumId w:val="0"/>
   </w:num>
   <w:num w:numId="2">
+    <w:abstractNumId w:val="6"/>
+  </w:num>
+  <w:num w:numId="3">
     <w:abstractNumId w:val="4"/>
   </w:num>
-  <w:num w:numId="3">
-    <w:abstractNumId w:val="3"/>
-  </w:num>
   <w:num w:numId="4">
-    <w:abstractNumId w:val="7"/>
+    <w:abstractNumId w:val="13"/>
   </w:num>
   <w:num w:numId="5">
     <w:abstractNumId w:val="1"/>
   </w:num>
   <w:num w:numId="6">
-    <w:abstractNumId w:val="6"/>
+    <w:abstractNumId w:val="12"/>
   </w:num>
   <w:num w:numId="7">
+    <w:abstractNumId w:val="8"/>
+  </w:num>
+  <w:num w:numId="8">
+    <w:abstractNumId w:val="3"/>
+  </w:num>
+  <w:num w:numId="9">
+    <w:abstractNumId w:val="7"/>
+  </w:num>
+  <w:num w:numId="10">
+    <w:abstractNumId w:val="11"/>
+  </w:num>
+  <w:num w:numId="11">
+    <w:abstractNumId w:val="2"/>
+  </w:num>
+  <w:num w:numId="12">
     <w:abstractNumId w:val="5"/>
   </w:num>
-  <w:num w:numId="8">
-    <w:abstractNumId w:val="2"/>
+  <w:num w:numId="13">
+    <w:abstractNumId w:val="9"/>
+  </w:num>
+  <w:num w:numId="14">
+    <w:abstractNumId w:val="10"/>
   </w:num>
 </w:numbering>
 </file>
@@ -7265,7 +8708,7 @@
 </file>
 
 <file path=customXml/itemProps1.xml><?xml version="1.0" encoding="utf-8"?>
-<ds:datastoreItem xmlns:ds="http://schemas.openxmlformats.org/officeDocument/2006/customXml" ds:itemID="{A8A7F9C1-1225-42FC-B5DD-D60E25999A4D}">
+<ds:datastoreItem xmlns:ds="http://schemas.openxmlformats.org/officeDocument/2006/customXml" ds:itemID="{764C4815-62FF-433B-B7DC-0B49EA2A3280}">
   <ds:schemaRefs>
     <ds:schemaRef ds:uri="http://schemas.openxmlformats.org/officeDocument/2006/bibliography"/>
   </ds:schemaRefs>

</xml_diff>

<commit_message>
Started on Data section in project report.
</commit_message>
<xml_diff>
--- a/Docs/BoothJ_DS_report_v03.docx
+++ b/Docs/BoothJ_DS_report_v03.docx
@@ -3949,17 +3949,11 @@
       </w:pPr>
       <w:proofErr w:type="spellStart"/>
       <w:r>
-        <w:t>M</w:t>
-      </w:r>
-      <w:r>
-        <w:t>try</w:t>
+        <w:t>Mtry</w:t>
       </w:r>
       <w:proofErr w:type="spellEnd"/>
       <w:r>
-        <w:t xml:space="preserve"> - </w:t>
-      </w:r>
-      <w:r>
-        <w:t>Number of candidates draw to feed the algorithm. By default, it is the square of the number of columns.</w:t>
+        <w:t xml:space="preserve"> - Number of candidates draw to feed the algorithm. By default, it is the square of the number of columns.</w:t>
       </w:r>
     </w:p>
     <w:p>
@@ -3972,17 +3966,11 @@
       </w:pPr>
       <w:proofErr w:type="spellStart"/>
       <w:r>
-        <w:t>M</w:t>
-      </w:r>
-      <w:r>
-        <w:t>axnodes</w:t>
+        <w:t>Maxnodes</w:t>
       </w:r>
       <w:proofErr w:type="spellEnd"/>
       <w:r>
-        <w:t xml:space="preserve"> - </w:t>
-      </w:r>
-      <w:r>
-        <w:t>Set the maximum amount of terminal nodes in the forest</w:t>
+        <w:t xml:space="preserve"> - Set the maximum amount of terminal nodes in the forest</w:t>
       </w:r>
     </w:p>
     <w:p>
@@ -3999,10 +3987,7 @@
       </w:r>
       <w:proofErr w:type="spellEnd"/>
       <w:r>
-        <w:t xml:space="preserve"> - </w:t>
-      </w:r>
-      <w:r>
-        <w:t>number of trees in the forest</w:t>
+        <w:t xml:space="preserve"> - number of trees in the forest</w:t>
       </w:r>
     </w:p>
     <w:p/>
@@ -4279,185 +4264,682 @@
       <w:pPr>
         <w:pStyle w:val="Heading2"/>
       </w:pPr>
-      <w:bookmarkStart w:id="9" w:name="_Toc16663067"/>
-      <w:r>
-        <w:t>Source</w:t>
-      </w:r>
+      <w:r>
+        <w:t>ETL Process</w:t>
+      </w:r>
+    </w:p>
+    <w:p>
+      <w:r>
+        <w:t>What are the main points that I want to get over:</w:t>
+      </w:r>
+    </w:p>
+    <w:p>
+      <w:pPr>
+        <w:pStyle w:val="ListParagraph"/>
+        <w:numPr>
+          <w:ilvl w:val="0"/>
+          <w:numId w:val="15"/>
+        </w:numPr>
+      </w:pPr>
+      <w:r>
+        <w:t>The original database s</w:t>
+      </w:r>
+      <w:r>
+        <w:t xml:space="preserve">tructure </w:t>
+      </w:r>
+      <w:r>
+        <w:t xml:space="preserve">is </w:t>
+      </w:r>
+      <w:r>
+        <w:t>optimised for data recording.</w:t>
+      </w:r>
+    </w:p>
+    <w:p>
+      <w:pPr>
+        <w:pStyle w:val="ListParagraph"/>
+        <w:numPr>
+          <w:ilvl w:val="1"/>
+          <w:numId w:val="15"/>
+        </w:numPr>
+      </w:pPr>
+      <w:r>
+        <w:t xml:space="preserve">Tables </w:t>
+      </w:r>
+      <w:r>
+        <w:t xml:space="preserve">are </w:t>
+      </w:r>
+      <w:r>
+        <w:t>divided up into subject groups</w:t>
+      </w:r>
+      <w:r>
+        <w:t xml:space="preserve"> and the overall structure is defined by primary and foreign keys.</w:t>
+      </w:r>
+    </w:p>
+    <w:p>
+      <w:pPr>
+        <w:pStyle w:val="ListParagraph"/>
+        <w:numPr>
+          <w:ilvl w:val="1"/>
+          <w:numId w:val="15"/>
+        </w:numPr>
+      </w:pPr>
+      <w:r>
+        <w:t>Lots of blank fields</w:t>
+      </w:r>
+    </w:p>
+    <w:p>
+      <w:pPr>
+        <w:pStyle w:val="ListParagraph"/>
+        <w:numPr>
+          <w:ilvl w:val="1"/>
+          <w:numId w:val="15"/>
+        </w:numPr>
+      </w:pPr>
+      <w:r>
+        <w:t>Difficult to comprehend how much data there really is.</w:t>
+      </w:r>
+    </w:p>
+    <w:p>
+      <w:pPr>
+        <w:pStyle w:val="ListParagraph"/>
+        <w:numPr>
+          <w:ilvl w:val="1"/>
+          <w:numId w:val="15"/>
+        </w:numPr>
+      </w:pPr>
+      <w:r>
+        <w:t>134 look-up tables no easy way to understand what links to where.</w:t>
+      </w:r>
+    </w:p>
+    <w:p>
+      <w:pPr>
+        <w:pStyle w:val="ListParagraph"/>
+        <w:numPr>
+          <w:ilvl w:val="0"/>
+          <w:numId w:val="15"/>
+        </w:numPr>
+      </w:pPr>
+      <w:r>
+        <w:t>Create EAV structure</w:t>
+      </w:r>
+    </w:p>
+    <w:p>
+      <w:pPr>
+        <w:pStyle w:val="ListParagraph"/>
+        <w:numPr>
+          <w:ilvl w:val="1"/>
+          <w:numId w:val="15"/>
+        </w:numPr>
+      </w:pPr>
+      <w:r>
+        <w:t>Many fewer tables</w:t>
+      </w:r>
+    </w:p>
+    <w:p>
+      <w:pPr>
+        <w:pStyle w:val="ListParagraph"/>
+        <w:numPr>
+          <w:ilvl w:val="1"/>
+          <w:numId w:val="15"/>
+        </w:numPr>
+      </w:pPr>
+      <w:r>
+        <w:t>Concepts table</w:t>
+      </w:r>
+    </w:p>
+    <w:p>
+      <w:pPr>
+        <w:pStyle w:val="ListParagraph"/>
+        <w:numPr>
+          <w:ilvl w:val="2"/>
+          <w:numId w:val="15"/>
+        </w:numPr>
+      </w:pPr>
+      <w:r>
+        <w:t xml:space="preserve">Stores the hierarchical structure of the look-ups </w:t>
+      </w:r>
+    </w:p>
+    <w:p>
+      <w:pPr>
+        <w:pStyle w:val="ListParagraph"/>
+        <w:numPr>
+          <w:ilvl w:val="2"/>
+          <w:numId w:val="15"/>
+        </w:numPr>
+      </w:pPr>
+      <w:r>
+        <w:t>Also defines to where they are linked.</w:t>
+      </w:r>
+    </w:p>
+    <w:p>
+      <w:pPr>
+        <w:pStyle w:val="ListParagraph"/>
+        <w:numPr>
+          <w:ilvl w:val="1"/>
+          <w:numId w:val="15"/>
+        </w:numPr>
+      </w:pPr>
+      <w:r>
+        <w:t>Extract patient details into patient and patient attribute tables</w:t>
+      </w:r>
+    </w:p>
+    <w:p>
+      <w:pPr>
+        <w:pStyle w:val="ListParagraph"/>
+        <w:numPr>
+          <w:ilvl w:val="1"/>
+          <w:numId w:val="15"/>
+        </w:numPr>
+      </w:pPr>
+      <w:r>
+        <w:t>Every post mortem is represented as a single event</w:t>
+      </w:r>
+    </w:p>
+    <w:p>
+      <w:pPr>
+        <w:pStyle w:val="ListParagraph"/>
+        <w:numPr>
+          <w:ilvl w:val="1"/>
+          <w:numId w:val="15"/>
+        </w:numPr>
+      </w:pPr>
+      <w:r>
+        <w:t>Every field of data is represented as an event attribute with the event attribute type linked back to the concepts table. In the case of look-up values then the value is linked back to concepts table also. Every event attribute has a value; there are no NULL values in the EAV model.</w:t>
+      </w:r>
+    </w:p>
+    <w:p>
+      <w:r>
+        <w:t>Development process</w:t>
+      </w:r>
+    </w:p>
+    <w:p>
+      <w:pPr>
+        <w:pStyle w:val="ListParagraph"/>
+        <w:numPr>
+          <w:ilvl w:val="0"/>
+          <w:numId w:val="16"/>
+        </w:numPr>
+      </w:pPr>
+      <w:r>
+        <w:t>Create HAS_Tables.py</w:t>
+      </w:r>
+    </w:p>
+    <w:p>
+      <w:pPr>
+        <w:pStyle w:val="ListParagraph"/>
+        <w:numPr>
+          <w:ilvl w:val="0"/>
+          <w:numId w:val="16"/>
+        </w:numPr>
+      </w:pPr>
+      <w:r>
+        <w:t xml:space="preserve">Created a separate analytic database to house the HAS schema with linked tables back to the PM Research database. This structure proved to be very inefficient and the bottleneck of the linked tables was identified. </w:t>
+      </w:r>
+    </w:p>
+    <w:p>
+      <w:pPr>
+        <w:pStyle w:val="ListParagraph"/>
+        <w:numPr>
+          <w:ilvl w:val="0"/>
+          <w:numId w:val="16"/>
+        </w:numPr>
+      </w:pPr>
+      <w:r>
+        <w:t>Changed procedure so that HAS tables still housed in separate database but the PM research database was connected to directly this provided a 10 fold improvement in processing time.</w:t>
+      </w:r>
+    </w:p>
+    <w:p>
+      <w:pPr>
+        <w:pStyle w:val="ListParagraph"/>
+        <w:numPr>
+          <w:ilvl w:val="0"/>
+          <w:numId w:val="16"/>
+        </w:numPr>
+      </w:pPr>
+      <w:r>
+        <w:t>The details of the EAV process are given in Appendix B.</w:t>
+      </w:r>
+    </w:p>
+    <w:p/>
+    <w:p>
+      <w:pPr>
+        <w:pStyle w:val="Heading2"/>
+      </w:pPr>
+      <w:r>
+        <w:t>Creation of Summary and Reporting Attributes</w:t>
+      </w:r>
+    </w:p>
+    <w:p>
+      <w:r>
+        <w:t>What are the points that I want to get over:</w:t>
+      </w:r>
+    </w:p>
+    <w:p>
+      <w:pPr>
+        <w:pStyle w:val="ListParagraph"/>
+        <w:numPr>
+          <w:ilvl w:val="0"/>
+          <w:numId w:val="17"/>
+        </w:numPr>
+      </w:pPr>
+      <w:r>
+        <w:t>How easy it is to create additional attributes from existing ones</w:t>
+      </w:r>
+    </w:p>
+    <w:p>
+      <w:pPr>
+        <w:pStyle w:val="ListParagraph"/>
+        <w:numPr>
+          <w:ilvl w:val="1"/>
+          <w:numId w:val="17"/>
+        </w:numPr>
+      </w:pPr>
+      <w:r>
+        <w:t>No structural changes</w:t>
+      </w:r>
+    </w:p>
+    <w:p>
+      <w:pPr>
+        <w:pStyle w:val="ListParagraph"/>
+        <w:numPr>
+          <w:ilvl w:val="1"/>
+          <w:numId w:val="17"/>
+        </w:numPr>
+      </w:pPr>
+      <w:r>
+        <w:t>Clearly defined structure</w:t>
+      </w:r>
+    </w:p>
+    <w:p>
+      <w:r>
+        <w:t>Development process</w:t>
+      </w:r>
+    </w:p>
+    <w:p>
+      <w:pPr>
+        <w:pStyle w:val="ListParagraph"/>
+        <w:numPr>
+          <w:ilvl w:val="0"/>
+          <w:numId w:val="17"/>
+        </w:numPr>
+      </w:pPr>
+      <w:r>
+        <w:t>Modify_events.py</w:t>
+      </w:r>
+    </w:p>
+    <w:p>
+      <w:pPr>
+        <w:pStyle w:val="ListParagraph"/>
+        <w:numPr>
+          <w:ilvl w:val="0"/>
+          <w:numId w:val="17"/>
+        </w:numPr>
+      </w:pPr>
+      <w:r>
+        <w:t>P</w:t>
+      </w:r>
+      <w:r>
+        <w:t>rocess is creating the COD2_SUMM attribute</w:t>
+      </w:r>
+      <w:r>
+        <w:t xml:space="preserve"> value type concept</w:t>
+      </w:r>
+    </w:p>
+    <w:p>
+      <w:pPr>
+        <w:pStyle w:val="ListParagraph"/>
+        <w:numPr>
+          <w:ilvl w:val="1"/>
+          <w:numId w:val="17"/>
+        </w:numPr>
+      </w:pPr>
+      <w:r>
+        <w:lastRenderedPageBreak/>
+        <w:t>Create COD2_SUMM Concepts</w:t>
+      </w:r>
+    </w:p>
+    <w:p>
+      <w:pPr>
+        <w:pStyle w:val="ListParagraph"/>
+        <w:numPr>
+          <w:ilvl w:val="1"/>
+          <w:numId w:val="17"/>
+        </w:numPr>
+      </w:pPr>
+      <w:r>
+        <w:t>Extract all events with event attribute of type COD2_COD2ID</w:t>
+      </w:r>
+    </w:p>
+    <w:p>
+      <w:pPr>
+        <w:pStyle w:val="ListParagraph"/>
+        <w:numPr>
+          <w:ilvl w:val="1"/>
+          <w:numId w:val="17"/>
+        </w:numPr>
+      </w:pPr>
+      <w:r>
+        <w:t>For each event</w:t>
+      </w:r>
+    </w:p>
+    <w:p>
+      <w:pPr>
+        <w:pStyle w:val="ListParagraph"/>
+        <w:numPr>
+          <w:ilvl w:val="2"/>
+          <w:numId w:val="17"/>
+        </w:numPr>
+      </w:pPr>
+      <w:r>
+        <w:t>Apply mapping to COD2_SUMM</w:t>
+      </w:r>
+    </w:p>
+    <w:p>
+      <w:pPr>
+        <w:pStyle w:val="ListParagraph"/>
+        <w:numPr>
+          <w:ilvl w:val="2"/>
+          <w:numId w:val="17"/>
+        </w:numPr>
+      </w:pPr>
+      <w:r>
+        <w:t>Create new event attribute of type COD2_SUMM</w:t>
+      </w:r>
+    </w:p>
+    <w:p>
+      <w:pPr>
+        <w:pStyle w:val="ListParagraph"/>
+        <w:numPr>
+          <w:ilvl w:val="0"/>
+          <w:numId w:val="17"/>
+        </w:numPr>
+      </w:pPr>
+      <w:r>
+        <w:t>Process for creating ATTRIBUTES</w:t>
+      </w:r>
+    </w:p>
+    <w:p>
+      <w:pPr>
+        <w:pStyle w:val="ListParagraph"/>
+        <w:numPr>
+          <w:ilvl w:val="1"/>
+          <w:numId w:val="17"/>
+        </w:numPr>
+      </w:pPr>
+      <w:r>
+        <w:t>Create ATTRIBUTES concept value type numeric</w:t>
+      </w:r>
+    </w:p>
+    <w:p>
+      <w:pPr>
+        <w:pStyle w:val="ListParagraph"/>
+        <w:numPr>
+          <w:ilvl w:val="1"/>
+          <w:numId w:val="17"/>
+        </w:numPr>
+      </w:pPr>
+      <w:r>
+        <w:t>Select all event attributes group by event count(attributes)</w:t>
+      </w:r>
+    </w:p>
+    <w:p>
+      <w:pPr>
+        <w:pStyle w:val="ListParagraph"/>
+        <w:numPr>
+          <w:ilvl w:val="1"/>
+          <w:numId w:val="17"/>
+        </w:numPr>
+      </w:pPr>
+      <w:r>
+        <w:t>For each event</w:t>
+      </w:r>
+    </w:p>
+    <w:p>
+      <w:pPr>
+        <w:pStyle w:val="ListParagraph"/>
+        <w:numPr>
+          <w:ilvl w:val="2"/>
+          <w:numId w:val="17"/>
+        </w:numPr>
+      </w:pPr>
+      <w:r>
+        <w:t>Create new event attribute of type ATTRIBUTES with a value of count(attributes)</w:t>
+      </w:r>
+    </w:p>
+    <w:p>
+      <w:pPr>
+        <w:pStyle w:val="ListParagraph"/>
+        <w:numPr>
+          <w:ilvl w:val="0"/>
+          <w:numId w:val="17"/>
+        </w:numPr>
+      </w:pPr>
+      <w:r>
+        <w:t>Similar processes were developed for:</w:t>
+      </w:r>
+    </w:p>
+    <w:p>
+      <w:pPr>
+        <w:pStyle w:val="ListParagraph"/>
+        <w:numPr>
+          <w:ilvl w:val="1"/>
+          <w:numId w:val="17"/>
+        </w:numPr>
+      </w:pPr>
+      <w:proofErr w:type="spellStart"/>
+      <w:r>
+        <w:t>system_name</w:t>
+      </w:r>
+      <w:proofErr w:type="spellEnd"/>
+      <w:r>
+        <w:t xml:space="preserve"> + </w:t>
+      </w:r>
+      <w:proofErr w:type="spellStart"/>
+      <w:r>
+        <w:t>m</w:t>
+      </w:r>
+      <w:r>
+        <w:t>acro_SyFiID</w:t>
+      </w:r>
+      <w:proofErr w:type="spellEnd"/>
+      <w:r>
+        <w:t xml:space="preserve"> and </w:t>
+      </w:r>
+      <w:proofErr w:type="spellStart"/>
+      <w:r>
+        <w:t>system_name</w:t>
+      </w:r>
+      <w:proofErr w:type="spellEnd"/>
+      <w:r>
+        <w:t xml:space="preserve"> + </w:t>
+      </w:r>
+      <w:proofErr w:type="spellStart"/>
+      <w:r>
+        <w:t>h</w:t>
+      </w:r>
+      <w:r>
+        <w:t>isto_SyHiID</w:t>
+      </w:r>
+      <w:proofErr w:type="spellEnd"/>
+    </w:p>
+    <w:p>
+      <w:pPr>
+        <w:pStyle w:val="ListParagraph"/>
+        <w:numPr>
+          <w:ilvl w:val="2"/>
+          <w:numId w:val="17"/>
+        </w:numPr>
+      </w:pPr>
+      <w:r>
+        <w:t>Individual organ internal macro and histological examination results are summarised at the body system level.</w:t>
+      </w:r>
+    </w:p>
+    <w:p>
+      <w:pPr>
+        <w:pStyle w:val="ListParagraph"/>
+        <w:numPr>
+          <w:ilvl w:val="2"/>
+          <w:numId w:val="17"/>
+        </w:numPr>
+      </w:pPr>
+      <w:r>
+        <w:t>For each system the results for the individual organs were noted and the maximum result</w:t>
+      </w:r>
+      <w:r>
+        <w:t>, 1-3,</w:t>
+      </w:r>
+      <w:r>
+        <w:t xml:space="preserve"> for any organ was assigned to the system.</w:t>
+      </w:r>
+    </w:p>
+    <w:p>
+      <w:pPr>
+        <w:pStyle w:val="ListParagraph"/>
+        <w:numPr>
+          <w:ilvl w:val="3"/>
+          <w:numId w:val="17"/>
+        </w:numPr>
+      </w:pPr>
+      <w:r>
+        <w:t>001 - Normal</w:t>
+      </w:r>
+    </w:p>
+    <w:p>
+      <w:pPr>
+        <w:pStyle w:val="ListParagraph"/>
+        <w:numPr>
+          <w:ilvl w:val="3"/>
+          <w:numId w:val="17"/>
+        </w:numPr>
+      </w:pPr>
+      <w:r>
+        <w:t>002 - Abnormal but not COD</w:t>
+      </w:r>
+    </w:p>
+    <w:p>
+      <w:pPr>
+        <w:pStyle w:val="ListParagraph"/>
+        <w:numPr>
+          <w:ilvl w:val="3"/>
+          <w:numId w:val="17"/>
+        </w:numPr>
+      </w:pPr>
+      <w:r>
+        <w:t>003 - Abnormal COD</w:t>
+      </w:r>
+    </w:p>
+    <w:p>
+      <w:pPr>
+        <w:pStyle w:val="ListParagraph"/>
+        <w:numPr>
+          <w:ilvl w:val="3"/>
+          <w:numId w:val="17"/>
+        </w:numPr>
+      </w:pPr>
+      <w:r>
+        <w:t>999 - Other</w:t>
+      </w:r>
+    </w:p>
+    <w:p>
+      <w:pPr>
+        <w:pStyle w:val="ListParagraph"/>
+        <w:numPr>
+          <w:ilvl w:val="1"/>
+          <w:numId w:val="17"/>
+        </w:numPr>
+      </w:pPr>
+      <w:proofErr w:type="spellStart"/>
+      <w:r>
+        <w:t>ExternalExam</w:t>
+      </w:r>
+      <w:proofErr w:type="spellEnd"/>
+      <w:r>
+        <w:t xml:space="preserve"> and </w:t>
+      </w:r>
+      <w:proofErr w:type="spellStart"/>
+      <w:r>
+        <w:t>InternalExam</w:t>
+      </w:r>
+      <w:proofErr w:type="spellEnd"/>
+    </w:p>
+    <w:p>
+      <w:pPr>
+        <w:pStyle w:val="ListParagraph"/>
+        <w:numPr>
+          <w:ilvl w:val="2"/>
+          <w:numId w:val="17"/>
+        </w:numPr>
+      </w:pPr>
+      <w:r>
+        <w:t>A simple flag to indicate whether an individual post mortem event had had an external and or internal examination.</w:t>
+      </w:r>
+    </w:p>
+    <w:p>
+      <w:pPr>
+        <w:pStyle w:val="ListParagraph"/>
+        <w:numPr>
+          <w:ilvl w:val="3"/>
+          <w:numId w:val="17"/>
+        </w:numPr>
+      </w:pPr>
+      <w:r>
+        <w:t>True/False</w:t>
+      </w:r>
+    </w:p>
+    <w:p/>
+    <w:p>
+      <w:pPr>
+        <w:pStyle w:val="Heading2"/>
+      </w:pPr>
+      <w:r>
+        <w:t>Identifying Data to be included in this study</w:t>
+      </w:r>
+    </w:p>
+    <w:p>
+      <w:r>
+        <w:t>What are the points that I want to get over:</w:t>
+      </w:r>
+    </w:p>
+    <w:p>
+      <w:pPr>
+        <w:pStyle w:val="ListParagraph"/>
+        <w:numPr>
+          <w:ilvl w:val="0"/>
+          <w:numId w:val="17"/>
+        </w:numPr>
+      </w:pPr>
+      <w:r>
+        <w:t xml:space="preserve">How easy it is to </w:t>
+      </w:r>
+      <w:r>
+        <w:t>identify which events to include based on their event attributes</w:t>
+      </w:r>
+    </w:p>
+    <w:p>
+      <w:r>
+        <w:t>Development process</w:t>
+      </w:r>
+    </w:p>
+    <w:p>
+      <w:pPr>
+        <w:pStyle w:val="ListParagraph"/>
+        <w:numPr>
+          <w:ilvl w:val="0"/>
+          <w:numId w:val="17"/>
+        </w:numPr>
+      </w:pPr>
+      <w:bookmarkStart w:id="9" w:name="_GoBack"/>
       <w:bookmarkEnd w:id="9"/>
     </w:p>
-    <w:p/>
-    <w:p>
-      <w:pPr>
-        <w:pStyle w:val="ListParagraph"/>
-        <w:numPr>
-          <w:ilvl w:val="0"/>
-          <w:numId w:val="2"/>
-        </w:numPr>
-      </w:pPr>
-      <w:r>
-        <w:t>The nature of the data is that it is not normal</w:t>
-      </w:r>
-    </w:p>
-    <w:p>
-      <w:pPr>
-        <w:pStyle w:val="ListParagraph"/>
-        <w:numPr>
-          <w:ilvl w:val="0"/>
-          <w:numId w:val="2"/>
-        </w:numPr>
-      </w:pPr>
-      <w:r>
-        <w:t>Use of EAV schema to structure and clean data</w:t>
-      </w:r>
-    </w:p>
-    <w:p>
-      <w:pPr>
-        <w:pStyle w:val="ListParagraph"/>
-        <w:numPr>
-          <w:ilvl w:val="0"/>
-          <w:numId w:val="2"/>
-        </w:numPr>
-      </w:pPr>
-      <w:r>
-        <w:t>Introduce summary data for analytics and reporting</w:t>
-      </w:r>
-    </w:p>
-    <w:p>
-      <w:pPr>
-        <w:pStyle w:val="ListParagraph"/>
-        <w:numPr>
-          <w:ilvl w:val="0"/>
-          <w:numId w:val="2"/>
-        </w:numPr>
-      </w:pPr>
-    </w:p>
-    <w:tbl>
-      <w:tblPr>
-        <w:tblW w:w="8380" w:type="dxa"/>
-        <w:tblLook w:val="04A0" w:firstRow="1" w:lastRow="0" w:firstColumn="1" w:lastColumn="0" w:noHBand="0" w:noVBand="1"/>
-      </w:tblPr>
-      <w:tblGrid>
-        <w:gridCol w:w="8380"/>
-      </w:tblGrid>
-      <w:tr>
-        <w:trPr>
-          <w:trHeight w:val="1200"/>
-        </w:trPr>
-        <w:tc>
-          <w:tcPr>
-            <w:tcW w:w="8380" w:type="dxa"/>
-            <w:tcBorders>
-              <w:top w:val="nil"/>
-              <w:left w:val="nil"/>
-              <w:bottom w:val="nil"/>
-              <w:right w:val="nil"/>
-            </w:tcBorders>
-            <w:shd w:val="clear" w:color="auto" w:fill="auto"/>
-            <w:hideMark/>
-          </w:tcPr>
-          <w:p>
-            <w:pPr>
-              <w:spacing w:after="0" w:line="240" w:lineRule="auto"/>
-              <w:rPr>
-                <w:rFonts w:ascii="Calibri" w:eastAsia="Times New Roman" w:hAnsi="Calibri" w:cs="Calibri"/>
-                <w:color w:val="000000"/>
-                <w:lang w:eastAsia="en-GB"/>
-              </w:rPr>
-            </w:pPr>
-            <w:r>
-              <w:rPr>
-                <w:rFonts w:ascii="Calibri" w:eastAsia="Times New Roman" w:hAnsi="Calibri" w:cs="Calibri"/>
-                <w:color w:val="000000"/>
-                <w:lang w:eastAsia="en-GB"/>
-              </w:rPr>
-              <w:t>HL7® Fast Healthcare Interoperability Resources (FHIR®, pronounced "fire") is a next generation standards framework that leverages the latest web standards and applies a tight focus on implementation and was developed by healthcare standards developing organization, Health Level Seven International® (HL7®)</w:t>
-            </w:r>
-          </w:p>
-        </w:tc>
-      </w:tr>
-      <w:tr>
-        <w:trPr>
-          <w:trHeight w:val="600"/>
-        </w:trPr>
-        <w:tc>
-          <w:tcPr>
-            <w:tcW w:w="8380" w:type="dxa"/>
-            <w:tcBorders>
-              <w:top w:val="nil"/>
-              <w:left w:val="nil"/>
-              <w:bottom w:val="nil"/>
-              <w:right w:val="nil"/>
-            </w:tcBorders>
-            <w:shd w:val="clear" w:color="auto" w:fill="auto"/>
-            <w:hideMark/>
-          </w:tcPr>
-          <w:p>
-            <w:pPr>
-              <w:spacing w:after="0" w:line="240" w:lineRule="auto"/>
-              <w:rPr>
-                <w:rFonts w:ascii="Calibri" w:eastAsia="Times New Roman" w:hAnsi="Calibri" w:cs="Calibri"/>
-                <w:color w:val="000000"/>
-                <w:lang w:eastAsia="en-GB"/>
-              </w:rPr>
-            </w:pPr>
-            <w:r>
-              <w:rPr>
-                <w:rFonts w:ascii="Calibri" w:eastAsia="Times New Roman" w:hAnsi="Calibri" w:cs="Calibri"/>
-                <w:color w:val="000000"/>
-                <w:lang w:eastAsia="en-GB"/>
-              </w:rPr>
-              <w:t>A FHIR resource can contain data about a patient, a device, an observation, and more. For a full list of FHIR resources, see the FHIR Resource Index</w:t>
-            </w:r>
-          </w:p>
-        </w:tc>
-      </w:tr>
-    </w:tbl>
     <w:p/>
     <w:p/>
     <w:p>
       <w:pPr>
         <w:pStyle w:val="Heading2"/>
       </w:pPr>
-      <w:bookmarkStart w:id="10" w:name="_Toc16663069"/>
-      <w:r>
-        <w:t>Missing data</w:t>
-      </w:r>
-      <w:bookmarkEnd w:id="10"/>
-    </w:p>
-    <w:p>
-      <w:pPr>
-        <w:pStyle w:val="ListParagraph"/>
-        <w:numPr>
-          <w:ilvl w:val="0"/>
-          <w:numId w:val="2"/>
-        </w:numPr>
-      </w:pPr>
-      <w:r>
-        <w:t>Gestation in days at birth.</w:t>
-      </w:r>
-    </w:p>
-    <w:p>
-      <w:pPr>
-        <w:pStyle w:val="ListParagraph"/>
-        <w:numPr>
-          <w:ilvl w:val="0"/>
-          <w:numId w:val="2"/>
-        </w:numPr>
-      </w:pPr>
-      <w:r>
-        <w:t>Balanced data</w:t>
-      </w:r>
-    </w:p>
-    <w:p/>
-    <w:p>
-      <w:pPr>
-        <w:pStyle w:val="Heading2"/>
-      </w:pPr>
-      <w:bookmarkStart w:id="11" w:name="_Toc16663070"/>
-      <w:r>
-        <w:t>Normalisation vs Standardisation</w:t>
-      </w:r>
-      <w:bookmarkEnd w:id="11"/>
+      <w:r>
+        <w:t>Data Wrangling</w:t>
+      </w:r>
     </w:p>
     <w:p>
       <w:pPr>
@@ -4508,40 +4990,74 @@
       <w:pPr>
         <w:pStyle w:val="Heading1"/>
       </w:pPr>
-      <w:bookmarkStart w:id="12" w:name="_Toc16663071"/>
+      <w:bookmarkStart w:id="10" w:name="_Toc16663071"/>
       <w:r>
         <w:lastRenderedPageBreak/>
         <w:t>Analysis</w:t>
       </w:r>
+      <w:bookmarkEnd w:id="10"/>
+    </w:p>
+    <w:p/>
+    <w:p>
+      <w:r>
+        <w:t>Explain what analysis was undertaken and why.</w:t>
+      </w:r>
+    </w:p>
+    <w:p>
+      <w:pPr>
+        <w:pStyle w:val="Heading2"/>
+      </w:pPr>
+      <w:bookmarkStart w:id="11" w:name="_Toc16663069"/>
+      <w:r>
+        <w:t>Missing data</w:t>
+      </w:r>
+      <w:bookmarkEnd w:id="11"/>
+    </w:p>
+    <w:p>
+      <w:pPr>
+        <w:pStyle w:val="ListParagraph"/>
+        <w:numPr>
+          <w:ilvl w:val="0"/>
+          <w:numId w:val="2"/>
+        </w:numPr>
+      </w:pPr>
+      <w:r>
+        <w:t>Gestation in days at birth.</w:t>
+      </w:r>
+    </w:p>
+    <w:p>
+      <w:pPr>
+        <w:pStyle w:val="ListParagraph"/>
+        <w:numPr>
+          <w:ilvl w:val="0"/>
+          <w:numId w:val="2"/>
+        </w:numPr>
+      </w:pPr>
+      <w:r>
+        <w:t>Balanced data</w:t>
+      </w:r>
+    </w:p>
+    <w:p/>
+    <w:p>
+      <w:pPr>
+        <w:pStyle w:val="Heading2"/>
+      </w:pPr>
+      <w:bookmarkStart w:id="12" w:name="_Toc16663072"/>
+      <w:r>
+        <w:t>Create models</w:t>
+      </w:r>
       <w:bookmarkEnd w:id="12"/>
     </w:p>
     <w:p/>
     <w:p>
-      <w:r>
-        <w:t>Explain what analysis was undertaken and why.</w:t>
-      </w:r>
-    </w:p>
-    <w:p/>
-    <w:p>
       <w:pPr>
         <w:pStyle w:val="Heading2"/>
       </w:pPr>
-      <w:bookmarkStart w:id="13" w:name="_Toc16663072"/>
-      <w:r>
-        <w:t>Create models</w:t>
+      <w:bookmarkStart w:id="13" w:name="_Toc16663073"/>
+      <w:r>
+        <w:t>Tune models</w:t>
       </w:r>
       <w:bookmarkEnd w:id="13"/>
-    </w:p>
-    <w:p/>
-    <w:p>
-      <w:pPr>
-        <w:pStyle w:val="Heading2"/>
-      </w:pPr>
-      <w:bookmarkStart w:id="14" w:name="_Toc16663073"/>
-      <w:r>
-        <w:t>Tune models</w:t>
-      </w:r>
-      <w:bookmarkEnd w:id="14"/>
     </w:p>
     <w:p/>
     <w:p/>
@@ -4554,76 +5070,74 @@
       <w:pPr>
         <w:pStyle w:val="Heading1"/>
       </w:pPr>
-      <w:bookmarkStart w:id="15" w:name="_Toc16663074"/>
+      <w:bookmarkStart w:id="14" w:name="_Toc16663074"/>
       <w:r>
         <w:lastRenderedPageBreak/>
         <w:t>Results</w:t>
       </w:r>
+      <w:bookmarkEnd w:id="14"/>
+    </w:p>
+    <w:p/>
+    <w:p>
+      <w:r>
+        <w:t>Describe the results of the analysis.</w:t>
+      </w:r>
+    </w:p>
+    <w:p/>
+    <w:p>
+      <w:pPr>
+        <w:pStyle w:val="Heading1"/>
+      </w:pPr>
+      <w:bookmarkStart w:id="15" w:name="_Toc16663075"/>
+      <w:r>
+        <w:t>Conclusion</w:t>
+      </w:r>
       <w:bookmarkEnd w:id="15"/>
     </w:p>
     <w:p/>
     <w:p>
-      <w:r>
-        <w:t>Describe the results of the analysis.</w:t>
-      </w:r>
+      <w:pPr>
+        <w:pStyle w:val="Heading2"/>
+      </w:pPr>
+      <w:bookmarkStart w:id="16" w:name="_Toc16663076"/>
+      <w:r>
+        <w:t>Project Summary</w:t>
+      </w:r>
+      <w:bookmarkEnd w:id="16"/>
     </w:p>
     <w:p/>
     <w:p>
-      <w:pPr>
-        <w:pStyle w:val="Heading1"/>
-      </w:pPr>
-      <w:bookmarkStart w:id="16" w:name="_Toc16663075"/>
-      <w:bookmarkStart w:id="17" w:name="_GoBack"/>
+      <w:r>
+        <w:t>Provide an overview/summary of your work and findings.</w:t>
+      </w:r>
+    </w:p>
+    <w:p/>
+    <w:p>
+      <w:pPr>
+        <w:pStyle w:val="Heading2"/>
+      </w:pPr>
+      <w:bookmarkStart w:id="17" w:name="_Toc16663077"/>
+      <w:r>
+        <w:t>Project Evaluation</w:t>
+      </w:r>
       <w:bookmarkEnd w:id="17"/>
-      <w:r>
-        <w:t>Conclusion</w:t>
-      </w:r>
-      <w:bookmarkEnd w:id="16"/>
     </w:p>
     <w:p/>
     <w:p>
+      <w:r>
+        <w:t>Identify areas for improvement; discuss what you could have done better (particularly important if you failed some of your targets or your results as not as expected)</w:t>
+      </w:r>
+    </w:p>
+    <w:p/>
+    <w:p>
       <w:pPr>
         <w:pStyle w:val="Heading2"/>
       </w:pPr>
-      <w:bookmarkStart w:id="18" w:name="_Toc16663076"/>
-      <w:r>
-        <w:t>Project Summary</w:t>
+      <w:bookmarkStart w:id="18" w:name="_Toc16663078"/>
+      <w:r>
+        <w:t>Recommendations for Future Work</w:t>
       </w:r>
       <w:bookmarkEnd w:id="18"/>
-    </w:p>
-    <w:p/>
-    <w:p>
-      <w:r>
-        <w:t>Provide an overview/summary of your work and findings.</w:t>
-      </w:r>
-    </w:p>
-    <w:p/>
-    <w:p>
-      <w:pPr>
-        <w:pStyle w:val="Heading2"/>
-      </w:pPr>
-      <w:bookmarkStart w:id="19" w:name="_Toc16663077"/>
-      <w:r>
-        <w:t>Project Evaluation</w:t>
-      </w:r>
-      <w:bookmarkEnd w:id="19"/>
-    </w:p>
-    <w:p/>
-    <w:p>
-      <w:r>
-        <w:t>Identify areas for improvement; discuss what you could have done better (particularly important if you failed some of your targets or your results as not as expected)</w:t>
-      </w:r>
-    </w:p>
-    <w:p/>
-    <w:p>
-      <w:pPr>
-        <w:pStyle w:val="Heading2"/>
-      </w:pPr>
-      <w:bookmarkStart w:id="20" w:name="_Toc16663078"/>
-      <w:r>
-        <w:t>Recommendations for Future Work</w:t>
-      </w:r>
-      <w:bookmarkEnd w:id="20"/>
     </w:p>
     <w:p/>
     <w:p/>
@@ -4645,12 +5159,12 @@
           <w:numId w:val="0"/>
         </w:numPr>
       </w:pPr>
-      <w:bookmarkStart w:id="21" w:name="_Toc16663079"/>
+      <w:bookmarkStart w:id="19" w:name="_Toc16663079"/>
       <w:r>
         <w:lastRenderedPageBreak/>
         <w:t>References</w:t>
       </w:r>
-      <w:bookmarkEnd w:id="21"/>
+      <w:bookmarkEnd w:id="19"/>
     </w:p>
     <w:p>
       <w:pPr>
@@ -5111,7 +5625,7 @@
           <w:numId w:val="0"/>
         </w:numPr>
       </w:pPr>
-      <w:bookmarkStart w:id="22" w:name="_Toc16663080"/>
+      <w:bookmarkStart w:id="20" w:name="_Toc16663080"/>
       <w:r>
         <w:lastRenderedPageBreak/>
         <w:t>Glossary of Terms</w:t>
@@ -5412,7 +5926,7 @@
         <w:lastRenderedPageBreak/>
         <w:t>Appendix A – Example Project Code</w:t>
       </w:r>
-      <w:bookmarkEnd w:id="22"/>
+      <w:bookmarkEnd w:id="20"/>
     </w:p>
     <w:p/>
     <w:p>
@@ -5439,12 +5953,12 @@
           <w:numId w:val="0"/>
         </w:numPr>
       </w:pPr>
-      <w:bookmarkStart w:id="23" w:name="_Toc16663082"/>
-      <w:bookmarkStart w:id="24" w:name="_Toc16663081"/>
+      <w:bookmarkStart w:id="21" w:name="_Toc16663081"/>
+      <w:bookmarkStart w:id="22" w:name="_Toc16663082"/>
       <w:r>
         <w:t>Appendix B – E</w:t>
       </w:r>
-      <w:bookmarkEnd w:id="24"/>
+      <w:bookmarkEnd w:id="21"/>
       <w:r>
         <w:t>TL Process</w:t>
       </w:r>
@@ -5485,7 +5999,7 @@
       <w:r>
         <w:t xml:space="preserve"> analytic process</w:t>
       </w:r>
-      <w:bookmarkEnd w:id="23"/>
+      <w:bookmarkEnd w:id="22"/>
     </w:p>
     <w:p/>
     <w:p>
@@ -5502,11 +6016,11 @@
           <w:numId w:val="0"/>
         </w:numPr>
       </w:pPr>
-      <w:bookmarkStart w:id="25" w:name="_Toc16663083"/>
+      <w:bookmarkStart w:id="23" w:name="_Toc16663083"/>
       <w:r>
         <w:t>Appendix D – Deliverables on Attached CD ROM</w:t>
       </w:r>
-      <w:bookmarkEnd w:id="25"/>
+      <w:bookmarkEnd w:id="23"/>
     </w:p>
     <w:p/>
     <w:p/>
@@ -5527,12 +6041,12 @@
           <w:numId w:val="0"/>
         </w:numPr>
       </w:pPr>
-      <w:bookmarkStart w:id="26" w:name="_Toc16663084"/>
+      <w:bookmarkStart w:id="24" w:name="_Toc16663084"/>
       <w:r>
         <w:lastRenderedPageBreak/>
         <w:t>Random Thoughts</w:t>
       </w:r>
-      <w:bookmarkEnd w:id="26"/>
+      <w:bookmarkEnd w:id="24"/>
       <w:r>
         <w:t xml:space="preserve"> </w:t>
       </w:r>
@@ -5825,7 +6339,7 @@
           <w:rPr>
             <w:noProof/>
           </w:rPr>
-          <w:t>19</w:t>
+          <w:t>21</w:t>
         </w:r>
         <w:r>
           <w:rPr>
@@ -5896,6 +6410,119 @@
 <file path=word/numbering.xml><?xml version="1.0" encoding="utf-8"?>
 <w:numbering xmlns:wpc="http://schemas.microsoft.com/office/word/2010/wordprocessingCanvas" xmlns:mc="http://schemas.openxmlformats.org/markup-compatibility/2006" xmlns:o="urn:schemas-microsoft-com:office:office" xmlns:r="http://schemas.openxmlformats.org/officeDocument/2006/relationships" xmlns:m="http://schemas.openxmlformats.org/officeDocument/2006/math" xmlns:v="urn:schemas-microsoft-com:vml" xmlns:wp14="http://schemas.microsoft.com/office/word/2010/wordprocessingDrawing" xmlns:wp="http://schemas.openxmlformats.org/drawingml/2006/wordprocessingDrawing" xmlns:w10="urn:schemas-microsoft-com:office:word" xmlns:w="http://schemas.openxmlformats.org/wordprocessingml/2006/main" xmlns:w14="http://schemas.microsoft.com/office/word/2010/wordml" xmlns:w15="http://schemas.microsoft.com/office/word/2012/wordml" xmlns:wpg="http://schemas.microsoft.com/office/word/2010/wordprocessingGroup" xmlns:wpi="http://schemas.microsoft.com/office/word/2010/wordprocessingInk" xmlns:wne="http://schemas.microsoft.com/office/word/2006/wordml" xmlns:wps="http://schemas.microsoft.com/office/word/2010/wordprocessingShape" mc:Ignorable="w14 w15 wp14">
   <w:abstractNum w:abstractNumId="0" w15:restartNumberingAfterBreak="0">
+    <w:nsid w:val="06A92527"/>
+    <w:multiLevelType w:val="hybridMultilevel"/>
+    <w:tmpl w:val="4D44C1FA"/>
+    <w:lvl w:ilvl="0" w:tplc="08090001">
+      <w:start w:val="1"/>
+      <w:numFmt w:val="bullet"/>
+      <w:lvlText w:val=""/>
+      <w:lvlJc w:val="left"/>
+      <w:pPr>
+        <w:ind w:left="720" w:hanging="360"/>
+      </w:pPr>
+      <w:rPr>
+        <w:rFonts w:ascii="Symbol" w:hAnsi="Symbol" w:hint="default"/>
+      </w:rPr>
+    </w:lvl>
+    <w:lvl w:ilvl="1" w:tplc="08090003">
+      <w:start w:val="1"/>
+      <w:numFmt w:val="bullet"/>
+      <w:lvlText w:val="o"/>
+      <w:lvlJc w:val="left"/>
+      <w:pPr>
+        <w:ind w:left="1440" w:hanging="360"/>
+      </w:pPr>
+      <w:rPr>
+        <w:rFonts w:ascii="Courier New" w:hAnsi="Courier New" w:cs="Courier New" w:hint="default"/>
+      </w:rPr>
+    </w:lvl>
+    <w:lvl w:ilvl="2" w:tplc="08090005">
+      <w:start w:val="1"/>
+      <w:numFmt w:val="bullet"/>
+      <w:lvlText w:val=""/>
+      <w:lvlJc w:val="left"/>
+      <w:pPr>
+        <w:ind w:left="2160" w:hanging="360"/>
+      </w:pPr>
+      <w:rPr>
+        <w:rFonts w:ascii="Wingdings" w:hAnsi="Wingdings" w:hint="default"/>
+      </w:rPr>
+    </w:lvl>
+    <w:lvl w:ilvl="3" w:tplc="08090001">
+      <w:start w:val="1"/>
+      <w:numFmt w:val="bullet"/>
+      <w:lvlText w:val=""/>
+      <w:lvlJc w:val="left"/>
+      <w:pPr>
+        <w:ind w:left="2880" w:hanging="360"/>
+      </w:pPr>
+      <w:rPr>
+        <w:rFonts w:ascii="Symbol" w:hAnsi="Symbol" w:hint="default"/>
+      </w:rPr>
+    </w:lvl>
+    <w:lvl w:ilvl="4" w:tplc="08090003" w:tentative="1">
+      <w:start w:val="1"/>
+      <w:numFmt w:val="bullet"/>
+      <w:lvlText w:val="o"/>
+      <w:lvlJc w:val="left"/>
+      <w:pPr>
+        <w:ind w:left="3600" w:hanging="360"/>
+      </w:pPr>
+      <w:rPr>
+        <w:rFonts w:ascii="Courier New" w:hAnsi="Courier New" w:cs="Courier New" w:hint="default"/>
+      </w:rPr>
+    </w:lvl>
+    <w:lvl w:ilvl="5" w:tplc="08090005" w:tentative="1">
+      <w:start w:val="1"/>
+      <w:numFmt w:val="bullet"/>
+      <w:lvlText w:val=""/>
+      <w:lvlJc w:val="left"/>
+      <w:pPr>
+        <w:ind w:left="4320" w:hanging="360"/>
+      </w:pPr>
+      <w:rPr>
+        <w:rFonts w:ascii="Wingdings" w:hAnsi="Wingdings" w:hint="default"/>
+      </w:rPr>
+    </w:lvl>
+    <w:lvl w:ilvl="6" w:tplc="08090001" w:tentative="1">
+      <w:start w:val="1"/>
+      <w:numFmt w:val="bullet"/>
+      <w:lvlText w:val=""/>
+      <w:lvlJc w:val="left"/>
+      <w:pPr>
+        <w:ind w:left="5040" w:hanging="360"/>
+      </w:pPr>
+      <w:rPr>
+        <w:rFonts w:ascii="Symbol" w:hAnsi="Symbol" w:hint="default"/>
+      </w:rPr>
+    </w:lvl>
+    <w:lvl w:ilvl="7" w:tplc="08090003" w:tentative="1">
+      <w:start w:val="1"/>
+      <w:numFmt w:val="bullet"/>
+      <w:lvlText w:val="o"/>
+      <w:lvlJc w:val="left"/>
+      <w:pPr>
+        <w:ind w:left="5760" w:hanging="360"/>
+      </w:pPr>
+      <w:rPr>
+        <w:rFonts w:ascii="Courier New" w:hAnsi="Courier New" w:cs="Courier New" w:hint="default"/>
+      </w:rPr>
+    </w:lvl>
+    <w:lvl w:ilvl="8" w:tplc="08090005" w:tentative="1">
+      <w:start w:val="1"/>
+      <w:numFmt w:val="bullet"/>
+      <w:lvlText w:val=""/>
+      <w:lvlJc w:val="left"/>
+      <w:pPr>
+        <w:ind w:left="6480" w:hanging="360"/>
+      </w:pPr>
+      <w:rPr>
+        <w:rFonts w:ascii="Wingdings" w:hAnsi="Wingdings" w:hint="default"/>
+      </w:rPr>
+    </w:lvl>
+  </w:abstractNum>
+  <w:abstractNum w:abstractNumId="1" w15:restartNumberingAfterBreak="0">
     <w:nsid w:val="08A67B65"/>
     <w:multiLevelType w:val="multilevel"/>
     <w:tmpl w:val="296C571C"/>
@@ -6017,7 +6644,7 @@
       </w:rPr>
     </w:lvl>
   </w:abstractNum>
-  <w:abstractNum w:abstractNumId="1" w15:restartNumberingAfterBreak="0">
+  <w:abstractNum w:abstractNumId="2" w15:restartNumberingAfterBreak="0">
     <w:nsid w:val="0B061071"/>
     <w:multiLevelType w:val="hybridMultilevel"/>
     <w:tmpl w:val="F30EFB52"/>
@@ -6130,7 +6757,7 @@
       </w:rPr>
     </w:lvl>
   </w:abstractNum>
-  <w:abstractNum w:abstractNumId="2" w15:restartNumberingAfterBreak="0">
+  <w:abstractNum w:abstractNumId="3" w15:restartNumberingAfterBreak="0">
     <w:nsid w:val="0B0866D0"/>
     <w:multiLevelType w:val="hybridMultilevel"/>
     <w:tmpl w:val="12801578"/>
@@ -6243,7 +6870,7 @@
       </w:rPr>
     </w:lvl>
   </w:abstractNum>
-  <w:abstractNum w:abstractNumId="3" w15:restartNumberingAfterBreak="0">
+  <w:abstractNum w:abstractNumId="4" w15:restartNumberingAfterBreak="0">
     <w:nsid w:val="10134D79"/>
     <w:multiLevelType w:val="hybridMultilevel"/>
     <w:tmpl w:val="C840D81C"/>
@@ -6356,7 +6983,7 @@
       </w:rPr>
     </w:lvl>
   </w:abstractNum>
-  <w:abstractNum w:abstractNumId="4" w15:restartNumberingAfterBreak="0">
+  <w:abstractNum w:abstractNumId="5" w15:restartNumberingAfterBreak="0">
     <w:nsid w:val="11760E08"/>
     <w:multiLevelType w:val="hybridMultilevel"/>
     <w:tmpl w:val="17E4CD24"/>
@@ -6469,7 +7096,7 @@
       </w:rPr>
     </w:lvl>
   </w:abstractNum>
-  <w:abstractNum w:abstractNumId="5" w15:restartNumberingAfterBreak="0">
+  <w:abstractNum w:abstractNumId="6" w15:restartNumberingAfterBreak="0">
     <w:nsid w:val="1BEF517D"/>
     <w:multiLevelType w:val="hybridMultilevel"/>
     <w:tmpl w:val="FC0E2CF6"/>
@@ -6582,7 +7209,120 @@
       </w:rPr>
     </w:lvl>
   </w:abstractNum>
-  <w:abstractNum w:abstractNumId="6" w15:restartNumberingAfterBreak="0">
+  <w:abstractNum w:abstractNumId="7" w15:restartNumberingAfterBreak="0">
+    <w:nsid w:val="2AD56BEC"/>
+    <w:multiLevelType w:val="hybridMultilevel"/>
+    <w:tmpl w:val="1ED66E64"/>
+    <w:lvl w:ilvl="0" w:tplc="08090001">
+      <w:start w:val="1"/>
+      <w:numFmt w:val="bullet"/>
+      <w:lvlText w:val=""/>
+      <w:lvlJc w:val="left"/>
+      <w:pPr>
+        <w:ind w:left="720" w:hanging="360"/>
+      </w:pPr>
+      <w:rPr>
+        <w:rFonts w:ascii="Symbol" w:hAnsi="Symbol" w:hint="default"/>
+      </w:rPr>
+    </w:lvl>
+    <w:lvl w:ilvl="1" w:tplc="08090003" w:tentative="1">
+      <w:start w:val="1"/>
+      <w:numFmt w:val="bullet"/>
+      <w:lvlText w:val="o"/>
+      <w:lvlJc w:val="left"/>
+      <w:pPr>
+        <w:ind w:left="1440" w:hanging="360"/>
+      </w:pPr>
+      <w:rPr>
+        <w:rFonts w:ascii="Courier New" w:hAnsi="Courier New" w:cs="Courier New" w:hint="default"/>
+      </w:rPr>
+    </w:lvl>
+    <w:lvl w:ilvl="2" w:tplc="08090005" w:tentative="1">
+      <w:start w:val="1"/>
+      <w:numFmt w:val="bullet"/>
+      <w:lvlText w:val=""/>
+      <w:lvlJc w:val="left"/>
+      <w:pPr>
+        <w:ind w:left="2160" w:hanging="360"/>
+      </w:pPr>
+      <w:rPr>
+        <w:rFonts w:ascii="Wingdings" w:hAnsi="Wingdings" w:hint="default"/>
+      </w:rPr>
+    </w:lvl>
+    <w:lvl w:ilvl="3" w:tplc="08090001" w:tentative="1">
+      <w:start w:val="1"/>
+      <w:numFmt w:val="bullet"/>
+      <w:lvlText w:val=""/>
+      <w:lvlJc w:val="left"/>
+      <w:pPr>
+        <w:ind w:left="2880" w:hanging="360"/>
+      </w:pPr>
+      <w:rPr>
+        <w:rFonts w:ascii="Symbol" w:hAnsi="Symbol" w:hint="default"/>
+      </w:rPr>
+    </w:lvl>
+    <w:lvl w:ilvl="4" w:tplc="08090003" w:tentative="1">
+      <w:start w:val="1"/>
+      <w:numFmt w:val="bullet"/>
+      <w:lvlText w:val="o"/>
+      <w:lvlJc w:val="left"/>
+      <w:pPr>
+        <w:ind w:left="3600" w:hanging="360"/>
+      </w:pPr>
+      <w:rPr>
+        <w:rFonts w:ascii="Courier New" w:hAnsi="Courier New" w:cs="Courier New" w:hint="default"/>
+      </w:rPr>
+    </w:lvl>
+    <w:lvl w:ilvl="5" w:tplc="08090005" w:tentative="1">
+      <w:start w:val="1"/>
+      <w:numFmt w:val="bullet"/>
+      <w:lvlText w:val=""/>
+      <w:lvlJc w:val="left"/>
+      <w:pPr>
+        <w:ind w:left="4320" w:hanging="360"/>
+      </w:pPr>
+      <w:rPr>
+        <w:rFonts w:ascii="Wingdings" w:hAnsi="Wingdings" w:hint="default"/>
+      </w:rPr>
+    </w:lvl>
+    <w:lvl w:ilvl="6" w:tplc="08090001" w:tentative="1">
+      <w:start w:val="1"/>
+      <w:numFmt w:val="bullet"/>
+      <w:lvlText w:val=""/>
+      <w:lvlJc w:val="left"/>
+      <w:pPr>
+        <w:ind w:left="5040" w:hanging="360"/>
+      </w:pPr>
+      <w:rPr>
+        <w:rFonts w:ascii="Symbol" w:hAnsi="Symbol" w:hint="default"/>
+      </w:rPr>
+    </w:lvl>
+    <w:lvl w:ilvl="7" w:tplc="08090003" w:tentative="1">
+      <w:start w:val="1"/>
+      <w:numFmt w:val="bullet"/>
+      <w:lvlText w:val="o"/>
+      <w:lvlJc w:val="left"/>
+      <w:pPr>
+        <w:ind w:left="5760" w:hanging="360"/>
+      </w:pPr>
+      <w:rPr>
+        <w:rFonts w:ascii="Courier New" w:hAnsi="Courier New" w:cs="Courier New" w:hint="default"/>
+      </w:rPr>
+    </w:lvl>
+    <w:lvl w:ilvl="8" w:tplc="08090005" w:tentative="1">
+      <w:start w:val="1"/>
+      <w:numFmt w:val="bullet"/>
+      <w:lvlText w:val=""/>
+      <w:lvlJc w:val="left"/>
+      <w:pPr>
+        <w:ind w:left="6480" w:hanging="360"/>
+      </w:pPr>
+      <w:rPr>
+        <w:rFonts w:ascii="Wingdings" w:hAnsi="Wingdings" w:hint="default"/>
+      </w:rPr>
+    </w:lvl>
+  </w:abstractNum>
+  <w:abstractNum w:abstractNumId="8" w15:restartNumberingAfterBreak="0">
     <w:nsid w:val="351938BB"/>
     <w:multiLevelType w:val="hybridMultilevel"/>
     <w:tmpl w:val="55088288"/>
@@ -6695,7 +7435,7 @@
       </w:rPr>
     </w:lvl>
   </w:abstractNum>
-  <w:abstractNum w:abstractNumId="7" w15:restartNumberingAfterBreak="0">
+  <w:abstractNum w:abstractNumId="9" w15:restartNumberingAfterBreak="0">
     <w:nsid w:val="3794716F"/>
     <w:multiLevelType w:val="hybridMultilevel"/>
     <w:tmpl w:val="FA88DE7C"/>
@@ -6808,7 +7548,7 @@
       </w:rPr>
     </w:lvl>
   </w:abstractNum>
-  <w:abstractNum w:abstractNumId="8" w15:restartNumberingAfterBreak="0">
+  <w:abstractNum w:abstractNumId="10" w15:restartNumberingAfterBreak="0">
     <w:nsid w:val="492E2614"/>
     <w:multiLevelType w:val="hybridMultilevel"/>
     <w:tmpl w:val="F6ACB9F0"/>
@@ -6921,7 +7661,7 @@
       </w:rPr>
     </w:lvl>
   </w:abstractNum>
-  <w:abstractNum w:abstractNumId="9" w15:restartNumberingAfterBreak="0">
+  <w:abstractNum w:abstractNumId="11" w15:restartNumberingAfterBreak="0">
     <w:nsid w:val="4C9B2A9A"/>
     <w:multiLevelType w:val="hybridMultilevel"/>
     <w:tmpl w:val="0972DC74"/>
@@ -7034,7 +7774,7 @@
       </w:rPr>
     </w:lvl>
   </w:abstractNum>
-  <w:abstractNum w:abstractNumId="10" w15:restartNumberingAfterBreak="0">
+  <w:abstractNum w:abstractNumId="12" w15:restartNumberingAfterBreak="0">
     <w:nsid w:val="4D742A92"/>
     <w:multiLevelType w:val="hybridMultilevel"/>
     <w:tmpl w:val="9E244C2E"/>
@@ -7147,7 +7887,120 @@
       </w:rPr>
     </w:lvl>
   </w:abstractNum>
-  <w:abstractNum w:abstractNumId="11" w15:restartNumberingAfterBreak="0">
+  <w:abstractNum w:abstractNumId="13" w15:restartNumberingAfterBreak="0">
+    <w:nsid w:val="4D8E09DE"/>
+    <w:multiLevelType w:val="hybridMultilevel"/>
+    <w:tmpl w:val="8D847E16"/>
+    <w:lvl w:ilvl="0" w:tplc="08090001">
+      <w:start w:val="1"/>
+      <w:numFmt w:val="bullet"/>
+      <w:lvlText w:val=""/>
+      <w:lvlJc w:val="left"/>
+      <w:pPr>
+        <w:ind w:left="720" w:hanging="360"/>
+      </w:pPr>
+      <w:rPr>
+        <w:rFonts w:ascii="Symbol" w:hAnsi="Symbol" w:hint="default"/>
+      </w:rPr>
+    </w:lvl>
+    <w:lvl w:ilvl="1" w:tplc="08090003">
+      <w:start w:val="1"/>
+      <w:numFmt w:val="bullet"/>
+      <w:lvlText w:val="o"/>
+      <w:lvlJc w:val="left"/>
+      <w:pPr>
+        <w:ind w:left="1440" w:hanging="360"/>
+      </w:pPr>
+      <w:rPr>
+        <w:rFonts w:ascii="Courier New" w:hAnsi="Courier New" w:cs="Courier New" w:hint="default"/>
+      </w:rPr>
+    </w:lvl>
+    <w:lvl w:ilvl="2" w:tplc="08090005">
+      <w:start w:val="1"/>
+      <w:numFmt w:val="bullet"/>
+      <w:lvlText w:val=""/>
+      <w:lvlJc w:val="left"/>
+      <w:pPr>
+        <w:ind w:left="2160" w:hanging="360"/>
+      </w:pPr>
+      <w:rPr>
+        <w:rFonts w:ascii="Wingdings" w:hAnsi="Wingdings" w:hint="default"/>
+      </w:rPr>
+    </w:lvl>
+    <w:lvl w:ilvl="3" w:tplc="08090001" w:tentative="1">
+      <w:start w:val="1"/>
+      <w:numFmt w:val="bullet"/>
+      <w:lvlText w:val=""/>
+      <w:lvlJc w:val="left"/>
+      <w:pPr>
+        <w:ind w:left="2880" w:hanging="360"/>
+      </w:pPr>
+      <w:rPr>
+        <w:rFonts w:ascii="Symbol" w:hAnsi="Symbol" w:hint="default"/>
+      </w:rPr>
+    </w:lvl>
+    <w:lvl w:ilvl="4" w:tplc="08090003" w:tentative="1">
+      <w:start w:val="1"/>
+      <w:numFmt w:val="bullet"/>
+      <w:lvlText w:val="o"/>
+      <w:lvlJc w:val="left"/>
+      <w:pPr>
+        <w:ind w:left="3600" w:hanging="360"/>
+      </w:pPr>
+      <w:rPr>
+        <w:rFonts w:ascii="Courier New" w:hAnsi="Courier New" w:cs="Courier New" w:hint="default"/>
+      </w:rPr>
+    </w:lvl>
+    <w:lvl w:ilvl="5" w:tplc="08090005" w:tentative="1">
+      <w:start w:val="1"/>
+      <w:numFmt w:val="bullet"/>
+      <w:lvlText w:val=""/>
+      <w:lvlJc w:val="left"/>
+      <w:pPr>
+        <w:ind w:left="4320" w:hanging="360"/>
+      </w:pPr>
+      <w:rPr>
+        <w:rFonts w:ascii="Wingdings" w:hAnsi="Wingdings" w:hint="default"/>
+      </w:rPr>
+    </w:lvl>
+    <w:lvl w:ilvl="6" w:tplc="08090001" w:tentative="1">
+      <w:start w:val="1"/>
+      <w:numFmt w:val="bullet"/>
+      <w:lvlText w:val=""/>
+      <w:lvlJc w:val="left"/>
+      <w:pPr>
+        <w:ind w:left="5040" w:hanging="360"/>
+      </w:pPr>
+      <w:rPr>
+        <w:rFonts w:ascii="Symbol" w:hAnsi="Symbol" w:hint="default"/>
+      </w:rPr>
+    </w:lvl>
+    <w:lvl w:ilvl="7" w:tplc="08090003" w:tentative="1">
+      <w:start w:val="1"/>
+      <w:numFmt w:val="bullet"/>
+      <w:lvlText w:val="o"/>
+      <w:lvlJc w:val="left"/>
+      <w:pPr>
+        <w:ind w:left="5760" w:hanging="360"/>
+      </w:pPr>
+      <w:rPr>
+        <w:rFonts w:ascii="Courier New" w:hAnsi="Courier New" w:cs="Courier New" w:hint="default"/>
+      </w:rPr>
+    </w:lvl>
+    <w:lvl w:ilvl="8" w:tplc="08090005" w:tentative="1">
+      <w:start w:val="1"/>
+      <w:numFmt w:val="bullet"/>
+      <w:lvlText w:val=""/>
+      <w:lvlJc w:val="left"/>
+      <w:pPr>
+        <w:ind w:left="6480" w:hanging="360"/>
+      </w:pPr>
+      <w:rPr>
+        <w:rFonts w:ascii="Wingdings" w:hAnsi="Wingdings" w:hint="default"/>
+      </w:rPr>
+    </w:lvl>
+  </w:abstractNum>
+  <w:abstractNum w:abstractNumId="14" w15:restartNumberingAfterBreak="0">
     <w:nsid w:val="53355D54"/>
     <w:multiLevelType w:val="hybridMultilevel"/>
     <w:tmpl w:val="60FE50DC"/>
@@ -7260,7 +8113,7 @@
       </w:rPr>
     </w:lvl>
   </w:abstractNum>
-  <w:abstractNum w:abstractNumId="12" w15:restartNumberingAfterBreak="0">
+  <w:abstractNum w:abstractNumId="15" w15:restartNumberingAfterBreak="0">
     <w:nsid w:val="537E5297"/>
     <w:multiLevelType w:val="hybridMultilevel"/>
     <w:tmpl w:val="46E64EE2"/>
@@ -7373,7 +8226,7 @@
       </w:rPr>
     </w:lvl>
   </w:abstractNum>
-  <w:abstractNum w:abstractNumId="13" w15:restartNumberingAfterBreak="0">
+  <w:abstractNum w:abstractNumId="16" w15:restartNumberingAfterBreak="0">
     <w:nsid w:val="56680BAA"/>
     <w:multiLevelType w:val="hybridMultilevel"/>
     <w:tmpl w:val="665E9426"/>
@@ -7460,46 +8313,55 @@
     </w:lvl>
   </w:abstractNum>
   <w:num w:numId="1">
-    <w:abstractNumId w:val="0"/>
+    <w:abstractNumId w:val="1"/>
   </w:num>
   <w:num w:numId="2">
+    <w:abstractNumId w:val="8"/>
+  </w:num>
+  <w:num w:numId="3">
+    <w:abstractNumId w:val="5"/>
+  </w:num>
+  <w:num w:numId="4">
+    <w:abstractNumId w:val="16"/>
+  </w:num>
+  <w:num w:numId="5">
+    <w:abstractNumId w:val="2"/>
+  </w:num>
+  <w:num w:numId="6">
+    <w:abstractNumId w:val="15"/>
+  </w:num>
+  <w:num w:numId="7">
+    <w:abstractNumId w:val="10"/>
+  </w:num>
+  <w:num w:numId="8">
+    <w:abstractNumId w:val="4"/>
+  </w:num>
+  <w:num w:numId="9">
+    <w:abstractNumId w:val="9"/>
+  </w:num>
+  <w:num w:numId="10">
+    <w:abstractNumId w:val="14"/>
+  </w:num>
+  <w:num w:numId="11">
+    <w:abstractNumId w:val="3"/>
+  </w:num>
+  <w:num w:numId="12">
     <w:abstractNumId w:val="6"/>
   </w:num>
-  <w:num w:numId="3">
-    <w:abstractNumId w:val="4"/>
+  <w:num w:numId="13">
+    <w:abstractNumId w:val="11"/>
   </w:num>
-  <w:num w:numId="4">
+  <w:num w:numId="14">
+    <w:abstractNumId w:val="12"/>
+  </w:num>
+  <w:num w:numId="15">
     <w:abstractNumId w:val="13"/>
   </w:num>
-  <w:num w:numId="5">
-    <w:abstractNumId w:val="1"/>
-  </w:num>
-  <w:num w:numId="6">
-    <w:abstractNumId w:val="12"/>
-  </w:num>
-  <w:num w:numId="7">
-    <w:abstractNumId w:val="8"/>
-  </w:num>
-  <w:num w:numId="8">
-    <w:abstractNumId w:val="3"/>
-  </w:num>
-  <w:num w:numId="9">
+  <w:num w:numId="16">
     <w:abstractNumId w:val="7"/>
   </w:num>
-  <w:num w:numId="10">
-    <w:abstractNumId w:val="11"/>
-  </w:num>
-  <w:num w:numId="11">
-    <w:abstractNumId w:val="2"/>
-  </w:num>
-  <w:num w:numId="12">
-    <w:abstractNumId w:val="5"/>
-  </w:num>
-  <w:num w:numId="13">
-    <w:abstractNumId w:val="9"/>
-  </w:num>
-  <w:num w:numId="14">
-    <w:abstractNumId w:val="10"/>
+  <w:num w:numId="17">
+    <w:abstractNumId w:val="0"/>
   </w:num>
 </w:numbering>
 </file>
@@ -8708,7 +9570,7 @@
 </file>
 
 <file path=customXml/itemProps1.xml><?xml version="1.0" encoding="utf-8"?>
-<ds:datastoreItem xmlns:ds="http://schemas.openxmlformats.org/officeDocument/2006/customXml" ds:itemID="{764C4815-62FF-433B-B7DC-0B49EA2A3280}">
+<ds:datastoreItem xmlns:ds="http://schemas.openxmlformats.org/officeDocument/2006/customXml" ds:itemID="{25AED28F-3927-4ED5-A9D7-37B8FFE881FF}">
   <ds:schemaRefs>
     <ds:schemaRef ds:uri="http://schemas.openxmlformats.org/officeDocument/2006/bibliography"/>
   </ds:schemaRefs>

</xml_diff>

<commit_message>
Added summarised Literary review. Continued with Data section: All headings have content.
</commit_message>
<xml_diff>
--- a/Docs/BoothJ_DS_report_v03.docx
+++ b/Docs/BoothJ_DS_report_v03.docx
@@ -2570,7 +2570,6 @@
       </w:r>
       <w:bookmarkEnd w:id="3"/>
     </w:p>
-    <w:p/>
     <w:p>
       <w:pPr>
         <w:spacing w:line="231" w:lineRule="atLeast"/>
@@ -2691,70 +2690,886 @@
       </w:r>
     </w:p>
     <w:p/>
+    <w:p>
+      <w:pPr>
+        <w:pStyle w:val="Heading2"/>
+      </w:pPr>
+      <w:bookmarkStart w:id="4" w:name="_Toc16663062"/>
+      <w:r>
+        <w:t>Literary Review</w:t>
+      </w:r>
+      <w:bookmarkEnd w:id="4"/>
+    </w:p>
+    <w:p>
+      <w:r>
+        <w:t xml:space="preserve">A summary of the full literary review </w:t>
+      </w:r>
+      <w:r>
+        <w:t>included in the project proposal.</w:t>
+      </w:r>
+    </w:p>
+    <w:p>
+      <w:pPr>
+        <w:pStyle w:val="Heading3"/>
+      </w:pPr>
+      <w:r>
+        <w:t>Paediatric Post mortems</w:t>
+      </w:r>
+    </w:p>
+    <w:p>
+      <w:r>
+        <w:t>Paediatric post-mortems have their own specific issues as explained on the Royal College of Pathologists [</w:t>
+      </w:r>
+      <w:proofErr w:type="spellStart"/>
+      <w:r>
+        <w:rPr>
+          <w:rFonts w:ascii="Arial" w:hAnsi="Arial" w:cs="Arial"/>
+          <w:i/>
+          <w:sz w:val="20"/>
+          <w:szCs w:val="20"/>
+        </w:rPr>
+        <w:t>RCPath</w:t>
+      </w:r>
+      <w:proofErr w:type="spellEnd"/>
+      <w:r>
+        <w:rPr>
+          <w:rFonts w:ascii="Arial" w:hAnsi="Arial" w:cs="Arial"/>
+          <w:i/>
+          <w:sz w:val="20"/>
+          <w:szCs w:val="20"/>
+        </w:rPr>
+        <w:t xml:space="preserve"> Contributors (2018)</w:t>
+      </w:r>
+      <w:r>
+        <w:t>]:</w:t>
+      </w:r>
+    </w:p>
+    <w:p>
+      <w:r>
+        <w:t>“</w:t>
+      </w:r>
+      <w:r>
+        <w:t xml:space="preserve">Paediatric and perinatal pathology is concerned with identification of disease in the </w:t>
+      </w:r>
+      <w:proofErr w:type="spellStart"/>
+      <w:r>
+        <w:t>fetus</w:t>
+      </w:r>
+      <w:proofErr w:type="spellEnd"/>
+      <w:r>
+        <w:t>,</w:t>
+      </w:r>
+      <w:r>
+        <w:t xml:space="preserve"> infant and child. It is age-specific rather than organ-specific and includes investigation of that organ unique to the </w:t>
+      </w:r>
+      <w:proofErr w:type="spellStart"/>
+      <w:r>
+        <w:t>fetus</w:t>
+      </w:r>
+      <w:proofErr w:type="spellEnd"/>
+      <w:r>
+        <w:t>, the placenta. The spectrum of disease in this age range is very different from that seen in adults and the interaction of congenital malformation and growth of the child interact to produce unique pathology.</w:t>
+      </w:r>
+      <w:r>
+        <w:t>”</w:t>
+      </w:r>
+    </w:p>
+    <w:p>
+      <w:r>
+        <w:t>The Lullaby Trust, a charity that supports parents who have suffered the sudden loss of a child support research in this field gives a detailed breakdown of the different categories or presentations of post-mortems [</w:t>
+      </w:r>
+      <w:r>
+        <w:rPr>
+          <w:rFonts w:ascii="Arial" w:hAnsi="Arial" w:cs="Arial"/>
+          <w:i/>
+          <w:color w:val="000000"/>
+          <w:sz w:val="20"/>
+          <w:szCs w:val="20"/>
+          <w:shd w:val="clear" w:color="auto" w:fill="FFFFFF"/>
+        </w:rPr>
+        <w:t>Lullaby Trust (2018)</w:t>
+      </w:r>
+      <w:r>
+        <w:t>]:</w:t>
+      </w:r>
+    </w:p>
+    <w:p>
+      <w:pPr>
+        <w:pStyle w:val="ListParagraph"/>
+        <w:numPr>
+          <w:ilvl w:val="0"/>
+          <w:numId w:val="24"/>
+        </w:numPr>
+      </w:pPr>
+      <w:r>
+        <w:t>TOP: Termination of pregnancy so the patient has not reach full term less than 24 weeks</w:t>
+      </w:r>
+    </w:p>
+    <w:p>
+      <w:pPr>
+        <w:pStyle w:val="ListParagraph"/>
+        <w:numPr>
+          <w:ilvl w:val="0"/>
+          <w:numId w:val="24"/>
+        </w:numPr>
+      </w:pPr>
+      <w:r>
+        <w:t>Still birth: 24 weeks to full term</w:t>
+      </w:r>
+    </w:p>
+    <w:p>
+      <w:pPr>
+        <w:pStyle w:val="ListParagraph"/>
+        <w:numPr>
+          <w:ilvl w:val="0"/>
+          <w:numId w:val="24"/>
+        </w:numPr>
+      </w:pPr>
+      <w:r>
+        <w:t>SUDI: Patients less than one year old</w:t>
+      </w:r>
+    </w:p>
+    <w:p>
+      <w:pPr>
+        <w:pStyle w:val="ListParagraph"/>
+        <w:numPr>
+          <w:ilvl w:val="0"/>
+          <w:numId w:val="24"/>
+        </w:numPr>
+      </w:pPr>
+      <w:r>
+        <w:t>SUDC: Patients over 1 year.</w:t>
+      </w:r>
+    </w:p>
     <w:p/>
     <w:p>
       <w:pPr>
+        <w:pStyle w:val="Heading3"/>
+      </w:pPr>
+      <w:bookmarkStart w:id="5" w:name="_Toc5045005"/>
+      <w:r>
+        <w:t>Data Extraction</w:t>
+      </w:r>
+      <w:bookmarkEnd w:id="5"/>
+    </w:p>
+    <w:p>
+      <w:r>
+        <w:rPr>
+          <w:rFonts w:ascii="Calibri" w:eastAsia="Times New Roman" w:hAnsi="Calibri" w:cs="Calibri"/>
+          <w:color w:val="000000"/>
+          <w:lang w:eastAsia="en-GB"/>
+        </w:rPr>
+        <w:t xml:space="preserve">The Entity Attribute Value model would be a good schema to use to extract the data for analytics. </w:t>
+      </w:r>
+      <w:r>
+        <w:t>The advantages of using the EAV model for healthcare data are outlined by [</w:t>
+      </w:r>
+      <w:proofErr w:type="spellStart"/>
+      <w:r>
+        <w:rPr>
+          <w:rFonts w:ascii="Arial" w:hAnsi="Arial" w:cs="Arial"/>
+          <w:i/>
+          <w:color w:val="222222"/>
+          <w:sz w:val="20"/>
+          <w:szCs w:val="20"/>
+          <w:shd w:val="clear" w:color="auto" w:fill="FFFFFF"/>
+        </w:rPr>
+        <w:t>Löper</w:t>
+      </w:r>
+      <w:proofErr w:type="spellEnd"/>
+      <w:r>
+        <w:rPr>
+          <w:rFonts w:ascii="Arial" w:hAnsi="Arial" w:cs="Arial"/>
+          <w:i/>
+          <w:color w:val="222222"/>
+          <w:sz w:val="20"/>
+          <w:szCs w:val="20"/>
+          <w:shd w:val="clear" w:color="auto" w:fill="FFFFFF"/>
+        </w:rPr>
+        <w:t xml:space="preserve">, D., </w:t>
+      </w:r>
+      <w:r>
+        <w:rPr>
+          <w:rFonts w:ascii="Arial" w:hAnsi="Arial" w:cs="Arial"/>
+          <w:i/>
+          <w:color w:val="222222"/>
+          <w:sz w:val="20"/>
+          <w:szCs w:val="20"/>
+          <w:shd w:val="clear" w:color="auto" w:fill="FFFFFF"/>
+        </w:rPr>
+        <w:t>et al</w:t>
+      </w:r>
+      <w:r>
+        <w:rPr>
+          <w:rFonts w:ascii="Arial" w:hAnsi="Arial" w:cs="Arial"/>
+          <w:i/>
+          <w:color w:val="222222"/>
+          <w:sz w:val="20"/>
+          <w:szCs w:val="20"/>
+          <w:shd w:val="clear" w:color="auto" w:fill="FFFFFF"/>
+        </w:rPr>
+        <w:t>, 2013</w:t>
+      </w:r>
+      <w:r>
+        <w:t xml:space="preserve">] and </w:t>
+      </w:r>
+      <w:r>
+        <w:t>the efficiency of storing data as described in [</w:t>
+      </w:r>
+      <w:proofErr w:type="spellStart"/>
+      <w:r>
+        <w:rPr>
+          <w:rFonts w:ascii="Arial" w:hAnsi="Arial" w:cs="Arial"/>
+          <w:i/>
+          <w:color w:val="222222"/>
+          <w:sz w:val="20"/>
+          <w:szCs w:val="20"/>
+          <w:shd w:val="clear" w:color="auto" w:fill="FFFFFF"/>
+        </w:rPr>
+        <w:t>Dinu</w:t>
+      </w:r>
+      <w:proofErr w:type="spellEnd"/>
+      <w:r>
+        <w:rPr>
+          <w:rFonts w:ascii="Arial" w:hAnsi="Arial" w:cs="Arial"/>
+          <w:i/>
+          <w:color w:val="222222"/>
+          <w:sz w:val="20"/>
+          <w:szCs w:val="20"/>
+          <w:shd w:val="clear" w:color="auto" w:fill="FFFFFF"/>
+        </w:rPr>
+        <w:t xml:space="preserve">, </w:t>
+      </w:r>
+      <w:r>
+        <w:rPr>
+          <w:rFonts w:ascii="Arial" w:hAnsi="Arial" w:cs="Arial"/>
+          <w:i/>
+          <w:color w:val="222222"/>
+          <w:sz w:val="20"/>
+          <w:szCs w:val="20"/>
+          <w:shd w:val="clear" w:color="auto" w:fill="FFFFFF"/>
+        </w:rPr>
+        <w:t>et al.</w:t>
+      </w:r>
+      <w:r>
+        <w:rPr>
+          <w:rFonts w:ascii="Arial" w:hAnsi="Arial" w:cs="Arial"/>
+          <w:i/>
+          <w:color w:val="222222"/>
+          <w:sz w:val="20"/>
+          <w:szCs w:val="20"/>
+          <w:shd w:val="clear" w:color="auto" w:fill="FFFFFF"/>
+        </w:rPr>
+        <w:t xml:space="preserve"> (2007)</w:t>
+      </w:r>
+      <w:r>
+        <w:rPr>
+          <w:rFonts w:ascii="Arial" w:hAnsi="Arial" w:cs="Arial"/>
+          <w:i/>
+          <w:color w:val="222222"/>
+          <w:sz w:val="20"/>
+          <w:szCs w:val="20"/>
+          <w:shd w:val="clear" w:color="auto" w:fill="FFFFFF"/>
+        </w:rPr>
+        <w:t>]</w:t>
+      </w:r>
+      <w:r>
+        <w:rPr>
+          <w:rFonts w:ascii="Arial" w:hAnsi="Arial" w:cs="Arial"/>
+          <w:i/>
+          <w:color w:val="222222"/>
+          <w:sz w:val="20"/>
+          <w:szCs w:val="20"/>
+          <w:shd w:val="clear" w:color="auto" w:fill="FFFFFF"/>
+        </w:rPr>
+        <w:t xml:space="preserve"> </w:t>
+      </w:r>
+      <w:r>
+        <w:rPr>
+          <w:rFonts w:ascii="Arial" w:hAnsi="Arial" w:cs="Arial"/>
+          <w:i/>
+          <w:color w:val="222222"/>
+          <w:sz w:val="20"/>
+          <w:szCs w:val="20"/>
+          <w:shd w:val="clear" w:color="auto" w:fill="FFFFFF"/>
+        </w:rPr>
+        <w:t>.</w:t>
+      </w:r>
+      <w:r>
+        <w:t>A clear example of the flexibility of the EAV model for health care data is given in [</w:t>
+      </w:r>
+      <w:r>
+        <w:rPr>
+          <w:rFonts w:ascii="Arial" w:hAnsi="Arial" w:cs="Arial"/>
+          <w:i/>
+          <w:color w:val="222222"/>
+          <w:sz w:val="20"/>
+          <w:szCs w:val="20"/>
+          <w:shd w:val="clear" w:color="auto" w:fill="FFFFFF"/>
+        </w:rPr>
+        <w:t>Borodin</w:t>
+      </w:r>
+      <w:r>
+        <w:rPr>
+          <w:rFonts w:ascii="Arial" w:hAnsi="Arial" w:cs="Arial"/>
+          <w:i/>
+          <w:color w:val="222222"/>
+          <w:sz w:val="20"/>
+          <w:szCs w:val="20"/>
+          <w:shd w:val="clear" w:color="auto" w:fill="FFFFFF"/>
+        </w:rPr>
+        <w:t xml:space="preserve">, </w:t>
+      </w:r>
+      <w:r>
+        <w:rPr>
+          <w:rFonts w:ascii="Arial" w:hAnsi="Arial" w:cs="Arial"/>
+          <w:i/>
+          <w:color w:val="222222"/>
+          <w:sz w:val="20"/>
+          <w:szCs w:val="20"/>
+          <w:shd w:val="clear" w:color="auto" w:fill="FFFFFF"/>
+        </w:rPr>
+        <w:t>et al. (2015</w:t>
+      </w:r>
+      <w:r>
+        <w:rPr>
+          <w:rFonts w:ascii="Arial" w:hAnsi="Arial" w:cs="Arial"/>
+          <w:i/>
+          <w:color w:val="222222"/>
+          <w:sz w:val="20"/>
+          <w:szCs w:val="20"/>
+          <w:shd w:val="clear" w:color="auto" w:fill="FFFFFF"/>
+        </w:rPr>
+        <w:t>)</w:t>
+      </w:r>
+      <w:r>
+        <w:rPr>
+          <w:rFonts w:ascii="Arial" w:hAnsi="Arial" w:cs="Arial"/>
+          <w:i/>
+          <w:color w:val="222222"/>
+          <w:sz w:val="20"/>
+          <w:szCs w:val="20"/>
+          <w:shd w:val="clear" w:color="auto" w:fill="FFFFFF"/>
+        </w:rPr>
+        <w:t>]</w:t>
+      </w:r>
+    </w:p>
+    <w:p>
+      <w:pPr>
+        <w:spacing w:line="231" w:lineRule="atLeast"/>
+      </w:pPr>
+    </w:p>
+    <w:p>
+      <w:pPr>
+        <w:pStyle w:val="Heading3"/>
+      </w:pPr>
+      <w:bookmarkStart w:id="6" w:name="_Toc5045006"/>
+      <w:r>
+        <w:t>Data Wrangling</w:t>
+      </w:r>
+      <w:bookmarkEnd w:id="6"/>
+    </w:p>
+    <w:p>
+      <w:pPr>
+        <w:spacing w:line="231" w:lineRule="atLeast"/>
+      </w:pPr>
+      <w:r>
+        <w:rPr>
+          <w:rFonts w:ascii="Calibri" w:eastAsia="Times New Roman" w:hAnsi="Calibri" w:cs="Calibri"/>
+          <w:color w:val="000000"/>
+          <w:lang w:eastAsia="en-GB"/>
+        </w:rPr>
+        <w:t xml:space="preserve">Although the majority of data held on a post-mortem is categorical a significant number of data is numeric data, lengths and weights. The importance of these values in determining cause of death is detailed by </w:t>
+      </w:r>
+      <w:r>
+        <w:t>[</w:t>
+      </w:r>
+      <w:proofErr w:type="spellStart"/>
+      <w:r>
+        <w:rPr>
+          <w:rFonts w:ascii="Arial" w:hAnsi="Arial" w:cs="Arial"/>
+          <w:i/>
+          <w:color w:val="222222"/>
+          <w:sz w:val="20"/>
+          <w:szCs w:val="20"/>
+          <w:shd w:val="clear" w:color="auto" w:fill="FFFFFF"/>
+        </w:rPr>
+        <w:t>Horn</w:t>
+      </w:r>
+      <w:proofErr w:type="gramStart"/>
+      <w:r>
+        <w:rPr>
+          <w:rFonts w:ascii="Arial" w:hAnsi="Arial" w:cs="Arial"/>
+          <w:i/>
+          <w:color w:val="222222"/>
+          <w:sz w:val="20"/>
+          <w:szCs w:val="20"/>
+          <w:shd w:val="clear" w:color="auto" w:fill="FFFFFF"/>
+        </w:rPr>
+        <w:t>,</w:t>
+      </w:r>
+      <w:r>
+        <w:rPr>
+          <w:rFonts w:ascii="Arial" w:hAnsi="Arial" w:cs="Arial"/>
+          <w:i/>
+          <w:color w:val="222222"/>
+          <w:sz w:val="20"/>
+          <w:szCs w:val="20"/>
+          <w:shd w:val="clear" w:color="auto" w:fill="FFFFFF"/>
+        </w:rPr>
+        <w:t>et.al</w:t>
+      </w:r>
+      <w:proofErr w:type="spellEnd"/>
+      <w:proofErr w:type="gramEnd"/>
+      <w:r>
+        <w:rPr>
+          <w:rFonts w:ascii="Arial" w:hAnsi="Arial" w:cs="Arial"/>
+          <w:i/>
+          <w:color w:val="222222"/>
+          <w:sz w:val="20"/>
+          <w:szCs w:val="20"/>
+          <w:shd w:val="clear" w:color="auto" w:fill="FFFFFF"/>
+        </w:rPr>
+        <w:t>., 2004</w:t>
+      </w:r>
+      <w:r>
+        <w:rPr>
+          <w:rFonts w:ascii="Arial" w:hAnsi="Arial" w:cs="Arial"/>
+          <w:color w:val="222222"/>
+          <w:sz w:val="20"/>
+          <w:szCs w:val="20"/>
+          <w:shd w:val="clear" w:color="auto" w:fill="FFFFFF"/>
+        </w:rPr>
+        <w:t>.</w:t>
+      </w:r>
+      <w:r>
+        <w:t xml:space="preserve"> ]</w:t>
+      </w:r>
+      <w:r>
+        <w:t>.</w:t>
+      </w:r>
+    </w:p>
+    <w:p>
+      <w:pPr>
+        <w:spacing w:line="231" w:lineRule="atLeast"/>
+        <w:rPr>
+          <w:rFonts w:ascii="Arial" w:hAnsi="Arial" w:cs="Arial"/>
+          <w:color w:val="222222"/>
+          <w:sz w:val="20"/>
+          <w:szCs w:val="20"/>
+          <w:shd w:val="clear" w:color="auto" w:fill="FFFFFF"/>
+        </w:rPr>
+      </w:pPr>
+      <w:r>
+        <w:rPr>
+          <w:rFonts w:ascii="Calibri" w:eastAsia="Times New Roman" w:hAnsi="Calibri" w:cs="Calibri"/>
+          <w:color w:val="000000"/>
+          <w:lang w:eastAsia="en-GB"/>
+        </w:rPr>
+        <w:t>Even within the main presentations of post-mortems described above these values can vary considerably</w:t>
+      </w:r>
+      <w:r>
+        <w:rPr>
+          <w:rFonts w:ascii="Calibri" w:eastAsia="Times New Roman" w:hAnsi="Calibri" w:cs="Calibri"/>
+          <w:color w:val="000000"/>
+          <w:lang w:eastAsia="en-GB"/>
+        </w:rPr>
+        <w:t xml:space="preserve">. </w:t>
+      </w:r>
+      <w:r>
+        <w:t>The approach of using growth charts in post-mortem analysis is described in [</w:t>
+      </w:r>
+      <w:r>
+        <w:rPr>
+          <w:rFonts w:ascii="Arial" w:hAnsi="Arial" w:cs="Arial"/>
+          <w:i/>
+          <w:color w:val="222222"/>
+          <w:sz w:val="20"/>
+          <w:szCs w:val="20"/>
+          <w:shd w:val="clear" w:color="auto" w:fill="FFFFFF"/>
+        </w:rPr>
+        <w:t xml:space="preserve">Pryce, J.W., </w:t>
+      </w:r>
+      <w:proofErr w:type="gramStart"/>
+      <w:r>
+        <w:rPr>
+          <w:rFonts w:ascii="Arial" w:hAnsi="Arial" w:cs="Arial"/>
+          <w:i/>
+          <w:color w:val="222222"/>
+          <w:sz w:val="20"/>
+          <w:szCs w:val="20"/>
+          <w:shd w:val="clear" w:color="auto" w:fill="FFFFFF"/>
+        </w:rPr>
+        <w:t>et.al</w:t>
+      </w:r>
+      <w:proofErr w:type="gramEnd"/>
+      <w:r>
+        <w:rPr>
+          <w:rFonts w:ascii="Arial" w:hAnsi="Arial" w:cs="Arial"/>
+          <w:i/>
+          <w:color w:val="222222"/>
+          <w:sz w:val="20"/>
+          <w:szCs w:val="20"/>
+          <w:shd w:val="clear" w:color="auto" w:fill="FFFFFF"/>
+        </w:rPr>
+        <w:t>.</w:t>
+      </w:r>
+      <w:r>
+        <w:rPr>
+          <w:rFonts w:ascii="Arial" w:hAnsi="Arial" w:cs="Arial"/>
+          <w:i/>
+          <w:color w:val="222222"/>
+          <w:sz w:val="20"/>
+          <w:szCs w:val="20"/>
+          <w:shd w:val="clear" w:color="auto" w:fill="FFFFFF"/>
+        </w:rPr>
+        <w:t xml:space="preserve"> 2014</w:t>
+      </w:r>
+      <w:r>
+        <w:rPr>
+          <w:rFonts w:ascii="Arial" w:hAnsi="Arial" w:cs="Arial"/>
+          <w:i/>
+          <w:color w:val="222222"/>
+          <w:sz w:val="20"/>
+          <w:szCs w:val="20"/>
+          <w:shd w:val="clear" w:color="auto" w:fill="FFFFFF"/>
+        </w:rPr>
+        <w:t>]</w:t>
+      </w:r>
+      <w:r>
+        <w:rPr>
+          <w:rFonts w:ascii="Arial" w:hAnsi="Arial" w:cs="Arial"/>
+          <w:i/>
+          <w:color w:val="222222"/>
+          <w:sz w:val="20"/>
+          <w:szCs w:val="20"/>
+          <w:shd w:val="clear" w:color="auto" w:fill="FFFFFF"/>
+        </w:rPr>
+        <w:t xml:space="preserve"> </w:t>
+      </w:r>
+    </w:p>
+    <w:p>
+      <w:pPr>
+        <w:rPr>
+          <w:rFonts w:ascii="Arial" w:hAnsi="Arial" w:cs="Arial"/>
+          <w:color w:val="222222"/>
+          <w:sz w:val="20"/>
+          <w:szCs w:val="20"/>
+          <w:shd w:val="clear" w:color="auto" w:fill="FFFFFF"/>
+        </w:rPr>
+      </w:pPr>
+    </w:p>
+    <w:p>
+      <w:pPr>
+        <w:pStyle w:val="Heading3"/>
+      </w:pPr>
+      <w:bookmarkStart w:id="7" w:name="_Toc5045007"/>
+      <w:r>
+        <w:t>Analytics</w:t>
+      </w:r>
+      <w:bookmarkEnd w:id="7"/>
+    </w:p>
+    <w:p>
+      <w:r>
+        <w:t>The base analytic technique for this project will be Decision Trees with cross validation. Decision tree methodology is a commonly used data mining method for establishing classification systems based on multiple covariates or for developing prediction algorithms for a target variable [</w:t>
+      </w:r>
+      <w:r>
+        <w:rPr>
+          <w:rFonts w:ascii="Arial" w:hAnsi="Arial" w:cs="Arial"/>
+          <w:i/>
+          <w:color w:val="303030"/>
+          <w:sz w:val="20"/>
+          <w:szCs w:val="20"/>
+          <w:shd w:val="clear" w:color="auto" w:fill="FFFFFF"/>
+        </w:rPr>
+        <w:t xml:space="preserve">Song, </w:t>
+      </w:r>
+      <w:proofErr w:type="gramStart"/>
+      <w:r>
+        <w:rPr>
+          <w:rFonts w:ascii="Arial" w:hAnsi="Arial" w:cs="Arial"/>
+          <w:i/>
+          <w:color w:val="303030"/>
+          <w:sz w:val="20"/>
+          <w:szCs w:val="20"/>
+          <w:shd w:val="clear" w:color="auto" w:fill="FFFFFF"/>
+        </w:rPr>
+        <w:t>et</w:t>
+      </w:r>
+      <w:proofErr w:type="gramEnd"/>
+      <w:r>
+        <w:rPr>
+          <w:rFonts w:ascii="Arial" w:hAnsi="Arial" w:cs="Arial"/>
+          <w:i/>
+          <w:color w:val="303030"/>
+          <w:sz w:val="20"/>
+          <w:szCs w:val="20"/>
+          <w:shd w:val="clear" w:color="auto" w:fill="FFFFFF"/>
+        </w:rPr>
+        <w:t xml:space="preserve"> al.2015</w:t>
+      </w:r>
+      <w:r>
+        <w:t>].</w:t>
+      </w:r>
+      <w:r>
+        <w:t xml:space="preserve"> The key advantage </w:t>
+      </w:r>
+      <w:r>
+        <w:t xml:space="preserve">of </w:t>
+      </w:r>
+      <w:r>
+        <w:t>the Decision Tree technique is it s</w:t>
+      </w:r>
+      <w:r>
+        <w:t>implifies complex relationships between input variables and target variables by dividing original input variables into signific</w:t>
+      </w:r>
+      <w:r>
+        <w:t>ant subgroups, thus making the model easier</w:t>
+      </w:r>
+      <w:r>
+        <w:t xml:space="preserve"> to understand and interpret.</w:t>
+      </w:r>
+      <w:r>
+        <w:t xml:space="preserve"> </w:t>
+      </w:r>
+      <w:r>
+        <w:t>[</w:t>
+      </w:r>
+      <w:r>
+        <w:rPr>
+          <w:rFonts w:ascii="Arial" w:hAnsi="Arial" w:cs="Arial"/>
+          <w:i/>
+          <w:color w:val="303030"/>
+          <w:sz w:val="20"/>
+          <w:szCs w:val="20"/>
+          <w:shd w:val="clear" w:color="auto" w:fill="FFFFFF"/>
+        </w:rPr>
+        <w:t xml:space="preserve">Song, </w:t>
+      </w:r>
+      <w:proofErr w:type="gramStart"/>
+      <w:r>
+        <w:rPr>
+          <w:rFonts w:ascii="Arial" w:hAnsi="Arial" w:cs="Arial"/>
+          <w:i/>
+          <w:color w:val="303030"/>
+          <w:sz w:val="20"/>
+          <w:szCs w:val="20"/>
+          <w:shd w:val="clear" w:color="auto" w:fill="FFFFFF"/>
+        </w:rPr>
+        <w:t>et</w:t>
+      </w:r>
+      <w:proofErr w:type="gramEnd"/>
+      <w:r>
+        <w:rPr>
+          <w:rFonts w:ascii="Arial" w:hAnsi="Arial" w:cs="Arial"/>
+          <w:i/>
+          <w:color w:val="303030"/>
+          <w:sz w:val="20"/>
+          <w:szCs w:val="20"/>
+          <w:shd w:val="clear" w:color="auto" w:fill="FFFFFF"/>
+        </w:rPr>
+        <w:t xml:space="preserve"> al.2015</w:t>
+      </w:r>
+      <w:r>
+        <w:t>]</w:t>
+      </w:r>
+    </w:p>
+    <w:p>
+      <w:pPr>
+        <w:rPr>
+          <w:rFonts w:ascii="Calibri" w:eastAsia="Times New Roman" w:hAnsi="Calibri" w:cs="Calibri"/>
+          <w:color w:val="000000"/>
+          <w:lang w:eastAsia="en-GB"/>
+        </w:rPr>
+      </w:pPr>
+      <w:r>
+        <w:t>The main disadvantage of the technique is that using a single tree a model will suffer from low variance and high bias [</w:t>
+      </w:r>
+      <w:r>
+        <w:rPr>
+          <w:i/>
+        </w:rPr>
+        <w:t xml:space="preserve">Analytics </w:t>
+      </w:r>
+      <w:proofErr w:type="spellStart"/>
+      <w:r>
+        <w:rPr>
+          <w:i/>
+        </w:rPr>
+        <w:t>Vidhya</w:t>
+      </w:r>
+      <w:proofErr w:type="spellEnd"/>
+      <w:r>
+        <w:rPr>
+          <w:i/>
+        </w:rPr>
+        <w:t xml:space="preserve"> Contributors (2016)</w:t>
+      </w:r>
+      <w:r>
+        <w:t xml:space="preserve">]. To combat this situation the project will consider ensemble methods which look to combine different techniques to better balance variance versus bias </w:t>
+      </w:r>
+      <w:r>
+        <w:rPr>
+          <w:rFonts w:ascii="Calibri" w:eastAsia="Times New Roman" w:hAnsi="Calibri" w:cs="Calibri"/>
+          <w:i/>
+          <w:color w:val="000000"/>
+          <w:lang w:eastAsia="en-GB"/>
+        </w:rPr>
+        <w:t>[</w:t>
+      </w:r>
+      <w:proofErr w:type="spellStart"/>
+      <w:r>
+        <w:rPr>
+          <w:rFonts w:ascii="Calibri" w:eastAsia="Times New Roman" w:hAnsi="Calibri" w:cs="Calibri"/>
+          <w:i/>
+          <w:color w:val="000000"/>
+          <w:lang w:eastAsia="en-GB"/>
+        </w:rPr>
+        <w:t>Abolfazl</w:t>
+      </w:r>
+      <w:proofErr w:type="spellEnd"/>
+      <w:r>
+        <w:rPr>
+          <w:rFonts w:ascii="Calibri" w:eastAsia="Times New Roman" w:hAnsi="Calibri" w:cs="Calibri"/>
+          <w:i/>
+          <w:color w:val="000000"/>
+          <w:lang w:eastAsia="en-GB"/>
+        </w:rPr>
+        <w:t xml:space="preserve"> R, 2018</w:t>
+      </w:r>
+      <w:r>
+        <w:rPr>
+          <w:rFonts w:ascii="Calibri" w:eastAsia="Times New Roman" w:hAnsi="Calibri" w:cs="Calibri"/>
+          <w:color w:val="000000"/>
+          <w:lang w:eastAsia="en-GB"/>
+        </w:rPr>
+        <w:t>.].</w:t>
+      </w:r>
+    </w:p>
+    <w:p>
+      <w:pPr>
+        <w:rPr>
+          <w:rFonts w:ascii="Arial" w:hAnsi="Arial" w:cs="Arial"/>
+          <w:sz w:val="20"/>
+          <w:szCs w:val="20"/>
+        </w:rPr>
+      </w:pPr>
+      <w:r>
+        <w:rPr>
+          <w:rFonts w:ascii="Calibri" w:eastAsia="Times New Roman" w:hAnsi="Calibri" w:cs="Calibri"/>
+          <w:color w:val="000000"/>
+          <w:lang w:eastAsia="en-GB"/>
+        </w:rPr>
+        <w:t>The first technique to be considered will be Random Forest where the training data is split into a number of different sets and a tree is calculated for each set and the results combined</w:t>
+      </w:r>
+      <w:r>
+        <w:rPr>
+          <w:rFonts w:ascii="Arial" w:hAnsi="Arial" w:cs="Arial"/>
+          <w:i/>
+          <w:sz w:val="20"/>
+          <w:szCs w:val="20"/>
+        </w:rPr>
+        <w:t xml:space="preserve"> [</w:t>
+      </w:r>
+      <w:proofErr w:type="spellStart"/>
+      <w:r>
+        <w:rPr>
+          <w:rFonts w:ascii="Arial" w:hAnsi="Arial" w:cs="Arial"/>
+          <w:i/>
+          <w:sz w:val="20"/>
+          <w:szCs w:val="20"/>
+        </w:rPr>
+        <w:t>Abolfazl</w:t>
+      </w:r>
+      <w:proofErr w:type="spellEnd"/>
+      <w:r>
+        <w:rPr>
+          <w:rFonts w:ascii="Arial" w:hAnsi="Arial" w:cs="Arial"/>
+          <w:i/>
+          <w:sz w:val="20"/>
+          <w:szCs w:val="20"/>
+        </w:rPr>
+        <w:t xml:space="preserve"> R, 2018</w:t>
+      </w:r>
+      <w:r>
+        <w:rPr>
+          <w:rFonts w:ascii="Arial" w:hAnsi="Arial" w:cs="Arial"/>
+          <w:i/>
+          <w:sz w:val="20"/>
+          <w:szCs w:val="20"/>
+        </w:rPr>
+        <w:t>.</w:t>
+      </w:r>
+      <w:r>
+        <w:rPr>
+          <w:rFonts w:ascii="Arial" w:hAnsi="Arial" w:cs="Arial"/>
+          <w:sz w:val="20"/>
+          <w:szCs w:val="20"/>
+        </w:rPr>
+        <w:t>].</w:t>
+      </w:r>
+    </w:p>
+    <w:p>
+      <w:r>
+        <w:rPr>
+          <w:rFonts w:ascii="Arial" w:hAnsi="Arial" w:cs="Arial"/>
+          <w:sz w:val="20"/>
+          <w:szCs w:val="20"/>
+        </w:rPr>
+        <w:t xml:space="preserve">Gradient boosting is another technique that looks to decrease bias. Gradient boosting is a technique that looks to combine parameters that give a low prediction accuracy to produce a higher prediction accuracy </w:t>
+      </w:r>
+      <w:r>
+        <w:t>[</w:t>
+      </w:r>
+      <w:r>
+        <w:rPr>
+          <w:i/>
+        </w:rPr>
+        <w:t>Prashant G 2017.</w:t>
+      </w:r>
+      <w:r>
+        <w:t>]</w:t>
+      </w:r>
+    </w:p>
+    <w:p/>
+    <w:p>
+      <w:pPr>
         <w:pStyle w:val="Heading2"/>
       </w:pPr>
-      <w:bookmarkStart w:id="4" w:name="_Toc16663062"/>
-      <w:r>
-        <w:t>Literary Review</w:t>
-      </w:r>
-      <w:bookmarkEnd w:id="4"/>
-    </w:p>
-    <w:p>
-      <w:pPr>
-        <w:ind w:left="576"/>
-      </w:pPr>
-    </w:p>
-    <w:p>
-      <w:r>
-        <w:t>Synopsis of project proposal but NOT a copy. Concentrate on parts that are directly relevant to the project.</w:t>
-      </w:r>
-    </w:p>
-    <w:p>
-      <w:pPr>
-        <w:ind w:left="576"/>
-      </w:pPr>
-    </w:p>
+      <w:bookmarkStart w:id="8" w:name="_Toc16663063"/>
+      <w:r>
+        <w:t>Report outline</w:t>
+      </w:r>
+      <w:bookmarkEnd w:id="8"/>
+    </w:p>
+    <w:p/>
+    <w:p>
+      <w:r>
+        <w:t xml:space="preserve">Highlight some key aspects of the report, include some interesting graphics clearly </w:t>
+      </w:r>
+      <w:r>
+        <w:t>annotated</w:t>
+      </w:r>
+      <w:r>
+        <w:t>.</w:t>
+      </w:r>
+    </w:p>
+    <w:p/>
+    <w:p>
+      <w:r>
+        <w:t>NB Glossary of terms that cover the basic healthcare concepts covered in this document.</w:t>
+      </w:r>
+    </w:p>
+    <w:p/>
     <w:p>
       <w:pPr>
         <w:pStyle w:val="Heading2"/>
       </w:pPr>
-      <w:bookmarkStart w:id="5" w:name="_Toc16663063"/>
-      <w:r>
-        <w:t>Report outline</w:t>
-      </w:r>
-      <w:bookmarkEnd w:id="5"/>
-    </w:p>
-    <w:p/>
-    <w:p>
-      <w:r>
-        <w:t xml:space="preserve">Highlight some key aspects of the report, include some interesting graphics clearly </w:t>
-      </w:r>
-      <w:r>
-        <w:t>annotated</w:t>
-      </w:r>
-      <w:r>
-        <w:t>.</w:t>
-      </w:r>
-    </w:p>
-    <w:p/>
-    <w:p>
-      <w:r>
-        <w:t>NB Glossary of terms that cover the basic healthcare concepts covered in this document.</w:t>
-      </w:r>
-    </w:p>
-    <w:p/>
-    <w:p>
-      <w:pPr>
-        <w:pStyle w:val="Heading2"/>
-      </w:pPr>
-      <w:bookmarkStart w:id="6" w:name="_Toc16663064"/>
+      <w:bookmarkStart w:id="9" w:name="_Toc16663064"/>
       <w:r>
         <w:t>Aim and Objectives</w:t>
       </w:r>
-      <w:bookmarkEnd w:id="6"/>
+      <w:bookmarkEnd w:id="9"/>
     </w:p>
     <w:p/>
     <w:p>
@@ -2816,21 +3631,8 @@
         <w:br/>
       </w:r>
     </w:p>
-    <w:p>
-      <w:pPr>
-        <w:pStyle w:val="ListParagraph"/>
-        <w:numPr>
-          <w:ilvl w:val="0"/>
-          <w:numId w:val="4"/>
-        </w:numPr>
-      </w:pPr>
-      <w:r>
-        <w:t>If time permits a final aim would be to consider if the approach of Neural Networks could be employed to enhance the results.</w:t>
-      </w:r>
-    </w:p>
     <w:p/>
     <w:p/>
-    <w:p/>
     <w:p>
       <w:r>
         <w:br w:type="page"/>
@@ -2840,12 +3642,12 @@
       <w:pPr>
         <w:pStyle w:val="Heading1"/>
       </w:pPr>
-      <w:bookmarkStart w:id="7" w:name="_Toc16663065"/>
+      <w:bookmarkStart w:id="10" w:name="_Toc16663065"/>
       <w:r>
         <w:lastRenderedPageBreak/>
         <w:t>Methods</w:t>
       </w:r>
-      <w:bookmarkEnd w:id="7"/>
+      <w:bookmarkEnd w:id="10"/>
     </w:p>
     <w:p/>
     <w:p>
@@ -4246,12 +5048,12 @@
       <w:pPr>
         <w:pStyle w:val="Heading1"/>
       </w:pPr>
-      <w:bookmarkStart w:id="8" w:name="_Toc16663066"/>
+      <w:bookmarkStart w:id="11" w:name="_Toc16663066"/>
       <w:r>
         <w:lastRenderedPageBreak/>
         <w:t>Data</w:t>
       </w:r>
-      <w:bookmarkEnd w:id="8"/>
+      <w:bookmarkEnd w:id="11"/>
     </w:p>
     <w:p/>
     <w:p>
@@ -4928,60 +5730,680 @@
           <w:numId w:val="17"/>
         </w:numPr>
       </w:pPr>
-      <w:bookmarkStart w:id="9" w:name="_GoBack"/>
-      <w:bookmarkEnd w:id="9"/>
+      <w:r>
+        <w:t>Modify_events.py</w:t>
+      </w:r>
+    </w:p>
+    <w:p>
+      <w:pPr>
+        <w:pStyle w:val="ListParagraph"/>
+        <w:numPr>
+          <w:ilvl w:val="1"/>
+          <w:numId w:val="17"/>
+        </w:numPr>
+      </w:pPr>
+      <w:r>
+        <w:t>Create INC_IN_STUDY concept of value type concept.</w:t>
+      </w:r>
+    </w:p>
+    <w:p>
+      <w:pPr>
+        <w:pStyle w:val="ListParagraph"/>
+        <w:numPr>
+          <w:ilvl w:val="2"/>
+          <w:numId w:val="17"/>
+        </w:numPr>
+      </w:pPr>
+      <w:r>
+        <w:t>Create multiple exclusion types to be able to identify why an event was excluded.</w:t>
+      </w:r>
+    </w:p>
+    <w:p>
+      <w:pPr>
+        <w:pStyle w:val="ListParagraph"/>
+        <w:numPr>
+          <w:ilvl w:val="1"/>
+          <w:numId w:val="17"/>
+        </w:numPr>
+      </w:pPr>
+      <w:r>
+        <w:t>Add attribut</w:t>
+      </w:r>
+      <w:r>
+        <w:t>e to every event and set to ‘Inc</w:t>
+      </w:r>
+      <w:r>
+        <w:t>l</w:t>
+      </w:r>
+      <w:r>
+        <w:t>ude’</w:t>
+      </w:r>
+      <w:r>
+        <w:t>.</w:t>
+      </w:r>
+    </w:p>
+    <w:p>
+      <w:pPr>
+        <w:pStyle w:val="ListParagraph"/>
+        <w:numPr>
+          <w:ilvl w:val="2"/>
+          <w:numId w:val="17"/>
+        </w:numPr>
+      </w:pPr>
+      <w:r>
+        <w:t xml:space="preserve">Check if attribute exists id it does update to </w:t>
+      </w:r>
+      <w:r>
+        <w:t>‘Include’</w:t>
+      </w:r>
+      <w:r>
+        <w:t>. This feature allows the process to be run multiple times</w:t>
+      </w:r>
+    </w:p>
+    <w:p>
+      <w:pPr>
+        <w:pStyle w:val="ListParagraph"/>
+        <w:numPr>
+          <w:ilvl w:val="1"/>
+          <w:numId w:val="17"/>
+        </w:numPr>
+      </w:pPr>
+      <w:r>
+        <w:t>Define exclusion attributes</w:t>
+      </w:r>
+    </w:p>
+    <w:p>
+      <w:pPr>
+        <w:pStyle w:val="ListParagraph"/>
+        <w:numPr>
+          <w:ilvl w:val="1"/>
+          <w:numId w:val="17"/>
+        </w:numPr>
+      </w:pPr>
+      <w:r>
+        <w:t xml:space="preserve">For each </w:t>
+      </w:r>
+      <w:r>
+        <w:t>event</w:t>
+      </w:r>
+    </w:p>
+    <w:p>
+      <w:pPr>
+        <w:pStyle w:val="ListParagraph"/>
+        <w:numPr>
+          <w:ilvl w:val="2"/>
+          <w:numId w:val="17"/>
+        </w:numPr>
+      </w:pPr>
+      <w:r>
+        <w:t xml:space="preserve">Check </w:t>
+      </w:r>
+      <w:r>
+        <w:t>exclusion attribute</w:t>
+      </w:r>
+    </w:p>
+    <w:p>
+      <w:pPr>
+        <w:pStyle w:val="ListParagraph"/>
+        <w:numPr>
+          <w:ilvl w:val="3"/>
+          <w:numId w:val="17"/>
+        </w:numPr>
+      </w:pPr>
+      <w:r>
+        <w:t>U</w:t>
+      </w:r>
+      <w:r>
+        <w:t>pdate INC_IN_STUDY to appropriate exclusion type</w:t>
+      </w:r>
+      <w:r>
+        <w:t xml:space="preserve"> if required</w:t>
+      </w:r>
+      <w:r>
+        <w:t>.</w:t>
+      </w:r>
+    </w:p>
+    <w:p>
+      <w:pPr>
+        <w:pStyle w:val="ListParagraph"/>
+        <w:numPr>
+          <w:ilvl w:val="0"/>
+          <w:numId w:val="17"/>
+        </w:numPr>
+      </w:pPr>
+      <w:r>
+        <w:t>Create_rdvs.py</w:t>
+      </w:r>
+    </w:p>
+    <w:p>
+      <w:pPr>
+        <w:pStyle w:val="ListParagraph"/>
+        <w:numPr>
+          <w:ilvl w:val="1"/>
+          <w:numId w:val="17"/>
+        </w:numPr>
+      </w:pPr>
+      <w:r>
+        <w:t>Initially developed a generic routine that creates a CSV file based on:</w:t>
+      </w:r>
+    </w:p>
+    <w:p>
+      <w:pPr>
+        <w:pStyle w:val="ListParagraph"/>
+        <w:numPr>
+          <w:ilvl w:val="2"/>
+          <w:numId w:val="17"/>
+        </w:numPr>
+      </w:pPr>
+      <w:r>
+        <w:t>List of patient attribute filters</w:t>
+      </w:r>
+    </w:p>
+    <w:p>
+      <w:pPr>
+        <w:pStyle w:val="ListParagraph"/>
+        <w:numPr>
+          <w:ilvl w:val="2"/>
+          <w:numId w:val="17"/>
+        </w:numPr>
+      </w:pPr>
+      <w:r>
+        <w:lastRenderedPageBreak/>
+        <w:t>List of patient attribute columns</w:t>
+      </w:r>
+    </w:p>
+    <w:p>
+      <w:pPr>
+        <w:pStyle w:val="ListParagraph"/>
+        <w:numPr>
+          <w:ilvl w:val="2"/>
+          <w:numId w:val="17"/>
+        </w:numPr>
+      </w:pPr>
+      <w:r>
+        <w:t>List of event attribute filters</w:t>
+      </w:r>
+    </w:p>
+    <w:p>
+      <w:pPr>
+        <w:pStyle w:val="ListParagraph"/>
+        <w:numPr>
+          <w:ilvl w:val="2"/>
+          <w:numId w:val="17"/>
+        </w:numPr>
+      </w:pPr>
+      <w:r>
+        <w:t>List of event attribute columns</w:t>
+      </w:r>
+    </w:p>
+    <w:p>
+      <w:pPr>
+        <w:pStyle w:val="ListParagraph"/>
+        <w:numPr>
+          <w:ilvl w:val="1"/>
+          <w:numId w:val="17"/>
+        </w:numPr>
+      </w:pPr>
+      <w:r>
+        <w:t>For study RDVs</w:t>
+      </w:r>
+    </w:p>
+    <w:p>
+      <w:pPr>
+        <w:pStyle w:val="ListParagraph"/>
+        <w:numPr>
+          <w:ilvl w:val="2"/>
+          <w:numId w:val="17"/>
+        </w:numPr>
+      </w:pPr>
+      <w:r>
+        <w:t>Include filter is event attribute INC_IN_STUDY.</w:t>
+      </w:r>
+    </w:p>
+    <w:p>
+      <w:pPr>
+        <w:pStyle w:val="ListParagraph"/>
+        <w:numPr>
+          <w:ilvl w:val="2"/>
+          <w:numId w:val="17"/>
+        </w:numPr>
+      </w:pPr>
+      <w:r>
+        <w:t>Defined columns for each stage of the post mortem stage.</w:t>
+      </w:r>
+    </w:p>
+    <w:p>
+      <w:pPr>
+        <w:pStyle w:val="ListParagraph"/>
+        <w:numPr>
+          <w:ilvl w:val="3"/>
+          <w:numId w:val="17"/>
+        </w:numPr>
+      </w:pPr>
+      <w:r>
+        <w:t>Each new stage added additional columns to previous stage.</w:t>
+      </w:r>
+    </w:p>
+    <w:p>
+      <w:pPr>
+        <w:pStyle w:val="ListParagraph"/>
+        <w:numPr>
+          <w:ilvl w:val="2"/>
+          <w:numId w:val="17"/>
+        </w:numPr>
+      </w:pPr>
+      <w:r>
+        <w:t>Produced four CSV files one for each stage.</w:t>
+      </w:r>
+    </w:p>
+    <w:p/>
+    <w:p>
+      <w:pPr>
+        <w:pStyle w:val="Heading2"/>
+      </w:pPr>
+      <w:r>
+        <w:t>Data Wrangling</w:t>
+      </w:r>
+    </w:p>
+    <w:p>
+      <w:r>
+        <w:t>What are the points that I want to get over:</w:t>
+      </w:r>
+    </w:p>
+    <w:p>
+      <w:pPr>
+        <w:pStyle w:val="ListParagraph"/>
+        <w:numPr>
+          <w:ilvl w:val="0"/>
+          <w:numId w:val="19"/>
+        </w:numPr>
+      </w:pPr>
+      <w:r>
+        <w:t>Although not strictly necessary for the basic decision tree model the advanced ensemble based models needed the data to be modified by</w:t>
+      </w:r>
+      <w:r>
+        <w:t>:</w:t>
+      </w:r>
+    </w:p>
+    <w:p>
+      <w:pPr>
+        <w:pStyle w:val="ListParagraph"/>
+        <w:numPr>
+          <w:ilvl w:val="1"/>
+          <w:numId w:val="19"/>
+        </w:numPr>
+      </w:pPr>
+      <w:r>
+        <w:t xml:space="preserve">Normalisation </w:t>
+      </w:r>
+      <w:r>
+        <w:t xml:space="preserve">of numeric variables </w:t>
+      </w:r>
+      <w:r>
+        <w:t>for Age</w:t>
+      </w:r>
+    </w:p>
+    <w:p>
+      <w:pPr>
+        <w:pStyle w:val="ListParagraph"/>
+        <w:numPr>
+          <w:ilvl w:val="2"/>
+          <w:numId w:val="19"/>
+        </w:numPr>
+      </w:pPr>
+      <w:r>
+        <w:t>Numeric values represent measurements of different aspects of the human body and vary considerably in magnitude.</w:t>
+      </w:r>
+    </w:p>
+    <w:p>
+      <w:pPr>
+        <w:pStyle w:val="ListParagraph"/>
+        <w:numPr>
+          <w:ilvl w:val="2"/>
+          <w:numId w:val="19"/>
+        </w:numPr>
+      </w:pPr>
+      <w:r>
+        <w:t>In principal this difference in magnitude could be removed by standardisation of the variables using Z-Score but this method would lose the intrinsic difference between values of different ages of development.</w:t>
+      </w:r>
+    </w:p>
+    <w:p>
+      <w:pPr>
+        <w:pStyle w:val="ListParagraph"/>
+        <w:numPr>
+          <w:ilvl w:val="1"/>
+          <w:numId w:val="19"/>
+        </w:numPr>
+      </w:pPr>
+      <w:r>
+        <w:t>Apply o</w:t>
+      </w:r>
+      <w:r>
+        <w:t>ne-hot encoding</w:t>
+      </w:r>
+    </w:p>
+    <w:p>
+      <w:pPr>
+        <w:pStyle w:val="ListParagraph"/>
+        <w:numPr>
+          <w:ilvl w:val="2"/>
+          <w:numId w:val="19"/>
+        </w:numPr>
+      </w:pPr>
+      <w:r>
+        <w:t>Converts categorical variables to numeric and removes any bias introduced by having different values for each category as this method means that all values can be represented by 1 or 0.</w:t>
+      </w:r>
+    </w:p>
+    <w:p>
+      <w:pPr>
+        <w:pStyle w:val="ListParagraph"/>
+        <w:numPr>
+          <w:ilvl w:val="0"/>
+          <w:numId w:val="2"/>
+        </w:numPr>
+      </w:pPr>
+      <w:r>
+        <w:t>It was decided for comparison of the models that all models should be developed against the same data structure.</w:t>
+      </w:r>
+    </w:p>
+    <w:p>
+      <w:r>
+        <w:t>Development process:</w:t>
+      </w:r>
+    </w:p>
+    <w:p>
+      <w:pPr>
+        <w:pStyle w:val="ListParagraph"/>
+        <w:numPr>
+          <w:ilvl w:val="0"/>
+          <w:numId w:val="2"/>
+        </w:numPr>
+      </w:pPr>
+      <w:r>
+        <w:t>Modify_csv_data.py</w:t>
+      </w:r>
+    </w:p>
+    <w:p>
+      <w:pPr>
+        <w:pStyle w:val="ListParagraph"/>
+        <w:numPr>
+          <w:ilvl w:val="0"/>
+          <w:numId w:val="2"/>
+        </w:numPr>
+      </w:pPr>
+      <w:r>
+        <w:t>Develop a linear regression model for each measurement variable split by age and sex.</w:t>
+      </w:r>
+    </w:p>
+    <w:p>
+      <w:pPr>
+        <w:pStyle w:val="ListParagraph"/>
+        <w:numPr>
+          <w:ilvl w:val="1"/>
+          <w:numId w:val="2"/>
+        </w:numPr>
+      </w:pPr>
+      <w:r>
+        <w:t xml:space="preserve">Used </w:t>
+      </w:r>
+      <w:proofErr w:type="spellStart"/>
+      <w:r>
+        <w:t>sklearn.linear_model</w:t>
+      </w:r>
+      <w:proofErr w:type="spellEnd"/>
+      <w:r>
+        <w:t xml:space="preserve"> from python </w:t>
+      </w:r>
+      <w:proofErr w:type="spellStart"/>
+      <w:r>
+        <w:t>Scikit</w:t>
+      </w:r>
+      <w:proofErr w:type="spellEnd"/>
+      <w:r>
+        <w:t>-Learn</w:t>
+      </w:r>
+      <w:r>
+        <w:t xml:space="preserve"> package </w:t>
+      </w:r>
+    </w:p>
+    <w:p>
+      <w:pPr>
+        <w:pStyle w:val="ListParagraph"/>
+        <w:numPr>
+          <w:ilvl w:val="1"/>
+          <w:numId w:val="2"/>
+        </w:numPr>
+      </w:pPr>
+      <w:r>
+        <w:t xml:space="preserve">Used </w:t>
+      </w:r>
+      <w:proofErr w:type="spellStart"/>
+      <w:r>
+        <w:t>matplotlib.pyplot</w:t>
+      </w:r>
+      <w:proofErr w:type="spellEnd"/>
+      <w:r>
+        <w:t xml:space="preserve"> to plot results</w:t>
+      </w:r>
+    </w:p>
+    <w:p>
+      <w:pPr>
+        <w:pStyle w:val="ListParagraph"/>
+        <w:numPr>
+          <w:ilvl w:val="0"/>
+          <w:numId w:val="2"/>
+        </w:numPr>
+      </w:pPr>
+      <w:r>
+        <w:t>Read in original CSV file</w:t>
+      </w:r>
+    </w:p>
+    <w:p>
+      <w:pPr>
+        <w:pStyle w:val="ListParagraph"/>
+        <w:numPr>
+          <w:ilvl w:val="0"/>
+          <w:numId w:val="2"/>
+        </w:numPr>
+      </w:pPr>
+      <w:r>
+        <w:t>For each row:</w:t>
+      </w:r>
+    </w:p>
+    <w:p>
+      <w:pPr>
+        <w:pStyle w:val="ListParagraph"/>
+        <w:numPr>
+          <w:ilvl w:val="1"/>
+          <w:numId w:val="2"/>
+        </w:numPr>
+      </w:pPr>
+      <w:r>
+        <w:t>For each measurement column</w:t>
+      </w:r>
+    </w:p>
+    <w:p>
+      <w:pPr>
+        <w:pStyle w:val="ListParagraph"/>
+        <w:numPr>
+          <w:ilvl w:val="2"/>
+          <w:numId w:val="2"/>
+        </w:numPr>
+      </w:pPr>
+      <w:r>
+        <w:t>Add a revised measurement column based on age and sex of patient</w:t>
+      </w:r>
+    </w:p>
+    <w:p>
+      <w:pPr>
+        <w:pStyle w:val="ListParagraph"/>
+        <w:numPr>
+          <w:ilvl w:val="1"/>
+          <w:numId w:val="2"/>
+        </w:numPr>
+      </w:pPr>
+      <w:r>
+        <w:t>For each categorical column</w:t>
+      </w:r>
+    </w:p>
+    <w:p>
+      <w:pPr>
+        <w:pStyle w:val="ListParagraph"/>
+        <w:numPr>
+          <w:ilvl w:val="2"/>
+          <w:numId w:val="2"/>
+        </w:numPr>
+      </w:pPr>
+      <w:r>
+        <w:t>Add a set of columns for all the possible variants of that category used within the original file.</w:t>
+      </w:r>
+    </w:p>
+    <w:p>
+      <w:pPr>
+        <w:pStyle w:val="ListParagraph"/>
+        <w:numPr>
+          <w:ilvl w:val="0"/>
+          <w:numId w:val="2"/>
+        </w:numPr>
+      </w:pPr>
+      <w:r>
+        <w:t>Write out adjusted CSV file with the appropriately transformed values.</w:t>
+      </w:r>
+    </w:p>
+    <w:p>
+      <w:pPr>
+        <w:pStyle w:val="ListParagraph"/>
+        <w:numPr>
+          <w:ilvl w:val="1"/>
+          <w:numId w:val="2"/>
+        </w:numPr>
+      </w:pPr>
+      <w:r>
+        <w:t>For categorical values insert a 1 where the column matches the original category and 0 in all other columns</w:t>
+      </w:r>
+    </w:p>
+    <w:p>
+      <w:pPr>
+        <w:pStyle w:val="ListParagraph"/>
+        <w:numPr>
+          <w:ilvl w:val="1"/>
+          <w:numId w:val="2"/>
+        </w:numPr>
+      </w:pPr>
+      <w:r>
+        <w:t>For measurement values apply the appropriate linear regression parameters based on the sex and age of the patient and store:</w:t>
+      </w:r>
+    </w:p>
+    <w:p>
+      <w:pPr>
+        <w:pStyle w:val="ListParagraph"/>
+        <w:numPr>
+          <w:ilvl w:val="2"/>
+          <w:numId w:val="2"/>
+        </w:numPr>
+      </w:pPr>
+      <w:proofErr w:type="gramStart"/>
+      <w:r>
+        <w:t>absolute(</w:t>
+      </w:r>
+      <w:proofErr w:type="gramEnd"/>
+      <w:r>
+        <w:t>actual – predicted)/predicted.</w:t>
+      </w:r>
+    </w:p>
+    <w:p>
+      <w:pPr>
+        <w:pStyle w:val="ListParagraph"/>
+        <w:numPr>
+          <w:ilvl w:val="0"/>
+          <w:numId w:val="2"/>
+        </w:numPr>
+      </w:pPr>
+      <w:r>
+        <w:t>The final output is an adjusted CSV file for each post mortem stage.</w:t>
+      </w:r>
+      <w:bookmarkStart w:id="12" w:name="_GoBack"/>
+      <w:bookmarkEnd w:id="12"/>
+      <w:r>
+        <w:br w:type="page"/>
+      </w:r>
+    </w:p>
+    <w:p>
+      <w:pPr>
+        <w:pStyle w:val="Heading1"/>
+      </w:pPr>
+      <w:bookmarkStart w:id="13" w:name="_Toc16663071"/>
+      <w:r>
+        <w:lastRenderedPageBreak/>
+        <w:t>Analysis</w:t>
+      </w:r>
+      <w:bookmarkEnd w:id="13"/>
+    </w:p>
+    <w:p/>
+    <w:p>
+      <w:r>
+        <w:t>Explain what analysis was undertaken and why.</w:t>
+      </w:r>
+    </w:p>
+    <w:p>
+      <w:pPr>
+        <w:pStyle w:val="Heading2"/>
+      </w:pPr>
+      <w:bookmarkStart w:id="14" w:name="_Toc16663069"/>
+      <w:r>
+        <w:t>Missing data</w:t>
+      </w:r>
+      <w:bookmarkEnd w:id="14"/>
+    </w:p>
+    <w:p>
+      <w:pPr>
+        <w:pStyle w:val="ListParagraph"/>
+        <w:numPr>
+          <w:ilvl w:val="0"/>
+          <w:numId w:val="2"/>
+        </w:numPr>
+      </w:pPr>
+      <w:r>
+        <w:t>Gestation in days at birth.</w:t>
+      </w:r>
+    </w:p>
+    <w:p>
+      <w:pPr>
+        <w:pStyle w:val="ListParagraph"/>
+        <w:numPr>
+          <w:ilvl w:val="0"/>
+          <w:numId w:val="2"/>
+        </w:numPr>
+      </w:pPr>
+      <w:r>
+        <w:t>Balanced data</w:t>
+      </w:r>
+    </w:p>
+    <w:p/>
+    <w:p>
+      <w:pPr>
+        <w:pStyle w:val="Heading2"/>
+      </w:pPr>
+      <w:bookmarkStart w:id="15" w:name="_Toc16663072"/>
+      <w:r>
+        <w:t>Create models</w:t>
+      </w:r>
+      <w:bookmarkEnd w:id="15"/>
+    </w:p>
+    <w:p/>
+    <w:p>
+      <w:pPr>
+        <w:pStyle w:val="Heading2"/>
+      </w:pPr>
+      <w:bookmarkStart w:id="16" w:name="_Toc16663073"/>
+      <w:r>
+        <w:t>Tune models</w:t>
+      </w:r>
+      <w:bookmarkEnd w:id="16"/>
     </w:p>
     <w:p/>
     <w:p/>
     <w:p>
-      <w:pPr>
-        <w:pStyle w:val="Heading2"/>
-      </w:pPr>
-      <w:r>
-        <w:t>Data Wrangling</w:t>
-      </w:r>
-    </w:p>
-    <w:p>
-      <w:pPr>
-        <w:pStyle w:val="ListParagraph"/>
-        <w:numPr>
-          <w:ilvl w:val="0"/>
-          <w:numId w:val="2"/>
-        </w:numPr>
-      </w:pPr>
-      <w:r>
-        <w:t xml:space="preserve">Z score </w:t>
-      </w:r>
-    </w:p>
-    <w:p>
-      <w:pPr>
-        <w:pStyle w:val="ListParagraph"/>
-        <w:numPr>
-          <w:ilvl w:val="0"/>
-          <w:numId w:val="2"/>
-        </w:numPr>
-      </w:pPr>
-      <w:r>
-        <w:t>Normalisation for Age</w:t>
-      </w:r>
-    </w:p>
-    <w:p>
-      <w:pPr>
-        <w:pStyle w:val="ListParagraph"/>
-        <w:numPr>
-          <w:ilvl w:val="0"/>
-          <w:numId w:val="2"/>
-        </w:numPr>
-      </w:pPr>
-      <w:r>
-        <w:t>One-hot encoding</w:t>
-      </w:r>
-    </w:p>
-    <w:p/>
-    <w:p/>
-    <w:p/>
-    <w:p/>
-    <w:p>
       <w:r>
         <w:br w:type="page"/>
       </w:r>
@@ -4990,92 +6412,12 @@
       <w:pPr>
         <w:pStyle w:val="Heading1"/>
       </w:pPr>
-      <w:bookmarkStart w:id="10" w:name="_Toc16663071"/>
-      <w:r>
-        <w:lastRenderedPageBreak/>
-        <w:t>Analysis</w:t>
-      </w:r>
-      <w:bookmarkEnd w:id="10"/>
-    </w:p>
-    <w:p/>
-    <w:p>
-      <w:r>
-        <w:t>Explain what analysis was undertaken and why.</w:t>
-      </w:r>
-    </w:p>
-    <w:p>
-      <w:pPr>
-        <w:pStyle w:val="Heading2"/>
-      </w:pPr>
-      <w:bookmarkStart w:id="11" w:name="_Toc16663069"/>
-      <w:r>
-        <w:t>Missing data</w:t>
-      </w:r>
-      <w:bookmarkEnd w:id="11"/>
-    </w:p>
-    <w:p>
-      <w:pPr>
-        <w:pStyle w:val="ListParagraph"/>
-        <w:numPr>
-          <w:ilvl w:val="0"/>
-          <w:numId w:val="2"/>
-        </w:numPr>
-      </w:pPr>
-      <w:r>
-        <w:t>Gestation in days at birth.</w:t>
-      </w:r>
-    </w:p>
-    <w:p>
-      <w:pPr>
-        <w:pStyle w:val="ListParagraph"/>
-        <w:numPr>
-          <w:ilvl w:val="0"/>
-          <w:numId w:val="2"/>
-        </w:numPr>
-      </w:pPr>
-      <w:r>
-        <w:t>Balanced data</w:t>
-      </w:r>
-    </w:p>
-    <w:p/>
-    <w:p>
-      <w:pPr>
-        <w:pStyle w:val="Heading2"/>
-      </w:pPr>
-      <w:bookmarkStart w:id="12" w:name="_Toc16663072"/>
-      <w:r>
-        <w:t>Create models</w:t>
-      </w:r>
-      <w:bookmarkEnd w:id="12"/>
-    </w:p>
-    <w:p/>
-    <w:p>
-      <w:pPr>
-        <w:pStyle w:val="Heading2"/>
-      </w:pPr>
-      <w:bookmarkStart w:id="13" w:name="_Toc16663073"/>
-      <w:r>
-        <w:t>Tune models</w:t>
-      </w:r>
-      <w:bookmarkEnd w:id="13"/>
-    </w:p>
-    <w:p/>
-    <w:p/>
-    <w:p>
-      <w:r>
-        <w:br w:type="page"/>
-      </w:r>
-    </w:p>
-    <w:p>
-      <w:pPr>
-        <w:pStyle w:val="Heading1"/>
-      </w:pPr>
-      <w:bookmarkStart w:id="14" w:name="_Toc16663074"/>
+      <w:bookmarkStart w:id="17" w:name="_Toc16663074"/>
       <w:r>
         <w:lastRenderedPageBreak/>
         <w:t>Results</w:t>
       </w:r>
-      <w:bookmarkEnd w:id="14"/>
+      <w:bookmarkEnd w:id="17"/>
     </w:p>
     <w:p/>
     <w:p>
@@ -5088,22 +6430,22 @@
       <w:pPr>
         <w:pStyle w:val="Heading1"/>
       </w:pPr>
-      <w:bookmarkStart w:id="15" w:name="_Toc16663075"/>
+      <w:bookmarkStart w:id="18" w:name="_Toc16663075"/>
       <w:r>
         <w:t>Conclusion</w:t>
       </w:r>
-      <w:bookmarkEnd w:id="15"/>
+      <w:bookmarkEnd w:id="18"/>
     </w:p>
     <w:p/>
     <w:p>
       <w:pPr>
         <w:pStyle w:val="Heading2"/>
       </w:pPr>
-      <w:bookmarkStart w:id="16" w:name="_Toc16663076"/>
+      <w:bookmarkStart w:id="19" w:name="_Toc16663076"/>
       <w:r>
         <w:t>Project Summary</w:t>
       </w:r>
-      <w:bookmarkEnd w:id="16"/>
+      <w:bookmarkEnd w:id="19"/>
     </w:p>
     <w:p/>
     <w:p>
@@ -5116,11 +6458,11 @@
       <w:pPr>
         <w:pStyle w:val="Heading2"/>
       </w:pPr>
-      <w:bookmarkStart w:id="17" w:name="_Toc16663077"/>
+      <w:bookmarkStart w:id="20" w:name="_Toc16663077"/>
       <w:r>
         <w:t>Project Evaluation</w:t>
       </w:r>
-      <w:bookmarkEnd w:id="17"/>
+      <w:bookmarkEnd w:id="20"/>
     </w:p>
     <w:p/>
     <w:p>
@@ -5133,11 +6475,11 @@
       <w:pPr>
         <w:pStyle w:val="Heading2"/>
       </w:pPr>
-      <w:bookmarkStart w:id="18" w:name="_Toc16663078"/>
+      <w:bookmarkStart w:id="21" w:name="_Toc16663078"/>
       <w:r>
         <w:t>Recommendations for Future Work</w:t>
       </w:r>
-      <w:bookmarkEnd w:id="18"/>
+      <w:bookmarkEnd w:id="21"/>
     </w:p>
     <w:p/>
     <w:p/>
@@ -5159,12 +6501,12 @@
           <w:numId w:val="0"/>
         </w:numPr>
       </w:pPr>
-      <w:bookmarkStart w:id="19" w:name="_Toc16663079"/>
+      <w:bookmarkStart w:id="22" w:name="_Toc16663079"/>
       <w:r>
         <w:lastRenderedPageBreak/>
         <w:t>References</w:t>
       </w:r>
-      <w:bookmarkEnd w:id="19"/>
+      <w:bookmarkEnd w:id="22"/>
     </w:p>
     <w:p>
       <w:pPr>
@@ -5625,7 +6967,7 @@
           <w:numId w:val="0"/>
         </w:numPr>
       </w:pPr>
-      <w:bookmarkStart w:id="20" w:name="_Toc16663080"/>
+      <w:bookmarkStart w:id="23" w:name="_Toc16663080"/>
       <w:r>
         <w:lastRenderedPageBreak/>
         <w:t>Glossary of Terms</w:t>
@@ -5926,7 +7268,7 @@
         <w:lastRenderedPageBreak/>
         <w:t>Appendix A – Example Project Code</w:t>
       </w:r>
-      <w:bookmarkEnd w:id="20"/>
+      <w:bookmarkEnd w:id="23"/>
     </w:p>
     <w:p/>
     <w:p>
@@ -5953,12 +7295,12 @@
           <w:numId w:val="0"/>
         </w:numPr>
       </w:pPr>
-      <w:bookmarkStart w:id="21" w:name="_Toc16663081"/>
-      <w:bookmarkStart w:id="22" w:name="_Toc16663082"/>
+      <w:bookmarkStart w:id="24" w:name="_Toc16663081"/>
+      <w:bookmarkStart w:id="25" w:name="_Toc16663082"/>
       <w:r>
         <w:t>Appendix B – E</w:t>
       </w:r>
-      <w:bookmarkEnd w:id="21"/>
+      <w:bookmarkEnd w:id="24"/>
       <w:r>
         <w:t>TL Process</w:t>
       </w:r>
@@ -5999,7 +7341,7 @@
       <w:r>
         <w:t xml:space="preserve"> analytic process</w:t>
       </w:r>
-      <w:bookmarkEnd w:id="22"/>
+      <w:bookmarkEnd w:id="25"/>
     </w:p>
     <w:p/>
     <w:p>
@@ -6016,11 +7358,11 @@
           <w:numId w:val="0"/>
         </w:numPr>
       </w:pPr>
-      <w:bookmarkStart w:id="23" w:name="_Toc16663083"/>
+      <w:bookmarkStart w:id="26" w:name="_Toc16663083"/>
       <w:r>
         <w:t>Appendix D – Deliverables on Attached CD ROM</w:t>
       </w:r>
-      <w:bookmarkEnd w:id="23"/>
+      <w:bookmarkEnd w:id="26"/>
     </w:p>
     <w:p/>
     <w:p/>
@@ -6041,12 +7383,12 @@
           <w:numId w:val="0"/>
         </w:numPr>
       </w:pPr>
-      <w:bookmarkStart w:id="24" w:name="_Toc16663084"/>
+      <w:bookmarkStart w:id="27" w:name="_Toc16663084"/>
       <w:r>
         <w:lastRenderedPageBreak/>
         <w:t>Random Thoughts</w:t>
       </w:r>
-      <w:bookmarkEnd w:id="24"/>
+      <w:bookmarkEnd w:id="27"/>
       <w:r>
         <w:t xml:space="preserve"> </w:t>
       </w:r>
@@ -6339,7 +7681,7 @@
           <w:rPr>
             <w:noProof/>
           </w:rPr>
-          <w:t>21</w:t>
+          <w:t>16</w:t>
         </w:r>
         <w:r>
           <w:rPr>
@@ -6410,6 +7752,178 @@
 <file path=word/numbering.xml><?xml version="1.0" encoding="utf-8"?>
 <w:numbering xmlns:wpc="http://schemas.microsoft.com/office/word/2010/wordprocessingCanvas" xmlns:mc="http://schemas.openxmlformats.org/markup-compatibility/2006" xmlns:o="urn:schemas-microsoft-com:office:office" xmlns:r="http://schemas.openxmlformats.org/officeDocument/2006/relationships" xmlns:m="http://schemas.openxmlformats.org/officeDocument/2006/math" xmlns:v="urn:schemas-microsoft-com:vml" xmlns:wp14="http://schemas.microsoft.com/office/word/2010/wordprocessingDrawing" xmlns:wp="http://schemas.openxmlformats.org/drawingml/2006/wordprocessingDrawing" xmlns:w10="urn:schemas-microsoft-com:office:word" xmlns:w="http://schemas.openxmlformats.org/wordprocessingml/2006/main" xmlns:w14="http://schemas.microsoft.com/office/word/2010/wordml" xmlns:w15="http://schemas.microsoft.com/office/word/2012/wordml" xmlns:wpg="http://schemas.microsoft.com/office/word/2010/wordprocessingGroup" xmlns:wpi="http://schemas.microsoft.com/office/word/2010/wordprocessingInk" xmlns:wne="http://schemas.microsoft.com/office/word/2006/wordml" xmlns:wps="http://schemas.microsoft.com/office/word/2010/wordprocessingShape" mc:Ignorable="w14 w15 wp14">
   <w:abstractNum w:abstractNumId="0" w15:restartNumberingAfterBreak="0">
+    <w:nsid w:val="00000001"/>
+    <w:multiLevelType w:val="hybridMultilevel"/>
+    <w:tmpl w:val="79E2A9E2"/>
+    <w:lvl w:ilvl="0" w:tplc="FFFFFFFF">
+      <w:start w:val="2"/>
+      <w:numFmt w:val="lowerLetter"/>
+      <w:lvlText w:val="(%1)"/>
+      <w:lvlJc w:val="left"/>
+    </w:lvl>
+    <w:lvl w:ilvl="1" w:tplc="FFFFFFFF">
+      <w:start w:val="1"/>
+      <w:numFmt w:val="bullet"/>
+      <w:lvlText w:val=""/>
+      <w:lvlJc w:val="left"/>
+    </w:lvl>
+    <w:lvl w:ilvl="2" w:tplc="FFFFFFFF">
+      <w:start w:val="1"/>
+      <w:numFmt w:val="bullet"/>
+      <w:lvlText w:val=""/>
+      <w:lvlJc w:val="left"/>
+    </w:lvl>
+    <w:lvl w:ilvl="3" w:tplc="FFFFFFFF">
+      <w:start w:val="1"/>
+      <w:numFmt w:val="bullet"/>
+      <w:lvlText w:val=""/>
+      <w:lvlJc w:val="left"/>
+    </w:lvl>
+    <w:lvl w:ilvl="4" w:tplc="FFFFFFFF">
+      <w:start w:val="1"/>
+      <w:numFmt w:val="bullet"/>
+      <w:lvlText w:val=""/>
+      <w:lvlJc w:val="left"/>
+    </w:lvl>
+    <w:lvl w:ilvl="5" w:tplc="FFFFFFFF">
+      <w:start w:val="1"/>
+      <w:numFmt w:val="bullet"/>
+      <w:lvlText w:val=""/>
+      <w:lvlJc w:val="left"/>
+    </w:lvl>
+    <w:lvl w:ilvl="6" w:tplc="FFFFFFFF">
+      <w:start w:val="1"/>
+      <w:numFmt w:val="bullet"/>
+      <w:lvlText w:val=""/>
+      <w:lvlJc w:val="left"/>
+    </w:lvl>
+    <w:lvl w:ilvl="7" w:tplc="FFFFFFFF">
+      <w:start w:val="1"/>
+      <w:numFmt w:val="bullet"/>
+      <w:lvlText w:val=""/>
+      <w:lvlJc w:val="left"/>
+    </w:lvl>
+    <w:lvl w:ilvl="8" w:tplc="FFFFFFFF">
+      <w:start w:val="1"/>
+      <w:numFmt w:val="bullet"/>
+      <w:lvlText w:val=""/>
+      <w:lvlJc w:val="left"/>
+    </w:lvl>
+  </w:abstractNum>
+  <w:abstractNum w:abstractNumId="1" w15:restartNumberingAfterBreak="0">
+    <w:nsid w:val="030922AA"/>
+    <w:multiLevelType w:val="hybridMultilevel"/>
+    <w:tmpl w:val="0EA2DCC2"/>
+    <w:lvl w:ilvl="0" w:tplc="08090001">
+      <w:start w:val="1"/>
+      <w:numFmt w:val="bullet"/>
+      <w:lvlText w:val=""/>
+      <w:lvlJc w:val="left"/>
+      <w:pPr>
+        <w:ind w:left="720" w:hanging="360"/>
+      </w:pPr>
+      <w:rPr>
+        <w:rFonts w:ascii="Symbol" w:hAnsi="Symbol" w:hint="default"/>
+      </w:rPr>
+    </w:lvl>
+    <w:lvl w:ilvl="1" w:tplc="08090003" w:tentative="1">
+      <w:start w:val="1"/>
+      <w:numFmt w:val="bullet"/>
+      <w:lvlText w:val="o"/>
+      <w:lvlJc w:val="left"/>
+      <w:pPr>
+        <w:ind w:left="1440" w:hanging="360"/>
+      </w:pPr>
+      <w:rPr>
+        <w:rFonts w:ascii="Courier New" w:hAnsi="Courier New" w:cs="Courier New" w:hint="default"/>
+      </w:rPr>
+    </w:lvl>
+    <w:lvl w:ilvl="2" w:tplc="08090005" w:tentative="1">
+      <w:start w:val="1"/>
+      <w:numFmt w:val="bullet"/>
+      <w:lvlText w:val=""/>
+      <w:lvlJc w:val="left"/>
+      <w:pPr>
+        <w:ind w:left="2160" w:hanging="360"/>
+      </w:pPr>
+      <w:rPr>
+        <w:rFonts w:ascii="Wingdings" w:hAnsi="Wingdings" w:hint="default"/>
+      </w:rPr>
+    </w:lvl>
+    <w:lvl w:ilvl="3" w:tplc="08090001" w:tentative="1">
+      <w:start w:val="1"/>
+      <w:numFmt w:val="bullet"/>
+      <w:lvlText w:val=""/>
+      <w:lvlJc w:val="left"/>
+      <w:pPr>
+        <w:ind w:left="2880" w:hanging="360"/>
+      </w:pPr>
+      <w:rPr>
+        <w:rFonts w:ascii="Symbol" w:hAnsi="Symbol" w:hint="default"/>
+      </w:rPr>
+    </w:lvl>
+    <w:lvl w:ilvl="4" w:tplc="08090003" w:tentative="1">
+      <w:start w:val="1"/>
+      <w:numFmt w:val="bullet"/>
+      <w:lvlText w:val="o"/>
+      <w:lvlJc w:val="left"/>
+      <w:pPr>
+        <w:ind w:left="3600" w:hanging="360"/>
+      </w:pPr>
+      <w:rPr>
+        <w:rFonts w:ascii="Courier New" w:hAnsi="Courier New" w:cs="Courier New" w:hint="default"/>
+      </w:rPr>
+    </w:lvl>
+    <w:lvl w:ilvl="5" w:tplc="08090005" w:tentative="1">
+      <w:start w:val="1"/>
+      <w:numFmt w:val="bullet"/>
+      <w:lvlText w:val=""/>
+      <w:lvlJc w:val="left"/>
+      <w:pPr>
+        <w:ind w:left="4320" w:hanging="360"/>
+      </w:pPr>
+      <w:rPr>
+        <w:rFonts w:ascii="Wingdings" w:hAnsi="Wingdings" w:hint="default"/>
+      </w:rPr>
+    </w:lvl>
+    <w:lvl w:ilvl="6" w:tplc="08090001" w:tentative="1">
+      <w:start w:val="1"/>
+      <w:numFmt w:val="bullet"/>
+      <w:lvlText w:val=""/>
+      <w:lvlJc w:val="left"/>
+      <w:pPr>
+        <w:ind w:left="5040" w:hanging="360"/>
+      </w:pPr>
+      <w:rPr>
+        <w:rFonts w:ascii="Symbol" w:hAnsi="Symbol" w:hint="default"/>
+      </w:rPr>
+    </w:lvl>
+    <w:lvl w:ilvl="7" w:tplc="08090003" w:tentative="1">
+      <w:start w:val="1"/>
+      <w:numFmt w:val="bullet"/>
+      <w:lvlText w:val="o"/>
+      <w:lvlJc w:val="left"/>
+      <w:pPr>
+        <w:ind w:left="5760" w:hanging="360"/>
+      </w:pPr>
+      <w:rPr>
+        <w:rFonts w:ascii="Courier New" w:hAnsi="Courier New" w:cs="Courier New" w:hint="default"/>
+      </w:rPr>
+    </w:lvl>
+    <w:lvl w:ilvl="8" w:tplc="08090005" w:tentative="1">
+      <w:start w:val="1"/>
+      <w:numFmt w:val="bullet"/>
+      <w:lvlText w:val=""/>
+      <w:lvlJc w:val="left"/>
+      <w:pPr>
+        <w:ind w:left="6480" w:hanging="360"/>
+      </w:pPr>
+      <w:rPr>
+        <w:rFonts w:ascii="Wingdings" w:hAnsi="Wingdings" w:hint="default"/>
+      </w:rPr>
+    </w:lvl>
+  </w:abstractNum>
+  <w:abstractNum w:abstractNumId="2" w15:restartNumberingAfterBreak="0">
     <w:nsid w:val="06A92527"/>
     <w:multiLevelType w:val="hybridMultilevel"/>
     <w:tmpl w:val="4D44C1FA"/>
@@ -6522,7 +8036,120 @@
       </w:rPr>
     </w:lvl>
   </w:abstractNum>
-  <w:abstractNum w:abstractNumId="1" w15:restartNumberingAfterBreak="0">
+  <w:abstractNum w:abstractNumId="3" w15:restartNumberingAfterBreak="0">
+    <w:nsid w:val="0818375D"/>
+    <w:multiLevelType w:val="hybridMultilevel"/>
+    <w:tmpl w:val="69488166"/>
+    <w:lvl w:ilvl="0" w:tplc="08090001">
+      <w:start w:val="1"/>
+      <w:numFmt w:val="bullet"/>
+      <w:lvlText w:val=""/>
+      <w:lvlJc w:val="left"/>
+      <w:pPr>
+        <w:ind w:left="720" w:hanging="360"/>
+      </w:pPr>
+      <w:rPr>
+        <w:rFonts w:ascii="Symbol" w:hAnsi="Symbol" w:hint="default"/>
+      </w:rPr>
+    </w:lvl>
+    <w:lvl w:ilvl="1" w:tplc="08090003" w:tentative="1">
+      <w:start w:val="1"/>
+      <w:numFmt w:val="bullet"/>
+      <w:lvlText w:val="o"/>
+      <w:lvlJc w:val="left"/>
+      <w:pPr>
+        <w:ind w:left="1440" w:hanging="360"/>
+      </w:pPr>
+      <w:rPr>
+        <w:rFonts w:ascii="Courier New" w:hAnsi="Courier New" w:cs="Courier New" w:hint="default"/>
+      </w:rPr>
+    </w:lvl>
+    <w:lvl w:ilvl="2" w:tplc="08090005" w:tentative="1">
+      <w:start w:val="1"/>
+      <w:numFmt w:val="bullet"/>
+      <w:lvlText w:val=""/>
+      <w:lvlJc w:val="left"/>
+      <w:pPr>
+        <w:ind w:left="2160" w:hanging="360"/>
+      </w:pPr>
+      <w:rPr>
+        <w:rFonts w:ascii="Wingdings" w:hAnsi="Wingdings" w:hint="default"/>
+      </w:rPr>
+    </w:lvl>
+    <w:lvl w:ilvl="3" w:tplc="08090001" w:tentative="1">
+      <w:start w:val="1"/>
+      <w:numFmt w:val="bullet"/>
+      <w:lvlText w:val=""/>
+      <w:lvlJc w:val="left"/>
+      <w:pPr>
+        <w:ind w:left="2880" w:hanging="360"/>
+      </w:pPr>
+      <w:rPr>
+        <w:rFonts w:ascii="Symbol" w:hAnsi="Symbol" w:hint="default"/>
+      </w:rPr>
+    </w:lvl>
+    <w:lvl w:ilvl="4" w:tplc="08090003" w:tentative="1">
+      <w:start w:val="1"/>
+      <w:numFmt w:val="bullet"/>
+      <w:lvlText w:val="o"/>
+      <w:lvlJc w:val="left"/>
+      <w:pPr>
+        <w:ind w:left="3600" w:hanging="360"/>
+      </w:pPr>
+      <w:rPr>
+        <w:rFonts w:ascii="Courier New" w:hAnsi="Courier New" w:cs="Courier New" w:hint="default"/>
+      </w:rPr>
+    </w:lvl>
+    <w:lvl w:ilvl="5" w:tplc="08090005" w:tentative="1">
+      <w:start w:val="1"/>
+      <w:numFmt w:val="bullet"/>
+      <w:lvlText w:val=""/>
+      <w:lvlJc w:val="left"/>
+      <w:pPr>
+        <w:ind w:left="4320" w:hanging="360"/>
+      </w:pPr>
+      <w:rPr>
+        <w:rFonts w:ascii="Wingdings" w:hAnsi="Wingdings" w:hint="default"/>
+      </w:rPr>
+    </w:lvl>
+    <w:lvl w:ilvl="6" w:tplc="08090001" w:tentative="1">
+      <w:start w:val="1"/>
+      <w:numFmt w:val="bullet"/>
+      <w:lvlText w:val=""/>
+      <w:lvlJc w:val="left"/>
+      <w:pPr>
+        <w:ind w:left="5040" w:hanging="360"/>
+      </w:pPr>
+      <w:rPr>
+        <w:rFonts w:ascii="Symbol" w:hAnsi="Symbol" w:hint="default"/>
+      </w:rPr>
+    </w:lvl>
+    <w:lvl w:ilvl="7" w:tplc="08090003" w:tentative="1">
+      <w:start w:val="1"/>
+      <w:numFmt w:val="bullet"/>
+      <w:lvlText w:val="o"/>
+      <w:lvlJc w:val="left"/>
+      <w:pPr>
+        <w:ind w:left="5760" w:hanging="360"/>
+      </w:pPr>
+      <w:rPr>
+        <w:rFonts w:ascii="Courier New" w:hAnsi="Courier New" w:cs="Courier New" w:hint="default"/>
+      </w:rPr>
+    </w:lvl>
+    <w:lvl w:ilvl="8" w:tplc="08090005" w:tentative="1">
+      <w:start w:val="1"/>
+      <w:numFmt w:val="bullet"/>
+      <w:lvlText w:val=""/>
+      <w:lvlJc w:val="left"/>
+      <w:pPr>
+        <w:ind w:left="6480" w:hanging="360"/>
+      </w:pPr>
+      <w:rPr>
+        <w:rFonts w:ascii="Wingdings" w:hAnsi="Wingdings" w:hint="default"/>
+      </w:rPr>
+    </w:lvl>
+  </w:abstractNum>
+  <w:abstractNum w:abstractNumId="4" w15:restartNumberingAfterBreak="0">
     <w:nsid w:val="08A67B65"/>
     <w:multiLevelType w:val="multilevel"/>
     <w:tmpl w:val="296C571C"/>
@@ -6644,7 +8271,120 @@
       </w:rPr>
     </w:lvl>
   </w:abstractNum>
-  <w:abstractNum w:abstractNumId="2" w15:restartNumberingAfterBreak="0">
+  <w:abstractNum w:abstractNumId="5" w15:restartNumberingAfterBreak="0">
+    <w:nsid w:val="08E97BBE"/>
+    <w:multiLevelType w:val="hybridMultilevel"/>
+    <w:tmpl w:val="1592F7FC"/>
+    <w:lvl w:ilvl="0" w:tplc="08090001">
+      <w:start w:val="1"/>
+      <w:numFmt w:val="bullet"/>
+      <w:lvlText w:val=""/>
+      <w:lvlJc w:val="left"/>
+      <w:pPr>
+        <w:ind w:left="720" w:hanging="360"/>
+      </w:pPr>
+      <w:rPr>
+        <w:rFonts w:ascii="Symbol" w:hAnsi="Symbol" w:hint="default"/>
+      </w:rPr>
+    </w:lvl>
+    <w:lvl w:ilvl="1" w:tplc="08090003" w:tentative="1">
+      <w:start w:val="1"/>
+      <w:numFmt w:val="bullet"/>
+      <w:lvlText w:val="o"/>
+      <w:lvlJc w:val="left"/>
+      <w:pPr>
+        <w:ind w:left="1440" w:hanging="360"/>
+      </w:pPr>
+      <w:rPr>
+        <w:rFonts w:ascii="Courier New" w:hAnsi="Courier New" w:cs="Courier New" w:hint="default"/>
+      </w:rPr>
+    </w:lvl>
+    <w:lvl w:ilvl="2" w:tplc="08090005" w:tentative="1">
+      <w:start w:val="1"/>
+      <w:numFmt w:val="bullet"/>
+      <w:lvlText w:val=""/>
+      <w:lvlJc w:val="left"/>
+      <w:pPr>
+        <w:ind w:left="2160" w:hanging="360"/>
+      </w:pPr>
+      <w:rPr>
+        <w:rFonts w:ascii="Wingdings" w:hAnsi="Wingdings" w:hint="default"/>
+      </w:rPr>
+    </w:lvl>
+    <w:lvl w:ilvl="3" w:tplc="08090001" w:tentative="1">
+      <w:start w:val="1"/>
+      <w:numFmt w:val="bullet"/>
+      <w:lvlText w:val=""/>
+      <w:lvlJc w:val="left"/>
+      <w:pPr>
+        <w:ind w:left="2880" w:hanging="360"/>
+      </w:pPr>
+      <w:rPr>
+        <w:rFonts w:ascii="Symbol" w:hAnsi="Symbol" w:hint="default"/>
+      </w:rPr>
+    </w:lvl>
+    <w:lvl w:ilvl="4" w:tplc="08090003" w:tentative="1">
+      <w:start w:val="1"/>
+      <w:numFmt w:val="bullet"/>
+      <w:lvlText w:val="o"/>
+      <w:lvlJc w:val="left"/>
+      <w:pPr>
+        <w:ind w:left="3600" w:hanging="360"/>
+      </w:pPr>
+      <w:rPr>
+        <w:rFonts w:ascii="Courier New" w:hAnsi="Courier New" w:cs="Courier New" w:hint="default"/>
+      </w:rPr>
+    </w:lvl>
+    <w:lvl w:ilvl="5" w:tplc="08090005" w:tentative="1">
+      <w:start w:val="1"/>
+      <w:numFmt w:val="bullet"/>
+      <w:lvlText w:val=""/>
+      <w:lvlJc w:val="left"/>
+      <w:pPr>
+        <w:ind w:left="4320" w:hanging="360"/>
+      </w:pPr>
+      <w:rPr>
+        <w:rFonts w:ascii="Wingdings" w:hAnsi="Wingdings" w:hint="default"/>
+      </w:rPr>
+    </w:lvl>
+    <w:lvl w:ilvl="6" w:tplc="08090001" w:tentative="1">
+      <w:start w:val="1"/>
+      <w:numFmt w:val="bullet"/>
+      <w:lvlText w:val=""/>
+      <w:lvlJc w:val="left"/>
+      <w:pPr>
+        <w:ind w:left="5040" w:hanging="360"/>
+      </w:pPr>
+      <w:rPr>
+        <w:rFonts w:ascii="Symbol" w:hAnsi="Symbol" w:hint="default"/>
+      </w:rPr>
+    </w:lvl>
+    <w:lvl w:ilvl="7" w:tplc="08090003" w:tentative="1">
+      <w:start w:val="1"/>
+      <w:numFmt w:val="bullet"/>
+      <w:lvlText w:val="o"/>
+      <w:lvlJc w:val="left"/>
+      <w:pPr>
+        <w:ind w:left="5760" w:hanging="360"/>
+      </w:pPr>
+      <w:rPr>
+        <w:rFonts w:ascii="Courier New" w:hAnsi="Courier New" w:cs="Courier New" w:hint="default"/>
+      </w:rPr>
+    </w:lvl>
+    <w:lvl w:ilvl="8" w:tplc="08090005" w:tentative="1">
+      <w:start w:val="1"/>
+      <w:numFmt w:val="bullet"/>
+      <w:lvlText w:val=""/>
+      <w:lvlJc w:val="left"/>
+      <w:pPr>
+        <w:ind w:left="6480" w:hanging="360"/>
+      </w:pPr>
+      <w:rPr>
+        <w:rFonts w:ascii="Wingdings" w:hAnsi="Wingdings" w:hint="default"/>
+      </w:rPr>
+    </w:lvl>
+  </w:abstractNum>
+  <w:abstractNum w:abstractNumId="6" w15:restartNumberingAfterBreak="0">
     <w:nsid w:val="0B061071"/>
     <w:multiLevelType w:val="hybridMultilevel"/>
     <w:tmpl w:val="F30EFB52"/>
@@ -6757,7 +8497,7 @@
       </w:rPr>
     </w:lvl>
   </w:abstractNum>
-  <w:abstractNum w:abstractNumId="3" w15:restartNumberingAfterBreak="0">
+  <w:abstractNum w:abstractNumId="7" w15:restartNumberingAfterBreak="0">
     <w:nsid w:val="0B0866D0"/>
     <w:multiLevelType w:val="hybridMultilevel"/>
     <w:tmpl w:val="12801578"/>
@@ -6870,7 +8610,346 @@
       </w:rPr>
     </w:lvl>
   </w:abstractNum>
-  <w:abstractNum w:abstractNumId="4" w15:restartNumberingAfterBreak="0">
+  <w:abstractNum w:abstractNumId="8" w15:restartNumberingAfterBreak="0">
+    <w:nsid w:val="0C0F571E"/>
+    <w:multiLevelType w:val="hybridMultilevel"/>
+    <w:tmpl w:val="C3204F3A"/>
+    <w:lvl w:ilvl="0" w:tplc="08090001">
+      <w:start w:val="1"/>
+      <w:numFmt w:val="bullet"/>
+      <w:lvlText w:val=""/>
+      <w:lvlJc w:val="left"/>
+      <w:pPr>
+        <w:ind w:left="720" w:hanging="360"/>
+      </w:pPr>
+      <w:rPr>
+        <w:rFonts w:ascii="Symbol" w:hAnsi="Symbol" w:hint="default"/>
+      </w:rPr>
+    </w:lvl>
+    <w:lvl w:ilvl="1" w:tplc="08090003" w:tentative="1">
+      <w:start w:val="1"/>
+      <w:numFmt w:val="bullet"/>
+      <w:lvlText w:val="o"/>
+      <w:lvlJc w:val="left"/>
+      <w:pPr>
+        <w:ind w:left="1440" w:hanging="360"/>
+      </w:pPr>
+      <w:rPr>
+        <w:rFonts w:ascii="Courier New" w:hAnsi="Courier New" w:cs="Courier New" w:hint="default"/>
+      </w:rPr>
+    </w:lvl>
+    <w:lvl w:ilvl="2" w:tplc="08090005" w:tentative="1">
+      <w:start w:val="1"/>
+      <w:numFmt w:val="bullet"/>
+      <w:lvlText w:val=""/>
+      <w:lvlJc w:val="left"/>
+      <w:pPr>
+        <w:ind w:left="2160" w:hanging="360"/>
+      </w:pPr>
+      <w:rPr>
+        <w:rFonts w:ascii="Wingdings" w:hAnsi="Wingdings" w:hint="default"/>
+      </w:rPr>
+    </w:lvl>
+    <w:lvl w:ilvl="3" w:tplc="08090001" w:tentative="1">
+      <w:start w:val="1"/>
+      <w:numFmt w:val="bullet"/>
+      <w:lvlText w:val=""/>
+      <w:lvlJc w:val="left"/>
+      <w:pPr>
+        <w:ind w:left="2880" w:hanging="360"/>
+      </w:pPr>
+      <w:rPr>
+        <w:rFonts w:ascii="Symbol" w:hAnsi="Symbol" w:hint="default"/>
+      </w:rPr>
+    </w:lvl>
+    <w:lvl w:ilvl="4" w:tplc="08090003" w:tentative="1">
+      <w:start w:val="1"/>
+      <w:numFmt w:val="bullet"/>
+      <w:lvlText w:val="o"/>
+      <w:lvlJc w:val="left"/>
+      <w:pPr>
+        <w:ind w:left="3600" w:hanging="360"/>
+      </w:pPr>
+      <w:rPr>
+        <w:rFonts w:ascii="Courier New" w:hAnsi="Courier New" w:cs="Courier New" w:hint="default"/>
+      </w:rPr>
+    </w:lvl>
+    <w:lvl w:ilvl="5" w:tplc="08090005" w:tentative="1">
+      <w:start w:val="1"/>
+      <w:numFmt w:val="bullet"/>
+      <w:lvlText w:val=""/>
+      <w:lvlJc w:val="left"/>
+      <w:pPr>
+        <w:ind w:left="4320" w:hanging="360"/>
+      </w:pPr>
+      <w:rPr>
+        <w:rFonts w:ascii="Wingdings" w:hAnsi="Wingdings" w:hint="default"/>
+      </w:rPr>
+    </w:lvl>
+    <w:lvl w:ilvl="6" w:tplc="08090001" w:tentative="1">
+      <w:start w:val="1"/>
+      <w:numFmt w:val="bullet"/>
+      <w:lvlText w:val=""/>
+      <w:lvlJc w:val="left"/>
+      <w:pPr>
+        <w:ind w:left="5040" w:hanging="360"/>
+      </w:pPr>
+      <w:rPr>
+        <w:rFonts w:ascii="Symbol" w:hAnsi="Symbol" w:hint="default"/>
+      </w:rPr>
+    </w:lvl>
+    <w:lvl w:ilvl="7" w:tplc="08090003" w:tentative="1">
+      <w:start w:val="1"/>
+      <w:numFmt w:val="bullet"/>
+      <w:lvlText w:val="o"/>
+      <w:lvlJc w:val="left"/>
+      <w:pPr>
+        <w:ind w:left="5760" w:hanging="360"/>
+      </w:pPr>
+      <w:rPr>
+        <w:rFonts w:ascii="Courier New" w:hAnsi="Courier New" w:cs="Courier New" w:hint="default"/>
+      </w:rPr>
+    </w:lvl>
+    <w:lvl w:ilvl="8" w:tplc="08090005" w:tentative="1">
+      <w:start w:val="1"/>
+      <w:numFmt w:val="bullet"/>
+      <w:lvlText w:val=""/>
+      <w:lvlJc w:val="left"/>
+      <w:pPr>
+        <w:ind w:left="6480" w:hanging="360"/>
+      </w:pPr>
+      <w:rPr>
+        <w:rFonts w:ascii="Wingdings" w:hAnsi="Wingdings" w:hint="default"/>
+      </w:rPr>
+    </w:lvl>
+  </w:abstractNum>
+  <w:abstractNum w:abstractNumId="9" w15:restartNumberingAfterBreak="0">
+    <w:nsid w:val="0D1468DB"/>
+    <w:multiLevelType w:val="hybridMultilevel"/>
+    <w:tmpl w:val="E97E106C"/>
+    <w:lvl w:ilvl="0" w:tplc="08090001">
+      <w:start w:val="1"/>
+      <w:numFmt w:val="bullet"/>
+      <w:lvlText w:val=""/>
+      <w:lvlJc w:val="left"/>
+      <w:pPr>
+        <w:ind w:left="720" w:hanging="360"/>
+      </w:pPr>
+      <w:rPr>
+        <w:rFonts w:ascii="Symbol" w:hAnsi="Symbol" w:hint="default"/>
+      </w:rPr>
+    </w:lvl>
+    <w:lvl w:ilvl="1" w:tplc="08090003" w:tentative="1">
+      <w:start w:val="1"/>
+      <w:numFmt w:val="bullet"/>
+      <w:lvlText w:val="o"/>
+      <w:lvlJc w:val="left"/>
+      <w:pPr>
+        <w:ind w:left="1440" w:hanging="360"/>
+      </w:pPr>
+      <w:rPr>
+        <w:rFonts w:ascii="Courier New" w:hAnsi="Courier New" w:cs="Courier New" w:hint="default"/>
+      </w:rPr>
+    </w:lvl>
+    <w:lvl w:ilvl="2" w:tplc="08090005" w:tentative="1">
+      <w:start w:val="1"/>
+      <w:numFmt w:val="bullet"/>
+      <w:lvlText w:val=""/>
+      <w:lvlJc w:val="left"/>
+      <w:pPr>
+        <w:ind w:left="2160" w:hanging="360"/>
+      </w:pPr>
+      <w:rPr>
+        <w:rFonts w:ascii="Wingdings" w:hAnsi="Wingdings" w:hint="default"/>
+      </w:rPr>
+    </w:lvl>
+    <w:lvl w:ilvl="3" w:tplc="08090001" w:tentative="1">
+      <w:start w:val="1"/>
+      <w:numFmt w:val="bullet"/>
+      <w:lvlText w:val=""/>
+      <w:lvlJc w:val="left"/>
+      <w:pPr>
+        <w:ind w:left="2880" w:hanging="360"/>
+      </w:pPr>
+      <w:rPr>
+        <w:rFonts w:ascii="Symbol" w:hAnsi="Symbol" w:hint="default"/>
+      </w:rPr>
+    </w:lvl>
+    <w:lvl w:ilvl="4" w:tplc="08090003" w:tentative="1">
+      <w:start w:val="1"/>
+      <w:numFmt w:val="bullet"/>
+      <w:lvlText w:val="o"/>
+      <w:lvlJc w:val="left"/>
+      <w:pPr>
+        <w:ind w:left="3600" w:hanging="360"/>
+      </w:pPr>
+      <w:rPr>
+        <w:rFonts w:ascii="Courier New" w:hAnsi="Courier New" w:cs="Courier New" w:hint="default"/>
+      </w:rPr>
+    </w:lvl>
+    <w:lvl w:ilvl="5" w:tplc="08090005" w:tentative="1">
+      <w:start w:val="1"/>
+      <w:numFmt w:val="bullet"/>
+      <w:lvlText w:val=""/>
+      <w:lvlJc w:val="left"/>
+      <w:pPr>
+        <w:ind w:left="4320" w:hanging="360"/>
+      </w:pPr>
+      <w:rPr>
+        <w:rFonts w:ascii="Wingdings" w:hAnsi="Wingdings" w:hint="default"/>
+      </w:rPr>
+    </w:lvl>
+    <w:lvl w:ilvl="6" w:tplc="08090001" w:tentative="1">
+      <w:start w:val="1"/>
+      <w:numFmt w:val="bullet"/>
+      <w:lvlText w:val=""/>
+      <w:lvlJc w:val="left"/>
+      <w:pPr>
+        <w:ind w:left="5040" w:hanging="360"/>
+      </w:pPr>
+      <w:rPr>
+        <w:rFonts w:ascii="Symbol" w:hAnsi="Symbol" w:hint="default"/>
+      </w:rPr>
+    </w:lvl>
+    <w:lvl w:ilvl="7" w:tplc="08090003" w:tentative="1">
+      <w:start w:val="1"/>
+      <w:numFmt w:val="bullet"/>
+      <w:lvlText w:val="o"/>
+      <w:lvlJc w:val="left"/>
+      <w:pPr>
+        <w:ind w:left="5760" w:hanging="360"/>
+      </w:pPr>
+      <w:rPr>
+        <w:rFonts w:ascii="Courier New" w:hAnsi="Courier New" w:cs="Courier New" w:hint="default"/>
+      </w:rPr>
+    </w:lvl>
+    <w:lvl w:ilvl="8" w:tplc="08090005" w:tentative="1">
+      <w:start w:val="1"/>
+      <w:numFmt w:val="bullet"/>
+      <w:lvlText w:val=""/>
+      <w:lvlJc w:val="left"/>
+      <w:pPr>
+        <w:ind w:left="6480" w:hanging="360"/>
+      </w:pPr>
+      <w:rPr>
+        <w:rFonts w:ascii="Wingdings" w:hAnsi="Wingdings" w:hint="default"/>
+      </w:rPr>
+    </w:lvl>
+  </w:abstractNum>
+  <w:abstractNum w:abstractNumId="10" w15:restartNumberingAfterBreak="0">
+    <w:nsid w:val="0FCB0AB0"/>
+    <w:multiLevelType w:val="hybridMultilevel"/>
+    <w:tmpl w:val="57502DFE"/>
+    <w:lvl w:ilvl="0" w:tplc="08090001">
+      <w:start w:val="1"/>
+      <w:numFmt w:val="bullet"/>
+      <w:lvlText w:val=""/>
+      <w:lvlJc w:val="left"/>
+      <w:pPr>
+        <w:ind w:left="720" w:hanging="360"/>
+      </w:pPr>
+      <w:rPr>
+        <w:rFonts w:ascii="Symbol" w:hAnsi="Symbol" w:hint="default"/>
+      </w:rPr>
+    </w:lvl>
+    <w:lvl w:ilvl="1" w:tplc="08090003" w:tentative="1">
+      <w:start w:val="1"/>
+      <w:numFmt w:val="bullet"/>
+      <w:lvlText w:val="o"/>
+      <w:lvlJc w:val="left"/>
+      <w:pPr>
+        <w:ind w:left="1440" w:hanging="360"/>
+      </w:pPr>
+      <w:rPr>
+        <w:rFonts w:ascii="Courier New" w:hAnsi="Courier New" w:cs="Courier New" w:hint="default"/>
+      </w:rPr>
+    </w:lvl>
+    <w:lvl w:ilvl="2" w:tplc="08090005" w:tentative="1">
+      <w:start w:val="1"/>
+      <w:numFmt w:val="bullet"/>
+      <w:lvlText w:val=""/>
+      <w:lvlJc w:val="left"/>
+      <w:pPr>
+        <w:ind w:left="2160" w:hanging="360"/>
+      </w:pPr>
+      <w:rPr>
+        <w:rFonts w:ascii="Wingdings" w:hAnsi="Wingdings" w:hint="default"/>
+      </w:rPr>
+    </w:lvl>
+    <w:lvl w:ilvl="3" w:tplc="08090001" w:tentative="1">
+      <w:start w:val="1"/>
+      <w:numFmt w:val="bullet"/>
+      <w:lvlText w:val=""/>
+      <w:lvlJc w:val="left"/>
+      <w:pPr>
+        <w:ind w:left="2880" w:hanging="360"/>
+      </w:pPr>
+      <w:rPr>
+        <w:rFonts w:ascii="Symbol" w:hAnsi="Symbol" w:hint="default"/>
+      </w:rPr>
+    </w:lvl>
+    <w:lvl w:ilvl="4" w:tplc="08090003" w:tentative="1">
+      <w:start w:val="1"/>
+      <w:numFmt w:val="bullet"/>
+      <w:lvlText w:val="o"/>
+      <w:lvlJc w:val="left"/>
+      <w:pPr>
+        <w:ind w:left="3600" w:hanging="360"/>
+      </w:pPr>
+      <w:rPr>
+        <w:rFonts w:ascii="Courier New" w:hAnsi="Courier New" w:cs="Courier New" w:hint="default"/>
+      </w:rPr>
+    </w:lvl>
+    <w:lvl w:ilvl="5" w:tplc="08090005" w:tentative="1">
+      <w:start w:val="1"/>
+      <w:numFmt w:val="bullet"/>
+      <w:lvlText w:val=""/>
+      <w:lvlJc w:val="left"/>
+      <w:pPr>
+        <w:ind w:left="4320" w:hanging="360"/>
+      </w:pPr>
+      <w:rPr>
+        <w:rFonts w:ascii="Wingdings" w:hAnsi="Wingdings" w:hint="default"/>
+      </w:rPr>
+    </w:lvl>
+    <w:lvl w:ilvl="6" w:tplc="08090001" w:tentative="1">
+      <w:start w:val="1"/>
+      <w:numFmt w:val="bullet"/>
+      <w:lvlText w:val=""/>
+      <w:lvlJc w:val="left"/>
+      <w:pPr>
+        <w:ind w:left="5040" w:hanging="360"/>
+      </w:pPr>
+      <w:rPr>
+        <w:rFonts w:ascii="Symbol" w:hAnsi="Symbol" w:hint="default"/>
+      </w:rPr>
+    </w:lvl>
+    <w:lvl w:ilvl="7" w:tplc="08090003" w:tentative="1">
+      <w:start w:val="1"/>
+      <w:numFmt w:val="bullet"/>
+      <w:lvlText w:val="o"/>
+      <w:lvlJc w:val="left"/>
+      <w:pPr>
+        <w:ind w:left="5760" w:hanging="360"/>
+      </w:pPr>
+      <w:rPr>
+        <w:rFonts w:ascii="Courier New" w:hAnsi="Courier New" w:cs="Courier New" w:hint="default"/>
+      </w:rPr>
+    </w:lvl>
+    <w:lvl w:ilvl="8" w:tplc="08090005" w:tentative="1">
+      <w:start w:val="1"/>
+      <w:numFmt w:val="bullet"/>
+      <w:lvlText w:val=""/>
+      <w:lvlJc w:val="left"/>
+      <w:pPr>
+        <w:ind w:left="6480" w:hanging="360"/>
+      </w:pPr>
+      <w:rPr>
+        <w:rFonts w:ascii="Wingdings" w:hAnsi="Wingdings" w:hint="default"/>
+      </w:rPr>
+    </w:lvl>
+  </w:abstractNum>
+  <w:abstractNum w:abstractNumId="11" w15:restartNumberingAfterBreak="0">
     <w:nsid w:val="10134D79"/>
     <w:multiLevelType w:val="hybridMultilevel"/>
     <w:tmpl w:val="C840D81C"/>
@@ -6983,7 +9062,7 @@
       </w:rPr>
     </w:lvl>
   </w:abstractNum>
-  <w:abstractNum w:abstractNumId="5" w15:restartNumberingAfterBreak="0">
+  <w:abstractNum w:abstractNumId="12" w15:restartNumberingAfterBreak="0">
     <w:nsid w:val="11760E08"/>
     <w:multiLevelType w:val="hybridMultilevel"/>
     <w:tmpl w:val="17E4CD24"/>
@@ -7096,7 +9175,120 @@
       </w:rPr>
     </w:lvl>
   </w:abstractNum>
-  <w:abstractNum w:abstractNumId="6" w15:restartNumberingAfterBreak="0">
+  <w:abstractNum w:abstractNumId="13" w15:restartNumberingAfterBreak="0">
+    <w:nsid w:val="18FE0DF7"/>
+    <w:multiLevelType w:val="hybridMultilevel"/>
+    <w:tmpl w:val="E3A854F4"/>
+    <w:lvl w:ilvl="0" w:tplc="08090001">
+      <w:start w:val="1"/>
+      <w:numFmt w:val="bullet"/>
+      <w:lvlText w:val=""/>
+      <w:lvlJc w:val="left"/>
+      <w:pPr>
+        <w:ind w:left="720" w:hanging="360"/>
+      </w:pPr>
+      <w:rPr>
+        <w:rFonts w:ascii="Symbol" w:hAnsi="Symbol" w:hint="default"/>
+      </w:rPr>
+    </w:lvl>
+    <w:lvl w:ilvl="1" w:tplc="08090003" w:tentative="1">
+      <w:start w:val="1"/>
+      <w:numFmt w:val="bullet"/>
+      <w:lvlText w:val="o"/>
+      <w:lvlJc w:val="left"/>
+      <w:pPr>
+        <w:ind w:left="1440" w:hanging="360"/>
+      </w:pPr>
+      <w:rPr>
+        <w:rFonts w:ascii="Courier New" w:hAnsi="Courier New" w:cs="Courier New" w:hint="default"/>
+      </w:rPr>
+    </w:lvl>
+    <w:lvl w:ilvl="2" w:tplc="08090005" w:tentative="1">
+      <w:start w:val="1"/>
+      <w:numFmt w:val="bullet"/>
+      <w:lvlText w:val=""/>
+      <w:lvlJc w:val="left"/>
+      <w:pPr>
+        <w:ind w:left="2160" w:hanging="360"/>
+      </w:pPr>
+      <w:rPr>
+        <w:rFonts w:ascii="Wingdings" w:hAnsi="Wingdings" w:hint="default"/>
+      </w:rPr>
+    </w:lvl>
+    <w:lvl w:ilvl="3" w:tplc="08090001" w:tentative="1">
+      <w:start w:val="1"/>
+      <w:numFmt w:val="bullet"/>
+      <w:lvlText w:val=""/>
+      <w:lvlJc w:val="left"/>
+      <w:pPr>
+        <w:ind w:left="2880" w:hanging="360"/>
+      </w:pPr>
+      <w:rPr>
+        <w:rFonts w:ascii="Symbol" w:hAnsi="Symbol" w:hint="default"/>
+      </w:rPr>
+    </w:lvl>
+    <w:lvl w:ilvl="4" w:tplc="08090003" w:tentative="1">
+      <w:start w:val="1"/>
+      <w:numFmt w:val="bullet"/>
+      <w:lvlText w:val="o"/>
+      <w:lvlJc w:val="left"/>
+      <w:pPr>
+        <w:ind w:left="3600" w:hanging="360"/>
+      </w:pPr>
+      <w:rPr>
+        <w:rFonts w:ascii="Courier New" w:hAnsi="Courier New" w:cs="Courier New" w:hint="default"/>
+      </w:rPr>
+    </w:lvl>
+    <w:lvl w:ilvl="5" w:tplc="08090005" w:tentative="1">
+      <w:start w:val="1"/>
+      <w:numFmt w:val="bullet"/>
+      <w:lvlText w:val=""/>
+      <w:lvlJc w:val="left"/>
+      <w:pPr>
+        <w:ind w:left="4320" w:hanging="360"/>
+      </w:pPr>
+      <w:rPr>
+        <w:rFonts w:ascii="Wingdings" w:hAnsi="Wingdings" w:hint="default"/>
+      </w:rPr>
+    </w:lvl>
+    <w:lvl w:ilvl="6" w:tplc="08090001" w:tentative="1">
+      <w:start w:val="1"/>
+      <w:numFmt w:val="bullet"/>
+      <w:lvlText w:val=""/>
+      <w:lvlJc w:val="left"/>
+      <w:pPr>
+        <w:ind w:left="5040" w:hanging="360"/>
+      </w:pPr>
+      <w:rPr>
+        <w:rFonts w:ascii="Symbol" w:hAnsi="Symbol" w:hint="default"/>
+      </w:rPr>
+    </w:lvl>
+    <w:lvl w:ilvl="7" w:tplc="08090003" w:tentative="1">
+      <w:start w:val="1"/>
+      <w:numFmt w:val="bullet"/>
+      <w:lvlText w:val="o"/>
+      <w:lvlJc w:val="left"/>
+      <w:pPr>
+        <w:ind w:left="5760" w:hanging="360"/>
+      </w:pPr>
+      <w:rPr>
+        <w:rFonts w:ascii="Courier New" w:hAnsi="Courier New" w:cs="Courier New" w:hint="default"/>
+      </w:rPr>
+    </w:lvl>
+    <w:lvl w:ilvl="8" w:tplc="08090005" w:tentative="1">
+      <w:start w:val="1"/>
+      <w:numFmt w:val="bullet"/>
+      <w:lvlText w:val=""/>
+      <w:lvlJc w:val="left"/>
+      <w:pPr>
+        <w:ind w:left="6480" w:hanging="360"/>
+      </w:pPr>
+      <w:rPr>
+        <w:rFonts w:ascii="Wingdings" w:hAnsi="Wingdings" w:hint="default"/>
+      </w:rPr>
+    </w:lvl>
+  </w:abstractNum>
+  <w:abstractNum w:abstractNumId="14" w15:restartNumberingAfterBreak="0">
     <w:nsid w:val="1BEF517D"/>
     <w:multiLevelType w:val="hybridMultilevel"/>
     <w:tmpl w:val="FC0E2CF6"/>
@@ -7209,7 +9401,7 @@
       </w:rPr>
     </w:lvl>
   </w:abstractNum>
-  <w:abstractNum w:abstractNumId="7" w15:restartNumberingAfterBreak="0">
+  <w:abstractNum w:abstractNumId="15" w15:restartNumberingAfterBreak="0">
     <w:nsid w:val="2AD56BEC"/>
     <w:multiLevelType w:val="hybridMultilevel"/>
     <w:tmpl w:val="1ED66E64"/>
@@ -7322,41 +9514,41 @@
       </w:rPr>
     </w:lvl>
   </w:abstractNum>
-  <w:abstractNum w:abstractNumId="8" w15:restartNumberingAfterBreak="0">
+  <w:abstractNum w:abstractNumId="16" w15:restartNumberingAfterBreak="0">
     <w:nsid w:val="351938BB"/>
     <w:multiLevelType w:val="hybridMultilevel"/>
-    <w:tmpl w:val="55088288"/>
+    <w:tmpl w:val="B134B526"/>
     <w:lvl w:ilvl="0" w:tplc="08090001">
       <w:start w:val="1"/>
       <w:numFmt w:val="bullet"/>
       <w:lvlText w:val=""/>
       <w:lvlJc w:val="left"/>
       <w:pPr>
-        <w:ind w:left="720" w:hanging="360"/>
+        <w:ind w:left="1080" w:hanging="360"/>
       </w:pPr>
       <w:rPr>
         <w:rFonts w:ascii="Symbol" w:hAnsi="Symbol" w:hint="default"/>
       </w:rPr>
     </w:lvl>
-    <w:lvl w:ilvl="1" w:tplc="08090003" w:tentative="1">
+    <w:lvl w:ilvl="1" w:tplc="08090003">
       <w:start w:val="1"/>
       <w:numFmt w:val="bullet"/>
       <w:lvlText w:val="o"/>
       <w:lvlJc w:val="left"/>
       <w:pPr>
-        <w:ind w:left="1440" w:hanging="360"/>
+        <w:ind w:left="1800" w:hanging="360"/>
       </w:pPr>
       <w:rPr>
         <w:rFonts w:ascii="Courier New" w:hAnsi="Courier New" w:cs="Courier New" w:hint="default"/>
       </w:rPr>
     </w:lvl>
-    <w:lvl w:ilvl="2" w:tplc="08090005" w:tentative="1">
+    <w:lvl w:ilvl="2" w:tplc="08090005">
       <w:start w:val="1"/>
       <w:numFmt w:val="bullet"/>
       <w:lvlText w:val=""/>
       <w:lvlJc w:val="left"/>
       <w:pPr>
-        <w:ind w:left="2160" w:hanging="360"/>
+        <w:ind w:left="2520" w:hanging="360"/>
       </w:pPr>
       <w:rPr>
         <w:rFonts w:ascii="Wingdings" w:hAnsi="Wingdings" w:hint="default"/>
@@ -7368,7 +9560,7 @@
       <w:lvlText w:val=""/>
       <w:lvlJc w:val="left"/>
       <w:pPr>
-        <w:ind w:left="2880" w:hanging="360"/>
+        <w:ind w:left="3240" w:hanging="360"/>
       </w:pPr>
       <w:rPr>
         <w:rFonts w:ascii="Symbol" w:hAnsi="Symbol" w:hint="default"/>
@@ -7380,7 +9572,7 @@
       <w:lvlText w:val="o"/>
       <w:lvlJc w:val="left"/>
       <w:pPr>
-        <w:ind w:left="3600" w:hanging="360"/>
+        <w:ind w:left="3960" w:hanging="360"/>
       </w:pPr>
       <w:rPr>
         <w:rFonts w:ascii="Courier New" w:hAnsi="Courier New" w:cs="Courier New" w:hint="default"/>
@@ -7392,7 +9584,7 @@
       <w:lvlText w:val=""/>
       <w:lvlJc w:val="left"/>
       <w:pPr>
-        <w:ind w:left="4320" w:hanging="360"/>
+        <w:ind w:left="4680" w:hanging="360"/>
       </w:pPr>
       <w:rPr>
         <w:rFonts w:ascii="Wingdings" w:hAnsi="Wingdings" w:hint="default"/>
@@ -7404,7 +9596,7 @@
       <w:lvlText w:val=""/>
       <w:lvlJc w:val="left"/>
       <w:pPr>
-        <w:ind w:left="5040" w:hanging="360"/>
+        <w:ind w:left="5400" w:hanging="360"/>
       </w:pPr>
       <w:rPr>
         <w:rFonts w:ascii="Symbol" w:hAnsi="Symbol" w:hint="default"/>
@@ -7416,7 +9608,7 @@
       <w:lvlText w:val="o"/>
       <w:lvlJc w:val="left"/>
       <w:pPr>
-        <w:ind w:left="5760" w:hanging="360"/>
+        <w:ind w:left="6120" w:hanging="360"/>
       </w:pPr>
       <w:rPr>
         <w:rFonts w:ascii="Courier New" w:hAnsi="Courier New" w:cs="Courier New" w:hint="default"/>
@@ -7428,14 +9620,14 @@
       <w:lvlText w:val=""/>
       <w:lvlJc w:val="left"/>
       <w:pPr>
-        <w:ind w:left="6480" w:hanging="360"/>
+        <w:ind w:left="6840" w:hanging="360"/>
       </w:pPr>
       <w:rPr>
         <w:rFonts w:ascii="Wingdings" w:hAnsi="Wingdings" w:hint="default"/>
       </w:rPr>
     </w:lvl>
   </w:abstractNum>
-  <w:abstractNum w:abstractNumId="9" w15:restartNumberingAfterBreak="0">
+  <w:abstractNum w:abstractNumId="17" w15:restartNumberingAfterBreak="0">
     <w:nsid w:val="3794716F"/>
     <w:multiLevelType w:val="hybridMultilevel"/>
     <w:tmpl w:val="FA88DE7C"/>
@@ -7548,7 +9740,7 @@
       </w:rPr>
     </w:lvl>
   </w:abstractNum>
-  <w:abstractNum w:abstractNumId="10" w15:restartNumberingAfterBreak="0">
+  <w:abstractNum w:abstractNumId="18" w15:restartNumberingAfterBreak="0">
     <w:nsid w:val="492E2614"/>
     <w:multiLevelType w:val="hybridMultilevel"/>
     <w:tmpl w:val="F6ACB9F0"/>
@@ -7661,7 +9853,120 @@
       </w:rPr>
     </w:lvl>
   </w:abstractNum>
-  <w:abstractNum w:abstractNumId="11" w15:restartNumberingAfterBreak="0">
+  <w:abstractNum w:abstractNumId="19" w15:restartNumberingAfterBreak="0">
+    <w:nsid w:val="49C54505"/>
+    <w:multiLevelType w:val="hybridMultilevel"/>
+    <w:tmpl w:val="29B09742"/>
+    <w:lvl w:ilvl="0" w:tplc="08090001">
+      <w:start w:val="1"/>
+      <w:numFmt w:val="bullet"/>
+      <w:lvlText w:val=""/>
+      <w:lvlJc w:val="left"/>
+      <w:pPr>
+        <w:ind w:left="720" w:hanging="360"/>
+      </w:pPr>
+      <w:rPr>
+        <w:rFonts w:ascii="Symbol" w:hAnsi="Symbol" w:hint="default"/>
+      </w:rPr>
+    </w:lvl>
+    <w:lvl w:ilvl="1" w:tplc="08090003" w:tentative="1">
+      <w:start w:val="1"/>
+      <w:numFmt w:val="bullet"/>
+      <w:lvlText w:val="o"/>
+      <w:lvlJc w:val="left"/>
+      <w:pPr>
+        <w:ind w:left="1440" w:hanging="360"/>
+      </w:pPr>
+      <w:rPr>
+        <w:rFonts w:ascii="Courier New" w:hAnsi="Courier New" w:cs="Courier New" w:hint="default"/>
+      </w:rPr>
+    </w:lvl>
+    <w:lvl w:ilvl="2" w:tplc="08090005" w:tentative="1">
+      <w:start w:val="1"/>
+      <w:numFmt w:val="bullet"/>
+      <w:lvlText w:val=""/>
+      <w:lvlJc w:val="left"/>
+      <w:pPr>
+        <w:ind w:left="2160" w:hanging="360"/>
+      </w:pPr>
+      <w:rPr>
+        <w:rFonts w:ascii="Wingdings" w:hAnsi="Wingdings" w:hint="default"/>
+      </w:rPr>
+    </w:lvl>
+    <w:lvl w:ilvl="3" w:tplc="08090001" w:tentative="1">
+      <w:start w:val="1"/>
+      <w:numFmt w:val="bullet"/>
+      <w:lvlText w:val=""/>
+      <w:lvlJc w:val="left"/>
+      <w:pPr>
+        <w:ind w:left="2880" w:hanging="360"/>
+      </w:pPr>
+      <w:rPr>
+        <w:rFonts w:ascii="Symbol" w:hAnsi="Symbol" w:hint="default"/>
+      </w:rPr>
+    </w:lvl>
+    <w:lvl w:ilvl="4" w:tplc="08090003" w:tentative="1">
+      <w:start w:val="1"/>
+      <w:numFmt w:val="bullet"/>
+      <w:lvlText w:val="o"/>
+      <w:lvlJc w:val="left"/>
+      <w:pPr>
+        <w:ind w:left="3600" w:hanging="360"/>
+      </w:pPr>
+      <w:rPr>
+        <w:rFonts w:ascii="Courier New" w:hAnsi="Courier New" w:cs="Courier New" w:hint="default"/>
+      </w:rPr>
+    </w:lvl>
+    <w:lvl w:ilvl="5" w:tplc="08090005" w:tentative="1">
+      <w:start w:val="1"/>
+      <w:numFmt w:val="bullet"/>
+      <w:lvlText w:val=""/>
+      <w:lvlJc w:val="left"/>
+      <w:pPr>
+        <w:ind w:left="4320" w:hanging="360"/>
+      </w:pPr>
+      <w:rPr>
+        <w:rFonts w:ascii="Wingdings" w:hAnsi="Wingdings" w:hint="default"/>
+      </w:rPr>
+    </w:lvl>
+    <w:lvl w:ilvl="6" w:tplc="08090001" w:tentative="1">
+      <w:start w:val="1"/>
+      <w:numFmt w:val="bullet"/>
+      <w:lvlText w:val=""/>
+      <w:lvlJc w:val="left"/>
+      <w:pPr>
+        <w:ind w:left="5040" w:hanging="360"/>
+      </w:pPr>
+      <w:rPr>
+        <w:rFonts w:ascii="Symbol" w:hAnsi="Symbol" w:hint="default"/>
+      </w:rPr>
+    </w:lvl>
+    <w:lvl w:ilvl="7" w:tplc="08090003" w:tentative="1">
+      <w:start w:val="1"/>
+      <w:numFmt w:val="bullet"/>
+      <w:lvlText w:val="o"/>
+      <w:lvlJc w:val="left"/>
+      <w:pPr>
+        <w:ind w:left="5760" w:hanging="360"/>
+      </w:pPr>
+      <w:rPr>
+        <w:rFonts w:ascii="Courier New" w:hAnsi="Courier New" w:cs="Courier New" w:hint="default"/>
+      </w:rPr>
+    </w:lvl>
+    <w:lvl w:ilvl="8" w:tplc="08090005" w:tentative="1">
+      <w:start w:val="1"/>
+      <w:numFmt w:val="bullet"/>
+      <w:lvlText w:val=""/>
+      <w:lvlJc w:val="left"/>
+      <w:pPr>
+        <w:ind w:left="6480" w:hanging="360"/>
+      </w:pPr>
+      <w:rPr>
+        <w:rFonts w:ascii="Wingdings" w:hAnsi="Wingdings" w:hint="default"/>
+      </w:rPr>
+    </w:lvl>
+  </w:abstractNum>
+  <w:abstractNum w:abstractNumId="20" w15:restartNumberingAfterBreak="0">
     <w:nsid w:val="4C9B2A9A"/>
     <w:multiLevelType w:val="hybridMultilevel"/>
     <w:tmpl w:val="0972DC74"/>
@@ -7774,7 +10079,7 @@
       </w:rPr>
     </w:lvl>
   </w:abstractNum>
-  <w:abstractNum w:abstractNumId="12" w15:restartNumberingAfterBreak="0">
+  <w:abstractNum w:abstractNumId="21" w15:restartNumberingAfterBreak="0">
     <w:nsid w:val="4D742A92"/>
     <w:multiLevelType w:val="hybridMultilevel"/>
     <w:tmpl w:val="9E244C2E"/>
@@ -7887,7 +10192,7 @@
       </w:rPr>
     </w:lvl>
   </w:abstractNum>
-  <w:abstractNum w:abstractNumId="13" w15:restartNumberingAfterBreak="0">
+  <w:abstractNum w:abstractNumId="22" w15:restartNumberingAfterBreak="0">
     <w:nsid w:val="4D8E09DE"/>
     <w:multiLevelType w:val="hybridMultilevel"/>
     <w:tmpl w:val="8D847E16"/>
@@ -8000,7 +10305,7 @@
       </w:rPr>
     </w:lvl>
   </w:abstractNum>
-  <w:abstractNum w:abstractNumId="14" w15:restartNumberingAfterBreak="0">
+  <w:abstractNum w:abstractNumId="23" w15:restartNumberingAfterBreak="0">
     <w:nsid w:val="53355D54"/>
     <w:multiLevelType w:val="hybridMultilevel"/>
     <w:tmpl w:val="60FE50DC"/>
@@ -8113,7 +10418,7 @@
       </w:rPr>
     </w:lvl>
   </w:abstractNum>
-  <w:abstractNum w:abstractNumId="15" w15:restartNumberingAfterBreak="0">
+  <w:abstractNum w:abstractNumId="24" w15:restartNumberingAfterBreak="0">
     <w:nsid w:val="537E5297"/>
     <w:multiLevelType w:val="hybridMultilevel"/>
     <w:tmpl w:val="46E64EE2"/>
@@ -8226,7 +10531,7 @@
       </w:rPr>
     </w:lvl>
   </w:abstractNum>
-  <w:abstractNum w:abstractNumId="16" w15:restartNumberingAfterBreak="0">
+  <w:abstractNum w:abstractNumId="25" w15:restartNumberingAfterBreak="0">
     <w:nsid w:val="56680BAA"/>
     <w:multiLevelType w:val="hybridMultilevel"/>
     <w:tmpl w:val="665E9426"/>
@@ -8312,56 +10617,199 @@
       </w:pPr>
     </w:lvl>
   </w:abstractNum>
+  <w:abstractNum w:abstractNumId="26" w15:restartNumberingAfterBreak="0">
+    <w:nsid w:val="596E1541"/>
+    <w:multiLevelType w:val="hybridMultilevel"/>
+    <w:tmpl w:val="1DDCF808"/>
+    <w:lvl w:ilvl="0" w:tplc="08090001">
+      <w:start w:val="1"/>
+      <w:numFmt w:val="bullet"/>
+      <w:lvlText w:val=""/>
+      <w:lvlJc w:val="left"/>
+      <w:pPr>
+        <w:ind w:left="720" w:hanging="360"/>
+      </w:pPr>
+      <w:rPr>
+        <w:rFonts w:ascii="Symbol" w:hAnsi="Symbol" w:hint="default"/>
+      </w:rPr>
+    </w:lvl>
+    <w:lvl w:ilvl="1" w:tplc="08090003">
+      <w:start w:val="1"/>
+      <w:numFmt w:val="bullet"/>
+      <w:lvlText w:val="o"/>
+      <w:lvlJc w:val="left"/>
+      <w:pPr>
+        <w:ind w:left="1440" w:hanging="360"/>
+      </w:pPr>
+      <w:rPr>
+        <w:rFonts w:ascii="Courier New" w:hAnsi="Courier New" w:cs="Courier New" w:hint="default"/>
+      </w:rPr>
+    </w:lvl>
+    <w:lvl w:ilvl="2" w:tplc="08090005">
+      <w:start w:val="1"/>
+      <w:numFmt w:val="bullet"/>
+      <w:lvlText w:val=""/>
+      <w:lvlJc w:val="left"/>
+      <w:pPr>
+        <w:ind w:left="2160" w:hanging="360"/>
+      </w:pPr>
+      <w:rPr>
+        <w:rFonts w:ascii="Wingdings" w:hAnsi="Wingdings" w:hint="default"/>
+      </w:rPr>
+    </w:lvl>
+    <w:lvl w:ilvl="3" w:tplc="08090001" w:tentative="1">
+      <w:start w:val="1"/>
+      <w:numFmt w:val="bullet"/>
+      <w:lvlText w:val=""/>
+      <w:lvlJc w:val="left"/>
+      <w:pPr>
+        <w:ind w:left="2880" w:hanging="360"/>
+      </w:pPr>
+      <w:rPr>
+        <w:rFonts w:ascii="Symbol" w:hAnsi="Symbol" w:hint="default"/>
+      </w:rPr>
+    </w:lvl>
+    <w:lvl w:ilvl="4" w:tplc="08090003" w:tentative="1">
+      <w:start w:val="1"/>
+      <w:numFmt w:val="bullet"/>
+      <w:lvlText w:val="o"/>
+      <w:lvlJc w:val="left"/>
+      <w:pPr>
+        <w:ind w:left="3600" w:hanging="360"/>
+      </w:pPr>
+      <w:rPr>
+        <w:rFonts w:ascii="Courier New" w:hAnsi="Courier New" w:cs="Courier New" w:hint="default"/>
+      </w:rPr>
+    </w:lvl>
+    <w:lvl w:ilvl="5" w:tplc="08090005" w:tentative="1">
+      <w:start w:val="1"/>
+      <w:numFmt w:val="bullet"/>
+      <w:lvlText w:val=""/>
+      <w:lvlJc w:val="left"/>
+      <w:pPr>
+        <w:ind w:left="4320" w:hanging="360"/>
+      </w:pPr>
+      <w:rPr>
+        <w:rFonts w:ascii="Wingdings" w:hAnsi="Wingdings" w:hint="default"/>
+      </w:rPr>
+    </w:lvl>
+    <w:lvl w:ilvl="6" w:tplc="08090001" w:tentative="1">
+      <w:start w:val="1"/>
+      <w:numFmt w:val="bullet"/>
+      <w:lvlText w:val=""/>
+      <w:lvlJc w:val="left"/>
+      <w:pPr>
+        <w:ind w:left="5040" w:hanging="360"/>
+      </w:pPr>
+      <w:rPr>
+        <w:rFonts w:ascii="Symbol" w:hAnsi="Symbol" w:hint="default"/>
+      </w:rPr>
+    </w:lvl>
+    <w:lvl w:ilvl="7" w:tplc="08090003" w:tentative="1">
+      <w:start w:val="1"/>
+      <w:numFmt w:val="bullet"/>
+      <w:lvlText w:val="o"/>
+      <w:lvlJc w:val="left"/>
+      <w:pPr>
+        <w:ind w:left="5760" w:hanging="360"/>
+      </w:pPr>
+      <w:rPr>
+        <w:rFonts w:ascii="Courier New" w:hAnsi="Courier New" w:cs="Courier New" w:hint="default"/>
+      </w:rPr>
+    </w:lvl>
+    <w:lvl w:ilvl="8" w:tplc="08090005" w:tentative="1">
+      <w:start w:val="1"/>
+      <w:numFmt w:val="bullet"/>
+      <w:lvlText w:val=""/>
+      <w:lvlJc w:val="left"/>
+      <w:pPr>
+        <w:ind w:left="6480" w:hanging="360"/>
+      </w:pPr>
+      <w:rPr>
+        <w:rFonts w:ascii="Wingdings" w:hAnsi="Wingdings" w:hint="default"/>
+      </w:rPr>
+    </w:lvl>
+  </w:abstractNum>
   <w:num w:numId="1">
+    <w:abstractNumId w:val="4"/>
+  </w:num>
+  <w:num w:numId="2">
+    <w:abstractNumId w:val="16"/>
+  </w:num>
+  <w:num w:numId="3">
+    <w:abstractNumId w:val="12"/>
+  </w:num>
+  <w:num w:numId="4">
+    <w:abstractNumId w:val="25"/>
+  </w:num>
+  <w:num w:numId="5">
+    <w:abstractNumId w:val="6"/>
+  </w:num>
+  <w:num w:numId="6">
+    <w:abstractNumId w:val="24"/>
+  </w:num>
+  <w:num w:numId="7">
+    <w:abstractNumId w:val="18"/>
+  </w:num>
+  <w:num w:numId="8">
+    <w:abstractNumId w:val="11"/>
+  </w:num>
+  <w:num w:numId="9">
+    <w:abstractNumId w:val="17"/>
+  </w:num>
+  <w:num w:numId="10">
+    <w:abstractNumId w:val="23"/>
+  </w:num>
+  <w:num w:numId="11">
+    <w:abstractNumId w:val="7"/>
+  </w:num>
+  <w:num w:numId="12">
+    <w:abstractNumId w:val="14"/>
+  </w:num>
+  <w:num w:numId="13">
+    <w:abstractNumId w:val="20"/>
+  </w:num>
+  <w:num w:numId="14">
+    <w:abstractNumId w:val="21"/>
+  </w:num>
+  <w:num w:numId="15">
+    <w:abstractNumId w:val="22"/>
+  </w:num>
+  <w:num w:numId="16">
+    <w:abstractNumId w:val="15"/>
+  </w:num>
+  <w:num w:numId="17">
+    <w:abstractNumId w:val="2"/>
+  </w:num>
+  <w:num w:numId="18">
+    <w:abstractNumId w:val="3"/>
+  </w:num>
+  <w:num w:numId="19">
+    <w:abstractNumId w:val="26"/>
+  </w:num>
+  <w:num w:numId="20">
+    <w:abstractNumId w:val="0"/>
+  </w:num>
+  <w:num w:numId="21">
+    <w:abstractNumId w:val="10"/>
+  </w:num>
+  <w:num w:numId="22">
+    <w:abstractNumId w:val="5"/>
+  </w:num>
+  <w:num w:numId="23">
+    <w:abstractNumId w:val="19"/>
+  </w:num>
+  <w:num w:numId="24">
     <w:abstractNumId w:val="1"/>
   </w:num>
-  <w:num w:numId="2">
+  <w:num w:numId="25">
     <w:abstractNumId w:val="8"/>
   </w:num>
-  <w:num w:numId="3">
-    <w:abstractNumId w:val="5"/>
-  </w:num>
-  <w:num w:numId="4">
-    <w:abstractNumId w:val="16"/>
-  </w:num>
-  <w:num w:numId="5">
-    <w:abstractNumId w:val="2"/>
-  </w:num>
-  <w:num w:numId="6">
-    <w:abstractNumId w:val="15"/>
-  </w:num>
-  <w:num w:numId="7">
-    <w:abstractNumId w:val="10"/>
-  </w:num>
-  <w:num w:numId="8">
-    <w:abstractNumId w:val="4"/>
-  </w:num>
-  <w:num w:numId="9">
+  <w:num w:numId="26">
     <w:abstractNumId w:val="9"/>
   </w:num>
-  <w:num w:numId="10">
-    <w:abstractNumId w:val="14"/>
-  </w:num>
-  <w:num w:numId="11">
-    <w:abstractNumId w:val="3"/>
-  </w:num>
-  <w:num w:numId="12">
-    <w:abstractNumId w:val="6"/>
-  </w:num>
-  <w:num w:numId="13">
-    <w:abstractNumId w:val="11"/>
-  </w:num>
-  <w:num w:numId="14">
-    <w:abstractNumId w:val="12"/>
-  </w:num>
-  <w:num w:numId="15">
+  <w:num w:numId="27">
     <w:abstractNumId w:val="13"/>
-  </w:num>
-  <w:num w:numId="16">
-    <w:abstractNumId w:val="7"/>
-  </w:num>
-  <w:num w:numId="17">
-    <w:abstractNumId w:val="0"/>
   </w:num>
 </w:numbering>
 </file>
@@ -9570,7 +12018,7 @@
 </file>
 
 <file path=customXml/itemProps1.xml><?xml version="1.0" encoding="utf-8"?>
-<ds:datastoreItem xmlns:ds="http://schemas.openxmlformats.org/officeDocument/2006/customXml" ds:itemID="{25AED28F-3927-4ED5-A9D7-37B8FFE881FF}">
+<ds:datastoreItem xmlns:ds="http://schemas.openxmlformats.org/officeDocument/2006/customXml" ds:itemID="{172E4DC3-D281-4ED1-91D3-EF22E66DEC93}">
   <ds:schemaRefs>
     <ds:schemaRef ds:uri="http://schemas.openxmlformats.org/officeDocument/2006/bibliography"/>
   </ds:schemaRefs>

</xml_diff>

<commit_message>
Data Engineering section first draft complete. End of day.
</commit_message>
<xml_diff>
--- a/Docs/BoothJ_DS_report_v03.docx
+++ b/Docs/BoothJ_DS_report_v03.docx
@@ -22,7 +22,10 @@
         <w:t>MSc Project Report</w:t>
       </w:r>
     </w:p>
-    <w:p/>
+    <w:p>
+      <w:bookmarkStart w:id="0" w:name="_GoBack"/>
+      <w:bookmarkEnd w:id="0"/>
+    </w:p>
     <w:p>
       <w:r>
         <w:t>16</w:t>
@@ -151,7 +154,7 @@
           <w:szCs w:val="32"/>
         </w:rPr>
       </w:pPr>
-      <w:bookmarkStart w:id="0" w:name="_Toc15543542"/>
+      <w:bookmarkStart w:id="1" w:name="_Toc15543542"/>
       <w:r>
         <w:rPr>
           <w:color w:val="5B9BD5" w:themeColor="accent1"/>
@@ -161,7 +164,7 @@
         <w:lastRenderedPageBreak/>
         <w:t>Academic Declaration</w:t>
       </w:r>
-      <w:bookmarkEnd w:id="0"/>
+      <w:bookmarkEnd w:id="1"/>
     </w:p>
     <w:p/>
     <w:p>
@@ -244,7 +247,6 @@
           <w:pPr>
             <w:pStyle w:val="TOC1"/>
             <w:tabs>
-              <w:tab w:val="left" w:pos="440"/>
               <w:tab w:val="right" w:leader="dot" w:pos="9016"/>
             </w:tabs>
             <w:rPr>
@@ -277,38 +279,23 @@
             </w:rPr>
             <w:fldChar w:fldCharType="separate"/>
           </w:r>
-          <w:hyperlink w:anchor="_Toc18319289" w:history="1">
+          <w:hyperlink w:anchor="_Toc18324815" w:history="1">
             <w:r>
               <w:rPr>
                 <w:rStyle w:val="Hyperlink"/>
                 <w:noProof/>
               </w:rPr>
-              <w:t>1</w:t>
-            </w:r>
-            <w:r>
-              <w:rPr>
-                <w:rFonts w:eastAsiaTheme="minorEastAsia"/>
-                <w:noProof/>
-                <w:lang w:eastAsia="en-GB"/>
+              <w:t>Table of Figures</w:t>
+            </w:r>
+            <w:r>
+              <w:rPr>
+                <w:noProof/>
+                <w:webHidden/>
               </w:rPr>
               <w:tab/>
             </w:r>
             <w:r>
               <w:rPr>
-                <w:rStyle w:val="Hyperlink"/>
-                <w:noProof/>
-              </w:rPr>
-              <w:t>Abstract</w:t>
-            </w:r>
-            <w:r>
-              <w:rPr>
-                <w:noProof/>
-                <w:webHidden/>
-              </w:rPr>
-              <w:tab/>
-            </w:r>
-            <w:r>
-              <w:rPr>
                 <w:noProof/>
                 <w:webHidden/>
               </w:rPr>
@@ -319,7 +306,7 @@
                 <w:noProof/>
                 <w:webHidden/>
               </w:rPr>
-              <w:instrText xml:space="preserve"> PAGEREF _Toc18319289 \h </w:instrText>
+              <w:instrText xml:space="preserve"> PAGEREF _Toc18324815 \h </w:instrText>
             </w:r>
             <w:r>
               <w:rPr>
@@ -363,12 +350,98 @@
               <w:lang w:eastAsia="en-GB"/>
             </w:rPr>
           </w:pPr>
-          <w:hyperlink w:anchor="_Toc18319290" w:history="1">
+          <w:hyperlink w:anchor="_Toc18324816" w:history="1">
             <w:r>
               <w:rPr>
                 <w:rStyle w:val="Hyperlink"/>
                 <w:noProof/>
               </w:rPr>
+              <w:t>1</w:t>
+            </w:r>
+            <w:r>
+              <w:rPr>
+                <w:rFonts w:eastAsiaTheme="minorEastAsia"/>
+                <w:noProof/>
+                <w:lang w:eastAsia="en-GB"/>
+              </w:rPr>
+              <w:tab/>
+            </w:r>
+            <w:r>
+              <w:rPr>
+                <w:rStyle w:val="Hyperlink"/>
+                <w:noProof/>
+              </w:rPr>
+              <w:t>Abstract</w:t>
+            </w:r>
+            <w:r>
+              <w:rPr>
+                <w:noProof/>
+                <w:webHidden/>
+              </w:rPr>
+              <w:tab/>
+            </w:r>
+            <w:r>
+              <w:rPr>
+                <w:noProof/>
+                <w:webHidden/>
+              </w:rPr>
+              <w:fldChar w:fldCharType="begin"/>
+            </w:r>
+            <w:r>
+              <w:rPr>
+                <w:noProof/>
+                <w:webHidden/>
+              </w:rPr>
+              <w:instrText xml:space="preserve"> PAGEREF _Toc18324816 \h </w:instrText>
+            </w:r>
+            <w:r>
+              <w:rPr>
+                <w:noProof/>
+                <w:webHidden/>
+              </w:rPr>
+            </w:r>
+            <w:r>
+              <w:rPr>
+                <w:noProof/>
+                <w:webHidden/>
+              </w:rPr>
+              <w:fldChar w:fldCharType="separate"/>
+            </w:r>
+            <w:r>
+              <w:rPr>
+                <w:noProof/>
+                <w:webHidden/>
+              </w:rPr>
+              <w:t>6</w:t>
+            </w:r>
+            <w:r>
+              <w:rPr>
+                <w:noProof/>
+                <w:webHidden/>
+              </w:rPr>
+              <w:fldChar w:fldCharType="end"/>
+            </w:r>
+          </w:hyperlink>
+        </w:p>
+        <w:p>
+          <w:pPr>
+            <w:pStyle w:val="TOC1"/>
+            <w:tabs>
+              <w:tab w:val="left" w:pos="440"/>
+              <w:tab w:val="right" w:leader="dot" w:pos="9016"/>
+            </w:tabs>
+            <w:rPr>
+              <w:rFonts w:eastAsiaTheme="minorEastAsia"/>
+              <w:noProof/>
+              <w:lang w:eastAsia="en-GB"/>
+            </w:rPr>
+          </w:pPr>
+          <w:hyperlink w:anchor="_Toc18324817" w:history="1">
+            <w:r>
+              <w:rPr>
+                <w:rStyle w:val="Hyperlink"/>
+                <w:noProof/>
+              </w:rPr>
               <w:t>2</w:t>
             </w:r>
             <w:r>
@@ -405,7 +478,7 @@
                 <w:noProof/>
                 <w:webHidden/>
               </w:rPr>
-              <w:instrText xml:space="preserve"> PAGEREF _Toc18319290 \h </w:instrText>
+              <w:instrText xml:space="preserve"> PAGEREF _Toc18324817 \h </w:instrText>
             </w:r>
             <w:r>
               <w:rPr>
@@ -425,7 +498,7 @@
                 <w:noProof/>
                 <w:webHidden/>
               </w:rPr>
-              <w:t>6</w:t>
+              <w:t>7</w:t>
             </w:r>
             <w:r>
               <w:rPr>
@@ -449,7 +522,7 @@
               <w:lang w:eastAsia="en-GB"/>
             </w:rPr>
           </w:pPr>
-          <w:hyperlink w:anchor="_Toc18319291" w:history="1">
+          <w:hyperlink w:anchor="_Toc18324818" w:history="1">
             <w:r>
               <w:rPr>
                 <w:rStyle w:val="Hyperlink"/>
@@ -491,7 +564,7 @@
                 <w:noProof/>
                 <w:webHidden/>
               </w:rPr>
-              <w:instrText xml:space="preserve"> PAGEREF _Toc18319291 \h </w:instrText>
+              <w:instrText xml:space="preserve"> PAGEREF _Toc18324818 \h </w:instrText>
             </w:r>
             <w:r>
               <w:rPr>
@@ -511,7 +584,7 @@
                 <w:noProof/>
                 <w:webHidden/>
               </w:rPr>
-              <w:t>6</w:t>
+              <w:t>7</w:t>
             </w:r>
             <w:r>
               <w:rPr>
@@ -535,7 +608,7 @@
               <w:lang w:eastAsia="en-GB"/>
             </w:rPr>
           </w:pPr>
-          <w:hyperlink w:anchor="_Toc18319292" w:history="1">
+          <w:hyperlink w:anchor="_Toc18324819" w:history="1">
             <w:r>
               <w:rPr>
                 <w:rStyle w:val="Hyperlink"/>
@@ -577,7 +650,7 @@
                 <w:noProof/>
                 <w:webHidden/>
               </w:rPr>
-              <w:instrText xml:space="preserve"> PAGEREF _Toc18319292 \h </w:instrText>
+              <w:instrText xml:space="preserve"> PAGEREF _Toc18324819 \h </w:instrText>
             </w:r>
             <w:r>
               <w:rPr>
@@ -597,7 +670,7 @@
                 <w:noProof/>
                 <w:webHidden/>
               </w:rPr>
-              <w:t>6</w:t>
+              <w:t>7</w:t>
             </w:r>
             <w:r>
               <w:rPr>
@@ -616,10 +689,12 @@
               <w:tab w:val="right" w:leader="dot" w:pos="9016"/>
             </w:tabs>
             <w:rPr>
+              <w:rFonts w:eastAsiaTheme="minorEastAsia"/>
               <w:noProof/>
+              <w:lang w:eastAsia="en-GB"/>
             </w:rPr>
           </w:pPr>
-          <w:hyperlink w:anchor="_Toc18319293" w:history="1">
+          <w:hyperlink w:anchor="_Toc18324820" w:history="1">
             <w:r>
               <w:rPr>
                 <w:rStyle w:val="Hyperlink"/>
@@ -629,7 +704,9 @@
             </w:r>
             <w:r>
               <w:rPr>
-                <w:noProof/>
+                <w:rFonts w:eastAsiaTheme="minorEastAsia"/>
+                <w:noProof/>
+                <w:lang w:eastAsia="en-GB"/>
               </w:rPr>
               <w:tab/>
             </w:r>
@@ -659,7 +736,7 @@
                 <w:noProof/>
                 <w:webHidden/>
               </w:rPr>
-              <w:instrText xml:space="preserve"> PAGEREF _Toc18319293 \h </w:instrText>
+              <w:instrText xml:space="preserve"> PAGEREF _Toc18324820 \h </w:instrText>
             </w:r>
             <w:r>
               <w:rPr>
@@ -679,7 +756,7 @@
                 <w:noProof/>
                 <w:webHidden/>
               </w:rPr>
-              <w:t>6</w:t>
+              <w:t>7</w:t>
             </w:r>
             <w:r>
               <w:rPr>
@@ -698,10 +775,12 @@
               <w:tab w:val="right" w:leader="dot" w:pos="9016"/>
             </w:tabs>
             <w:rPr>
+              <w:rFonts w:eastAsiaTheme="minorEastAsia"/>
               <w:noProof/>
+              <w:lang w:eastAsia="en-GB"/>
             </w:rPr>
           </w:pPr>
-          <w:hyperlink w:anchor="_Toc18319294" w:history="1">
+          <w:hyperlink w:anchor="_Toc18324821" w:history="1">
             <w:r>
               <w:rPr>
                 <w:rStyle w:val="Hyperlink"/>
@@ -711,7 +790,9 @@
             </w:r>
             <w:r>
               <w:rPr>
-                <w:noProof/>
+                <w:rFonts w:eastAsiaTheme="minorEastAsia"/>
+                <w:noProof/>
+                <w:lang w:eastAsia="en-GB"/>
               </w:rPr>
               <w:tab/>
             </w:r>
@@ -741,7 +822,7 @@
                 <w:noProof/>
                 <w:webHidden/>
               </w:rPr>
-              <w:instrText xml:space="preserve"> PAGEREF _Toc18319294 \h </w:instrText>
+              <w:instrText xml:space="preserve"> PAGEREF _Toc18324821 \h </w:instrText>
             </w:r>
             <w:r>
               <w:rPr>
@@ -761,7 +842,7 @@
                 <w:noProof/>
                 <w:webHidden/>
               </w:rPr>
-              <w:t>6</w:t>
+              <w:t>7</w:t>
             </w:r>
             <w:r>
               <w:rPr>
@@ -780,10 +861,12 @@
               <w:tab w:val="right" w:leader="dot" w:pos="9016"/>
             </w:tabs>
             <w:rPr>
+              <w:rFonts w:eastAsiaTheme="minorEastAsia"/>
               <w:noProof/>
+              <w:lang w:eastAsia="en-GB"/>
             </w:rPr>
           </w:pPr>
-          <w:hyperlink w:anchor="_Toc18319295" w:history="1">
+          <w:hyperlink w:anchor="_Toc18324822" w:history="1">
             <w:r>
               <w:rPr>
                 <w:rStyle w:val="Hyperlink"/>
@@ -793,7 +876,9 @@
             </w:r>
             <w:r>
               <w:rPr>
-                <w:noProof/>
+                <w:rFonts w:eastAsiaTheme="minorEastAsia"/>
+                <w:noProof/>
+                <w:lang w:eastAsia="en-GB"/>
               </w:rPr>
               <w:tab/>
             </w:r>
@@ -823,7 +908,7 @@
                 <w:noProof/>
                 <w:webHidden/>
               </w:rPr>
-              <w:instrText xml:space="preserve"> PAGEREF _Toc18319295 \h </w:instrText>
+              <w:instrText xml:space="preserve"> PAGEREF _Toc18324822 \h </w:instrText>
             </w:r>
             <w:r>
               <w:rPr>
@@ -843,7 +928,7 @@
                 <w:noProof/>
                 <w:webHidden/>
               </w:rPr>
-              <w:t>7</w:t>
+              <w:t>8</w:t>
             </w:r>
             <w:r>
               <w:rPr>
@@ -862,10 +947,12 @@
               <w:tab w:val="right" w:leader="dot" w:pos="9016"/>
             </w:tabs>
             <w:rPr>
+              <w:rFonts w:eastAsiaTheme="minorEastAsia"/>
               <w:noProof/>
+              <w:lang w:eastAsia="en-GB"/>
             </w:rPr>
           </w:pPr>
-          <w:hyperlink w:anchor="_Toc18319296" w:history="1">
+          <w:hyperlink w:anchor="_Toc18324823" w:history="1">
             <w:r>
               <w:rPr>
                 <w:rStyle w:val="Hyperlink"/>
@@ -875,7 +962,9 @@
             </w:r>
             <w:r>
               <w:rPr>
-                <w:noProof/>
+                <w:rFonts w:eastAsiaTheme="minorEastAsia"/>
+                <w:noProof/>
+                <w:lang w:eastAsia="en-GB"/>
               </w:rPr>
               <w:tab/>
             </w:r>
@@ -905,7 +994,7 @@
                 <w:noProof/>
                 <w:webHidden/>
               </w:rPr>
-              <w:instrText xml:space="preserve"> PAGEREF _Toc18319296 \h </w:instrText>
+              <w:instrText xml:space="preserve"> PAGEREF _Toc18324823 \h </w:instrText>
             </w:r>
             <w:r>
               <w:rPr>
@@ -925,7 +1014,7 @@
                 <w:noProof/>
                 <w:webHidden/>
               </w:rPr>
-              <w:t>7</w:t>
+              <w:t>8</w:t>
             </w:r>
             <w:r>
               <w:rPr>
@@ -949,7 +1038,7 @@
               <w:lang w:eastAsia="en-GB"/>
             </w:rPr>
           </w:pPr>
-          <w:hyperlink w:anchor="_Toc18319297" w:history="1">
+          <w:hyperlink w:anchor="_Toc18324824" w:history="1">
             <w:r>
               <w:rPr>
                 <w:rStyle w:val="Hyperlink"/>
@@ -991,7 +1080,7 @@
                 <w:noProof/>
                 <w:webHidden/>
               </w:rPr>
-              <w:instrText xml:space="preserve"> PAGEREF _Toc18319297 \h </w:instrText>
+              <w:instrText xml:space="preserve"> PAGEREF _Toc18324824 \h </w:instrText>
             </w:r>
             <w:r>
               <w:rPr>
@@ -1011,7 +1100,7 @@
                 <w:noProof/>
                 <w:webHidden/>
               </w:rPr>
-              <w:t>7</w:t>
+              <w:t>8</w:t>
             </w:r>
             <w:r>
               <w:rPr>
@@ -1035,7 +1124,7 @@
               <w:lang w:eastAsia="en-GB"/>
             </w:rPr>
           </w:pPr>
-          <w:hyperlink w:anchor="_Toc18319298" w:history="1">
+          <w:hyperlink w:anchor="_Toc18324825" w:history="1">
             <w:r>
               <w:rPr>
                 <w:rStyle w:val="Hyperlink"/>
@@ -1077,7 +1166,7 @@
                 <w:noProof/>
                 <w:webHidden/>
               </w:rPr>
-              <w:instrText xml:space="preserve"> PAGEREF _Toc18319298 \h </w:instrText>
+              <w:instrText xml:space="preserve"> PAGEREF _Toc18324825 \h </w:instrText>
             </w:r>
             <w:r>
               <w:rPr>
@@ -1097,7 +1186,7 @@
                 <w:noProof/>
                 <w:webHidden/>
               </w:rPr>
-              <w:t>7</w:t>
+              <w:t>8</w:t>
             </w:r>
             <w:r>
               <w:rPr>
@@ -1121,7 +1210,7 @@
               <w:lang w:eastAsia="en-GB"/>
             </w:rPr>
           </w:pPr>
-          <w:hyperlink w:anchor="_Toc18319299" w:history="1">
+          <w:hyperlink w:anchor="_Toc18324826" w:history="1">
             <w:r>
               <w:rPr>
                 <w:rStyle w:val="Hyperlink"/>
@@ -1163,7 +1252,7 @@
                 <w:noProof/>
                 <w:webHidden/>
               </w:rPr>
-              <w:instrText xml:space="preserve"> PAGEREF _Toc18319299 \h </w:instrText>
+              <w:instrText xml:space="preserve"> PAGEREF _Toc18324826 \h </w:instrText>
             </w:r>
             <w:r>
               <w:rPr>
@@ -1183,7 +1272,7 @@
                 <w:noProof/>
                 <w:webHidden/>
               </w:rPr>
-              <w:t>9</w:t>
+              <w:t>10</w:t>
             </w:r>
             <w:r>
               <w:rPr>
@@ -1207,7 +1296,7 @@
               <w:lang w:eastAsia="en-GB"/>
             </w:rPr>
           </w:pPr>
-          <w:hyperlink w:anchor="_Toc18319300" w:history="1">
+          <w:hyperlink w:anchor="_Toc18324827" w:history="1">
             <w:r>
               <w:rPr>
                 <w:rStyle w:val="Hyperlink"/>
@@ -1249,7 +1338,7 @@
                 <w:noProof/>
                 <w:webHidden/>
               </w:rPr>
-              <w:instrText xml:space="preserve"> PAGEREF _Toc18319300 \h </w:instrText>
+              <w:instrText xml:space="preserve"> PAGEREF _Toc18324827 \h </w:instrText>
             </w:r>
             <w:r>
               <w:rPr>
@@ -1269,7 +1358,7 @@
                 <w:noProof/>
                 <w:webHidden/>
               </w:rPr>
-              <w:t>9</w:t>
+              <w:t>10</w:t>
             </w:r>
             <w:r>
               <w:rPr>
@@ -1293,7 +1382,7 @@
               <w:lang w:eastAsia="en-GB"/>
             </w:rPr>
           </w:pPr>
-          <w:hyperlink w:anchor="_Toc18319301" w:history="1">
+          <w:hyperlink w:anchor="_Toc18324828" w:history="1">
             <w:r>
               <w:rPr>
                 <w:rStyle w:val="Hyperlink"/>
@@ -1335,7 +1424,7 @@
                 <w:noProof/>
                 <w:webHidden/>
               </w:rPr>
-              <w:instrText xml:space="preserve"> PAGEREF _Toc18319301 \h </w:instrText>
+              <w:instrText xml:space="preserve"> PAGEREF _Toc18324828 \h </w:instrText>
             </w:r>
             <w:r>
               <w:rPr>
@@ -1355,7 +1444,7 @@
                 <w:noProof/>
                 <w:webHidden/>
               </w:rPr>
-              <w:t>9</w:t>
+              <w:t>10</w:t>
             </w:r>
             <w:r>
               <w:rPr>
@@ -1374,10 +1463,12 @@
               <w:tab w:val="right" w:leader="dot" w:pos="9016"/>
             </w:tabs>
             <w:rPr>
+              <w:rFonts w:eastAsiaTheme="minorEastAsia"/>
               <w:noProof/>
+              <w:lang w:eastAsia="en-GB"/>
             </w:rPr>
           </w:pPr>
-          <w:hyperlink w:anchor="_Toc18319302" w:history="1">
+          <w:hyperlink w:anchor="_Toc18324829" w:history="1">
             <w:r>
               <w:rPr>
                 <w:rStyle w:val="Hyperlink"/>
@@ -1387,7 +1478,9 @@
             </w:r>
             <w:r>
               <w:rPr>
-                <w:noProof/>
+                <w:rFonts w:eastAsiaTheme="minorEastAsia"/>
+                <w:noProof/>
+                <w:lang w:eastAsia="en-GB"/>
               </w:rPr>
               <w:tab/>
             </w:r>
@@ -1417,7 +1510,7 @@
                 <w:noProof/>
                 <w:webHidden/>
               </w:rPr>
-              <w:instrText xml:space="preserve"> PAGEREF _Toc18319302 \h </w:instrText>
+              <w:instrText xml:space="preserve"> PAGEREF _Toc18324829 \h </w:instrText>
             </w:r>
             <w:r>
               <w:rPr>
@@ -1437,7 +1530,7 @@
                 <w:noProof/>
                 <w:webHidden/>
               </w:rPr>
-              <w:t>9</w:t>
+              <w:t>10</w:t>
             </w:r>
             <w:r>
               <w:rPr>
@@ -1456,10 +1549,12 @@
               <w:tab w:val="right" w:leader="dot" w:pos="9016"/>
             </w:tabs>
             <w:rPr>
+              <w:rFonts w:eastAsiaTheme="minorEastAsia"/>
               <w:noProof/>
+              <w:lang w:eastAsia="en-GB"/>
             </w:rPr>
           </w:pPr>
-          <w:hyperlink w:anchor="_Toc18319303" w:history="1">
+          <w:hyperlink w:anchor="_Toc18324830" w:history="1">
             <w:r>
               <w:rPr>
                 <w:rStyle w:val="Hyperlink"/>
@@ -1469,7 +1564,9 @@
             </w:r>
             <w:r>
               <w:rPr>
-                <w:noProof/>
+                <w:rFonts w:eastAsiaTheme="minorEastAsia"/>
+                <w:noProof/>
+                <w:lang w:eastAsia="en-GB"/>
               </w:rPr>
               <w:tab/>
             </w:r>
@@ -1499,7 +1596,7 @@
                 <w:noProof/>
                 <w:webHidden/>
               </w:rPr>
-              <w:instrText xml:space="preserve"> PAGEREF _Toc18319303 \h </w:instrText>
+              <w:instrText xml:space="preserve"> PAGEREF _Toc18324830 \h </w:instrText>
             </w:r>
             <w:r>
               <w:rPr>
@@ -1519,7 +1616,7 @@
                 <w:noProof/>
                 <w:webHidden/>
               </w:rPr>
-              <w:t>10</w:t>
+              <w:t>11</w:t>
             </w:r>
             <w:r>
               <w:rPr>
@@ -1538,10 +1635,12 @@
               <w:tab w:val="right" w:leader="dot" w:pos="9016"/>
             </w:tabs>
             <w:rPr>
+              <w:rFonts w:eastAsiaTheme="minorEastAsia"/>
               <w:noProof/>
+              <w:lang w:eastAsia="en-GB"/>
             </w:rPr>
           </w:pPr>
-          <w:hyperlink w:anchor="_Toc18319304" w:history="1">
+          <w:hyperlink w:anchor="_Toc18324831" w:history="1">
             <w:r>
               <w:rPr>
                 <w:rStyle w:val="Hyperlink"/>
@@ -1551,7 +1650,9 @@
             </w:r>
             <w:r>
               <w:rPr>
-                <w:noProof/>
+                <w:rFonts w:eastAsiaTheme="minorEastAsia"/>
+                <w:noProof/>
+                <w:lang w:eastAsia="en-GB"/>
               </w:rPr>
               <w:tab/>
             </w:r>
@@ -1581,7 +1682,7 @@
                 <w:noProof/>
                 <w:webHidden/>
               </w:rPr>
-              <w:instrText xml:space="preserve"> PAGEREF _Toc18319304 \h </w:instrText>
+              <w:instrText xml:space="preserve"> PAGEREF _Toc18324831 \h </w:instrText>
             </w:r>
             <w:r>
               <w:rPr>
@@ -1601,7 +1702,7 @@
                 <w:noProof/>
                 <w:webHidden/>
               </w:rPr>
-              <w:t>10</w:t>
+              <w:t>11</w:t>
             </w:r>
             <w:r>
               <w:rPr>
@@ -1620,10 +1721,12 @@
               <w:tab w:val="right" w:leader="dot" w:pos="9016"/>
             </w:tabs>
             <w:rPr>
+              <w:rFonts w:eastAsiaTheme="minorEastAsia"/>
               <w:noProof/>
+              <w:lang w:eastAsia="en-GB"/>
             </w:rPr>
           </w:pPr>
-          <w:hyperlink w:anchor="_Toc18319305" w:history="1">
+          <w:hyperlink w:anchor="_Toc18324832" w:history="1">
             <w:r>
               <w:rPr>
                 <w:rStyle w:val="Hyperlink"/>
@@ -1633,7 +1736,9 @@
             </w:r>
             <w:r>
               <w:rPr>
-                <w:noProof/>
+                <w:rFonts w:eastAsiaTheme="minorEastAsia"/>
+                <w:noProof/>
+                <w:lang w:eastAsia="en-GB"/>
               </w:rPr>
               <w:tab/>
             </w:r>
@@ -1663,7 +1768,7 @@
                 <w:noProof/>
                 <w:webHidden/>
               </w:rPr>
-              <w:instrText xml:space="preserve"> PAGEREF _Toc18319305 \h </w:instrText>
+              <w:instrText xml:space="preserve"> PAGEREF _Toc18324832 \h </w:instrText>
             </w:r>
             <w:r>
               <w:rPr>
@@ -1683,7 +1788,7 @@
                 <w:noProof/>
                 <w:webHidden/>
               </w:rPr>
-              <w:t>11</w:t>
+              <w:t>12</w:t>
             </w:r>
             <w:r>
               <w:rPr>
@@ -1707,7 +1812,7 @@
               <w:lang w:eastAsia="en-GB"/>
             </w:rPr>
           </w:pPr>
-          <w:hyperlink w:anchor="_Toc18319306" w:history="1">
+          <w:hyperlink w:anchor="_Toc18324833" w:history="1">
             <w:r>
               <w:rPr>
                 <w:rStyle w:val="Hyperlink"/>
@@ -1749,7 +1854,7 @@
                 <w:noProof/>
                 <w:webHidden/>
               </w:rPr>
-              <w:instrText xml:space="preserve"> PAGEREF _Toc18319306 \h </w:instrText>
+              <w:instrText xml:space="preserve"> PAGEREF _Toc18324833 \h </w:instrText>
             </w:r>
             <w:r>
               <w:rPr>
@@ -1769,7 +1874,7 @@
                 <w:noProof/>
                 <w:webHidden/>
               </w:rPr>
-              <w:t>11</w:t>
+              <w:t>12</w:t>
             </w:r>
             <w:r>
               <w:rPr>
@@ -1788,10 +1893,12 @@
               <w:tab w:val="right" w:leader="dot" w:pos="9016"/>
             </w:tabs>
             <w:rPr>
+              <w:rFonts w:eastAsiaTheme="minorEastAsia"/>
               <w:noProof/>
+              <w:lang w:eastAsia="en-GB"/>
             </w:rPr>
           </w:pPr>
-          <w:hyperlink w:anchor="_Toc18319307" w:history="1">
+          <w:hyperlink w:anchor="_Toc18324834" w:history="1">
             <w:r>
               <w:rPr>
                 <w:rStyle w:val="Hyperlink"/>
@@ -1801,7 +1908,9 @@
             </w:r>
             <w:r>
               <w:rPr>
-                <w:noProof/>
+                <w:rFonts w:eastAsiaTheme="minorEastAsia"/>
+                <w:noProof/>
+                <w:lang w:eastAsia="en-GB"/>
               </w:rPr>
               <w:tab/>
             </w:r>
@@ -1831,7 +1940,7 @@
                 <w:noProof/>
                 <w:webHidden/>
               </w:rPr>
-              <w:instrText xml:space="preserve"> PAGEREF _Toc18319307 \h </w:instrText>
+              <w:instrText xml:space="preserve"> PAGEREF _Toc18324834 \h </w:instrText>
             </w:r>
             <w:r>
               <w:rPr>
@@ -1851,7 +1960,7 @@
                 <w:noProof/>
                 <w:webHidden/>
               </w:rPr>
-              <w:t>12</w:t>
+              <w:t>13</w:t>
             </w:r>
             <w:r>
               <w:rPr>
@@ -1870,10 +1979,12 @@
               <w:tab w:val="right" w:leader="dot" w:pos="9016"/>
             </w:tabs>
             <w:rPr>
+              <w:rFonts w:eastAsiaTheme="minorEastAsia"/>
               <w:noProof/>
+              <w:lang w:eastAsia="en-GB"/>
             </w:rPr>
           </w:pPr>
-          <w:hyperlink w:anchor="_Toc18319308" w:history="1">
+          <w:hyperlink w:anchor="_Toc18324835" w:history="1">
             <w:r>
               <w:rPr>
                 <w:rStyle w:val="Hyperlink"/>
@@ -1883,7 +1994,9 @@
             </w:r>
             <w:r>
               <w:rPr>
-                <w:noProof/>
+                <w:rFonts w:eastAsiaTheme="minorEastAsia"/>
+                <w:noProof/>
+                <w:lang w:eastAsia="en-GB"/>
               </w:rPr>
               <w:tab/>
             </w:r>
@@ -1913,7 +2026,7 @@
                 <w:noProof/>
                 <w:webHidden/>
               </w:rPr>
-              <w:instrText xml:space="preserve"> PAGEREF _Toc18319308 \h </w:instrText>
+              <w:instrText xml:space="preserve"> PAGEREF _Toc18324835 \h </w:instrText>
             </w:r>
             <w:r>
               <w:rPr>
@@ -1933,7 +2046,7 @@
                 <w:noProof/>
                 <w:webHidden/>
               </w:rPr>
-              <w:t>12</w:t>
+              <w:t>13</w:t>
             </w:r>
             <w:r>
               <w:rPr>
@@ -1952,10 +2065,12 @@
               <w:tab w:val="right" w:leader="dot" w:pos="9016"/>
             </w:tabs>
             <w:rPr>
+              <w:rFonts w:eastAsiaTheme="minorEastAsia"/>
               <w:noProof/>
+              <w:lang w:eastAsia="en-GB"/>
             </w:rPr>
           </w:pPr>
-          <w:hyperlink w:anchor="_Toc18319309" w:history="1">
+          <w:hyperlink w:anchor="_Toc18324836" w:history="1">
             <w:r>
               <w:rPr>
                 <w:rStyle w:val="Hyperlink"/>
@@ -1965,7 +2080,9 @@
             </w:r>
             <w:r>
               <w:rPr>
-                <w:noProof/>
+                <w:rFonts w:eastAsiaTheme="minorEastAsia"/>
+                <w:noProof/>
+                <w:lang w:eastAsia="en-GB"/>
               </w:rPr>
               <w:tab/>
             </w:r>
@@ -1995,7 +2112,7 @@
                 <w:noProof/>
                 <w:webHidden/>
               </w:rPr>
-              <w:instrText xml:space="preserve"> PAGEREF _Toc18319309 \h </w:instrText>
+              <w:instrText xml:space="preserve"> PAGEREF _Toc18324836 \h </w:instrText>
             </w:r>
             <w:r>
               <w:rPr>
@@ -2015,7 +2132,7 @@
                 <w:noProof/>
                 <w:webHidden/>
               </w:rPr>
-              <w:t>12</w:t>
+              <w:t>13</w:t>
             </w:r>
             <w:r>
               <w:rPr>
@@ -2034,10 +2151,12 @@
               <w:tab w:val="right" w:leader="dot" w:pos="9016"/>
             </w:tabs>
             <w:rPr>
+              <w:rFonts w:eastAsiaTheme="minorEastAsia"/>
               <w:noProof/>
+              <w:lang w:eastAsia="en-GB"/>
             </w:rPr>
           </w:pPr>
-          <w:hyperlink w:anchor="_Toc18319310" w:history="1">
+          <w:hyperlink w:anchor="_Toc18324837" w:history="1">
             <w:r>
               <w:rPr>
                 <w:rStyle w:val="Hyperlink"/>
@@ -2047,7 +2166,9 @@
             </w:r>
             <w:r>
               <w:rPr>
-                <w:noProof/>
+                <w:rFonts w:eastAsiaTheme="minorEastAsia"/>
+                <w:noProof/>
+                <w:lang w:eastAsia="en-GB"/>
               </w:rPr>
               <w:tab/>
             </w:r>
@@ -2077,7 +2198,7 @@
                 <w:noProof/>
                 <w:webHidden/>
               </w:rPr>
-              <w:instrText xml:space="preserve"> PAGEREF _Toc18319310 \h </w:instrText>
+              <w:instrText xml:space="preserve"> PAGEREF _Toc18324837 \h </w:instrText>
             </w:r>
             <w:r>
               <w:rPr>
@@ -2097,7 +2218,7 @@
                 <w:noProof/>
                 <w:webHidden/>
               </w:rPr>
-              <w:t>12</w:t>
+              <w:t>13</w:t>
             </w:r>
             <w:r>
               <w:rPr>
@@ -2116,10 +2237,12 @@
               <w:tab w:val="right" w:leader="dot" w:pos="9016"/>
             </w:tabs>
             <w:rPr>
+              <w:rFonts w:eastAsiaTheme="minorEastAsia"/>
               <w:noProof/>
+              <w:lang w:eastAsia="en-GB"/>
             </w:rPr>
           </w:pPr>
-          <w:hyperlink w:anchor="_Toc18319311" w:history="1">
+          <w:hyperlink w:anchor="_Toc18324838" w:history="1">
             <w:r>
               <w:rPr>
                 <w:rStyle w:val="Hyperlink"/>
@@ -2129,7 +2252,9 @@
             </w:r>
             <w:r>
               <w:rPr>
-                <w:noProof/>
+                <w:rFonts w:eastAsiaTheme="minorEastAsia"/>
+                <w:noProof/>
+                <w:lang w:eastAsia="en-GB"/>
               </w:rPr>
               <w:tab/>
             </w:r>
@@ -2159,7 +2284,7 @@
                 <w:noProof/>
                 <w:webHidden/>
               </w:rPr>
-              <w:instrText xml:space="preserve"> PAGEREF _Toc18319311 \h </w:instrText>
+              <w:instrText xml:space="preserve"> PAGEREF _Toc18324838 \h </w:instrText>
             </w:r>
             <w:r>
               <w:rPr>
@@ -2179,7 +2304,7 @@
                 <w:noProof/>
                 <w:webHidden/>
               </w:rPr>
-              <w:t>13</w:t>
+              <w:t>14</w:t>
             </w:r>
             <w:r>
               <w:rPr>
@@ -2203,7 +2328,7 @@
               <w:lang w:eastAsia="en-GB"/>
             </w:rPr>
           </w:pPr>
-          <w:hyperlink w:anchor="_Toc18319312" w:history="1">
+          <w:hyperlink w:anchor="_Toc18324839" w:history="1">
             <w:r>
               <w:rPr>
                 <w:rStyle w:val="Hyperlink"/>
@@ -2245,7 +2370,7 @@
                 <w:noProof/>
                 <w:webHidden/>
               </w:rPr>
-              <w:instrText xml:space="preserve"> PAGEREF _Toc18319312 \h </w:instrText>
+              <w:instrText xml:space="preserve"> PAGEREF _Toc18324839 \h </w:instrText>
             </w:r>
             <w:r>
               <w:rPr>
@@ -2265,7 +2390,7 @@
                 <w:noProof/>
                 <w:webHidden/>
               </w:rPr>
-              <w:t>14</w:t>
+              <w:t>15</w:t>
             </w:r>
             <w:r>
               <w:rPr>
@@ -2289,7 +2414,7 @@
               <w:lang w:eastAsia="en-GB"/>
             </w:rPr>
           </w:pPr>
-          <w:hyperlink w:anchor="_Toc18319313" w:history="1">
+          <w:hyperlink w:anchor="_Toc18324840" w:history="1">
             <w:r>
               <w:rPr>
                 <w:rStyle w:val="Hyperlink"/>
@@ -2331,7 +2456,7 @@
                 <w:noProof/>
                 <w:webHidden/>
               </w:rPr>
-              <w:instrText xml:space="preserve"> PAGEREF _Toc18319313 \h </w:instrText>
+              <w:instrText xml:space="preserve"> PAGEREF _Toc18324840 \h </w:instrText>
             </w:r>
             <w:r>
               <w:rPr>
@@ -2351,7 +2476,7 @@
                 <w:noProof/>
                 <w:webHidden/>
               </w:rPr>
-              <w:t>14</w:t>
+              <w:t>15</w:t>
             </w:r>
             <w:r>
               <w:rPr>
@@ -2375,7 +2500,7 @@
               <w:lang w:eastAsia="en-GB"/>
             </w:rPr>
           </w:pPr>
-          <w:hyperlink w:anchor="_Toc18319314" w:history="1">
+          <w:hyperlink w:anchor="_Toc18324841" w:history="1">
             <w:r>
               <w:rPr>
                 <w:rStyle w:val="Hyperlink"/>
@@ -2417,7 +2542,7 @@
                 <w:noProof/>
                 <w:webHidden/>
               </w:rPr>
-              <w:instrText xml:space="preserve"> PAGEREF _Toc18319314 \h </w:instrText>
+              <w:instrText xml:space="preserve"> PAGEREF _Toc18324841 \h </w:instrText>
             </w:r>
             <w:r>
               <w:rPr>
@@ -2437,7 +2562,7 @@
                 <w:noProof/>
                 <w:webHidden/>
               </w:rPr>
-              <w:t>14</w:t>
+              <w:t>17</w:t>
             </w:r>
             <w:r>
               <w:rPr>
@@ -2461,7 +2586,7 @@
               <w:lang w:eastAsia="en-GB"/>
             </w:rPr>
           </w:pPr>
-          <w:hyperlink w:anchor="_Toc18319315" w:history="1">
+          <w:hyperlink w:anchor="_Toc18324842" w:history="1">
             <w:r>
               <w:rPr>
                 <w:rStyle w:val="Hyperlink"/>
@@ -2503,7 +2628,7 @@
                 <w:noProof/>
                 <w:webHidden/>
               </w:rPr>
-              <w:instrText xml:space="preserve"> PAGEREF _Toc18319315 \h </w:instrText>
+              <w:instrText xml:space="preserve"> PAGEREF _Toc18324842 \h </w:instrText>
             </w:r>
             <w:r>
               <w:rPr>
@@ -2523,7 +2648,7 @@
                 <w:noProof/>
                 <w:webHidden/>
               </w:rPr>
-              <w:t>15</w:t>
+              <w:t>17</w:t>
             </w:r>
             <w:r>
               <w:rPr>
@@ -2547,7 +2672,7 @@
               <w:lang w:eastAsia="en-GB"/>
             </w:rPr>
           </w:pPr>
-          <w:hyperlink w:anchor="_Toc18319316" w:history="1">
+          <w:hyperlink w:anchor="_Toc18324843" w:history="1">
             <w:r>
               <w:rPr>
                 <w:rStyle w:val="Hyperlink"/>
@@ -2589,7 +2714,7 @@
                 <w:noProof/>
                 <w:webHidden/>
               </w:rPr>
-              <w:instrText xml:space="preserve"> PAGEREF _Toc18319316 \h </w:instrText>
+              <w:instrText xml:space="preserve"> PAGEREF _Toc18324843 \h </w:instrText>
             </w:r>
             <w:r>
               <w:rPr>
@@ -2609,7 +2734,7 @@
                 <w:noProof/>
                 <w:webHidden/>
               </w:rPr>
-              <w:t>16</w:t>
+              <w:t>18</w:t>
             </w:r>
             <w:r>
               <w:rPr>
@@ -2633,7 +2758,7 @@
               <w:lang w:eastAsia="en-GB"/>
             </w:rPr>
           </w:pPr>
-          <w:hyperlink w:anchor="_Toc18319317" w:history="1">
+          <w:hyperlink w:anchor="_Toc18324844" w:history="1">
             <w:r>
               <w:rPr>
                 <w:rStyle w:val="Hyperlink"/>
@@ -2675,7 +2800,7 @@
                 <w:noProof/>
                 <w:webHidden/>
               </w:rPr>
-              <w:instrText xml:space="preserve"> PAGEREF _Toc18319317 \h </w:instrText>
+              <w:instrText xml:space="preserve"> PAGEREF _Toc18324844 \h </w:instrText>
             </w:r>
             <w:r>
               <w:rPr>
@@ -2695,7 +2820,7 @@
                 <w:noProof/>
                 <w:webHidden/>
               </w:rPr>
-              <w:t>17</w:t>
+              <w:t>21</w:t>
             </w:r>
             <w:r>
               <w:rPr>
@@ -2719,7 +2844,7 @@
               <w:lang w:eastAsia="en-GB"/>
             </w:rPr>
           </w:pPr>
-          <w:hyperlink w:anchor="_Toc18319318" w:history="1">
+          <w:hyperlink w:anchor="_Toc18324845" w:history="1">
             <w:r>
               <w:rPr>
                 <w:rStyle w:val="Hyperlink"/>
@@ -2761,7 +2886,7 @@
                 <w:noProof/>
                 <w:webHidden/>
               </w:rPr>
-              <w:instrText xml:space="preserve"> PAGEREF _Toc18319318 \h </w:instrText>
+              <w:instrText xml:space="preserve"> PAGEREF _Toc18324845 \h </w:instrText>
             </w:r>
             <w:r>
               <w:rPr>
@@ -2781,7 +2906,7 @@
                 <w:noProof/>
                 <w:webHidden/>
               </w:rPr>
-              <w:t>17</w:t>
+              <w:t>21</w:t>
             </w:r>
             <w:r>
               <w:rPr>
@@ -2805,7 +2930,7 @@
               <w:lang w:eastAsia="en-GB"/>
             </w:rPr>
           </w:pPr>
-          <w:hyperlink w:anchor="_Toc18319319" w:history="1">
+          <w:hyperlink w:anchor="_Toc18324846" w:history="1">
             <w:r>
               <w:rPr>
                 <w:rStyle w:val="Hyperlink"/>
@@ -2847,7 +2972,7 @@
                 <w:noProof/>
                 <w:webHidden/>
               </w:rPr>
-              <w:instrText xml:space="preserve"> PAGEREF _Toc18319319 \h </w:instrText>
+              <w:instrText xml:space="preserve"> PAGEREF _Toc18324846 \h </w:instrText>
             </w:r>
             <w:r>
               <w:rPr>
@@ -2867,7 +2992,7 @@
                 <w:noProof/>
                 <w:webHidden/>
               </w:rPr>
-              <w:t>17</w:t>
+              <w:t>21</w:t>
             </w:r>
             <w:r>
               <w:rPr>
@@ -2891,7 +3016,7 @@
               <w:lang w:eastAsia="en-GB"/>
             </w:rPr>
           </w:pPr>
-          <w:hyperlink w:anchor="_Toc18319320" w:history="1">
+          <w:hyperlink w:anchor="_Toc18324847" w:history="1">
             <w:r>
               <w:rPr>
                 <w:rStyle w:val="Hyperlink"/>
@@ -2933,7 +3058,7 @@
                 <w:noProof/>
                 <w:webHidden/>
               </w:rPr>
-              <w:instrText xml:space="preserve"> PAGEREF _Toc18319320 \h </w:instrText>
+              <w:instrText xml:space="preserve"> PAGEREF _Toc18324847 \h </w:instrText>
             </w:r>
             <w:r>
               <w:rPr>
@@ -2953,7 +3078,7 @@
                 <w:noProof/>
                 <w:webHidden/>
               </w:rPr>
-              <w:t>17</w:t>
+              <w:t>21</w:t>
             </w:r>
             <w:r>
               <w:rPr>
@@ -2977,7 +3102,7 @@
               <w:lang w:eastAsia="en-GB"/>
             </w:rPr>
           </w:pPr>
-          <w:hyperlink w:anchor="_Toc18319321" w:history="1">
+          <w:hyperlink w:anchor="_Toc18324848" w:history="1">
             <w:r>
               <w:rPr>
                 <w:rStyle w:val="Hyperlink"/>
@@ -3019,7 +3144,7 @@
                 <w:noProof/>
                 <w:webHidden/>
               </w:rPr>
-              <w:instrText xml:space="preserve"> PAGEREF _Toc18319321 \h </w:instrText>
+              <w:instrText xml:space="preserve"> PAGEREF _Toc18324848 \h </w:instrText>
             </w:r>
             <w:r>
               <w:rPr>
@@ -3039,7 +3164,7 @@
                 <w:noProof/>
                 <w:webHidden/>
               </w:rPr>
-              <w:t>18</w:t>
+              <w:t>22</w:t>
             </w:r>
             <w:r>
               <w:rPr>
@@ -3063,7 +3188,7 @@
               <w:lang w:eastAsia="en-GB"/>
             </w:rPr>
           </w:pPr>
-          <w:hyperlink w:anchor="_Toc18319322" w:history="1">
+          <w:hyperlink w:anchor="_Toc18324849" w:history="1">
             <w:r>
               <w:rPr>
                 <w:rStyle w:val="Hyperlink"/>
@@ -3105,7 +3230,7 @@
                 <w:noProof/>
                 <w:webHidden/>
               </w:rPr>
-              <w:instrText xml:space="preserve"> PAGEREF _Toc18319322 \h </w:instrText>
+              <w:instrText xml:space="preserve"> PAGEREF _Toc18324849 \h </w:instrText>
             </w:r>
             <w:r>
               <w:rPr>
@@ -3125,7 +3250,7 @@
                 <w:noProof/>
                 <w:webHidden/>
               </w:rPr>
-              <w:t>18</w:t>
+              <w:t>22</w:t>
             </w:r>
             <w:r>
               <w:rPr>
@@ -3149,7 +3274,7 @@
               <w:lang w:eastAsia="en-GB"/>
             </w:rPr>
           </w:pPr>
-          <w:hyperlink w:anchor="_Toc18319323" w:history="1">
+          <w:hyperlink w:anchor="_Toc18324850" w:history="1">
             <w:r>
               <w:rPr>
                 <w:rStyle w:val="Hyperlink"/>
@@ -3191,7 +3316,7 @@
                 <w:noProof/>
                 <w:webHidden/>
               </w:rPr>
-              <w:instrText xml:space="preserve"> PAGEREF _Toc18319323 \h </w:instrText>
+              <w:instrText xml:space="preserve"> PAGEREF _Toc18324850 \h </w:instrText>
             </w:r>
             <w:r>
               <w:rPr>
@@ -3211,7 +3336,7 @@
                 <w:noProof/>
                 <w:webHidden/>
               </w:rPr>
-              <w:t>18</w:t>
+              <w:t>22</w:t>
             </w:r>
             <w:r>
               <w:rPr>
@@ -3235,7 +3360,7 @@
               <w:lang w:eastAsia="en-GB"/>
             </w:rPr>
           </w:pPr>
-          <w:hyperlink w:anchor="_Toc18319324" w:history="1">
+          <w:hyperlink w:anchor="_Toc18324851" w:history="1">
             <w:r>
               <w:rPr>
                 <w:rStyle w:val="Hyperlink"/>
@@ -3277,7 +3402,7 @@
                 <w:noProof/>
                 <w:webHidden/>
               </w:rPr>
-              <w:instrText xml:space="preserve"> PAGEREF _Toc18319324 \h </w:instrText>
+              <w:instrText xml:space="preserve"> PAGEREF _Toc18324851 \h </w:instrText>
             </w:r>
             <w:r>
               <w:rPr>
@@ -3297,7 +3422,7 @@
                 <w:noProof/>
                 <w:webHidden/>
               </w:rPr>
-              <w:t>18</w:t>
+              <w:t>22</w:t>
             </w:r>
             <w:r>
               <w:rPr>
@@ -3321,7 +3446,7 @@
               <w:lang w:eastAsia="en-GB"/>
             </w:rPr>
           </w:pPr>
-          <w:hyperlink w:anchor="_Toc18319325" w:history="1">
+          <w:hyperlink w:anchor="_Toc18324852" w:history="1">
             <w:r>
               <w:rPr>
                 <w:rStyle w:val="Hyperlink"/>
@@ -3363,7 +3488,7 @@
                 <w:noProof/>
                 <w:webHidden/>
               </w:rPr>
-              <w:instrText xml:space="preserve"> PAGEREF _Toc18319325 \h </w:instrText>
+              <w:instrText xml:space="preserve"> PAGEREF _Toc18324852 \h </w:instrText>
             </w:r>
             <w:r>
               <w:rPr>
@@ -3383,7 +3508,7 @@
                 <w:noProof/>
                 <w:webHidden/>
               </w:rPr>
-              <w:t>18</w:t>
+              <w:t>22</w:t>
             </w:r>
             <w:r>
               <w:rPr>
@@ -3406,7 +3531,7 @@
               <w:lang w:eastAsia="en-GB"/>
             </w:rPr>
           </w:pPr>
-          <w:hyperlink w:anchor="_Toc18319326" w:history="1">
+          <w:hyperlink w:anchor="_Toc18324853" w:history="1">
             <w:r>
               <w:rPr>
                 <w:rStyle w:val="Hyperlink"/>
@@ -3433,7 +3558,7 @@
                 <w:noProof/>
                 <w:webHidden/>
               </w:rPr>
-              <w:instrText xml:space="preserve"> PAGEREF _Toc18319326 \h </w:instrText>
+              <w:instrText xml:space="preserve"> PAGEREF _Toc18324853 \h </w:instrText>
             </w:r>
             <w:r>
               <w:rPr>
@@ -3453,7 +3578,7 @@
                 <w:noProof/>
                 <w:webHidden/>
               </w:rPr>
-              <w:t>19</w:t>
+              <w:t>23</w:t>
             </w:r>
             <w:r>
               <w:rPr>
@@ -3476,7 +3601,7 @@
               <w:lang w:eastAsia="en-GB"/>
             </w:rPr>
           </w:pPr>
-          <w:hyperlink w:anchor="_Toc18319327" w:history="1">
+          <w:hyperlink w:anchor="_Toc18324854" w:history="1">
             <w:r>
               <w:rPr>
                 <w:rStyle w:val="Hyperlink"/>
@@ -3503,7 +3628,7 @@
                 <w:noProof/>
                 <w:webHidden/>
               </w:rPr>
-              <w:instrText xml:space="preserve"> PAGEREF _Toc18319327 \h </w:instrText>
+              <w:instrText xml:space="preserve"> PAGEREF _Toc18324854 \h </w:instrText>
             </w:r>
             <w:r>
               <w:rPr>
@@ -3523,7 +3648,7 @@
                 <w:noProof/>
                 <w:webHidden/>
               </w:rPr>
-              <w:t>21</w:t>
+              <w:t>25</w:t>
             </w:r>
             <w:r>
               <w:rPr>
@@ -3546,7 +3671,7 @@
               <w:lang w:eastAsia="en-GB"/>
             </w:rPr>
           </w:pPr>
-          <w:hyperlink w:anchor="_Toc18319328" w:history="1">
+          <w:hyperlink w:anchor="_Toc18324855" w:history="1">
             <w:r>
               <w:rPr>
                 <w:rStyle w:val="Hyperlink"/>
@@ -3573,7 +3698,7 @@
                 <w:noProof/>
                 <w:webHidden/>
               </w:rPr>
-              <w:instrText xml:space="preserve"> PAGEREF _Toc18319328 \h </w:instrText>
+              <w:instrText xml:space="preserve"> PAGEREF _Toc18324855 \h </w:instrText>
             </w:r>
             <w:r>
               <w:rPr>
@@ -3593,7 +3718,7 @@
                 <w:noProof/>
                 <w:webHidden/>
               </w:rPr>
-              <w:t>22</w:t>
+              <w:t>26</w:t>
             </w:r>
             <w:r>
               <w:rPr>
@@ -3616,7 +3741,7 @@
               <w:lang w:eastAsia="en-GB"/>
             </w:rPr>
           </w:pPr>
-          <w:hyperlink w:anchor="_Toc18319329" w:history="1">
+          <w:hyperlink w:anchor="_Toc18324856" w:history="1">
             <w:r>
               <w:rPr>
                 <w:rStyle w:val="Hyperlink"/>
@@ -3643,7 +3768,7 @@
                 <w:noProof/>
                 <w:webHidden/>
               </w:rPr>
-              <w:instrText xml:space="preserve"> PAGEREF _Toc18319329 \h </w:instrText>
+              <w:instrText xml:space="preserve"> PAGEREF _Toc18324856 \h </w:instrText>
             </w:r>
             <w:r>
               <w:rPr>
@@ -3663,7 +3788,7 @@
                 <w:noProof/>
                 <w:webHidden/>
               </w:rPr>
-              <w:t>22</w:t>
+              <w:t>26</w:t>
             </w:r>
             <w:r>
               <w:rPr>
@@ -3686,7 +3811,7 @@
               <w:lang w:eastAsia="en-GB"/>
             </w:rPr>
           </w:pPr>
-          <w:hyperlink w:anchor="_Toc18319330" w:history="1">
+          <w:hyperlink w:anchor="_Toc18324857" w:history="1">
             <w:r>
               <w:rPr>
                 <w:rStyle w:val="Hyperlink"/>
@@ -3713,7 +3838,7 @@
                 <w:noProof/>
                 <w:webHidden/>
               </w:rPr>
-              <w:instrText xml:space="preserve"> PAGEREF _Toc18319330 \h </w:instrText>
+              <w:instrText xml:space="preserve"> PAGEREF _Toc18324857 \h </w:instrText>
             </w:r>
             <w:r>
               <w:rPr>
@@ -3733,7 +3858,7 @@
                 <w:noProof/>
                 <w:webHidden/>
               </w:rPr>
-              <w:t>22</w:t>
+              <w:t>26</w:t>
             </w:r>
             <w:r>
               <w:rPr>
@@ -3756,7 +3881,7 @@
               <w:lang w:eastAsia="en-GB"/>
             </w:rPr>
           </w:pPr>
-          <w:hyperlink w:anchor="_Toc18319331" w:history="1">
+          <w:hyperlink w:anchor="_Toc18324858" w:history="1">
             <w:r>
               <w:rPr>
                 <w:rStyle w:val="Hyperlink"/>
@@ -3783,7 +3908,7 @@
                 <w:noProof/>
                 <w:webHidden/>
               </w:rPr>
-              <w:instrText xml:space="preserve"> PAGEREF _Toc18319331 \h </w:instrText>
+              <w:instrText xml:space="preserve"> PAGEREF _Toc18324858 \h </w:instrText>
             </w:r>
             <w:r>
               <w:rPr>
@@ -3803,7 +3928,7 @@
                 <w:noProof/>
                 <w:webHidden/>
               </w:rPr>
-              <w:t>22</w:t>
+              <w:t>26</w:t>
             </w:r>
             <w:r>
               <w:rPr>
@@ -3826,13 +3951,13 @@
               <w:lang w:eastAsia="en-GB"/>
             </w:rPr>
           </w:pPr>
-          <w:hyperlink w:anchor="_Toc18319332" w:history="1">
+          <w:hyperlink w:anchor="_Toc18324859" w:history="1">
             <w:r>
               <w:rPr>
                 <w:rStyle w:val="Hyperlink"/>
                 <w:noProof/>
               </w:rPr>
-              <w:t>Appendix D – Deliverables on Attached CD ROM</w:t>
+              <w:t>Appendix D – Deliverables</w:t>
             </w:r>
             <w:r>
               <w:rPr>
@@ -3853,7 +3978,7 @@
                 <w:noProof/>
                 <w:webHidden/>
               </w:rPr>
-              <w:instrText xml:space="preserve"> PAGEREF _Toc18319332 \h </w:instrText>
+              <w:instrText xml:space="preserve"> PAGEREF _Toc18324859 \h </w:instrText>
             </w:r>
             <w:r>
               <w:rPr>
@@ -3873,77 +3998,7 @@
                 <w:noProof/>
                 <w:webHidden/>
               </w:rPr>
-              <w:t>22</w:t>
-            </w:r>
-            <w:r>
-              <w:rPr>
-                <w:noProof/>
-                <w:webHidden/>
-              </w:rPr>
-              <w:fldChar w:fldCharType="end"/>
-            </w:r>
-          </w:hyperlink>
-        </w:p>
-        <w:p>
-          <w:pPr>
-            <w:pStyle w:val="TOC1"/>
-            <w:tabs>
-              <w:tab w:val="right" w:leader="dot" w:pos="9016"/>
-            </w:tabs>
-            <w:rPr>
-              <w:rFonts w:eastAsiaTheme="minorEastAsia"/>
-              <w:noProof/>
-              <w:lang w:eastAsia="en-GB"/>
-            </w:rPr>
-          </w:pPr>
-          <w:hyperlink w:anchor="_Toc18319333" w:history="1">
-            <w:r>
-              <w:rPr>
-                <w:rStyle w:val="Hyperlink"/>
-                <w:noProof/>
-              </w:rPr>
-              <w:t>Random Thoughts</w:t>
-            </w:r>
-            <w:r>
-              <w:rPr>
-                <w:noProof/>
-                <w:webHidden/>
-              </w:rPr>
-              <w:tab/>
-            </w:r>
-            <w:r>
-              <w:rPr>
-                <w:noProof/>
-                <w:webHidden/>
-              </w:rPr>
-              <w:fldChar w:fldCharType="begin"/>
-            </w:r>
-            <w:r>
-              <w:rPr>
-                <w:noProof/>
-                <w:webHidden/>
-              </w:rPr>
-              <w:instrText xml:space="preserve"> PAGEREF _Toc18319333 \h </w:instrText>
-            </w:r>
-            <w:r>
-              <w:rPr>
-                <w:noProof/>
-                <w:webHidden/>
-              </w:rPr>
-            </w:r>
-            <w:r>
-              <w:rPr>
-                <w:noProof/>
-                <w:webHidden/>
-              </w:rPr>
-              <w:fldChar w:fldCharType="separate"/>
-            </w:r>
-            <w:r>
-              <w:rPr>
-                <w:noProof/>
-                <w:webHidden/>
-              </w:rPr>
-              <w:t>23</w:t>
+              <w:t>26</w:t>
             </w:r>
             <w:r>
               <w:rPr>
@@ -3981,10 +4036,12 @@
         </w:numPr>
         <w:ind w:left="432" w:hanging="432"/>
       </w:pPr>
+      <w:bookmarkStart w:id="2" w:name="_Toc18324815"/>
       <w:r>
         <w:lastRenderedPageBreak/>
         <w:t>Table of Figures</w:t>
       </w:r>
+      <w:bookmarkEnd w:id="2"/>
     </w:p>
     <w:p>
       <w:pPr>
@@ -4007,7 +4064,7 @@
       <w:r>
         <w:fldChar w:fldCharType="separate"/>
       </w:r>
-      <w:hyperlink w:anchor="_Toc18322284" w:history="1">
+      <w:hyperlink w:anchor="_Toc18323758" w:history="1">
         <w:r>
           <w:rPr>
             <w:rStyle w:val="Hyperlink"/>
@@ -4034,7 +4091,7 @@
             <w:noProof/>
             <w:webHidden/>
           </w:rPr>
-          <w:instrText xml:space="preserve"> PAGEREF _Toc18322284 \h </w:instrText>
+          <w:instrText xml:space="preserve"> PAGEREF _Toc18323758 \h </w:instrText>
         </w:r>
         <w:r>
           <w:rPr>
@@ -4077,7 +4134,7 @@
           <w:lang w:eastAsia="en-GB"/>
         </w:rPr>
       </w:pPr>
-      <w:hyperlink w:anchor="_Toc18322285" w:history="1">
+      <w:hyperlink w:anchor="_Toc18323759" w:history="1">
         <w:r>
           <w:rPr>
             <w:rStyle w:val="Hyperlink"/>
@@ -4104,7 +4161,7 @@
             <w:noProof/>
             <w:webHidden/>
           </w:rPr>
-          <w:instrText xml:space="preserve"> PAGEREF _Toc18322285 \h </w:instrText>
+          <w:instrText xml:space="preserve"> PAGEREF _Toc18323759 \h </w:instrText>
         </w:r>
         <w:r>
           <w:rPr>
@@ -4147,7 +4204,7 @@
           <w:lang w:eastAsia="en-GB"/>
         </w:rPr>
       </w:pPr>
-      <w:hyperlink w:anchor="_Toc18322286" w:history="1">
+      <w:hyperlink w:anchor="_Toc18323760" w:history="1">
         <w:r>
           <w:rPr>
             <w:rStyle w:val="Hyperlink"/>
@@ -4174,7 +4231,7 @@
             <w:noProof/>
             <w:webHidden/>
           </w:rPr>
-          <w:instrText xml:space="preserve"> PAGEREF _Toc18322286 \h </w:instrText>
+          <w:instrText xml:space="preserve"> PAGEREF _Toc18323760 \h </w:instrText>
         </w:r>
         <w:r>
           <w:rPr>
@@ -4217,7 +4274,7 @@
           <w:lang w:eastAsia="en-GB"/>
         </w:rPr>
       </w:pPr>
-      <w:hyperlink w:anchor="_Toc18322287" w:history="1">
+      <w:hyperlink w:anchor="_Toc18323761" w:history="1">
         <w:r>
           <w:rPr>
             <w:rStyle w:val="Hyperlink"/>
@@ -4244,7 +4301,7 @@
             <w:noProof/>
             <w:webHidden/>
           </w:rPr>
-          <w:instrText xml:space="preserve"> PAGEREF _Toc18322287 \h </w:instrText>
+          <w:instrText xml:space="preserve"> PAGEREF _Toc18323761 \h </w:instrText>
         </w:r>
         <w:r>
           <w:rPr>
@@ -4287,13 +4344,13 @@
           <w:lang w:eastAsia="en-GB"/>
         </w:rPr>
       </w:pPr>
-      <w:hyperlink w:anchor="_Toc18322288" w:history="1">
+      <w:hyperlink w:anchor="_Toc18323762" w:history="1">
         <w:r>
           <w:rPr>
             <w:rStyle w:val="Hyperlink"/>
             <w:noProof/>
           </w:rPr>
-          <w:t>Figure 5 - The same snapshot adjusted using normalisation and one-hot encoding</w:t>
+          <w:t>Figure 5 - Snapshot adjusted using normalisation and one-hot encoding</w:t>
         </w:r>
         <w:r>
           <w:rPr>
@@ -4314,7 +4371,7 @@
             <w:noProof/>
             <w:webHidden/>
           </w:rPr>
-          <w:instrText xml:space="preserve"> PAGEREF _Toc18322288 \h </w:instrText>
+          <w:instrText xml:space="preserve"> PAGEREF _Toc18323762 \h </w:instrText>
         </w:r>
         <w:r>
           <w:rPr>
@@ -4347,6 +4404,76 @@
     </w:p>
     <w:p>
       <w:pPr>
+        <w:pStyle w:val="TableofFigures"/>
+        <w:tabs>
+          <w:tab w:val="right" w:leader="dot" w:pos="9016"/>
+        </w:tabs>
+        <w:rPr>
+          <w:rFonts w:eastAsiaTheme="minorEastAsia"/>
+          <w:noProof/>
+          <w:lang w:eastAsia="en-GB"/>
+        </w:rPr>
+      </w:pPr>
+      <w:hyperlink w:anchor="_Toc18323763" w:history="1">
+        <w:r>
+          <w:rPr>
+            <w:rStyle w:val="Hyperlink"/>
+            <w:noProof/>
+          </w:rPr>
+          <w:t>Figure 6 - Linear Regression Plots for Numeric Features</w:t>
+        </w:r>
+        <w:r>
+          <w:rPr>
+            <w:noProof/>
+            <w:webHidden/>
+          </w:rPr>
+          <w:tab/>
+        </w:r>
+        <w:r>
+          <w:rPr>
+            <w:noProof/>
+            <w:webHidden/>
+          </w:rPr>
+          <w:fldChar w:fldCharType="begin"/>
+        </w:r>
+        <w:r>
+          <w:rPr>
+            <w:noProof/>
+            <w:webHidden/>
+          </w:rPr>
+          <w:instrText xml:space="preserve"> PAGEREF _Toc18323763 \h </w:instrText>
+        </w:r>
+        <w:r>
+          <w:rPr>
+            <w:noProof/>
+            <w:webHidden/>
+          </w:rPr>
+        </w:r>
+        <w:r>
+          <w:rPr>
+            <w:noProof/>
+            <w:webHidden/>
+          </w:rPr>
+          <w:fldChar w:fldCharType="separate"/>
+        </w:r>
+        <w:r>
+          <w:rPr>
+            <w:noProof/>
+            <w:webHidden/>
+          </w:rPr>
+          <w:t>20</w:t>
+        </w:r>
+        <w:r>
+          <w:rPr>
+            <w:noProof/>
+            <w:webHidden/>
+          </w:rPr>
+          <w:fldChar w:fldCharType="end"/>
+        </w:r>
+      </w:hyperlink>
+    </w:p>
+    <w:p>
+      <w:pPr>
         <w:sectPr>
           <w:pgSz w:w="11906" w:h="16838"/>
           <w:pgMar w:top="1440" w:right="1440" w:bottom="1440" w:left="1440" w:header="708" w:footer="708" w:gutter="0"/>
@@ -4362,12 +4489,12 @@
       <w:pPr>
         <w:pStyle w:val="Heading1"/>
       </w:pPr>
-      <w:bookmarkStart w:id="1" w:name="_Toc18319289"/>
+      <w:bookmarkStart w:id="3" w:name="_Toc18324816"/>
       <w:r>
         <w:lastRenderedPageBreak/>
         <w:t>Abstract</w:t>
       </w:r>
-      <w:bookmarkEnd w:id="1"/>
+      <w:bookmarkEnd w:id="3"/>
     </w:p>
     <w:p/>
     <w:p>
@@ -4482,22 +4609,22 @@
       <w:pPr>
         <w:pStyle w:val="Heading1"/>
       </w:pPr>
-      <w:bookmarkStart w:id="2" w:name="_Toc18319290"/>
+      <w:bookmarkStart w:id="4" w:name="_Toc18324817"/>
       <w:r>
         <w:lastRenderedPageBreak/>
         <w:t>Introduction</w:t>
       </w:r>
-      <w:bookmarkEnd w:id="2"/>
+      <w:bookmarkEnd w:id="4"/>
     </w:p>
     <w:p>
       <w:pPr>
         <w:pStyle w:val="Heading2"/>
       </w:pPr>
-      <w:bookmarkStart w:id="3" w:name="_Toc18319291"/>
+      <w:bookmarkStart w:id="5" w:name="_Toc18324818"/>
       <w:r>
         <w:t>Background</w:t>
       </w:r>
-      <w:bookmarkEnd w:id="3"/>
+      <w:bookmarkEnd w:id="5"/>
     </w:p>
     <w:p>
       <w:pPr>
@@ -4623,11 +4750,11 @@
       <w:pPr>
         <w:pStyle w:val="Heading2"/>
       </w:pPr>
-      <w:bookmarkStart w:id="4" w:name="_Toc18319292"/>
+      <w:bookmarkStart w:id="6" w:name="_Toc18324819"/>
       <w:r>
         <w:t>Literary Review</w:t>
       </w:r>
-      <w:bookmarkEnd w:id="4"/>
+      <w:bookmarkEnd w:id="6"/>
     </w:p>
     <w:p>
       <w:r>
@@ -4639,18 +4766,16 @@
       <w:r>
         <w:t>ed in the project proposal.</w:t>
       </w:r>
-      <w:bookmarkStart w:id="5" w:name="_GoBack"/>
-      <w:bookmarkEnd w:id="5"/>
     </w:p>
     <w:p>
       <w:pPr>
         <w:pStyle w:val="Heading3"/>
       </w:pPr>
-      <w:bookmarkStart w:id="6" w:name="_Toc18319293"/>
+      <w:bookmarkStart w:id="7" w:name="_Toc18324820"/>
       <w:r>
         <w:t>Paediatric Post mortems</w:t>
       </w:r>
-      <w:bookmarkEnd w:id="6"/>
+      <w:bookmarkEnd w:id="7"/>
     </w:p>
     <w:p>
       <w:r>
@@ -4782,13 +4907,13 @@
       <w:pPr>
         <w:pStyle w:val="Heading3"/>
       </w:pPr>
-      <w:bookmarkStart w:id="7" w:name="_Toc5045005"/>
-      <w:bookmarkStart w:id="8" w:name="_Toc18319294"/>
+      <w:bookmarkStart w:id="8" w:name="_Toc5045005"/>
+      <w:bookmarkStart w:id="9" w:name="_Toc18324821"/>
       <w:r>
         <w:t>Data Extraction</w:t>
       </w:r>
-      <w:bookmarkEnd w:id="7"/>
       <w:bookmarkEnd w:id="8"/>
+      <w:bookmarkEnd w:id="9"/>
     </w:p>
     <w:p>
       <w:r>
@@ -4998,13 +5123,13 @@
       <w:pPr>
         <w:pStyle w:val="Heading3"/>
       </w:pPr>
-      <w:bookmarkStart w:id="9" w:name="_Toc5045006"/>
-      <w:bookmarkStart w:id="10" w:name="_Toc18319295"/>
+      <w:bookmarkStart w:id="10" w:name="_Toc5045006"/>
+      <w:bookmarkStart w:id="11" w:name="_Toc18324822"/>
       <w:r>
         <w:t>Data Wrangling</w:t>
       </w:r>
-      <w:bookmarkEnd w:id="9"/>
       <w:bookmarkEnd w:id="10"/>
+      <w:bookmarkEnd w:id="11"/>
     </w:p>
     <w:p>
       <w:pPr>
@@ -5192,13 +5317,13 @@
       <w:pPr>
         <w:pStyle w:val="Heading3"/>
       </w:pPr>
-      <w:bookmarkStart w:id="11" w:name="_Toc5045007"/>
-      <w:bookmarkStart w:id="12" w:name="_Toc18319296"/>
+      <w:bookmarkStart w:id="12" w:name="_Toc5045007"/>
+      <w:bookmarkStart w:id="13" w:name="_Toc18324823"/>
       <w:r>
         <w:t>Analytics</w:t>
       </w:r>
-      <w:bookmarkEnd w:id="11"/>
       <w:bookmarkEnd w:id="12"/>
+      <w:bookmarkEnd w:id="13"/>
     </w:p>
     <w:p>
       <w:r>
@@ -5443,11 +5568,11 @@
       <w:pPr>
         <w:pStyle w:val="Heading2"/>
       </w:pPr>
-      <w:bookmarkStart w:id="13" w:name="_Toc18319297"/>
+      <w:bookmarkStart w:id="14" w:name="_Toc18324824"/>
       <w:r>
         <w:t>Report outline</w:t>
       </w:r>
-      <w:bookmarkEnd w:id="13"/>
+      <w:bookmarkEnd w:id="14"/>
     </w:p>
     <w:p/>
     <w:p>
@@ -5472,11 +5597,11 @@
       <w:pPr>
         <w:pStyle w:val="Heading2"/>
       </w:pPr>
-      <w:bookmarkStart w:id="14" w:name="_Toc18319298"/>
+      <w:bookmarkStart w:id="15" w:name="_Toc18324825"/>
       <w:r>
         <w:t>Aim and Objectives</w:t>
       </w:r>
-      <w:bookmarkEnd w:id="14"/>
+      <w:bookmarkEnd w:id="15"/>
     </w:p>
     <w:p/>
     <w:p>
@@ -5549,23 +5674,23 @@
       <w:pPr>
         <w:pStyle w:val="Heading1"/>
       </w:pPr>
-      <w:bookmarkStart w:id="15" w:name="_Toc18319299"/>
+      <w:bookmarkStart w:id="16" w:name="_Toc18324826"/>
       <w:r>
         <w:lastRenderedPageBreak/>
         <w:t>Methods</w:t>
       </w:r>
-      <w:bookmarkEnd w:id="15"/>
+      <w:bookmarkEnd w:id="16"/>
     </w:p>
     <w:p/>
     <w:p>
       <w:pPr>
         <w:pStyle w:val="Heading2"/>
       </w:pPr>
-      <w:bookmarkStart w:id="16" w:name="_Toc18319300"/>
+      <w:bookmarkStart w:id="17" w:name="_Toc18324827"/>
       <w:r>
         <w:t>Project Pipeline</w:t>
       </w:r>
-      <w:bookmarkEnd w:id="16"/>
+      <w:bookmarkEnd w:id="17"/>
     </w:p>
     <w:p>
       <w:r>
@@ -5605,11 +5730,11 @@
       <w:pPr>
         <w:pStyle w:val="Heading2"/>
       </w:pPr>
-      <w:bookmarkStart w:id="17" w:name="_Toc18319301"/>
+      <w:bookmarkStart w:id="18" w:name="_Toc18324828"/>
       <w:r>
         <w:t>Data Engineering</w:t>
       </w:r>
-      <w:bookmarkEnd w:id="17"/>
+      <w:bookmarkEnd w:id="18"/>
     </w:p>
     <w:p>
       <w:r>
@@ -5650,11 +5775,11 @@
       <w:pPr>
         <w:pStyle w:val="Heading3"/>
       </w:pPr>
-      <w:bookmarkStart w:id="18" w:name="_Toc18319302"/>
+      <w:bookmarkStart w:id="19" w:name="_Toc18324829"/>
       <w:r>
         <w:t>Extract, Transform, Load (ETL) Process</w:t>
       </w:r>
-      <w:bookmarkEnd w:id="18"/>
+      <w:bookmarkEnd w:id="19"/>
     </w:p>
     <w:p>
       <w:r>
@@ -5747,12 +5872,12 @@
       <w:pPr>
         <w:pStyle w:val="Heading3"/>
       </w:pPr>
-      <w:bookmarkStart w:id="19" w:name="_Toc18319303"/>
+      <w:bookmarkStart w:id="20" w:name="_Toc18324830"/>
       <w:r>
         <w:lastRenderedPageBreak/>
         <w:t>Creation of Summary and Reporting Attributes</w:t>
       </w:r>
-      <w:bookmarkEnd w:id="19"/>
+      <w:bookmarkEnd w:id="20"/>
     </w:p>
     <w:p>
       <w:r>
@@ -5941,11 +6066,11 @@
       <w:pPr>
         <w:pStyle w:val="Heading3"/>
       </w:pPr>
-      <w:bookmarkStart w:id="20" w:name="_Toc18319304"/>
+      <w:bookmarkStart w:id="21" w:name="_Toc18324831"/>
       <w:r>
         <w:t>Identifying Data to be included in this study</w:t>
       </w:r>
-      <w:bookmarkEnd w:id="20"/>
+      <w:bookmarkEnd w:id="21"/>
     </w:p>
     <w:p>
       <w:r>
@@ -6184,11 +6309,11 @@
       <w:pPr>
         <w:pStyle w:val="Heading3"/>
       </w:pPr>
-      <w:bookmarkStart w:id="21" w:name="_Toc18319305"/>
+      <w:bookmarkStart w:id="22" w:name="_Toc18324832"/>
       <w:r>
         <w:t>Data Wrangling</w:t>
       </w:r>
-      <w:bookmarkEnd w:id="21"/>
+      <w:bookmarkEnd w:id="22"/>
     </w:p>
     <w:p>
       <w:r>
@@ -6278,11 +6403,11 @@
       <w:pPr>
         <w:pStyle w:val="Heading2"/>
       </w:pPr>
-      <w:bookmarkStart w:id="22" w:name="_Toc18319306"/>
+      <w:bookmarkStart w:id="23" w:name="_Toc18324833"/>
       <w:r>
         <w:t>Analytics</w:t>
       </w:r>
-      <w:bookmarkEnd w:id="22"/>
+      <w:bookmarkEnd w:id="23"/>
     </w:p>
     <w:p>
       <w:r>
@@ -6410,12 +6535,12 @@
       <w:pPr>
         <w:pStyle w:val="Heading3"/>
       </w:pPr>
-      <w:bookmarkStart w:id="23" w:name="_Toc18319307"/>
+      <w:bookmarkStart w:id="24" w:name="_Toc18324834"/>
       <w:r>
         <w:lastRenderedPageBreak/>
         <w:t>Visualisation: ggplot2</w:t>
       </w:r>
-      <w:bookmarkEnd w:id="23"/>
+      <w:bookmarkEnd w:id="24"/>
     </w:p>
     <w:p>
       <w:r>
@@ -6529,7 +6654,7 @@
       <w:pPr>
         <w:pStyle w:val="Heading3"/>
       </w:pPr>
-      <w:bookmarkStart w:id="24" w:name="_Toc18319308"/>
+      <w:bookmarkStart w:id="25" w:name="_Toc18324835"/>
       <w:r>
         <w:t xml:space="preserve">Decision Tree: </w:t>
       </w:r>
@@ -6537,7 +6662,7 @@
       <w:r>
         <w:t>rpart</w:t>
       </w:r>
-      <w:bookmarkEnd w:id="24"/>
+      <w:bookmarkEnd w:id="25"/>
       <w:proofErr w:type="spellEnd"/>
     </w:p>
     <w:p>
@@ -6639,7 +6764,7 @@
       <w:pPr>
         <w:pStyle w:val="Heading3"/>
       </w:pPr>
-      <w:bookmarkStart w:id="25" w:name="_Toc18319309"/>
+      <w:bookmarkStart w:id="26" w:name="_Toc18324836"/>
       <w:r>
         <w:t xml:space="preserve">Random Forests: </w:t>
       </w:r>
@@ -6647,7 +6772,7 @@
       <w:r>
         <w:t>randomForest</w:t>
       </w:r>
-      <w:bookmarkEnd w:id="25"/>
+      <w:bookmarkEnd w:id="26"/>
       <w:proofErr w:type="spellEnd"/>
     </w:p>
     <w:p>
@@ -6724,7 +6849,7 @@
       <w:pPr>
         <w:pStyle w:val="Heading3"/>
       </w:pPr>
-      <w:bookmarkStart w:id="26" w:name="_Toc18319310"/>
+      <w:bookmarkStart w:id="27" w:name="_Toc18324837"/>
       <w:r>
         <w:t xml:space="preserve">Gradient Boosted Decision Tree: </w:t>
       </w:r>
@@ -6732,7 +6857,7 @@
       <w:r>
         <w:t>xgboost</w:t>
       </w:r>
-      <w:bookmarkEnd w:id="26"/>
+      <w:bookmarkEnd w:id="27"/>
       <w:proofErr w:type="spellEnd"/>
       <w:r>
         <w:t xml:space="preserve"> </w:t>
@@ -6889,11 +7014,11 @@
       <w:pPr>
         <w:pStyle w:val="Heading3"/>
       </w:pPr>
-      <w:bookmarkStart w:id="27" w:name="_Toc18319311"/>
+      <w:bookmarkStart w:id="28" w:name="_Toc18324838"/>
       <w:r>
         <w:t>Combined Results</w:t>
       </w:r>
-      <w:bookmarkEnd w:id="27"/>
+      <w:bookmarkEnd w:id="28"/>
     </w:p>
     <w:p>
       <w:r>
@@ -6979,7 +7104,7 @@
       <w:pPr>
         <w:pStyle w:val="Heading1"/>
       </w:pPr>
-      <w:bookmarkStart w:id="28" w:name="_Toc18319312"/>
+      <w:bookmarkStart w:id="29" w:name="_Toc18324839"/>
       <w:r>
         <w:lastRenderedPageBreak/>
         <w:t>Data</w:t>
@@ -6987,7 +7112,7 @@
       <w:r>
         <w:t xml:space="preserve"> Engineering</w:t>
       </w:r>
-      <w:bookmarkEnd w:id="28"/>
+      <w:bookmarkEnd w:id="29"/>
     </w:p>
     <w:p/>
     <w:p>
@@ -7003,11 +7128,11 @@
       <w:pPr>
         <w:pStyle w:val="Heading2"/>
       </w:pPr>
-      <w:bookmarkStart w:id="29" w:name="_Toc18319313"/>
+      <w:bookmarkStart w:id="30" w:name="_Toc18324840"/>
       <w:r>
         <w:t>ETL Process</w:t>
       </w:r>
-      <w:bookmarkEnd w:id="29"/>
+      <w:bookmarkEnd w:id="30"/>
     </w:p>
     <w:p>
       <w:r>
@@ -7105,7 +7230,7 @@
       <w:pPr>
         <w:pStyle w:val="Caption"/>
       </w:pPr>
-      <w:bookmarkStart w:id="30" w:name="_Toc18322284"/>
+      <w:bookmarkStart w:id="31" w:name="_Toc18323758"/>
       <w:r>
         <w:t xml:space="preserve">Figure </w:t>
       </w:r>
@@ -7128,9 +7253,12 @@
         <w:fldChar w:fldCharType="end"/>
       </w:r>
       <w:r>
-        <w:t>- PM Research Database - Partial Schema</w:t>
-      </w:r>
-      <w:bookmarkEnd w:id="30"/>
+        <w:t xml:space="preserve">- PM Research Database - Partial </w:t>
+      </w:r>
+      <w:bookmarkEnd w:id="31"/>
+      <w:r>
+        <w:t>Entity Relationship Diagram</w:t>
+      </w:r>
     </w:p>
     <w:p>
       <w:r>
@@ -7194,7 +7322,7 @@
           <w:noProof/>
         </w:rPr>
       </w:pPr>
-      <w:bookmarkStart w:id="31" w:name="_Toc18322285"/>
+      <w:bookmarkStart w:id="32" w:name="_Toc18323759"/>
       <w:r>
         <w:t xml:space="preserve">Figure </w:t>
       </w:r>
@@ -7225,7 +7353,7 @@
         </w:rPr>
         <w:t xml:space="preserve"> within the EAV model</w:t>
       </w:r>
-      <w:bookmarkEnd w:id="31"/>
+      <w:bookmarkEnd w:id="32"/>
     </w:p>
     <w:p>
       <w:r>
@@ -7320,7 +7448,7 @@
       <w:pPr>
         <w:pStyle w:val="Caption"/>
       </w:pPr>
-      <w:bookmarkStart w:id="32" w:name="_Toc18322286"/>
+      <w:bookmarkStart w:id="33" w:name="_Toc18323760"/>
       <w:r>
         <w:t xml:space="preserve">Figure </w:t>
       </w:r>
@@ -7351,7 +7479,10 @@
       <w:r>
         <w:t>HAS Schema</w:t>
       </w:r>
-      <w:bookmarkEnd w:id="32"/>
+      <w:bookmarkEnd w:id="33"/>
+      <w:r>
+        <w:t xml:space="preserve"> Entity Relationship Diagram</w:t>
+      </w:r>
     </w:p>
     <w:p>
       <w:r>
@@ -7412,11 +7543,11 @@
       <w:pPr>
         <w:pStyle w:val="Heading2"/>
       </w:pPr>
-      <w:bookmarkStart w:id="33" w:name="_Toc18319314"/>
+      <w:bookmarkStart w:id="34" w:name="_Toc18324841"/>
       <w:r>
         <w:t>Creation of Summary and Reporting Attributes</w:t>
       </w:r>
-      <w:bookmarkEnd w:id="33"/>
+      <w:bookmarkEnd w:id="34"/>
     </w:p>
     <w:p>
       <w:r>
@@ -7768,11 +7899,11 @@
       <w:pPr>
         <w:pStyle w:val="Heading2"/>
       </w:pPr>
-      <w:bookmarkStart w:id="34" w:name="_Toc18319315"/>
+      <w:bookmarkStart w:id="35" w:name="_Toc18324842"/>
       <w:r>
         <w:t>Identifying Data to be included in this study</w:t>
       </w:r>
-      <w:bookmarkEnd w:id="34"/>
+      <w:bookmarkEnd w:id="35"/>
     </w:p>
     <w:p>
       <w:r>
@@ -8063,11 +8194,11 @@
       <w:pPr>
         <w:pStyle w:val="Heading2"/>
       </w:pPr>
-      <w:bookmarkStart w:id="35" w:name="_Toc18319316"/>
+      <w:bookmarkStart w:id="36" w:name="_Toc18324843"/>
       <w:r>
         <w:t>Data Wrangling</w:t>
       </w:r>
-      <w:bookmarkEnd w:id="35"/>
+      <w:bookmarkEnd w:id="36"/>
     </w:p>
     <w:p>
       <w:r>
@@ -8208,7 +8339,7 @@
           <w:noProof/>
         </w:rPr>
       </w:pPr>
-      <w:bookmarkStart w:id="36" w:name="_Toc18322287"/>
+      <w:bookmarkStart w:id="37" w:name="_Toc18323761"/>
       <w:r>
         <w:t xml:space="preserve">Figure </w:t>
       </w:r>
@@ -8239,8 +8370,9 @@
         </w:rPr>
         <w:t>Snapshot of the original RDV</w:t>
       </w:r>
-      <w:bookmarkEnd w:id="36"/>
-    </w:p>
+      <w:bookmarkEnd w:id="37"/>
+    </w:p>
+    <w:p/>
     <w:p>
       <w:r>
         <w:rPr>
@@ -8294,7 +8426,7 @@
       <w:pPr>
         <w:pStyle w:val="Caption"/>
       </w:pPr>
-      <w:bookmarkStart w:id="37" w:name="_Toc18322288"/>
+      <w:bookmarkStart w:id="38" w:name="_Toc18323762"/>
       <w:r>
         <w:t xml:space="preserve">Figure </w:t>
       </w:r>
@@ -8322,8 +8454,9 @@
       <w:r>
         <w:t>napshot adjusted using normalisation and one-hot encoding</w:t>
       </w:r>
-      <w:bookmarkEnd w:id="37"/>
-    </w:p>
+      <w:bookmarkEnd w:id="38"/>
+    </w:p>
+    <w:p/>
     <w:p>
       <w:r>
         <w:t>It was decided for comparison of the models that all models should be developed against the same data structure.</w:t>
@@ -8355,7 +8488,13 @@
         </w:numPr>
       </w:pPr>
       <w:r>
-        <w:t>Develop a linear regression model for each measurement variable split by age and sex.</w:t>
+        <w:t>Develop a linear regression mod</w:t>
+      </w:r>
+      <w:r>
+        <w:t>el for each measurement feature</w:t>
+      </w:r>
+      <w:r>
+        <w:t xml:space="preserve"> split by age and sex.</w:t>
       </w:r>
     </w:p>
     <w:p>
@@ -8408,7 +8547,283 @@
       <w:r>
         <w:t xml:space="preserve"> to plot results</w:t>
       </w:r>
-    </w:p>
+      <w:r>
+        <w:br/>
+      </w:r>
+      <w:r>
+        <w:br/>
+      </w:r>
+      <w:r>
+        <w:br/>
+      </w:r>
+      <w:r>
+        <w:br/>
+      </w:r>
+      <w:r>
+        <w:br/>
+      </w:r>
+      <w:r>
+        <w:br/>
+      </w:r>
+      <w:r>
+        <w:br/>
+      </w:r>
+      <w:r>
+        <w:br/>
+      </w:r>
+      <w:r>
+        <w:br/>
+      </w:r>
+      <w:r>
+        <w:br/>
+      </w:r>
+      <w:r>
+        <w:br/>
+      </w:r>
+      <w:r>
+        <w:br/>
+      </w:r>
+      <w:r>
+        <w:lastRenderedPageBreak/>
+        <w:br/>
+      </w:r>
+      <w:r>
+        <w:br/>
+      </w:r>
+    </w:p>
+    <w:tbl>
+      <w:tblPr>
+        <w:tblStyle w:val="TableGrid"/>
+        <w:tblW w:w="0" w:type="auto"/>
+        <w:tblInd w:w="-5" w:type="dxa"/>
+        <w:tblLook w:val="04A0" w:firstRow="1" w:lastRow="0" w:firstColumn="1" w:lastColumn="0" w:noHBand="0" w:noVBand="1"/>
+      </w:tblPr>
+      <w:tblGrid>
+        <w:gridCol w:w="4687"/>
+        <w:gridCol w:w="4334"/>
+      </w:tblGrid>
+      <w:tr>
+        <w:tc>
+          <w:tcPr>
+            <w:tcW w:w="4687" w:type="dxa"/>
+          </w:tcPr>
+          <w:p>
+            <w:pPr>
+              <w:pStyle w:val="ListParagraph"/>
+              <w:ind w:left="0"/>
+              <w:rPr>
+                <w:noProof/>
+                <w:lang w:eastAsia="en-GB"/>
+              </w:rPr>
+            </w:pPr>
+            <w:r>
+              <w:rPr>
+                <w:noProof/>
+                <w:lang w:eastAsia="en-GB"/>
+              </w:rPr>
+              <w:t>Linear Regression plots for ages &lt;= 100 days</w:t>
+            </w:r>
+          </w:p>
+        </w:tc>
+        <w:tc>
+          <w:tcPr>
+            <w:tcW w:w="4334" w:type="dxa"/>
+          </w:tcPr>
+          <w:p>
+            <w:pPr>
+              <w:pStyle w:val="ListParagraph"/>
+              <w:ind w:left="0"/>
+              <w:rPr>
+                <w:noProof/>
+                <w:lang w:eastAsia="en-GB"/>
+              </w:rPr>
+            </w:pPr>
+            <w:r>
+              <w:rPr>
+                <w:noProof/>
+                <w:lang w:eastAsia="en-GB"/>
+              </w:rPr>
+              <w:t>Linear Regression plots for ages &gt; 100 days</w:t>
+            </w:r>
+          </w:p>
+        </w:tc>
+      </w:tr>
+      <w:tr>
+        <w:tc>
+          <w:tcPr>
+            <w:tcW w:w="4687" w:type="dxa"/>
+          </w:tcPr>
+          <w:p>
+            <w:pPr>
+              <w:pStyle w:val="ListParagraph"/>
+              <w:ind w:left="0"/>
+            </w:pPr>
+            <w:r>
+              <w:rPr>
+                <w:noProof/>
+                <w:lang w:eastAsia="en-GB"/>
+              </w:rPr>
+              <w:drawing>
+                <wp:inline distT="0" distB="0" distL="0" distR="0">
+                  <wp:extent cx="2887178" cy="2867025"/>
+                  <wp:effectExtent l="0" t="0" r="8890" b="0"/>
+                  <wp:docPr id="6" name="Picture 6"/>
+                  <wp:cNvGraphicFramePr>
+                    <a:graphicFrameLocks xmlns:a="http://schemas.openxmlformats.org/drawingml/2006/main" noChangeAspect="1"/>
+                  </wp:cNvGraphicFramePr>
+                  <a:graphic xmlns:a="http://schemas.openxmlformats.org/drawingml/2006/main">
+                    <a:graphicData uri="http://schemas.openxmlformats.org/drawingml/2006/picture">
+                      <pic:pic xmlns:pic="http://schemas.openxmlformats.org/drawingml/2006/picture">
+                        <pic:nvPicPr>
+                          <pic:cNvPr id="6" name="lr_nn.png"/>
+                          <pic:cNvPicPr/>
+                        </pic:nvPicPr>
+                        <pic:blipFill>
+                          <a:blip r:embed="rId15" cstate="print">
+                            <a:extLst>
+                              <a:ext uri="{28A0092B-C50C-407E-A947-70E740481C1C}">
+                                <a14:useLocalDpi xmlns:a14="http://schemas.microsoft.com/office/drawing/2010/main" val="0"/>
+                              </a:ext>
+                            </a:extLst>
+                          </a:blip>
+                          <a:stretch>
+                            <a:fillRect/>
+                          </a:stretch>
+                        </pic:blipFill>
+                        <pic:spPr>
+                          <a:xfrm>
+                            <a:off x="0" y="0"/>
+                            <a:ext cx="2918628" cy="2898256"/>
+                          </a:xfrm>
+                          <a:prstGeom prst="rect">
+                            <a:avLst/>
+                          </a:prstGeom>
+                        </pic:spPr>
+                      </pic:pic>
+                    </a:graphicData>
+                  </a:graphic>
+                </wp:inline>
+              </w:drawing>
+            </w:r>
+          </w:p>
+        </w:tc>
+        <w:tc>
+          <w:tcPr>
+            <w:tcW w:w="4334" w:type="dxa"/>
+          </w:tcPr>
+          <w:p>
+            <w:pPr>
+              <w:pStyle w:val="ListParagraph"/>
+              <w:ind w:left="0"/>
+            </w:pPr>
+            <w:r>
+              <w:rPr>
+                <w:noProof/>
+                <w:lang w:eastAsia="en-GB"/>
+              </w:rPr>
+              <w:drawing>
+                <wp:inline distT="0" distB="0" distL="0" distR="0">
+                  <wp:extent cx="2664529" cy="2867025"/>
+                  <wp:effectExtent l="0" t="0" r="2540" b="0"/>
+                  <wp:docPr id="7" name="Picture 7"/>
+                  <wp:cNvGraphicFramePr>
+                    <a:graphicFrameLocks xmlns:a="http://schemas.openxmlformats.org/drawingml/2006/main" noChangeAspect="1"/>
+                  </wp:cNvGraphicFramePr>
+                  <a:graphic xmlns:a="http://schemas.openxmlformats.org/drawingml/2006/main">
+                    <a:graphicData uri="http://schemas.openxmlformats.org/drawingml/2006/picture">
+                      <pic:pic xmlns:pic="http://schemas.openxmlformats.org/drawingml/2006/picture">
+                        <pic:nvPicPr>
+                          <pic:cNvPr id="7" name="lr_infants.png"/>
+                          <pic:cNvPicPr/>
+                        </pic:nvPicPr>
+                        <pic:blipFill>
+                          <a:blip r:embed="rId16" cstate="print">
+                            <a:extLst>
+                              <a:ext uri="{28A0092B-C50C-407E-A947-70E740481C1C}">
+                                <a14:useLocalDpi xmlns:a14="http://schemas.microsoft.com/office/drawing/2010/main" val="0"/>
+                              </a:ext>
+                            </a:extLst>
+                          </a:blip>
+                          <a:stretch>
+                            <a:fillRect/>
+                          </a:stretch>
+                        </pic:blipFill>
+                        <pic:spPr>
+                          <a:xfrm>
+                            <a:off x="0" y="0"/>
+                            <a:ext cx="2700217" cy="2905425"/>
+                          </a:xfrm>
+                          <a:prstGeom prst="rect">
+                            <a:avLst/>
+                          </a:prstGeom>
+                        </pic:spPr>
+                      </pic:pic>
+                    </a:graphicData>
+                  </a:graphic>
+                </wp:inline>
+              </w:drawing>
+            </w:r>
+          </w:p>
+        </w:tc>
+      </w:tr>
+      <w:tr>
+        <w:tc>
+          <w:tcPr>
+            <w:tcW w:w="9021" w:type="dxa"/>
+            <w:gridSpan w:val="2"/>
+          </w:tcPr>
+          <w:p>
+            <w:pPr>
+              <w:pStyle w:val="ListParagraph"/>
+              <w:ind w:left="0"/>
+              <w:rPr>
+                <w:noProof/>
+                <w:lang w:eastAsia="en-GB"/>
+              </w:rPr>
+            </w:pPr>
+            <w:r>
+              <w:rPr>
+                <w:noProof/>
+                <w:lang w:eastAsia="en-GB"/>
+              </w:rPr>
+              <w:t>Blue dots and yellow lines = Male, red dots and green lines = Female</w:t>
+            </w:r>
+          </w:p>
+        </w:tc>
+      </w:tr>
+    </w:tbl>
+    <w:p>
+      <w:pPr>
+        <w:pStyle w:val="Caption"/>
+      </w:pPr>
+      <w:bookmarkStart w:id="39" w:name="_Toc18323763"/>
+      <w:r>
+        <w:t xml:space="preserve">Figure </w:t>
+      </w:r>
+      <w:r>
+        <w:fldChar w:fldCharType="begin"/>
+      </w:r>
+      <w:r>
+        <w:instrText xml:space="preserve"> SEQ Figure \* ARABIC </w:instrText>
+      </w:r>
+      <w:r>
+        <w:fldChar w:fldCharType="separate"/>
+      </w:r>
+      <w:r>
+        <w:rPr>
+          <w:noProof/>
+        </w:rPr>
+        <w:t>6</w:t>
+      </w:r>
+      <w:r>
+        <w:fldChar w:fldCharType="end"/>
+      </w:r>
+      <w:r>
+        <w:t xml:space="preserve"> - Linear Regression Plots for Numeric Features</w:t>
+      </w:r>
+      <w:bookmarkEnd w:id="39"/>
+    </w:p>
+    <w:p/>
     <w:p>
       <w:pPr>
         <w:pStyle w:val="ListParagraph"/>
@@ -8553,12 +8968,12 @@
       <w:pPr>
         <w:pStyle w:val="Heading1"/>
       </w:pPr>
-      <w:bookmarkStart w:id="38" w:name="_Toc18319317"/>
+      <w:bookmarkStart w:id="40" w:name="_Toc18324844"/>
       <w:r>
         <w:lastRenderedPageBreak/>
         <w:t>Analysis</w:t>
       </w:r>
-      <w:bookmarkEnd w:id="38"/>
+      <w:bookmarkEnd w:id="40"/>
     </w:p>
     <w:p/>
     <w:p>
@@ -8570,11 +8985,11 @@
       <w:pPr>
         <w:pStyle w:val="Heading2"/>
       </w:pPr>
-      <w:bookmarkStart w:id="39" w:name="_Toc18319318"/>
+      <w:bookmarkStart w:id="41" w:name="_Toc18324845"/>
       <w:r>
         <w:t>Missing data</w:t>
       </w:r>
-      <w:bookmarkEnd w:id="39"/>
+      <w:bookmarkEnd w:id="41"/>
     </w:p>
     <w:p>
       <w:pPr>
@@ -8605,22 +9020,22 @@
       <w:pPr>
         <w:pStyle w:val="Heading2"/>
       </w:pPr>
-      <w:bookmarkStart w:id="40" w:name="_Toc18319319"/>
+      <w:bookmarkStart w:id="42" w:name="_Toc18324846"/>
       <w:r>
         <w:t>Create models</w:t>
       </w:r>
-      <w:bookmarkEnd w:id="40"/>
+      <w:bookmarkEnd w:id="42"/>
     </w:p>
     <w:p/>
     <w:p>
       <w:pPr>
         <w:pStyle w:val="Heading2"/>
       </w:pPr>
-      <w:bookmarkStart w:id="41" w:name="_Toc18319320"/>
+      <w:bookmarkStart w:id="43" w:name="_Toc18324847"/>
       <w:r>
         <w:t>Tune models</w:t>
       </w:r>
-      <w:bookmarkEnd w:id="41"/>
+      <w:bookmarkEnd w:id="43"/>
     </w:p>
     <w:p/>
     <w:p/>
@@ -8633,12 +9048,12 @@
       <w:pPr>
         <w:pStyle w:val="Heading1"/>
       </w:pPr>
-      <w:bookmarkStart w:id="42" w:name="_Toc18319321"/>
+      <w:bookmarkStart w:id="44" w:name="_Toc18324848"/>
       <w:r>
         <w:lastRenderedPageBreak/>
         <w:t>Results</w:t>
       </w:r>
-      <w:bookmarkEnd w:id="42"/>
+      <w:bookmarkEnd w:id="44"/>
     </w:p>
     <w:p/>
     <w:p>
@@ -8651,22 +9066,22 @@
       <w:pPr>
         <w:pStyle w:val="Heading1"/>
       </w:pPr>
-      <w:bookmarkStart w:id="43" w:name="_Toc18319322"/>
+      <w:bookmarkStart w:id="45" w:name="_Toc18324849"/>
       <w:r>
         <w:t>Conclusion</w:t>
       </w:r>
-      <w:bookmarkEnd w:id="43"/>
+      <w:bookmarkEnd w:id="45"/>
     </w:p>
     <w:p/>
     <w:p>
       <w:pPr>
         <w:pStyle w:val="Heading2"/>
       </w:pPr>
-      <w:bookmarkStart w:id="44" w:name="_Toc18319323"/>
+      <w:bookmarkStart w:id="46" w:name="_Toc18324850"/>
       <w:r>
         <w:t>Project Summary</w:t>
       </w:r>
-      <w:bookmarkEnd w:id="44"/>
+      <w:bookmarkEnd w:id="46"/>
     </w:p>
     <w:p/>
     <w:p>
@@ -8679,11 +9094,11 @@
       <w:pPr>
         <w:pStyle w:val="Heading2"/>
       </w:pPr>
-      <w:bookmarkStart w:id="45" w:name="_Toc18319324"/>
+      <w:bookmarkStart w:id="47" w:name="_Toc18324851"/>
       <w:r>
         <w:t>Project Evaluation</w:t>
       </w:r>
-      <w:bookmarkEnd w:id="45"/>
+      <w:bookmarkEnd w:id="47"/>
     </w:p>
     <w:p/>
     <w:p>
@@ -8696,11 +9111,11 @@
       <w:pPr>
         <w:pStyle w:val="Heading2"/>
       </w:pPr>
-      <w:bookmarkStart w:id="46" w:name="_Toc18319325"/>
+      <w:bookmarkStart w:id="48" w:name="_Toc18324852"/>
       <w:r>
         <w:t>Recommendations for Future Work</w:t>
       </w:r>
-      <w:bookmarkEnd w:id="46"/>
+      <w:bookmarkEnd w:id="48"/>
     </w:p>
     <w:p/>
     <w:p/>
@@ -8722,12 +9137,12 @@
           <w:numId w:val="0"/>
         </w:numPr>
       </w:pPr>
-      <w:bookmarkStart w:id="47" w:name="_Toc18319326"/>
+      <w:bookmarkStart w:id="49" w:name="_Toc18324853"/>
       <w:r>
         <w:lastRenderedPageBreak/>
         <w:t>References</w:t>
       </w:r>
-      <w:bookmarkEnd w:id="47"/>
+      <w:bookmarkEnd w:id="49"/>
     </w:p>
     <w:p>
       <w:pPr>
@@ -9061,7 +9476,7 @@
       </w:r>
     </w:p>
     <w:p>
-      <w:hyperlink r:id="rId15" w:history="1">
+      <w:hyperlink r:id="rId17" w:history="1">
         <w:r>
           <w:rPr>
             <w:rStyle w:val="Hyperlink"/>
@@ -9078,7 +9493,7 @@
       <w:proofErr w:type="spellEnd"/>
     </w:p>
     <w:p>
-      <w:hyperlink r:id="rId16" w:history="1">
+      <w:hyperlink r:id="rId18" w:history="1">
         <w:r>
           <w:rPr>
             <w:rStyle w:val="Hyperlink"/>
@@ -9096,7 +9511,7 @@
       <w:proofErr w:type="spellEnd"/>
     </w:p>
     <w:p>
-      <w:hyperlink r:id="rId17" w:history="1">
+      <w:hyperlink r:id="rId19" w:history="1">
         <w:r>
           <w:rPr>
             <w:rStyle w:val="Hyperlink"/>
@@ -9106,7 +9521,7 @@
       </w:hyperlink>
     </w:p>
     <w:p>
-      <w:hyperlink r:id="rId18" w:history="1">
+      <w:hyperlink r:id="rId20" w:history="1">
         <w:r>
           <w:rPr>
             <w:rStyle w:val="Hyperlink"/>
@@ -9124,7 +9539,7 @@
       <w:proofErr w:type="spellEnd"/>
     </w:p>
     <w:p>
-      <w:hyperlink r:id="rId19" w:history="1">
+      <w:hyperlink r:id="rId21" w:history="1">
         <w:r>
           <w:rPr>
             <w:rStyle w:val="Hyperlink"/>
@@ -9134,7 +9549,7 @@
       </w:hyperlink>
     </w:p>
     <w:p>
-      <w:hyperlink r:id="rId20" w:history="1">
+      <w:hyperlink r:id="rId22" w:history="1">
         <w:r>
           <w:rPr>
             <w:rStyle w:val="Hyperlink"/>
@@ -9157,7 +9572,7 @@
       </w:r>
     </w:p>
     <w:p>
-      <w:hyperlink r:id="rId21" w:history="1">
+      <w:hyperlink r:id="rId23" w:history="1">
         <w:r>
           <w:rPr>
             <w:rStyle w:val="Hyperlink"/>
@@ -9188,12 +9603,12 @@
           <w:numId w:val="0"/>
         </w:numPr>
       </w:pPr>
-      <w:bookmarkStart w:id="48" w:name="_Toc18319327"/>
+      <w:bookmarkStart w:id="50" w:name="_Toc18324854"/>
       <w:r>
         <w:lastRenderedPageBreak/>
         <w:t>Glossary of Terms</w:t>
       </w:r>
-      <w:bookmarkEnd w:id="48"/>
+      <w:bookmarkEnd w:id="50"/>
     </w:p>
     <w:p/>
     <w:p>
@@ -9202,7 +9617,7 @@
       </w:r>
     </w:p>
     <w:p>
-      <w:hyperlink r:id="rId22" w:history="1">
+      <w:hyperlink r:id="rId24" w:history="1">
         <w:r>
           <w:rPr>
             <w:rStyle w:val="Hyperlink"/>
@@ -9486,12 +9901,12 @@
           <w:numId w:val="0"/>
         </w:numPr>
       </w:pPr>
-      <w:bookmarkStart w:id="49" w:name="_Toc18319328"/>
+      <w:bookmarkStart w:id="51" w:name="_Toc18324855"/>
       <w:r>
         <w:lastRenderedPageBreak/>
         <w:t>Appendix A – Example Project Code</w:t>
       </w:r>
-      <w:bookmarkEnd w:id="49"/>
+      <w:bookmarkEnd w:id="51"/>
     </w:p>
     <w:p/>
     <w:p>
@@ -9518,11 +9933,11 @@
           <w:numId w:val="0"/>
         </w:numPr>
       </w:pPr>
-      <w:bookmarkStart w:id="50" w:name="_Toc18319329"/>
+      <w:bookmarkStart w:id="52" w:name="_Toc18324856"/>
       <w:r>
         <w:t>Appendix B – ETL Process</w:t>
       </w:r>
-      <w:bookmarkEnd w:id="50"/>
+      <w:bookmarkEnd w:id="52"/>
     </w:p>
     <w:p/>
     <w:p/>
@@ -9534,14 +9949,14 @@
           <w:numId w:val="0"/>
         </w:numPr>
       </w:pPr>
-      <w:bookmarkStart w:id="51" w:name="_Toc18319330"/>
+      <w:bookmarkStart w:id="53" w:name="_Toc18324857"/>
       <w:r>
         <w:t>Appendix C</w:t>
       </w:r>
       <w:r>
         <w:t xml:space="preserve"> –RDV structure</w:t>
       </w:r>
-      <w:bookmarkEnd w:id="51"/>
+      <w:bookmarkEnd w:id="53"/>
     </w:p>
     <w:p/>
     <w:p/>
@@ -9553,7 +9968,7 @@
           <w:numId w:val="0"/>
         </w:numPr>
       </w:pPr>
-      <w:bookmarkStart w:id="52" w:name="_Toc18319331"/>
+      <w:bookmarkStart w:id="54" w:name="_Toc18324858"/>
       <w:r>
         <w:t>Appen</w:t>
       </w:r>
@@ -9563,7 +9978,7 @@
       <w:r>
         <w:t xml:space="preserve"> analytic process</w:t>
       </w:r>
-      <w:bookmarkEnd w:id="52"/>
+      <w:bookmarkEnd w:id="54"/>
     </w:p>
     <w:p/>
     <w:p>
@@ -9580,11 +9995,11 @@
           <w:numId w:val="0"/>
         </w:numPr>
       </w:pPr>
-      <w:bookmarkStart w:id="53" w:name="_Toc18319332"/>
-      <w:r>
-        <w:t>Appendix D – Deliverables on Attached CD ROM</w:t>
-      </w:r>
-      <w:bookmarkEnd w:id="53"/>
+      <w:bookmarkStart w:id="55" w:name="_Toc18324859"/>
+      <w:r>
+        <w:t>Appendix D – Deliverables</w:t>
+      </w:r>
+      <w:bookmarkEnd w:id="55"/>
     </w:p>
     <w:p/>
     <w:p/>
@@ -9599,20 +10014,20 @@
     </w:p>
     <w:p>
       <w:pPr>
-        <w:pStyle w:val="Heading1"/>
-        <w:numPr>
-          <w:ilvl w:val="0"/>
-          <w:numId w:val="0"/>
-        </w:numPr>
-      </w:pPr>
-      <w:bookmarkStart w:id="54" w:name="_Toc18319333"/>
-      <w:r>
+        <w:rPr>
+          <w:color w:val="5B9BD5" w:themeColor="accent1"/>
+          <w:sz w:val="32"/>
+          <w:szCs w:val="32"/>
+        </w:rPr>
+      </w:pPr>
+      <w:r>
+        <w:rPr>
+          <w:color w:val="5B9BD5" w:themeColor="accent1"/>
+          <w:sz w:val="32"/>
+          <w:szCs w:val="32"/>
+        </w:rPr>
         <w:lastRenderedPageBreak/>
-        <w:t>Random Thoughts</w:t>
-      </w:r>
-      <w:bookmarkEnd w:id="54"/>
-      <w:r>
-        <w:t xml:space="preserve"> </w:t>
+        <w:t xml:space="preserve">Random Thoughts </w:t>
       </w:r>
     </w:p>
     <w:p>
@@ -9648,7 +10063,43 @@
         </w:numPr>
       </w:pPr>
       <w:r>
-        <w:t>Reproducible results</w:t>
+        <w:t>R code; evolved through three stages</w:t>
+      </w:r>
+    </w:p>
+    <w:p>
+      <w:pPr>
+        <w:pStyle w:val="ListParagraph"/>
+        <w:numPr>
+          <w:ilvl w:val="1"/>
+          <w:numId w:val="3"/>
+        </w:numPr>
+      </w:pPr>
+      <w:r>
+        <w:t>Individual model</w:t>
+      </w:r>
+    </w:p>
+    <w:p>
+      <w:pPr>
+        <w:pStyle w:val="ListParagraph"/>
+        <w:numPr>
+          <w:ilvl w:val="1"/>
+          <w:numId w:val="3"/>
+        </w:numPr>
+      </w:pPr>
+      <w:r>
+        <w:t>Model run for all PM stages</w:t>
+      </w:r>
+    </w:p>
+    <w:p>
+      <w:pPr>
+        <w:pStyle w:val="ListParagraph"/>
+        <w:numPr>
+          <w:ilvl w:val="1"/>
+          <w:numId w:val="3"/>
+        </w:numPr>
+      </w:pPr>
+      <w:r>
+        <w:t>Model as a function called with multiple random keys.</w:t>
       </w:r>
     </w:p>
     <w:p>
@@ -9660,139 +10111,7 @@
         </w:numPr>
       </w:pPr>
       <w:r>
-        <w:t>R code; evolved through three stages</w:t>
-      </w:r>
-    </w:p>
-    <w:p>
-      <w:pPr>
-        <w:pStyle w:val="ListParagraph"/>
-        <w:numPr>
-          <w:ilvl w:val="1"/>
-          <w:numId w:val="3"/>
-        </w:numPr>
-      </w:pPr>
-      <w:r>
-        <w:t>Individual model</w:t>
-      </w:r>
-    </w:p>
-    <w:p>
-      <w:pPr>
-        <w:pStyle w:val="ListParagraph"/>
-        <w:numPr>
-          <w:ilvl w:val="1"/>
-          <w:numId w:val="3"/>
-        </w:numPr>
-      </w:pPr>
-      <w:r>
-        <w:t>Model run for all PM stages</w:t>
-      </w:r>
-    </w:p>
-    <w:p>
-      <w:pPr>
-        <w:pStyle w:val="ListParagraph"/>
-        <w:numPr>
-          <w:ilvl w:val="1"/>
-          <w:numId w:val="3"/>
-        </w:numPr>
-      </w:pPr>
-      <w:r>
-        <w:t>Model as a function called with multiple random keys.</w:t>
-      </w:r>
-    </w:p>
-    <w:p>
-      <w:pPr>
-        <w:pStyle w:val="ListParagraph"/>
-        <w:numPr>
-          <w:ilvl w:val="0"/>
-          <w:numId w:val="3"/>
-        </w:numPr>
-      </w:pPr>
-      <w:r>
         <w:t>Balanced data</w:t>
-      </w:r>
-    </w:p>
-    <w:p>
-      <w:pPr>
-        <w:pStyle w:val="ListParagraph"/>
-        <w:numPr>
-          <w:ilvl w:val="0"/>
-          <w:numId w:val="3"/>
-        </w:numPr>
-      </w:pPr>
-      <w:r>
-        <w:t>Methods before data?</w:t>
-      </w:r>
-    </w:p>
-    <w:p>
-      <w:pPr>
-        <w:pStyle w:val="ListParagraph"/>
-        <w:numPr>
-          <w:ilvl w:val="1"/>
-          <w:numId w:val="3"/>
-        </w:numPr>
-      </w:pPr>
-      <w:r>
-        <w:t>Include Software architecture in methods?</w:t>
-      </w:r>
-    </w:p>
-    <w:p>
-      <w:pPr>
-        <w:pStyle w:val="ListParagraph"/>
-        <w:numPr>
-          <w:ilvl w:val="2"/>
-          <w:numId w:val="3"/>
-        </w:numPr>
-      </w:pPr>
-      <w:r>
-        <w:t>Tools and programing language</w:t>
-      </w:r>
-    </w:p>
-    <w:p>
-      <w:pPr>
-        <w:pStyle w:val="ListParagraph"/>
-        <w:numPr>
-          <w:ilvl w:val="3"/>
-          <w:numId w:val="3"/>
-        </w:numPr>
-      </w:pPr>
-      <w:r>
-        <w:t>Why use R over Python?</w:t>
-      </w:r>
-    </w:p>
-    <w:p>
-      <w:pPr>
-        <w:pStyle w:val="ListParagraph"/>
-        <w:numPr>
-          <w:ilvl w:val="2"/>
-          <w:numId w:val="3"/>
-        </w:numPr>
-      </w:pPr>
-      <w:r>
-        <w:t>Project pipeline</w:t>
-      </w:r>
-    </w:p>
-    <w:p>
-      <w:pPr>
-        <w:pStyle w:val="ListParagraph"/>
-        <w:numPr>
-          <w:ilvl w:val="3"/>
-          <w:numId w:val="3"/>
-        </w:numPr>
-      </w:pPr>
-      <w:r>
-        <w:t>PM Research Database =&gt; EAV Schema =&gt; Summary and Study based Attributes =&gt; RDV production =&gt; RDV Adjustments =&gt; Run models =&gt; review results</w:t>
-      </w:r>
-    </w:p>
-    <w:p>
-      <w:pPr>
-        <w:pStyle w:val="ListParagraph"/>
-        <w:numPr>
-          <w:ilvl w:val="1"/>
-          <w:numId w:val="3"/>
-        </w:numPr>
-      </w:pPr>
-      <w:r>
-        <w:t>Testing and Profiling</w:t>
       </w:r>
     </w:p>
     <w:p>
@@ -9903,7 +10222,7 @@
           <w:rPr>
             <w:noProof/>
           </w:rPr>
-          <w:t>8</w:t>
+          <w:t>2</w:t>
         </w:r>
         <w:r>
           <w:rPr>
@@ -14283,7 +14602,7 @@
 </file>
 
 <file path=customXml/itemProps1.xml><?xml version="1.0" encoding="utf-8"?>
-<ds:datastoreItem xmlns:ds="http://schemas.openxmlformats.org/officeDocument/2006/customXml" ds:itemID="{D3B0E28D-A91C-4B6D-816D-6FC8AC58C438}">
+<ds:datastoreItem xmlns:ds="http://schemas.openxmlformats.org/officeDocument/2006/customXml" ds:itemID="{B4196C21-0FAB-4340-93A5-6341AC4594B5}">
   <ds:schemaRefs>
     <ds:schemaRef ds:uri="http://schemas.openxmlformats.org/officeDocument/2006/bibliography"/>
   </ds:schemaRefs>

</xml_diff>

<commit_message>
Visualisation section complete starting on models.
</commit_message>
<xml_diff>
--- a/Docs/BoothJ_DS_report_v03.docx
+++ b/Docs/BoothJ_DS_report_v03.docx
@@ -22,10 +22,7 @@
         <w:t>MSc Project Report</w:t>
       </w:r>
     </w:p>
-    <w:p>
-      <w:bookmarkStart w:id="0" w:name="_GoBack"/>
-      <w:bookmarkEnd w:id="0"/>
-    </w:p>
+    <w:p/>
     <w:p>
       <w:r>
         <w:t>16</w:t>
@@ -154,7 +151,7 @@
           <w:szCs w:val="32"/>
         </w:rPr>
       </w:pPr>
-      <w:bookmarkStart w:id="1" w:name="_Toc15543542"/>
+      <w:bookmarkStart w:id="0" w:name="_Toc15543542"/>
       <w:r>
         <w:rPr>
           <w:color w:val="5B9BD5" w:themeColor="accent1"/>
@@ -164,7 +161,7 @@
         <w:lastRenderedPageBreak/>
         <w:t>Academic Declaration</w:t>
       </w:r>
-      <w:bookmarkEnd w:id="1"/>
+      <w:bookmarkEnd w:id="0"/>
     </w:p>
     <w:p/>
     <w:p>
@@ -4036,12 +4033,12 @@
         </w:numPr>
         <w:ind w:left="432" w:hanging="432"/>
       </w:pPr>
-      <w:bookmarkStart w:id="2" w:name="_Toc18324815"/>
+      <w:bookmarkStart w:id="1" w:name="_Toc18324815"/>
       <w:r>
         <w:lastRenderedPageBreak/>
         <w:t>Table of Figures</w:t>
       </w:r>
-      <w:bookmarkEnd w:id="2"/>
+      <w:bookmarkEnd w:id="1"/>
     </w:p>
     <w:p>
       <w:pPr>
@@ -4064,13 +4061,13 @@
       <w:r>
         <w:fldChar w:fldCharType="separate"/>
       </w:r>
-      <w:hyperlink w:anchor="_Toc18323758" w:history="1">
+      <w:hyperlink w:anchor="_Toc18409187" w:history="1">
         <w:r>
           <w:rPr>
             <w:rStyle w:val="Hyperlink"/>
             <w:noProof/>
           </w:rPr>
-          <w:t>Figure 1- PM Research Database - Partial Schema</w:t>
+          <w:t>Figure 1- PM Research Database - Partial Entity Relationship Diagram</w:t>
         </w:r>
         <w:r>
           <w:rPr>
@@ -4091,7 +4088,7 @@
             <w:noProof/>
             <w:webHidden/>
           </w:rPr>
-          <w:instrText xml:space="preserve"> PAGEREF _Toc18323758 \h </w:instrText>
+          <w:instrText xml:space="preserve"> PAGEREF _Toc18409187 \h </w:instrText>
         </w:r>
         <w:r>
           <w:rPr>
@@ -4134,7 +4131,7 @@
           <w:lang w:eastAsia="en-GB"/>
         </w:rPr>
       </w:pPr>
-      <w:hyperlink w:anchor="_Toc18323759" w:history="1">
+      <w:hyperlink w:anchor="_Toc18409188" w:history="1">
         <w:r>
           <w:rPr>
             <w:rStyle w:val="Hyperlink"/>
@@ -4161,7 +4158,7 @@
             <w:noProof/>
             <w:webHidden/>
           </w:rPr>
-          <w:instrText xml:space="preserve"> PAGEREF _Toc18323759 \h </w:instrText>
+          <w:instrText xml:space="preserve"> PAGEREF _Toc18409188 \h </w:instrText>
         </w:r>
         <w:r>
           <w:rPr>
@@ -4204,13 +4201,13 @@
           <w:lang w:eastAsia="en-GB"/>
         </w:rPr>
       </w:pPr>
-      <w:hyperlink w:anchor="_Toc18323760" w:history="1">
+      <w:hyperlink w:anchor="_Toc18409189" w:history="1">
         <w:r>
           <w:rPr>
             <w:rStyle w:val="Hyperlink"/>
             <w:noProof/>
           </w:rPr>
-          <w:t>Figure 3 - HAS Schema</w:t>
+          <w:t>Figure 3 - HAS Schema Entity Relationship Diagram</w:t>
         </w:r>
         <w:r>
           <w:rPr>
@@ -4231,7 +4228,7 @@
             <w:noProof/>
             <w:webHidden/>
           </w:rPr>
-          <w:instrText xml:space="preserve"> PAGEREF _Toc18323760 \h </w:instrText>
+          <w:instrText xml:space="preserve"> PAGEREF _Toc18409189 \h </w:instrText>
         </w:r>
         <w:r>
           <w:rPr>
@@ -4274,7 +4271,7 @@
           <w:lang w:eastAsia="en-GB"/>
         </w:rPr>
       </w:pPr>
-      <w:hyperlink w:anchor="_Toc18323761" w:history="1">
+      <w:hyperlink w:anchor="_Toc18409190" w:history="1">
         <w:r>
           <w:rPr>
             <w:rStyle w:val="Hyperlink"/>
@@ -4301,7 +4298,7 @@
             <w:noProof/>
             <w:webHidden/>
           </w:rPr>
-          <w:instrText xml:space="preserve"> PAGEREF _Toc18323761 \h </w:instrText>
+          <w:instrText xml:space="preserve"> PAGEREF _Toc18409190 \h </w:instrText>
         </w:r>
         <w:r>
           <w:rPr>
@@ -4344,7 +4341,7 @@
           <w:lang w:eastAsia="en-GB"/>
         </w:rPr>
       </w:pPr>
-      <w:hyperlink w:anchor="_Toc18323762" w:history="1">
+      <w:hyperlink w:anchor="_Toc18409191" w:history="1">
         <w:r>
           <w:rPr>
             <w:rStyle w:val="Hyperlink"/>
@@ -4371,7 +4368,7 @@
             <w:noProof/>
             <w:webHidden/>
           </w:rPr>
-          <w:instrText xml:space="preserve"> PAGEREF _Toc18323762 \h </w:instrText>
+          <w:instrText xml:space="preserve"> PAGEREF _Toc18409191 \h </w:instrText>
         </w:r>
         <w:r>
           <w:rPr>
@@ -4414,7 +4411,7 @@
           <w:lang w:eastAsia="en-GB"/>
         </w:rPr>
       </w:pPr>
-      <w:hyperlink w:anchor="_Toc18323763" w:history="1">
+      <w:hyperlink w:anchor="_Toc18409192" w:history="1">
         <w:r>
           <w:rPr>
             <w:rStyle w:val="Hyperlink"/>
@@ -4441,7 +4438,7 @@
             <w:noProof/>
             <w:webHidden/>
           </w:rPr>
-          <w:instrText xml:space="preserve"> PAGEREF _Toc18323763 \h </w:instrText>
+          <w:instrText xml:space="preserve"> PAGEREF _Toc18409192 \h </w:instrText>
         </w:r>
         <w:r>
           <w:rPr>
@@ -4474,6 +4471,286 @@
     </w:p>
     <w:p>
       <w:pPr>
+        <w:pStyle w:val="TableofFigures"/>
+        <w:tabs>
+          <w:tab w:val="right" w:leader="dot" w:pos="9016"/>
+        </w:tabs>
+        <w:rPr>
+          <w:rFonts w:eastAsiaTheme="minorEastAsia"/>
+          <w:noProof/>
+          <w:lang w:eastAsia="en-GB"/>
+        </w:rPr>
+      </w:pPr>
+      <w:hyperlink w:anchor="_Toc18409193" w:history="1">
+        <w:r>
+          <w:rPr>
+            <w:rStyle w:val="Hyperlink"/>
+            <w:noProof/>
+          </w:rPr>
+          <w:t>Figure 7 - Visualisations of Complete Data Set</w:t>
+        </w:r>
+        <w:r>
+          <w:rPr>
+            <w:noProof/>
+            <w:webHidden/>
+          </w:rPr>
+          <w:tab/>
+        </w:r>
+        <w:r>
+          <w:rPr>
+            <w:noProof/>
+            <w:webHidden/>
+          </w:rPr>
+          <w:fldChar w:fldCharType="begin"/>
+        </w:r>
+        <w:r>
+          <w:rPr>
+            <w:noProof/>
+            <w:webHidden/>
+          </w:rPr>
+          <w:instrText xml:space="preserve"> PAGEREF _Toc18409193 \h </w:instrText>
+        </w:r>
+        <w:r>
+          <w:rPr>
+            <w:noProof/>
+            <w:webHidden/>
+          </w:rPr>
+        </w:r>
+        <w:r>
+          <w:rPr>
+            <w:noProof/>
+            <w:webHidden/>
+          </w:rPr>
+          <w:fldChar w:fldCharType="separate"/>
+        </w:r>
+        <w:r>
+          <w:rPr>
+            <w:noProof/>
+            <w:webHidden/>
+          </w:rPr>
+          <w:t>21</w:t>
+        </w:r>
+        <w:r>
+          <w:rPr>
+            <w:noProof/>
+            <w:webHidden/>
+          </w:rPr>
+          <w:fldChar w:fldCharType="end"/>
+        </w:r>
+      </w:hyperlink>
+    </w:p>
+    <w:p>
+      <w:pPr>
+        <w:pStyle w:val="TableofFigures"/>
+        <w:tabs>
+          <w:tab w:val="right" w:leader="dot" w:pos="9016"/>
+        </w:tabs>
+        <w:rPr>
+          <w:rFonts w:eastAsiaTheme="minorEastAsia"/>
+          <w:noProof/>
+          <w:lang w:eastAsia="en-GB"/>
+        </w:rPr>
+      </w:pPr>
+      <w:hyperlink w:anchor="_Toc18409194" w:history="1">
+        <w:r>
+          <w:rPr>
+            <w:rStyle w:val="Hyperlink"/>
+            <w:noProof/>
+          </w:rPr>
+          <w:t>Figure 8 - Visualisation of Study Data Set</w:t>
+        </w:r>
+        <w:r>
+          <w:rPr>
+            <w:noProof/>
+            <w:webHidden/>
+          </w:rPr>
+          <w:tab/>
+        </w:r>
+        <w:r>
+          <w:rPr>
+            <w:noProof/>
+            <w:webHidden/>
+          </w:rPr>
+          <w:fldChar w:fldCharType="begin"/>
+        </w:r>
+        <w:r>
+          <w:rPr>
+            <w:noProof/>
+            <w:webHidden/>
+          </w:rPr>
+          <w:instrText xml:space="preserve"> PAGEREF _Toc18409194 \h </w:instrText>
+        </w:r>
+        <w:r>
+          <w:rPr>
+            <w:noProof/>
+            <w:webHidden/>
+          </w:rPr>
+        </w:r>
+        <w:r>
+          <w:rPr>
+            <w:noProof/>
+            <w:webHidden/>
+          </w:rPr>
+          <w:fldChar w:fldCharType="separate"/>
+        </w:r>
+        <w:r>
+          <w:rPr>
+            <w:noProof/>
+            <w:webHidden/>
+          </w:rPr>
+          <w:t>22</w:t>
+        </w:r>
+        <w:r>
+          <w:rPr>
+            <w:noProof/>
+            <w:webHidden/>
+          </w:rPr>
+          <w:fldChar w:fldCharType="end"/>
+        </w:r>
+      </w:hyperlink>
+    </w:p>
+    <w:p>
+      <w:pPr>
+        <w:pStyle w:val="TableofFigures"/>
+        <w:tabs>
+          <w:tab w:val="right" w:leader="dot" w:pos="9016"/>
+        </w:tabs>
+        <w:rPr>
+          <w:rFonts w:eastAsiaTheme="minorEastAsia"/>
+          <w:noProof/>
+          <w:lang w:eastAsia="en-GB"/>
+        </w:rPr>
+      </w:pPr>
+      <w:hyperlink w:anchor="_Toc18409195" w:history="1">
+        <w:r>
+          <w:rPr>
+            <w:rStyle w:val="Hyperlink"/>
+            <w:noProof/>
+          </w:rPr>
+          <w:t>Figure 9 - Number of missing measurement values</w:t>
+        </w:r>
+        <w:r>
+          <w:rPr>
+            <w:noProof/>
+            <w:webHidden/>
+          </w:rPr>
+          <w:tab/>
+        </w:r>
+        <w:r>
+          <w:rPr>
+            <w:noProof/>
+            <w:webHidden/>
+          </w:rPr>
+          <w:fldChar w:fldCharType="begin"/>
+        </w:r>
+        <w:r>
+          <w:rPr>
+            <w:noProof/>
+            <w:webHidden/>
+          </w:rPr>
+          <w:instrText xml:space="preserve"> PAGEREF _Toc18409195 \h </w:instrText>
+        </w:r>
+        <w:r>
+          <w:rPr>
+            <w:noProof/>
+            <w:webHidden/>
+          </w:rPr>
+        </w:r>
+        <w:r>
+          <w:rPr>
+            <w:noProof/>
+            <w:webHidden/>
+          </w:rPr>
+          <w:fldChar w:fldCharType="separate"/>
+        </w:r>
+        <w:r>
+          <w:rPr>
+            <w:noProof/>
+            <w:webHidden/>
+          </w:rPr>
+          <w:t>23</w:t>
+        </w:r>
+        <w:r>
+          <w:rPr>
+            <w:noProof/>
+            <w:webHidden/>
+          </w:rPr>
+          <w:fldChar w:fldCharType="end"/>
+        </w:r>
+      </w:hyperlink>
+    </w:p>
+    <w:p>
+      <w:pPr>
+        <w:pStyle w:val="TableofFigures"/>
+        <w:tabs>
+          <w:tab w:val="right" w:leader="dot" w:pos="9016"/>
+        </w:tabs>
+        <w:rPr>
+          <w:rFonts w:eastAsiaTheme="minorEastAsia"/>
+          <w:noProof/>
+          <w:lang w:eastAsia="en-GB"/>
+        </w:rPr>
+      </w:pPr>
+      <w:hyperlink w:anchor="_Toc18409196" w:history="1">
+        <w:r>
+          <w:rPr>
+            <w:rStyle w:val="Hyperlink"/>
+            <w:noProof/>
+          </w:rPr>
+          <w:t>Figure 10 - Variability of Categorical Variables</w:t>
+        </w:r>
+        <w:r>
+          <w:rPr>
+            <w:noProof/>
+            <w:webHidden/>
+          </w:rPr>
+          <w:tab/>
+        </w:r>
+        <w:r>
+          <w:rPr>
+            <w:noProof/>
+            <w:webHidden/>
+          </w:rPr>
+          <w:fldChar w:fldCharType="begin"/>
+        </w:r>
+        <w:r>
+          <w:rPr>
+            <w:noProof/>
+            <w:webHidden/>
+          </w:rPr>
+          <w:instrText xml:space="preserve"> PAGEREF _Toc18409196 \h </w:instrText>
+        </w:r>
+        <w:r>
+          <w:rPr>
+            <w:noProof/>
+            <w:webHidden/>
+          </w:rPr>
+        </w:r>
+        <w:r>
+          <w:rPr>
+            <w:noProof/>
+            <w:webHidden/>
+          </w:rPr>
+          <w:fldChar w:fldCharType="separate"/>
+        </w:r>
+        <w:r>
+          <w:rPr>
+            <w:noProof/>
+            <w:webHidden/>
+          </w:rPr>
+          <w:t>24</w:t>
+        </w:r>
+        <w:r>
+          <w:rPr>
+            <w:noProof/>
+            <w:webHidden/>
+          </w:rPr>
+          <w:fldChar w:fldCharType="end"/>
+        </w:r>
+      </w:hyperlink>
+    </w:p>
+    <w:p>
+      <w:pPr>
         <w:sectPr>
           <w:pgSz w:w="11906" w:h="16838"/>
           <w:pgMar w:top="1440" w:right="1440" w:bottom="1440" w:left="1440" w:header="708" w:footer="708" w:gutter="0"/>
@@ -4489,12 +4766,12 @@
       <w:pPr>
         <w:pStyle w:val="Heading1"/>
       </w:pPr>
-      <w:bookmarkStart w:id="3" w:name="_Toc18324816"/>
+      <w:bookmarkStart w:id="2" w:name="_Toc18324816"/>
       <w:r>
         <w:lastRenderedPageBreak/>
         <w:t>Abstract</w:t>
       </w:r>
-      <w:bookmarkEnd w:id="3"/>
+      <w:bookmarkEnd w:id="2"/>
     </w:p>
     <w:p/>
     <w:p>
@@ -4609,22 +4886,22 @@
       <w:pPr>
         <w:pStyle w:val="Heading1"/>
       </w:pPr>
-      <w:bookmarkStart w:id="4" w:name="_Toc18324817"/>
+      <w:bookmarkStart w:id="3" w:name="_Toc18324817"/>
       <w:r>
         <w:lastRenderedPageBreak/>
         <w:t>Introduction</w:t>
       </w:r>
+      <w:bookmarkEnd w:id="3"/>
+    </w:p>
+    <w:p>
+      <w:pPr>
+        <w:pStyle w:val="Heading2"/>
+      </w:pPr>
+      <w:bookmarkStart w:id="4" w:name="_Toc18324818"/>
+      <w:r>
+        <w:t>Background</w:t>
+      </w:r>
       <w:bookmarkEnd w:id="4"/>
-    </w:p>
-    <w:p>
-      <w:pPr>
-        <w:pStyle w:val="Heading2"/>
-      </w:pPr>
-      <w:bookmarkStart w:id="5" w:name="_Toc18324818"/>
-      <w:r>
-        <w:t>Background</w:t>
-      </w:r>
-      <w:bookmarkEnd w:id="5"/>
     </w:p>
     <w:p>
       <w:pPr>
@@ -4750,32 +5027,32 @@
       <w:pPr>
         <w:pStyle w:val="Heading2"/>
       </w:pPr>
-      <w:bookmarkStart w:id="6" w:name="_Toc18324819"/>
+      <w:bookmarkStart w:id="5" w:name="_Toc18324819"/>
       <w:r>
         <w:t>Literary Review</w:t>
       </w:r>
+      <w:bookmarkEnd w:id="5"/>
+    </w:p>
+    <w:p>
+      <w:r>
+        <w:t xml:space="preserve">A summary of the full literary review </w:t>
+      </w:r>
+      <w:r>
+        <w:t>present</w:t>
+      </w:r>
+      <w:r>
+        <w:t>ed in the project proposal.</w:t>
+      </w:r>
+    </w:p>
+    <w:p>
+      <w:pPr>
+        <w:pStyle w:val="Heading3"/>
+      </w:pPr>
+      <w:bookmarkStart w:id="6" w:name="_Toc18324820"/>
+      <w:r>
+        <w:t>Paediatric Post mortems</w:t>
+      </w:r>
       <w:bookmarkEnd w:id="6"/>
-    </w:p>
-    <w:p>
-      <w:r>
-        <w:t xml:space="preserve">A summary of the full literary review </w:t>
-      </w:r>
-      <w:r>
-        <w:t>present</w:t>
-      </w:r>
-      <w:r>
-        <w:t>ed in the project proposal.</w:t>
-      </w:r>
-    </w:p>
-    <w:p>
-      <w:pPr>
-        <w:pStyle w:val="Heading3"/>
-      </w:pPr>
-      <w:bookmarkStart w:id="7" w:name="_Toc18324820"/>
-      <w:r>
-        <w:t>Paediatric Post mortems</w:t>
-      </w:r>
-      <w:bookmarkEnd w:id="7"/>
     </w:p>
     <w:p>
       <w:r>
@@ -4907,13 +5184,13 @@
       <w:pPr>
         <w:pStyle w:val="Heading3"/>
       </w:pPr>
-      <w:bookmarkStart w:id="8" w:name="_Toc5045005"/>
-      <w:bookmarkStart w:id="9" w:name="_Toc18324821"/>
+      <w:bookmarkStart w:id="7" w:name="_Toc5045005"/>
+      <w:bookmarkStart w:id="8" w:name="_Toc18324821"/>
       <w:r>
         <w:t>Data Extraction</w:t>
       </w:r>
+      <w:bookmarkEnd w:id="7"/>
       <w:bookmarkEnd w:id="8"/>
-      <w:bookmarkEnd w:id="9"/>
     </w:p>
     <w:p>
       <w:r>
@@ -5123,13 +5400,13 @@
       <w:pPr>
         <w:pStyle w:val="Heading3"/>
       </w:pPr>
-      <w:bookmarkStart w:id="10" w:name="_Toc5045006"/>
-      <w:bookmarkStart w:id="11" w:name="_Toc18324822"/>
+      <w:bookmarkStart w:id="9" w:name="_Toc5045006"/>
+      <w:bookmarkStart w:id="10" w:name="_Toc18324822"/>
       <w:r>
         <w:t>Data Wrangling</w:t>
       </w:r>
+      <w:bookmarkEnd w:id="9"/>
       <w:bookmarkEnd w:id="10"/>
-      <w:bookmarkEnd w:id="11"/>
     </w:p>
     <w:p>
       <w:pPr>
@@ -5317,13 +5594,13 @@
       <w:pPr>
         <w:pStyle w:val="Heading3"/>
       </w:pPr>
-      <w:bookmarkStart w:id="12" w:name="_Toc5045007"/>
-      <w:bookmarkStart w:id="13" w:name="_Toc18324823"/>
+      <w:bookmarkStart w:id="11" w:name="_Toc5045007"/>
+      <w:bookmarkStart w:id="12" w:name="_Toc18324823"/>
       <w:r>
         <w:t>Analytics</w:t>
       </w:r>
+      <w:bookmarkEnd w:id="11"/>
       <w:bookmarkEnd w:id="12"/>
-      <w:bookmarkEnd w:id="13"/>
     </w:p>
     <w:p>
       <w:r>
@@ -5568,40 +5845,40 @@
       <w:pPr>
         <w:pStyle w:val="Heading2"/>
       </w:pPr>
-      <w:bookmarkStart w:id="14" w:name="_Toc18324824"/>
+      <w:bookmarkStart w:id="13" w:name="_Toc18324824"/>
       <w:r>
         <w:t>Report outline</w:t>
       </w:r>
+      <w:bookmarkEnd w:id="13"/>
+    </w:p>
+    <w:p/>
+    <w:p>
+      <w:r>
+        <w:t xml:space="preserve">Highlight some key aspects of the report, include some interesting graphics clearly </w:t>
+      </w:r>
+      <w:r>
+        <w:t>annotated</w:t>
+      </w:r>
+      <w:r>
+        <w:t>.</w:t>
+      </w:r>
+    </w:p>
+    <w:p/>
+    <w:p>
+      <w:r>
+        <w:t>NB Glossary of terms that cover the basic healthcare concepts covered in this document.</w:t>
+      </w:r>
+    </w:p>
+    <w:p/>
+    <w:p>
+      <w:pPr>
+        <w:pStyle w:val="Heading2"/>
+      </w:pPr>
+      <w:bookmarkStart w:id="14" w:name="_Toc18324825"/>
+      <w:r>
+        <w:t>Aim and Objectives</w:t>
+      </w:r>
       <w:bookmarkEnd w:id="14"/>
-    </w:p>
-    <w:p/>
-    <w:p>
-      <w:r>
-        <w:t xml:space="preserve">Highlight some key aspects of the report, include some interesting graphics clearly </w:t>
-      </w:r>
-      <w:r>
-        <w:t>annotated</w:t>
-      </w:r>
-      <w:r>
-        <w:t>.</w:t>
-      </w:r>
-    </w:p>
-    <w:p/>
-    <w:p>
-      <w:r>
-        <w:t>NB Glossary of terms that cover the basic healthcare concepts covered in this document.</w:t>
-      </w:r>
-    </w:p>
-    <w:p/>
-    <w:p>
-      <w:pPr>
-        <w:pStyle w:val="Heading2"/>
-      </w:pPr>
-      <w:bookmarkStart w:id="15" w:name="_Toc18324825"/>
-      <w:r>
-        <w:t>Aim and Objectives</w:t>
-      </w:r>
-      <w:bookmarkEnd w:id="15"/>
     </w:p>
     <w:p/>
     <w:p>
@@ -5674,112 +5951,112 @@
       <w:pPr>
         <w:pStyle w:val="Heading1"/>
       </w:pPr>
-      <w:bookmarkStart w:id="16" w:name="_Toc18324826"/>
+      <w:bookmarkStart w:id="15" w:name="_Toc18324826"/>
       <w:r>
         <w:lastRenderedPageBreak/>
         <w:t>Methods</w:t>
       </w:r>
+      <w:bookmarkEnd w:id="15"/>
+    </w:p>
+    <w:p/>
+    <w:p>
+      <w:pPr>
+        <w:pStyle w:val="Heading2"/>
+      </w:pPr>
+      <w:bookmarkStart w:id="16" w:name="_Toc18324827"/>
+      <w:r>
+        <w:t>Project Pipeline</w:t>
+      </w:r>
       <w:bookmarkEnd w:id="16"/>
     </w:p>
+    <w:p>
+      <w:r>
+        <w:t xml:space="preserve">This </w:t>
+      </w:r>
+      <w:r>
+        <w:t xml:space="preserve">overall </w:t>
+      </w:r>
+      <w:r>
+        <w:t>project has been divided into a number of sections the output of each section provides the input for the following section</w:t>
+      </w:r>
+      <w:r>
+        <w:t xml:space="preserve"> to form the project pipeline</w:t>
+      </w:r>
+      <w:r>
+        <w:t xml:space="preserve">. The process for each section will be coded in an appropriate environment described below but with the overall aim of creating a fully reproducible set of </w:t>
+      </w:r>
+      <w:r>
+        <w:t xml:space="preserve">procedures that lead to a set of </w:t>
+      </w:r>
+      <w:r>
+        <w:t>results.</w:t>
+      </w:r>
+    </w:p>
+    <w:p>
+      <w:r>
+        <w:t>A GIT hub repository has been created for the project and all project code, documents and images are stored and versioned in this repository. A link to the GIT repository is given in Appendix D - Deliverables.</w:t>
+      </w:r>
+    </w:p>
+    <w:p>
+      <w:r>
+        <w:t>The sections have been divided into two major sections; Data Engineering and Analytics.</w:t>
+      </w:r>
+    </w:p>
     <w:p/>
     <w:p>
       <w:pPr>
         <w:pStyle w:val="Heading2"/>
       </w:pPr>
-      <w:bookmarkStart w:id="17" w:name="_Toc18324827"/>
-      <w:r>
-        <w:t>Project Pipeline</w:t>
+      <w:bookmarkStart w:id="17" w:name="_Toc18324828"/>
+      <w:r>
+        <w:t>Data Engineering</w:t>
       </w:r>
       <w:bookmarkEnd w:id="17"/>
     </w:p>
     <w:p>
       <w:r>
-        <w:t xml:space="preserve">This </w:t>
-      </w:r>
-      <w:r>
-        <w:t xml:space="preserve">overall </w:t>
-      </w:r>
-      <w:r>
-        <w:t>project has been divided into a number of sections the output of each section provides the input for the following section</w:t>
-      </w:r>
-      <w:r>
-        <w:t xml:space="preserve"> to form the project pipeline</w:t>
-      </w:r>
-      <w:r>
-        <w:t xml:space="preserve">. The process for each section will be coded in an appropriate environment described below but with the overall aim of creating a fully reproducible set of </w:t>
-      </w:r>
-      <w:r>
-        <w:t xml:space="preserve">procedures that lead to a set of </w:t>
-      </w:r>
-      <w:r>
-        <w:t>results.</w:t>
-      </w:r>
-    </w:p>
-    <w:p>
-      <w:r>
-        <w:t>A GIT hub repository has been created for the project and all project code, documents and images are stored and versioned in this repository. A link to the GIT repository is given in Appendix D - Deliverables.</w:t>
-      </w:r>
-    </w:p>
-    <w:p>
-      <w:r>
-        <w:t>The sections have been divided into two major sections; Data Engineering and Analytics.</w:t>
+        <w:t xml:space="preserve">The data engineering aspects of this project will be undertaken using the Python programing language, a general purpose programing language that used extensively in the world of data science. The development of python procedures will be carried out using </w:t>
+      </w:r>
+      <w:proofErr w:type="spellStart"/>
+      <w:r>
+        <w:t>PyCharm</w:t>
+      </w:r>
+      <w:proofErr w:type="spellEnd"/>
+      <w:r>
+        <w:t xml:space="preserve"> an integrated development environment (IDE).</w:t>
+      </w:r>
+    </w:p>
+    <w:p>
+      <w:r>
+        <w:t xml:space="preserve">The data manipulation carried out during this stage will be using structured query language (SQL) and will be </w:t>
+      </w:r>
+      <w:r>
+        <w:t xml:space="preserve">instigated using the Python package </w:t>
+      </w:r>
+      <w:proofErr w:type="spellStart"/>
+      <w:r>
+        <w:t>PyODBC</w:t>
+      </w:r>
+      <w:proofErr w:type="spellEnd"/>
+      <w:r>
+        <w:t xml:space="preserve"> which allows the connection to external databases using ODBC connections and the production and return of  SQL queries.</w:t>
+      </w:r>
+    </w:p>
+    <w:p>
+      <w:r>
+        <w:t>Where appropriate the data engineering code will be broken down into functions that will be unit tested prior to implementation. All processes will also be developed with integral profiling so that any bottlenecks can be identified and if possible their effect reduced so that the overall processing of the data can be as efficient as possible.</w:t>
       </w:r>
     </w:p>
     <w:p/>
     <w:p>
       <w:pPr>
-        <w:pStyle w:val="Heading2"/>
-      </w:pPr>
-      <w:bookmarkStart w:id="18" w:name="_Toc18324828"/>
-      <w:r>
-        <w:t>Data Engineering</w:t>
+        <w:pStyle w:val="Heading3"/>
+      </w:pPr>
+      <w:bookmarkStart w:id="18" w:name="_Toc18324829"/>
+      <w:r>
+        <w:t>Extract, Transform, Load (ETL) Process</w:t>
       </w:r>
       <w:bookmarkEnd w:id="18"/>
-    </w:p>
-    <w:p>
-      <w:r>
-        <w:t xml:space="preserve">The data engineering aspects of this project will be undertaken using the Python programing language, a general purpose programing language that used extensively in the world of data science. The development of python procedures will be carried out using </w:t>
-      </w:r>
-      <w:proofErr w:type="spellStart"/>
-      <w:r>
-        <w:t>PyCharm</w:t>
-      </w:r>
-      <w:proofErr w:type="spellEnd"/>
-      <w:r>
-        <w:t xml:space="preserve"> an integrated development environment (IDE).</w:t>
-      </w:r>
-    </w:p>
-    <w:p>
-      <w:r>
-        <w:t xml:space="preserve">The data manipulation carried out during this stage will be using structured query language (SQL) and will be </w:t>
-      </w:r>
-      <w:r>
-        <w:t xml:space="preserve">instigated using the Python package </w:t>
-      </w:r>
-      <w:proofErr w:type="spellStart"/>
-      <w:r>
-        <w:t>PyODBC</w:t>
-      </w:r>
-      <w:proofErr w:type="spellEnd"/>
-      <w:r>
-        <w:t xml:space="preserve"> which allows the connection to external databases using ODBC connections and the production and return of  SQL queries.</w:t>
-      </w:r>
-    </w:p>
-    <w:p>
-      <w:r>
-        <w:t>Where appropriate the data engineering code will be broken down into functions that will be unit tested prior to implementation. All processes will also be developed with integral profiling so that any bottlenecks can be identified and if possible their effect reduced so that the overall processing of the data can be as efficient as possible.</w:t>
-      </w:r>
-    </w:p>
-    <w:p/>
-    <w:p>
-      <w:pPr>
-        <w:pStyle w:val="Heading3"/>
-      </w:pPr>
-      <w:bookmarkStart w:id="19" w:name="_Toc18324829"/>
-      <w:r>
-        <w:t>Extract, Transform, Load (ETL) Process</w:t>
-      </w:r>
-      <w:bookmarkEnd w:id="19"/>
     </w:p>
     <w:p>
       <w:r>
@@ -5872,12 +6149,12 @@
       <w:pPr>
         <w:pStyle w:val="Heading3"/>
       </w:pPr>
-      <w:bookmarkStart w:id="20" w:name="_Toc18324830"/>
+      <w:bookmarkStart w:id="19" w:name="_Toc18324830"/>
       <w:r>
         <w:lastRenderedPageBreak/>
         <w:t>Creation of Summary and Reporting Attributes</w:t>
       </w:r>
-      <w:bookmarkEnd w:id="20"/>
+      <w:bookmarkEnd w:id="19"/>
     </w:p>
     <w:p>
       <w:r>
@@ -6066,11 +6343,11 @@
       <w:pPr>
         <w:pStyle w:val="Heading3"/>
       </w:pPr>
-      <w:bookmarkStart w:id="21" w:name="_Toc18324831"/>
+      <w:bookmarkStart w:id="20" w:name="_Toc18324831"/>
       <w:r>
         <w:t>Identifying Data to be included in this study</w:t>
       </w:r>
-      <w:bookmarkEnd w:id="21"/>
+      <w:bookmarkEnd w:id="20"/>
     </w:p>
     <w:p>
       <w:r>
@@ -6309,11 +6586,11 @@
       <w:pPr>
         <w:pStyle w:val="Heading3"/>
       </w:pPr>
-      <w:bookmarkStart w:id="22" w:name="_Toc18324832"/>
+      <w:bookmarkStart w:id="21" w:name="_Toc18324832"/>
       <w:r>
         <w:t>Data Wrangling</w:t>
       </w:r>
-      <w:bookmarkEnd w:id="22"/>
+      <w:bookmarkEnd w:id="21"/>
     </w:p>
     <w:p>
       <w:r>
@@ -6403,11 +6680,11 @@
       <w:pPr>
         <w:pStyle w:val="Heading2"/>
       </w:pPr>
-      <w:bookmarkStart w:id="23" w:name="_Toc18324833"/>
+      <w:bookmarkStart w:id="22" w:name="_Toc18324833"/>
       <w:r>
         <w:t>Analytics</w:t>
       </w:r>
-      <w:bookmarkEnd w:id="23"/>
+      <w:bookmarkEnd w:id="22"/>
     </w:p>
     <w:p>
       <w:r>
@@ -6535,12 +6812,12 @@
       <w:pPr>
         <w:pStyle w:val="Heading3"/>
       </w:pPr>
-      <w:bookmarkStart w:id="24" w:name="_Toc18324834"/>
+      <w:bookmarkStart w:id="23" w:name="_Toc18324834"/>
       <w:r>
         <w:lastRenderedPageBreak/>
         <w:t>Visualisation: ggplot2</w:t>
       </w:r>
-      <w:bookmarkEnd w:id="24"/>
+      <w:bookmarkEnd w:id="23"/>
     </w:p>
     <w:p>
       <w:r>
@@ -6654,28 +6931,138 @@
       <w:pPr>
         <w:pStyle w:val="Heading3"/>
       </w:pPr>
-      <w:bookmarkStart w:id="25" w:name="_Toc18324835"/>
+      <w:bookmarkStart w:id="24" w:name="_Toc18324835"/>
       <w:r>
         <w:t xml:space="preserve">Decision Tree: </w:t>
       </w:r>
       <w:proofErr w:type="spellStart"/>
       <w:r>
         <w:t>rpart</w:t>
+      </w:r>
+      <w:bookmarkEnd w:id="24"/>
+      <w:proofErr w:type="spellEnd"/>
+    </w:p>
+    <w:p>
+      <w:r>
+        <w:t xml:space="preserve">The </w:t>
+      </w:r>
+      <w:proofErr w:type="spellStart"/>
+      <w:r>
+        <w:t>rpart</w:t>
+      </w:r>
+      <w:proofErr w:type="spellEnd"/>
+      <w:r>
+        <w:t xml:space="preserve"> package uses recursive partitioning on trees, both classification and regression to achieve an optimum level of complexity for a given set of data.</w:t>
+      </w:r>
+    </w:p>
+    <w:p>
+      <w:r>
+        <w:t>The main hyper-parameters that can be tuned are:</w:t>
+      </w:r>
+    </w:p>
+    <w:p>
+      <w:pPr>
+        <w:pStyle w:val="ListParagraph"/>
+        <w:numPr>
+          <w:ilvl w:val="0"/>
+          <w:numId w:val="10"/>
+        </w:numPr>
+      </w:pPr>
+      <w:proofErr w:type="spellStart"/>
+      <w:r>
+        <w:t>minsplit</w:t>
+      </w:r>
+      <w:proofErr w:type="spellEnd"/>
+      <w:r>
+        <w:t xml:space="preserve"> - </w:t>
+      </w:r>
+      <w:r>
+        <w:t>the minimum number of observations that must exist in a node in order for a split to be attempted</w:t>
+      </w:r>
+    </w:p>
+    <w:p>
+      <w:pPr>
+        <w:pStyle w:val="ListParagraph"/>
+        <w:numPr>
+          <w:ilvl w:val="0"/>
+          <w:numId w:val="10"/>
+        </w:numPr>
+      </w:pPr>
+      <w:proofErr w:type="spellStart"/>
+      <w:proofErr w:type="gramStart"/>
+      <w:r>
+        <w:t>minbucket</w:t>
+      </w:r>
+      <w:proofErr w:type="spellEnd"/>
+      <w:proofErr w:type="gramEnd"/>
+      <w:r>
+        <w:t xml:space="preserve"> - </w:t>
+      </w:r>
+      <w:r>
+        <w:t>the minimum number of observations in any terminal node</w:t>
+      </w:r>
+      <w:r>
+        <w:t xml:space="preserve">. Use </w:t>
+      </w:r>
+      <w:proofErr w:type="spellStart"/>
+      <w:r>
+        <w:t>minsplit</w:t>
+      </w:r>
+      <w:proofErr w:type="spellEnd"/>
+      <w:r>
+        <w:t xml:space="preserve"> / 3</w:t>
+      </w:r>
+    </w:p>
+    <w:p>
+      <w:pPr>
+        <w:pStyle w:val="ListParagraph"/>
+        <w:numPr>
+          <w:ilvl w:val="0"/>
+          <w:numId w:val="10"/>
+        </w:numPr>
+      </w:pPr>
+      <w:proofErr w:type="spellStart"/>
+      <w:r>
+        <w:t>cp</w:t>
+      </w:r>
+      <w:proofErr w:type="spellEnd"/>
+      <w:r>
+        <w:t xml:space="preserve"> – complexity parameter, used to define further pru</w:t>
+      </w:r>
+      <w:r>
+        <w:t>n</w:t>
+      </w:r>
+      <w:r>
+        <w:t>ing after the initial tree is produced</w:t>
+      </w:r>
+    </w:p>
+    <w:p/>
+    <w:p>
+      <w:pPr>
+        <w:pStyle w:val="Heading3"/>
+      </w:pPr>
+      <w:bookmarkStart w:id="25" w:name="_Toc18324836"/>
+      <w:r>
+        <w:t xml:space="preserve">Random Forests: </w:t>
+      </w:r>
+      <w:proofErr w:type="spellStart"/>
+      <w:r>
+        <w:t>randomForest</w:t>
       </w:r>
       <w:bookmarkEnd w:id="25"/>
       <w:proofErr w:type="spellEnd"/>
     </w:p>
     <w:p>
       <w:r>
-        <w:t xml:space="preserve">The </w:t>
+        <w:t xml:space="preserve">Classification and regression based on a forest of trees using random inputs, based on </w:t>
       </w:r>
       <w:proofErr w:type="spellStart"/>
       <w:r>
-        <w:t>rpart</w:t>
+        <w:t>Breiman</w:t>
       </w:r>
       <w:proofErr w:type="spellEnd"/>
       <w:r>
-        <w:t xml:space="preserve"> package uses recursive partitioning on trees, both classification and regression to achieve an optimum level of complexity for a given set of data.</w:t>
+        <w:t xml:space="preserve"> (2001)</w:t>
       </w:r>
     </w:p>
     <w:p>
@@ -6688,19 +7075,16 @@
         <w:pStyle w:val="ListParagraph"/>
         <w:numPr>
           <w:ilvl w:val="0"/>
-          <w:numId w:val="10"/>
+          <w:numId w:val="12"/>
         </w:numPr>
       </w:pPr>
       <w:proofErr w:type="spellStart"/>
       <w:r>
-        <w:t>minsplit</w:t>
+        <w:t>Mtry</w:t>
       </w:r>
       <w:proofErr w:type="spellEnd"/>
       <w:r>
-        <w:t xml:space="preserve"> - </w:t>
-      </w:r>
-      <w:r>
-        <w:t>the minimum number of observations that must exist in a node in order for a split to be attempted</w:t>
+        <w:t xml:space="preserve"> - Number of candidates draw to feed the algorithm. By default, it is the square of the number of columns.</w:t>
       </w:r>
     </w:p>
     <w:p>
@@ -6708,170 +7092,63 @@
         <w:pStyle w:val="ListParagraph"/>
         <w:numPr>
           <w:ilvl w:val="0"/>
-          <w:numId w:val="10"/>
-        </w:numPr>
-      </w:pPr>
+          <w:numId w:val="12"/>
+        </w:numPr>
+      </w:pPr>
+      <w:proofErr w:type="spellStart"/>
+      <w:r>
+        <w:t>Maxnodes</w:t>
+      </w:r>
+      <w:proofErr w:type="spellEnd"/>
+      <w:r>
+        <w:t xml:space="preserve"> - Set the maximum amount of terminal nodes in the forest</w:t>
+      </w:r>
+    </w:p>
+    <w:p>
+      <w:pPr>
+        <w:pStyle w:val="ListParagraph"/>
+        <w:numPr>
+          <w:ilvl w:val="0"/>
+          <w:numId w:val="12"/>
+        </w:numPr>
+      </w:pPr>
+      <w:proofErr w:type="spellStart"/>
+      <w:r>
+        <w:t>ntree</w:t>
+      </w:r>
+      <w:proofErr w:type="spellEnd"/>
+      <w:r>
+        <w:t xml:space="preserve"> - number of trees in the forest</w:t>
+      </w:r>
+    </w:p>
+    <w:p/>
+    <w:p>
+      <w:pPr>
+        <w:pStyle w:val="Heading3"/>
+      </w:pPr>
+      <w:bookmarkStart w:id="26" w:name="_Toc18324837"/>
+      <w:r>
+        <w:t xml:space="preserve">Gradient Boosted Decision Tree: </w:t>
+      </w:r>
+      <w:proofErr w:type="spellStart"/>
+      <w:r>
+        <w:t>xgboost</w:t>
+      </w:r>
+      <w:bookmarkEnd w:id="26"/>
+      <w:proofErr w:type="spellEnd"/>
+      <w:r>
+        <w:t xml:space="preserve"> </w:t>
+      </w:r>
+    </w:p>
+    <w:p>
       <w:proofErr w:type="spellStart"/>
       <w:proofErr w:type="gramStart"/>
       <w:r>
-        <w:t>minbucket</w:t>
+        <w:t>xtreme</w:t>
       </w:r>
       <w:proofErr w:type="spellEnd"/>
       <w:proofErr w:type="gramEnd"/>
       <w:r>
-        <w:t xml:space="preserve"> - </w:t>
-      </w:r>
-      <w:r>
-        <w:t>the minimum number of observations in any terminal node</w:t>
-      </w:r>
-      <w:r>
-        <w:t xml:space="preserve">. Use </w:t>
-      </w:r>
-      <w:proofErr w:type="spellStart"/>
-      <w:r>
-        <w:t>minsplit</w:t>
-      </w:r>
-      <w:proofErr w:type="spellEnd"/>
-      <w:r>
-        <w:t xml:space="preserve"> / 3</w:t>
-      </w:r>
-    </w:p>
-    <w:p>
-      <w:pPr>
-        <w:pStyle w:val="ListParagraph"/>
-        <w:numPr>
-          <w:ilvl w:val="0"/>
-          <w:numId w:val="10"/>
-        </w:numPr>
-      </w:pPr>
-      <w:proofErr w:type="spellStart"/>
-      <w:r>
-        <w:t>cp</w:t>
-      </w:r>
-      <w:proofErr w:type="spellEnd"/>
-      <w:r>
-        <w:t xml:space="preserve"> – complexity parameter, used to define further pru</w:t>
-      </w:r>
-      <w:r>
-        <w:t>n</w:t>
-      </w:r>
-      <w:r>
-        <w:t>ing after the initial tree is produced</w:t>
-      </w:r>
-    </w:p>
-    <w:p/>
-    <w:p>
-      <w:pPr>
-        <w:pStyle w:val="Heading3"/>
-      </w:pPr>
-      <w:bookmarkStart w:id="26" w:name="_Toc18324836"/>
-      <w:r>
-        <w:t xml:space="preserve">Random Forests: </w:t>
-      </w:r>
-      <w:proofErr w:type="spellStart"/>
-      <w:r>
-        <w:t>randomForest</w:t>
-      </w:r>
-      <w:bookmarkEnd w:id="26"/>
-      <w:proofErr w:type="spellEnd"/>
-    </w:p>
-    <w:p>
-      <w:r>
-        <w:t xml:space="preserve">Classification and regression based on a forest of trees using random inputs, based on </w:t>
-      </w:r>
-      <w:proofErr w:type="spellStart"/>
-      <w:r>
-        <w:t>Breiman</w:t>
-      </w:r>
-      <w:proofErr w:type="spellEnd"/>
-      <w:r>
-        <w:t xml:space="preserve"> (2001)</w:t>
-      </w:r>
-    </w:p>
-    <w:p>
-      <w:r>
-        <w:t>The main hyper-parameters that can be tuned are:</w:t>
-      </w:r>
-    </w:p>
-    <w:p>
-      <w:pPr>
-        <w:pStyle w:val="ListParagraph"/>
-        <w:numPr>
-          <w:ilvl w:val="0"/>
-          <w:numId w:val="12"/>
-        </w:numPr>
-      </w:pPr>
-      <w:proofErr w:type="spellStart"/>
-      <w:r>
-        <w:t>Mtry</w:t>
-      </w:r>
-      <w:proofErr w:type="spellEnd"/>
-      <w:r>
-        <w:t xml:space="preserve"> - Number of candidates draw to feed the algorithm. By default, it is the square of the number of columns.</w:t>
-      </w:r>
-    </w:p>
-    <w:p>
-      <w:pPr>
-        <w:pStyle w:val="ListParagraph"/>
-        <w:numPr>
-          <w:ilvl w:val="0"/>
-          <w:numId w:val="12"/>
-        </w:numPr>
-      </w:pPr>
-      <w:proofErr w:type="spellStart"/>
-      <w:r>
-        <w:t>Maxnodes</w:t>
-      </w:r>
-      <w:proofErr w:type="spellEnd"/>
-      <w:r>
-        <w:t xml:space="preserve"> - Set the maximum amount of terminal nodes in the forest</w:t>
-      </w:r>
-    </w:p>
-    <w:p>
-      <w:pPr>
-        <w:pStyle w:val="ListParagraph"/>
-        <w:numPr>
-          <w:ilvl w:val="0"/>
-          <w:numId w:val="12"/>
-        </w:numPr>
-      </w:pPr>
-      <w:proofErr w:type="spellStart"/>
-      <w:r>
-        <w:t>ntree</w:t>
-      </w:r>
-      <w:proofErr w:type="spellEnd"/>
-      <w:r>
-        <w:t xml:space="preserve"> - number of trees in the forest</w:t>
-      </w:r>
-    </w:p>
-    <w:p/>
-    <w:p>
-      <w:pPr>
-        <w:pStyle w:val="Heading3"/>
-      </w:pPr>
-      <w:bookmarkStart w:id="27" w:name="_Toc18324837"/>
-      <w:r>
-        <w:t xml:space="preserve">Gradient Boosted Decision Tree: </w:t>
-      </w:r>
-      <w:proofErr w:type="spellStart"/>
-      <w:r>
-        <w:t>xgboost</w:t>
-      </w:r>
-      <w:bookmarkEnd w:id="27"/>
-      <w:proofErr w:type="spellEnd"/>
-      <w:r>
-        <w:t xml:space="preserve"> </w:t>
-      </w:r>
-    </w:p>
-    <w:p>
-      <w:proofErr w:type="spellStart"/>
-      <w:proofErr w:type="gramStart"/>
-      <w:r>
-        <w:t>xtreme</w:t>
-      </w:r>
-      <w:proofErr w:type="spellEnd"/>
-      <w:proofErr w:type="gramEnd"/>
-      <w:r>
         <w:t xml:space="preserve"> Gradient Boosting, which is an efficient implementation of the gradient boosting framework from Chen &amp; </w:t>
       </w:r>
       <w:proofErr w:type="spellStart"/>
@@ -7014,11 +7291,11 @@
       <w:pPr>
         <w:pStyle w:val="Heading3"/>
       </w:pPr>
-      <w:bookmarkStart w:id="28" w:name="_Toc18324838"/>
+      <w:bookmarkStart w:id="27" w:name="_Toc18324838"/>
       <w:r>
         <w:t>Combined Results</w:t>
       </w:r>
-      <w:bookmarkEnd w:id="28"/>
+      <w:bookmarkEnd w:id="27"/>
     </w:p>
     <w:p>
       <w:r>
@@ -7104,7 +7381,7 @@
       <w:pPr>
         <w:pStyle w:val="Heading1"/>
       </w:pPr>
-      <w:bookmarkStart w:id="29" w:name="_Toc18324839"/>
+      <w:bookmarkStart w:id="28" w:name="_Toc18324839"/>
       <w:r>
         <w:lastRenderedPageBreak/>
         <w:t>Data</w:t>
@@ -7112,28 +7389,28 @@
       <w:r>
         <w:t xml:space="preserve"> Engineering</w:t>
       </w:r>
+      <w:bookmarkEnd w:id="28"/>
+    </w:p>
+    <w:p/>
+    <w:p>
+      <w:r>
+        <w:t>This section of the report will look in more detail on the data engineering undertaken to prepare the data for analytics</w:t>
+      </w:r>
+      <w:r>
+        <w:t>.</w:t>
+      </w:r>
+    </w:p>
+    <w:p/>
+    <w:p>
+      <w:pPr>
+        <w:pStyle w:val="Heading2"/>
+      </w:pPr>
+      <w:bookmarkStart w:id="29" w:name="_Toc18324840"/>
+      <w:r>
+        <w:t>ETL Process</w:t>
+      </w:r>
       <w:bookmarkEnd w:id="29"/>
     </w:p>
-    <w:p/>
-    <w:p>
-      <w:r>
-        <w:t>This section of the report will look in more detail on the data engineering undertaken to prepare the data for analytics</w:t>
-      </w:r>
-      <w:r>
-        <w:t>.</w:t>
-      </w:r>
-    </w:p>
-    <w:p/>
-    <w:p>
-      <w:pPr>
-        <w:pStyle w:val="Heading2"/>
-      </w:pPr>
-      <w:bookmarkStart w:id="30" w:name="_Toc18324840"/>
-      <w:r>
-        <w:t>ETL Process</w:t>
-      </w:r>
-      <w:bookmarkEnd w:id="30"/>
-    </w:p>
     <w:p>
       <w:r>
         <w:t xml:space="preserve">The originating database was developed over a number of years and was optimised for data recording. The tables are divided </w:t>
@@ -7165,16 +7442,7 @@
       </w:r>
       <w:proofErr w:type="spellEnd"/>
       <w:r>
-        <w:t xml:space="preserve"> the </w:t>
-      </w:r>
-      <w:r>
-        <w:t xml:space="preserve">134 look-up tables </w:t>
-      </w:r>
-      <w:r>
-        <w:t>for clarity</w:t>
-      </w:r>
-      <w:r>
-        <w:t>.</w:t>
+        <w:t xml:space="preserve"> the 134 look-up tables for clarity.</w:t>
       </w:r>
     </w:p>
     <w:p>
@@ -7230,35 +7498,25 @@
       <w:pPr>
         <w:pStyle w:val="Caption"/>
       </w:pPr>
-      <w:bookmarkStart w:id="31" w:name="_Toc18323758"/>
+      <w:bookmarkStart w:id="30" w:name="_Toc18409187"/>
       <w:r>
         <w:t xml:space="preserve">Figure </w:t>
       </w:r>
-      <w:r>
-        <w:fldChar w:fldCharType="begin"/>
-      </w:r>
-      <w:r>
-        <w:instrText xml:space="preserve"> SEQ Figure \* ARABIC </w:instrText>
-      </w:r>
-      <w:r>
-        <w:fldChar w:fldCharType="separate"/>
-      </w:r>
-      <w:r>
-        <w:rPr>
-          <w:noProof/>
-        </w:rPr>
-        <w:t>1</w:t>
-      </w:r>
-      <w:r>
-        <w:fldChar w:fldCharType="end"/>
-      </w:r>
+      <w:fldSimple w:instr=" SEQ Figure \* ARABIC ">
+        <w:r>
+          <w:rPr>
+            <w:noProof/>
+          </w:rPr>
+          <w:t>1</w:t>
+        </w:r>
+      </w:fldSimple>
       <w:r>
         <w:t xml:space="preserve">- PM Research Database - Partial </w:t>
       </w:r>
-      <w:bookmarkEnd w:id="31"/>
       <w:r>
         <w:t>Entity Relationship Diagram</w:t>
       </w:r>
+      <w:bookmarkEnd w:id="30"/>
     </w:p>
     <w:p>
       <w:r>
@@ -7322,28 +7580,18 @@
           <w:noProof/>
         </w:rPr>
       </w:pPr>
-      <w:bookmarkStart w:id="32" w:name="_Toc18323759"/>
+      <w:bookmarkStart w:id="31" w:name="_Toc18409188"/>
       <w:r>
         <w:t xml:space="preserve">Figure </w:t>
       </w:r>
-      <w:r>
-        <w:fldChar w:fldCharType="begin"/>
-      </w:r>
-      <w:r>
-        <w:instrText xml:space="preserve"> SEQ Figure \* ARABIC </w:instrText>
-      </w:r>
-      <w:r>
-        <w:fldChar w:fldCharType="separate"/>
-      </w:r>
-      <w:r>
-        <w:rPr>
-          <w:noProof/>
-        </w:rPr>
-        <w:t>2</w:t>
-      </w:r>
-      <w:r>
-        <w:fldChar w:fldCharType="end"/>
-      </w:r>
+      <w:fldSimple w:instr=" SEQ Figure \* ARABIC ">
+        <w:r>
+          <w:rPr>
+            <w:noProof/>
+          </w:rPr>
+          <w:t>2</w:t>
+        </w:r>
+      </w:fldSimple>
       <w:r>
         <w:t>- Example of the use of the Concepts Table</w:t>
       </w:r>
@@ -7353,7 +7601,7 @@
         </w:rPr>
         <w:t xml:space="preserve"> within the EAV model</w:t>
       </w:r>
-      <w:bookmarkEnd w:id="32"/>
+      <w:bookmarkEnd w:id="31"/>
     </w:p>
     <w:p>
       <w:r>
@@ -7448,28 +7696,18 @@
       <w:pPr>
         <w:pStyle w:val="Caption"/>
       </w:pPr>
-      <w:bookmarkStart w:id="33" w:name="_Toc18323760"/>
+      <w:bookmarkStart w:id="32" w:name="_Toc18409189"/>
       <w:r>
         <w:t xml:space="preserve">Figure </w:t>
       </w:r>
-      <w:r>
-        <w:fldChar w:fldCharType="begin"/>
-      </w:r>
-      <w:r>
-        <w:instrText xml:space="preserve"> SEQ Figure \* ARABIC </w:instrText>
-      </w:r>
-      <w:r>
-        <w:fldChar w:fldCharType="separate"/>
-      </w:r>
-      <w:r>
-        <w:rPr>
-          <w:noProof/>
-        </w:rPr>
-        <w:t>3</w:t>
-      </w:r>
-      <w:r>
-        <w:fldChar w:fldCharType="end"/>
-      </w:r>
+      <w:fldSimple w:instr=" SEQ Figure \* ARABIC ">
+        <w:r>
+          <w:rPr>
+            <w:noProof/>
+          </w:rPr>
+          <w:t>3</w:t>
+        </w:r>
+      </w:fldSimple>
       <w:r>
         <w:t xml:space="preserve"> -</w:t>
       </w:r>
@@ -7479,10 +7717,10 @@
       <w:r>
         <w:t>HAS Schema</w:t>
       </w:r>
-      <w:bookmarkEnd w:id="33"/>
       <w:r>
         <w:t xml:space="preserve"> Entity Relationship Diagram</w:t>
       </w:r>
+      <w:bookmarkEnd w:id="32"/>
     </w:p>
     <w:p>
       <w:r>
@@ -7543,11 +7781,11 @@
       <w:pPr>
         <w:pStyle w:val="Heading2"/>
       </w:pPr>
-      <w:bookmarkStart w:id="34" w:name="_Toc18324841"/>
+      <w:bookmarkStart w:id="33" w:name="_Toc18324841"/>
       <w:r>
         <w:t>Creation of Summary and Reporting Attributes</w:t>
       </w:r>
-      <w:bookmarkEnd w:id="34"/>
+      <w:bookmarkEnd w:id="33"/>
     </w:p>
     <w:p>
       <w:r>
@@ -7899,11 +8137,11 @@
       <w:pPr>
         <w:pStyle w:val="Heading2"/>
       </w:pPr>
-      <w:bookmarkStart w:id="35" w:name="_Toc18324842"/>
+      <w:bookmarkStart w:id="34" w:name="_Toc18324842"/>
       <w:r>
         <w:t>Identifying Data to be included in this study</w:t>
       </w:r>
-      <w:bookmarkEnd w:id="35"/>
+      <w:bookmarkEnd w:id="34"/>
     </w:p>
     <w:p>
       <w:r>
@@ -8194,11 +8432,11 @@
       <w:pPr>
         <w:pStyle w:val="Heading2"/>
       </w:pPr>
-      <w:bookmarkStart w:id="36" w:name="_Toc18324843"/>
+      <w:bookmarkStart w:id="35" w:name="_Toc18324843"/>
       <w:r>
         <w:t>Data Wrangling</w:t>
       </w:r>
-      <w:bookmarkEnd w:id="36"/>
+      <w:bookmarkEnd w:id="35"/>
     </w:p>
     <w:p>
       <w:r>
@@ -8339,28 +8577,18 @@
           <w:noProof/>
         </w:rPr>
       </w:pPr>
-      <w:bookmarkStart w:id="37" w:name="_Toc18323761"/>
+      <w:bookmarkStart w:id="36" w:name="_Toc18409190"/>
       <w:r>
         <w:t xml:space="preserve">Figure </w:t>
       </w:r>
-      <w:r>
-        <w:fldChar w:fldCharType="begin"/>
-      </w:r>
-      <w:r>
-        <w:instrText xml:space="preserve"> SEQ Figure \* ARABIC </w:instrText>
-      </w:r>
-      <w:r>
-        <w:fldChar w:fldCharType="separate"/>
-      </w:r>
-      <w:r>
-        <w:rPr>
-          <w:noProof/>
-        </w:rPr>
-        <w:t>4</w:t>
-      </w:r>
-      <w:r>
-        <w:fldChar w:fldCharType="end"/>
-      </w:r>
+      <w:fldSimple w:instr=" SEQ Figure \* ARABIC ">
+        <w:r>
+          <w:rPr>
+            <w:noProof/>
+          </w:rPr>
+          <w:t>4</w:t>
+        </w:r>
+      </w:fldSimple>
       <w:r>
         <w:t xml:space="preserve"> - </w:t>
       </w:r>
@@ -8370,7 +8598,7 @@
         </w:rPr>
         <w:t>Snapshot of the original RDV</w:t>
       </w:r>
-      <w:bookmarkEnd w:id="37"/>
+      <w:bookmarkEnd w:id="36"/>
     </w:p>
     <w:p/>
     <w:p>
@@ -8426,35 +8654,25 @@
       <w:pPr>
         <w:pStyle w:val="Caption"/>
       </w:pPr>
-      <w:bookmarkStart w:id="38" w:name="_Toc18323762"/>
+      <w:bookmarkStart w:id="37" w:name="_Toc18409191"/>
       <w:r>
         <w:t xml:space="preserve">Figure </w:t>
       </w:r>
-      <w:r>
-        <w:fldChar w:fldCharType="begin"/>
-      </w:r>
-      <w:r>
-        <w:instrText xml:space="preserve"> SEQ Figure \* ARABIC </w:instrText>
-      </w:r>
-      <w:r>
-        <w:fldChar w:fldCharType="separate"/>
-      </w:r>
-      <w:r>
-        <w:rPr>
-          <w:noProof/>
-        </w:rPr>
-        <w:t>5</w:t>
-      </w:r>
-      <w:r>
-        <w:fldChar w:fldCharType="end"/>
-      </w:r>
+      <w:fldSimple w:instr=" SEQ Figure \* ARABIC ">
+        <w:r>
+          <w:rPr>
+            <w:noProof/>
+          </w:rPr>
+          <w:t>5</w:t>
+        </w:r>
+      </w:fldSimple>
       <w:r>
         <w:t xml:space="preserve"> - S</w:t>
       </w:r>
       <w:r>
         <w:t>napshot adjusted using normalisation and one-hot encoding</w:t>
       </w:r>
-      <w:bookmarkEnd w:id="38"/>
+      <w:bookmarkEnd w:id="37"/>
     </w:p>
     <w:p/>
     <w:p>
@@ -8796,246 +9014,699 @@
       <w:pPr>
         <w:pStyle w:val="Caption"/>
       </w:pPr>
-      <w:bookmarkStart w:id="39" w:name="_Toc18323763"/>
+    </w:p>
+    <w:p>
+      <w:pPr>
+        <w:pStyle w:val="Caption"/>
+      </w:pPr>
+      <w:bookmarkStart w:id="38" w:name="_Toc18409192"/>
       <w:r>
         <w:t xml:space="preserve">Figure </w:t>
       </w:r>
-      <w:r>
-        <w:fldChar w:fldCharType="begin"/>
-      </w:r>
-      <w:r>
-        <w:instrText xml:space="preserve"> SEQ Figure \* ARABIC </w:instrText>
-      </w:r>
-      <w:r>
-        <w:fldChar w:fldCharType="separate"/>
-      </w:r>
+      <w:fldSimple w:instr=" SEQ Figure \* ARABIC ">
+        <w:r>
+          <w:rPr>
+            <w:noProof/>
+          </w:rPr>
+          <w:t>6</w:t>
+        </w:r>
+      </w:fldSimple>
+      <w:r>
+        <w:t xml:space="preserve"> - Linear Regression Plots for Numeric Features</w:t>
+      </w:r>
+      <w:bookmarkEnd w:id="38"/>
+    </w:p>
+    <w:p/>
+    <w:p>
+      <w:pPr>
+        <w:pStyle w:val="ListParagraph"/>
+        <w:numPr>
+          <w:ilvl w:val="0"/>
+          <w:numId w:val="2"/>
+        </w:numPr>
+      </w:pPr>
+      <w:r>
+        <w:t>Read in original CSV file</w:t>
+      </w:r>
+    </w:p>
+    <w:p>
+      <w:pPr>
+        <w:pStyle w:val="ListParagraph"/>
+        <w:numPr>
+          <w:ilvl w:val="0"/>
+          <w:numId w:val="2"/>
+        </w:numPr>
+      </w:pPr>
+      <w:r>
+        <w:t>For each row:</w:t>
+      </w:r>
+    </w:p>
+    <w:p>
+      <w:pPr>
+        <w:pStyle w:val="ListParagraph"/>
+        <w:numPr>
+          <w:ilvl w:val="1"/>
+          <w:numId w:val="2"/>
+        </w:numPr>
+      </w:pPr>
+      <w:r>
+        <w:t>For each measurement column</w:t>
+      </w:r>
+    </w:p>
+    <w:p>
+      <w:pPr>
+        <w:pStyle w:val="ListParagraph"/>
+        <w:numPr>
+          <w:ilvl w:val="2"/>
+          <w:numId w:val="2"/>
+        </w:numPr>
+      </w:pPr>
+      <w:r>
+        <w:t>Add a revised measurement column based on age and sex of patient</w:t>
+      </w:r>
+    </w:p>
+    <w:p>
+      <w:pPr>
+        <w:pStyle w:val="ListParagraph"/>
+        <w:numPr>
+          <w:ilvl w:val="1"/>
+          <w:numId w:val="2"/>
+        </w:numPr>
+      </w:pPr>
+      <w:r>
+        <w:t>For each categorical column</w:t>
+      </w:r>
+    </w:p>
+    <w:p>
+      <w:pPr>
+        <w:pStyle w:val="ListParagraph"/>
+        <w:numPr>
+          <w:ilvl w:val="2"/>
+          <w:numId w:val="2"/>
+        </w:numPr>
+      </w:pPr>
+      <w:r>
+        <w:t>Add a set of columns for all the possible variants of that category used within the original file.</w:t>
+      </w:r>
+    </w:p>
+    <w:p>
+      <w:pPr>
+        <w:pStyle w:val="ListParagraph"/>
+        <w:numPr>
+          <w:ilvl w:val="0"/>
+          <w:numId w:val="2"/>
+        </w:numPr>
+      </w:pPr>
+      <w:r>
+        <w:t>Write out adjusted CSV file with the appropriately transformed values.</w:t>
+      </w:r>
+    </w:p>
+    <w:p>
+      <w:pPr>
+        <w:pStyle w:val="ListParagraph"/>
+        <w:numPr>
+          <w:ilvl w:val="1"/>
+          <w:numId w:val="2"/>
+        </w:numPr>
+      </w:pPr>
+      <w:r>
+        <w:t>For categorical values insert a 1 where the column matches the original category and 0 in all other columns</w:t>
+      </w:r>
+    </w:p>
+    <w:p>
+      <w:pPr>
+        <w:pStyle w:val="ListParagraph"/>
+        <w:numPr>
+          <w:ilvl w:val="1"/>
+          <w:numId w:val="2"/>
+        </w:numPr>
+      </w:pPr>
+      <w:r>
+        <w:t>For measurement values apply the appropriate linear regression parameters based on the sex and age of the patient and store:</w:t>
+      </w:r>
+    </w:p>
+    <w:p>
+      <w:pPr>
+        <w:pStyle w:val="ListParagraph"/>
+        <w:numPr>
+          <w:ilvl w:val="2"/>
+          <w:numId w:val="2"/>
+        </w:numPr>
+      </w:pPr>
+      <w:proofErr w:type="gramStart"/>
+      <w:r>
+        <w:t>absolute(</w:t>
+      </w:r>
+      <w:proofErr w:type="gramEnd"/>
+      <w:r>
+        <w:t>actual – predicted)/predicted.</w:t>
+      </w:r>
+    </w:p>
+    <w:p>
+      <w:pPr>
+        <w:pStyle w:val="ListParagraph"/>
+        <w:numPr>
+          <w:ilvl w:val="0"/>
+          <w:numId w:val="2"/>
+        </w:numPr>
+      </w:pPr>
+      <w:r>
+        <w:t>The final output is an adjusted CSV file for each post mortem stage.</w:t>
+      </w:r>
+      <w:r>
+        <w:br w:type="page"/>
+      </w:r>
+    </w:p>
+    <w:p>
+      <w:pPr>
+        <w:pStyle w:val="Heading1"/>
+      </w:pPr>
+      <w:bookmarkStart w:id="39" w:name="_Toc18324844"/>
+      <w:r>
+        <w:lastRenderedPageBreak/>
+        <w:t>Analysis</w:t>
+      </w:r>
+      <w:bookmarkEnd w:id="39"/>
+    </w:p>
+    <w:p>
+      <w:r>
+        <w:t>Explain what analysis was undertaken and why.</w:t>
+      </w:r>
+    </w:p>
+    <w:p/>
+    <w:p>
+      <w:pPr>
+        <w:pStyle w:val="Heading2"/>
+      </w:pPr>
+      <w:r>
+        <w:t>Visualisation</w:t>
+      </w:r>
+    </w:p>
+    <w:p>
+      <w:pPr>
+        <w:pStyle w:val="Heading3"/>
+      </w:pPr>
+      <w:r>
+        <w:t>Complete Data Set</w:t>
+      </w:r>
+    </w:p>
+    <w:p>
+      <w:r>
+        <w:t xml:space="preserve">The first step in the analytic process is to get to know your data. Initial visualisations were done on the complete data set but focussed on the </w:t>
+      </w:r>
+      <w:r>
+        <w:t>features that were used to define the data to be included in the study.</w:t>
+      </w:r>
+    </w:p>
+    <w:p>
       <w:r>
         <w:rPr>
           <w:noProof/>
+          <w:lang w:eastAsia="en-GB"/>
         </w:rPr>
-        <w:t>6</w:t>
-      </w:r>
-      <w:r>
-        <w:fldChar w:fldCharType="end"/>
-      </w:r>
-      <w:r>
-        <w:t xml:space="preserve"> - Linear Regression Plots for Numeric Features</w:t>
-      </w:r>
-      <w:bookmarkEnd w:id="39"/>
+        <w:drawing>
+          <wp:inline distT="0" distB="0" distL="0" distR="0">
+            <wp:extent cx="5731510" cy="3953510"/>
+            <wp:effectExtent l="0" t="0" r="2540" b="8890"/>
+            <wp:docPr id="8" name="Picture 8"/>
+            <wp:cNvGraphicFramePr>
+              <a:graphicFrameLocks xmlns:a="http://schemas.openxmlformats.org/drawingml/2006/main" noChangeAspect="1"/>
+            </wp:cNvGraphicFramePr>
+            <a:graphic xmlns:a="http://schemas.openxmlformats.org/drawingml/2006/main">
+              <a:graphicData uri="http://schemas.openxmlformats.org/drawingml/2006/picture">
+                <pic:pic xmlns:pic="http://schemas.openxmlformats.org/drawingml/2006/picture">
+                  <pic:nvPicPr>
+                    <pic:cNvPr id="8" name="all_data_vis_grid.png"/>
+                    <pic:cNvPicPr/>
+                  </pic:nvPicPr>
+                  <pic:blipFill>
+                    <a:blip r:embed="rId17" cstate="print">
+                      <a:extLst>
+                        <a:ext uri="{28A0092B-C50C-407E-A947-70E740481C1C}">
+                          <a14:useLocalDpi xmlns:a14="http://schemas.microsoft.com/office/drawing/2010/main" val="0"/>
+                        </a:ext>
+                      </a:extLst>
+                    </a:blip>
+                    <a:stretch>
+                      <a:fillRect/>
+                    </a:stretch>
+                  </pic:blipFill>
+                  <pic:spPr>
+                    <a:xfrm>
+                      <a:off x="0" y="0"/>
+                      <a:ext cx="5731510" cy="3953510"/>
+                    </a:xfrm>
+                    <a:prstGeom prst="rect">
+                      <a:avLst/>
+                    </a:prstGeom>
+                  </pic:spPr>
+                </pic:pic>
+              </a:graphicData>
+            </a:graphic>
+          </wp:inline>
+        </w:drawing>
+      </w:r>
+    </w:p>
+    <w:p>
+      <w:pPr>
+        <w:pStyle w:val="Caption"/>
+      </w:pPr>
+      <w:bookmarkStart w:id="40" w:name="_Toc18409193"/>
+      <w:r>
+        <w:t xml:space="preserve">Figure </w:t>
+      </w:r>
+      <w:fldSimple w:instr=" SEQ Figure \* ARABIC ">
+        <w:r>
+          <w:rPr>
+            <w:noProof/>
+          </w:rPr>
+          <w:t>7</w:t>
+        </w:r>
+      </w:fldSimple>
+      <w:r>
+        <w:t xml:space="preserve"> - Visualisations of Complete Data Set</w:t>
+      </w:r>
+      <w:bookmarkEnd w:id="40"/>
+    </w:p>
+    <w:p>
+      <w:r>
+        <w:t>The plots above show that the data is well distributed across cause of death determined and not determined, by age group and by sex. The events have generally a significant number of attributes without any one classification having significantly more than the other and that they are well distributed over time.</w:t>
+      </w:r>
+    </w:p>
+    <w:p>
+      <w:r>
+        <w:br w:type="page"/>
+      </w:r>
+    </w:p>
+    <w:p>
+      <w:pPr>
+        <w:pStyle w:val="Heading3"/>
+      </w:pPr>
+      <w:r>
+        <w:lastRenderedPageBreak/>
+        <w:t>Study Data Set</w:t>
+      </w:r>
+    </w:p>
+    <w:p>
+      <w:r>
+        <w:t xml:space="preserve">The next set of visualisations were done to focus on the split of data to either be included or excluded from the study and for the reasons </w:t>
+      </w:r>
+      <w:r>
+        <w:t>why they were excluded.</w:t>
+      </w:r>
+    </w:p>
+    <w:p>
+      <w:r>
+        <w:rPr>
+          <w:noProof/>
+          <w:lang w:eastAsia="en-GB"/>
+        </w:rPr>
+        <w:drawing>
+          <wp:inline distT="0" distB="0" distL="0" distR="0">
+            <wp:extent cx="5731510" cy="3953510"/>
+            <wp:effectExtent l="0" t="0" r="2540" b="8890"/>
+            <wp:docPr id="9" name="Picture 9"/>
+            <wp:cNvGraphicFramePr>
+              <a:graphicFrameLocks xmlns:a="http://schemas.openxmlformats.org/drawingml/2006/main" noChangeAspect="1"/>
+            </wp:cNvGraphicFramePr>
+            <a:graphic xmlns:a="http://schemas.openxmlformats.org/drawingml/2006/main">
+              <a:graphicData uri="http://schemas.openxmlformats.org/drawingml/2006/picture">
+                <pic:pic xmlns:pic="http://schemas.openxmlformats.org/drawingml/2006/picture">
+                  <pic:nvPicPr>
+                    <pic:cNvPr id="9" name="inc_data_vis_grid.png"/>
+                    <pic:cNvPicPr/>
+                  </pic:nvPicPr>
+                  <pic:blipFill>
+                    <a:blip r:embed="rId18" cstate="print">
+                      <a:extLst>
+                        <a:ext uri="{28A0092B-C50C-407E-A947-70E740481C1C}">
+                          <a14:useLocalDpi xmlns:a14="http://schemas.microsoft.com/office/drawing/2010/main" val="0"/>
+                        </a:ext>
+                      </a:extLst>
+                    </a:blip>
+                    <a:stretch>
+                      <a:fillRect/>
+                    </a:stretch>
+                  </pic:blipFill>
+                  <pic:spPr>
+                    <a:xfrm>
+                      <a:off x="0" y="0"/>
+                      <a:ext cx="5731510" cy="3953510"/>
+                    </a:xfrm>
+                    <a:prstGeom prst="rect">
+                      <a:avLst/>
+                    </a:prstGeom>
+                  </pic:spPr>
+                </pic:pic>
+              </a:graphicData>
+            </a:graphic>
+          </wp:inline>
+        </w:drawing>
+      </w:r>
+    </w:p>
+    <w:p>
+      <w:pPr>
+        <w:pStyle w:val="Caption"/>
+      </w:pPr>
+      <w:bookmarkStart w:id="41" w:name="_Toc18409194"/>
+      <w:r>
+        <w:t xml:space="preserve">Figure </w:t>
+      </w:r>
+      <w:fldSimple w:instr=" SEQ Figure \* ARABIC ">
+        <w:r>
+          <w:rPr>
+            <w:noProof/>
+          </w:rPr>
+          <w:t>8</w:t>
+        </w:r>
+      </w:fldSimple>
+      <w:r>
+        <w:t xml:space="preserve"> - Visualisation of Study Data Set</w:t>
+      </w:r>
+      <w:bookmarkEnd w:id="41"/>
+    </w:p>
+    <w:p>
+      <w:r>
+        <w:t xml:space="preserve">The first plot shows that the majority of events were excluded due to the decision to focus on the 1 day to 2 years age group. A significant number of events were excluded due to not having a clear statement about cause of death and then a few events due to incorrect measurements. It is shown that within the events to be included both sexes are well represented and the age groups also good representation. Finally the included events have </w:t>
+      </w:r>
+      <w:r>
+        <w:t>good numbers of attributes.</w:t>
+      </w:r>
+    </w:p>
+    <w:p>
+      <w:r>
+        <w:br w:type="page"/>
+      </w:r>
+    </w:p>
+    <w:p>
+      <w:pPr>
+        <w:pStyle w:val="Heading3"/>
+      </w:pPr>
+      <w:bookmarkStart w:id="42" w:name="_Toc18324845"/>
+      <w:r>
+        <w:lastRenderedPageBreak/>
+        <w:t>Missing data</w:t>
+      </w:r>
+      <w:bookmarkEnd w:id="42"/>
+    </w:p>
+    <w:p>
+      <w:r>
+        <w:t>Having got a study data set defined it should be checked for missing data:</w:t>
+      </w:r>
+    </w:p>
+    <w:p>
+      <w:r>
+        <w:rPr>
+          <w:noProof/>
+          <w:lang w:eastAsia="en-GB"/>
+        </w:rPr>
+        <w:drawing>
+          <wp:inline distT="0" distB="0" distL="0" distR="0">
+            <wp:extent cx="5731510" cy="3481705"/>
+            <wp:effectExtent l="0" t="0" r="2540" b="4445"/>
+            <wp:docPr id="10" name="Picture 10"/>
+            <wp:cNvGraphicFramePr>
+              <a:graphicFrameLocks xmlns:a="http://schemas.openxmlformats.org/drawingml/2006/main" noChangeAspect="1"/>
+            </wp:cNvGraphicFramePr>
+            <a:graphic xmlns:a="http://schemas.openxmlformats.org/drawingml/2006/main">
+              <a:graphicData uri="http://schemas.openxmlformats.org/drawingml/2006/picture">
+                <pic:pic xmlns:pic="http://schemas.openxmlformats.org/drawingml/2006/picture">
+                  <pic:nvPicPr>
+                    <pic:cNvPr id="10" name="na_measurements.png"/>
+                    <pic:cNvPicPr/>
+                  </pic:nvPicPr>
+                  <pic:blipFill>
+                    <a:blip r:embed="rId19" cstate="print">
+                      <a:extLst>
+                        <a:ext uri="{28A0092B-C50C-407E-A947-70E740481C1C}">
+                          <a14:useLocalDpi xmlns:a14="http://schemas.microsoft.com/office/drawing/2010/main" val="0"/>
+                        </a:ext>
+                      </a:extLst>
+                    </a:blip>
+                    <a:stretch>
+                      <a:fillRect/>
+                    </a:stretch>
+                  </pic:blipFill>
+                  <pic:spPr>
+                    <a:xfrm>
+                      <a:off x="0" y="0"/>
+                      <a:ext cx="5731510" cy="3481705"/>
+                    </a:xfrm>
+                    <a:prstGeom prst="rect">
+                      <a:avLst/>
+                    </a:prstGeom>
+                  </pic:spPr>
+                </pic:pic>
+              </a:graphicData>
+            </a:graphic>
+          </wp:inline>
+        </w:drawing>
+      </w:r>
+    </w:p>
+    <w:p>
+      <w:pPr>
+        <w:pStyle w:val="Caption"/>
+      </w:pPr>
+      <w:bookmarkStart w:id="43" w:name="_Toc18409195"/>
+      <w:r>
+        <w:t xml:space="preserve">Figure </w:t>
+      </w:r>
+      <w:fldSimple w:instr=" SEQ Figure \* ARABIC ">
+        <w:r>
+          <w:rPr>
+            <w:noProof/>
+          </w:rPr>
+          <w:t>9</w:t>
+        </w:r>
+      </w:fldSimple>
+      <w:r>
+        <w:t xml:space="preserve"> - Number of missing measurement values</w:t>
+      </w:r>
+      <w:bookmarkEnd w:id="43"/>
+    </w:p>
+    <w:p>
+      <w:r>
+        <w:t xml:space="preserve">Given the significant number of missing values in three features, </w:t>
+      </w:r>
+      <w:proofErr w:type="spellStart"/>
+      <w:r>
+        <w:t>thyroid_weight</w:t>
+      </w:r>
+      <w:proofErr w:type="spellEnd"/>
+      <w:r>
+        <w:t xml:space="preserve">, </w:t>
+      </w:r>
+      <w:proofErr w:type="spellStart"/>
+      <w:r>
+        <w:t>foot_length</w:t>
+      </w:r>
+      <w:proofErr w:type="spellEnd"/>
+      <w:r>
+        <w:t xml:space="preserve"> and </w:t>
+      </w:r>
+      <w:proofErr w:type="spellStart"/>
+      <w:r>
+        <w:t>gestation_at_delivery_in_days</w:t>
+      </w:r>
+      <w:proofErr w:type="spellEnd"/>
+      <w:r>
+        <w:t xml:space="preserve"> </w:t>
+      </w:r>
+      <w:r>
+        <w:t xml:space="preserve">these features </w:t>
+      </w:r>
+      <w:r>
+        <w:t>will be omitted to maximise the retention of events with other features intact.</w:t>
+      </w:r>
+    </w:p>
+    <w:p>
+      <w:r>
+        <w:t>It was considered to use imputation of missing values</w:t>
+      </w:r>
+      <w:r>
+        <w:t>. I</w:t>
+      </w:r>
+      <w:r>
+        <w:t xml:space="preserve">t was decided that this action could not be applied to </w:t>
+      </w:r>
+      <w:proofErr w:type="spellStart"/>
+      <w:r>
+        <w:t>gestation_at_delivery_in_days</w:t>
+      </w:r>
+      <w:proofErr w:type="spellEnd"/>
+      <w:r>
+        <w:t xml:space="preserve"> and to only consider post mortems where the gestational age was known would have significantly biased the data</w:t>
+      </w:r>
+      <w:r>
+        <w:t xml:space="preserve"> as gestational age is known for hospital cases but not coroner’s cases.</w:t>
+      </w:r>
+    </w:p>
+    <w:p>
+      <w:r>
+        <w:t xml:space="preserve"> </w:t>
+      </w:r>
+    </w:p>
+    <w:p>
+      <w:r>
+        <w:br w:type="page"/>
+      </w:r>
+    </w:p>
+    <w:p>
+      <w:pPr>
+        <w:pStyle w:val="Heading3"/>
+      </w:pPr>
+      <w:r>
+        <w:lastRenderedPageBreak/>
+        <w:t>Imb</w:t>
+      </w:r>
+      <w:r>
+        <w:t>alanced data</w:t>
+      </w:r>
+    </w:p>
+    <w:p>
+      <w:r>
+        <w:t>When using categorical data it is important to look for the presence of imbalanced categories. Below is a plot of all the categorical features used in the study data set.</w:t>
+      </w:r>
     </w:p>
     <w:p/>
     <w:p>
-      <w:pPr>
-        <w:pStyle w:val="ListParagraph"/>
-        <w:numPr>
-          <w:ilvl w:val="0"/>
-          <w:numId w:val="2"/>
-        </w:numPr>
-      </w:pPr>
-      <w:r>
-        <w:t>Read in original CSV file</w:t>
-      </w:r>
-    </w:p>
-    <w:p>
-      <w:pPr>
-        <w:pStyle w:val="ListParagraph"/>
-        <w:numPr>
-          <w:ilvl w:val="0"/>
-          <w:numId w:val="2"/>
-        </w:numPr>
-      </w:pPr>
-      <w:r>
-        <w:t>For each row:</w:t>
-      </w:r>
-    </w:p>
-    <w:p>
-      <w:pPr>
-        <w:pStyle w:val="ListParagraph"/>
-        <w:numPr>
-          <w:ilvl w:val="1"/>
-          <w:numId w:val="2"/>
-        </w:numPr>
-      </w:pPr>
-      <w:r>
-        <w:t>For each measurement column</w:t>
-      </w:r>
-    </w:p>
-    <w:p>
-      <w:pPr>
-        <w:pStyle w:val="ListParagraph"/>
-        <w:numPr>
-          <w:ilvl w:val="2"/>
-          <w:numId w:val="2"/>
-        </w:numPr>
-      </w:pPr>
-      <w:r>
-        <w:t>Add a revised measurement column based on age and sex of patient</w:t>
-      </w:r>
-    </w:p>
-    <w:p>
-      <w:pPr>
-        <w:pStyle w:val="ListParagraph"/>
-        <w:numPr>
-          <w:ilvl w:val="1"/>
-          <w:numId w:val="2"/>
-        </w:numPr>
-      </w:pPr>
-      <w:r>
-        <w:t>For each categorical column</w:t>
-      </w:r>
-    </w:p>
-    <w:p>
-      <w:pPr>
-        <w:pStyle w:val="ListParagraph"/>
-        <w:numPr>
-          <w:ilvl w:val="2"/>
-          <w:numId w:val="2"/>
-        </w:numPr>
-      </w:pPr>
-      <w:r>
-        <w:t>Add a set of columns for all the possible variants of that category used within the original file.</w:t>
-      </w:r>
-    </w:p>
-    <w:p>
-      <w:pPr>
-        <w:pStyle w:val="ListParagraph"/>
-        <w:numPr>
-          <w:ilvl w:val="0"/>
-          <w:numId w:val="2"/>
-        </w:numPr>
-      </w:pPr>
-      <w:r>
-        <w:t>Write out adjusted CSV file with the appropriately transformed values.</w:t>
-      </w:r>
-    </w:p>
-    <w:p>
-      <w:pPr>
-        <w:pStyle w:val="ListParagraph"/>
-        <w:numPr>
-          <w:ilvl w:val="1"/>
-          <w:numId w:val="2"/>
-        </w:numPr>
-      </w:pPr>
-      <w:r>
-        <w:t>For categorical values insert a 1 where the column matches the original category and 0 in all other columns</w:t>
-      </w:r>
-    </w:p>
-    <w:p>
-      <w:pPr>
-        <w:pStyle w:val="ListParagraph"/>
-        <w:numPr>
-          <w:ilvl w:val="1"/>
-          <w:numId w:val="2"/>
-        </w:numPr>
-      </w:pPr>
-      <w:r>
-        <w:t>For measurement values apply the appropriate linear regression parameters based on the sex and age of the patient and store:</w:t>
-      </w:r>
-    </w:p>
-    <w:p>
-      <w:pPr>
-        <w:pStyle w:val="ListParagraph"/>
-        <w:numPr>
-          <w:ilvl w:val="2"/>
-          <w:numId w:val="2"/>
-        </w:numPr>
-      </w:pPr>
-      <w:proofErr w:type="gramStart"/>
-      <w:r>
-        <w:t>absolute(</w:t>
-      </w:r>
-      <w:proofErr w:type="gramEnd"/>
-      <w:r>
-        <w:t>actual – predicted)/predicted.</w:t>
-      </w:r>
-    </w:p>
-    <w:p>
-      <w:pPr>
-        <w:pStyle w:val="ListParagraph"/>
-        <w:numPr>
-          <w:ilvl w:val="0"/>
-          <w:numId w:val="2"/>
-        </w:numPr>
-      </w:pPr>
-      <w:r>
-        <w:t>The final output is an adjusted CSV file for each post mortem stage.</w:t>
-      </w:r>
+      <w:r>
+        <w:rPr>
+          <w:noProof/>
+          <w:lang w:eastAsia="en-GB"/>
+        </w:rPr>
+        <w:drawing>
+          <wp:inline distT="0" distB="0" distL="0" distR="0">
+            <wp:extent cx="5731510" cy="4033520"/>
+            <wp:effectExtent l="0" t="0" r="2540" b="5080"/>
+            <wp:docPr id="11" name="Picture 11"/>
+            <wp:cNvGraphicFramePr>
+              <a:graphicFrameLocks xmlns:a="http://schemas.openxmlformats.org/drawingml/2006/main" noChangeAspect="1"/>
+            </wp:cNvGraphicFramePr>
+            <a:graphic xmlns:a="http://schemas.openxmlformats.org/drawingml/2006/main">
+              <a:graphicData uri="http://schemas.openxmlformats.org/drawingml/2006/picture">
+                <pic:pic xmlns:pic="http://schemas.openxmlformats.org/drawingml/2006/picture">
+                  <pic:nvPicPr>
+                    <pic:cNvPr id="11" name="study_categoric_values.png"/>
+                    <pic:cNvPicPr/>
+                  </pic:nvPicPr>
+                  <pic:blipFill>
+                    <a:blip r:embed="rId20" cstate="print">
+                      <a:extLst>
+                        <a:ext uri="{28A0092B-C50C-407E-A947-70E740481C1C}">
+                          <a14:useLocalDpi xmlns:a14="http://schemas.microsoft.com/office/drawing/2010/main" val="0"/>
+                        </a:ext>
+                      </a:extLst>
+                    </a:blip>
+                    <a:stretch>
+                      <a:fillRect/>
+                    </a:stretch>
+                  </pic:blipFill>
+                  <pic:spPr>
+                    <a:xfrm>
+                      <a:off x="0" y="0"/>
+                      <a:ext cx="5731510" cy="4033520"/>
+                    </a:xfrm>
+                    <a:prstGeom prst="rect">
+                      <a:avLst/>
+                    </a:prstGeom>
+                  </pic:spPr>
+                </pic:pic>
+              </a:graphicData>
+            </a:graphic>
+          </wp:inline>
+        </w:drawing>
+      </w:r>
+    </w:p>
+    <w:p>
+      <w:pPr>
+        <w:pStyle w:val="Caption"/>
+      </w:pPr>
+      <w:bookmarkStart w:id="44" w:name="_Toc18409196"/>
+      <w:r>
+        <w:t xml:space="preserve">Figure </w:t>
+      </w:r>
+      <w:fldSimple w:instr=" SEQ Figure \* ARABIC ">
+        <w:r>
+          <w:rPr>
+            <w:noProof/>
+          </w:rPr>
+          <w:t>10</w:t>
+        </w:r>
+      </w:fldSimple>
+      <w:r>
+        <w:t xml:space="preserve"> - Variability of Categorical Variables</w:t>
+      </w:r>
+      <w:bookmarkEnd w:id="44"/>
+    </w:p>
+    <w:p>
+      <w:r>
+        <w:t>The light coloured bars indicates that there are more than 500 events with that particular categorical value, the darkest bars indicate very few examples of a particular value exist. By using a categorical value of ‘nan’ then all categories are represented for all events. For the key categorical feature of ‘COD2_SUMM’ then it is shown to be reasonable balanced.</w:t>
+      </w:r>
+    </w:p>
+    <w:p>
       <w:r>
         <w:br w:type="page"/>
       </w:r>
     </w:p>
     <w:p>
       <w:pPr>
-        <w:pStyle w:val="Heading1"/>
-      </w:pPr>
-      <w:bookmarkStart w:id="40" w:name="_Toc18324844"/>
+        <w:pStyle w:val="Heading2"/>
+      </w:pPr>
+      <w:bookmarkStart w:id="45" w:name="_Toc18324846"/>
+      <w:bookmarkStart w:id="46" w:name="_GoBack"/>
+      <w:bookmarkEnd w:id="46"/>
       <w:r>
         <w:lastRenderedPageBreak/>
-        <w:t>Analysis</w:t>
-      </w:r>
-      <w:bookmarkEnd w:id="40"/>
+        <w:t xml:space="preserve">Create </w:t>
+      </w:r>
+      <w:r>
+        <w:t xml:space="preserve">and Tune </w:t>
+      </w:r>
+      <w:r>
+        <w:t>models</w:t>
+      </w:r>
+      <w:bookmarkEnd w:id="45"/>
+    </w:p>
+    <w:p>
+      <w:pPr>
+        <w:pStyle w:val="Heading3"/>
+      </w:pPr>
+      <w:r>
+        <w:t>Decision Tree</w:t>
+      </w:r>
     </w:p>
     <w:p/>
     <w:p>
-      <w:r>
-        <w:t>Explain what analysis was undertaken and why.</w:t>
-      </w:r>
-    </w:p>
+      <w:pPr>
+        <w:pStyle w:val="Heading3"/>
+      </w:pPr>
+      <w:r>
+        <w:t>Random Forest</w:t>
+      </w:r>
+    </w:p>
+    <w:p/>
+    <w:p>
+      <w:pPr>
+        <w:pStyle w:val="Heading3"/>
+      </w:pPr>
+      <w:r>
+        <w:t>Gradient Boosted Decision Tree</w:t>
+      </w:r>
+    </w:p>
+    <w:p/>
     <w:p>
       <w:pPr>
         <w:pStyle w:val="Heading2"/>
       </w:pPr>
-      <w:bookmarkStart w:id="41" w:name="_Toc18324845"/>
-      <w:r>
-        <w:t>Missing data</w:t>
-      </w:r>
-      <w:bookmarkEnd w:id="41"/>
-    </w:p>
-    <w:p>
-      <w:pPr>
-        <w:pStyle w:val="ListParagraph"/>
-        <w:numPr>
-          <w:ilvl w:val="0"/>
-          <w:numId w:val="2"/>
-        </w:numPr>
-      </w:pPr>
-      <w:r>
-        <w:t>Gestation in days at birth.</w:t>
-      </w:r>
-    </w:p>
-    <w:p>
-      <w:pPr>
-        <w:pStyle w:val="ListParagraph"/>
-        <w:numPr>
-          <w:ilvl w:val="0"/>
-          <w:numId w:val="2"/>
-        </w:numPr>
-      </w:pPr>
-      <w:r>
-        <w:t>Balanced data</w:t>
-      </w:r>
-    </w:p>
-    <w:p/>
-    <w:p>
-      <w:pPr>
-        <w:pStyle w:val="Heading2"/>
-      </w:pPr>
-      <w:bookmarkStart w:id="42" w:name="_Toc18324846"/>
-      <w:r>
-        <w:t>Create models</w:t>
-      </w:r>
-      <w:bookmarkEnd w:id="42"/>
-    </w:p>
-    <w:p/>
-    <w:p>
-      <w:pPr>
-        <w:pStyle w:val="Heading2"/>
-      </w:pPr>
-      <w:bookmarkStart w:id="43" w:name="_Toc18324847"/>
-      <w:r>
-        <w:t>Tune models</w:t>
-      </w:r>
-      <w:bookmarkEnd w:id="43"/>
+      <w:bookmarkStart w:id="47" w:name="_Toc18324847"/>
+      <w:r>
+        <w:t>Combine</w:t>
+      </w:r>
+      <w:r>
+        <w:t xml:space="preserve"> models</w:t>
+      </w:r>
+      <w:bookmarkEnd w:id="47"/>
     </w:p>
     <w:p/>
     <w:p/>
@@ -9048,12 +9719,12 @@
       <w:pPr>
         <w:pStyle w:val="Heading1"/>
       </w:pPr>
-      <w:bookmarkStart w:id="44" w:name="_Toc18324848"/>
+      <w:bookmarkStart w:id="48" w:name="_Toc18324848"/>
       <w:r>
         <w:lastRenderedPageBreak/>
         <w:t>Results</w:t>
       </w:r>
-      <w:bookmarkEnd w:id="44"/>
+      <w:bookmarkEnd w:id="48"/>
     </w:p>
     <w:p/>
     <w:p>
@@ -9066,22 +9737,22 @@
       <w:pPr>
         <w:pStyle w:val="Heading1"/>
       </w:pPr>
-      <w:bookmarkStart w:id="45" w:name="_Toc18324849"/>
+      <w:bookmarkStart w:id="49" w:name="_Toc18324849"/>
       <w:r>
         <w:t>Conclusion</w:t>
       </w:r>
-      <w:bookmarkEnd w:id="45"/>
+      <w:bookmarkEnd w:id="49"/>
     </w:p>
     <w:p/>
     <w:p>
       <w:pPr>
         <w:pStyle w:val="Heading2"/>
       </w:pPr>
-      <w:bookmarkStart w:id="46" w:name="_Toc18324850"/>
+      <w:bookmarkStart w:id="50" w:name="_Toc18324850"/>
       <w:r>
         <w:t>Project Summary</w:t>
       </w:r>
-      <w:bookmarkEnd w:id="46"/>
+      <w:bookmarkEnd w:id="50"/>
     </w:p>
     <w:p/>
     <w:p>
@@ -9094,11 +9765,11 @@
       <w:pPr>
         <w:pStyle w:val="Heading2"/>
       </w:pPr>
-      <w:bookmarkStart w:id="47" w:name="_Toc18324851"/>
+      <w:bookmarkStart w:id="51" w:name="_Toc18324851"/>
       <w:r>
         <w:t>Project Evaluation</w:t>
       </w:r>
-      <w:bookmarkEnd w:id="47"/>
+      <w:bookmarkEnd w:id="51"/>
     </w:p>
     <w:p/>
     <w:p>
@@ -9111,11 +9782,11 @@
       <w:pPr>
         <w:pStyle w:val="Heading2"/>
       </w:pPr>
-      <w:bookmarkStart w:id="48" w:name="_Toc18324852"/>
+      <w:bookmarkStart w:id="52" w:name="_Toc18324852"/>
       <w:r>
         <w:t>Recommendations for Future Work</w:t>
       </w:r>
-      <w:bookmarkEnd w:id="48"/>
+      <w:bookmarkEnd w:id="52"/>
     </w:p>
     <w:p/>
     <w:p/>
@@ -9137,12 +9808,12 @@
           <w:numId w:val="0"/>
         </w:numPr>
       </w:pPr>
-      <w:bookmarkStart w:id="49" w:name="_Toc18324853"/>
+      <w:bookmarkStart w:id="53" w:name="_Toc18324853"/>
       <w:r>
         <w:lastRenderedPageBreak/>
         <w:t>References</w:t>
       </w:r>
-      <w:bookmarkEnd w:id="49"/>
+      <w:bookmarkEnd w:id="53"/>
     </w:p>
     <w:p>
       <w:pPr>
@@ -9476,7 +10147,7 @@
       </w:r>
     </w:p>
     <w:p>
-      <w:hyperlink r:id="rId17" w:history="1">
+      <w:hyperlink r:id="rId21" w:history="1">
         <w:r>
           <w:rPr>
             <w:rStyle w:val="Hyperlink"/>
@@ -9493,7 +10164,7 @@
       <w:proofErr w:type="spellEnd"/>
     </w:p>
     <w:p>
-      <w:hyperlink r:id="rId18" w:history="1">
+      <w:hyperlink r:id="rId22" w:history="1">
         <w:r>
           <w:rPr>
             <w:rStyle w:val="Hyperlink"/>
@@ -9511,7 +10182,7 @@
       <w:proofErr w:type="spellEnd"/>
     </w:p>
     <w:p>
-      <w:hyperlink r:id="rId19" w:history="1">
+      <w:hyperlink r:id="rId23" w:history="1">
         <w:r>
           <w:rPr>
             <w:rStyle w:val="Hyperlink"/>
@@ -9521,7 +10192,7 @@
       </w:hyperlink>
     </w:p>
     <w:p>
-      <w:hyperlink r:id="rId20" w:history="1">
+      <w:hyperlink r:id="rId24" w:history="1">
         <w:r>
           <w:rPr>
             <w:rStyle w:val="Hyperlink"/>
@@ -9539,7 +10210,7 @@
       <w:proofErr w:type="spellEnd"/>
     </w:p>
     <w:p>
-      <w:hyperlink r:id="rId21" w:history="1">
+      <w:hyperlink r:id="rId25" w:history="1">
         <w:r>
           <w:rPr>
             <w:rStyle w:val="Hyperlink"/>
@@ -9549,7 +10220,7 @@
       </w:hyperlink>
     </w:p>
     <w:p>
-      <w:hyperlink r:id="rId22" w:history="1">
+      <w:hyperlink r:id="rId26" w:history="1">
         <w:r>
           <w:rPr>
             <w:rStyle w:val="Hyperlink"/>
@@ -9572,7 +10243,7 @@
       </w:r>
     </w:p>
     <w:p>
-      <w:hyperlink r:id="rId23" w:history="1">
+      <w:hyperlink r:id="rId27" w:history="1">
         <w:r>
           <w:rPr>
             <w:rStyle w:val="Hyperlink"/>
@@ -9603,12 +10274,12 @@
           <w:numId w:val="0"/>
         </w:numPr>
       </w:pPr>
-      <w:bookmarkStart w:id="50" w:name="_Toc18324854"/>
+      <w:bookmarkStart w:id="54" w:name="_Toc18324854"/>
       <w:r>
         <w:lastRenderedPageBreak/>
         <w:t>Glossary of Terms</w:t>
       </w:r>
-      <w:bookmarkEnd w:id="50"/>
+      <w:bookmarkEnd w:id="54"/>
     </w:p>
     <w:p/>
     <w:p>
@@ -9617,7 +10288,7 @@
       </w:r>
     </w:p>
     <w:p>
-      <w:hyperlink r:id="rId24" w:history="1">
+      <w:hyperlink r:id="rId28" w:history="1">
         <w:r>
           <w:rPr>
             <w:rStyle w:val="Hyperlink"/>
@@ -9901,12 +10572,12 @@
           <w:numId w:val="0"/>
         </w:numPr>
       </w:pPr>
-      <w:bookmarkStart w:id="51" w:name="_Toc18324855"/>
+      <w:bookmarkStart w:id="55" w:name="_Toc18324855"/>
       <w:r>
         <w:lastRenderedPageBreak/>
         <w:t>Appendix A – Example Project Code</w:t>
       </w:r>
-      <w:bookmarkEnd w:id="51"/>
+      <w:bookmarkEnd w:id="55"/>
     </w:p>
     <w:p/>
     <w:p>
@@ -9933,11 +10604,11 @@
           <w:numId w:val="0"/>
         </w:numPr>
       </w:pPr>
-      <w:bookmarkStart w:id="52" w:name="_Toc18324856"/>
+      <w:bookmarkStart w:id="56" w:name="_Toc18324856"/>
       <w:r>
         <w:t>Appendix B – ETL Process</w:t>
       </w:r>
-      <w:bookmarkEnd w:id="52"/>
+      <w:bookmarkEnd w:id="56"/>
     </w:p>
     <w:p/>
     <w:p/>
@@ -9949,14 +10620,14 @@
           <w:numId w:val="0"/>
         </w:numPr>
       </w:pPr>
-      <w:bookmarkStart w:id="53" w:name="_Toc18324857"/>
+      <w:bookmarkStart w:id="57" w:name="_Toc18324857"/>
       <w:r>
         <w:t>Appendix C</w:t>
       </w:r>
       <w:r>
         <w:t xml:space="preserve"> –RDV structure</w:t>
       </w:r>
-      <w:bookmarkEnd w:id="53"/>
+      <w:bookmarkEnd w:id="57"/>
     </w:p>
     <w:p/>
     <w:p/>
@@ -9968,7 +10639,7 @@
           <w:numId w:val="0"/>
         </w:numPr>
       </w:pPr>
-      <w:bookmarkStart w:id="54" w:name="_Toc18324858"/>
+      <w:bookmarkStart w:id="58" w:name="_Toc18324858"/>
       <w:r>
         <w:t>Appen</w:t>
       </w:r>
@@ -9978,7 +10649,7 @@
       <w:r>
         <w:t xml:space="preserve"> analytic process</w:t>
       </w:r>
-      <w:bookmarkEnd w:id="54"/>
+      <w:bookmarkEnd w:id="58"/>
     </w:p>
     <w:p/>
     <w:p>
@@ -9995,11 +10666,11 @@
           <w:numId w:val="0"/>
         </w:numPr>
       </w:pPr>
-      <w:bookmarkStart w:id="55" w:name="_Toc18324859"/>
+      <w:bookmarkStart w:id="59" w:name="_Toc18324859"/>
       <w:r>
         <w:t>Appendix D – Deliverables</w:t>
       </w:r>
-      <w:bookmarkEnd w:id="55"/>
+      <w:bookmarkEnd w:id="59"/>
     </w:p>
     <w:p/>
     <w:p/>
@@ -10222,7 +10893,7 @@
           <w:rPr>
             <w:noProof/>
           </w:rPr>
-          <w:t>2</w:t>
+          <w:t>29</w:t>
         </w:r>
         <w:r>
           <w:rPr>
@@ -14602,7 +15273,7 @@
 </file>
 
 <file path=customXml/itemProps1.xml><?xml version="1.0" encoding="utf-8"?>
-<ds:datastoreItem xmlns:ds="http://schemas.openxmlformats.org/officeDocument/2006/customXml" ds:itemID="{B4196C21-0FAB-4340-93A5-6341AC4594B5}">
+<ds:datastoreItem xmlns:ds="http://schemas.openxmlformats.org/officeDocument/2006/customXml" ds:itemID="{85444057-46CC-44AF-BD7F-4350E405565C}">
   <ds:schemaRefs>
     <ds:schemaRef ds:uri="http://schemas.openxmlformats.org/officeDocument/2006/bibliography"/>
   </ds:schemaRefs>

</xml_diff>

<commit_message>
Slow progress on models. End of day.
</commit_message>
<xml_diff>
--- a/Docs/BoothJ_DS_report_v03.docx
+++ b/Docs/BoothJ_DS_report_v03.docx
@@ -9654,8 +9654,6 @@
         <w:pStyle w:val="Heading2"/>
       </w:pPr>
       <w:bookmarkStart w:id="45" w:name="_Toc18324846"/>
-      <w:bookmarkStart w:id="46" w:name="_GoBack"/>
-      <w:bookmarkEnd w:id="46"/>
       <w:r>
         <w:lastRenderedPageBreak/>
         <w:t xml:space="preserve">Create </w:t>
@@ -9676,6 +9674,556 @@
         <w:t>Decision Tree</w:t>
       </w:r>
     </w:p>
+    <w:tbl>
+      <w:tblPr>
+        <w:tblStyle w:val="TableGrid"/>
+        <w:tblW w:w="9209" w:type="dxa"/>
+        <w:tblLook w:val="04A0" w:firstRow="1" w:lastRow="0" w:firstColumn="1" w:lastColumn="0" w:noHBand="0" w:noVBand="1"/>
+      </w:tblPr>
+      <w:tblGrid>
+        <w:gridCol w:w="9246"/>
+      </w:tblGrid>
+      <w:tr>
+        <w:tc>
+          <w:tcPr>
+            <w:tcW w:w="9209" w:type="dxa"/>
+          </w:tcPr>
+          <w:p>
+            <w:r>
+              <w:rPr>
+                <w:noProof/>
+                <w:lang w:eastAsia="en-GB"/>
+              </w:rPr>
+              <w:drawing>
+                <wp:inline distT="0" distB="0" distL="0" distR="0">
+                  <wp:extent cx="5731510" cy="3439160"/>
+                  <wp:effectExtent l="0" t="0" r="2540" b="8890"/>
+                  <wp:docPr id="13" name="Picture 13"/>
+                  <wp:cNvGraphicFramePr>
+                    <a:graphicFrameLocks xmlns:a="http://schemas.openxmlformats.org/drawingml/2006/main" noChangeAspect="1"/>
+                  </wp:cNvGraphicFramePr>
+                  <a:graphic xmlns:a="http://schemas.openxmlformats.org/drawingml/2006/main">
+                    <a:graphicData uri="http://schemas.openxmlformats.org/drawingml/2006/picture">
+                      <pic:pic xmlns:pic="http://schemas.openxmlformats.org/drawingml/2006/picture">
+                        <pic:nvPicPr>
+                          <pic:cNvPr id="13" name="dt_tree_ext_01.png"/>
+                          <pic:cNvPicPr/>
+                        </pic:nvPicPr>
+                        <pic:blipFill>
+                          <a:blip r:embed="rId21">
+                            <a:extLst>
+                              <a:ext uri="{28A0092B-C50C-407E-A947-70E740481C1C}">
+                                <a14:useLocalDpi xmlns:a14="http://schemas.microsoft.com/office/drawing/2010/main" val="0"/>
+                              </a:ext>
+                            </a:extLst>
+                          </a:blip>
+                          <a:stretch>
+                            <a:fillRect/>
+                          </a:stretch>
+                        </pic:blipFill>
+                        <pic:spPr>
+                          <a:xfrm>
+                            <a:off x="0" y="0"/>
+                            <a:ext cx="5731510" cy="3439160"/>
+                          </a:xfrm>
+                          <a:prstGeom prst="rect">
+                            <a:avLst/>
+                          </a:prstGeom>
+                        </pic:spPr>
+                      </pic:pic>
+                    </a:graphicData>
+                  </a:graphic>
+                </wp:inline>
+              </w:drawing>
+            </w:r>
+          </w:p>
+        </w:tc>
+      </w:tr>
+      <w:tr>
+        <w:tc>
+          <w:tcPr>
+            <w:tcW w:w="9209" w:type="dxa"/>
+          </w:tcPr>
+          <w:p>
+            <w:pPr>
+              <w:rPr>
+                <w:rFonts w:ascii="Courier New" w:hAnsi="Courier New" w:cs="Courier New"/>
+                <w:sz w:val="16"/>
+                <w:szCs w:val="16"/>
+              </w:rPr>
+            </w:pPr>
+            <w:r>
+              <w:rPr>
+                <w:rFonts w:ascii="Courier New" w:hAnsi="Courier New" w:cs="Courier New"/>
+                <w:sz w:val="16"/>
+                <w:szCs w:val="16"/>
+              </w:rPr>
+              <w:t xml:space="preserve">n= 1768 </w:t>
+            </w:r>
+          </w:p>
+          <w:p>
+            <w:pPr>
+              <w:rPr>
+                <w:rFonts w:ascii="Courier New" w:hAnsi="Courier New" w:cs="Courier New"/>
+                <w:sz w:val="16"/>
+                <w:szCs w:val="16"/>
+              </w:rPr>
+            </w:pPr>
+          </w:p>
+          <w:p>
+            <w:pPr>
+              <w:rPr>
+                <w:rFonts w:ascii="Courier New" w:hAnsi="Courier New" w:cs="Courier New"/>
+                <w:sz w:val="16"/>
+                <w:szCs w:val="16"/>
+              </w:rPr>
+            </w:pPr>
+            <w:r>
+              <w:rPr>
+                <w:rFonts w:ascii="Courier New" w:hAnsi="Courier New" w:cs="Courier New"/>
+                <w:sz w:val="16"/>
+                <w:szCs w:val="16"/>
+              </w:rPr>
+              <w:t xml:space="preserve">node), split, n, loss, </w:t>
+            </w:r>
+            <w:proofErr w:type="spellStart"/>
+            <w:r>
+              <w:rPr>
+                <w:rFonts w:ascii="Courier New" w:hAnsi="Courier New" w:cs="Courier New"/>
+                <w:sz w:val="16"/>
+                <w:szCs w:val="16"/>
+              </w:rPr>
+              <w:t>yval</w:t>
+            </w:r>
+            <w:proofErr w:type="spellEnd"/>
+            <w:r>
+              <w:rPr>
+                <w:rFonts w:ascii="Courier New" w:hAnsi="Courier New" w:cs="Courier New"/>
+                <w:sz w:val="16"/>
+                <w:szCs w:val="16"/>
+              </w:rPr>
+              <w:t>, (</w:t>
+            </w:r>
+            <w:proofErr w:type="spellStart"/>
+            <w:r>
+              <w:rPr>
+                <w:rFonts w:ascii="Courier New" w:hAnsi="Courier New" w:cs="Courier New"/>
+                <w:sz w:val="16"/>
+                <w:szCs w:val="16"/>
+              </w:rPr>
+              <w:t>yprob</w:t>
+            </w:r>
+            <w:proofErr w:type="spellEnd"/>
+            <w:r>
+              <w:rPr>
+                <w:rFonts w:ascii="Courier New" w:hAnsi="Courier New" w:cs="Courier New"/>
+                <w:sz w:val="16"/>
+                <w:szCs w:val="16"/>
+              </w:rPr>
+              <w:t>)</w:t>
+            </w:r>
+          </w:p>
+          <w:p>
+            <w:pPr>
+              <w:rPr>
+                <w:rFonts w:ascii="Courier New" w:hAnsi="Courier New" w:cs="Courier New"/>
+                <w:sz w:val="16"/>
+                <w:szCs w:val="16"/>
+              </w:rPr>
+            </w:pPr>
+            <w:r>
+              <w:rPr>
+                <w:rFonts w:ascii="Courier New" w:hAnsi="Courier New" w:cs="Courier New"/>
+                <w:sz w:val="16"/>
+                <w:szCs w:val="16"/>
+              </w:rPr>
+              <w:t xml:space="preserve">      * denotes terminal node</w:t>
+            </w:r>
+          </w:p>
+          <w:p>
+            <w:pPr>
+              <w:rPr>
+                <w:rFonts w:ascii="Courier New" w:hAnsi="Courier New" w:cs="Courier New"/>
+                <w:sz w:val="16"/>
+                <w:szCs w:val="16"/>
+              </w:rPr>
+            </w:pPr>
+          </w:p>
+          <w:p>
+            <w:pPr>
+              <w:rPr>
+                <w:rFonts w:ascii="Courier New" w:hAnsi="Courier New" w:cs="Courier New"/>
+                <w:sz w:val="16"/>
+                <w:szCs w:val="16"/>
+              </w:rPr>
+            </w:pPr>
+            <w:r>
+              <w:rPr>
+                <w:rFonts w:ascii="Courier New" w:hAnsi="Courier New" w:cs="Courier New"/>
+                <w:sz w:val="16"/>
+                <w:szCs w:val="16"/>
+              </w:rPr>
+              <w:t xml:space="preserve"> 1) root 1768 794 1 (0.4490950 0.5509050)  </w:t>
+            </w:r>
+          </w:p>
+          <w:p>
+            <w:pPr>
+              <w:rPr>
+                <w:rFonts w:ascii="Courier New" w:hAnsi="Courier New" w:cs="Courier New"/>
+                <w:sz w:val="16"/>
+                <w:szCs w:val="16"/>
+              </w:rPr>
+            </w:pPr>
+            <w:r>
+              <w:rPr>
+                <w:rFonts w:ascii="Courier New" w:hAnsi="Courier New" w:cs="Courier New"/>
+                <w:sz w:val="16"/>
+                <w:szCs w:val="16"/>
+              </w:rPr>
+              <w:t xml:space="preserve">   2) </w:t>
+            </w:r>
+            <w:proofErr w:type="spellStart"/>
+            <w:r>
+              <w:rPr>
+                <w:rFonts w:ascii="Courier New" w:hAnsi="Courier New" w:cs="Courier New"/>
+                <w:sz w:val="16"/>
+                <w:szCs w:val="16"/>
+              </w:rPr>
+              <w:t>age_in_days</w:t>
+            </w:r>
+            <w:proofErr w:type="spellEnd"/>
+            <w:r>
+              <w:rPr>
+                <w:rFonts w:ascii="Courier New" w:hAnsi="Courier New" w:cs="Courier New"/>
+                <w:sz w:val="16"/>
+                <w:szCs w:val="16"/>
+              </w:rPr>
+              <w:t xml:space="preserve">&gt;=14.5 1372 655 0 (0.5225948 0.4774052)  </w:t>
+            </w:r>
+          </w:p>
+          <w:p>
+            <w:pPr>
+              <w:rPr>
+                <w:rFonts w:ascii="Courier New" w:hAnsi="Courier New" w:cs="Courier New"/>
+                <w:sz w:val="16"/>
+                <w:szCs w:val="16"/>
+              </w:rPr>
+            </w:pPr>
+            <w:r>
+              <w:rPr>
+                <w:rFonts w:ascii="Courier New" w:hAnsi="Courier New" w:cs="Courier New"/>
+                <w:sz w:val="16"/>
+                <w:szCs w:val="16"/>
+              </w:rPr>
+              <w:t xml:space="preserve">     4) </w:t>
+            </w:r>
+            <w:proofErr w:type="spellStart"/>
+            <w:r>
+              <w:rPr>
+                <w:rFonts w:ascii="Courier New" w:hAnsi="Courier New" w:cs="Courier New"/>
+                <w:sz w:val="16"/>
+                <w:szCs w:val="16"/>
+              </w:rPr>
+              <w:t>age_in_days</w:t>
+            </w:r>
+            <w:proofErr w:type="spellEnd"/>
+            <w:r>
+              <w:rPr>
+                <w:rFonts w:ascii="Courier New" w:hAnsi="Courier New" w:cs="Courier New"/>
+                <w:sz w:val="16"/>
+                <w:szCs w:val="16"/>
+              </w:rPr>
+              <w:t xml:space="preserve">&lt; 272.5 1075 453 0 (0.5786047 0.4213953)  </w:t>
+            </w:r>
+          </w:p>
+          <w:p>
+            <w:pPr>
+              <w:rPr>
+                <w:rFonts w:ascii="Courier New" w:hAnsi="Courier New" w:cs="Courier New"/>
+                <w:sz w:val="16"/>
+                <w:szCs w:val="16"/>
+              </w:rPr>
+            </w:pPr>
+            <w:r>
+              <w:rPr>
+                <w:rFonts w:ascii="Courier New" w:hAnsi="Courier New" w:cs="Courier New"/>
+                <w:sz w:val="16"/>
+                <w:szCs w:val="16"/>
+              </w:rPr>
+              <w:t xml:space="preserve">       8) oedema_ynid_c001&lt; 0.5 1018 403 0 (0.6041257 0.3958743)  </w:t>
+            </w:r>
+          </w:p>
+          <w:p>
+            <w:pPr>
+              <w:rPr>
+                <w:rFonts w:ascii="Courier New" w:hAnsi="Courier New" w:cs="Courier New"/>
+                <w:sz w:val="16"/>
+                <w:szCs w:val="16"/>
+              </w:rPr>
+            </w:pPr>
+            <w:r>
+              <w:rPr>
+                <w:rFonts w:ascii="Courier New" w:hAnsi="Courier New" w:cs="Courier New"/>
+                <w:sz w:val="16"/>
+                <w:szCs w:val="16"/>
+              </w:rPr>
+              <w:t xml:space="preserve">        16) </w:t>
+            </w:r>
+            <w:proofErr w:type="spellStart"/>
+            <w:r>
+              <w:rPr>
+                <w:rFonts w:ascii="Courier New" w:hAnsi="Courier New" w:cs="Courier New"/>
+                <w:sz w:val="16"/>
+                <w:szCs w:val="16"/>
+              </w:rPr>
+              <w:t>body_length</w:t>
+            </w:r>
+            <w:proofErr w:type="spellEnd"/>
+            <w:r>
+              <w:rPr>
+                <w:rFonts w:ascii="Courier New" w:hAnsi="Courier New" w:cs="Courier New"/>
+                <w:sz w:val="16"/>
+                <w:szCs w:val="16"/>
+              </w:rPr>
+              <w:t xml:space="preserve">&lt; 0.16855 920 336 0 (0.6347826 0.3652174)  </w:t>
+            </w:r>
+          </w:p>
+          <w:p>
+            <w:pPr>
+              <w:rPr>
+                <w:rFonts w:ascii="Courier New" w:hAnsi="Courier New" w:cs="Courier New"/>
+                <w:sz w:val="16"/>
+                <w:szCs w:val="16"/>
+              </w:rPr>
+            </w:pPr>
+            <w:r>
+              <w:rPr>
+                <w:rFonts w:ascii="Courier New" w:hAnsi="Courier New" w:cs="Courier New"/>
+                <w:sz w:val="16"/>
+                <w:szCs w:val="16"/>
+              </w:rPr>
+              <w:t xml:space="preserve">          32) dysmorphic_features_ynid_c002&gt;=0.5 804 274 0 (0.6592040 0.3407960) *</w:t>
+            </w:r>
+          </w:p>
+          <w:p>
+            <w:pPr>
+              <w:rPr>
+                <w:rFonts w:ascii="Courier New" w:hAnsi="Courier New" w:cs="Courier New"/>
+                <w:sz w:val="16"/>
+                <w:szCs w:val="16"/>
+              </w:rPr>
+            </w:pPr>
+            <w:r>
+              <w:rPr>
+                <w:rFonts w:ascii="Courier New" w:hAnsi="Courier New" w:cs="Courier New"/>
+                <w:sz w:val="16"/>
+                <w:szCs w:val="16"/>
+              </w:rPr>
+              <w:t xml:space="preserve">          33) dysmorphic_features_ynid_c002&lt; 0.5 116  54 1 (0.4655172 0.5344828) *</w:t>
+            </w:r>
+          </w:p>
+          <w:p>
+            <w:pPr>
+              <w:rPr>
+                <w:rFonts w:ascii="Courier New" w:hAnsi="Courier New" w:cs="Courier New"/>
+                <w:sz w:val="16"/>
+                <w:szCs w:val="16"/>
+              </w:rPr>
+            </w:pPr>
+            <w:r>
+              <w:rPr>
+                <w:rFonts w:ascii="Courier New" w:hAnsi="Courier New" w:cs="Courier New"/>
+                <w:sz w:val="16"/>
+                <w:szCs w:val="16"/>
+              </w:rPr>
+              <w:t xml:space="preserve">        17) </w:t>
+            </w:r>
+            <w:proofErr w:type="spellStart"/>
+            <w:r>
+              <w:rPr>
+                <w:rFonts w:ascii="Courier New" w:hAnsi="Courier New" w:cs="Courier New"/>
+                <w:sz w:val="16"/>
+                <w:szCs w:val="16"/>
+              </w:rPr>
+              <w:t>body_length</w:t>
+            </w:r>
+            <w:proofErr w:type="spellEnd"/>
+            <w:r>
+              <w:rPr>
+                <w:rFonts w:ascii="Courier New" w:hAnsi="Courier New" w:cs="Courier New"/>
+                <w:sz w:val="16"/>
+                <w:szCs w:val="16"/>
+              </w:rPr>
+              <w:t>&gt;=0.16855 98  31 1 (0.3163265 0.6836735) *</w:t>
+            </w:r>
+          </w:p>
+          <w:p>
+            <w:pPr>
+              <w:rPr>
+                <w:rFonts w:ascii="Courier New" w:hAnsi="Courier New" w:cs="Courier New"/>
+                <w:sz w:val="16"/>
+                <w:szCs w:val="16"/>
+              </w:rPr>
+            </w:pPr>
+            <w:r>
+              <w:rPr>
+                <w:rFonts w:ascii="Courier New" w:hAnsi="Courier New" w:cs="Courier New"/>
+                <w:sz w:val="16"/>
+                <w:szCs w:val="16"/>
+              </w:rPr>
+              <w:t xml:space="preserve">       9) oedema_ynid_c001&gt;=0.5 57   7 1 (0.1228070 0.8771930) *</w:t>
+            </w:r>
+          </w:p>
+          <w:p>
+            <w:pPr>
+              <w:rPr>
+                <w:rFonts w:ascii="Courier New" w:hAnsi="Courier New" w:cs="Courier New"/>
+                <w:sz w:val="16"/>
+                <w:szCs w:val="16"/>
+              </w:rPr>
+            </w:pPr>
+            <w:r>
+              <w:rPr>
+                <w:rFonts w:ascii="Courier New" w:hAnsi="Courier New" w:cs="Courier New"/>
+                <w:sz w:val="16"/>
+                <w:szCs w:val="16"/>
+              </w:rPr>
+              <w:t xml:space="preserve">     5) </w:t>
+            </w:r>
+            <w:proofErr w:type="spellStart"/>
+            <w:r>
+              <w:rPr>
+                <w:rFonts w:ascii="Courier New" w:hAnsi="Courier New" w:cs="Courier New"/>
+                <w:sz w:val="16"/>
+                <w:szCs w:val="16"/>
+              </w:rPr>
+              <w:t>age_in_days</w:t>
+            </w:r>
+            <w:proofErr w:type="spellEnd"/>
+            <w:r>
+              <w:rPr>
+                <w:rFonts w:ascii="Courier New" w:hAnsi="Courier New" w:cs="Courier New"/>
+                <w:sz w:val="16"/>
+                <w:szCs w:val="16"/>
+              </w:rPr>
+              <w:t>&gt;=272.5 297  95 1 (0.3198653 0.6801347) *</w:t>
+            </w:r>
+          </w:p>
+          <w:p>
+            <w:pPr>
+              <w:rPr>
+                <w:rFonts w:ascii="Courier New" w:hAnsi="Courier New" w:cs="Courier New"/>
+                <w:sz w:val="16"/>
+                <w:szCs w:val="16"/>
+              </w:rPr>
+            </w:pPr>
+            <w:r>
+              <w:rPr>
+                <w:rFonts w:ascii="Courier New" w:hAnsi="Courier New" w:cs="Courier New"/>
+                <w:sz w:val="16"/>
+                <w:szCs w:val="16"/>
+              </w:rPr>
+              <w:t xml:space="preserve">   3) </w:t>
+            </w:r>
+            <w:proofErr w:type="spellStart"/>
+            <w:r>
+              <w:rPr>
+                <w:rFonts w:ascii="Courier New" w:hAnsi="Courier New" w:cs="Courier New"/>
+                <w:sz w:val="16"/>
+                <w:szCs w:val="16"/>
+              </w:rPr>
+              <w:t>age_in_days</w:t>
+            </w:r>
+            <w:proofErr w:type="spellEnd"/>
+            <w:r>
+              <w:rPr>
+                <w:rFonts w:ascii="Courier New" w:hAnsi="Courier New" w:cs="Courier New"/>
+                <w:sz w:val="16"/>
+                <w:szCs w:val="16"/>
+              </w:rPr>
+              <w:t>&lt; 14.5 396  77 1 (0.1944444 0.8055556) *</w:t>
+            </w:r>
+          </w:p>
+          <w:p>
+            <w:pPr>
+              <w:rPr>
+                <w:rFonts w:ascii="Courier New" w:hAnsi="Courier New" w:cs="Courier New"/>
+                <w:sz w:val="16"/>
+                <w:szCs w:val="16"/>
+              </w:rPr>
+            </w:pPr>
+          </w:p>
+        </w:tc>
+      </w:tr>
+      <w:tr>
+        <w:tc>
+          <w:tcPr>
+            <w:tcW w:w="9209" w:type="dxa"/>
+          </w:tcPr>
+          <w:p>
+            <w:pPr>
+              <w:rPr>
+                <w:rFonts w:ascii="Courier New" w:hAnsi="Courier New" w:cs="Courier New"/>
+                <w:sz w:val="16"/>
+                <w:szCs w:val="16"/>
+              </w:rPr>
+            </w:pPr>
+            <w:bookmarkStart w:id="46" w:name="_GoBack"/>
+            <w:r>
+              <w:rPr>
+                <w:rFonts w:ascii="Courier New" w:hAnsi="Courier New" w:cs="Courier New"/>
+                <w:noProof/>
+                <w:sz w:val="16"/>
+                <w:szCs w:val="16"/>
+                <w:lang w:eastAsia="en-GB"/>
+              </w:rPr>
+              <w:drawing>
+                <wp:inline distT="0" distB="0" distL="0" distR="0">
+                  <wp:extent cx="4819650" cy="2891470"/>
+                  <wp:effectExtent l="0" t="0" r="0" b="4445"/>
+                  <wp:docPr id="14" name="Picture 14"/>
+                  <wp:cNvGraphicFramePr>
+                    <a:graphicFrameLocks xmlns:a="http://schemas.openxmlformats.org/drawingml/2006/main" noChangeAspect="1"/>
+                  </wp:cNvGraphicFramePr>
+                  <a:graphic xmlns:a="http://schemas.openxmlformats.org/drawingml/2006/main">
+                    <a:graphicData uri="http://schemas.openxmlformats.org/drawingml/2006/picture">
+                      <pic:pic xmlns:pic="http://schemas.openxmlformats.org/drawingml/2006/picture">
+                        <pic:nvPicPr>
+                          <pic:cNvPr id="14" name="dt_feature_importance_ext_01.png"/>
+                          <pic:cNvPicPr/>
+                        </pic:nvPicPr>
+                        <pic:blipFill>
+                          <a:blip r:embed="rId22" cstate="print">
+                            <a:extLst>
+                              <a:ext uri="{28A0092B-C50C-407E-A947-70E740481C1C}">
+                                <a14:useLocalDpi xmlns:a14="http://schemas.microsoft.com/office/drawing/2010/main" val="0"/>
+                              </a:ext>
+                            </a:extLst>
+                          </a:blip>
+                          <a:stretch>
+                            <a:fillRect/>
+                          </a:stretch>
+                        </pic:blipFill>
+                        <pic:spPr>
+                          <a:xfrm>
+                            <a:off x="0" y="0"/>
+                            <a:ext cx="4850475" cy="2909963"/>
+                          </a:xfrm>
+                          <a:prstGeom prst="rect">
+                            <a:avLst/>
+                          </a:prstGeom>
+                        </pic:spPr>
+                      </pic:pic>
+                    </a:graphicData>
+                  </a:graphic>
+                </wp:inline>
+              </w:drawing>
+            </w:r>
+            <w:bookmarkEnd w:id="46"/>
+          </w:p>
+        </w:tc>
+      </w:tr>
+    </w:tbl>
     <w:p/>
     <w:p>
       <w:pPr>
@@ -10147,7 +10695,7 @@
       </w:r>
     </w:p>
     <w:p>
-      <w:hyperlink r:id="rId21" w:history="1">
+      <w:hyperlink r:id="rId23" w:history="1">
         <w:r>
           <w:rPr>
             <w:rStyle w:val="Hyperlink"/>
@@ -10164,7 +10712,7 @@
       <w:proofErr w:type="spellEnd"/>
     </w:p>
     <w:p>
-      <w:hyperlink r:id="rId22" w:history="1">
+      <w:hyperlink r:id="rId24" w:history="1">
         <w:r>
           <w:rPr>
             <w:rStyle w:val="Hyperlink"/>
@@ -10182,7 +10730,7 @@
       <w:proofErr w:type="spellEnd"/>
     </w:p>
     <w:p>
-      <w:hyperlink r:id="rId23" w:history="1">
+      <w:hyperlink r:id="rId25" w:history="1">
         <w:r>
           <w:rPr>
             <w:rStyle w:val="Hyperlink"/>
@@ -10192,7 +10740,7 @@
       </w:hyperlink>
     </w:p>
     <w:p>
-      <w:hyperlink r:id="rId24" w:history="1">
+      <w:hyperlink r:id="rId26" w:history="1">
         <w:r>
           <w:rPr>
             <w:rStyle w:val="Hyperlink"/>
@@ -10210,7 +10758,7 @@
       <w:proofErr w:type="spellEnd"/>
     </w:p>
     <w:p>
-      <w:hyperlink r:id="rId25" w:history="1">
+      <w:hyperlink r:id="rId27" w:history="1">
         <w:r>
           <w:rPr>
             <w:rStyle w:val="Hyperlink"/>
@@ -10220,7 +10768,7 @@
       </w:hyperlink>
     </w:p>
     <w:p>
-      <w:hyperlink r:id="rId26" w:history="1">
+      <w:hyperlink r:id="rId28" w:history="1">
         <w:r>
           <w:rPr>
             <w:rStyle w:val="Hyperlink"/>
@@ -10243,7 +10791,7 @@
       </w:r>
     </w:p>
     <w:p>
-      <w:hyperlink r:id="rId27" w:history="1">
+      <w:hyperlink r:id="rId29" w:history="1">
         <w:r>
           <w:rPr>
             <w:rStyle w:val="Hyperlink"/>
@@ -10288,7 +10836,7 @@
       </w:r>
     </w:p>
     <w:p>
-      <w:hyperlink r:id="rId28" w:history="1">
+      <w:hyperlink r:id="rId30" w:history="1">
         <w:r>
           <w:rPr>
             <w:rStyle w:val="Hyperlink"/>
@@ -10893,7 +11441,7 @@
           <w:rPr>
             <w:noProof/>
           </w:rPr>
-          <w:t>29</w:t>
+          <w:t>25</w:t>
         </w:r>
         <w:r>
           <w:rPr>
@@ -15273,7 +15821,7 @@
 </file>
 
 <file path=customXml/itemProps1.xml><?xml version="1.0" encoding="utf-8"?>
-<ds:datastoreItem xmlns:ds="http://schemas.openxmlformats.org/officeDocument/2006/customXml" ds:itemID="{85444057-46CC-44AF-BD7F-4350E405565C}">
+<ds:datastoreItem xmlns:ds="http://schemas.openxmlformats.org/officeDocument/2006/customXml" ds:itemID="{2FF270B0-A0A5-439A-AED2-33DBC4EFE39F}">
   <ds:schemaRefs>
     <ds:schemaRef ds:uri="http://schemas.openxmlformats.org/officeDocument/2006/bibliography"/>
   </ds:schemaRefs>

</xml_diff>

<commit_message>
Continuing on Models Added confusion matrix plot
</commit_message>
<xml_diff>
--- a/Docs/BoothJ_DS_report_v03.docx
+++ b/Docs/BoothJ_DS_report_v03.docx
@@ -60,15 +60,7 @@
     </w:p>
     <w:p>
       <w:r>
-        <w:t xml:space="preserve">Department of Computer Science and Information Systems, </w:t>
-      </w:r>
-      <w:proofErr w:type="spellStart"/>
-      <w:r>
-        <w:t>Birkbeck</w:t>
-      </w:r>
-      <w:proofErr w:type="spellEnd"/>
-      <w:r>
-        <w:t xml:space="preserve"> College, University of London, 2019</w:t>
+        <w:t>Department of Computer Science and Information Systems, Birkbeck College, University of London, 2019</w:t>
       </w:r>
     </w:p>
     <w:p/>
@@ -4782,15 +4774,7 @@
     <w:p/>
     <w:p>
       <w:r>
-        <w:t xml:space="preserve">A post mortem database containing 7000 records across 300 variables was analysed and categorised into stage of examination (external and internal). The outcome of the examination was summarised as either </w:t>
-      </w:r>
-      <w:proofErr w:type="spellStart"/>
-      <w:r>
-        <w:t>‘cause</w:t>
-      </w:r>
-      <w:proofErr w:type="spellEnd"/>
-      <w:r>
-        <w:t xml:space="preserve"> of death determined’ or ‘not determined’. From these summarised data, cases were filtered by children aged &lt;= 2 years, resulting in a dataset of 3,100 post mortems.</w:t>
+        <w:t>A post mortem database containing 7000 records across 300 variables was analysed and categorised into stage of examination (external and internal). The outcome of the examination was summarised as either ‘cause of death determined’ or ‘not determined’. From these summarised data, cases were filtered by children aged &lt;= 2 years, resulting in a dataset of 3,100 post mortems.</w:t>
       </w:r>
     </w:p>
     <w:p>
@@ -4845,15 +4829,7 @@
     </w:p>
     <w:p>
       <w:r>
-        <w:t xml:space="preserve">Department of Computer Science and Information Systems, </w:t>
-      </w:r>
-      <w:proofErr w:type="spellStart"/>
-      <w:r>
-        <w:t>Birkbeck</w:t>
-      </w:r>
-      <w:proofErr w:type="spellEnd"/>
-      <w:r>
-        <w:t xml:space="preserve"> College</w:t>
+        <w:t>Department of Computer Science and Information Systems, Birkbeck College</w:t>
       </w:r>
       <w:r>
         <w:t xml:space="preserve">, </w:t>
@@ -5058,7 +5034,6 @@
       <w:r>
         <w:t>Paediatric post-mortems have their own specific issues as explained on the Royal College of Pathologists [</w:t>
       </w:r>
-      <w:proofErr w:type="spellStart"/>
       <w:r>
         <w:rPr>
           <w:rFonts w:ascii="Arial" w:hAnsi="Arial" w:cs="Arial"/>
@@ -5068,7 +5043,6 @@
         </w:rPr>
         <w:t>RCPath</w:t>
       </w:r>
-      <w:proofErr w:type="spellEnd"/>
       <w:r>
         <w:rPr>
           <w:rFonts w:ascii="Arial" w:hAnsi="Arial" w:cs="Arial"/>
@@ -5087,26 +5061,13 @@
         <w:t>“</w:t>
       </w:r>
       <w:r>
-        <w:t xml:space="preserve">Paediatric and perinatal pathology is concerned with identification of disease in the </w:t>
-      </w:r>
-      <w:proofErr w:type="spellStart"/>
-      <w:r>
-        <w:t>fetus</w:t>
-      </w:r>
-      <w:proofErr w:type="spellEnd"/>
+        <w:t>Paediatric and perinatal pathology is concerned with identification of disease in the fetus</w:t>
+      </w:r>
       <w:r>
         <w:t>,</w:t>
       </w:r>
       <w:r>
-        <w:t xml:space="preserve"> infant and child. It is age-specific rather than organ-specific and includes investigation of that organ unique to the </w:t>
-      </w:r>
-      <w:proofErr w:type="spellStart"/>
-      <w:r>
-        <w:t>fetus</w:t>
-      </w:r>
-      <w:proofErr w:type="spellEnd"/>
-      <w:r>
-        <w:t>, the placenta. The spectrum of disease in this age range is very different from that seen in adults and the interaction of congenital malformation and growth of the child interact to produce unique pathology.</w:t>
+        <w:t xml:space="preserve"> infant and child. It is age-specific rather than organ-specific and includes investigation of that organ unique to the fetus, the placenta. The spectrum of disease in this age range is very different from that seen in adults and the interaction of congenital malformation and growth of the child interact to produce unique pathology.</w:t>
       </w:r>
       <w:r>
         <w:t>”</w:t>
@@ -5204,7 +5165,6 @@
       <w:r>
         <w:t>The advantages of using the EAV model for healthcare data are outlined by [</w:t>
       </w:r>
-      <w:proofErr w:type="spellStart"/>
       <w:r>
         <w:rPr>
           <w:rFonts w:ascii="Arial" w:hAnsi="Arial" w:cs="Arial"/>
@@ -5214,9 +5174,8 @@
           <w:szCs w:val="20"/>
           <w:shd w:val="clear" w:color="auto" w:fill="FFFFFF"/>
         </w:rPr>
-        <w:t>Löper</w:t>
-      </w:r>
-      <w:proofErr w:type="spellEnd"/>
+        <w:t xml:space="preserve">Löper, D., </w:t>
+      </w:r>
       <w:r>
         <w:rPr>
           <w:rFonts w:ascii="Arial" w:hAnsi="Arial" w:cs="Arial"/>
@@ -5226,7 +5185,7 @@
           <w:szCs w:val="20"/>
           <w:shd w:val="clear" w:color="auto" w:fill="FFFFFF"/>
         </w:rPr>
-        <w:t xml:space="preserve">, D., </w:t>
+        <w:t>et al</w:t>
       </w:r>
       <w:r>
         <w:rPr>
@@ -5237,7 +5196,10 @@
           <w:szCs w:val="20"/>
           <w:shd w:val="clear" w:color="auto" w:fill="FFFFFF"/>
         </w:rPr>
-        <w:t>et al</w:t>
+        <w:t>, 2013</w:t>
+      </w:r>
+      <w:r>
+        <w:t>] and the efficiency of storing data as described in [</w:t>
       </w:r>
       <w:r>
         <w:rPr>
@@ -5248,12 +5210,8 @@
           <w:szCs w:val="20"/>
           <w:shd w:val="clear" w:color="auto" w:fill="FFFFFF"/>
         </w:rPr>
-        <w:t>, 2013</w:t>
-      </w:r>
-      <w:r>
-        <w:t>] and the efficiency of storing data as described in [</w:t>
-      </w:r>
-      <w:proofErr w:type="spellStart"/>
+        <w:t xml:space="preserve">Dinu, </w:t>
+      </w:r>
       <w:r>
         <w:rPr>
           <w:rFonts w:ascii="Arial" w:hAnsi="Arial" w:cs="Arial"/>
@@ -5263,9 +5221,8 @@
           <w:szCs w:val="20"/>
           <w:shd w:val="clear" w:color="auto" w:fill="FFFFFF"/>
         </w:rPr>
-        <w:t>Dinu</w:t>
-      </w:r>
-      <w:proofErr w:type="spellEnd"/>
+        <w:t>et al.</w:t>
+      </w:r>
       <w:r>
         <w:rPr>
           <w:rFonts w:ascii="Arial" w:hAnsi="Arial" w:cs="Arial"/>
@@ -5275,7 +5232,7 @@
           <w:szCs w:val="20"/>
           <w:shd w:val="clear" w:color="auto" w:fill="FFFFFF"/>
         </w:rPr>
-        <w:t xml:space="preserve">, </w:t>
+        <w:t xml:space="preserve"> (2007)</w:t>
       </w:r>
       <w:r>
         <w:rPr>
@@ -5286,7 +5243,7 @@
           <w:szCs w:val="20"/>
           <w:shd w:val="clear" w:color="auto" w:fill="FFFFFF"/>
         </w:rPr>
-        <w:t>et al.</w:t>
+        <w:t>]</w:t>
       </w:r>
       <w:r>
         <w:rPr>
@@ -5297,7 +5254,7 @@
           <w:szCs w:val="20"/>
           <w:shd w:val="clear" w:color="auto" w:fill="FFFFFF"/>
         </w:rPr>
-        <w:t xml:space="preserve"> (2007)</w:t>
+        <w:t xml:space="preserve"> </w:t>
       </w:r>
       <w:r>
         <w:rPr>
@@ -5308,7 +5265,10 @@
           <w:szCs w:val="20"/>
           <w:shd w:val="clear" w:color="auto" w:fill="FFFFFF"/>
         </w:rPr>
-        <w:t>]</w:t>
+        <w:t>.</w:t>
+      </w:r>
+      <w:r>
+        <w:t>A clear example of the flexibility of the EAV model for health care data is given in [</w:t>
       </w:r>
       <w:r>
         <w:rPr>
@@ -5319,7 +5279,7 @@
           <w:szCs w:val="20"/>
           <w:shd w:val="clear" w:color="auto" w:fill="FFFFFF"/>
         </w:rPr>
-        <w:t xml:space="preserve"> </w:t>
+        <w:t>Borodin</w:t>
       </w:r>
       <w:r>
         <w:rPr>
@@ -5330,10 +5290,7 @@
           <w:szCs w:val="20"/>
           <w:shd w:val="clear" w:color="auto" w:fill="FFFFFF"/>
         </w:rPr>
-        <w:t>.</w:t>
-      </w:r>
-      <w:r>
-        <w:t>A clear example of the flexibility of the EAV model for health care data is given in [</w:t>
+        <w:t xml:space="preserve">, </w:t>
       </w:r>
       <w:r>
         <w:rPr>
@@ -5344,7 +5301,7 @@
           <w:szCs w:val="20"/>
           <w:shd w:val="clear" w:color="auto" w:fill="FFFFFF"/>
         </w:rPr>
-        <w:t>Borodin</w:t>
+        <w:t>et al. (2015</w:t>
       </w:r>
       <w:r>
         <w:rPr>
@@ -5355,7 +5312,7 @@
           <w:szCs w:val="20"/>
           <w:shd w:val="clear" w:color="auto" w:fill="FFFFFF"/>
         </w:rPr>
-        <w:t xml:space="preserve">, </w:t>
+        <w:t>)</w:t>
       </w:r>
       <w:r>
         <w:rPr>
@@ -5366,7 +5323,40 @@
           <w:szCs w:val="20"/>
           <w:shd w:val="clear" w:color="auto" w:fill="FFFFFF"/>
         </w:rPr>
-        <w:t>et al. (2015</w:t>
+        <w:t>]</w:t>
+      </w:r>
+    </w:p>
+    <w:p>
+      <w:pPr>
+        <w:spacing w:line="231" w:lineRule="atLeast"/>
+      </w:pPr>
+    </w:p>
+    <w:p>
+      <w:pPr>
+        <w:pStyle w:val="Heading3"/>
+      </w:pPr>
+      <w:bookmarkStart w:id="9" w:name="_Toc5045006"/>
+      <w:bookmarkStart w:id="10" w:name="_Toc18324822"/>
+      <w:r>
+        <w:t>Data Wrangling</w:t>
+      </w:r>
+      <w:bookmarkEnd w:id="9"/>
+      <w:bookmarkEnd w:id="10"/>
+    </w:p>
+    <w:p>
+      <w:pPr>
+        <w:spacing w:line="231" w:lineRule="atLeast"/>
+      </w:pPr>
+      <w:r>
+        <w:rPr>
+          <w:rFonts w:ascii="Calibri" w:eastAsia="Times New Roman" w:hAnsi="Calibri" w:cs="Calibri"/>
+          <w:color w:val="000000"/>
+          <w:lang w:eastAsia="en-GB"/>
+        </w:rPr>
+        <w:t xml:space="preserve">Although the majority of data held on a post-mortem is categorical a significant number of data is numeric data, lengths and weights. The importance of these values in determining cause of death is detailed by </w:t>
+      </w:r>
+      <w:r>
+        <w:t>[</w:t>
       </w:r>
       <w:r>
         <w:rPr>
@@ -5377,7 +5367,7 @@
           <w:szCs w:val="20"/>
           <w:shd w:val="clear" w:color="auto" w:fill="FFFFFF"/>
         </w:rPr>
-        <w:t>)</w:t>
+        <w:t>Horn,</w:t>
       </w:r>
       <w:r>
         <w:rPr>
@@ -5388,42 +5378,8 @@
           <w:szCs w:val="20"/>
           <w:shd w:val="clear" w:color="auto" w:fill="FFFFFF"/>
         </w:rPr>
-        <w:t>]</w:t>
-      </w:r>
-    </w:p>
-    <w:p>
-      <w:pPr>
-        <w:spacing w:line="231" w:lineRule="atLeast"/>
-      </w:pPr>
-    </w:p>
-    <w:p>
-      <w:pPr>
-        <w:pStyle w:val="Heading3"/>
-      </w:pPr>
-      <w:bookmarkStart w:id="9" w:name="_Toc5045006"/>
-      <w:bookmarkStart w:id="10" w:name="_Toc18324822"/>
-      <w:r>
-        <w:t>Data Wrangling</w:t>
-      </w:r>
-      <w:bookmarkEnd w:id="9"/>
-      <w:bookmarkEnd w:id="10"/>
-    </w:p>
-    <w:p>
-      <w:pPr>
-        <w:spacing w:line="231" w:lineRule="atLeast"/>
-      </w:pPr>
-      <w:r>
-        <w:rPr>
-          <w:rFonts w:ascii="Calibri" w:eastAsia="Times New Roman" w:hAnsi="Calibri" w:cs="Calibri"/>
-          <w:color w:val="000000"/>
-          <w:lang w:eastAsia="en-GB"/>
-        </w:rPr>
-        <w:t xml:space="preserve">Although the majority of data held on a post-mortem is categorical a significant number of data is numeric data, lengths and weights. The importance of these values in determining cause of death is detailed by </w:t>
-      </w:r>
-      <w:r>
-        <w:t>[</w:t>
-      </w:r>
-      <w:proofErr w:type="spellStart"/>
+        <w:t>et.al</w:t>
+      </w:r>
       <w:r>
         <w:rPr>
           <w:rFonts w:ascii="Arial" w:hAnsi="Arial" w:cs="Arial"/>
@@ -5433,9 +5389,47 @@
           <w:szCs w:val="20"/>
           <w:shd w:val="clear" w:color="auto" w:fill="FFFFFF"/>
         </w:rPr>
-        <w:t>Horn</w:t>
-      </w:r>
-      <w:proofErr w:type="gramStart"/>
+        <w:t>., 2004</w:t>
+      </w:r>
+      <w:r>
+        <w:rPr>
+          <w:rFonts w:ascii="Arial" w:hAnsi="Arial" w:cs="Arial"/>
+          <w:color w:val="222222"/>
+          <w:sz w:val="20"/>
+          <w:szCs w:val="20"/>
+          <w:shd w:val="clear" w:color="auto" w:fill="FFFFFF"/>
+        </w:rPr>
+        <w:t>.</w:t>
+      </w:r>
+      <w:r>
+        <w:t xml:space="preserve"> ]</w:t>
+      </w:r>
+      <w:r>
+        <w:t>.</w:t>
+      </w:r>
+    </w:p>
+    <w:p>
+      <w:pPr>
+        <w:spacing w:line="231" w:lineRule="atLeast"/>
+        <w:rPr>
+          <w:rFonts w:ascii="Arial" w:hAnsi="Arial" w:cs="Arial"/>
+          <w:color w:val="222222"/>
+          <w:sz w:val="20"/>
+          <w:szCs w:val="20"/>
+          <w:shd w:val="clear" w:color="auto" w:fill="FFFFFF"/>
+        </w:rPr>
+      </w:pPr>
+      <w:r>
+        <w:rPr>
+          <w:rFonts w:ascii="Calibri" w:eastAsia="Times New Roman" w:hAnsi="Calibri" w:cs="Calibri"/>
+          <w:color w:val="000000"/>
+          <w:lang w:eastAsia="en-GB"/>
+        </w:rPr>
+        <w:t xml:space="preserve">Even within the main presentations of post-mortems described above these values can vary considerably. </w:t>
+      </w:r>
+      <w:r>
+        <w:t>The approach of using growth charts in post-mortem analysis is described in [</w:t>
+      </w:r>
       <w:r>
         <w:rPr>
           <w:rFonts w:ascii="Arial" w:hAnsi="Arial" w:cs="Arial"/>
@@ -5445,7 +5439,7 @@
           <w:szCs w:val="20"/>
           <w:shd w:val="clear" w:color="auto" w:fill="FFFFFF"/>
         </w:rPr>
-        <w:t>,</w:t>
+        <w:t xml:space="preserve">Pryce, J.W., </w:t>
       </w:r>
       <w:r>
         <w:rPr>
@@ -5456,10 +5450,8 @@
           <w:szCs w:val="20"/>
           <w:shd w:val="clear" w:color="auto" w:fill="FFFFFF"/>
         </w:rPr>
-        <w:t>et.al</w:t>
-      </w:r>
-      <w:proofErr w:type="spellEnd"/>
-      <w:proofErr w:type="gramEnd"/>
+        <w:t>et.al.</w:t>
+      </w:r>
       <w:r>
         <w:rPr>
           <w:rFonts w:ascii="Arial" w:hAnsi="Arial" w:cs="Arial"/>
@@ -5469,46 +5461,7 @@
           <w:szCs w:val="20"/>
           <w:shd w:val="clear" w:color="auto" w:fill="FFFFFF"/>
         </w:rPr>
-        <w:t>., 2004</w:t>
-      </w:r>
-      <w:r>
-        <w:rPr>
-          <w:rFonts w:ascii="Arial" w:hAnsi="Arial" w:cs="Arial"/>
-          <w:color w:val="222222"/>
-          <w:sz w:val="20"/>
-          <w:szCs w:val="20"/>
-          <w:shd w:val="clear" w:color="auto" w:fill="FFFFFF"/>
-        </w:rPr>
-        <w:t>.</w:t>
-      </w:r>
-      <w:r>
-        <w:t xml:space="preserve"> ]</w:t>
-      </w:r>
-      <w:r>
-        <w:t>.</w:t>
-      </w:r>
-    </w:p>
-    <w:p>
-      <w:pPr>
-        <w:spacing w:line="231" w:lineRule="atLeast"/>
-        <w:rPr>
-          <w:rFonts w:ascii="Arial" w:hAnsi="Arial" w:cs="Arial"/>
-          <w:color w:val="222222"/>
-          <w:sz w:val="20"/>
-          <w:szCs w:val="20"/>
-          <w:shd w:val="clear" w:color="auto" w:fill="FFFFFF"/>
-        </w:rPr>
-      </w:pPr>
-      <w:r>
-        <w:rPr>
-          <w:rFonts w:ascii="Calibri" w:eastAsia="Times New Roman" w:hAnsi="Calibri" w:cs="Calibri"/>
-          <w:color w:val="000000"/>
-          <w:lang w:eastAsia="en-GB"/>
-        </w:rPr>
-        <w:t xml:space="preserve">Even within the main presentations of post-mortems described above these values can vary considerably. </w:t>
-      </w:r>
-      <w:r>
-        <w:t>The approach of using growth charts in post-mortem analysis is described in [</w:t>
+        <w:t xml:space="preserve"> 2014</w:t>
       </w:r>
       <w:r>
         <w:rPr>
@@ -5519,9 +5472,8 @@
           <w:szCs w:val="20"/>
           <w:shd w:val="clear" w:color="auto" w:fill="FFFFFF"/>
         </w:rPr>
-        <w:t xml:space="preserve">Pryce, J.W., </w:t>
-      </w:r>
-      <w:proofErr w:type="gramStart"/>
+        <w:t>]</w:t>
+      </w:r>
       <w:r>
         <w:rPr>
           <w:rFonts w:ascii="Arial" w:hAnsi="Arial" w:cs="Arial"/>
@@ -5531,51 +5483,6 @@
           <w:szCs w:val="20"/>
           <w:shd w:val="clear" w:color="auto" w:fill="FFFFFF"/>
         </w:rPr>
-        <w:t>et.al</w:t>
-      </w:r>
-      <w:proofErr w:type="gramEnd"/>
-      <w:r>
-        <w:rPr>
-          <w:rFonts w:ascii="Arial" w:hAnsi="Arial" w:cs="Arial"/>
-          <w:i/>
-          <w:color w:val="222222"/>
-          <w:sz w:val="20"/>
-          <w:szCs w:val="20"/>
-          <w:shd w:val="clear" w:color="auto" w:fill="FFFFFF"/>
-        </w:rPr>
-        <w:t>.</w:t>
-      </w:r>
-      <w:r>
-        <w:rPr>
-          <w:rFonts w:ascii="Arial" w:hAnsi="Arial" w:cs="Arial"/>
-          <w:i/>
-          <w:color w:val="222222"/>
-          <w:sz w:val="20"/>
-          <w:szCs w:val="20"/>
-          <w:shd w:val="clear" w:color="auto" w:fill="FFFFFF"/>
-        </w:rPr>
-        <w:t xml:space="preserve"> 2014</w:t>
-      </w:r>
-      <w:r>
-        <w:rPr>
-          <w:rFonts w:ascii="Arial" w:hAnsi="Arial" w:cs="Arial"/>
-          <w:i/>
-          <w:color w:val="222222"/>
-          <w:sz w:val="20"/>
-          <w:szCs w:val="20"/>
-          <w:shd w:val="clear" w:color="auto" w:fill="FFFFFF"/>
-        </w:rPr>
-        <w:t>]</w:t>
-      </w:r>
-      <w:r>
-        <w:rPr>
-          <w:rFonts w:ascii="Arial" w:hAnsi="Arial" w:cs="Arial"/>
-          <w:i/>
-          <w:color w:val="222222"/>
-          <w:sz w:val="20"/>
-          <w:szCs w:val="20"/>
-          <w:shd w:val="clear" w:color="auto" w:fill="FFFFFF"/>
-        </w:rPr>
         <w:t xml:space="preserve"> </w:t>
       </w:r>
     </w:p>
@@ -5615,9 +5522,11 @@
           <w:szCs w:val="20"/>
           <w:shd w:val="clear" w:color="auto" w:fill="FFFFFF"/>
         </w:rPr>
-        <w:t xml:space="preserve">Song, </w:t>
-      </w:r>
-      <w:proofErr w:type="gramStart"/>
+        <w:t>Song, et al.2015</w:t>
+      </w:r>
+      <w:r>
+        <w:t>]. The key advantage of the Decision Tree technique is it simplifies complex relationships between input variables and target variables by dividing original input variables into significant subgroups, thus making the model easier to understand and interpret. [</w:t>
+      </w:r>
       <w:r>
         <w:rPr>
           <w:rFonts w:ascii="Arial" w:hAnsi="Arial" w:cs="Arial"/>
@@ -5627,57 +5536,7 @@
           <w:szCs w:val="20"/>
           <w:shd w:val="clear" w:color="auto" w:fill="FFFFFF"/>
         </w:rPr>
-        <w:t>et</w:t>
-      </w:r>
-      <w:proofErr w:type="gramEnd"/>
-      <w:r>
-        <w:rPr>
-          <w:rFonts w:ascii="Arial" w:hAnsi="Arial" w:cs="Arial"/>
-          <w:i/>
-          <w:color w:val="303030"/>
-          <w:sz w:val="20"/>
-          <w:szCs w:val="20"/>
-          <w:shd w:val="clear" w:color="auto" w:fill="FFFFFF"/>
-        </w:rPr>
-        <w:t xml:space="preserve"> al.2015</w:t>
-      </w:r>
-      <w:r>
-        <w:t>]. The key advantage of the Decision Tree technique is it simplifies complex relationships between input variables and target variables by dividing original input variables into significant subgroups, thus making the model easier to understand and interpret. [</w:t>
-      </w:r>
-      <w:r>
-        <w:rPr>
-          <w:rFonts w:ascii="Arial" w:hAnsi="Arial" w:cs="Arial"/>
-          <w:i/>
-          <w:color w:val="303030"/>
-          <w:sz w:val="20"/>
-          <w:szCs w:val="20"/>
-          <w:shd w:val="clear" w:color="auto" w:fill="FFFFFF"/>
-        </w:rPr>
-        <w:t xml:space="preserve">Song, </w:t>
-      </w:r>
-      <w:proofErr w:type="gramStart"/>
-      <w:r>
-        <w:rPr>
-          <w:rFonts w:ascii="Arial" w:hAnsi="Arial" w:cs="Arial"/>
-          <w:i/>
-          <w:color w:val="303030"/>
-          <w:sz w:val="20"/>
-          <w:szCs w:val="20"/>
-          <w:shd w:val="clear" w:color="auto" w:fill="FFFFFF"/>
-        </w:rPr>
-        <w:t>et</w:t>
-      </w:r>
-      <w:proofErr w:type="gramEnd"/>
-      <w:r>
-        <w:rPr>
-          <w:rFonts w:ascii="Arial" w:hAnsi="Arial" w:cs="Arial"/>
-          <w:i/>
-          <w:color w:val="303030"/>
-          <w:sz w:val="20"/>
-          <w:szCs w:val="20"/>
-          <w:shd w:val="clear" w:color="auto" w:fill="FFFFFF"/>
-        </w:rPr>
-        <w:t xml:space="preserve"> al.2015</w:t>
+        <w:t>Song, et al.2015</w:t>
       </w:r>
       <w:r>
         <w:t>]</w:t>
@@ -5698,21 +5557,7 @@
         <w:rPr>
           <w:i/>
         </w:rPr>
-        <w:t xml:space="preserve">Analytics </w:t>
-      </w:r>
-      <w:proofErr w:type="spellStart"/>
-      <w:r>
-        <w:rPr>
-          <w:i/>
-        </w:rPr>
-        <w:t>Vidhya</w:t>
-      </w:r>
-      <w:proofErr w:type="spellEnd"/>
-      <w:r>
-        <w:rPr>
-          <w:i/>
-        </w:rPr>
-        <w:t xml:space="preserve"> Contributors (2016)</w:t>
+        <w:t>Analytics Vidhya Contributors (2016)</w:t>
       </w:r>
       <w:r>
         <w:t xml:space="preserve">]. To combat this situation the project will consider ensemble methods which look to combine different techniques to better balance variance versus bias </w:t>
@@ -5726,7 +5571,6 @@
         </w:rPr>
         <w:t>[</w:t>
       </w:r>
-      <w:proofErr w:type="spellStart"/>
       <w:r>
         <w:rPr>
           <w:rFonts w:ascii="Calibri" w:eastAsia="Times New Roman" w:hAnsi="Calibri" w:cs="Calibri"/>
@@ -5734,17 +5578,7 @@
           <w:color w:val="000000"/>
           <w:lang w:eastAsia="en-GB"/>
         </w:rPr>
-        <w:t>Abolfazl</w:t>
-      </w:r>
-      <w:proofErr w:type="spellEnd"/>
-      <w:r>
-        <w:rPr>
-          <w:rFonts w:ascii="Calibri" w:eastAsia="Times New Roman" w:hAnsi="Calibri" w:cs="Calibri"/>
-          <w:i/>
-          <w:color w:val="000000"/>
-          <w:lang w:eastAsia="en-GB"/>
-        </w:rPr>
-        <w:t xml:space="preserve"> R, 2018</w:t>
+        <w:t>Abolfazl R, 2018</w:t>
       </w:r>
       <w:r>
         <w:rPr>
@@ -5780,7 +5614,6 @@
         </w:rPr>
         <w:t xml:space="preserve"> [</w:t>
       </w:r>
-      <w:proofErr w:type="spellStart"/>
       <w:r>
         <w:rPr>
           <w:rFonts w:ascii="Arial" w:hAnsi="Arial" w:cs="Arial"/>
@@ -5788,17 +5621,7 @@
           <w:sz w:val="20"/>
           <w:szCs w:val="20"/>
         </w:rPr>
-        <w:t>Abolfazl</w:t>
-      </w:r>
-      <w:proofErr w:type="spellEnd"/>
-      <w:r>
-        <w:rPr>
-          <w:rFonts w:ascii="Arial" w:hAnsi="Arial" w:cs="Arial"/>
-          <w:i/>
-          <w:sz w:val="20"/>
-          <w:szCs w:val="20"/>
-        </w:rPr>
-        <w:t xml:space="preserve"> R, 2018</w:t>
+        <w:t>Abolfazl R, 2018</w:t>
       </w:r>
       <w:r>
         <w:rPr>
@@ -6015,15 +5838,7 @@
     </w:p>
     <w:p>
       <w:r>
-        <w:t xml:space="preserve">The data engineering aspects of this project will be undertaken using the Python programing language, a general purpose programing language that used extensively in the world of data science. The development of python procedures will be carried out using </w:t>
-      </w:r>
-      <w:proofErr w:type="spellStart"/>
-      <w:r>
-        <w:t>PyCharm</w:t>
-      </w:r>
-      <w:proofErr w:type="spellEnd"/>
-      <w:r>
-        <w:t xml:space="preserve"> an integrated development environment (IDE).</w:t>
+        <w:t>The data engineering aspects of this project will be undertaken using the Python programing language, a general purpose programing language that used extensively in the world of data science. The development of python procedures will be carried out using PyCharm an integrated development environment (IDE).</w:t>
       </w:r>
     </w:p>
     <w:p>
@@ -6031,15 +5846,7 @@
         <w:t xml:space="preserve">The data manipulation carried out during this stage will be using structured query language (SQL) and will be </w:t>
       </w:r>
       <w:r>
-        <w:t xml:space="preserve">instigated using the Python package </w:t>
-      </w:r>
-      <w:proofErr w:type="spellStart"/>
-      <w:r>
-        <w:t>PyODBC</w:t>
-      </w:r>
-      <w:proofErr w:type="spellEnd"/>
-      <w:r>
-        <w:t xml:space="preserve"> which allows the connection to external databases using ODBC connections and the production and return of  SQL queries.</w:t>
+        <w:t>instigated using the Python package PyODBC which allows the connection to external databases using ODBC connections and the production and return of  SQL queries.</w:t>
       </w:r>
     </w:p>
     <w:p>
@@ -6821,15 +6628,7 @@
     </w:p>
     <w:p>
       <w:r>
-        <w:t xml:space="preserve">Ggplot2 is the principal graphics package used within R and is part of the </w:t>
-      </w:r>
-      <w:proofErr w:type="spellStart"/>
-      <w:r>
-        <w:t>tidyverse</w:t>
-      </w:r>
-      <w:proofErr w:type="spellEnd"/>
-      <w:r>
-        <w:t>, a collection of packages aiming to bring some semblance of order in the slightly anarchic world of R programing.</w:t>
+        <w:t>Ggplot2 is the principal graphics package used within R and is part of the tidyverse, a collection of packages aiming to bring some semblance of order in the slightly anarchic world of R programing.</w:t>
       </w:r>
     </w:p>
     <w:p>
@@ -6882,15 +6681,7 @@
         </w:numPr>
       </w:pPr>
       <w:r>
-        <w:t xml:space="preserve">Colour scheme – </w:t>
-      </w:r>
-      <w:proofErr w:type="spellStart"/>
-      <w:r>
-        <w:t>viridis</w:t>
-      </w:r>
-      <w:proofErr w:type="spellEnd"/>
-      <w:r>
-        <w:t xml:space="preserve"> a colour blind friendly colour palette</w:t>
+        <w:t>Colour scheme – viridis a colour blind friendly colour palette</w:t>
       </w:r>
     </w:p>
     <w:p>
@@ -6901,13 +6692,8 @@
           <w:numId w:val="9"/>
         </w:numPr>
       </w:pPr>
-      <w:proofErr w:type="spellStart"/>
-      <w:r>
-        <w:t>Theme.classic</w:t>
-      </w:r>
-      <w:proofErr w:type="spellEnd"/>
-      <w:r>
-        <w:t xml:space="preserve"> – a very basic no frills plotting theme.</w:t>
+      <w:r>
+        <w:t>Theme.classic – a very basic no frills plotting theme.</w:t>
       </w:r>
     </w:p>
     <w:p>
@@ -6933,26 +6719,13 @@
       </w:pPr>
       <w:bookmarkStart w:id="24" w:name="_Toc18324835"/>
       <w:r>
-        <w:t xml:space="preserve">Decision Tree: </w:t>
-      </w:r>
-      <w:proofErr w:type="spellStart"/>
-      <w:r>
-        <w:t>rpart</w:t>
+        <w:t>Decision Tree: rpart</w:t>
       </w:r>
       <w:bookmarkEnd w:id="24"/>
-      <w:proofErr w:type="spellEnd"/>
-    </w:p>
-    <w:p>
-      <w:r>
-        <w:t xml:space="preserve">The </w:t>
-      </w:r>
-      <w:proofErr w:type="spellStart"/>
-      <w:r>
-        <w:t>rpart</w:t>
-      </w:r>
-      <w:proofErr w:type="spellEnd"/>
-      <w:r>
-        <w:t xml:space="preserve"> package uses recursive partitioning on trees, both classification and regression to achieve an optimum level of complexity for a given set of data.</w:t>
+    </w:p>
+    <w:p>
+      <w:r>
+        <w:t>The rpart package uses recursive partitioning on trees, both classification and regression to achieve an optimum level of complexity for a given set of data.</w:t>
       </w:r>
     </w:p>
     <w:p>
@@ -6968,13 +6741,8 @@
           <w:numId w:val="10"/>
         </w:numPr>
       </w:pPr>
-      <w:proofErr w:type="spellStart"/>
-      <w:r>
-        <w:t>minsplit</w:t>
-      </w:r>
-      <w:proofErr w:type="spellEnd"/>
-      <w:r>
-        <w:t xml:space="preserve"> - </w:t>
+      <w:r>
+        <w:t xml:space="preserve">minsplit - </w:t>
       </w:r>
       <w:r>
         <w:t>the minimum number of observations that must exist in a node in order for a split to be attempted</w:t>
@@ -6988,29 +6756,14 @@
           <w:numId w:val="10"/>
         </w:numPr>
       </w:pPr>
-      <w:proofErr w:type="spellStart"/>
-      <w:proofErr w:type="gramStart"/>
-      <w:r>
-        <w:t>minbucket</w:t>
-      </w:r>
-      <w:proofErr w:type="spellEnd"/>
-      <w:proofErr w:type="gramEnd"/>
-      <w:r>
-        <w:t xml:space="preserve"> - </w:t>
+      <w:r>
+        <w:t xml:space="preserve">minbucket - </w:t>
       </w:r>
       <w:r>
         <w:t>the minimum number of observations in any terminal node</w:t>
       </w:r>
       <w:r>
-        <w:t xml:space="preserve">. Use </w:t>
-      </w:r>
-      <w:proofErr w:type="spellStart"/>
-      <w:r>
-        <w:t>minsplit</w:t>
-      </w:r>
-      <w:proofErr w:type="spellEnd"/>
-      <w:r>
-        <w:t xml:space="preserve"> / 3</w:t>
+        <w:t>. Use minsplit / 3</w:t>
       </w:r>
     </w:p>
     <w:p>
@@ -7021,13 +6774,8 @@
           <w:numId w:val="10"/>
         </w:numPr>
       </w:pPr>
-      <w:proofErr w:type="spellStart"/>
-      <w:r>
-        <w:t>cp</w:t>
-      </w:r>
-      <w:proofErr w:type="spellEnd"/>
-      <w:r>
-        <w:t xml:space="preserve"> – complexity parameter, used to define further pru</w:t>
+      <w:r>
+        <w:t>cp – complexity parameter, used to define further pru</w:t>
       </w:r>
       <w:r>
         <w:t>n</w:t>
@@ -7043,26 +6791,13 @@
       </w:pPr>
       <w:bookmarkStart w:id="25" w:name="_Toc18324836"/>
       <w:r>
-        <w:t xml:space="preserve">Random Forests: </w:t>
-      </w:r>
-      <w:proofErr w:type="spellStart"/>
-      <w:r>
-        <w:t>randomForest</w:t>
+        <w:t>Random Forests: randomForest</w:t>
       </w:r>
       <w:bookmarkEnd w:id="25"/>
-      <w:proofErr w:type="spellEnd"/>
-    </w:p>
-    <w:p>
-      <w:r>
-        <w:t xml:space="preserve">Classification and regression based on a forest of trees using random inputs, based on </w:t>
-      </w:r>
-      <w:proofErr w:type="spellStart"/>
-      <w:r>
-        <w:t>Breiman</w:t>
-      </w:r>
-      <w:proofErr w:type="spellEnd"/>
-      <w:r>
-        <w:t xml:space="preserve"> (2001)</w:t>
+    </w:p>
+    <w:p>
+      <w:r>
+        <w:t>Classification and regression based on a forest of trees using random inputs, based on Breiman (2001)</w:t>
       </w:r>
     </w:p>
     <w:p>
@@ -7078,13 +6813,8 @@
           <w:numId w:val="12"/>
         </w:numPr>
       </w:pPr>
-      <w:proofErr w:type="spellStart"/>
-      <w:r>
-        <w:t>Mtry</w:t>
-      </w:r>
-      <w:proofErr w:type="spellEnd"/>
-      <w:r>
-        <w:t xml:space="preserve"> - Number of candidates draw to feed the algorithm. By default, it is the square of the number of columns.</w:t>
+      <w:r>
+        <w:t>Mtry - Number of candidates draw to feed the algorithm. By default, it is the square of the number of columns.</w:t>
       </w:r>
     </w:p>
     <w:p>
@@ -7095,13 +6825,8 @@
           <w:numId w:val="12"/>
         </w:numPr>
       </w:pPr>
-      <w:proofErr w:type="spellStart"/>
-      <w:r>
-        <w:t>Maxnodes</w:t>
-      </w:r>
-      <w:proofErr w:type="spellEnd"/>
-      <w:r>
-        <w:t xml:space="preserve"> - Set the maximum amount of terminal nodes in the forest</w:t>
+      <w:r>
+        <w:t>Maxnodes - Set the maximum amount of terminal nodes in the forest</w:t>
       </w:r>
     </w:p>
     <w:p>
@@ -7112,13 +6837,8 @@
           <w:numId w:val="12"/>
         </w:numPr>
       </w:pPr>
-      <w:proofErr w:type="spellStart"/>
-      <w:r>
-        <w:t>ntree</w:t>
-      </w:r>
-      <w:proofErr w:type="spellEnd"/>
-      <w:r>
-        <w:t xml:space="preserve"> - number of trees in the forest</w:t>
+      <w:r>
+        <w:t>ntree - number of trees in the forest</w:t>
       </w:r>
     </w:p>
     <w:p/>
@@ -7128,36 +6848,16 @@
       </w:pPr>
       <w:bookmarkStart w:id="26" w:name="_Toc18324837"/>
       <w:r>
-        <w:t xml:space="preserve">Gradient Boosted Decision Tree: </w:t>
-      </w:r>
-      <w:proofErr w:type="spellStart"/>
-      <w:r>
-        <w:t>xgboost</w:t>
+        <w:t>Gradient Boosted Decision Tree: xgboost</w:t>
       </w:r>
       <w:bookmarkEnd w:id="26"/>
-      <w:proofErr w:type="spellEnd"/>
       <w:r>
         <w:t xml:space="preserve"> </w:t>
       </w:r>
     </w:p>
     <w:p>
-      <w:proofErr w:type="spellStart"/>
-      <w:proofErr w:type="gramStart"/>
-      <w:r>
-        <w:t>xtreme</w:t>
-      </w:r>
-      <w:proofErr w:type="spellEnd"/>
-      <w:proofErr w:type="gramEnd"/>
-      <w:r>
-        <w:t xml:space="preserve"> Gradient Boosting, which is an efficient implementation of the gradient boosting framework from Chen &amp; </w:t>
-      </w:r>
-      <w:proofErr w:type="spellStart"/>
-      <w:r>
-        <w:t>Guestrin</w:t>
-      </w:r>
-      <w:proofErr w:type="spellEnd"/>
-      <w:r>
-        <w:t xml:space="preserve"> (2016)</w:t>
+      <w:r>
+        <w:t>xtreme Gradient Boosting, which is an efficient implementation of the gradient boosting framework from Chen &amp; Guestrin (2016)</w:t>
       </w:r>
     </w:p>
     <w:p>
@@ -7191,11 +6891,9 @@
           <w:numId w:val="13"/>
         </w:numPr>
       </w:pPr>
-      <w:proofErr w:type="spellStart"/>
       <w:r>
         <w:t>max_depth</w:t>
       </w:r>
-      <w:proofErr w:type="spellEnd"/>
       <w:r>
         <w:t xml:space="preserve"> – controls the maximum depth of a tree.</w:t>
       </w:r>
@@ -7208,11 +6906,9 @@
           <w:numId w:val="13"/>
         </w:numPr>
       </w:pPr>
-      <w:proofErr w:type="gramStart"/>
       <w:r>
         <w:t>gamma</w:t>
       </w:r>
-      <w:proofErr w:type="gramEnd"/>
       <w:r>
         <w:t xml:space="preserve"> </w:t>
       </w:r>
@@ -7231,12 +6927,10 @@
           <w:numId w:val="13"/>
         </w:numPr>
       </w:pPr>
-      <w:proofErr w:type="spellStart"/>
       <w:r>
         <w:lastRenderedPageBreak/>
         <w:t>min_child_weight</w:t>
       </w:r>
-      <w:proofErr w:type="spellEnd"/>
       <w:r>
         <w:t xml:space="preserve"> - </w:t>
       </w:r>
@@ -7273,11 +6967,9 @@
           <w:numId w:val="13"/>
         </w:numPr>
       </w:pPr>
-      <w:proofErr w:type="spellStart"/>
       <w:r>
         <w:t>colsample_bytree</w:t>
       </w:r>
-      <w:proofErr w:type="spellEnd"/>
       <w:r>
         <w:t xml:space="preserve"> – Number of features to sample in each new tree.</w:t>
       </w:r>
@@ -7434,15 +7126,7 @@
         <w:t>data there really is.</w:t>
       </w:r>
       <w:r>
-        <w:t xml:space="preserve"> The following partial schema only shows the major tables and </w:t>
-      </w:r>
-      <w:proofErr w:type="spellStart"/>
-      <w:r>
-        <w:t>exludes</w:t>
-      </w:r>
-      <w:proofErr w:type="spellEnd"/>
-      <w:r>
-        <w:t xml:space="preserve"> the 134 look-up tables for clarity.</w:t>
+        <w:t xml:space="preserve"> The following partial schema only shows the major tables and exludes the 134 look-up tables for clarity.</w:t>
       </w:r>
     </w:p>
     <w:p>
@@ -7502,14 +7186,36 @@
       <w:r>
         <w:t xml:space="preserve">Figure </w:t>
       </w:r>
-      <w:fldSimple w:instr=" SEQ Figure \* ARABIC ">
-        <w:r>
-          <w:rPr>
-            <w:noProof/>
-          </w:rPr>
-          <w:t>1</w:t>
-        </w:r>
-      </w:fldSimple>
+      <w:r>
+        <w:rPr>
+          <w:noProof/>
+        </w:rPr>
+        <w:fldChar w:fldCharType="begin"/>
+      </w:r>
+      <w:r>
+        <w:rPr>
+          <w:noProof/>
+        </w:rPr>
+        <w:instrText xml:space="preserve"> SEQ Figure \* ARABIC </w:instrText>
+      </w:r>
+      <w:r>
+        <w:rPr>
+          <w:noProof/>
+        </w:rPr>
+        <w:fldChar w:fldCharType="separate"/>
+      </w:r>
+      <w:r>
+        <w:rPr>
+          <w:noProof/>
+        </w:rPr>
+        <w:t>1</w:t>
+      </w:r>
+      <w:r>
+        <w:rPr>
+          <w:noProof/>
+        </w:rPr>
+        <w:fldChar w:fldCharType="end"/>
+      </w:r>
       <w:r>
         <w:t xml:space="preserve">- PM Research Database - Partial </w:t>
       </w:r>
@@ -7584,14 +7290,36 @@
       <w:r>
         <w:t xml:space="preserve">Figure </w:t>
       </w:r>
-      <w:fldSimple w:instr=" SEQ Figure \* ARABIC ">
-        <w:r>
-          <w:rPr>
-            <w:noProof/>
-          </w:rPr>
-          <w:t>2</w:t>
-        </w:r>
-      </w:fldSimple>
+      <w:r>
+        <w:rPr>
+          <w:noProof/>
+        </w:rPr>
+        <w:fldChar w:fldCharType="begin"/>
+      </w:r>
+      <w:r>
+        <w:rPr>
+          <w:noProof/>
+        </w:rPr>
+        <w:instrText xml:space="preserve"> SEQ Figure \* ARABIC </w:instrText>
+      </w:r>
+      <w:r>
+        <w:rPr>
+          <w:noProof/>
+        </w:rPr>
+        <w:fldChar w:fldCharType="separate"/>
+      </w:r>
+      <w:r>
+        <w:rPr>
+          <w:noProof/>
+        </w:rPr>
+        <w:t>2</w:t>
+      </w:r>
+      <w:r>
+        <w:rPr>
+          <w:noProof/>
+        </w:rPr>
+        <w:fldChar w:fldCharType="end"/>
+      </w:r>
       <w:r>
         <w:t>- Example of the use of the Concepts Table</w:t>
       </w:r>
@@ -7700,14 +7428,36 @@
       <w:r>
         <w:t xml:space="preserve">Figure </w:t>
       </w:r>
-      <w:fldSimple w:instr=" SEQ Figure \* ARABIC ">
-        <w:r>
-          <w:rPr>
-            <w:noProof/>
-          </w:rPr>
-          <w:t>3</w:t>
-        </w:r>
-      </w:fldSimple>
+      <w:r>
+        <w:rPr>
+          <w:noProof/>
+        </w:rPr>
+        <w:fldChar w:fldCharType="begin"/>
+      </w:r>
+      <w:r>
+        <w:rPr>
+          <w:noProof/>
+        </w:rPr>
+        <w:instrText xml:space="preserve"> SEQ Figure \* ARABIC </w:instrText>
+      </w:r>
+      <w:r>
+        <w:rPr>
+          <w:noProof/>
+        </w:rPr>
+        <w:fldChar w:fldCharType="separate"/>
+      </w:r>
+      <w:r>
+        <w:rPr>
+          <w:noProof/>
+        </w:rPr>
+        <w:t>3</w:t>
+      </w:r>
+      <w:r>
+        <w:rPr>
+          <w:noProof/>
+        </w:rPr>
+        <w:fldChar w:fldCharType="end"/>
+      </w:r>
       <w:r>
         <w:t xml:space="preserve"> -</w:t>
       </w:r>
@@ -7972,41 +7722,27 @@
           <w:numId w:val="17"/>
         </w:numPr>
       </w:pPr>
-      <w:proofErr w:type="spellStart"/>
-      <w:r>
-        <w:t>system_name</w:t>
-      </w:r>
-      <w:proofErr w:type="spellEnd"/>
-      <w:r>
-        <w:t xml:space="preserve"> + </w:t>
-      </w:r>
-      <w:proofErr w:type="spellStart"/>
+      <w:r>
+        <w:t xml:space="preserve">system_name + </w:t>
+      </w:r>
       <w:r>
         <w:t>m</w:t>
       </w:r>
       <w:r>
         <w:t>acro_SyFiID</w:t>
       </w:r>
-      <w:proofErr w:type="spellEnd"/>
       <w:r>
         <w:t xml:space="preserve"> and </w:t>
       </w:r>
-      <w:proofErr w:type="spellStart"/>
-      <w:r>
-        <w:t>system_name</w:t>
-      </w:r>
-      <w:proofErr w:type="spellEnd"/>
-      <w:r>
-        <w:t xml:space="preserve"> + </w:t>
-      </w:r>
-      <w:proofErr w:type="spellStart"/>
+      <w:r>
+        <w:t xml:space="preserve">system_name + </w:t>
+      </w:r>
       <w:r>
         <w:t>h</w:t>
       </w:r>
       <w:r>
         <w:t>isto_SyHiID</w:t>
       </w:r>
-      <w:proofErr w:type="spellEnd"/>
     </w:p>
     <w:p>
       <w:pPr>
@@ -8094,19 +7830,15 @@
           <w:numId w:val="17"/>
         </w:numPr>
       </w:pPr>
-      <w:proofErr w:type="spellStart"/>
       <w:r>
         <w:t>ExternalExam</w:t>
       </w:r>
-      <w:proofErr w:type="spellEnd"/>
       <w:r>
         <w:t xml:space="preserve"> and </w:t>
       </w:r>
-      <w:proofErr w:type="spellStart"/>
       <w:r>
         <w:t>InternalExam</w:t>
       </w:r>
-      <w:proofErr w:type="spellEnd"/>
     </w:p>
     <w:p>
       <w:pPr>
@@ -8581,14 +8313,36 @@
       <w:r>
         <w:t xml:space="preserve">Figure </w:t>
       </w:r>
-      <w:fldSimple w:instr=" SEQ Figure \* ARABIC ">
-        <w:r>
-          <w:rPr>
-            <w:noProof/>
-          </w:rPr>
-          <w:t>4</w:t>
-        </w:r>
-      </w:fldSimple>
+      <w:r>
+        <w:rPr>
+          <w:noProof/>
+        </w:rPr>
+        <w:fldChar w:fldCharType="begin"/>
+      </w:r>
+      <w:r>
+        <w:rPr>
+          <w:noProof/>
+        </w:rPr>
+        <w:instrText xml:space="preserve"> SEQ Figure \* ARABIC </w:instrText>
+      </w:r>
+      <w:r>
+        <w:rPr>
+          <w:noProof/>
+        </w:rPr>
+        <w:fldChar w:fldCharType="separate"/>
+      </w:r>
+      <w:r>
+        <w:rPr>
+          <w:noProof/>
+        </w:rPr>
+        <w:t>4</w:t>
+      </w:r>
+      <w:r>
+        <w:rPr>
+          <w:noProof/>
+        </w:rPr>
+        <w:fldChar w:fldCharType="end"/>
+      </w:r>
       <w:r>
         <w:t xml:space="preserve"> - </w:t>
       </w:r>
@@ -8658,14 +8412,36 @@
       <w:r>
         <w:t xml:space="preserve">Figure </w:t>
       </w:r>
-      <w:fldSimple w:instr=" SEQ Figure \* ARABIC ">
-        <w:r>
-          <w:rPr>
-            <w:noProof/>
-          </w:rPr>
-          <w:t>5</w:t>
-        </w:r>
-      </w:fldSimple>
+      <w:r>
+        <w:rPr>
+          <w:noProof/>
+        </w:rPr>
+        <w:fldChar w:fldCharType="begin"/>
+      </w:r>
+      <w:r>
+        <w:rPr>
+          <w:noProof/>
+        </w:rPr>
+        <w:instrText xml:space="preserve"> SEQ Figure \* ARABIC </w:instrText>
+      </w:r>
+      <w:r>
+        <w:rPr>
+          <w:noProof/>
+        </w:rPr>
+        <w:fldChar w:fldCharType="separate"/>
+      </w:r>
+      <w:r>
+        <w:rPr>
+          <w:noProof/>
+        </w:rPr>
+        <w:t>5</w:t>
+      </w:r>
+      <w:r>
+        <w:rPr>
+          <w:noProof/>
+        </w:rPr>
+        <w:fldChar w:fldCharType="end"/>
+      </w:r>
       <w:r>
         <w:t xml:space="preserve"> - S</w:t>
       </w:r>
@@ -8726,21 +8502,14 @@
       <w:r>
         <w:t xml:space="preserve">Used </w:t>
       </w:r>
-      <w:proofErr w:type="spellStart"/>
       <w:r>
         <w:t>sklearn.linear_model</w:t>
       </w:r>
-      <w:proofErr w:type="spellEnd"/>
       <w:r>
         <w:t xml:space="preserve"> from python </w:t>
       </w:r>
-      <w:proofErr w:type="spellStart"/>
-      <w:r>
-        <w:t>Scikit</w:t>
-      </w:r>
-      <w:proofErr w:type="spellEnd"/>
-      <w:r>
-        <w:t>-Learn</w:t>
+      <w:r>
+        <w:t>Scikit-Learn</w:t>
       </w:r>
       <w:r>
         <w:t xml:space="preserve"> package </w:t>
@@ -8757,11 +8526,9 @@
       <w:r>
         <w:t xml:space="preserve">Used </w:t>
       </w:r>
-      <w:proofErr w:type="spellStart"/>
       <w:r>
         <w:t>matplotlib.pyplot</w:t>
       </w:r>
-      <w:proofErr w:type="spellEnd"/>
       <w:r>
         <w:t xml:space="preserve"> to plot results</w:t>
       </w:r>
@@ -9023,14 +8790,36 @@
       <w:r>
         <w:t xml:space="preserve">Figure </w:t>
       </w:r>
-      <w:fldSimple w:instr=" SEQ Figure \* ARABIC ">
-        <w:r>
-          <w:rPr>
-            <w:noProof/>
-          </w:rPr>
-          <w:t>6</w:t>
-        </w:r>
-      </w:fldSimple>
+      <w:r>
+        <w:rPr>
+          <w:noProof/>
+        </w:rPr>
+        <w:fldChar w:fldCharType="begin"/>
+      </w:r>
+      <w:r>
+        <w:rPr>
+          <w:noProof/>
+        </w:rPr>
+        <w:instrText xml:space="preserve"> SEQ Figure \* ARABIC </w:instrText>
+      </w:r>
+      <w:r>
+        <w:rPr>
+          <w:noProof/>
+        </w:rPr>
+        <w:fldChar w:fldCharType="separate"/>
+      </w:r>
+      <w:r>
+        <w:rPr>
+          <w:noProof/>
+        </w:rPr>
+        <w:t>6</w:t>
+      </w:r>
+      <w:r>
+        <w:rPr>
+          <w:noProof/>
+        </w:rPr>
+        <w:fldChar w:fldCharType="end"/>
+      </w:r>
       <w:r>
         <w:t xml:space="preserve"> - Linear Regression Plots for Numeric Features</w:t>
       </w:r>
@@ -9153,11 +8942,9 @@
           <w:numId w:val="2"/>
         </w:numPr>
       </w:pPr>
-      <w:proofErr w:type="gramStart"/>
       <w:r>
         <w:t>absolute(</w:t>
       </w:r>
-      <w:proofErr w:type="gramEnd"/>
       <w:r>
         <w:t>actual – predicted)/predicted.</w:t>
       </w:r>
@@ -9275,14 +9062,36 @@
       <w:r>
         <w:t xml:space="preserve">Figure </w:t>
       </w:r>
-      <w:fldSimple w:instr=" SEQ Figure \* ARABIC ">
-        <w:r>
-          <w:rPr>
-            <w:noProof/>
-          </w:rPr>
-          <w:t>7</w:t>
-        </w:r>
-      </w:fldSimple>
+      <w:r>
+        <w:rPr>
+          <w:noProof/>
+        </w:rPr>
+        <w:fldChar w:fldCharType="begin"/>
+      </w:r>
+      <w:r>
+        <w:rPr>
+          <w:noProof/>
+        </w:rPr>
+        <w:instrText xml:space="preserve"> SEQ Figure \* ARABIC </w:instrText>
+      </w:r>
+      <w:r>
+        <w:rPr>
+          <w:noProof/>
+        </w:rPr>
+        <w:fldChar w:fldCharType="separate"/>
+      </w:r>
+      <w:r>
+        <w:rPr>
+          <w:noProof/>
+        </w:rPr>
+        <w:t>7</w:t>
+      </w:r>
+      <w:r>
+        <w:rPr>
+          <w:noProof/>
+        </w:rPr>
+        <w:fldChar w:fldCharType="end"/>
+      </w:r>
       <w:r>
         <w:t xml:space="preserve"> - Visualisations of Complete Data Set</w:t>
       </w:r>
@@ -9372,14 +9181,36 @@
       <w:r>
         <w:t xml:space="preserve">Figure </w:t>
       </w:r>
-      <w:fldSimple w:instr=" SEQ Figure \* ARABIC ">
-        <w:r>
-          <w:rPr>
-            <w:noProof/>
-          </w:rPr>
-          <w:t>8</w:t>
-        </w:r>
-      </w:fldSimple>
+      <w:r>
+        <w:rPr>
+          <w:noProof/>
+        </w:rPr>
+        <w:fldChar w:fldCharType="begin"/>
+      </w:r>
+      <w:r>
+        <w:rPr>
+          <w:noProof/>
+        </w:rPr>
+        <w:instrText xml:space="preserve"> SEQ Figure \* ARABIC </w:instrText>
+      </w:r>
+      <w:r>
+        <w:rPr>
+          <w:noProof/>
+        </w:rPr>
+        <w:fldChar w:fldCharType="separate"/>
+      </w:r>
+      <w:r>
+        <w:rPr>
+          <w:noProof/>
+        </w:rPr>
+        <w:t>8</w:t>
+      </w:r>
+      <w:r>
+        <w:rPr>
+          <w:noProof/>
+        </w:rPr>
+        <w:fldChar w:fldCharType="end"/>
+      </w:r>
       <w:r>
         <w:t xml:space="preserve"> - Visualisation of Study Data Set</w:t>
       </w:r>
@@ -9471,14 +9302,36 @@
       <w:r>
         <w:t xml:space="preserve">Figure </w:t>
       </w:r>
-      <w:fldSimple w:instr=" SEQ Figure \* ARABIC ">
-        <w:r>
-          <w:rPr>
-            <w:noProof/>
-          </w:rPr>
-          <w:t>9</w:t>
-        </w:r>
-      </w:fldSimple>
+      <w:r>
+        <w:rPr>
+          <w:noProof/>
+        </w:rPr>
+        <w:fldChar w:fldCharType="begin"/>
+      </w:r>
+      <w:r>
+        <w:rPr>
+          <w:noProof/>
+        </w:rPr>
+        <w:instrText xml:space="preserve"> SEQ Figure \* ARABIC </w:instrText>
+      </w:r>
+      <w:r>
+        <w:rPr>
+          <w:noProof/>
+        </w:rPr>
+        <w:fldChar w:fldCharType="separate"/>
+      </w:r>
+      <w:r>
+        <w:rPr>
+          <w:noProof/>
+        </w:rPr>
+        <w:t>9</w:t>
+      </w:r>
+      <w:r>
+        <w:rPr>
+          <w:noProof/>
+        </w:rPr>
+        <w:fldChar w:fldCharType="end"/>
+      </w:r>
       <w:r>
         <w:t xml:space="preserve"> - Number of missing measurement values</w:t>
       </w:r>
@@ -9486,31 +9339,7 @@
     </w:p>
     <w:p>
       <w:r>
-        <w:t xml:space="preserve">Given the significant number of missing values in three features, </w:t>
-      </w:r>
-      <w:proofErr w:type="spellStart"/>
-      <w:r>
-        <w:t>thyroid_weight</w:t>
-      </w:r>
-      <w:proofErr w:type="spellEnd"/>
-      <w:r>
-        <w:t xml:space="preserve">, </w:t>
-      </w:r>
-      <w:proofErr w:type="spellStart"/>
-      <w:r>
-        <w:t>foot_length</w:t>
-      </w:r>
-      <w:proofErr w:type="spellEnd"/>
-      <w:r>
-        <w:t xml:space="preserve"> and </w:t>
-      </w:r>
-      <w:proofErr w:type="spellStart"/>
-      <w:r>
-        <w:t>gestation_at_delivery_in_days</w:t>
-      </w:r>
-      <w:proofErr w:type="spellEnd"/>
-      <w:r>
-        <w:t xml:space="preserve"> </w:t>
+        <w:t xml:space="preserve">Given the significant number of missing values in three features, thyroid_weight, foot_length and gestation_at_delivery_in_days </w:t>
       </w:r>
       <w:r>
         <w:t xml:space="preserve">these features </w:t>
@@ -9527,15 +9356,7 @@
         <w:t>. I</w:t>
       </w:r>
       <w:r>
-        <w:t xml:space="preserve">t was decided that this action could not be applied to </w:t>
-      </w:r>
-      <w:proofErr w:type="spellStart"/>
-      <w:r>
-        <w:t>gestation_at_delivery_in_days</w:t>
-      </w:r>
-      <w:proofErr w:type="spellEnd"/>
-      <w:r>
-        <w:t xml:space="preserve"> and to only consider post mortems where the gestational age was known would have significantly biased the data</w:t>
+        <w:t>t was decided that this action could not be applied to gestation_at_delivery_in_days and to only consider post mortems where the gestational age was known would have significantly biased the data</w:t>
       </w:r>
       <w:r>
         <w:t xml:space="preserve"> as gestational age is known for hospital cases but not coroner’s cases.</w:t>
@@ -9626,14 +9447,36 @@
       <w:r>
         <w:t xml:space="preserve">Figure </w:t>
       </w:r>
-      <w:fldSimple w:instr=" SEQ Figure \* ARABIC ">
-        <w:r>
-          <w:rPr>
-            <w:noProof/>
-          </w:rPr>
-          <w:t>10</w:t>
-        </w:r>
-      </w:fldSimple>
+      <w:r>
+        <w:rPr>
+          <w:noProof/>
+        </w:rPr>
+        <w:fldChar w:fldCharType="begin"/>
+      </w:r>
+      <w:r>
+        <w:rPr>
+          <w:noProof/>
+        </w:rPr>
+        <w:instrText xml:space="preserve"> SEQ Figure \* ARABIC </w:instrText>
+      </w:r>
+      <w:r>
+        <w:rPr>
+          <w:noProof/>
+        </w:rPr>
+        <w:fldChar w:fldCharType="separate"/>
+      </w:r>
+      <w:r>
+        <w:rPr>
+          <w:noProof/>
+        </w:rPr>
+        <w:t>10</w:t>
+      </w:r>
+      <w:r>
+        <w:rPr>
+          <w:noProof/>
+        </w:rPr>
+        <w:fldChar w:fldCharType="end"/>
+      </w:r>
       <w:r>
         <w:t xml:space="preserve"> - Variability of Categorical Variables</w:t>
       </w:r>
@@ -9689,16 +9532,663 @@
             <w:tcW w:w="9209" w:type="dxa"/>
           </w:tcPr>
           <w:p>
-            <w:r>
-              <w:rPr>
-                <w:noProof/>
+            <w:pPr>
+              <w:rPr>
+                <w:noProof/>
+                <w:lang w:eastAsia="en-GB"/>
+              </w:rPr>
+            </w:pPr>
+            <w:r>
+              <w:rPr>
+                <w:noProof/>
+                <w:lang w:eastAsia="en-GB"/>
+              </w:rPr>
+              <w:t>Decision Tree Details</w:t>
+            </w:r>
+          </w:p>
+        </w:tc>
+      </w:tr>
+      <w:tr>
+        <w:tc>
+          <w:tcPr>
+            <w:tcW w:w="9209" w:type="dxa"/>
+          </w:tcPr>
+          <w:p>
+            <w:pPr>
+              <w:rPr>
+                <w:rFonts w:ascii="Courier New" w:hAnsi="Courier New" w:cs="Courier New"/>
+                <w:sz w:val="16"/>
+                <w:szCs w:val="16"/>
+              </w:rPr>
+            </w:pPr>
+            <w:r>
+              <w:rPr>
+                <w:rFonts w:ascii="Courier New" w:hAnsi="Courier New" w:cs="Courier New"/>
+                <w:sz w:val="16"/>
+                <w:szCs w:val="16"/>
+              </w:rPr>
+              <w:t>Classification tree:</w:t>
+            </w:r>
+          </w:p>
+          <w:p>
+            <w:pPr>
+              <w:rPr>
+                <w:rFonts w:ascii="Courier New" w:hAnsi="Courier New" w:cs="Courier New"/>
+                <w:sz w:val="16"/>
+                <w:szCs w:val="16"/>
+              </w:rPr>
+            </w:pPr>
+            <w:r>
+              <w:rPr>
+                <w:rFonts w:ascii="Courier New" w:hAnsi="Courier New" w:cs="Courier New"/>
+                <w:sz w:val="16"/>
+                <w:szCs w:val="16"/>
+              </w:rPr>
+              <w:t xml:space="preserve">rpart(formula = cod2_summ ~ ., data = data_train, method = "class", </w:t>
+            </w:r>
+          </w:p>
+          <w:p>
+            <w:pPr>
+              <w:rPr>
+                <w:rFonts w:ascii="Courier New" w:hAnsi="Courier New" w:cs="Courier New"/>
+                <w:sz w:val="16"/>
+                <w:szCs w:val="16"/>
+              </w:rPr>
+            </w:pPr>
+            <w:r>
+              <w:rPr>
+                <w:rFonts w:ascii="Courier New" w:hAnsi="Courier New" w:cs="Courier New"/>
+                <w:sz w:val="16"/>
+                <w:szCs w:val="16"/>
+              </w:rPr>
+              <w:t xml:space="preserve">    control = control)</w:t>
+            </w:r>
+          </w:p>
+          <w:p>
+            <w:pPr>
+              <w:rPr>
+                <w:rFonts w:ascii="Courier New" w:hAnsi="Courier New" w:cs="Courier New"/>
+                <w:sz w:val="16"/>
+                <w:szCs w:val="16"/>
+              </w:rPr>
+            </w:pPr>
+          </w:p>
+          <w:p>
+            <w:pPr>
+              <w:rPr>
+                <w:rFonts w:ascii="Courier New" w:hAnsi="Courier New" w:cs="Courier New"/>
+                <w:sz w:val="16"/>
+                <w:szCs w:val="16"/>
+              </w:rPr>
+            </w:pPr>
+            <w:r>
+              <w:rPr>
+                <w:rFonts w:ascii="Courier New" w:hAnsi="Courier New" w:cs="Courier New"/>
+                <w:sz w:val="16"/>
+                <w:szCs w:val="16"/>
+              </w:rPr>
+              <w:t>Variables actually used in tree construction:</w:t>
+            </w:r>
+          </w:p>
+          <w:p>
+            <w:pPr>
+              <w:rPr>
+                <w:rFonts w:ascii="Courier New" w:hAnsi="Courier New" w:cs="Courier New"/>
+                <w:sz w:val="16"/>
+                <w:szCs w:val="16"/>
+              </w:rPr>
+            </w:pPr>
+            <w:r>
+              <w:rPr>
+                <w:rFonts w:ascii="Courier New" w:hAnsi="Courier New" w:cs="Courier New"/>
+                <w:sz w:val="16"/>
+                <w:szCs w:val="16"/>
+              </w:rPr>
+              <w:t>[1] age_in_days                   body_weight                   dysmorphic_features_ynid_c002</w:t>
+            </w:r>
+          </w:p>
+          <w:p>
+            <w:pPr>
+              <w:rPr>
+                <w:rFonts w:ascii="Courier New" w:hAnsi="Courier New" w:cs="Courier New"/>
+                <w:sz w:val="16"/>
+                <w:szCs w:val="16"/>
+              </w:rPr>
+            </w:pPr>
+            <w:r>
+              <w:rPr>
+                <w:rFonts w:ascii="Courier New" w:hAnsi="Courier New" w:cs="Courier New"/>
+                <w:sz w:val="16"/>
+                <w:szCs w:val="16"/>
+              </w:rPr>
+              <w:t xml:space="preserve">[4] oedema_ynid_c001              pallor_ynid_c002             </w:t>
+            </w:r>
+          </w:p>
+          <w:p>
+            <w:pPr>
+              <w:rPr>
+                <w:rFonts w:ascii="Courier New" w:hAnsi="Courier New" w:cs="Courier New"/>
+                <w:sz w:val="16"/>
+                <w:szCs w:val="16"/>
+              </w:rPr>
+            </w:pPr>
+          </w:p>
+          <w:p>
+            <w:pPr>
+              <w:rPr>
+                <w:rFonts w:ascii="Courier New" w:hAnsi="Courier New" w:cs="Courier New"/>
+                <w:sz w:val="16"/>
+                <w:szCs w:val="16"/>
+              </w:rPr>
+            </w:pPr>
+            <w:r>
+              <w:rPr>
+                <w:rFonts w:ascii="Courier New" w:hAnsi="Courier New" w:cs="Courier New"/>
+                <w:sz w:val="16"/>
+                <w:szCs w:val="16"/>
+              </w:rPr>
+              <w:t>Root node error: 792/1768 = 0.44796</w:t>
+            </w:r>
+          </w:p>
+          <w:p>
+            <w:pPr>
+              <w:rPr>
+                <w:rFonts w:ascii="Courier New" w:hAnsi="Courier New" w:cs="Courier New"/>
+                <w:sz w:val="16"/>
+                <w:szCs w:val="16"/>
+              </w:rPr>
+            </w:pPr>
+          </w:p>
+          <w:p>
+            <w:pPr>
+              <w:rPr>
+                <w:rFonts w:ascii="Courier New" w:hAnsi="Courier New" w:cs="Courier New"/>
+                <w:sz w:val="16"/>
+                <w:szCs w:val="16"/>
+              </w:rPr>
+            </w:pPr>
+            <w:r>
+              <w:rPr>
+                <w:rFonts w:ascii="Courier New" w:hAnsi="Courier New" w:cs="Courier New"/>
+                <w:sz w:val="16"/>
+                <w:szCs w:val="16"/>
+              </w:rPr>
+              <w:t xml:space="preserve">n= 1768 </w:t>
+            </w:r>
+          </w:p>
+          <w:p>
+            <w:pPr>
+              <w:rPr>
+                <w:rFonts w:ascii="Courier New" w:hAnsi="Courier New" w:cs="Courier New"/>
+                <w:sz w:val="16"/>
+                <w:szCs w:val="16"/>
+              </w:rPr>
+            </w:pPr>
+          </w:p>
+          <w:p>
+            <w:pPr>
+              <w:rPr>
+                <w:rFonts w:ascii="Courier New" w:hAnsi="Courier New" w:cs="Courier New"/>
+                <w:sz w:val="16"/>
+                <w:szCs w:val="16"/>
+              </w:rPr>
+            </w:pPr>
+            <w:r>
+              <w:rPr>
+                <w:rFonts w:ascii="Courier New" w:hAnsi="Courier New" w:cs="Courier New"/>
+                <w:sz w:val="16"/>
+                <w:szCs w:val="16"/>
+              </w:rPr>
+              <w:t xml:space="preserve">        CP nsplit rel error  xerror     xstd</w:t>
+            </w:r>
+          </w:p>
+          <w:p>
+            <w:pPr>
+              <w:rPr>
+                <w:rFonts w:ascii="Courier New" w:hAnsi="Courier New" w:cs="Courier New"/>
+                <w:sz w:val="16"/>
+                <w:szCs w:val="16"/>
+              </w:rPr>
+            </w:pPr>
+            <w:r>
+              <w:rPr>
+                <w:rFonts w:ascii="Courier New" w:hAnsi="Courier New" w:cs="Courier New"/>
+                <w:sz w:val="16"/>
+                <w:szCs w:val="16"/>
+              </w:rPr>
+              <w:t>1 0.118056      0   1.00000 1.00000 0.026401</w:t>
+            </w:r>
+          </w:p>
+          <w:p>
+            <w:pPr>
+              <w:rPr>
+                <w:rFonts w:ascii="Courier New" w:hAnsi="Courier New" w:cs="Courier New"/>
+                <w:sz w:val="16"/>
+                <w:szCs w:val="16"/>
+              </w:rPr>
+            </w:pPr>
+            <w:r>
+              <w:rPr>
+                <w:rFonts w:ascii="Courier New" w:hAnsi="Courier New" w:cs="Courier New"/>
+                <w:sz w:val="16"/>
+                <w:szCs w:val="16"/>
+              </w:rPr>
+              <w:t>2 0.047980      2   0.76389 0.78409 0.025343</w:t>
+            </w:r>
+          </w:p>
+          <w:p>
+            <w:pPr>
+              <w:rPr>
+                <w:rFonts w:ascii="Courier New" w:hAnsi="Courier New" w:cs="Courier New"/>
+                <w:sz w:val="16"/>
+                <w:szCs w:val="16"/>
+              </w:rPr>
+            </w:pPr>
+            <w:r>
+              <w:rPr>
+                <w:rFonts w:ascii="Courier New" w:hAnsi="Courier New" w:cs="Courier New"/>
+                <w:sz w:val="16"/>
+                <w:szCs w:val="16"/>
+              </w:rPr>
+              <w:t>3 0.027778      3   0.71591 0.73864 0.024981</w:t>
+            </w:r>
+          </w:p>
+          <w:p>
+            <w:pPr>
+              <w:rPr>
+                <w:rFonts w:ascii="Courier New" w:hAnsi="Courier New" w:cs="Courier New"/>
+                <w:sz w:val="16"/>
+                <w:szCs w:val="16"/>
+              </w:rPr>
+            </w:pPr>
+            <w:r>
+              <w:rPr>
+                <w:rFonts w:ascii="Courier New" w:hAnsi="Courier New" w:cs="Courier New"/>
+                <w:sz w:val="16"/>
+                <w:szCs w:val="16"/>
+              </w:rPr>
+              <w:t>4 0.013889      4   0.68813 0.73485 0.024948</w:t>
+            </w:r>
+          </w:p>
+          <w:p>
+            <w:pPr>
+              <w:rPr>
+                <w:rFonts w:ascii="Courier New" w:hAnsi="Courier New" w:cs="Courier New"/>
+                <w:sz w:val="16"/>
+                <w:szCs w:val="16"/>
+              </w:rPr>
+            </w:pPr>
+            <w:r>
+              <w:rPr>
+                <w:rFonts w:ascii="Courier New" w:hAnsi="Courier New" w:cs="Courier New"/>
+                <w:sz w:val="16"/>
+                <w:szCs w:val="16"/>
+              </w:rPr>
+              <w:t>5 0.010101      5   0.67424 0.71843 0.024803</w:t>
+            </w:r>
+          </w:p>
+          <w:p>
+            <w:pPr>
+              <w:rPr>
+                <w:rFonts w:ascii="Courier New" w:hAnsi="Courier New" w:cs="Courier New"/>
+                <w:sz w:val="16"/>
+                <w:szCs w:val="16"/>
+              </w:rPr>
+            </w:pPr>
+            <w:r>
+              <w:rPr>
+                <w:rFonts w:ascii="Courier New" w:hAnsi="Courier New" w:cs="Courier New"/>
+                <w:sz w:val="16"/>
+                <w:szCs w:val="16"/>
+              </w:rPr>
+              <w:t>6 0.010000      6   0.66414 0.71843 0.024803</w:t>
+            </w:r>
+          </w:p>
+        </w:tc>
+      </w:tr>
+      <w:tr>
+        <w:tc>
+          <w:tcPr>
+            <w:tcW w:w="9209" w:type="dxa"/>
+          </w:tcPr>
+          <w:p>
+            <w:pPr>
+              <w:rPr>
+                <w:rFonts w:ascii="Courier New" w:hAnsi="Courier New" w:cs="Courier New"/>
+                <w:sz w:val="16"/>
+                <w:szCs w:val="16"/>
+              </w:rPr>
+            </w:pPr>
+            <w:r>
+              <w:rPr>
+                <w:rFonts w:ascii="Courier New" w:hAnsi="Courier New" w:cs="Courier New"/>
+                <w:sz w:val="16"/>
+                <w:szCs w:val="16"/>
+              </w:rPr>
+              <w:t xml:space="preserve">n= 1768 </w:t>
+            </w:r>
+          </w:p>
+          <w:p>
+            <w:pPr>
+              <w:rPr>
+                <w:rFonts w:ascii="Courier New" w:hAnsi="Courier New" w:cs="Courier New"/>
+                <w:sz w:val="16"/>
+                <w:szCs w:val="16"/>
+              </w:rPr>
+            </w:pPr>
+          </w:p>
+          <w:p>
+            <w:pPr>
+              <w:rPr>
+                <w:rFonts w:ascii="Courier New" w:hAnsi="Courier New" w:cs="Courier New"/>
+                <w:sz w:val="16"/>
+                <w:szCs w:val="16"/>
+              </w:rPr>
+            </w:pPr>
+            <w:r>
+              <w:rPr>
+                <w:rFonts w:ascii="Courier New" w:hAnsi="Courier New" w:cs="Courier New"/>
+                <w:sz w:val="16"/>
+                <w:szCs w:val="16"/>
+              </w:rPr>
+              <w:t>node), split, n, loss, yval, (yprob)</w:t>
+            </w:r>
+          </w:p>
+          <w:p>
+            <w:pPr>
+              <w:rPr>
+                <w:rFonts w:ascii="Courier New" w:hAnsi="Courier New" w:cs="Courier New"/>
+                <w:sz w:val="16"/>
+                <w:szCs w:val="16"/>
+              </w:rPr>
+            </w:pPr>
+            <w:r>
+              <w:rPr>
+                <w:rFonts w:ascii="Courier New" w:hAnsi="Courier New" w:cs="Courier New"/>
+                <w:sz w:val="16"/>
+                <w:szCs w:val="16"/>
+              </w:rPr>
+              <w:t xml:space="preserve">      * denotes terminal node</w:t>
+            </w:r>
+          </w:p>
+          <w:p>
+            <w:pPr>
+              <w:rPr>
+                <w:rFonts w:ascii="Courier New" w:hAnsi="Courier New" w:cs="Courier New"/>
+                <w:sz w:val="16"/>
+                <w:szCs w:val="16"/>
+              </w:rPr>
+            </w:pPr>
+          </w:p>
+          <w:p>
+            <w:pPr>
+              <w:rPr>
+                <w:rFonts w:ascii="Courier New" w:hAnsi="Courier New" w:cs="Courier New"/>
+                <w:sz w:val="16"/>
+                <w:szCs w:val="16"/>
+              </w:rPr>
+            </w:pPr>
+            <w:r>
+              <w:rPr>
+                <w:rFonts w:ascii="Courier New" w:hAnsi="Courier New" w:cs="Courier New"/>
+                <w:sz w:val="16"/>
+                <w:szCs w:val="16"/>
+              </w:rPr>
+              <w:t xml:space="preserve"> 1) root 1768 792 1 (0.4479638 0.5520362)  </w:t>
+            </w:r>
+          </w:p>
+          <w:p>
+            <w:pPr>
+              <w:rPr>
+                <w:rFonts w:ascii="Courier New" w:hAnsi="Courier New" w:cs="Courier New"/>
+                <w:sz w:val="16"/>
+                <w:szCs w:val="16"/>
+              </w:rPr>
+            </w:pPr>
+            <w:r>
+              <w:rPr>
+                <w:rFonts w:ascii="Courier New" w:hAnsi="Courier New" w:cs="Courier New"/>
+                <w:sz w:val="16"/>
+                <w:szCs w:val="16"/>
+              </w:rPr>
+              <w:t xml:space="preserve">   2) age_in_days&gt;=15.5 1360 644 0 (0.5264706 0.4735294)  </w:t>
+            </w:r>
+          </w:p>
+          <w:p>
+            <w:pPr>
+              <w:rPr>
+                <w:rFonts w:ascii="Courier New" w:hAnsi="Courier New" w:cs="Courier New"/>
+                <w:sz w:val="16"/>
+                <w:szCs w:val="16"/>
+              </w:rPr>
+            </w:pPr>
+            <w:r>
+              <w:rPr>
+                <w:rFonts w:ascii="Courier New" w:hAnsi="Courier New" w:cs="Courier New"/>
+                <w:sz w:val="16"/>
+                <w:szCs w:val="16"/>
+              </w:rPr>
+              <w:t xml:space="preserve">     4) age_in_days&lt; 224.5 989 401 0 (0.5945399 0.4054601)  </w:t>
+            </w:r>
+          </w:p>
+          <w:p>
+            <w:pPr>
+              <w:rPr>
+                <w:rFonts w:ascii="Courier New" w:hAnsi="Courier New" w:cs="Courier New"/>
+                <w:sz w:val="16"/>
+                <w:szCs w:val="16"/>
+              </w:rPr>
+            </w:pPr>
+            <w:r>
+              <w:rPr>
+                <w:rFonts w:ascii="Courier New" w:hAnsi="Courier New" w:cs="Courier New"/>
+                <w:sz w:val="16"/>
+                <w:szCs w:val="16"/>
+              </w:rPr>
+              <w:t xml:space="preserve">       8) oedema_ynid_c001&lt; 0.5 937 356 0 (0.6200640 0.3799360)  </w:t>
+            </w:r>
+          </w:p>
+          <w:p>
+            <w:pPr>
+              <w:rPr>
+                <w:rFonts w:ascii="Courier New" w:hAnsi="Courier New" w:cs="Courier New"/>
+                <w:sz w:val="16"/>
+                <w:szCs w:val="16"/>
+              </w:rPr>
+            </w:pPr>
+            <w:r>
+              <w:rPr>
+                <w:rFonts w:ascii="Courier New" w:hAnsi="Courier New" w:cs="Courier New"/>
+                <w:sz w:val="16"/>
+                <w:szCs w:val="16"/>
+              </w:rPr>
+              <w:t xml:space="preserve">        16) dysmorphic_features_ynid_c002&gt;=0.5 823 288 0 (0.6500608 0.3499392)  </w:t>
+            </w:r>
+          </w:p>
+          <w:p>
+            <w:pPr>
+              <w:rPr>
+                <w:rFonts w:ascii="Courier New" w:hAnsi="Courier New" w:cs="Courier New"/>
+                <w:sz w:val="16"/>
+                <w:szCs w:val="16"/>
+              </w:rPr>
+            </w:pPr>
+            <w:r>
+              <w:rPr>
+                <w:rFonts w:ascii="Courier New" w:hAnsi="Courier New" w:cs="Courier New"/>
+                <w:sz w:val="16"/>
+                <w:szCs w:val="16"/>
+              </w:rPr>
+              <w:t xml:space="preserve">          32) body_weight&lt; 0.5913 796 269 0 (0.6620603 0.3379397)  </w:t>
+            </w:r>
+          </w:p>
+          <w:p>
+            <w:pPr>
+              <w:rPr>
+                <w:rFonts w:ascii="Courier New" w:hAnsi="Courier New" w:cs="Courier New"/>
+                <w:sz w:val="16"/>
+                <w:szCs w:val="16"/>
+              </w:rPr>
+            </w:pPr>
+            <w:r>
+              <w:rPr>
+                <w:rFonts w:ascii="Courier New" w:hAnsi="Courier New" w:cs="Courier New"/>
+                <w:sz w:val="16"/>
+                <w:szCs w:val="16"/>
+              </w:rPr>
+              <w:t xml:space="preserve">            64) pallor_ynid_c002&gt;=0.5 786 260 0 (0.6692112 0.3307888) *</w:t>
+            </w:r>
+          </w:p>
+          <w:p>
+            <w:pPr>
+              <w:rPr>
+                <w:rFonts w:ascii="Courier New" w:hAnsi="Courier New" w:cs="Courier New"/>
+                <w:sz w:val="16"/>
+                <w:szCs w:val="16"/>
+              </w:rPr>
+            </w:pPr>
+            <w:r>
+              <w:rPr>
+                <w:rFonts w:ascii="Courier New" w:hAnsi="Courier New" w:cs="Courier New"/>
+                <w:sz w:val="16"/>
+                <w:szCs w:val="16"/>
+              </w:rPr>
+              <w:t xml:space="preserve">            65) pallor_ynid_c002&lt; 0.5 10   1 1 (0.1000000 0.9000000) *</w:t>
+            </w:r>
+          </w:p>
+          <w:p>
+            <w:pPr>
+              <w:rPr>
+                <w:rFonts w:ascii="Courier New" w:hAnsi="Courier New" w:cs="Courier New"/>
+                <w:sz w:val="16"/>
+                <w:szCs w:val="16"/>
+              </w:rPr>
+            </w:pPr>
+            <w:r>
+              <w:rPr>
+                <w:rFonts w:ascii="Courier New" w:hAnsi="Courier New" w:cs="Courier New"/>
+                <w:sz w:val="16"/>
+                <w:szCs w:val="16"/>
+              </w:rPr>
+              <w:t xml:space="preserve">          33) body_weight&gt;=0.5913 27   8 1 (0.2962963 0.7037037) *</w:t>
+            </w:r>
+          </w:p>
+          <w:p>
+            <w:pPr>
+              <w:rPr>
+                <w:rFonts w:ascii="Courier New" w:hAnsi="Courier New" w:cs="Courier New"/>
+                <w:sz w:val="16"/>
+                <w:szCs w:val="16"/>
+              </w:rPr>
+            </w:pPr>
+            <w:r>
+              <w:rPr>
+                <w:rFonts w:ascii="Courier New" w:hAnsi="Courier New" w:cs="Courier New"/>
+                <w:sz w:val="16"/>
+                <w:szCs w:val="16"/>
+              </w:rPr>
+              <w:t xml:space="preserve">        17) dysmorphic_features_ynid_c002&lt; 0.5 114  46 1 (0.4035088 0.5964912) *</w:t>
+            </w:r>
+          </w:p>
+          <w:p>
+            <w:pPr>
+              <w:rPr>
+                <w:rFonts w:ascii="Courier New" w:hAnsi="Courier New" w:cs="Courier New"/>
+                <w:sz w:val="16"/>
+                <w:szCs w:val="16"/>
+              </w:rPr>
+            </w:pPr>
+            <w:r>
+              <w:rPr>
+                <w:rFonts w:ascii="Courier New" w:hAnsi="Courier New" w:cs="Courier New"/>
+                <w:sz w:val="16"/>
+                <w:szCs w:val="16"/>
+              </w:rPr>
+              <w:t xml:space="preserve">       9) oedema_ynid_c001&gt;=0.5 52   7 1 (0.1346154 0.8653846) *</w:t>
+            </w:r>
+          </w:p>
+          <w:p>
+            <w:pPr>
+              <w:rPr>
+                <w:rFonts w:ascii="Courier New" w:hAnsi="Courier New" w:cs="Courier New"/>
+                <w:sz w:val="16"/>
+                <w:szCs w:val="16"/>
+              </w:rPr>
+            </w:pPr>
+            <w:r>
+              <w:rPr>
+                <w:rFonts w:ascii="Courier New" w:hAnsi="Courier New" w:cs="Courier New"/>
+                <w:sz w:val="16"/>
+                <w:szCs w:val="16"/>
+              </w:rPr>
+              <w:t xml:space="preserve">     5) age_in_days&gt;=224.5 371 128 1 (0.3450135 0.6549865) *</w:t>
+            </w:r>
+          </w:p>
+          <w:p>
+            <w:pPr>
+              <w:rPr>
+                <w:rFonts w:ascii="Courier New" w:hAnsi="Courier New" w:cs="Courier New"/>
+                <w:sz w:val="16"/>
+                <w:szCs w:val="16"/>
+              </w:rPr>
+            </w:pPr>
+            <w:r>
+              <w:rPr>
+                <w:rFonts w:ascii="Courier New" w:hAnsi="Courier New" w:cs="Courier New"/>
+                <w:sz w:val="16"/>
+                <w:szCs w:val="16"/>
+              </w:rPr>
+              <w:t xml:space="preserve">   3) age_in_days&lt; 15.5 408  76 1 (0.1862745 0.8137255) *</w:t>
+            </w:r>
+          </w:p>
+        </w:tc>
+      </w:tr>
+      <w:tr>
+        <w:tc>
+          <w:tcPr>
+            <w:tcW w:w="9209" w:type="dxa"/>
+          </w:tcPr>
+          <w:p>
+            <w:pPr>
+              <w:rPr>
+                <w:rFonts w:cstheme="minorHAnsi"/>
+              </w:rPr>
+            </w:pPr>
+            <w:r>
+              <w:rPr>
+                <w:rFonts w:cstheme="minorHAnsi"/>
+              </w:rPr>
+              <w:t>Decision Tree Plot</w:t>
+            </w:r>
+          </w:p>
+        </w:tc>
+      </w:tr>
+      <w:tr>
+        <w:tc>
+          <w:tcPr>
+            <w:tcW w:w="9209" w:type="dxa"/>
+          </w:tcPr>
+          <w:p>
+            <w:pPr>
+              <w:rPr>
+                <w:rFonts w:ascii="Courier New" w:hAnsi="Courier New" w:cs="Courier New"/>
+                <w:sz w:val="16"/>
+                <w:szCs w:val="16"/>
+              </w:rPr>
+            </w:pPr>
+            <w:r>
+              <w:rPr>
+                <w:rFonts w:ascii="Courier New" w:hAnsi="Courier New" w:cs="Courier New"/>
+                <w:noProof/>
+                <w:sz w:val="16"/>
+                <w:szCs w:val="16"/>
                 <w:lang w:eastAsia="en-GB"/>
               </w:rPr>
               <w:drawing>
                 <wp:inline distT="0" distB="0" distL="0" distR="0">
                   <wp:extent cx="5731510" cy="3439160"/>
                   <wp:effectExtent l="0" t="0" r="2540" b="8890"/>
-                  <wp:docPr id="13" name="Picture 13"/>
+                  <wp:docPr id="12" name="Picture 12"/>
                   <wp:cNvGraphicFramePr>
                     <a:graphicFrameLocks xmlns:a="http://schemas.openxmlformats.org/drawingml/2006/main" noChangeAspect="1"/>
                   </wp:cNvGraphicFramePr>
@@ -9706,7 +10196,7 @@
                     <a:graphicData uri="http://schemas.openxmlformats.org/drawingml/2006/picture">
                       <pic:pic xmlns:pic="http://schemas.openxmlformats.org/drawingml/2006/picture">
                         <pic:nvPicPr>
-                          <pic:cNvPr id="13" name="dt_tree_ext_01.png"/>
+                          <pic:cNvPr id="12" name="dt_tree_ext_01.png"/>
                           <pic:cNvPicPr/>
                         </pic:nvPicPr>
                         <pic:blipFill>
@@ -9747,411 +10237,19 @@
           <w:p>
             <w:pPr>
               <w:rPr>
-                <w:rFonts w:ascii="Courier New" w:hAnsi="Courier New" w:cs="Courier New"/>
-                <w:sz w:val="16"/>
-                <w:szCs w:val="16"/>
+                <w:rFonts w:cstheme="minorHAnsi"/>
+                <w:noProof/>
+                <w:lang w:eastAsia="en-GB"/>
               </w:rPr>
             </w:pPr>
             <w:r>
               <w:rPr>
-                <w:rFonts w:ascii="Courier New" w:hAnsi="Courier New" w:cs="Courier New"/>
-                <w:sz w:val="16"/>
-                <w:szCs w:val="16"/>
-              </w:rPr>
-              <w:t xml:space="preserve">n= 1768 </w:t>
-            </w:r>
-          </w:p>
-          <w:p>
-            <w:pPr>
-              <w:rPr>
-                <w:rFonts w:ascii="Courier New" w:hAnsi="Courier New" w:cs="Courier New"/>
-                <w:sz w:val="16"/>
-                <w:szCs w:val="16"/>
-              </w:rPr>
-            </w:pPr>
-          </w:p>
-          <w:p>
-            <w:pPr>
-              <w:rPr>
-                <w:rFonts w:ascii="Courier New" w:hAnsi="Courier New" w:cs="Courier New"/>
-                <w:sz w:val="16"/>
-                <w:szCs w:val="16"/>
-              </w:rPr>
-            </w:pPr>
-            <w:r>
-              <w:rPr>
-                <w:rFonts w:ascii="Courier New" w:hAnsi="Courier New" w:cs="Courier New"/>
-                <w:sz w:val="16"/>
-                <w:szCs w:val="16"/>
-              </w:rPr>
-              <w:t xml:space="preserve">node), split, n, loss, </w:t>
-            </w:r>
-            <w:proofErr w:type="spellStart"/>
-            <w:r>
-              <w:rPr>
-                <w:rFonts w:ascii="Courier New" w:hAnsi="Courier New" w:cs="Courier New"/>
-                <w:sz w:val="16"/>
-                <w:szCs w:val="16"/>
-              </w:rPr>
-              <w:t>yval</w:t>
-            </w:r>
-            <w:proofErr w:type="spellEnd"/>
-            <w:r>
-              <w:rPr>
-                <w:rFonts w:ascii="Courier New" w:hAnsi="Courier New" w:cs="Courier New"/>
-                <w:sz w:val="16"/>
-                <w:szCs w:val="16"/>
-              </w:rPr>
-              <w:t>, (</w:t>
-            </w:r>
-            <w:proofErr w:type="spellStart"/>
-            <w:r>
-              <w:rPr>
-                <w:rFonts w:ascii="Courier New" w:hAnsi="Courier New" w:cs="Courier New"/>
-                <w:sz w:val="16"/>
-                <w:szCs w:val="16"/>
-              </w:rPr>
-              <w:t>yprob</w:t>
-            </w:r>
-            <w:proofErr w:type="spellEnd"/>
-            <w:r>
-              <w:rPr>
-                <w:rFonts w:ascii="Courier New" w:hAnsi="Courier New" w:cs="Courier New"/>
-                <w:sz w:val="16"/>
-                <w:szCs w:val="16"/>
-              </w:rPr>
-              <w:t>)</w:t>
-            </w:r>
-          </w:p>
-          <w:p>
-            <w:pPr>
-              <w:rPr>
-                <w:rFonts w:ascii="Courier New" w:hAnsi="Courier New" w:cs="Courier New"/>
-                <w:sz w:val="16"/>
-                <w:szCs w:val="16"/>
-              </w:rPr>
-            </w:pPr>
-            <w:r>
-              <w:rPr>
-                <w:rFonts w:ascii="Courier New" w:hAnsi="Courier New" w:cs="Courier New"/>
-                <w:sz w:val="16"/>
-                <w:szCs w:val="16"/>
-              </w:rPr>
-              <w:t xml:space="preserve">      * denotes terminal node</w:t>
-            </w:r>
-          </w:p>
-          <w:p>
-            <w:pPr>
-              <w:rPr>
-                <w:rFonts w:ascii="Courier New" w:hAnsi="Courier New" w:cs="Courier New"/>
-                <w:sz w:val="16"/>
-                <w:szCs w:val="16"/>
-              </w:rPr>
-            </w:pPr>
-          </w:p>
-          <w:p>
-            <w:pPr>
-              <w:rPr>
-                <w:rFonts w:ascii="Courier New" w:hAnsi="Courier New" w:cs="Courier New"/>
-                <w:sz w:val="16"/>
-                <w:szCs w:val="16"/>
-              </w:rPr>
-            </w:pPr>
-            <w:r>
-              <w:rPr>
-                <w:rFonts w:ascii="Courier New" w:hAnsi="Courier New" w:cs="Courier New"/>
-                <w:sz w:val="16"/>
-                <w:szCs w:val="16"/>
-              </w:rPr>
-              <w:t xml:space="preserve"> 1) root 1768 794 1 (0.4490950 0.5509050)  </w:t>
-            </w:r>
-          </w:p>
-          <w:p>
-            <w:pPr>
-              <w:rPr>
-                <w:rFonts w:ascii="Courier New" w:hAnsi="Courier New" w:cs="Courier New"/>
-                <w:sz w:val="16"/>
-                <w:szCs w:val="16"/>
-              </w:rPr>
-            </w:pPr>
-            <w:r>
-              <w:rPr>
-                <w:rFonts w:ascii="Courier New" w:hAnsi="Courier New" w:cs="Courier New"/>
-                <w:sz w:val="16"/>
-                <w:szCs w:val="16"/>
-              </w:rPr>
-              <w:t xml:space="preserve">   2) </w:t>
-            </w:r>
-            <w:proofErr w:type="spellStart"/>
-            <w:r>
-              <w:rPr>
-                <w:rFonts w:ascii="Courier New" w:hAnsi="Courier New" w:cs="Courier New"/>
-                <w:sz w:val="16"/>
-                <w:szCs w:val="16"/>
-              </w:rPr>
-              <w:t>age_in_days</w:t>
-            </w:r>
-            <w:proofErr w:type="spellEnd"/>
-            <w:r>
-              <w:rPr>
-                <w:rFonts w:ascii="Courier New" w:hAnsi="Courier New" w:cs="Courier New"/>
-                <w:sz w:val="16"/>
-                <w:szCs w:val="16"/>
-              </w:rPr>
-              <w:t xml:space="preserve">&gt;=14.5 1372 655 0 (0.5225948 0.4774052)  </w:t>
-            </w:r>
-          </w:p>
-          <w:p>
-            <w:pPr>
-              <w:rPr>
-                <w:rFonts w:ascii="Courier New" w:hAnsi="Courier New" w:cs="Courier New"/>
-                <w:sz w:val="16"/>
-                <w:szCs w:val="16"/>
-              </w:rPr>
-            </w:pPr>
-            <w:r>
-              <w:rPr>
-                <w:rFonts w:ascii="Courier New" w:hAnsi="Courier New" w:cs="Courier New"/>
-                <w:sz w:val="16"/>
-                <w:szCs w:val="16"/>
-              </w:rPr>
-              <w:t xml:space="preserve">     4) </w:t>
-            </w:r>
-            <w:proofErr w:type="spellStart"/>
-            <w:r>
-              <w:rPr>
-                <w:rFonts w:ascii="Courier New" w:hAnsi="Courier New" w:cs="Courier New"/>
-                <w:sz w:val="16"/>
-                <w:szCs w:val="16"/>
-              </w:rPr>
-              <w:t>age_in_days</w:t>
-            </w:r>
-            <w:proofErr w:type="spellEnd"/>
-            <w:r>
-              <w:rPr>
-                <w:rFonts w:ascii="Courier New" w:hAnsi="Courier New" w:cs="Courier New"/>
-                <w:sz w:val="16"/>
-                <w:szCs w:val="16"/>
-              </w:rPr>
-              <w:t xml:space="preserve">&lt; 272.5 1075 453 0 (0.5786047 0.4213953)  </w:t>
-            </w:r>
-          </w:p>
-          <w:p>
-            <w:pPr>
-              <w:rPr>
-                <w:rFonts w:ascii="Courier New" w:hAnsi="Courier New" w:cs="Courier New"/>
-                <w:sz w:val="16"/>
-                <w:szCs w:val="16"/>
-              </w:rPr>
-            </w:pPr>
-            <w:r>
-              <w:rPr>
-                <w:rFonts w:ascii="Courier New" w:hAnsi="Courier New" w:cs="Courier New"/>
-                <w:sz w:val="16"/>
-                <w:szCs w:val="16"/>
-              </w:rPr>
-              <w:t xml:space="preserve">       8) oedema_ynid_c001&lt; 0.5 1018 403 0 (0.6041257 0.3958743)  </w:t>
-            </w:r>
-          </w:p>
-          <w:p>
-            <w:pPr>
-              <w:rPr>
-                <w:rFonts w:ascii="Courier New" w:hAnsi="Courier New" w:cs="Courier New"/>
-                <w:sz w:val="16"/>
-                <w:szCs w:val="16"/>
-              </w:rPr>
-            </w:pPr>
-            <w:r>
-              <w:rPr>
-                <w:rFonts w:ascii="Courier New" w:hAnsi="Courier New" w:cs="Courier New"/>
-                <w:sz w:val="16"/>
-                <w:szCs w:val="16"/>
-              </w:rPr>
-              <w:t xml:space="preserve">        16) </w:t>
-            </w:r>
-            <w:proofErr w:type="spellStart"/>
-            <w:r>
-              <w:rPr>
-                <w:rFonts w:ascii="Courier New" w:hAnsi="Courier New" w:cs="Courier New"/>
-                <w:sz w:val="16"/>
-                <w:szCs w:val="16"/>
-              </w:rPr>
-              <w:t>body_length</w:t>
-            </w:r>
-            <w:proofErr w:type="spellEnd"/>
-            <w:r>
-              <w:rPr>
-                <w:rFonts w:ascii="Courier New" w:hAnsi="Courier New" w:cs="Courier New"/>
-                <w:sz w:val="16"/>
-                <w:szCs w:val="16"/>
-              </w:rPr>
-              <w:t xml:space="preserve">&lt; 0.16855 920 336 0 (0.6347826 0.3652174)  </w:t>
-            </w:r>
-          </w:p>
-          <w:p>
-            <w:pPr>
-              <w:rPr>
-                <w:rFonts w:ascii="Courier New" w:hAnsi="Courier New" w:cs="Courier New"/>
-                <w:sz w:val="16"/>
-                <w:szCs w:val="16"/>
-              </w:rPr>
-            </w:pPr>
-            <w:r>
-              <w:rPr>
-                <w:rFonts w:ascii="Courier New" w:hAnsi="Courier New" w:cs="Courier New"/>
-                <w:sz w:val="16"/>
-                <w:szCs w:val="16"/>
-              </w:rPr>
-              <w:t xml:space="preserve">          32) dysmorphic_features_ynid_c002&gt;=0.5 804 274 0 (0.6592040 0.3407960) *</w:t>
-            </w:r>
-          </w:p>
-          <w:p>
-            <w:pPr>
-              <w:rPr>
-                <w:rFonts w:ascii="Courier New" w:hAnsi="Courier New" w:cs="Courier New"/>
-                <w:sz w:val="16"/>
-                <w:szCs w:val="16"/>
-              </w:rPr>
-            </w:pPr>
-            <w:r>
-              <w:rPr>
-                <w:rFonts w:ascii="Courier New" w:hAnsi="Courier New" w:cs="Courier New"/>
-                <w:sz w:val="16"/>
-                <w:szCs w:val="16"/>
-              </w:rPr>
-              <w:t xml:space="preserve">          33) dysmorphic_features_ynid_c002&lt; 0.5 116  54 1 (0.4655172 0.5344828) *</w:t>
-            </w:r>
-          </w:p>
-          <w:p>
-            <w:pPr>
-              <w:rPr>
-                <w:rFonts w:ascii="Courier New" w:hAnsi="Courier New" w:cs="Courier New"/>
-                <w:sz w:val="16"/>
-                <w:szCs w:val="16"/>
-              </w:rPr>
-            </w:pPr>
-            <w:r>
-              <w:rPr>
-                <w:rFonts w:ascii="Courier New" w:hAnsi="Courier New" w:cs="Courier New"/>
-                <w:sz w:val="16"/>
-                <w:szCs w:val="16"/>
-              </w:rPr>
-              <w:t xml:space="preserve">        17) </w:t>
-            </w:r>
-            <w:proofErr w:type="spellStart"/>
-            <w:r>
-              <w:rPr>
-                <w:rFonts w:ascii="Courier New" w:hAnsi="Courier New" w:cs="Courier New"/>
-                <w:sz w:val="16"/>
-                <w:szCs w:val="16"/>
-              </w:rPr>
-              <w:t>body_length</w:t>
-            </w:r>
-            <w:proofErr w:type="spellEnd"/>
-            <w:r>
-              <w:rPr>
-                <w:rFonts w:ascii="Courier New" w:hAnsi="Courier New" w:cs="Courier New"/>
-                <w:sz w:val="16"/>
-                <w:szCs w:val="16"/>
-              </w:rPr>
-              <w:t>&gt;=0.16855 98  31 1 (0.3163265 0.6836735) *</w:t>
-            </w:r>
-          </w:p>
-          <w:p>
-            <w:pPr>
-              <w:rPr>
-                <w:rFonts w:ascii="Courier New" w:hAnsi="Courier New" w:cs="Courier New"/>
-                <w:sz w:val="16"/>
-                <w:szCs w:val="16"/>
-              </w:rPr>
-            </w:pPr>
-            <w:r>
-              <w:rPr>
-                <w:rFonts w:ascii="Courier New" w:hAnsi="Courier New" w:cs="Courier New"/>
-                <w:sz w:val="16"/>
-                <w:szCs w:val="16"/>
-              </w:rPr>
-              <w:t xml:space="preserve">       9) oedema_ynid_c001&gt;=0.5 57   7 1 (0.1228070 0.8771930) *</w:t>
-            </w:r>
-          </w:p>
-          <w:p>
-            <w:pPr>
-              <w:rPr>
-                <w:rFonts w:ascii="Courier New" w:hAnsi="Courier New" w:cs="Courier New"/>
-                <w:sz w:val="16"/>
-                <w:szCs w:val="16"/>
-              </w:rPr>
-            </w:pPr>
-            <w:r>
-              <w:rPr>
-                <w:rFonts w:ascii="Courier New" w:hAnsi="Courier New" w:cs="Courier New"/>
-                <w:sz w:val="16"/>
-                <w:szCs w:val="16"/>
-              </w:rPr>
-              <w:t xml:space="preserve">     5) </w:t>
-            </w:r>
-            <w:proofErr w:type="spellStart"/>
-            <w:r>
-              <w:rPr>
-                <w:rFonts w:ascii="Courier New" w:hAnsi="Courier New" w:cs="Courier New"/>
-                <w:sz w:val="16"/>
-                <w:szCs w:val="16"/>
-              </w:rPr>
-              <w:t>age_in_days</w:t>
-            </w:r>
-            <w:proofErr w:type="spellEnd"/>
-            <w:r>
-              <w:rPr>
-                <w:rFonts w:ascii="Courier New" w:hAnsi="Courier New" w:cs="Courier New"/>
-                <w:sz w:val="16"/>
-                <w:szCs w:val="16"/>
-              </w:rPr>
-              <w:t>&gt;=272.5 297  95 1 (0.3198653 0.6801347) *</w:t>
-            </w:r>
-          </w:p>
-          <w:p>
-            <w:pPr>
-              <w:rPr>
-                <w:rFonts w:ascii="Courier New" w:hAnsi="Courier New" w:cs="Courier New"/>
-                <w:sz w:val="16"/>
-                <w:szCs w:val="16"/>
-              </w:rPr>
-            </w:pPr>
-            <w:r>
-              <w:rPr>
-                <w:rFonts w:ascii="Courier New" w:hAnsi="Courier New" w:cs="Courier New"/>
-                <w:sz w:val="16"/>
-                <w:szCs w:val="16"/>
-              </w:rPr>
-              <w:t xml:space="preserve">   3) </w:t>
-            </w:r>
-            <w:proofErr w:type="spellStart"/>
-            <w:r>
-              <w:rPr>
-                <w:rFonts w:ascii="Courier New" w:hAnsi="Courier New" w:cs="Courier New"/>
-                <w:sz w:val="16"/>
-                <w:szCs w:val="16"/>
-              </w:rPr>
-              <w:t>age_in_days</w:t>
-            </w:r>
-            <w:proofErr w:type="spellEnd"/>
-            <w:r>
-              <w:rPr>
-                <w:rFonts w:ascii="Courier New" w:hAnsi="Courier New" w:cs="Courier New"/>
-                <w:sz w:val="16"/>
-                <w:szCs w:val="16"/>
-              </w:rPr>
-              <w:t>&lt; 14.5 396  77 1 (0.1944444 0.8055556) *</w:t>
-            </w:r>
-          </w:p>
-          <w:p>
-            <w:pPr>
-              <w:rPr>
-                <w:rFonts w:ascii="Courier New" w:hAnsi="Courier New" w:cs="Courier New"/>
-                <w:sz w:val="16"/>
-                <w:szCs w:val="16"/>
-              </w:rPr>
-            </w:pPr>
+                <w:rFonts w:cstheme="minorHAnsi"/>
+                <w:noProof/>
+                <w:lang w:eastAsia="en-GB"/>
+              </w:rPr>
+              <w:t>Relative Feature Importance</w:t>
+            </w:r>
           </w:p>
         </w:tc>
       </w:tr>
@@ -10164,24 +10262,26 @@
             <w:pPr>
               <w:rPr>
                 <w:rFonts w:ascii="Courier New" w:hAnsi="Courier New" w:cs="Courier New"/>
-                <w:sz w:val="16"/>
-                <w:szCs w:val="16"/>
-              </w:rPr>
-            </w:pPr>
-            <w:bookmarkStart w:id="46" w:name="_GoBack"/>
-            <w:r>
-              <w:rPr>
-                <w:rFonts w:ascii="Courier New" w:hAnsi="Courier New" w:cs="Courier New"/>
                 <w:noProof/>
                 <w:sz w:val="16"/>
                 <w:szCs w:val="16"/>
                 <w:lang w:eastAsia="en-GB"/>
               </w:rPr>
+            </w:pPr>
+            <w:r>
+              <w:rPr>
+                <w:rFonts w:ascii="Courier New" w:hAnsi="Courier New" w:cs="Courier New"/>
+                <w:noProof/>
+                <w:sz w:val="16"/>
+                <w:szCs w:val="16"/>
+                <w:lang w:eastAsia="en-GB"/>
+              </w:rPr>
+              <w:lastRenderedPageBreak/>
               <w:drawing>
                 <wp:inline distT="0" distB="0" distL="0" distR="0">
-                  <wp:extent cx="4819650" cy="2891470"/>
-                  <wp:effectExtent l="0" t="0" r="0" b="4445"/>
-                  <wp:docPr id="14" name="Picture 14"/>
+                  <wp:extent cx="5731510" cy="2958465"/>
+                  <wp:effectExtent l="0" t="0" r="2540" b="0"/>
+                  <wp:docPr id="15" name="Picture 15"/>
                   <wp:cNvGraphicFramePr>
                     <a:graphicFrameLocks xmlns:a="http://schemas.openxmlformats.org/drawingml/2006/main" noChangeAspect="1"/>
                   </wp:cNvGraphicFramePr>
@@ -10189,7 +10289,7 @@
                     <a:graphicData uri="http://schemas.openxmlformats.org/drawingml/2006/picture">
                       <pic:pic xmlns:pic="http://schemas.openxmlformats.org/drawingml/2006/picture">
                         <pic:nvPicPr>
-                          <pic:cNvPr id="14" name="dt_feature_importance_ext_01.png"/>
+                          <pic:cNvPr id="15" name="dt_feature_importance_ext_01.png"/>
                           <pic:cNvPicPr/>
                         </pic:nvPicPr>
                         <pic:blipFill>
@@ -10207,7 +10307,7 @@
                         <pic:spPr>
                           <a:xfrm>
                             <a:off x="0" y="0"/>
-                            <a:ext cx="4850475" cy="2909963"/>
+                            <a:ext cx="5731510" cy="2958465"/>
                           </a:xfrm>
                           <a:prstGeom prst="rect">
                             <a:avLst/>
@@ -10219,14 +10319,128 @@
                 </wp:inline>
               </w:drawing>
             </w:r>
-            <w:bookmarkEnd w:id="46"/>
           </w:p>
         </w:tc>
       </w:tr>
     </w:tbl>
+    <w:p>
+      <w:pPr>
+        <w:pStyle w:val="Caption"/>
+      </w:pPr>
+    </w:p>
+    <w:p>
+      <w:pPr>
+        <w:pStyle w:val="Caption"/>
+      </w:pPr>
+      <w:r>
+        <w:t xml:space="preserve">Figure </w:t>
+      </w:r>
+      <w:fldSimple w:instr=" SEQ Figure \* ARABIC ">
+        <w:r>
+          <w:rPr>
+            <w:noProof/>
+          </w:rPr>
+          <w:t>11</w:t>
+        </w:r>
+      </w:fldSimple>
+      <w:r>
+        <w:t xml:space="preserve"> - Decision Tree - External Examination</w:t>
+      </w:r>
+    </w:p>
     <w:p/>
     <w:p>
       <w:pPr>
+        <w:pStyle w:val="Caption"/>
+      </w:pPr>
+      <w:r>
+        <w:t xml:space="preserve">Figure </w:t>
+      </w:r>
+      <w:fldSimple w:instr=" SEQ Figure \* ARABIC ">
+        <w:r>
+          <w:rPr>
+            <w:noProof/>
+          </w:rPr>
+          <w:t>12</w:t>
+        </w:r>
+      </w:fldSimple>
+      <w:r>
+        <w:t xml:space="preserve"> - Decision Tree - Internal Examination – Organs</w:t>
+      </w:r>
+    </w:p>
+    <w:p>
+      <w:bookmarkStart w:id="46" w:name="_GoBack"/>
+      <w:bookmarkEnd w:id="46"/>
+    </w:p>
+    <w:p>
+      <w:r>
+        <w:rPr>
+          <w:noProof/>
+          <w:lang w:eastAsia="en-GB"/>
+        </w:rPr>
+        <w:drawing>
+          <wp:inline distT="0" distB="0" distL="0" distR="0">
+            <wp:extent cx="5731510" cy="2958465"/>
+            <wp:effectExtent l="0" t="0" r="2540" b="0"/>
+            <wp:docPr id="16" name="Picture 16"/>
+            <wp:cNvGraphicFramePr>
+              <a:graphicFrameLocks xmlns:a="http://schemas.openxmlformats.org/drawingml/2006/main" noChangeAspect="1"/>
+            </wp:cNvGraphicFramePr>
+            <a:graphic xmlns:a="http://schemas.openxmlformats.org/drawingml/2006/main">
+              <a:graphicData uri="http://schemas.openxmlformats.org/drawingml/2006/picture">
+                <pic:pic xmlns:pic="http://schemas.openxmlformats.org/drawingml/2006/picture">
+                  <pic:nvPicPr>
+                    <pic:cNvPr id="16" name="dt_feature_importance_hm_01.png"/>
+                    <pic:cNvPicPr/>
+                  </pic:nvPicPr>
+                  <pic:blipFill>
+                    <a:blip r:embed="rId23" cstate="print">
+                      <a:extLst>
+                        <a:ext uri="{28A0092B-C50C-407E-A947-70E740481C1C}">
+                          <a14:useLocalDpi xmlns:a14="http://schemas.microsoft.com/office/drawing/2010/main" val="0"/>
+                        </a:ext>
+                      </a:extLst>
+                    </a:blip>
+                    <a:stretch>
+                      <a:fillRect/>
+                    </a:stretch>
+                  </pic:blipFill>
+                  <pic:spPr>
+                    <a:xfrm>
+                      <a:off x="0" y="0"/>
+                      <a:ext cx="5731510" cy="2958465"/>
+                    </a:xfrm>
+                    <a:prstGeom prst="rect">
+                      <a:avLst/>
+                    </a:prstGeom>
+                  </pic:spPr>
+                </pic:pic>
+              </a:graphicData>
+            </a:graphic>
+          </wp:inline>
+        </w:drawing>
+      </w:r>
+    </w:p>
+    <w:p>
+      <w:pPr>
+        <w:pStyle w:val="Caption"/>
+      </w:pPr>
+      <w:r>
+        <w:t xml:space="preserve">Figure </w:t>
+      </w:r>
+      <w:fldSimple w:instr=" SEQ Figure \* ARABIC ">
+        <w:r>
+          <w:rPr>
+            <w:noProof/>
+          </w:rPr>
+          <w:t>13</w:t>
+        </w:r>
+      </w:fldSimple>
+      <w:r>
+        <w:t xml:space="preserve"> - Decision Tree - Relative Feature Importance - All Stages</w:t>
+      </w:r>
+    </w:p>
+    <w:p>
+      <w:pPr>
         <w:pStyle w:val="Heading3"/>
       </w:pPr>
       <w:r>
@@ -10249,6 +10463,7 @@
       </w:pPr>
       <w:bookmarkStart w:id="47" w:name="_Toc18324847"/>
       <w:r>
+        <w:lastRenderedPageBreak/>
         <w:t>Combine</w:t>
       </w:r>
       <w:r>
@@ -10392,31 +10607,7 @@
           <w:szCs w:val="20"/>
           <w:shd w:val="clear" w:color="auto" w:fill="FFFFFF"/>
         </w:rPr>
-        <w:t xml:space="preserve">Archer, K.J., 2010. </w:t>
-      </w:r>
-      <w:proofErr w:type="spellStart"/>
-      <w:proofErr w:type="gramStart"/>
-      <w:r>
-        <w:rPr>
-          <w:rFonts w:ascii="Arial" w:hAnsi="Arial" w:cs="Arial"/>
-          <w:color w:val="222222"/>
-          <w:sz w:val="20"/>
-          <w:szCs w:val="20"/>
-          <w:shd w:val="clear" w:color="auto" w:fill="FFFFFF"/>
-        </w:rPr>
-        <w:t>rpartOrdinal</w:t>
-      </w:r>
-      <w:proofErr w:type="spellEnd"/>
-      <w:proofErr w:type="gramEnd"/>
-      <w:r>
-        <w:rPr>
-          <w:rFonts w:ascii="Arial" w:hAnsi="Arial" w:cs="Arial"/>
-          <w:color w:val="222222"/>
-          <w:sz w:val="20"/>
-          <w:szCs w:val="20"/>
-          <w:shd w:val="clear" w:color="auto" w:fill="FFFFFF"/>
-        </w:rPr>
-        <w:t>: an R package for deriving a classification tree for predicting an ordinal response. </w:t>
+        <w:t>Archer, K.J., 2010. rpartOrdinal: an R package for deriving a classification tree for predicting an ordinal response. </w:t>
       </w:r>
       <w:r>
         <w:rPr>
@@ -10474,7 +10665,6 @@
           <w:shd w:val="clear" w:color="auto" w:fill="FFFFFF"/>
         </w:rPr>
       </w:pPr>
-      <w:proofErr w:type="spellStart"/>
       <w:r>
         <w:rPr>
           <w:rFonts w:ascii="Arial" w:hAnsi="Arial" w:cs="Arial"/>
@@ -10483,40 +10673,7 @@
           <w:szCs w:val="20"/>
           <w:shd w:val="clear" w:color="auto" w:fill="FFFFFF"/>
         </w:rPr>
-        <w:t>Luellen</w:t>
-      </w:r>
-      <w:proofErr w:type="spellEnd"/>
-      <w:r>
-        <w:rPr>
-          <w:rFonts w:ascii="Arial" w:hAnsi="Arial" w:cs="Arial"/>
-          <w:color w:val="222222"/>
-          <w:sz w:val="20"/>
-          <w:szCs w:val="20"/>
-          <w:shd w:val="clear" w:color="auto" w:fill="FFFFFF"/>
-        </w:rPr>
-        <w:t xml:space="preserve">, J.K., </w:t>
-      </w:r>
-      <w:proofErr w:type="spellStart"/>
-      <w:r>
-        <w:rPr>
-          <w:rFonts w:ascii="Arial" w:hAnsi="Arial" w:cs="Arial"/>
-          <w:color w:val="222222"/>
-          <w:sz w:val="20"/>
-          <w:szCs w:val="20"/>
-          <w:shd w:val="clear" w:color="auto" w:fill="FFFFFF"/>
-        </w:rPr>
-        <w:t>Shadish</w:t>
-      </w:r>
-      <w:proofErr w:type="spellEnd"/>
-      <w:r>
-        <w:rPr>
-          <w:rFonts w:ascii="Arial" w:hAnsi="Arial" w:cs="Arial"/>
-          <w:color w:val="222222"/>
-          <w:sz w:val="20"/>
-          <w:szCs w:val="20"/>
-          <w:shd w:val="clear" w:color="auto" w:fill="FFFFFF"/>
-        </w:rPr>
-        <w:t>, W.R. and Clark, M.H., 2005. Propensity scores: An introduction and experimental test. </w:t>
+        <w:t>Luellen, J.K., Shadish, W.R. and Clark, M.H., 2005. Propensity scores: An introduction and experimental test. </w:t>
       </w:r>
       <w:r>
         <w:rPr>
@@ -10605,7 +10762,6 @@
           <w:shd w:val="clear" w:color="auto" w:fill="FFFFFF"/>
         </w:rPr>
       </w:pPr>
-      <w:proofErr w:type="spellStart"/>
       <w:r>
         <w:rPr>
           <w:rFonts w:ascii="Arial" w:hAnsi="Arial" w:cs="Arial"/>
@@ -10614,18 +10770,7 @@
           <w:szCs w:val="20"/>
           <w:shd w:val="clear" w:color="auto" w:fill="FFFFFF"/>
         </w:rPr>
-        <w:t>Therneau</w:t>
-      </w:r>
-      <w:proofErr w:type="spellEnd"/>
-      <w:r>
-        <w:rPr>
-          <w:rFonts w:ascii="Arial" w:hAnsi="Arial" w:cs="Arial"/>
-          <w:color w:val="222222"/>
-          <w:sz w:val="20"/>
-          <w:szCs w:val="20"/>
-          <w:shd w:val="clear" w:color="auto" w:fill="FFFFFF"/>
-        </w:rPr>
-        <w:t>, T.M. and Atkinson, E.J., 1997. An introduction to recursive partitioning using the RPART routines.</w:t>
+        <w:t>Therneau, T.M. and Atkinson, E.J., 1997. An introduction to recursive partitioning using the RPART routines.</w:t>
       </w:r>
     </w:p>
     <w:p/>
@@ -10640,20 +10785,14 @@
       </w:r>
     </w:p>
     <w:p>
-      <w:proofErr w:type="spellStart"/>
       <w:r>
         <w:t>Pycharm</w:t>
       </w:r>
-      <w:proofErr w:type="spellEnd"/>
-    </w:p>
-    <w:p>
-      <w:proofErr w:type="spellStart"/>
-      <w:proofErr w:type="gramStart"/>
+    </w:p>
+    <w:p>
       <w:r>
         <w:t>pyODBC</w:t>
       </w:r>
-      <w:proofErr w:type="spellEnd"/>
-      <w:proofErr w:type="gramEnd"/>
     </w:p>
     <w:p>
       <w:r>
@@ -10672,30 +10811,14 @@
     </w:p>
     <w:p>
       <w:r>
-        <w:t xml:space="preserve">The </w:t>
-      </w:r>
-      <w:proofErr w:type="spellStart"/>
-      <w:r>
-        <w:t>viridis</w:t>
-      </w:r>
-      <w:proofErr w:type="spellEnd"/>
-      <w:r>
-        <w:t xml:space="preserve"> </w:t>
-      </w:r>
-      <w:proofErr w:type="spellStart"/>
-      <w:r>
-        <w:t>color</w:t>
-      </w:r>
-      <w:proofErr w:type="spellEnd"/>
-      <w:r>
-        <w:t xml:space="preserve"> palettes</w:t>
+        <w:t>The viridis color palettes</w:t>
       </w:r>
       <w:r>
         <w:t xml:space="preserve">: </w:t>
       </w:r>
     </w:p>
     <w:p>
-      <w:hyperlink r:id="rId23" w:history="1">
+      <w:hyperlink r:id="rId24" w:history="1">
         <w:r>
           <w:rPr>
             <w:rStyle w:val="Hyperlink"/>
@@ -10705,14 +10828,12 @@
       </w:hyperlink>
     </w:p>
     <w:p>
-      <w:proofErr w:type="spellStart"/>
       <w:r>
         <w:t>Rpart</w:t>
       </w:r>
-      <w:proofErr w:type="spellEnd"/>
-    </w:p>
-    <w:p>
-      <w:hyperlink r:id="rId24" w:history="1">
+    </w:p>
+    <w:p>
+      <w:hyperlink r:id="rId25" w:history="1">
         <w:r>
           <w:rPr>
             <w:rStyle w:val="Hyperlink"/>
@@ -10723,14 +10844,12 @@
     </w:p>
     <w:p/>
     <w:p>
-      <w:proofErr w:type="spellStart"/>
       <w:r>
         <w:t>Randomforest</w:t>
       </w:r>
-      <w:proofErr w:type="spellEnd"/>
-    </w:p>
-    <w:p>
-      <w:hyperlink r:id="rId25" w:history="1">
+    </w:p>
+    <w:p>
+      <w:hyperlink r:id="rId26" w:history="1">
         <w:r>
           <w:rPr>
             <w:rStyle w:val="Hyperlink"/>
@@ -10740,7 +10859,7 @@
       </w:hyperlink>
     </w:p>
     <w:p>
-      <w:hyperlink r:id="rId26" w:history="1">
+      <w:hyperlink r:id="rId27" w:history="1">
         <w:r>
           <w:rPr>
             <w:rStyle w:val="Hyperlink"/>
@@ -10751,14 +10870,12 @@
     </w:p>
     <w:p/>
     <w:p>
-      <w:proofErr w:type="spellStart"/>
       <w:r>
         <w:t>XGBoost</w:t>
       </w:r>
-      <w:proofErr w:type="spellEnd"/>
-    </w:p>
-    <w:p>
-      <w:hyperlink r:id="rId27" w:history="1">
+    </w:p>
+    <w:p>
+      <w:hyperlink r:id="rId28" w:history="1">
         <w:r>
           <w:rPr>
             <w:rStyle w:val="Hyperlink"/>
@@ -10768,7 +10885,7 @@
       </w:hyperlink>
     </w:p>
     <w:p>
-      <w:hyperlink r:id="rId28" w:history="1">
+      <w:hyperlink r:id="rId29" w:history="1">
         <w:r>
           <w:rPr>
             <w:rStyle w:val="Hyperlink"/>
@@ -10779,19 +10896,11 @@
     </w:p>
     <w:p>
       <w:r>
-        <w:t xml:space="preserve">Tuning </w:t>
-      </w:r>
-      <w:proofErr w:type="spellStart"/>
-      <w:r>
-        <w:t>xgboost</w:t>
-      </w:r>
-      <w:proofErr w:type="spellEnd"/>
-      <w:r>
-        <w:t xml:space="preserve"> in R: Part I</w:t>
-      </w:r>
-    </w:p>
-    <w:p>
-      <w:hyperlink r:id="rId29" w:history="1">
+        <w:t>Tuning xgboost in R: Part I</w:t>
+      </w:r>
+    </w:p>
+    <w:p>
+      <w:hyperlink r:id="rId30" w:history="1">
         <w:r>
           <w:rPr>
             <w:rStyle w:val="Hyperlink"/>
@@ -10836,7 +10945,7 @@
       </w:r>
     </w:p>
     <w:p>
-      <w:hyperlink r:id="rId30" w:history="1">
+      <w:hyperlink r:id="rId31" w:history="1">
         <w:r>
           <w:rPr>
             <w:rStyle w:val="Hyperlink"/>
@@ -10955,25 +11064,7 @@
                 <w:color w:val="1A1A1A"/>
                 <w:shd w:val="clear" w:color="auto" w:fill="FFFFFF"/>
               </w:rPr>
-              <w:t xml:space="preserve">The branch of pathology that involves looking at tissue under the microscope to diagnose disease. If you have a mole or a breast lump removed, the </w:t>
-            </w:r>
-            <w:proofErr w:type="spellStart"/>
-            <w:r>
-              <w:rPr>
-                <w:rFonts w:ascii="Arial" w:hAnsi="Arial" w:cs="Arial"/>
-                <w:color w:val="1A1A1A"/>
-                <w:shd w:val="clear" w:color="auto" w:fill="FFFFFF"/>
-              </w:rPr>
-              <w:t>histopathologist</w:t>
-            </w:r>
-            <w:proofErr w:type="spellEnd"/>
-            <w:r>
-              <w:rPr>
-                <w:rFonts w:ascii="Arial" w:hAnsi="Arial" w:cs="Arial"/>
-                <w:color w:val="1A1A1A"/>
-                <w:shd w:val="clear" w:color="auto" w:fill="FFFFFF"/>
-              </w:rPr>
-              <w:t xml:space="preserve"> will examine it to work out what it is.</w:t>
+              <w:t>The branch of pathology that involves looking at tissue under the microscope to diagnose disease. If you have a mole or a breast lump removed, the histopathologist will examine it to work out what it is.</w:t>
             </w:r>
           </w:p>
         </w:tc>
@@ -11441,7 +11532,7 @@
           <w:rPr>
             <w:noProof/>
           </w:rPr>
-          <w:t>25</w:t>
+          <w:t>31</w:t>
         </w:r>
         <w:r>
           <w:rPr>
@@ -15821,7 +15912,7 @@
 </file>
 
 <file path=customXml/itemProps1.xml><?xml version="1.0" encoding="utf-8"?>
-<ds:datastoreItem xmlns:ds="http://schemas.openxmlformats.org/officeDocument/2006/customXml" ds:itemID="{2FF270B0-A0A5-439A-AED2-33DBC4EFE39F}">
+<ds:datastoreItem xmlns:ds="http://schemas.openxmlformats.org/officeDocument/2006/customXml" ds:itemID="{B22B86C0-D269-4FDA-8947-3844EBF6D1CC}">
   <ds:schemaRefs>
     <ds:schemaRef ds:uri="http://schemas.openxmlformats.org/officeDocument/2006/bibliography"/>
   </ds:schemaRefs>

</xml_diff>

<commit_message>
Continuing on Models Some in results and conclusions
</commit_message>
<xml_diff>
--- a/Docs/BoothJ_DS_report_v03.docx
+++ b/Docs/BoothJ_DS_report_v03.docx
@@ -12,6 +12,8 @@
           <w:szCs w:val="36"/>
         </w:rPr>
       </w:pPr>
+      <w:bookmarkStart w:id="0" w:name="_GoBack"/>
+      <w:bookmarkEnd w:id="0"/>
       <w:r>
         <w:rPr>
           <w:b/>
@@ -143,7 +145,7 @@
           <w:szCs w:val="32"/>
         </w:rPr>
       </w:pPr>
-      <w:bookmarkStart w:id="0" w:name="_Toc15543542"/>
+      <w:bookmarkStart w:id="1" w:name="_Toc15543542"/>
       <w:r>
         <w:rPr>
           <w:color w:val="5B9BD5" w:themeColor="accent1"/>
@@ -153,7 +155,7 @@
         <w:lastRenderedPageBreak/>
         <w:t>Academic Declaration</w:t>
       </w:r>
-      <w:bookmarkEnd w:id="0"/>
+      <w:bookmarkEnd w:id="1"/>
     </w:p>
     <w:p/>
     <w:p>
@@ -4025,12 +4027,12 @@
         </w:numPr>
         <w:ind w:left="432" w:hanging="432"/>
       </w:pPr>
-      <w:bookmarkStart w:id="1" w:name="_Toc18324815"/>
+      <w:bookmarkStart w:id="2" w:name="_Toc18324815"/>
       <w:r>
         <w:lastRenderedPageBreak/>
         <w:t>Table of Figures</w:t>
       </w:r>
-      <w:bookmarkEnd w:id="1"/>
+      <w:bookmarkEnd w:id="2"/>
     </w:p>
     <w:p>
       <w:pPr>
@@ -4053,7 +4055,7 @@
       <w:r>
         <w:fldChar w:fldCharType="separate"/>
       </w:r>
-      <w:hyperlink w:anchor="_Toc18409187" w:history="1">
+      <w:hyperlink w:anchor="_Toc18487936" w:history="1">
         <w:r>
           <w:rPr>
             <w:rStyle w:val="Hyperlink"/>
@@ -4080,7 +4082,7 @@
             <w:noProof/>
             <w:webHidden/>
           </w:rPr>
-          <w:instrText xml:space="preserve"> PAGEREF _Toc18409187 \h </w:instrText>
+          <w:instrText xml:space="preserve"> PAGEREF _Toc18487936 \h </w:instrText>
         </w:r>
         <w:r>
           <w:rPr>
@@ -4123,7 +4125,7 @@
           <w:lang w:eastAsia="en-GB"/>
         </w:rPr>
       </w:pPr>
-      <w:hyperlink w:anchor="_Toc18409188" w:history="1">
+      <w:hyperlink w:anchor="_Toc18487937" w:history="1">
         <w:r>
           <w:rPr>
             <w:rStyle w:val="Hyperlink"/>
@@ -4150,7 +4152,7 @@
             <w:noProof/>
             <w:webHidden/>
           </w:rPr>
-          <w:instrText xml:space="preserve"> PAGEREF _Toc18409188 \h </w:instrText>
+          <w:instrText xml:space="preserve"> PAGEREF _Toc18487937 \h </w:instrText>
         </w:r>
         <w:r>
           <w:rPr>
@@ -4193,7 +4195,7 @@
           <w:lang w:eastAsia="en-GB"/>
         </w:rPr>
       </w:pPr>
-      <w:hyperlink w:anchor="_Toc18409189" w:history="1">
+      <w:hyperlink w:anchor="_Toc18487938" w:history="1">
         <w:r>
           <w:rPr>
             <w:rStyle w:val="Hyperlink"/>
@@ -4220,7 +4222,7 @@
             <w:noProof/>
             <w:webHidden/>
           </w:rPr>
-          <w:instrText xml:space="preserve"> PAGEREF _Toc18409189 \h </w:instrText>
+          <w:instrText xml:space="preserve"> PAGEREF _Toc18487938 \h </w:instrText>
         </w:r>
         <w:r>
           <w:rPr>
@@ -4263,7 +4265,7 @@
           <w:lang w:eastAsia="en-GB"/>
         </w:rPr>
       </w:pPr>
-      <w:hyperlink w:anchor="_Toc18409190" w:history="1">
+      <w:hyperlink w:anchor="_Toc18487939" w:history="1">
         <w:r>
           <w:rPr>
             <w:rStyle w:val="Hyperlink"/>
@@ -4290,7 +4292,7 @@
             <w:noProof/>
             <w:webHidden/>
           </w:rPr>
-          <w:instrText xml:space="preserve"> PAGEREF _Toc18409190 \h </w:instrText>
+          <w:instrText xml:space="preserve"> PAGEREF _Toc18487939 \h </w:instrText>
         </w:r>
         <w:r>
           <w:rPr>
@@ -4333,7 +4335,7 @@
           <w:lang w:eastAsia="en-GB"/>
         </w:rPr>
       </w:pPr>
-      <w:hyperlink w:anchor="_Toc18409191" w:history="1">
+      <w:hyperlink w:anchor="_Toc18487940" w:history="1">
         <w:r>
           <w:rPr>
             <w:rStyle w:val="Hyperlink"/>
@@ -4360,7 +4362,7 @@
             <w:noProof/>
             <w:webHidden/>
           </w:rPr>
-          <w:instrText xml:space="preserve"> PAGEREF _Toc18409191 \h </w:instrText>
+          <w:instrText xml:space="preserve"> PAGEREF _Toc18487940 \h </w:instrText>
         </w:r>
         <w:r>
           <w:rPr>
@@ -4403,7 +4405,7 @@
           <w:lang w:eastAsia="en-GB"/>
         </w:rPr>
       </w:pPr>
-      <w:hyperlink w:anchor="_Toc18409192" w:history="1">
+      <w:hyperlink w:anchor="_Toc18487941" w:history="1">
         <w:r>
           <w:rPr>
             <w:rStyle w:val="Hyperlink"/>
@@ -4430,7 +4432,7 @@
             <w:noProof/>
             <w:webHidden/>
           </w:rPr>
-          <w:instrText xml:space="preserve"> PAGEREF _Toc18409192 \h </w:instrText>
+          <w:instrText xml:space="preserve"> PAGEREF _Toc18487941 \h </w:instrText>
         </w:r>
         <w:r>
           <w:rPr>
@@ -4473,7 +4475,7 @@
           <w:lang w:eastAsia="en-GB"/>
         </w:rPr>
       </w:pPr>
-      <w:hyperlink w:anchor="_Toc18409193" w:history="1">
+      <w:hyperlink w:anchor="_Toc18487942" w:history="1">
         <w:r>
           <w:rPr>
             <w:rStyle w:val="Hyperlink"/>
@@ -4500,7 +4502,7 @@
             <w:noProof/>
             <w:webHidden/>
           </w:rPr>
-          <w:instrText xml:space="preserve"> PAGEREF _Toc18409193 \h </w:instrText>
+          <w:instrText xml:space="preserve"> PAGEREF _Toc18487942 \h </w:instrText>
         </w:r>
         <w:r>
           <w:rPr>
@@ -4543,7 +4545,7 @@
           <w:lang w:eastAsia="en-GB"/>
         </w:rPr>
       </w:pPr>
-      <w:hyperlink w:anchor="_Toc18409194" w:history="1">
+      <w:hyperlink w:anchor="_Toc18487943" w:history="1">
         <w:r>
           <w:rPr>
             <w:rStyle w:val="Hyperlink"/>
@@ -4570,7 +4572,7 @@
             <w:noProof/>
             <w:webHidden/>
           </w:rPr>
-          <w:instrText xml:space="preserve"> PAGEREF _Toc18409194 \h </w:instrText>
+          <w:instrText xml:space="preserve"> PAGEREF _Toc18487943 \h </w:instrText>
         </w:r>
         <w:r>
           <w:rPr>
@@ -4613,7 +4615,7 @@
           <w:lang w:eastAsia="en-GB"/>
         </w:rPr>
       </w:pPr>
-      <w:hyperlink w:anchor="_Toc18409195" w:history="1">
+      <w:hyperlink w:anchor="_Toc18487944" w:history="1">
         <w:r>
           <w:rPr>
             <w:rStyle w:val="Hyperlink"/>
@@ -4640,7 +4642,7 @@
             <w:noProof/>
             <w:webHidden/>
           </w:rPr>
-          <w:instrText xml:space="preserve"> PAGEREF _Toc18409195 \h </w:instrText>
+          <w:instrText xml:space="preserve"> PAGEREF _Toc18487944 \h </w:instrText>
         </w:r>
         <w:r>
           <w:rPr>
@@ -4683,7 +4685,7 @@
           <w:lang w:eastAsia="en-GB"/>
         </w:rPr>
       </w:pPr>
-      <w:hyperlink w:anchor="_Toc18409196" w:history="1">
+      <w:hyperlink w:anchor="_Toc18487945" w:history="1">
         <w:r>
           <w:rPr>
             <w:rStyle w:val="Hyperlink"/>
@@ -4710,7 +4712,7 @@
             <w:noProof/>
             <w:webHidden/>
           </w:rPr>
-          <w:instrText xml:space="preserve"> PAGEREF _Toc18409196 \h </w:instrText>
+          <w:instrText xml:space="preserve"> PAGEREF _Toc18487945 \h </w:instrText>
         </w:r>
         <w:r>
           <w:rPr>
@@ -4743,6 +4745,496 @@
     </w:p>
     <w:p>
       <w:pPr>
+        <w:pStyle w:val="TableofFigures"/>
+        <w:tabs>
+          <w:tab w:val="right" w:leader="dot" w:pos="9016"/>
+        </w:tabs>
+        <w:rPr>
+          <w:rFonts w:eastAsiaTheme="minorEastAsia"/>
+          <w:noProof/>
+          <w:lang w:eastAsia="en-GB"/>
+        </w:rPr>
+      </w:pPr>
+      <w:hyperlink w:anchor="_Toc18487946" w:history="1">
+        <w:r>
+          <w:rPr>
+            <w:rStyle w:val="Hyperlink"/>
+            <w:noProof/>
+          </w:rPr>
+          <w:t>Figure 11 - Decision Tree - External Examination</w:t>
+        </w:r>
+        <w:r>
+          <w:rPr>
+            <w:noProof/>
+            <w:webHidden/>
+          </w:rPr>
+          <w:tab/>
+        </w:r>
+        <w:r>
+          <w:rPr>
+            <w:noProof/>
+            <w:webHidden/>
+          </w:rPr>
+          <w:fldChar w:fldCharType="begin"/>
+        </w:r>
+        <w:r>
+          <w:rPr>
+            <w:noProof/>
+            <w:webHidden/>
+          </w:rPr>
+          <w:instrText xml:space="preserve"> PAGEREF _Toc18487946 \h </w:instrText>
+        </w:r>
+        <w:r>
+          <w:rPr>
+            <w:noProof/>
+            <w:webHidden/>
+          </w:rPr>
+        </w:r>
+        <w:r>
+          <w:rPr>
+            <w:noProof/>
+            <w:webHidden/>
+          </w:rPr>
+          <w:fldChar w:fldCharType="separate"/>
+        </w:r>
+        <w:r>
+          <w:rPr>
+            <w:noProof/>
+            <w:webHidden/>
+          </w:rPr>
+          <w:t>26</w:t>
+        </w:r>
+        <w:r>
+          <w:rPr>
+            <w:noProof/>
+            <w:webHidden/>
+          </w:rPr>
+          <w:fldChar w:fldCharType="end"/>
+        </w:r>
+      </w:hyperlink>
+    </w:p>
+    <w:p>
+      <w:pPr>
+        <w:pStyle w:val="TableofFigures"/>
+        <w:tabs>
+          <w:tab w:val="right" w:leader="dot" w:pos="9016"/>
+        </w:tabs>
+        <w:rPr>
+          <w:rFonts w:eastAsiaTheme="minorEastAsia"/>
+          <w:noProof/>
+          <w:lang w:eastAsia="en-GB"/>
+        </w:rPr>
+      </w:pPr>
+      <w:hyperlink w:anchor="_Toc18487947" w:history="1">
+        <w:r>
+          <w:rPr>
+            <w:rStyle w:val="Hyperlink"/>
+            <w:noProof/>
+          </w:rPr>
+          <w:t>Figure 12 - Decision Tree - Internal Examination – Organs</w:t>
+        </w:r>
+        <w:r>
+          <w:rPr>
+            <w:noProof/>
+            <w:webHidden/>
+          </w:rPr>
+          <w:tab/>
+        </w:r>
+        <w:r>
+          <w:rPr>
+            <w:noProof/>
+            <w:webHidden/>
+          </w:rPr>
+          <w:fldChar w:fldCharType="begin"/>
+        </w:r>
+        <w:r>
+          <w:rPr>
+            <w:noProof/>
+            <w:webHidden/>
+          </w:rPr>
+          <w:instrText xml:space="preserve"> PAGEREF _Toc18487947 \h </w:instrText>
+        </w:r>
+        <w:r>
+          <w:rPr>
+            <w:noProof/>
+            <w:webHidden/>
+          </w:rPr>
+        </w:r>
+        <w:r>
+          <w:rPr>
+            <w:noProof/>
+            <w:webHidden/>
+          </w:rPr>
+          <w:fldChar w:fldCharType="separate"/>
+        </w:r>
+        <w:r>
+          <w:rPr>
+            <w:noProof/>
+            <w:webHidden/>
+          </w:rPr>
+          <w:t>26</w:t>
+        </w:r>
+        <w:r>
+          <w:rPr>
+            <w:noProof/>
+            <w:webHidden/>
+          </w:rPr>
+          <w:fldChar w:fldCharType="end"/>
+        </w:r>
+      </w:hyperlink>
+    </w:p>
+    <w:p>
+      <w:pPr>
+        <w:pStyle w:val="TableofFigures"/>
+        <w:tabs>
+          <w:tab w:val="right" w:leader="dot" w:pos="9016"/>
+        </w:tabs>
+        <w:rPr>
+          <w:rFonts w:eastAsiaTheme="minorEastAsia"/>
+          <w:noProof/>
+          <w:lang w:eastAsia="en-GB"/>
+        </w:rPr>
+      </w:pPr>
+      <w:hyperlink w:anchor="_Toc18487948" w:history="1">
+        <w:r>
+          <w:rPr>
+            <w:rStyle w:val="Hyperlink"/>
+            <w:noProof/>
+          </w:rPr>
+          <w:t>Figure 13 - Decision Tree - Relative Feature Importance - All Stages</w:t>
+        </w:r>
+        <w:r>
+          <w:rPr>
+            <w:noProof/>
+            <w:webHidden/>
+          </w:rPr>
+          <w:tab/>
+        </w:r>
+        <w:r>
+          <w:rPr>
+            <w:noProof/>
+            <w:webHidden/>
+          </w:rPr>
+          <w:fldChar w:fldCharType="begin"/>
+        </w:r>
+        <w:r>
+          <w:rPr>
+            <w:noProof/>
+            <w:webHidden/>
+          </w:rPr>
+          <w:instrText xml:space="preserve"> PAGEREF _Toc18487948 \h </w:instrText>
+        </w:r>
+        <w:r>
+          <w:rPr>
+            <w:noProof/>
+            <w:webHidden/>
+          </w:rPr>
+        </w:r>
+        <w:r>
+          <w:rPr>
+            <w:noProof/>
+            <w:webHidden/>
+          </w:rPr>
+          <w:fldChar w:fldCharType="separate"/>
+        </w:r>
+        <w:r>
+          <w:rPr>
+            <w:noProof/>
+            <w:webHidden/>
+          </w:rPr>
+          <w:t>27</w:t>
+        </w:r>
+        <w:r>
+          <w:rPr>
+            <w:noProof/>
+            <w:webHidden/>
+          </w:rPr>
+          <w:fldChar w:fldCharType="end"/>
+        </w:r>
+      </w:hyperlink>
+    </w:p>
+    <w:p>
+      <w:pPr>
+        <w:pStyle w:val="TableofFigures"/>
+        <w:tabs>
+          <w:tab w:val="right" w:leader="dot" w:pos="9016"/>
+        </w:tabs>
+        <w:rPr>
+          <w:rFonts w:eastAsiaTheme="minorEastAsia"/>
+          <w:noProof/>
+          <w:lang w:eastAsia="en-GB"/>
+        </w:rPr>
+      </w:pPr>
+      <w:hyperlink w:anchor="_Toc18487949" w:history="1">
+        <w:r>
+          <w:rPr>
+            <w:rStyle w:val="Hyperlink"/>
+            <w:noProof/>
+          </w:rPr>
+          <w:t>Figure 14 - Predictive Accuracy of each stage by Model by Run</w:t>
+        </w:r>
+        <w:r>
+          <w:rPr>
+            <w:noProof/>
+            <w:webHidden/>
+          </w:rPr>
+          <w:tab/>
+        </w:r>
+        <w:r>
+          <w:rPr>
+            <w:noProof/>
+            <w:webHidden/>
+          </w:rPr>
+          <w:fldChar w:fldCharType="begin"/>
+        </w:r>
+        <w:r>
+          <w:rPr>
+            <w:noProof/>
+            <w:webHidden/>
+          </w:rPr>
+          <w:instrText xml:space="preserve"> PAGEREF _Toc18487949 \h </w:instrText>
+        </w:r>
+        <w:r>
+          <w:rPr>
+            <w:noProof/>
+            <w:webHidden/>
+          </w:rPr>
+        </w:r>
+        <w:r>
+          <w:rPr>
+            <w:noProof/>
+            <w:webHidden/>
+          </w:rPr>
+          <w:fldChar w:fldCharType="separate"/>
+        </w:r>
+        <w:r>
+          <w:rPr>
+            <w:noProof/>
+            <w:webHidden/>
+          </w:rPr>
+          <w:t>28</w:t>
+        </w:r>
+        <w:r>
+          <w:rPr>
+            <w:noProof/>
+            <w:webHidden/>
+          </w:rPr>
+          <w:fldChar w:fldCharType="end"/>
+        </w:r>
+      </w:hyperlink>
+    </w:p>
+    <w:p>
+      <w:pPr>
+        <w:pStyle w:val="TableofFigures"/>
+        <w:tabs>
+          <w:tab w:val="right" w:leader="dot" w:pos="9016"/>
+        </w:tabs>
+        <w:rPr>
+          <w:rFonts w:eastAsiaTheme="minorEastAsia"/>
+          <w:noProof/>
+          <w:lang w:eastAsia="en-GB"/>
+        </w:rPr>
+      </w:pPr>
+      <w:hyperlink w:anchor="_Toc18487950" w:history="1">
+        <w:r>
+          <w:rPr>
+            <w:rStyle w:val="Hyperlink"/>
+            <w:noProof/>
+          </w:rPr>
+          <w:t>Figure 15 - Variability in Accuracy by Model by Stage</w:t>
+        </w:r>
+        <w:r>
+          <w:rPr>
+            <w:noProof/>
+            <w:webHidden/>
+          </w:rPr>
+          <w:tab/>
+        </w:r>
+        <w:r>
+          <w:rPr>
+            <w:noProof/>
+            <w:webHidden/>
+          </w:rPr>
+          <w:fldChar w:fldCharType="begin"/>
+        </w:r>
+        <w:r>
+          <w:rPr>
+            <w:noProof/>
+            <w:webHidden/>
+          </w:rPr>
+          <w:instrText xml:space="preserve"> PAGEREF _Toc18487950 \h </w:instrText>
+        </w:r>
+        <w:r>
+          <w:rPr>
+            <w:noProof/>
+            <w:webHidden/>
+          </w:rPr>
+        </w:r>
+        <w:r>
+          <w:rPr>
+            <w:noProof/>
+            <w:webHidden/>
+          </w:rPr>
+          <w:fldChar w:fldCharType="separate"/>
+        </w:r>
+        <w:r>
+          <w:rPr>
+            <w:noProof/>
+            <w:webHidden/>
+          </w:rPr>
+          <w:t>28</w:t>
+        </w:r>
+        <w:r>
+          <w:rPr>
+            <w:noProof/>
+            <w:webHidden/>
+          </w:rPr>
+          <w:fldChar w:fldCharType="end"/>
+        </w:r>
+      </w:hyperlink>
+    </w:p>
+    <w:p>
+      <w:pPr>
+        <w:pStyle w:val="TableofFigures"/>
+        <w:tabs>
+          <w:tab w:val="right" w:leader="dot" w:pos="9016"/>
+        </w:tabs>
+        <w:rPr>
+          <w:rFonts w:eastAsiaTheme="minorEastAsia"/>
+          <w:noProof/>
+          <w:lang w:eastAsia="en-GB"/>
+        </w:rPr>
+      </w:pPr>
+      <w:hyperlink w:anchor="_Toc18487951" w:history="1">
+        <w:r>
+          <w:rPr>
+            <w:rStyle w:val="Hyperlink"/>
+            <w:noProof/>
+          </w:rPr>
+          <w:t>Figure 16 - Compare Feature Importance by Model, Stage: Ext, by Run</w:t>
+        </w:r>
+        <w:r>
+          <w:rPr>
+            <w:noProof/>
+            <w:webHidden/>
+          </w:rPr>
+          <w:tab/>
+        </w:r>
+        <w:r>
+          <w:rPr>
+            <w:noProof/>
+            <w:webHidden/>
+          </w:rPr>
+          <w:fldChar w:fldCharType="begin"/>
+        </w:r>
+        <w:r>
+          <w:rPr>
+            <w:noProof/>
+            <w:webHidden/>
+          </w:rPr>
+          <w:instrText xml:space="preserve"> PAGEREF _Toc18487951 \h </w:instrText>
+        </w:r>
+        <w:r>
+          <w:rPr>
+            <w:noProof/>
+            <w:webHidden/>
+          </w:rPr>
+        </w:r>
+        <w:r>
+          <w:rPr>
+            <w:noProof/>
+            <w:webHidden/>
+          </w:rPr>
+          <w:fldChar w:fldCharType="separate"/>
+        </w:r>
+        <w:r>
+          <w:rPr>
+            <w:noProof/>
+            <w:webHidden/>
+          </w:rPr>
+          <w:t>29</w:t>
+        </w:r>
+        <w:r>
+          <w:rPr>
+            <w:noProof/>
+            <w:webHidden/>
+          </w:rPr>
+          <w:fldChar w:fldCharType="end"/>
+        </w:r>
+      </w:hyperlink>
+    </w:p>
+    <w:p>
+      <w:pPr>
+        <w:pStyle w:val="TableofFigures"/>
+        <w:tabs>
+          <w:tab w:val="right" w:leader="dot" w:pos="9016"/>
+        </w:tabs>
+        <w:rPr>
+          <w:rFonts w:eastAsiaTheme="minorEastAsia"/>
+          <w:noProof/>
+          <w:lang w:eastAsia="en-GB"/>
+        </w:rPr>
+      </w:pPr>
+      <w:hyperlink w:anchor="_Toc18487952" w:history="1">
+        <w:r>
+          <w:rPr>
+            <w:rStyle w:val="Hyperlink"/>
+            <w:noProof/>
+          </w:rPr>
+          <w:t>Figure 17 - Compare Feature Importance by Model, Stage: Int3, by Run</w:t>
+        </w:r>
+        <w:r>
+          <w:rPr>
+            <w:noProof/>
+            <w:webHidden/>
+          </w:rPr>
+          <w:tab/>
+        </w:r>
+        <w:r>
+          <w:rPr>
+            <w:noProof/>
+            <w:webHidden/>
+          </w:rPr>
+          <w:fldChar w:fldCharType="begin"/>
+        </w:r>
+        <w:r>
+          <w:rPr>
+            <w:noProof/>
+            <w:webHidden/>
+          </w:rPr>
+          <w:instrText xml:space="preserve"> PAGEREF _Toc18487952 \h </w:instrText>
+        </w:r>
+        <w:r>
+          <w:rPr>
+            <w:noProof/>
+            <w:webHidden/>
+          </w:rPr>
+        </w:r>
+        <w:r>
+          <w:rPr>
+            <w:noProof/>
+            <w:webHidden/>
+          </w:rPr>
+          <w:fldChar w:fldCharType="separate"/>
+        </w:r>
+        <w:r>
+          <w:rPr>
+            <w:noProof/>
+            <w:webHidden/>
+          </w:rPr>
+          <w:t>29</w:t>
+        </w:r>
+        <w:r>
+          <w:rPr>
+            <w:noProof/>
+            <w:webHidden/>
+          </w:rPr>
+          <w:fldChar w:fldCharType="end"/>
+        </w:r>
+      </w:hyperlink>
+    </w:p>
+    <w:p>
+      <w:pPr>
         <w:sectPr>
           <w:pgSz w:w="11906" w:h="16838"/>
           <w:pgMar w:top="1440" w:right="1440" w:bottom="1440" w:left="1440" w:header="708" w:footer="708" w:gutter="0"/>
@@ -4758,12 +5250,12 @@
       <w:pPr>
         <w:pStyle w:val="Heading1"/>
       </w:pPr>
-      <w:bookmarkStart w:id="2" w:name="_Toc18324816"/>
+      <w:bookmarkStart w:id="3" w:name="_Toc18324816"/>
       <w:r>
         <w:lastRenderedPageBreak/>
         <w:t>Abstract</w:t>
       </w:r>
-      <w:bookmarkEnd w:id="2"/>
+      <w:bookmarkEnd w:id="3"/>
     </w:p>
     <w:p/>
     <w:p>
@@ -4862,22 +5354,22 @@
       <w:pPr>
         <w:pStyle w:val="Heading1"/>
       </w:pPr>
-      <w:bookmarkStart w:id="3" w:name="_Toc18324817"/>
+      <w:bookmarkStart w:id="4" w:name="_Toc18324817"/>
       <w:r>
         <w:lastRenderedPageBreak/>
         <w:t>Introduction</w:t>
       </w:r>
-      <w:bookmarkEnd w:id="3"/>
+      <w:bookmarkEnd w:id="4"/>
     </w:p>
     <w:p>
       <w:pPr>
         <w:pStyle w:val="Heading2"/>
       </w:pPr>
-      <w:bookmarkStart w:id="4" w:name="_Toc18324818"/>
+      <w:bookmarkStart w:id="5" w:name="_Toc18324818"/>
       <w:r>
         <w:t>Background</w:t>
       </w:r>
-      <w:bookmarkEnd w:id="4"/>
+      <w:bookmarkEnd w:id="5"/>
     </w:p>
     <w:p>
       <w:pPr>
@@ -5003,11 +5495,11 @@
       <w:pPr>
         <w:pStyle w:val="Heading2"/>
       </w:pPr>
-      <w:bookmarkStart w:id="5" w:name="_Toc18324819"/>
+      <w:bookmarkStart w:id="6" w:name="_Toc18324819"/>
       <w:r>
         <w:t>Literary Review</w:t>
       </w:r>
-      <w:bookmarkEnd w:id="5"/>
+      <w:bookmarkEnd w:id="6"/>
     </w:p>
     <w:p>
       <w:r>
@@ -5024,11 +5516,11 @@
       <w:pPr>
         <w:pStyle w:val="Heading3"/>
       </w:pPr>
-      <w:bookmarkStart w:id="6" w:name="_Toc18324820"/>
+      <w:bookmarkStart w:id="7" w:name="_Toc18324820"/>
       <w:r>
         <w:t>Paediatric Post mortems</w:t>
       </w:r>
-      <w:bookmarkEnd w:id="6"/>
+      <w:bookmarkEnd w:id="7"/>
     </w:p>
     <w:p>
       <w:r>
@@ -5145,13 +5637,13 @@
       <w:pPr>
         <w:pStyle w:val="Heading3"/>
       </w:pPr>
-      <w:bookmarkStart w:id="7" w:name="_Toc5045005"/>
-      <w:bookmarkStart w:id="8" w:name="_Toc18324821"/>
+      <w:bookmarkStart w:id="8" w:name="_Toc5045005"/>
+      <w:bookmarkStart w:id="9" w:name="_Toc18324821"/>
       <w:r>
         <w:t>Data Extraction</w:t>
       </w:r>
-      <w:bookmarkEnd w:id="7"/>
       <w:bookmarkEnd w:id="8"/>
+      <w:bookmarkEnd w:id="9"/>
     </w:p>
     <w:p>
       <w:r>
@@ -5335,13 +5827,13 @@
       <w:pPr>
         <w:pStyle w:val="Heading3"/>
       </w:pPr>
-      <w:bookmarkStart w:id="9" w:name="_Toc5045006"/>
-      <w:bookmarkStart w:id="10" w:name="_Toc18324822"/>
+      <w:bookmarkStart w:id="10" w:name="_Toc5045006"/>
+      <w:bookmarkStart w:id="11" w:name="_Toc18324822"/>
       <w:r>
         <w:t>Data Wrangling</w:t>
       </w:r>
-      <w:bookmarkEnd w:id="9"/>
       <w:bookmarkEnd w:id="10"/>
+      <w:bookmarkEnd w:id="11"/>
     </w:p>
     <w:p>
       <w:pPr>
@@ -5501,13 +5993,13 @@
       <w:pPr>
         <w:pStyle w:val="Heading3"/>
       </w:pPr>
-      <w:bookmarkStart w:id="11" w:name="_Toc5045007"/>
-      <w:bookmarkStart w:id="12" w:name="_Toc18324823"/>
+      <w:bookmarkStart w:id="12" w:name="_Toc5045007"/>
+      <w:bookmarkStart w:id="13" w:name="_Toc18324823"/>
       <w:r>
         <w:t>Analytics</w:t>
       </w:r>
-      <w:bookmarkEnd w:id="11"/>
       <w:bookmarkEnd w:id="12"/>
+      <w:bookmarkEnd w:id="13"/>
     </w:p>
     <w:p>
       <w:r>
@@ -5668,11 +6160,11 @@
       <w:pPr>
         <w:pStyle w:val="Heading2"/>
       </w:pPr>
-      <w:bookmarkStart w:id="13" w:name="_Toc18324824"/>
+      <w:bookmarkStart w:id="14" w:name="_Toc18324824"/>
       <w:r>
         <w:t>Report outline</w:t>
       </w:r>
-      <w:bookmarkEnd w:id="13"/>
+      <w:bookmarkEnd w:id="14"/>
     </w:p>
     <w:p/>
     <w:p>
@@ -5697,11 +6189,11 @@
       <w:pPr>
         <w:pStyle w:val="Heading2"/>
       </w:pPr>
-      <w:bookmarkStart w:id="14" w:name="_Toc18324825"/>
+      <w:bookmarkStart w:id="15" w:name="_Toc18324825"/>
       <w:r>
         <w:t>Aim and Objectives</w:t>
       </w:r>
-      <w:bookmarkEnd w:id="14"/>
+      <w:bookmarkEnd w:id="15"/>
     </w:p>
     <w:p/>
     <w:p>
@@ -5774,23 +6266,23 @@
       <w:pPr>
         <w:pStyle w:val="Heading1"/>
       </w:pPr>
-      <w:bookmarkStart w:id="15" w:name="_Toc18324826"/>
+      <w:bookmarkStart w:id="16" w:name="_Toc18324826"/>
       <w:r>
         <w:lastRenderedPageBreak/>
         <w:t>Methods</w:t>
       </w:r>
-      <w:bookmarkEnd w:id="15"/>
+      <w:bookmarkEnd w:id="16"/>
     </w:p>
     <w:p/>
     <w:p>
       <w:pPr>
         <w:pStyle w:val="Heading2"/>
       </w:pPr>
-      <w:bookmarkStart w:id="16" w:name="_Toc18324827"/>
+      <w:bookmarkStart w:id="17" w:name="_Toc18324827"/>
       <w:r>
         <w:t>Project Pipeline</w:t>
       </w:r>
-      <w:bookmarkEnd w:id="16"/>
+      <w:bookmarkEnd w:id="17"/>
     </w:p>
     <w:p>
       <w:r>
@@ -5830,11 +6322,11 @@
       <w:pPr>
         <w:pStyle w:val="Heading2"/>
       </w:pPr>
-      <w:bookmarkStart w:id="17" w:name="_Toc18324828"/>
+      <w:bookmarkStart w:id="18" w:name="_Toc18324828"/>
       <w:r>
         <w:t>Data Engineering</w:t>
       </w:r>
-      <w:bookmarkEnd w:id="17"/>
+      <w:bookmarkEnd w:id="18"/>
     </w:p>
     <w:p>
       <w:r>
@@ -5859,11 +6351,11 @@
       <w:pPr>
         <w:pStyle w:val="Heading3"/>
       </w:pPr>
-      <w:bookmarkStart w:id="18" w:name="_Toc18324829"/>
+      <w:bookmarkStart w:id="19" w:name="_Toc18324829"/>
       <w:r>
         <w:t>Extract, Transform, Load (ETL) Process</w:t>
       </w:r>
-      <w:bookmarkEnd w:id="18"/>
+      <w:bookmarkEnd w:id="19"/>
     </w:p>
     <w:p>
       <w:r>
@@ -5956,12 +6448,12 @@
       <w:pPr>
         <w:pStyle w:val="Heading3"/>
       </w:pPr>
-      <w:bookmarkStart w:id="19" w:name="_Toc18324830"/>
+      <w:bookmarkStart w:id="20" w:name="_Toc18324830"/>
       <w:r>
         <w:lastRenderedPageBreak/>
         <w:t>Creation of Summary and Reporting Attributes</w:t>
       </w:r>
-      <w:bookmarkEnd w:id="19"/>
+      <w:bookmarkEnd w:id="20"/>
     </w:p>
     <w:p>
       <w:r>
@@ -6150,11 +6642,11 @@
       <w:pPr>
         <w:pStyle w:val="Heading3"/>
       </w:pPr>
-      <w:bookmarkStart w:id="20" w:name="_Toc18324831"/>
+      <w:bookmarkStart w:id="21" w:name="_Toc18324831"/>
       <w:r>
         <w:t>Identifying Data to be included in this study</w:t>
       </w:r>
-      <w:bookmarkEnd w:id="20"/>
+      <w:bookmarkEnd w:id="21"/>
     </w:p>
     <w:p>
       <w:r>
@@ -6393,11 +6885,11 @@
       <w:pPr>
         <w:pStyle w:val="Heading3"/>
       </w:pPr>
-      <w:bookmarkStart w:id="21" w:name="_Toc18324832"/>
+      <w:bookmarkStart w:id="22" w:name="_Toc18324832"/>
       <w:r>
         <w:t>Data Wrangling</w:t>
       </w:r>
-      <w:bookmarkEnd w:id="21"/>
+      <w:bookmarkEnd w:id="22"/>
     </w:p>
     <w:p>
       <w:r>
@@ -6487,11 +6979,11 @@
       <w:pPr>
         <w:pStyle w:val="Heading2"/>
       </w:pPr>
-      <w:bookmarkStart w:id="22" w:name="_Toc18324833"/>
+      <w:bookmarkStart w:id="23" w:name="_Toc18324833"/>
       <w:r>
         <w:t>Analytics</w:t>
       </w:r>
-      <w:bookmarkEnd w:id="22"/>
+      <w:bookmarkEnd w:id="23"/>
     </w:p>
     <w:p>
       <w:r>
@@ -6619,12 +7111,12 @@
       <w:pPr>
         <w:pStyle w:val="Heading3"/>
       </w:pPr>
-      <w:bookmarkStart w:id="23" w:name="_Toc18324834"/>
+      <w:bookmarkStart w:id="24" w:name="_Toc18324834"/>
       <w:r>
         <w:lastRenderedPageBreak/>
         <w:t>Visualisation: ggplot2</w:t>
       </w:r>
-      <w:bookmarkEnd w:id="23"/>
+      <w:bookmarkEnd w:id="24"/>
     </w:p>
     <w:p>
       <w:r>
@@ -6717,11 +7209,11 @@
       <w:pPr>
         <w:pStyle w:val="Heading3"/>
       </w:pPr>
-      <w:bookmarkStart w:id="24" w:name="_Toc18324835"/>
+      <w:bookmarkStart w:id="25" w:name="_Toc18324835"/>
       <w:r>
         <w:t>Decision Tree: rpart</w:t>
       </w:r>
-      <w:bookmarkEnd w:id="24"/>
+      <w:bookmarkEnd w:id="25"/>
     </w:p>
     <w:p>
       <w:r>
@@ -6789,11 +7281,11 @@
       <w:pPr>
         <w:pStyle w:val="Heading3"/>
       </w:pPr>
-      <w:bookmarkStart w:id="25" w:name="_Toc18324836"/>
+      <w:bookmarkStart w:id="26" w:name="_Toc18324836"/>
       <w:r>
         <w:t>Random Forests: randomForest</w:t>
       </w:r>
-      <w:bookmarkEnd w:id="25"/>
+      <w:bookmarkEnd w:id="26"/>
     </w:p>
     <w:p>
       <w:r>
@@ -6846,11 +7338,11 @@
       <w:pPr>
         <w:pStyle w:val="Heading3"/>
       </w:pPr>
-      <w:bookmarkStart w:id="26" w:name="_Toc18324837"/>
+      <w:bookmarkStart w:id="27" w:name="_Toc18324837"/>
       <w:r>
         <w:t>Gradient Boosted Decision Tree: xgboost</w:t>
       </w:r>
-      <w:bookmarkEnd w:id="26"/>
+      <w:bookmarkEnd w:id="27"/>
       <w:r>
         <w:t xml:space="preserve"> </w:t>
       </w:r>
@@ -6983,11 +7475,11 @@
       <w:pPr>
         <w:pStyle w:val="Heading3"/>
       </w:pPr>
-      <w:bookmarkStart w:id="27" w:name="_Toc18324838"/>
+      <w:bookmarkStart w:id="28" w:name="_Toc18324838"/>
       <w:r>
         <w:t>Combined Results</w:t>
       </w:r>
-      <w:bookmarkEnd w:id="27"/>
+      <w:bookmarkEnd w:id="28"/>
     </w:p>
     <w:p>
       <w:r>
@@ -7073,7 +7565,7 @@
       <w:pPr>
         <w:pStyle w:val="Heading1"/>
       </w:pPr>
-      <w:bookmarkStart w:id="28" w:name="_Toc18324839"/>
+      <w:bookmarkStart w:id="29" w:name="_Toc18324839"/>
       <w:r>
         <w:lastRenderedPageBreak/>
         <w:t>Data</w:t>
@@ -7081,7 +7573,7 @@
       <w:r>
         <w:t xml:space="preserve"> Engineering</w:t>
       </w:r>
-      <w:bookmarkEnd w:id="28"/>
+      <w:bookmarkEnd w:id="29"/>
     </w:p>
     <w:p/>
     <w:p>
@@ -7097,11 +7589,11 @@
       <w:pPr>
         <w:pStyle w:val="Heading2"/>
       </w:pPr>
-      <w:bookmarkStart w:id="29" w:name="_Toc18324840"/>
+      <w:bookmarkStart w:id="30" w:name="_Toc18324840"/>
       <w:r>
         <w:t>ETL Process</w:t>
       </w:r>
-      <w:bookmarkEnd w:id="29"/>
+      <w:bookmarkEnd w:id="30"/>
     </w:p>
     <w:p>
       <w:r>
@@ -7182,7 +7674,7 @@
       <w:pPr>
         <w:pStyle w:val="Caption"/>
       </w:pPr>
-      <w:bookmarkStart w:id="30" w:name="_Toc18409187"/>
+      <w:bookmarkStart w:id="31" w:name="_Toc18487936"/>
       <w:r>
         <w:t xml:space="preserve">Figure </w:t>
       </w:r>
@@ -7222,7 +7714,7 @@
       <w:r>
         <w:t>Entity Relationship Diagram</w:t>
       </w:r>
-      <w:bookmarkEnd w:id="30"/>
+      <w:bookmarkEnd w:id="31"/>
     </w:p>
     <w:p>
       <w:r>
@@ -7286,7 +7778,7 @@
           <w:noProof/>
         </w:rPr>
       </w:pPr>
-      <w:bookmarkStart w:id="31" w:name="_Toc18409188"/>
+      <w:bookmarkStart w:id="32" w:name="_Toc18487937"/>
       <w:r>
         <w:t xml:space="preserve">Figure </w:t>
       </w:r>
@@ -7329,7 +7821,7 @@
         </w:rPr>
         <w:t xml:space="preserve"> within the EAV model</w:t>
       </w:r>
-      <w:bookmarkEnd w:id="31"/>
+      <w:bookmarkEnd w:id="32"/>
     </w:p>
     <w:p>
       <w:r>
@@ -7424,7 +7916,7 @@
       <w:pPr>
         <w:pStyle w:val="Caption"/>
       </w:pPr>
-      <w:bookmarkStart w:id="32" w:name="_Toc18409189"/>
+      <w:bookmarkStart w:id="33" w:name="_Toc18487938"/>
       <w:r>
         <w:t xml:space="preserve">Figure </w:t>
       </w:r>
@@ -7470,7 +7962,7 @@
       <w:r>
         <w:t xml:space="preserve"> Entity Relationship Diagram</w:t>
       </w:r>
-      <w:bookmarkEnd w:id="32"/>
+      <w:bookmarkEnd w:id="33"/>
     </w:p>
     <w:p>
       <w:r>
@@ -7531,11 +8023,11 @@
       <w:pPr>
         <w:pStyle w:val="Heading2"/>
       </w:pPr>
-      <w:bookmarkStart w:id="33" w:name="_Toc18324841"/>
+      <w:bookmarkStart w:id="34" w:name="_Toc18324841"/>
       <w:r>
         <w:t>Creation of Summary and Reporting Attributes</w:t>
       </w:r>
-      <w:bookmarkEnd w:id="33"/>
+      <w:bookmarkEnd w:id="34"/>
     </w:p>
     <w:p>
       <w:r>
@@ -7869,11 +8361,11 @@
       <w:pPr>
         <w:pStyle w:val="Heading2"/>
       </w:pPr>
-      <w:bookmarkStart w:id="34" w:name="_Toc18324842"/>
+      <w:bookmarkStart w:id="35" w:name="_Toc18324842"/>
       <w:r>
         <w:t>Identifying Data to be included in this study</w:t>
       </w:r>
-      <w:bookmarkEnd w:id="34"/>
+      <w:bookmarkEnd w:id="35"/>
     </w:p>
     <w:p>
       <w:r>
@@ -8164,11 +8656,11 @@
       <w:pPr>
         <w:pStyle w:val="Heading2"/>
       </w:pPr>
-      <w:bookmarkStart w:id="35" w:name="_Toc18324843"/>
+      <w:bookmarkStart w:id="36" w:name="_Toc18324843"/>
       <w:r>
         <w:t>Data Wrangling</w:t>
       </w:r>
-      <w:bookmarkEnd w:id="35"/>
+      <w:bookmarkEnd w:id="36"/>
     </w:p>
     <w:p>
       <w:r>
@@ -8309,7 +8801,7 @@
           <w:noProof/>
         </w:rPr>
       </w:pPr>
-      <w:bookmarkStart w:id="36" w:name="_Toc18409190"/>
+      <w:bookmarkStart w:id="37" w:name="_Toc18487939"/>
       <w:r>
         <w:t xml:space="preserve">Figure </w:t>
       </w:r>
@@ -8352,7 +8844,7 @@
         </w:rPr>
         <w:t>Snapshot of the original RDV</w:t>
       </w:r>
-      <w:bookmarkEnd w:id="36"/>
+      <w:bookmarkEnd w:id="37"/>
     </w:p>
     <w:p/>
     <w:p>
@@ -8408,7 +8900,7 @@
       <w:pPr>
         <w:pStyle w:val="Caption"/>
       </w:pPr>
-      <w:bookmarkStart w:id="37" w:name="_Toc18409191"/>
+      <w:bookmarkStart w:id="38" w:name="_Toc18487940"/>
       <w:r>
         <w:t xml:space="preserve">Figure </w:t>
       </w:r>
@@ -8448,7 +8940,7 @@
       <w:r>
         <w:t>napshot adjusted using normalisation and one-hot encoding</w:t>
       </w:r>
-      <w:bookmarkEnd w:id="37"/>
+      <w:bookmarkEnd w:id="38"/>
     </w:p>
     <w:p/>
     <w:p>
@@ -8786,7 +9278,7 @@
       <w:pPr>
         <w:pStyle w:val="Caption"/>
       </w:pPr>
-      <w:bookmarkStart w:id="38" w:name="_Toc18409192"/>
+      <w:bookmarkStart w:id="39" w:name="_Toc18487941"/>
       <w:r>
         <w:t xml:space="preserve">Figure </w:t>
       </w:r>
@@ -8823,7 +9315,7 @@
       <w:r>
         <w:t xml:space="preserve"> - Linear Regression Plots for Numeric Features</w:t>
       </w:r>
-      <w:bookmarkEnd w:id="38"/>
+      <w:bookmarkEnd w:id="39"/>
     </w:p>
     <w:p/>
     <w:p>
@@ -8968,12 +9460,12 @@
       <w:pPr>
         <w:pStyle w:val="Heading1"/>
       </w:pPr>
-      <w:bookmarkStart w:id="39" w:name="_Toc18324844"/>
+      <w:bookmarkStart w:id="40" w:name="_Toc18324844"/>
       <w:r>
         <w:lastRenderedPageBreak/>
         <w:t>Analysis</w:t>
       </w:r>
-      <w:bookmarkEnd w:id="39"/>
+      <w:bookmarkEnd w:id="40"/>
     </w:p>
     <w:p>
       <w:r>
@@ -9058,7 +9550,7 @@
       <w:pPr>
         <w:pStyle w:val="Caption"/>
       </w:pPr>
-      <w:bookmarkStart w:id="40" w:name="_Toc18409193"/>
+      <w:bookmarkStart w:id="41" w:name="_Toc18487942"/>
       <w:r>
         <w:t xml:space="preserve">Figure </w:t>
       </w:r>
@@ -9095,7 +9587,7 @@
       <w:r>
         <w:t xml:space="preserve"> - Visualisations of Complete Data Set</w:t>
       </w:r>
-      <w:bookmarkEnd w:id="40"/>
+      <w:bookmarkEnd w:id="41"/>
     </w:p>
     <w:p>
       <w:r>
@@ -9177,7 +9669,7 @@
       <w:pPr>
         <w:pStyle w:val="Caption"/>
       </w:pPr>
-      <w:bookmarkStart w:id="41" w:name="_Toc18409194"/>
+      <w:bookmarkStart w:id="42" w:name="_Toc18487943"/>
       <w:r>
         <w:t xml:space="preserve">Figure </w:t>
       </w:r>
@@ -9214,7 +9706,7 @@
       <w:r>
         <w:t xml:space="preserve"> - Visualisation of Study Data Set</w:t>
       </w:r>
-      <w:bookmarkEnd w:id="41"/>
+      <w:bookmarkEnd w:id="42"/>
     </w:p>
     <w:p>
       <w:r>
@@ -9233,12 +9725,12 @@
       <w:pPr>
         <w:pStyle w:val="Heading3"/>
       </w:pPr>
-      <w:bookmarkStart w:id="42" w:name="_Toc18324845"/>
+      <w:bookmarkStart w:id="43" w:name="_Toc18324845"/>
       <w:r>
         <w:lastRenderedPageBreak/>
         <w:t>Missing data</w:t>
       </w:r>
-      <w:bookmarkEnd w:id="42"/>
+      <w:bookmarkEnd w:id="43"/>
     </w:p>
     <w:p>
       <w:r>
@@ -9298,7 +9790,7 @@
       <w:pPr>
         <w:pStyle w:val="Caption"/>
       </w:pPr>
-      <w:bookmarkStart w:id="43" w:name="_Toc18409195"/>
+      <w:bookmarkStart w:id="44" w:name="_Toc18487944"/>
       <w:r>
         <w:t xml:space="preserve">Figure </w:t>
       </w:r>
@@ -9335,7 +9827,7 @@
       <w:r>
         <w:t xml:space="preserve"> - Number of missing measurement values</w:t>
       </w:r>
-      <w:bookmarkEnd w:id="43"/>
+      <w:bookmarkEnd w:id="44"/>
     </w:p>
     <w:p>
       <w:r>
@@ -9443,7 +9935,7 @@
       <w:pPr>
         <w:pStyle w:val="Caption"/>
       </w:pPr>
-      <w:bookmarkStart w:id="44" w:name="_Toc18409196"/>
+      <w:bookmarkStart w:id="45" w:name="_Toc18487945"/>
       <w:r>
         <w:t xml:space="preserve">Figure </w:t>
       </w:r>
@@ -9480,7 +9972,7 @@
       <w:r>
         <w:t xml:space="preserve"> - Variability of Categorical Variables</w:t>
       </w:r>
-      <w:bookmarkEnd w:id="44"/>
+      <w:bookmarkEnd w:id="45"/>
     </w:p>
     <w:p>
       <w:r>
@@ -9496,24 +9988,8 @@
       <w:pPr>
         <w:pStyle w:val="Heading2"/>
       </w:pPr>
-      <w:bookmarkStart w:id="45" w:name="_Toc18324846"/>
       <w:r>
         <w:lastRenderedPageBreak/>
-        <w:t xml:space="preserve">Create </w:t>
-      </w:r>
-      <w:r>
-        <w:t xml:space="preserve">and Tune </w:t>
-      </w:r>
-      <w:r>
-        <w:t>models</w:t>
-      </w:r>
-      <w:bookmarkEnd w:id="45"/>
-    </w:p>
-    <w:p>
-      <w:pPr>
-        <w:pStyle w:val="Heading3"/>
-      </w:pPr>
-      <w:r>
         <w:t>Decision Tree</w:t>
       </w:r>
     </w:p>
@@ -10322,6 +10798,94 @@
           </w:p>
         </w:tc>
       </w:tr>
+      <w:tr>
+        <w:tc>
+          <w:tcPr>
+            <w:tcW w:w="9209" w:type="dxa"/>
+          </w:tcPr>
+          <w:p>
+            <w:pPr>
+              <w:rPr>
+                <w:rFonts w:cstheme="minorHAnsi"/>
+                <w:noProof/>
+                <w:lang w:eastAsia="en-GB"/>
+              </w:rPr>
+            </w:pPr>
+            <w:r>
+              <w:rPr>
+                <w:rFonts w:cstheme="minorHAnsi"/>
+                <w:noProof/>
+                <w:lang w:eastAsia="en-GB"/>
+              </w:rPr>
+              <w:t>Confusion Matrix</w:t>
+            </w:r>
+          </w:p>
+        </w:tc>
+      </w:tr>
+      <w:tr>
+        <w:tc>
+          <w:tcPr>
+            <w:tcW w:w="9209" w:type="dxa"/>
+          </w:tcPr>
+          <w:p>
+            <w:pPr>
+              <w:rPr>
+                <w:rFonts w:cstheme="minorHAnsi"/>
+                <w:noProof/>
+                <w:lang w:eastAsia="en-GB"/>
+              </w:rPr>
+            </w:pPr>
+            <w:r>
+              <w:rPr>
+                <w:rFonts w:cstheme="minorHAnsi"/>
+                <w:noProof/>
+                <w:lang w:eastAsia="en-GB"/>
+              </w:rPr>
+              <w:drawing>
+                <wp:inline distT="0" distB="0" distL="0" distR="0">
+                  <wp:extent cx="5731510" cy="3232785"/>
+                  <wp:effectExtent l="0" t="0" r="2540" b="5715"/>
+                  <wp:docPr id="17" name="Picture 17"/>
+                  <wp:cNvGraphicFramePr>
+                    <a:graphicFrameLocks xmlns:a="http://schemas.openxmlformats.org/drawingml/2006/main" noChangeAspect="1"/>
+                  </wp:cNvGraphicFramePr>
+                  <a:graphic xmlns:a="http://schemas.openxmlformats.org/drawingml/2006/main">
+                    <a:graphicData uri="http://schemas.openxmlformats.org/drawingml/2006/picture">
+                      <pic:pic xmlns:pic="http://schemas.openxmlformats.org/drawingml/2006/picture">
+                        <pic:nvPicPr>
+                          <pic:cNvPr id="17" name="dt_confusion_matrix_ext_01.png"/>
+                          <pic:cNvPicPr/>
+                        </pic:nvPicPr>
+                        <pic:blipFill>
+                          <a:blip r:embed="rId23" cstate="print">
+                            <a:extLst>
+                              <a:ext uri="{28A0092B-C50C-407E-A947-70E740481C1C}">
+                                <a14:useLocalDpi xmlns:a14="http://schemas.microsoft.com/office/drawing/2010/main" val="0"/>
+                              </a:ext>
+                            </a:extLst>
+                          </a:blip>
+                          <a:stretch>
+                            <a:fillRect/>
+                          </a:stretch>
+                        </pic:blipFill>
+                        <pic:spPr>
+                          <a:xfrm>
+                            <a:off x="0" y="0"/>
+                            <a:ext cx="5731510" cy="3232785"/>
+                          </a:xfrm>
+                          <a:prstGeom prst="rect">
+                            <a:avLst/>
+                          </a:prstGeom>
+                        </pic:spPr>
+                      </pic:pic>
+                    </a:graphicData>
+                  </a:graphic>
+                </wp:inline>
+              </w:drawing>
+            </w:r>
+          </w:p>
+        </w:tc>
+      </w:tr>
     </w:tbl>
     <w:p>
       <w:pPr>
@@ -10332,51 +10896,73 @@
       <w:pPr>
         <w:pStyle w:val="Caption"/>
       </w:pPr>
+      <w:bookmarkStart w:id="46" w:name="_Toc18487946"/>
       <w:r>
         <w:t xml:space="preserve">Figure </w:t>
       </w:r>
-      <w:fldSimple w:instr=" SEQ Figure \* ARABIC ">
-        <w:r>
-          <w:rPr>
-            <w:noProof/>
-          </w:rPr>
-          <w:t>11</w:t>
-        </w:r>
-      </w:fldSimple>
+      <w:r>
+        <w:fldChar w:fldCharType="begin"/>
+      </w:r>
+      <w:r>
+        <w:instrText xml:space="preserve"> SEQ Figure \* ARABIC </w:instrText>
+      </w:r>
+      <w:r>
+        <w:fldChar w:fldCharType="separate"/>
+      </w:r>
+      <w:r>
+        <w:rPr>
+          <w:noProof/>
+        </w:rPr>
+        <w:t>11</w:t>
+      </w:r>
+      <w:r>
+        <w:fldChar w:fldCharType="end"/>
+      </w:r>
       <w:r>
         <w:t xml:space="preserve"> - Decision Tree - External Examination</w:t>
       </w:r>
+      <w:bookmarkEnd w:id="46"/>
     </w:p>
     <w:p/>
     <w:p>
       <w:pPr>
         <w:pStyle w:val="Caption"/>
       </w:pPr>
+      <w:bookmarkStart w:id="47" w:name="_Toc18487947"/>
       <w:r>
         <w:t xml:space="preserve">Figure </w:t>
       </w:r>
-      <w:fldSimple w:instr=" SEQ Figure \* ARABIC ">
-        <w:r>
-          <w:rPr>
-            <w:noProof/>
-          </w:rPr>
-          <w:t>12</w:t>
-        </w:r>
-      </w:fldSimple>
+      <w:r>
+        <w:fldChar w:fldCharType="begin"/>
+      </w:r>
+      <w:r>
+        <w:instrText xml:space="preserve"> SEQ Figure \* ARABIC </w:instrText>
+      </w:r>
+      <w:r>
+        <w:fldChar w:fldCharType="separate"/>
+      </w:r>
+      <w:r>
+        <w:rPr>
+          <w:noProof/>
+        </w:rPr>
+        <w:t>12</w:t>
+      </w:r>
+      <w:r>
+        <w:fldChar w:fldCharType="end"/>
+      </w:r>
       <w:r>
         <w:t xml:space="preserve"> - Decision Tree - Internal Examination – Organs</w:t>
       </w:r>
-    </w:p>
-    <w:p>
-      <w:bookmarkStart w:id="46" w:name="_GoBack"/>
-      <w:bookmarkEnd w:id="46"/>
-    </w:p>
+      <w:bookmarkEnd w:id="47"/>
+    </w:p>
+    <w:p/>
     <w:p>
       <w:r>
         <w:rPr>
           <w:noProof/>
           <w:lang w:eastAsia="en-GB"/>
         </w:rPr>
+        <w:lastRenderedPageBreak/>
         <w:drawing>
           <wp:inline distT="0" distB="0" distL="0" distR="0">
             <wp:extent cx="5731510" cy="2958465"/>
@@ -10393,7 +10979,7 @@
                     <pic:cNvPicPr/>
                   </pic:nvPicPr>
                   <pic:blipFill>
-                    <a:blip r:embed="rId23" cstate="print">
+                    <a:blip r:embed="rId24" cstate="print">
                       <a:extLst>
                         <a:ext uri="{28A0092B-C50C-407E-A947-70E740481C1C}">
                           <a14:useLocalDpi xmlns:a14="http://schemas.microsoft.com/office/drawing/2010/main" val="0"/>
@@ -10424,20 +11010,51 @@
       <w:pPr>
         <w:pStyle w:val="Caption"/>
       </w:pPr>
+      <w:bookmarkStart w:id="48" w:name="_Toc18487948"/>
       <w:r>
         <w:t xml:space="preserve">Figure </w:t>
       </w:r>
-      <w:fldSimple w:instr=" SEQ Figure \* ARABIC ">
-        <w:r>
-          <w:rPr>
-            <w:noProof/>
-          </w:rPr>
-          <w:t>13</w:t>
-        </w:r>
-      </w:fldSimple>
+      <w:r>
+        <w:fldChar w:fldCharType="begin"/>
+      </w:r>
+      <w:r>
+        <w:instrText xml:space="preserve"> SEQ Figure \* ARABIC </w:instrText>
+      </w:r>
+      <w:r>
+        <w:fldChar w:fldCharType="separate"/>
+      </w:r>
+      <w:r>
+        <w:rPr>
+          <w:noProof/>
+        </w:rPr>
+        <w:t>13</w:t>
+      </w:r>
+      <w:r>
+        <w:fldChar w:fldCharType="end"/>
+      </w:r>
       <w:r>
         <w:t xml:space="preserve"> - Decision Tree - Relative Feature Importance - All Stages</w:t>
       </w:r>
+      <w:bookmarkEnd w:id="48"/>
+    </w:p>
+    <w:p>
+      <w:r>
+        <w:br w:type="page"/>
+      </w:r>
+    </w:p>
+    <w:p>
+      <w:pPr>
+        <w:pStyle w:val="Heading2"/>
+      </w:pPr>
+      <w:r>
+        <w:lastRenderedPageBreak/>
+        <w:t>Ensemble Models</w:t>
+      </w:r>
+    </w:p>
+    <w:p>
+      <w:r>
+        <w:t>NB Reduced output just consider predictive accuracy and Relative Feature Importance.</w:t>
+      </w:r>
     </w:p>
     <w:p>
       <w:pPr>
@@ -10449,32 +11066,721 @@
     </w:p>
     <w:p/>
     <w:p>
+      <w:r>
+        <w:rPr>
+          <w:noProof/>
+          <w:lang w:eastAsia="en-GB"/>
+        </w:rPr>
+        <w:drawing>
+          <wp:inline distT="0" distB="0" distL="0" distR="0">
+            <wp:extent cx="5731510" cy="3232785"/>
+            <wp:effectExtent l="0" t="0" r="2540" b="5715"/>
+            <wp:docPr id="22" name="Picture 22"/>
+            <wp:cNvGraphicFramePr>
+              <a:graphicFrameLocks xmlns:a="http://schemas.openxmlformats.org/drawingml/2006/main" noChangeAspect="1"/>
+            </wp:cNvGraphicFramePr>
+            <a:graphic xmlns:a="http://schemas.openxmlformats.org/drawingml/2006/main">
+              <a:graphicData uri="http://schemas.openxmlformats.org/drawingml/2006/picture">
+                <pic:pic xmlns:pic="http://schemas.openxmlformats.org/drawingml/2006/picture">
+                  <pic:nvPicPr>
+                    <pic:cNvPr id="22" name="rf_confusion_matrix_grid_int3_01.png"/>
+                    <pic:cNvPicPr/>
+                  </pic:nvPicPr>
+                  <pic:blipFill>
+                    <a:blip r:embed="rId25" cstate="print">
+                      <a:extLst>
+                        <a:ext uri="{28A0092B-C50C-407E-A947-70E740481C1C}">
+                          <a14:useLocalDpi xmlns:a14="http://schemas.microsoft.com/office/drawing/2010/main" val="0"/>
+                        </a:ext>
+                      </a:extLst>
+                    </a:blip>
+                    <a:stretch>
+                      <a:fillRect/>
+                    </a:stretch>
+                  </pic:blipFill>
+                  <pic:spPr>
+                    <a:xfrm>
+                      <a:off x="0" y="0"/>
+                      <a:ext cx="5731510" cy="3232785"/>
+                    </a:xfrm>
+                    <a:prstGeom prst="rect">
+                      <a:avLst/>
+                    </a:prstGeom>
+                  </pic:spPr>
+                </pic:pic>
+              </a:graphicData>
+            </a:graphic>
+          </wp:inline>
+        </w:drawing>
+      </w:r>
+    </w:p>
+    <w:p>
+      <w:pPr>
+        <w:pStyle w:val="Caption"/>
+      </w:pPr>
+      <w:r>
+        <w:t xml:space="preserve">Figure </w:t>
+      </w:r>
+      <w:r>
+        <w:fldChar w:fldCharType="begin"/>
+      </w:r>
+      <w:r>
+        <w:instrText xml:space="preserve"> SEQ Figure \* ARABIC </w:instrText>
+      </w:r>
+      <w:r>
+        <w:fldChar w:fldCharType="separate"/>
+      </w:r>
+      <w:r>
+        <w:rPr>
+          <w:noProof/>
+        </w:rPr>
+        <w:t>14</w:t>
+      </w:r>
+      <w:r>
+        <w:fldChar w:fldCharType="end"/>
+      </w:r>
+      <w:r>
+        <w:t xml:space="preserve"> - Random Forest Confusion Matrices - All stages</w:t>
+      </w:r>
+    </w:p>
+    <w:p/>
+    <w:p>
+      <w:r>
+        <w:rPr>
+          <w:noProof/>
+          <w:lang w:eastAsia="en-GB"/>
+        </w:rPr>
+        <w:drawing>
+          <wp:inline distT="0" distB="0" distL="0" distR="0">
+            <wp:extent cx="5731510" cy="2958465"/>
+            <wp:effectExtent l="0" t="0" r="2540" b="0"/>
+            <wp:docPr id="23" name="Picture 23"/>
+            <wp:cNvGraphicFramePr>
+              <a:graphicFrameLocks xmlns:a="http://schemas.openxmlformats.org/drawingml/2006/main" noChangeAspect="1"/>
+            </wp:cNvGraphicFramePr>
+            <a:graphic xmlns:a="http://schemas.openxmlformats.org/drawingml/2006/main">
+              <a:graphicData uri="http://schemas.openxmlformats.org/drawingml/2006/picture">
+                <pic:pic xmlns:pic="http://schemas.openxmlformats.org/drawingml/2006/picture">
+                  <pic:nvPicPr>
+                    <pic:cNvPr id="23" name="rf_feature_importance_hm_01.png"/>
+                    <pic:cNvPicPr/>
+                  </pic:nvPicPr>
+                  <pic:blipFill>
+                    <a:blip r:embed="rId26" cstate="print">
+                      <a:extLst>
+                        <a:ext uri="{28A0092B-C50C-407E-A947-70E740481C1C}">
+                          <a14:useLocalDpi xmlns:a14="http://schemas.microsoft.com/office/drawing/2010/main" val="0"/>
+                        </a:ext>
+                      </a:extLst>
+                    </a:blip>
+                    <a:stretch>
+                      <a:fillRect/>
+                    </a:stretch>
+                  </pic:blipFill>
+                  <pic:spPr>
+                    <a:xfrm>
+                      <a:off x="0" y="0"/>
+                      <a:ext cx="5731510" cy="2958465"/>
+                    </a:xfrm>
+                    <a:prstGeom prst="rect">
+                      <a:avLst/>
+                    </a:prstGeom>
+                  </pic:spPr>
+                </pic:pic>
+              </a:graphicData>
+            </a:graphic>
+          </wp:inline>
+        </w:drawing>
+      </w:r>
+    </w:p>
+    <w:p>
+      <w:pPr>
+        <w:pStyle w:val="Caption"/>
+      </w:pPr>
+      <w:r>
+        <w:t xml:space="preserve">Figure </w:t>
+      </w:r>
+      <w:r>
+        <w:fldChar w:fldCharType="begin"/>
+      </w:r>
+      <w:r>
+        <w:instrText xml:space="preserve"> SEQ Figure \* ARABIC </w:instrText>
+      </w:r>
+      <w:r>
+        <w:fldChar w:fldCharType="separate"/>
+      </w:r>
+      <w:r>
+        <w:rPr>
+          <w:noProof/>
+        </w:rPr>
+        <w:t>15</w:t>
+      </w:r>
+      <w:r>
+        <w:fldChar w:fldCharType="end"/>
+      </w:r>
+      <w:r>
+        <w:t xml:space="preserve"> - Random Forest Relative Feature Importance - All Stages</w:t>
+      </w:r>
+    </w:p>
+    <w:p>
+      <w:r>
+        <w:br w:type="page"/>
+      </w:r>
+    </w:p>
+    <w:p>
       <w:pPr>
         <w:pStyle w:val="Heading3"/>
       </w:pPr>
       <w:r>
+        <w:lastRenderedPageBreak/>
         <w:t>Gradient Boosted Decision Tree</w:t>
       </w:r>
     </w:p>
     <w:p/>
     <w:p>
+      <w:r>
+        <w:rPr>
+          <w:noProof/>
+          <w:lang w:eastAsia="en-GB"/>
+        </w:rPr>
+        <w:drawing>
+          <wp:inline distT="0" distB="0" distL="0" distR="0">
+            <wp:extent cx="5731510" cy="3232785"/>
+            <wp:effectExtent l="0" t="0" r="2540" b="5715"/>
+            <wp:docPr id="24" name="Picture 24"/>
+            <wp:cNvGraphicFramePr>
+              <a:graphicFrameLocks xmlns:a="http://schemas.openxmlformats.org/drawingml/2006/main" noChangeAspect="1"/>
+            </wp:cNvGraphicFramePr>
+            <a:graphic xmlns:a="http://schemas.openxmlformats.org/drawingml/2006/main">
+              <a:graphicData uri="http://schemas.openxmlformats.org/drawingml/2006/picture">
+                <pic:pic xmlns:pic="http://schemas.openxmlformats.org/drawingml/2006/picture">
+                  <pic:nvPicPr>
+                    <pic:cNvPr id="24" name="xgb_confusion_matrix_grid_int3_01.png"/>
+                    <pic:cNvPicPr/>
+                  </pic:nvPicPr>
+                  <pic:blipFill>
+                    <a:blip r:embed="rId27" cstate="print">
+                      <a:extLst>
+                        <a:ext uri="{28A0092B-C50C-407E-A947-70E740481C1C}">
+                          <a14:useLocalDpi xmlns:a14="http://schemas.microsoft.com/office/drawing/2010/main" val="0"/>
+                        </a:ext>
+                      </a:extLst>
+                    </a:blip>
+                    <a:stretch>
+                      <a:fillRect/>
+                    </a:stretch>
+                  </pic:blipFill>
+                  <pic:spPr>
+                    <a:xfrm>
+                      <a:off x="0" y="0"/>
+                      <a:ext cx="5731510" cy="3232785"/>
+                    </a:xfrm>
+                    <a:prstGeom prst="rect">
+                      <a:avLst/>
+                    </a:prstGeom>
+                  </pic:spPr>
+                </pic:pic>
+              </a:graphicData>
+            </a:graphic>
+          </wp:inline>
+        </w:drawing>
+      </w:r>
+    </w:p>
+    <w:p>
+      <w:pPr>
+        <w:pStyle w:val="Caption"/>
+      </w:pPr>
+      <w:r>
+        <w:t xml:space="preserve">Figure </w:t>
+      </w:r>
+      <w:r>
+        <w:fldChar w:fldCharType="begin"/>
+      </w:r>
+      <w:r>
+        <w:instrText xml:space="preserve"> SEQ Figure \* ARABIC </w:instrText>
+      </w:r>
+      <w:r>
+        <w:fldChar w:fldCharType="separate"/>
+      </w:r>
+      <w:r>
+        <w:rPr>
+          <w:noProof/>
+        </w:rPr>
+        <w:t>16</w:t>
+      </w:r>
+      <w:r>
+        <w:fldChar w:fldCharType="end"/>
+      </w:r>
+      <w:r>
+        <w:t xml:space="preserve"> - XGBoost </w:t>
+      </w:r>
+      <w:r>
+        <w:t>Confusion Matrices - All stages</w:t>
+      </w:r>
+    </w:p>
+    <w:p>
+      <w:pPr>
+        <w:pStyle w:val="Caption"/>
+      </w:pPr>
+    </w:p>
+    <w:p>
+      <w:pPr>
+        <w:pStyle w:val="Caption"/>
+      </w:pPr>
+      <w:r>
+        <w:rPr>
+          <w:noProof/>
+          <w:lang w:eastAsia="en-GB"/>
+        </w:rPr>
+        <w:drawing>
+          <wp:inline distT="0" distB="0" distL="0" distR="0">
+            <wp:extent cx="5731510" cy="2958465"/>
+            <wp:effectExtent l="0" t="0" r="2540" b="0"/>
+            <wp:docPr id="25" name="Picture 25"/>
+            <wp:cNvGraphicFramePr>
+              <a:graphicFrameLocks xmlns:a="http://schemas.openxmlformats.org/drawingml/2006/main" noChangeAspect="1"/>
+            </wp:cNvGraphicFramePr>
+            <a:graphic xmlns:a="http://schemas.openxmlformats.org/drawingml/2006/main">
+              <a:graphicData uri="http://schemas.openxmlformats.org/drawingml/2006/picture">
+                <pic:pic xmlns:pic="http://schemas.openxmlformats.org/drawingml/2006/picture">
+                  <pic:nvPicPr>
+                    <pic:cNvPr id="25" name="xgb_feature_importance_hm_01.png"/>
+                    <pic:cNvPicPr/>
+                  </pic:nvPicPr>
+                  <pic:blipFill>
+                    <a:blip r:embed="rId28" cstate="print">
+                      <a:extLst>
+                        <a:ext uri="{28A0092B-C50C-407E-A947-70E740481C1C}">
+                          <a14:useLocalDpi xmlns:a14="http://schemas.microsoft.com/office/drawing/2010/main" val="0"/>
+                        </a:ext>
+                      </a:extLst>
+                    </a:blip>
+                    <a:stretch>
+                      <a:fillRect/>
+                    </a:stretch>
+                  </pic:blipFill>
+                  <pic:spPr>
+                    <a:xfrm>
+                      <a:off x="0" y="0"/>
+                      <a:ext cx="5731510" cy="2958465"/>
+                    </a:xfrm>
+                    <a:prstGeom prst="rect">
+                      <a:avLst/>
+                    </a:prstGeom>
+                  </pic:spPr>
+                </pic:pic>
+              </a:graphicData>
+            </a:graphic>
+          </wp:inline>
+        </w:drawing>
+      </w:r>
+    </w:p>
+    <w:p>
+      <w:pPr>
+        <w:pStyle w:val="Caption"/>
+      </w:pPr>
+      <w:r>
+        <w:t xml:space="preserve">Figure </w:t>
+      </w:r>
+      <w:r>
+        <w:fldChar w:fldCharType="begin"/>
+      </w:r>
+      <w:r>
+        <w:instrText xml:space="preserve"> SEQ Figure \* ARABIC </w:instrText>
+      </w:r>
+      <w:r>
+        <w:fldChar w:fldCharType="separate"/>
+      </w:r>
+      <w:r>
+        <w:rPr>
+          <w:noProof/>
+        </w:rPr>
+        <w:t>17</w:t>
+      </w:r>
+      <w:r>
+        <w:fldChar w:fldCharType="end"/>
+      </w:r>
+      <w:r>
+        <w:t xml:space="preserve"> - XGBoost Relative Feature Importance - All Stages</w:t>
+      </w:r>
+      <w:r>
+        <w:br w:type="page"/>
+      </w:r>
+    </w:p>
+    <w:p>
       <w:pPr>
         <w:pStyle w:val="Heading2"/>
       </w:pPr>
-      <w:bookmarkStart w:id="47" w:name="_Toc18324847"/>
+      <w:bookmarkStart w:id="49" w:name="_Toc18324847"/>
       <w:r>
         <w:lastRenderedPageBreak/>
-        <w:t>Combine</w:t>
+        <w:t>Compare</w:t>
       </w:r>
       <w:r>
         <w:t xml:space="preserve"> models</w:t>
       </w:r>
-      <w:bookmarkEnd w:id="47"/>
+      <w:bookmarkEnd w:id="49"/>
+      <w:r>
+        <w:t xml:space="preserve"> with varying</w:t>
+      </w:r>
+      <w:r>
+        <w:t xml:space="preserve"> random seeds</w:t>
+      </w:r>
+    </w:p>
+    <w:p>
+      <w:r>
+        <w:t>Each of the models above was run 5 times with different random seeds and the results compared:</w:t>
+      </w:r>
+    </w:p>
+    <w:p/>
+    <w:p>
+      <w:r>
+        <w:rPr>
+          <w:noProof/>
+          <w:lang w:eastAsia="en-GB"/>
+        </w:rPr>
+        <w:drawing>
+          <wp:inline distT="0" distB="0" distL="0" distR="0">
+            <wp:extent cx="5731510" cy="2958465"/>
+            <wp:effectExtent l="0" t="0" r="2540" b="0"/>
+            <wp:docPr id="18" name="Picture 18"/>
+            <wp:cNvGraphicFramePr>
+              <a:graphicFrameLocks xmlns:a="http://schemas.openxmlformats.org/drawingml/2006/main" noChangeAspect="1"/>
+            </wp:cNvGraphicFramePr>
+            <a:graphic xmlns:a="http://schemas.openxmlformats.org/drawingml/2006/main">
+              <a:graphicData uri="http://schemas.openxmlformats.org/drawingml/2006/picture">
+                <pic:pic xmlns:pic="http://schemas.openxmlformats.org/drawingml/2006/picture">
+                  <pic:nvPicPr>
+                    <pic:cNvPr id="18" name="comb_accuracy_model_run.png"/>
+                    <pic:cNvPicPr/>
+                  </pic:nvPicPr>
+                  <pic:blipFill>
+                    <a:blip r:embed="rId29" cstate="print">
+                      <a:extLst>
+                        <a:ext uri="{28A0092B-C50C-407E-A947-70E740481C1C}">
+                          <a14:useLocalDpi xmlns:a14="http://schemas.microsoft.com/office/drawing/2010/main" val="0"/>
+                        </a:ext>
+                      </a:extLst>
+                    </a:blip>
+                    <a:stretch>
+                      <a:fillRect/>
+                    </a:stretch>
+                  </pic:blipFill>
+                  <pic:spPr>
+                    <a:xfrm>
+                      <a:off x="0" y="0"/>
+                      <a:ext cx="5731510" cy="2958465"/>
+                    </a:xfrm>
+                    <a:prstGeom prst="rect">
+                      <a:avLst/>
+                    </a:prstGeom>
+                  </pic:spPr>
+                </pic:pic>
+              </a:graphicData>
+            </a:graphic>
+          </wp:inline>
+        </w:drawing>
+      </w:r>
+    </w:p>
+    <w:p>
+      <w:pPr>
+        <w:pStyle w:val="Caption"/>
+        <w:rPr>
+          <w:noProof/>
+        </w:rPr>
+      </w:pPr>
+      <w:bookmarkStart w:id="50" w:name="_Toc18487949"/>
+      <w:r>
+        <w:t xml:space="preserve">Figure </w:t>
+      </w:r>
+      <w:r>
+        <w:fldChar w:fldCharType="begin"/>
+      </w:r>
+      <w:r>
+        <w:instrText xml:space="preserve"> SEQ Figure \* ARABIC </w:instrText>
+      </w:r>
+      <w:r>
+        <w:fldChar w:fldCharType="separate"/>
+      </w:r>
+      <w:r>
+        <w:rPr>
+          <w:noProof/>
+        </w:rPr>
+        <w:t>18</w:t>
+      </w:r>
+      <w:r>
+        <w:fldChar w:fldCharType="end"/>
+      </w:r>
+      <w:r>
+        <w:t xml:space="preserve"> - Predictive Accuracy</w:t>
+      </w:r>
+      <w:r>
+        <w:rPr>
+          <w:noProof/>
+        </w:rPr>
+        <w:t xml:space="preserve"> of each stage by Model by Run</w:t>
+      </w:r>
+      <w:bookmarkEnd w:id="50"/>
     </w:p>
     <w:p/>
     <w:p/>
     <w:p>
       <w:r>
+        <w:rPr>
+          <w:noProof/>
+          <w:lang w:eastAsia="en-GB"/>
+        </w:rPr>
+        <w:drawing>
+          <wp:inline distT="0" distB="0" distL="0" distR="0">
+            <wp:extent cx="5731510" cy="2958465"/>
+            <wp:effectExtent l="0" t="0" r="2540" b="0"/>
+            <wp:docPr id="19" name="Picture 19"/>
+            <wp:cNvGraphicFramePr>
+              <a:graphicFrameLocks xmlns:a="http://schemas.openxmlformats.org/drawingml/2006/main" noChangeAspect="1"/>
+            </wp:cNvGraphicFramePr>
+            <a:graphic xmlns:a="http://schemas.openxmlformats.org/drawingml/2006/main">
+              <a:graphicData uri="http://schemas.openxmlformats.org/drawingml/2006/picture">
+                <pic:pic xmlns:pic="http://schemas.openxmlformats.org/drawingml/2006/picture">
+                  <pic:nvPicPr>
+                    <pic:cNvPr id="19" name="comb_accuracy_run_model.png"/>
+                    <pic:cNvPicPr/>
+                  </pic:nvPicPr>
+                  <pic:blipFill>
+                    <a:blip r:embed="rId30" cstate="print">
+                      <a:extLst>
+                        <a:ext uri="{28A0092B-C50C-407E-A947-70E740481C1C}">
+                          <a14:useLocalDpi xmlns:a14="http://schemas.microsoft.com/office/drawing/2010/main" val="0"/>
+                        </a:ext>
+                      </a:extLst>
+                    </a:blip>
+                    <a:stretch>
+                      <a:fillRect/>
+                    </a:stretch>
+                  </pic:blipFill>
+                  <pic:spPr>
+                    <a:xfrm>
+                      <a:off x="0" y="0"/>
+                      <a:ext cx="5731510" cy="2958465"/>
+                    </a:xfrm>
+                    <a:prstGeom prst="rect">
+                      <a:avLst/>
+                    </a:prstGeom>
+                  </pic:spPr>
+                </pic:pic>
+              </a:graphicData>
+            </a:graphic>
+          </wp:inline>
+        </w:drawing>
+      </w:r>
+    </w:p>
+    <w:p>
+      <w:pPr>
+        <w:pStyle w:val="Caption"/>
+      </w:pPr>
+      <w:bookmarkStart w:id="51" w:name="_Toc18487950"/>
+      <w:r>
+        <w:t xml:space="preserve">Figure </w:t>
+      </w:r>
+      <w:r>
+        <w:fldChar w:fldCharType="begin"/>
+      </w:r>
+      <w:r>
+        <w:instrText xml:space="preserve"> SEQ Figure \* ARABIC </w:instrText>
+      </w:r>
+      <w:r>
+        <w:fldChar w:fldCharType="separate"/>
+      </w:r>
+      <w:r>
+        <w:rPr>
+          <w:noProof/>
+        </w:rPr>
+        <w:t>19</w:t>
+      </w:r>
+      <w:r>
+        <w:fldChar w:fldCharType="end"/>
+      </w:r>
+      <w:r>
+        <w:t xml:space="preserve"> - Variability in Accuracy by Model by Stage</w:t>
+      </w:r>
+      <w:bookmarkEnd w:id="51"/>
+    </w:p>
+    <w:p/>
+    <w:p/>
+    <w:p/>
+    <w:p>
+      <w:r>
+        <w:rPr>
+          <w:noProof/>
+          <w:lang w:eastAsia="en-GB"/>
+        </w:rPr>
+        <w:lastRenderedPageBreak/>
+        <w:drawing>
+          <wp:inline distT="0" distB="0" distL="0" distR="0">
+            <wp:extent cx="5731510" cy="2958465"/>
+            <wp:effectExtent l="0" t="0" r="2540" b="0"/>
+            <wp:docPr id="20" name="Picture 20"/>
+            <wp:cNvGraphicFramePr>
+              <a:graphicFrameLocks xmlns:a="http://schemas.openxmlformats.org/drawingml/2006/main" noChangeAspect="1"/>
+            </wp:cNvGraphicFramePr>
+            <a:graphic xmlns:a="http://schemas.openxmlformats.org/drawingml/2006/main">
+              <a:graphicData uri="http://schemas.openxmlformats.org/drawingml/2006/picture">
+                <pic:pic xmlns:pic="http://schemas.openxmlformats.org/drawingml/2006/picture">
+                  <pic:nvPicPr>
+                    <pic:cNvPr id="20" name="compare_feature_importance_stage_ext.png"/>
+                    <pic:cNvPicPr/>
+                  </pic:nvPicPr>
+                  <pic:blipFill>
+                    <a:blip r:embed="rId31" cstate="print">
+                      <a:extLst>
+                        <a:ext uri="{28A0092B-C50C-407E-A947-70E740481C1C}">
+                          <a14:useLocalDpi xmlns:a14="http://schemas.microsoft.com/office/drawing/2010/main" val="0"/>
+                        </a:ext>
+                      </a:extLst>
+                    </a:blip>
+                    <a:stretch>
+                      <a:fillRect/>
+                    </a:stretch>
+                  </pic:blipFill>
+                  <pic:spPr>
+                    <a:xfrm>
+                      <a:off x="0" y="0"/>
+                      <a:ext cx="5731510" cy="2958465"/>
+                    </a:xfrm>
+                    <a:prstGeom prst="rect">
+                      <a:avLst/>
+                    </a:prstGeom>
+                  </pic:spPr>
+                </pic:pic>
+              </a:graphicData>
+            </a:graphic>
+          </wp:inline>
+        </w:drawing>
+      </w:r>
+    </w:p>
+    <w:p>
+      <w:pPr>
+        <w:pStyle w:val="Caption"/>
+      </w:pPr>
+      <w:bookmarkStart w:id="52" w:name="_Toc18487951"/>
+      <w:r>
+        <w:t xml:space="preserve">Figure </w:t>
+      </w:r>
+      <w:r>
+        <w:fldChar w:fldCharType="begin"/>
+      </w:r>
+      <w:r>
+        <w:instrText xml:space="preserve"> SEQ Figure \* ARABIC </w:instrText>
+      </w:r>
+      <w:r>
+        <w:fldChar w:fldCharType="separate"/>
+      </w:r>
+      <w:r>
+        <w:rPr>
+          <w:noProof/>
+        </w:rPr>
+        <w:t>20</w:t>
+      </w:r>
+      <w:r>
+        <w:fldChar w:fldCharType="end"/>
+      </w:r>
+      <w:r>
+        <w:t xml:space="preserve"> - Compare Feature Importance by Model, Stage: Ext, by Run</w:t>
+      </w:r>
+      <w:bookmarkEnd w:id="52"/>
+    </w:p>
+    <w:p/>
+    <w:p>
+      <w:r>
+        <w:rPr>
+          <w:noProof/>
+          <w:lang w:eastAsia="en-GB"/>
+        </w:rPr>
+        <w:drawing>
+          <wp:inline distT="0" distB="0" distL="0" distR="0">
+            <wp:extent cx="5731510" cy="2958465"/>
+            <wp:effectExtent l="0" t="0" r="2540" b="0"/>
+            <wp:docPr id="21" name="Picture 21"/>
+            <wp:cNvGraphicFramePr>
+              <a:graphicFrameLocks xmlns:a="http://schemas.openxmlformats.org/drawingml/2006/main" noChangeAspect="1"/>
+            </wp:cNvGraphicFramePr>
+            <a:graphic xmlns:a="http://schemas.openxmlformats.org/drawingml/2006/main">
+              <a:graphicData uri="http://schemas.openxmlformats.org/drawingml/2006/picture">
+                <pic:pic xmlns:pic="http://schemas.openxmlformats.org/drawingml/2006/picture">
+                  <pic:nvPicPr>
+                    <pic:cNvPr id="21" name="compare_feature_importance_stage_int3.png"/>
+                    <pic:cNvPicPr/>
+                  </pic:nvPicPr>
+                  <pic:blipFill>
+                    <a:blip r:embed="rId32" cstate="print">
+                      <a:extLst>
+                        <a:ext uri="{28A0092B-C50C-407E-A947-70E740481C1C}">
+                          <a14:useLocalDpi xmlns:a14="http://schemas.microsoft.com/office/drawing/2010/main" val="0"/>
+                        </a:ext>
+                      </a:extLst>
+                    </a:blip>
+                    <a:stretch>
+                      <a:fillRect/>
+                    </a:stretch>
+                  </pic:blipFill>
+                  <pic:spPr>
+                    <a:xfrm>
+                      <a:off x="0" y="0"/>
+                      <a:ext cx="5731510" cy="2958465"/>
+                    </a:xfrm>
+                    <a:prstGeom prst="rect">
+                      <a:avLst/>
+                    </a:prstGeom>
+                  </pic:spPr>
+                </pic:pic>
+              </a:graphicData>
+            </a:graphic>
+          </wp:inline>
+        </w:drawing>
+      </w:r>
+    </w:p>
+    <w:p>
+      <w:pPr>
+        <w:pStyle w:val="Caption"/>
+      </w:pPr>
+      <w:bookmarkStart w:id="53" w:name="_Toc18487952"/>
+      <w:r>
+        <w:t xml:space="preserve">Figure </w:t>
+      </w:r>
+      <w:r>
+        <w:fldChar w:fldCharType="begin"/>
+      </w:r>
+      <w:r>
+        <w:instrText xml:space="preserve"> SEQ Figure \* ARABIC </w:instrText>
+      </w:r>
+      <w:r>
+        <w:fldChar w:fldCharType="separate"/>
+      </w:r>
+      <w:r>
+        <w:rPr>
+          <w:noProof/>
+        </w:rPr>
+        <w:t>21</w:t>
+      </w:r>
+      <w:r>
+        <w:fldChar w:fldCharType="end"/>
+      </w:r>
+      <w:r>
+        <w:t xml:space="preserve"> - </w:t>
+      </w:r>
+      <w:r>
+        <w:t xml:space="preserve">Compare Feature Importance by Model, Stage: </w:t>
+      </w:r>
+      <w:r>
+        <w:t>Int3</w:t>
+      </w:r>
+      <w:r>
+        <w:t>, by Run</w:t>
+      </w:r>
+      <w:bookmarkEnd w:id="53"/>
+    </w:p>
+    <w:p/>
+    <w:p>
+      <w:r>
         <w:br w:type="page"/>
       </w:r>
     </w:p>
@@ -10482,74 +11788,712 @@
       <w:pPr>
         <w:pStyle w:val="Heading1"/>
       </w:pPr>
-      <w:bookmarkStart w:id="48" w:name="_Toc18324848"/>
+      <w:bookmarkStart w:id="54" w:name="_Toc18324848"/>
       <w:r>
         <w:lastRenderedPageBreak/>
         <w:t>Results</w:t>
       </w:r>
-      <w:bookmarkEnd w:id="48"/>
+      <w:bookmarkEnd w:id="54"/>
     </w:p>
     <w:p/>
     <w:p>
-      <w:r>
-        <w:t>Describe the results of the analysis.</w:t>
+      <w:pPr>
+        <w:pStyle w:val="Heading2"/>
+      </w:pPr>
+      <w:bookmarkStart w:id="55" w:name="_Toc18324849"/>
+      <w:r>
+        <w:rPr>
+          <w:noProof/>
+          <w:lang w:eastAsia="en-GB"/>
+        </w:rPr>
+        <w:drawing>
+          <wp:anchor distT="0" distB="0" distL="114300" distR="114300" simplePos="0" relativeHeight="251658240" behindDoc="0" locked="0" layoutInCell="1" allowOverlap="1">
+            <wp:simplePos x="0" y="0"/>
+            <wp:positionH relativeFrom="column">
+              <wp:posOffset>0</wp:posOffset>
+            </wp:positionH>
+            <wp:positionV relativeFrom="paragraph">
+              <wp:posOffset>215265</wp:posOffset>
+            </wp:positionV>
+            <wp:extent cx="3141980" cy="4095750"/>
+            <wp:effectExtent l="0" t="0" r="1270" b="0"/>
+            <wp:wrapSquare wrapText="bothSides"/>
+            <wp:docPr id="29" name="Picture 29"/>
+            <wp:cNvGraphicFramePr>
+              <a:graphicFrameLocks xmlns:a="http://schemas.openxmlformats.org/drawingml/2006/main" noChangeAspect="1"/>
+            </wp:cNvGraphicFramePr>
+            <a:graphic xmlns:a="http://schemas.openxmlformats.org/drawingml/2006/main">
+              <a:graphicData uri="http://schemas.openxmlformats.org/drawingml/2006/picture">
+                <pic:pic xmlns:pic="http://schemas.openxmlformats.org/drawingml/2006/picture">
+                  <pic:nvPicPr>
+                    <pic:cNvPr id="29" name="accuracy_table_crop.png"/>
+                    <pic:cNvPicPr/>
+                  </pic:nvPicPr>
+                  <pic:blipFill>
+                    <a:blip r:embed="rId33" cstate="print">
+                      <a:extLst>
+                        <a:ext uri="{28A0092B-C50C-407E-A947-70E740481C1C}">
+                          <a14:useLocalDpi xmlns:a14="http://schemas.microsoft.com/office/drawing/2010/main" val="0"/>
+                        </a:ext>
+                      </a:extLst>
+                    </a:blip>
+                    <a:stretch>
+                      <a:fillRect/>
+                    </a:stretch>
+                  </pic:blipFill>
+                  <pic:spPr>
+                    <a:xfrm>
+                      <a:off x="0" y="0"/>
+                      <a:ext cx="3141980" cy="4095750"/>
+                    </a:xfrm>
+                    <a:prstGeom prst="rect">
+                      <a:avLst/>
+                    </a:prstGeom>
+                  </pic:spPr>
+                </pic:pic>
+              </a:graphicData>
+            </a:graphic>
+            <wp14:sizeRelH relativeFrom="margin">
+              <wp14:pctWidth>0</wp14:pctWidth>
+            </wp14:sizeRelH>
+            <wp14:sizeRelV relativeFrom="margin">
+              <wp14:pctHeight>0</wp14:pctHeight>
+            </wp14:sizeRelV>
+          </wp:anchor>
+        </w:drawing>
+      </w:r>
+      <w:r>
+        <w:t>Predictive Accuracy</w:t>
       </w:r>
     </w:p>
     <w:p/>
     <w:p>
+      <w:r>
+        <w:t>Now the text should flow alongside the image?</w:t>
+      </w:r>
+    </w:p>
+    <w:p/>
+    <w:p/>
+    <w:p/>
+    <w:p/>
+    <w:p/>
+    <w:p/>
+    <w:p/>
+    <w:p/>
+    <w:p/>
+    <w:p/>
+    <w:p/>
+    <w:p/>
+    <w:p/>
+    <w:p/>
+    <w:p/>
+    <w:p/>
+    <w:p/>
+    <w:p/>
+    <w:p>
+      <w:r>
+        <w:br w:type="page"/>
+      </w:r>
+    </w:p>
+    <w:p>
+      <w:pPr>
+        <w:pStyle w:val="Heading2"/>
+      </w:pPr>
+      <w:r>
+        <w:lastRenderedPageBreak/>
+        <w:t>Relative Feature Importance by Stage of Post Mortem</w:t>
+      </w:r>
+    </w:p>
+    <w:p>
+      <w:r>
+        <w:t xml:space="preserve">As XGBoost </w:t>
+      </w:r>
+      <w:r>
+        <w:t xml:space="preserve">is </w:t>
+      </w:r>
+      <w:r>
+        <w:t>the most accurate then use this model’s results for Feature Importance</w:t>
+      </w:r>
+    </w:p>
+    <w:p>
+      <w:r>
+        <w:rPr>
+          <w:noProof/>
+          <w:lang w:eastAsia="en-GB"/>
+        </w:rPr>
+        <w:drawing>
+          <wp:inline distT="0" distB="0" distL="0" distR="0">
+            <wp:extent cx="5731510" cy="3232785"/>
+            <wp:effectExtent l="0" t="0" r="2540" b="5715"/>
+            <wp:docPr id="30" name="Picture 30"/>
+            <wp:cNvGraphicFramePr>
+              <a:graphicFrameLocks xmlns:a="http://schemas.openxmlformats.org/drawingml/2006/main" noChangeAspect="1"/>
+            </wp:cNvGraphicFramePr>
+            <a:graphic xmlns:a="http://schemas.openxmlformats.org/drawingml/2006/main">
+              <a:graphicData uri="http://schemas.openxmlformats.org/drawingml/2006/picture">
+                <pic:pic xmlns:pic="http://schemas.openxmlformats.org/drawingml/2006/picture">
+                  <pic:nvPicPr>
+                    <pic:cNvPr id="30" name="xgb_feature_importance_mean_ext.png"/>
+                    <pic:cNvPicPr/>
+                  </pic:nvPicPr>
+                  <pic:blipFill>
+                    <a:blip r:embed="rId34" cstate="print">
+                      <a:extLst>
+                        <a:ext uri="{28A0092B-C50C-407E-A947-70E740481C1C}">
+                          <a14:useLocalDpi xmlns:a14="http://schemas.microsoft.com/office/drawing/2010/main" val="0"/>
+                        </a:ext>
+                      </a:extLst>
+                    </a:blip>
+                    <a:stretch>
+                      <a:fillRect/>
+                    </a:stretch>
+                  </pic:blipFill>
+                  <pic:spPr>
+                    <a:xfrm>
+                      <a:off x="0" y="0"/>
+                      <a:ext cx="5731510" cy="3232785"/>
+                    </a:xfrm>
+                    <a:prstGeom prst="rect">
+                      <a:avLst/>
+                    </a:prstGeom>
+                  </pic:spPr>
+                </pic:pic>
+              </a:graphicData>
+            </a:graphic>
+          </wp:inline>
+        </w:drawing>
+      </w:r>
+    </w:p>
+    <w:p>
+      <w:pPr>
+        <w:pStyle w:val="Caption"/>
+      </w:pPr>
+      <w:r>
+        <w:t xml:space="preserve">Figure </w:t>
+      </w:r>
+      <w:r>
+        <w:fldChar w:fldCharType="begin"/>
+      </w:r>
+      <w:r>
+        <w:instrText xml:space="preserve"> SEQ Figure \* ARABIC </w:instrText>
+      </w:r>
+      <w:r>
+        <w:fldChar w:fldCharType="separate"/>
+      </w:r>
+      <w:r>
+        <w:rPr>
+          <w:noProof/>
+        </w:rPr>
+        <w:t>22</w:t>
+      </w:r>
+      <w:r>
+        <w:fldChar w:fldCharType="end"/>
+      </w:r>
+      <w:r>
+        <w:t xml:space="preserve"> - Relative Feature Importance, Stage: Ext</w:t>
+      </w:r>
+    </w:p>
+    <w:p/>
+    <w:p>
+      <w:r>
+        <w:rPr>
+          <w:noProof/>
+          <w:lang w:eastAsia="en-GB"/>
+        </w:rPr>
+        <w:drawing>
+          <wp:inline distT="0" distB="0" distL="0" distR="0">
+            <wp:extent cx="5731510" cy="3232785"/>
+            <wp:effectExtent l="0" t="0" r="2540" b="5715"/>
+            <wp:docPr id="31" name="Picture 31"/>
+            <wp:cNvGraphicFramePr>
+              <a:graphicFrameLocks xmlns:a="http://schemas.openxmlformats.org/drawingml/2006/main" noChangeAspect="1"/>
+            </wp:cNvGraphicFramePr>
+            <a:graphic xmlns:a="http://schemas.openxmlformats.org/drawingml/2006/main">
+              <a:graphicData uri="http://schemas.openxmlformats.org/drawingml/2006/picture">
+                <pic:pic xmlns:pic="http://schemas.openxmlformats.org/drawingml/2006/picture">
+                  <pic:nvPicPr>
+                    <pic:cNvPr id="31" name="xgb_feature_importance_mean_int1.png"/>
+                    <pic:cNvPicPr/>
+                  </pic:nvPicPr>
+                  <pic:blipFill>
+                    <a:blip r:embed="rId35" cstate="print">
+                      <a:extLst>
+                        <a:ext uri="{28A0092B-C50C-407E-A947-70E740481C1C}">
+                          <a14:useLocalDpi xmlns:a14="http://schemas.microsoft.com/office/drawing/2010/main" val="0"/>
+                        </a:ext>
+                      </a:extLst>
+                    </a:blip>
+                    <a:stretch>
+                      <a:fillRect/>
+                    </a:stretch>
+                  </pic:blipFill>
+                  <pic:spPr>
+                    <a:xfrm>
+                      <a:off x="0" y="0"/>
+                      <a:ext cx="5731510" cy="3232785"/>
+                    </a:xfrm>
+                    <a:prstGeom prst="rect">
+                      <a:avLst/>
+                    </a:prstGeom>
+                  </pic:spPr>
+                </pic:pic>
+              </a:graphicData>
+            </a:graphic>
+          </wp:inline>
+        </w:drawing>
+      </w:r>
+    </w:p>
+    <w:p>
+      <w:pPr>
+        <w:pStyle w:val="Caption"/>
+      </w:pPr>
+      <w:r>
+        <w:t xml:space="preserve">Figure </w:t>
+      </w:r>
+      <w:r>
+        <w:fldChar w:fldCharType="begin"/>
+      </w:r>
+      <w:r>
+        <w:instrText xml:space="preserve"> SEQ Figure \* ARABIC </w:instrText>
+      </w:r>
+      <w:r>
+        <w:fldChar w:fldCharType="separate"/>
+      </w:r>
+      <w:r>
+        <w:rPr>
+          <w:noProof/>
+        </w:rPr>
+        <w:t>23</w:t>
+      </w:r>
+      <w:r>
+        <w:fldChar w:fldCharType="end"/>
+      </w:r>
+      <w:r>
+        <w:t xml:space="preserve"> - </w:t>
+      </w:r>
+      <w:r>
+        <w:t>Relativ</w:t>
+      </w:r>
+      <w:r>
+        <w:t>e Feature Importance, Stage: Int1</w:t>
+      </w:r>
+    </w:p>
+    <w:p>
+      <w:r>
+        <w:rPr>
+          <w:noProof/>
+          <w:lang w:eastAsia="en-GB"/>
+        </w:rPr>
+        <w:lastRenderedPageBreak/>
+        <w:drawing>
+          <wp:inline distT="0" distB="0" distL="0" distR="0">
+            <wp:extent cx="5731510" cy="3232785"/>
+            <wp:effectExtent l="0" t="0" r="2540" b="5715"/>
+            <wp:docPr id="32" name="Picture 32"/>
+            <wp:cNvGraphicFramePr>
+              <a:graphicFrameLocks xmlns:a="http://schemas.openxmlformats.org/drawingml/2006/main" noChangeAspect="1"/>
+            </wp:cNvGraphicFramePr>
+            <a:graphic xmlns:a="http://schemas.openxmlformats.org/drawingml/2006/main">
+              <a:graphicData uri="http://schemas.openxmlformats.org/drawingml/2006/picture">
+                <pic:pic xmlns:pic="http://schemas.openxmlformats.org/drawingml/2006/picture">
+                  <pic:nvPicPr>
+                    <pic:cNvPr id="32" name="xgb_feature_importance_mean_int2.png"/>
+                    <pic:cNvPicPr/>
+                  </pic:nvPicPr>
+                  <pic:blipFill>
+                    <a:blip r:embed="rId36" cstate="print">
+                      <a:extLst>
+                        <a:ext uri="{28A0092B-C50C-407E-A947-70E740481C1C}">
+                          <a14:useLocalDpi xmlns:a14="http://schemas.microsoft.com/office/drawing/2010/main" val="0"/>
+                        </a:ext>
+                      </a:extLst>
+                    </a:blip>
+                    <a:stretch>
+                      <a:fillRect/>
+                    </a:stretch>
+                  </pic:blipFill>
+                  <pic:spPr>
+                    <a:xfrm>
+                      <a:off x="0" y="0"/>
+                      <a:ext cx="5731510" cy="3232785"/>
+                    </a:xfrm>
+                    <a:prstGeom prst="rect">
+                      <a:avLst/>
+                    </a:prstGeom>
+                  </pic:spPr>
+                </pic:pic>
+              </a:graphicData>
+            </a:graphic>
+          </wp:inline>
+        </w:drawing>
+      </w:r>
+    </w:p>
+    <w:p>
+      <w:pPr>
+        <w:pStyle w:val="Caption"/>
+      </w:pPr>
+      <w:r>
+        <w:t xml:space="preserve">Figure </w:t>
+      </w:r>
+      <w:r>
+        <w:fldChar w:fldCharType="begin"/>
+      </w:r>
+      <w:r>
+        <w:instrText xml:space="preserve"> SEQ Figure \* ARABIC </w:instrText>
+      </w:r>
+      <w:r>
+        <w:fldChar w:fldCharType="separate"/>
+      </w:r>
+      <w:r>
+        <w:rPr>
+          <w:noProof/>
+        </w:rPr>
+        <w:t>24</w:t>
+      </w:r>
+      <w:r>
+        <w:fldChar w:fldCharType="end"/>
+      </w:r>
+      <w:r>
+        <w:t xml:space="preserve"> - </w:t>
+      </w:r>
+      <w:r>
+        <w:t>Relative Feature Impo</w:t>
+      </w:r>
+      <w:r>
+        <w:t>rtance, Stage: Int2</w:t>
+      </w:r>
+    </w:p>
+    <w:p/>
+    <w:p>
+      <w:r>
+        <w:rPr>
+          <w:noProof/>
+          <w:lang w:eastAsia="en-GB"/>
+        </w:rPr>
+        <w:drawing>
+          <wp:inline distT="0" distB="0" distL="0" distR="0">
+            <wp:extent cx="5731510" cy="3232785"/>
+            <wp:effectExtent l="0" t="0" r="2540" b="5715"/>
+            <wp:docPr id="33" name="Picture 33"/>
+            <wp:cNvGraphicFramePr>
+              <a:graphicFrameLocks xmlns:a="http://schemas.openxmlformats.org/drawingml/2006/main" noChangeAspect="1"/>
+            </wp:cNvGraphicFramePr>
+            <a:graphic xmlns:a="http://schemas.openxmlformats.org/drawingml/2006/main">
+              <a:graphicData uri="http://schemas.openxmlformats.org/drawingml/2006/picture">
+                <pic:pic xmlns:pic="http://schemas.openxmlformats.org/drawingml/2006/picture">
+                  <pic:nvPicPr>
+                    <pic:cNvPr id="33" name="xgb_feature_importance_mean_int3.png"/>
+                    <pic:cNvPicPr/>
+                  </pic:nvPicPr>
+                  <pic:blipFill>
+                    <a:blip r:embed="rId37" cstate="print">
+                      <a:extLst>
+                        <a:ext uri="{28A0092B-C50C-407E-A947-70E740481C1C}">
+                          <a14:useLocalDpi xmlns:a14="http://schemas.microsoft.com/office/drawing/2010/main" val="0"/>
+                        </a:ext>
+                      </a:extLst>
+                    </a:blip>
+                    <a:stretch>
+                      <a:fillRect/>
+                    </a:stretch>
+                  </pic:blipFill>
+                  <pic:spPr>
+                    <a:xfrm>
+                      <a:off x="0" y="0"/>
+                      <a:ext cx="5731510" cy="3232785"/>
+                    </a:xfrm>
+                    <a:prstGeom prst="rect">
+                      <a:avLst/>
+                    </a:prstGeom>
+                  </pic:spPr>
+                </pic:pic>
+              </a:graphicData>
+            </a:graphic>
+          </wp:inline>
+        </w:drawing>
+      </w:r>
+    </w:p>
+    <w:p>
+      <w:pPr>
+        <w:pStyle w:val="Caption"/>
+      </w:pPr>
+      <w:r>
+        <w:t xml:space="preserve">Figure </w:t>
+      </w:r>
+      <w:r>
+        <w:fldChar w:fldCharType="begin"/>
+      </w:r>
+      <w:r>
+        <w:instrText xml:space="preserve"> SEQ Figure \* ARABIC </w:instrText>
+      </w:r>
+      <w:r>
+        <w:fldChar w:fldCharType="separate"/>
+      </w:r>
+      <w:r>
+        <w:rPr>
+          <w:noProof/>
+        </w:rPr>
+        <w:t>25</w:t>
+      </w:r>
+      <w:r>
+        <w:fldChar w:fldCharType="end"/>
+      </w:r>
+      <w:r>
+        <w:t xml:space="preserve"> - </w:t>
+      </w:r>
+      <w:r>
+        <w:t>Relativ</w:t>
+      </w:r>
+      <w:r>
+        <w:t>e Feature Importance, Stage: Int3</w:t>
+      </w:r>
+      <w:r>
+        <w:br w:type="page"/>
+      </w:r>
+    </w:p>
+    <w:p>
       <w:pPr>
         <w:pStyle w:val="Heading1"/>
       </w:pPr>
-      <w:bookmarkStart w:id="49" w:name="_Toc18324849"/>
-      <w:r>
+      <w:r>
+        <w:lastRenderedPageBreak/>
         <w:t>Conclusion</w:t>
       </w:r>
-      <w:bookmarkEnd w:id="49"/>
+      <w:bookmarkEnd w:id="55"/>
     </w:p>
     <w:p/>
     <w:p>
       <w:pPr>
         <w:pStyle w:val="Heading2"/>
       </w:pPr>
-      <w:bookmarkStart w:id="50" w:name="_Toc18324850"/>
+      <w:bookmarkStart w:id="56" w:name="_Toc18324850"/>
       <w:r>
         <w:t>Project Summary</w:t>
       </w:r>
-      <w:bookmarkEnd w:id="50"/>
+      <w:bookmarkEnd w:id="56"/>
+    </w:p>
+    <w:p>
+      <w:r>
+        <w:t>The project will be evaluated against the aims laid out at the start of the project.</w:t>
+      </w:r>
+    </w:p>
+    <w:p>
+      <w:pPr>
+        <w:pStyle w:val="Heading3"/>
+      </w:pPr>
+      <w:r>
+        <w:t>Data Engineering</w:t>
+      </w:r>
+    </w:p>
+    <w:p>
+      <w:r>
+        <w:t>The aim was t</w:t>
+      </w:r>
+      <w:r>
+        <w:t>o develop a routine to extract data from the existing Post-mortem Research Database into an entity attribute value schema that will make the data more readily available for data analytics.</w:t>
+      </w:r>
+    </w:p>
+    <w:p>
+      <w:pPr>
+        <w:pStyle w:val="ListParagraph"/>
+        <w:numPr>
+          <w:ilvl w:val="0"/>
+          <w:numId w:val="29"/>
+        </w:numPr>
+      </w:pPr>
+      <w:r>
+        <w:t>Some use case specific understanding i.e. underlying structure of the source database and how that data could be mapped onto Patients, Events and Event Attributes.</w:t>
+      </w:r>
+    </w:p>
+    <w:p>
+      <w:pPr>
+        <w:pStyle w:val="ListParagraph"/>
+        <w:numPr>
+          <w:ilvl w:val="0"/>
+          <w:numId w:val="29"/>
+        </w:numPr>
+      </w:pPr>
+      <w:r>
+        <w:t>Generic routines to create and update events and event attributes</w:t>
+      </w:r>
+    </w:p>
+    <w:p>
+      <w:pPr>
+        <w:pStyle w:val="ListParagraph"/>
+        <w:numPr>
+          <w:ilvl w:val="0"/>
+          <w:numId w:val="29"/>
+        </w:numPr>
+      </w:pPr>
+      <w:r>
+        <w:t>Generic routines to add additional event attributes</w:t>
+      </w:r>
+    </w:p>
+    <w:p>
+      <w:pPr>
+        <w:pStyle w:val="ListParagraph"/>
+        <w:numPr>
+          <w:ilvl w:val="0"/>
+          <w:numId w:val="29"/>
+        </w:numPr>
+      </w:pPr>
+      <w:r>
+        <w:t>Generic routines to create RDVs for different stages for analysis</w:t>
+      </w:r>
+    </w:p>
+    <w:p>
+      <w:pPr>
+        <w:pStyle w:val="ListParagraph"/>
+        <w:numPr>
+          <w:ilvl w:val="0"/>
+          <w:numId w:val="29"/>
+        </w:numPr>
+      </w:pPr>
+      <w:r>
+        <w:t xml:space="preserve">Generic routines to carry out </w:t>
+      </w:r>
+      <w:r>
+        <w:t>some data wrangling i.e. one-hot encoding.</w:t>
+      </w:r>
+      <w:r>
+        <w:br/>
+      </w:r>
+    </w:p>
+    <w:p>
+      <w:pPr>
+        <w:pStyle w:val="Heading3"/>
+      </w:pPr>
+      <w:r>
+        <w:t>Decision Tree</w:t>
+      </w:r>
+    </w:p>
+    <w:p>
+      <w:r>
+        <w:t>The aim was t</w:t>
+      </w:r>
+      <w:r>
+        <w:t>o apply the Decision Tree Analytical method to the extracted data to develop operational strategies that can be applied to paediatric post-mortems to prioritise which data is required to achieve the target of specifying the cause of death.</w:t>
+      </w:r>
+      <w:r>
+        <w:br/>
+      </w:r>
+    </w:p>
+    <w:p>
+      <w:pPr>
+        <w:pStyle w:val="Heading3"/>
+      </w:pPr>
+      <w:r>
+        <w:t>Ensemble Models</w:t>
+      </w:r>
+    </w:p>
+    <w:p>
+      <w:r>
+        <w:t>The aim was t</w:t>
+      </w:r>
+      <w:r>
+        <w:t>o investigate ensemble strategies, specifically Random Forests and Gradient Boosting to see how these techniques can improve on the basic Decision Tree method.</w:t>
+      </w:r>
+      <w:r>
+        <w:br/>
+      </w:r>
     </w:p>
     <w:p/>
     <w:p>
-      <w:r>
-        <w:t>Provide an overview/summary of your work and findings.</w:t>
-      </w:r>
-    </w:p>
-    <w:p/>
-    <w:p>
       <w:pPr>
         <w:pStyle w:val="Heading2"/>
       </w:pPr>
-      <w:bookmarkStart w:id="51" w:name="_Toc18324851"/>
+      <w:bookmarkStart w:id="57" w:name="_Toc18324851"/>
       <w:r>
         <w:t>Project Evaluation</w:t>
       </w:r>
-      <w:bookmarkEnd w:id="51"/>
-    </w:p>
-    <w:p/>
+      <w:bookmarkEnd w:id="57"/>
+    </w:p>
     <w:p>
       <w:r>
         <w:t>Identify areas for improvement; discuss what you could have done better (particularly important if you failed some of your targets or your results as not as expected)</w:t>
       </w:r>
     </w:p>
-    <w:p/>
+    <w:p>
+      <w:pPr>
+        <w:pStyle w:val="ListParagraph"/>
+        <w:numPr>
+          <w:ilvl w:val="0"/>
+          <w:numId w:val="30"/>
+        </w:numPr>
+      </w:pPr>
+      <w:r>
+        <w:t>Python versus R</w:t>
+      </w:r>
+    </w:p>
+    <w:p>
+      <w:pPr>
+        <w:pStyle w:val="ListParagraph"/>
+        <w:numPr>
+          <w:ilvl w:val="0"/>
+          <w:numId w:val="30"/>
+        </w:numPr>
+      </w:pPr>
+      <w:r>
+        <w:t>Agile approach</w:t>
+      </w:r>
+    </w:p>
+    <w:p>
+      <w:pPr>
+        <w:pStyle w:val="ListParagraph"/>
+        <w:numPr>
+          <w:ilvl w:val="1"/>
+          <w:numId w:val="30"/>
+        </w:numPr>
+      </w:pPr>
+      <w:r>
+        <w:t>Reviewed progress from last week</w:t>
+      </w:r>
+    </w:p>
+    <w:p>
+      <w:pPr>
+        <w:pStyle w:val="ListParagraph"/>
+        <w:numPr>
+          <w:ilvl w:val="1"/>
+          <w:numId w:val="30"/>
+        </w:numPr>
+      </w:pPr>
+      <w:r>
+        <w:t>Set objectives for the coming week</w:t>
+      </w:r>
+    </w:p>
+    <w:p>
+      <w:pPr>
+        <w:pStyle w:val="ListParagraph"/>
+        <w:numPr>
+          <w:ilvl w:val="0"/>
+          <w:numId w:val="30"/>
+        </w:numPr>
+      </w:pPr>
+      <w:r>
+        <w:t>Underestimated time to tune each model</w:t>
+      </w:r>
+    </w:p>
+    <w:p>
+      <w:pPr>
+        <w:pStyle w:val="ListParagraph"/>
+        <w:numPr>
+          <w:ilvl w:val="1"/>
+          <w:numId w:val="30"/>
+        </w:numPr>
+      </w:pPr>
+      <w:r>
+        <w:t>Needed a separate model for each stage.</w:t>
+      </w:r>
+    </w:p>
     <w:p>
       <w:pPr>
         <w:pStyle w:val="Heading2"/>
       </w:pPr>
-      <w:bookmarkStart w:id="52" w:name="_Toc18324852"/>
+      <w:bookmarkStart w:id="58" w:name="_Toc18324852"/>
       <w:r>
         <w:t>Recommendations for Future Work</w:t>
       </w:r>
-      <w:bookmarkEnd w:id="52"/>
+      <w:bookmarkEnd w:id="58"/>
     </w:p>
     <w:p/>
     <w:p/>
@@ -10571,12 +12515,12 @@
           <w:numId w:val="0"/>
         </w:numPr>
       </w:pPr>
-      <w:bookmarkStart w:id="53" w:name="_Toc18324853"/>
+      <w:bookmarkStart w:id="59" w:name="_Toc18324853"/>
       <w:r>
         <w:lastRenderedPageBreak/>
         <w:t>References</w:t>
       </w:r>
-      <w:bookmarkEnd w:id="53"/>
+      <w:bookmarkEnd w:id="59"/>
     </w:p>
     <w:p>
       <w:pPr>
@@ -10818,7 +12762,7 @@
       </w:r>
     </w:p>
     <w:p>
-      <w:hyperlink r:id="rId24" w:history="1">
+      <w:hyperlink r:id="rId38" w:history="1">
         <w:r>
           <w:rPr>
             <w:rStyle w:val="Hyperlink"/>
@@ -10833,7 +12777,7 @@
       </w:r>
     </w:p>
     <w:p>
-      <w:hyperlink r:id="rId25" w:history="1">
+      <w:hyperlink r:id="rId39" w:history="1">
         <w:r>
           <w:rPr>
             <w:rStyle w:val="Hyperlink"/>
@@ -10849,7 +12793,7 @@
       </w:r>
     </w:p>
     <w:p>
-      <w:hyperlink r:id="rId26" w:history="1">
+      <w:hyperlink r:id="rId40" w:history="1">
         <w:r>
           <w:rPr>
             <w:rStyle w:val="Hyperlink"/>
@@ -10859,7 +12803,7 @@
       </w:hyperlink>
     </w:p>
     <w:p>
-      <w:hyperlink r:id="rId27" w:history="1">
+      <w:hyperlink r:id="rId41" w:history="1">
         <w:r>
           <w:rPr>
             <w:rStyle w:val="Hyperlink"/>
@@ -10875,7 +12819,7 @@
       </w:r>
     </w:p>
     <w:p>
-      <w:hyperlink r:id="rId28" w:history="1">
+      <w:hyperlink r:id="rId42" w:history="1">
         <w:r>
           <w:rPr>
             <w:rStyle w:val="Hyperlink"/>
@@ -10885,7 +12829,7 @@
       </w:hyperlink>
     </w:p>
     <w:p>
-      <w:hyperlink r:id="rId29" w:history="1">
+      <w:hyperlink r:id="rId43" w:history="1">
         <w:r>
           <w:rPr>
             <w:rStyle w:val="Hyperlink"/>
@@ -10900,7 +12844,7 @@
       </w:r>
     </w:p>
     <w:p>
-      <w:hyperlink r:id="rId30" w:history="1">
+      <w:hyperlink r:id="rId44" w:history="1">
         <w:r>
           <w:rPr>
             <w:rStyle w:val="Hyperlink"/>
@@ -10918,10 +12862,6 @@
           <w:docGrid w:linePitch="360"/>
         </w:sectPr>
       </w:pPr>
-      <w:r>
-        <w:lastRenderedPageBreak/>
-        <w:t xml:space="preserve"> </w:t>
-      </w:r>
     </w:p>
     <w:p>
       <w:pPr>
@@ -10931,12 +12871,12 @@
           <w:numId w:val="0"/>
         </w:numPr>
       </w:pPr>
-      <w:bookmarkStart w:id="54" w:name="_Toc18324854"/>
+      <w:bookmarkStart w:id="60" w:name="_Toc18324854"/>
       <w:r>
         <w:lastRenderedPageBreak/>
         <w:t>Glossary of Terms</w:t>
       </w:r>
-      <w:bookmarkEnd w:id="54"/>
+      <w:bookmarkEnd w:id="60"/>
     </w:p>
     <w:p/>
     <w:p>
@@ -10945,7 +12885,7 @@
       </w:r>
     </w:p>
     <w:p>
-      <w:hyperlink r:id="rId31" w:history="1">
+      <w:hyperlink r:id="rId45" w:history="1">
         <w:r>
           <w:rPr>
             <w:rStyle w:val="Hyperlink"/>
@@ -11211,12 +13151,12 @@
           <w:numId w:val="0"/>
         </w:numPr>
       </w:pPr>
-      <w:bookmarkStart w:id="55" w:name="_Toc18324855"/>
+      <w:bookmarkStart w:id="61" w:name="_Toc18324855"/>
       <w:r>
         <w:lastRenderedPageBreak/>
         <w:t>Appendix A – Example Project Code</w:t>
       </w:r>
-      <w:bookmarkEnd w:id="55"/>
+      <w:bookmarkEnd w:id="61"/>
     </w:p>
     <w:p/>
     <w:p>
@@ -11243,11 +13183,11 @@
           <w:numId w:val="0"/>
         </w:numPr>
       </w:pPr>
-      <w:bookmarkStart w:id="56" w:name="_Toc18324856"/>
+      <w:bookmarkStart w:id="62" w:name="_Toc18324856"/>
       <w:r>
         <w:t>Appendix B – ETL Process</w:t>
       </w:r>
-      <w:bookmarkEnd w:id="56"/>
+      <w:bookmarkEnd w:id="62"/>
     </w:p>
     <w:p/>
     <w:p/>
@@ -11259,14 +13199,14 @@
           <w:numId w:val="0"/>
         </w:numPr>
       </w:pPr>
-      <w:bookmarkStart w:id="57" w:name="_Toc18324857"/>
+      <w:bookmarkStart w:id="63" w:name="_Toc18324857"/>
       <w:r>
         <w:t>Appendix C</w:t>
       </w:r>
       <w:r>
         <w:t xml:space="preserve"> –RDV structure</w:t>
       </w:r>
-      <w:bookmarkEnd w:id="57"/>
+      <w:bookmarkEnd w:id="63"/>
     </w:p>
     <w:p/>
     <w:p/>
@@ -11278,7 +13218,7 @@
           <w:numId w:val="0"/>
         </w:numPr>
       </w:pPr>
-      <w:bookmarkStart w:id="58" w:name="_Toc18324858"/>
+      <w:bookmarkStart w:id="64" w:name="_Toc18324858"/>
       <w:r>
         <w:t>Appen</w:t>
       </w:r>
@@ -11288,7 +13228,7 @@
       <w:r>
         <w:t xml:space="preserve"> analytic process</w:t>
       </w:r>
-      <w:bookmarkEnd w:id="58"/>
+      <w:bookmarkEnd w:id="64"/>
     </w:p>
     <w:p/>
     <w:p>
@@ -11305,11 +13245,11 @@
           <w:numId w:val="0"/>
         </w:numPr>
       </w:pPr>
-      <w:bookmarkStart w:id="59" w:name="_Toc18324859"/>
+      <w:bookmarkStart w:id="65" w:name="_Toc18324859"/>
       <w:r>
         <w:t>Appendix D – Deliverables</w:t>
       </w:r>
-      <w:bookmarkEnd w:id="59"/>
+      <w:bookmarkEnd w:id="65"/>
     </w:p>
     <w:p/>
     <w:p/>
@@ -11410,54 +13350,6 @@
       </w:pPr>
       <w:r>
         <w:t>Model as a function called with multiple random keys.</w:t>
-      </w:r>
-    </w:p>
-    <w:p>
-      <w:pPr>
-        <w:pStyle w:val="ListParagraph"/>
-        <w:numPr>
-          <w:ilvl w:val="0"/>
-          <w:numId w:val="3"/>
-        </w:numPr>
-      </w:pPr>
-      <w:r>
-        <w:t>Balanced data</w:t>
-      </w:r>
-    </w:p>
-    <w:p>
-      <w:pPr>
-        <w:pStyle w:val="ListParagraph"/>
-        <w:numPr>
-          <w:ilvl w:val="0"/>
-          <w:numId w:val="3"/>
-        </w:numPr>
-      </w:pPr>
-      <w:r>
-        <w:t>Agile approach</w:t>
-      </w:r>
-    </w:p>
-    <w:p>
-      <w:pPr>
-        <w:pStyle w:val="ListParagraph"/>
-        <w:numPr>
-          <w:ilvl w:val="1"/>
-          <w:numId w:val="3"/>
-        </w:numPr>
-      </w:pPr>
-      <w:r>
-        <w:t>Reviewed progress from last week</w:t>
-      </w:r>
-    </w:p>
-    <w:p>
-      <w:pPr>
-        <w:pStyle w:val="ListParagraph"/>
-        <w:numPr>
-          <w:ilvl w:val="1"/>
-          <w:numId w:val="3"/>
-        </w:numPr>
-      </w:pPr>
-      <w:r>
-        <w:t>Set objectives for the coming week</w:t>
       </w:r>
     </w:p>
     <w:sectPr>
@@ -11532,7 +13424,7 @@
           <w:rPr>
             <w:noProof/>
           </w:rPr>
-          <w:t>31</w:t>
+          <w:t>20</w:t>
         </w:r>
         <w:r>
           <w:rPr>
@@ -13592,6 +15484,92 @@
     </w:lvl>
   </w:abstractNum>
   <w:abstractNum w:abstractNumId="18" w15:restartNumberingAfterBreak="0">
+    <w:nsid w:val="42F20013"/>
+    <w:multiLevelType w:val="hybridMultilevel"/>
+    <w:tmpl w:val="665E9426"/>
+    <w:lvl w:ilvl="0" w:tplc="0809000F">
+      <w:start w:val="1"/>
+      <w:numFmt w:val="decimal"/>
+      <w:lvlText w:val="%1."/>
+      <w:lvlJc w:val="left"/>
+      <w:pPr>
+        <w:ind w:left="720" w:hanging="360"/>
+      </w:pPr>
+    </w:lvl>
+    <w:lvl w:ilvl="1" w:tplc="08090019" w:tentative="1">
+      <w:start w:val="1"/>
+      <w:numFmt w:val="lowerLetter"/>
+      <w:lvlText w:val="%2."/>
+      <w:lvlJc w:val="left"/>
+      <w:pPr>
+        <w:ind w:left="1440" w:hanging="360"/>
+      </w:pPr>
+    </w:lvl>
+    <w:lvl w:ilvl="2" w:tplc="0809001B" w:tentative="1">
+      <w:start w:val="1"/>
+      <w:numFmt w:val="lowerRoman"/>
+      <w:lvlText w:val="%3."/>
+      <w:lvlJc w:val="right"/>
+      <w:pPr>
+        <w:ind w:left="2160" w:hanging="180"/>
+      </w:pPr>
+    </w:lvl>
+    <w:lvl w:ilvl="3" w:tplc="0809000F" w:tentative="1">
+      <w:start w:val="1"/>
+      <w:numFmt w:val="decimal"/>
+      <w:lvlText w:val="%4."/>
+      <w:lvlJc w:val="left"/>
+      <w:pPr>
+        <w:ind w:left="2880" w:hanging="360"/>
+      </w:pPr>
+    </w:lvl>
+    <w:lvl w:ilvl="4" w:tplc="08090019" w:tentative="1">
+      <w:start w:val="1"/>
+      <w:numFmt w:val="lowerLetter"/>
+      <w:lvlText w:val="%5."/>
+      <w:lvlJc w:val="left"/>
+      <w:pPr>
+        <w:ind w:left="3600" w:hanging="360"/>
+      </w:pPr>
+    </w:lvl>
+    <w:lvl w:ilvl="5" w:tplc="0809001B" w:tentative="1">
+      <w:start w:val="1"/>
+      <w:numFmt w:val="lowerRoman"/>
+      <w:lvlText w:val="%6."/>
+      <w:lvlJc w:val="right"/>
+      <w:pPr>
+        <w:ind w:left="4320" w:hanging="180"/>
+      </w:pPr>
+    </w:lvl>
+    <w:lvl w:ilvl="6" w:tplc="0809000F" w:tentative="1">
+      <w:start w:val="1"/>
+      <w:numFmt w:val="decimal"/>
+      <w:lvlText w:val="%7."/>
+      <w:lvlJc w:val="left"/>
+      <w:pPr>
+        <w:ind w:left="5040" w:hanging="360"/>
+      </w:pPr>
+    </w:lvl>
+    <w:lvl w:ilvl="7" w:tplc="08090019" w:tentative="1">
+      <w:start w:val="1"/>
+      <w:numFmt w:val="lowerLetter"/>
+      <w:lvlText w:val="%8."/>
+      <w:lvlJc w:val="left"/>
+      <w:pPr>
+        <w:ind w:left="5760" w:hanging="360"/>
+      </w:pPr>
+    </w:lvl>
+    <w:lvl w:ilvl="8" w:tplc="0809001B" w:tentative="1">
+      <w:start w:val="1"/>
+      <w:numFmt w:val="lowerRoman"/>
+      <w:lvlText w:val="%9."/>
+      <w:lvlJc w:val="right"/>
+      <w:pPr>
+        <w:ind w:left="6480" w:hanging="180"/>
+      </w:pPr>
+    </w:lvl>
+  </w:abstractNum>
+  <w:abstractNum w:abstractNumId="19" w15:restartNumberingAfterBreak="0">
     <w:nsid w:val="492E2614"/>
     <w:multiLevelType w:val="hybridMultilevel"/>
     <w:tmpl w:val="F6ACB9F0"/>
@@ -13704,7 +15682,7 @@
       </w:rPr>
     </w:lvl>
   </w:abstractNum>
-  <w:abstractNum w:abstractNumId="19" w15:restartNumberingAfterBreak="0">
+  <w:abstractNum w:abstractNumId="20" w15:restartNumberingAfterBreak="0">
     <w:nsid w:val="49C54505"/>
     <w:multiLevelType w:val="hybridMultilevel"/>
     <w:tmpl w:val="29B09742"/>
@@ -13817,7 +15795,120 @@
       </w:rPr>
     </w:lvl>
   </w:abstractNum>
-  <w:abstractNum w:abstractNumId="20" w15:restartNumberingAfterBreak="0">
+  <w:abstractNum w:abstractNumId="21" w15:restartNumberingAfterBreak="0">
+    <w:nsid w:val="4B274AF0"/>
+    <w:multiLevelType w:val="hybridMultilevel"/>
+    <w:tmpl w:val="25E89BE8"/>
+    <w:lvl w:ilvl="0" w:tplc="08090001">
+      <w:start w:val="1"/>
+      <w:numFmt w:val="bullet"/>
+      <w:lvlText w:val=""/>
+      <w:lvlJc w:val="left"/>
+      <w:pPr>
+        <w:ind w:left="720" w:hanging="360"/>
+      </w:pPr>
+      <w:rPr>
+        <w:rFonts w:ascii="Symbol" w:hAnsi="Symbol" w:hint="default"/>
+      </w:rPr>
+    </w:lvl>
+    <w:lvl w:ilvl="1" w:tplc="08090003">
+      <w:start w:val="1"/>
+      <w:numFmt w:val="bullet"/>
+      <w:lvlText w:val="o"/>
+      <w:lvlJc w:val="left"/>
+      <w:pPr>
+        <w:ind w:left="1440" w:hanging="360"/>
+      </w:pPr>
+      <w:rPr>
+        <w:rFonts w:ascii="Courier New" w:hAnsi="Courier New" w:cs="Courier New" w:hint="default"/>
+      </w:rPr>
+    </w:lvl>
+    <w:lvl w:ilvl="2" w:tplc="08090005" w:tentative="1">
+      <w:start w:val="1"/>
+      <w:numFmt w:val="bullet"/>
+      <w:lvlText w:val=""/>
+      <w:lvlJc w:val="left"/>
+      <w:pPr>
+        <w:ind w:left="2160" w:hanging="360"/>
+      </w:pPr>
+      <w:rPr>
+        <w:rFonts w:ascii="Wingdings" w:hAnsi="Wingdings" w:hint="default"/>
+      </w:rPr>
+    </w:lvl>
+    <w:lvl w:ilvl="3" w:tplc="08090001" w:tentative="1">
+      <w:start w:val="1"/>
+      <w:numFmt w:val="bullet"/>
+      <w:lvlText w:val=""/>
+      <w:lvlJc w:val="left"/>
+      <w:pPr>
+        <w:ind w:left="2880" w:hanging="360"/>
+      </w:pPr>
+      <w:rPr>
+        <w:rFonts w:ascii="Symbol" w:hAnsi="Symbol" w:hint="default"/>
+      </w:rPr>
+    </w:lvl>
+    <w:lvl w:ilvl="4" w:tplc="08090003" w:tentative="1">
+      <w:start w:val="1"/>
+      <w:numFmt w:val="bullet"/>
+      <w:lvlText w:val="o"/>
+      <w:lvlJc w:val="left"/>
+      <w:pPr>
+        <w:ind w:left="3600" w:hanging="360"/>
+      </w:pPr>
+      <w:rPr>
+        <w:rFonts w:ascii="Courier New" w:hAnsi="Courier New" w:cs="Courier New" w:hint="default"/>
+      </w:rPr>
+    </w:lvl>
+    <w:lvl w:ilvl="5" w:tplc="08090005" w:tentative="1">
+      <w:start w:val="1"/>
+      <w:numFmt w:val="bullet"/>
+      <w:lvlText w:val=""/>
+      <w:lvlJc w:val="left"/>
+      <w:pPr>
+        <w:ind w:left="4320" w:hanging="360"/>
+      </w:pPr>
+      <w:rPr>
+        <w:rFonts w:ascii="Wingdings" w:hAnsi="Wingdings" w:hint="default"/>
+      </w:rPr>
+    </w:lvl>
+    <w:lvl w:ilvl="6" w:tplc="08090001" w:tentative="1">
+      <w:start w:val="1"/>
+      <w:numFmt w:val="bullet"/>
+      <w:lvlText w:val=""/>
+      <w:lvlJc w:val="left"/>
+      <w:pPr>
+        <w:ind w:left="5040" w:hanging="360"/>
+      </w:pPr>
+      <w:rPr>
+        <w:rFonts w:ascii="Symbol" w:hAnsi="Symbol" w:hint="default"/>
+      </w:rPr>
+    </w:lvl>
+    <w:lvl w:ilvl="7" w:tplc="08090003" w:tentative="1">
+      <w:start w:val="1"/>
+      <w:numFmt w:val="bullet"/>
+      <w:lvlText w:val="o"/>
+      <w:lvlJc w:val="left"/>
+      <w:pPr>
+        <w:ind w:left="5760" w:hanging="360"/>
+      </w:pPr>
+      <w:rPr>
+        <w:rFonts w:ascii="Courier New" w:hAnsi="Courier New" w:cs="Courier New" w:hint="default"/>
+      </w:rPr>
+    </w:lvl>
+    <w:lvl w:ilvl="8" w:tplc="08090005" w:tentative="1">
+      <w:start w:val="1"/>
+      <w:numFmt w:val="bullet"/>
+      <w:lvlText w:val=""/>
+      <w:lvlJc w:val="left"/>
+      <w:pPr>
+        <w:ind w:left="6480" w:hanging="360"/>
+      </w:pPr>
+      <w:rPr>
+        <w:rFonts w:ascii="Wingdings" w:hAnsi="Wingdings" w:hint="default"/>
+      </w:rPr>
+    </w:lvl>
+  </w:abstractNum>
+  <w:abstractNum w:abstractNumId="22" w15:restartNumberingAfterBreak="0">
     <w:nsid w:val="4C9B2A9A"/>
     <w:multiLevelType w:val="hybridMultilevel"/>
     <w:tmpl w:val="0972DC74"/>
@@ -13930,7 +16021,7 @@
       </w:rPr>
     </w:lvl>
   </w:abstractNum>
-  <w:abstractNum w:abstractNumId="21" w15:restartNumberingAfterBreak="0">
+  <w:abstractNum w:abstractNumId="23" w15:restartNumberingAfterBreak="0">
     <w:nsid w:val="4D742A92"/>
     <w:multiLevelType w:val="hybridMultilevel"/>
     <w:tmpl w:val="9E244C2E"/>
@@ -14043,7 +16134,7 @@
       </w:rPr>
     </w:lvl>
   </w:abstractNum>
-  <w:abstractNum w:abstractNumId="22" w15:restartNumberingAfterBreak="0">
+  <w:abstractNum w:abstractNumId="24" w15:restartNumberingAfterBreak="0">
     <w:nsid w:val="4D8E09DE"/>
     <w:multiLevelType w:val="hybridMultilevel"/>
     <w:tmpl w:val="8D847E16"/>
@@ -14156,7 +16247,7 @@
       </w:rPr>
     </w:lvl>
   </w:abstractNum>
-  <w:abstractNum w:abstractNumId="23" w15:restartNumberingAfterBreak="0">
+  <w:abstractNum w:abstractNumId="25" w15:restartNumberingAfterBreak="0">
     <w:nsid w:val="53355D54"/>
     <w:multiLevelType w:val="hybridMultilevel"/>
     <w:tmpl w:val="60FE50DC"/>
@@ -14269,7 +16360,7 @@
       </w:rPr>
     </w:lvl>
   </w:abstractNum>
-  <w:abstractNum w:abstractNumId="24" w15:restartNumberingAfterBreak="0">
+  <w:abstractNum w:abstractNumId="26" w15:restartNumberingAfterBreak="0">
     <w:nsid w:val="537E5297"/>
     <w:multiLevelType w:val="hybridMultilevel"/>
     <w:tmpl w:val="46E64EE2"/>
@@ -14382,7 +16473,7 @@
       </w:rPr>
     </w:lvl>
   </w:abstractNum>
-  <w:abstractNum w:abstractNumId="25" w15:restartNumberingAfterBreak="0">
+  <w:abstractNum w:abstractNumId="27" w15:restartNumberingAfterBreak="0">
     <w:nsid w:val="56680BAA"/>
     <w:multiLevelType w:val="hybridMultilevel"/>
     <w:tmpl w:val="665E9426"/>
@@ -14468,7 +16559,7 @@
       </w:pPr>
     </w:lvl>
   </w:abstractNum>
-  <w:abstractNum w:abstractNumId="26" w15:restartNumberingAfterBreak="0">
+  <w:abstractNum w:abstractNumId="28" w15:restartNumberingAfterBreak="0">
     <w:nsid w:val="596E1541"/>
     <w:multiLevelType w:val="hybridMultilevel"/>
     <w:tmpl w:val="1DDCF808"/>
@@ -14497,6 +16588,119 @@
       </w:rPr>
     </w:lvl>
     <w:lvl w:ilvl="2" w:tplc="08090005">
+      <w:start w:val="1"/>
+      <w:numFmt w:val="bullet"/>
+      <w:lvlText w:val=""/>
+      <w:lvlJc w:val="left"/>
+      <w:pPr>
+        <w:ind w:left="2160" w:hanging="360"/>
+      </w:pPr>
+      <w:rPr>
+        <w:rFonts w:ascii="Wingdings" w:hAnsi="Wingdings" w:hint="default"/>
+      </w:rPr>
+    </w:lvl>
+    <w:lvl w:ilvl="3" w:tplc="08090001" w:tentative="1">
+      <w:start w:val="1"/>
+      <w:numFmt w:val="bullet"/>
+      <w:lvlText w:val=""/>
+      <w:lvlJc w:val="left"/>
+      <w:pPr>
+        <w:ind w:left="2880" w:hanging="360"/>
+      </w:pPr>
+      <w:rPr>
+        <w:rFonts w:ascii="Symbol" w:hAnsi="Symbol" w:hint="default"/>
+      </w:rPr>
+    </w:lvl>
+    <w:lvl w:ilvl="4" w:tplc="08090003" w:tentative="1">
+      <w:start w:val="1"/>
+      <w:numFmt w:val="bullet"/>
+      <w:lvlText w:val="o"/>
+      <w:lvlJc w:val="left"/>
+      <w:pPr>
+        <w:ind w:left="3600" w:hanging="360"/>
+      </w:pPr>
+      <w:rPr>
+        <w:rFonts w:ascii="Courier New" w:hAnsi="Courier New" w:cs="Courier New" w:hint="default"/>
+      </w:rPr>
+    </w:lvl>
+    <w:lvl w:ilvl="5" w:tplc="08090005" w:tentative="1">
+      <w:start w:val="1"/>
+      <w:numFmt w:val="bullet"/>
+      <w:lvlText w:val=""/>
+      <w:lvlJc w:val="left"/>
+      <w:pPr>
+        <w:ind w:left="4320" w:hanging="360"/>
+      </w:pPr>
+      <w:rPr>
+        <w:rFonts w:ascii="Wingdings" w:hAnsi="Wingdings" w:hint="default"/>
+      </w:rPr>
+    </w:lvl>
+    <w:lvl w:ilvl="6" w:tplc="08090001" w:tentative="1">
+      <w:start w:val="1"/>
+      <w:numFmt w:val="bullet"/>
+      <w:lvlText w:val=""/>
+      <w:lvlJc w:val="left"/>
+      <w:pPr>
+        <w:ind w:left="5040" w:hanging="360"/>
+      </w:pPr>
+      <w:rPr>
+        <w:rFonts w:ascii="Symbol" w:hAnsi="Symbol" w:hint="default"/>
+      </w:rPr>
+    </w:lvl>
+    <w:lvl w:ilvl="7" w:tplc="08090003" w:tentative="1">
+      <w:start w:val="1"/>
+      <w:numFmt w:val="bullet"/>
+      <w:lvlText w:val="o"/>
+      <w:lvlJc w:val="left"/>
+      <w:pPr>
+        <w:ind w:left="5760" w:hanging="360"/>
+      </w:pPr>
+      <w:rPr>
+        <w:rFonts w:ascii="Courier New" w:hAnsi="Courier New" w:cs="Courier New" w:hint="default"/>
+      </w:rPr>
+    </w:lvl>
+    <w:lvl w:ilvl="8" w:tplc="08090005" w:tentative="1">
+      <w:start w:val="1"/>
+      <w:numFmt w:val="bullet"/>
+      <w:lvlText w:val=""/>
+      <w:lvlJc w:val="left"/>
+      <w:pPr>
+        <w:ind w:left="6480" w:hanging="360"/>
+      </w:pPr>
+      <w:rPr>
+        <w:rFonts w:ascii="Wingdings" w:hAnsi="Wingdings" w:hint="default"/>
+      </w:rPr>
+    </w:lvl>
+  </w:abstractNum>
+  <w:abstractNum w:abstractNumId="29" w15:restartNumberingAfterBreak="0">
+    <w:nsid w:val="656A6D32"/>
+    <w:multiLevelType w:val="hybridMultilevel"/>
+    <w:tmpl w:val="E3F4B370"/>
+    <w:lvl w:ilvl="0" w:tplc="08090001">
+      <w:start w:val="1"/>
+      <w:numFmt w:val="bullet"/>
+      <w:lvlText w:val=""/>
+      <w:lvlJc w:val="left"/>
+      <w:pPr>
+        <w:ind w:left="720" w:hanging="360"/>
+      </w:pPr>
+      <w:rPr>
+        <w:rFonts w:ascii="Symbol" w:hAnsi="Symbol" w:hint="default"/>
+      </w:rPr>
+    </w:lvl>
+    <w:lvl w:ilvl="1" w:tplc="08090003" w:tentative="1">
+      <w:start w:val="1"/>
+      <w:numFmt w:val="bullet"/>
+      <w:lvlText w:val="o"/>
+      <w:lvlJc w:val="left"/>
+      <w:pPr>
+        <w:ind w:left="1440" w:hanging="360"/>
+      </w:pPr>
+      <w:rPr>
+        <w:rFonts w:ascii="Courier New" w:hAnsi="Courier New" w:cs="Courier New" w:hint="default"/>
+      </w:rPr>
+    </w:lvl>
+    <w:lvl w:ilvl="2" w:tplc="08090005" w:tentative="1">
       <w:start w:val="1"/>
       <w:numFmt w:val="bullet"/>
       <w:lvlText w:val=""/>
@@ -14591,16 +16795,16 @@
     <w:abstractNumId w:val="12"/>
   </w:num>
   <w:num w:numId="4">
-    <w:abstractNumId w:val="25"/>
+    <w:abstractNumId w:val="27"/>
   </w:num>
   <w:num w:numId="5">
     <w:abstractNumId w:val="6"/>
   </w:num>
   <w:num w:numId="6">
-    <w:abstractNumId w:val="24"/>
+    <w:abstractNumId w:val="26"/>
   </w:num>
   <w:num w:numId="7">
-    <w:abstractNumId w:val="18"/>
+    <w:abstractNumId w:val="19"/>
   </w:num>
   <w:num w:numId="8">
     <w:abstractNumId w:val="11"/>
@@ -14609,7 +16813,7 @@
     <w:abstractNumId w:val="17"/>
   </w:num>
   <w:num w:numId="10">
-    <w:abstractNumId w:val="23"/>
+    <w:abstractNumId w:val="25"/>
   </w:num>
   <w:num w:numId="11">
     <w:abstractNumId w:val="7"/>
@@ -14618,13 +16822,13 @@
     <w:abstractNumId w:val="14"/>
   </w:num>
   <w:num w:numId="13">
-    <w:abstractNumId w:val="20"/>
+    <w:abstractNumId w:val="22"/>
   </w:num>
   <w:num w:numId="14">
-    <w:abstractNumId w:val="21"/>
+    <w:abstractNumId w:val="23"/>
   </w:num>
   <w:num w:numId="15">
-    <w:abstractNumId w:val="22"/>
+    <w:abstractNumId w:val="24"/>
   </w:num>
   <w:num w:numId="16">
     <w:abstractNumId w:val="15"/>
@@ -14636,7 +16840,7 @@
     <w:abstractNumId w:val="3"/>
   </w:num>
   <w:num w:numId="19">
-    <w:abstractNumId w:val="26"/>
+    <w:abstractNumId w:val="28"/>
   </w:num>
   <w:num w:numId="20">
     <w:abstractNumId w:val="0"/>
@@ -14648,7 +16852,7 @@
     <w:abstractNumId w:val="5"/>
   </w:num>
   <w:num w:numId="23">
-    <w:abstractNumId w:val="19"/>
+    <w:abstractNumId w:val="20"/>
   </w:num>
   <w:num w:numId="24">
     <w:abstractNumId w:val="1"/>
@@ -14661,6 +16865,15 @@
   </w:num>
   <w:num w:numId="27">
     <w:abstractNumId w:val="13"/>
+  </w:num>
+  <w:num w:numId="28">
+    <w:abstractNumId w:val="18"/>
+  </w:num>
+  <w:num w:numId="29">
+    <w:abstractNumId w:val="29"/>
+  </w:num>
+  <w:num w:numId="30">
+    <w:abstractNumId w:val="21"/>
   </w:num>
 </w:numbering>
 </file>
@@ -15912,7 +18125,7 @@
 </file>
 
 <file path=customXml/itemProps1.xml><?xml version="1.0" encoding="utf-8"?>
-<ds:datastoreItem xmlns:ds="http://schemas.openxmlformats.org/officeDocument/2006/customXml" ds:itemID="{B22B86C0-D269-4FDA-8947-3844EBF6D1CC}">
+<ds:datastoreItem xmlns:ds="http://schemas.openxmlformats.org/officeDocument/2006/customXml" ds:itemID="{4C059233-F2A9-40D6-ABD5-AB0EDAE4FE10}">
   <ds:schemaRefs>
     <ds:schemaRef ds:uri="http://schemas.openxmlformats.org/officeDocument/2006/bibliography"/>
   </ds:schemaRefs>

</xml_diff>

<commit_message>
Continued with report text.
</commit_message>
<xml_diff>
--- a/Docs/BoothJ_DS_report_v03.docx
+++ b/Docs/BoothJ_DS_report_v03.docx
@@ -276,7 +276,7 @@
             </w:rPr>
             <w:fldChar w:fldCharType="separate"/>
           </w:r>
-          <w:hyperlink w:anchor="_Toc18849563" w:history="1">
+          <w:hyperlink w:anchor="_Toc18852681" w:history="1">
             <w:r>
               <w:rPr>
                 <w:rStyle w:val="Hyperlink"/>
@@ -303,7 +303,7 @@
                 <w:noProof/>
                 <w:webHidden/>
               </w:rPr>
-              <w:instrText xml:space="preserve"> PAGEREF _Toc18849563 \h </w:instrText>
+              <w:instrText xml:space="preserve"> PAGEREF _Toc18852681 \h </w:instrText>
             </w:r>
             <w:r>
               <w:rPr>
@@ -347,7 +347,7 @@
               <w:lang w:eastAsia="en-GB"/>
             </w:rPr>
           </w:pPr>
-          <w:hyperlink w:anchor="_Toc18849564" w:history="1">
+          <w:hyperlink w:anchor="_Toc18852682" w:history="1">
             <w:r>
               <w:rPr>
                 <w:rStyle w:val="Hyperlink"/>
@@ -389,7 +389,7 @@
                 <w:noProof/>
                 <w:webHidden/>
               </w:rPr>
-              <w:instrText xml:space="preserve"> PAGEREF _Toc18849564 \h </w:instrText>
+              <w:instrText xml:space="preserve"> PAGEREF _Toc18852682 \h </w:instrText>
             </w:r>
             <w:r>
               <w:rPr>
@@ -433,7 +433,7 @@
               <w:lang w:eastAsia="en-GB"/>
             </w:rPr>
           </w:pPr>
-          <w:hyperlink w:anchor="_Toc18849565" w:history="1">
+          <w:hyperlink w:anchor="_Toc18852683" w:history="1">
             <w:r>
               <w:rPr>
                 <w:rStyle w:val="Hyperlink"/>
@@ -475,7 +475,7 @@
                 <w:noProof/>
                 <w:webHidden/>
               </w:rPr>
-              <w:instrText xml:space="preserve"> PAGEREF _Toc18849565 \h </w:instrText>
+              <w:instrText xml:space="preserve"> PAGEREF _Toc18852683 \h </w:instrText>
             </w:r>
             <w:r>
               <w:rPr>
@@ -519,7 +519,7 @@
               <w:lang w:eastAsia="en-GB"/>
             </w:rPr>
           </w:pPr>
-          <w:hyperlink w:anchor="_Toc18849566" w:history="1">
+          <w:hyperlink w:anchor="_Toc18852684" w:history="1">
             <w:r>
               <w:rPr>
                 <w:rStyle w:val="Hyperlink"/>
@@ -561,7 +561,7 @@
                 <w:noProof/>
                 <w:webHidden/>
               </w:rPr>
-              <w:instrText xml:space="preserve"> PAGEREF _Toc18849566 \h </w:instrText>
+              <w:instrText xml:space="preserve"> PAGEREF _Toc18852684 \h </w:instrText>
             </w:r>
             <w:r>
               <w:rPr>
@@ -605,7 +605,7 @@
               <w:lang w:eastAsia="en-GB"/>
             </w:rPr>
           </w:pPr>
-          <w:hyperlink w:anchor="_Toc18849567" w:history="1">
+          <w:hyperlink w:anchor="_Toc18852685" w:history="1">
             <w:r>
               <w:rPr>
                 <w:rStyle w:val="Hyperlink"/>
@@ -647,7 +647,7 @@
                 <w:noProof/>
                 <w:webHidden/>
               </w:rPr>
-              <w:instrText xml:space="preserve"> PAGEREF _Toc18849567 \h </w:instrText>
+              <w:instrText xml:space="preserve"> PAGEREF _Toc18852685 \h </w:instrText>
             </w:r>
             <w:r>
               <w:rPr>
@@ -691,7 +691,7 @@
               <w:lang w:eastAsia="en-GB"/>
             </w:rPr>
           </w:pPr>
-          <w:hyperlink w:anchor="_Toc18849568" w:history="1">
+          <w:hyperlink w:anchor="_Toc18852686" w:history="1">
             <w:r>
               <w:rPr>
                 <w:rStyle w:val="Hyperlink"/>
@@ -733,7 +733,7 @@
                 <w:noProof/>
                 <w:webHidden/>
               </w:rPr>
-              <w:instrText xml:space="preserve"> PAGEREF _Toc18849568 \h </w:instrText>
+              <w:instrText xml:space="preserve"> PAGEREF _Toc18852686 \h </w:instrText>
             </w:r>
             <w:r>
               <w:rPr>
@@ -777,7 +777,7 @@
               <w:lang w:eastAsia="en-GB"/>
             </w:rPr>
           </w:pPr>
-          <w:hyperlink w:anchor="_Toc18849569" w:history="1">
+          <w:hyperlink w:anchor="_Toc18852687" w:history="1">
             <w:r>
               <w:rPr>
                 <w:rStyle w:val="Hyperlink"/>
@@ -819,7 +819,7 @@
                 <w:noProof/>
                 <w:webHidden/>
               </w:rPr>
-              <w:instrText xml:space="preserve"> PAGEREF _Toc18849569 \h </w:instrText>
+              <w:instrText xml:space="preserve"> PAGEREF _Toc18852687 \h </w:instrText>
             </w:r>
             <w:r>
               <w:rPr>
@@ -863,7 +863,7 @@
               <w:lang w:eastAsia="en-GB"/>
             </w:rPr>
           </w:pPr>
-          <w:hyperlink w:anchor="_Toc18849570" w:history="1">
+          <w:hyperlink w:anchor="_Toc18852688" w:history="1">
             <w:r>
               <w:rPr>
                 <w:rStyle w:val="Hyperlink"/>
@@ -905,7 +905,7 @@
                 <w:noProof/>
                 <w:webHidden/>
               </w:rPr>
-              <w:instrText xml:space="preserve"> PAGEREF _Toc18849570 \h </w:instrText>
+              <w:instrText xml:space="preserve"> PAGEREF _Toc18852688 \h </w:instrText>
             </w:r>
             <w:r>
               <w:rPr>
@@ -949,7 +949,7 @@
               <w:lang w:eastAsia="en-GB"/>
             </w:rPr>
           </w:pPr>
-          <w:hyperlink w:anchor="_Toc18849571" w:history="1">
+          <w:hyperlink w:anchor="_Toc18852689" w:history="1">
             <w:r>
               <w:rPr>
                 <w:rStyle w:val="Hyperlink"/>
@@ -991,7 +991,7 @@
                 <w:noProof/>
                 <w:webHidden/>
               </w:rPr>
-              <w:instrText xml:space="preserve"> PAGEREF _Toc18849571 \h </w:instrText>
+              <w:instrText xml:space="preserve"> PAGEREF _Toc18852689 \h </w:instrText>
             </w:r>
             <w:r>
               <w:rPr>
@@ -1035,7 +1035,7 @@
               <w:lang w:eastAsia="en-GB"/>
             </w:rPr>
           </w:pPr>
-          <w:hyperlink w:anchor="_Toc18849572" w:history="1">
+          <w:hyperlink w:anchor="_Toc18852690" w:history="1">
             <w:r>
               <w:rPr>
                 <w:rStyle w:val="Hyperlink"/>
@@ -1077,7 +1077,7 @@
                 <w:noProof/>
                 <w:webHidden/>
               </w:rPr>
-              <w:instrText xml:space="preserve"> PAGEREF _Toc18849572 \h </w:instrText>
+              <w:instrText xml:space="preserve"> PAGEREF _Toc18852690 \h </w:instrText>
             </w:r>
             <w:r>
               <w:rPr>
@@ -1121,7 +1121,7 @@
               <w:lang w:eastAsia="en-GB"/>
             </w:rPr>
           </w:pPr>
-          <w:hyperlink w:anchor="_Toc18849573" w:history="1">
+          <w:hyperlink w:anchor="_Toc18852691" w:history="1">
             <w:r>
               <w:rPr>
                 <w:rStyle w:val="Hyperlink"/>
@@ -1163,7 +1163,7 @@
                 <w:noProof/>
                 <w:webHidden/>
               </w:rPr>
-              <w:instrText xml:space="preserve"> PAGEREF _Toc18849573 \h </w:instrText>
+              <w:instrText xml:space="preserve"> PAGEREF _Toc18852691 \h </w:instrText>
             </w:r>
             <w:r>
               <w:rPr>
@@ -1207,7 +1207,7 @@
               <w:lang w:eastAsia="en-GB"/>
             </w:rPr>
           </w:pPr>
-          <w:hyperlink w:anchor="_Toc18849574" w:history="1">
+          <w:hyperlink w:anchor="_Toc18852692" w:history="1">
             <w:r>
               <w:rPr>
                 <w:rStyle w:val="Hyperlink"/>
@@ -1249,7 +1249,7 @@
                 <w:noProof/>
                 <w:webHidden/>
               </w:rPr>
-              <w:instrText xml:space="preserve"> PAGEREF _Toc18849574 \h </w:instrText>
+              <w:instrText xml:space="preserve"> PAGEREF _Toc18852692 \h </w:instrText>
             </w:r>
             <w:r>
               <w:rPr>
@@ -1293,7 +1293,7 @@
               <w:lang w:eastAsia="en-GB"/>
             </w:rPr>
           </w:pPr>
-          <w:hyperlink w:anchor="_Toc18849575" w:history="1">
+          <w:hyperlink w:anchor="_Toc18852693" w:history="1">
             <w:r>
               <w:rPr>
                 <w:rStyle w:val="Hyperlink"/>
@@ -1335,7 +1335,7 @@
                 <w:noProof/>
                 <w:webHidden/>
               </w:rPr>
-              <w:instrText xml:space="preserve"> PAGEREF _Toc18849575 \h </w:instrText>
+              <w:instrText xml:space="preserve"> PAGEREF _Toc18852693 \h </w:instrText>
             </w:r>
             <w:r>
               <w:rPr>
@@ -1379,7 +1379,7 @@
               <w:lang w:eastAsia="en-GB"/>
             </w:rPr>
           </w:pPr>
-          <w:hyperlink w:anchor="_Toc18849576" w:history="1">
+          <w:hyperlink w:anchor="_Toc18852694" w:history="1">
             <w:r>
               <w:rPr>
                 <w:rStyle w:val="Hyperlink"/>
@@ -1421,7 +1421,7 @@
                 <w:noProof/>
                 <w:webHidden/>
               </w:rPr>
-              <w:instrText xml:space="preserve"> PAGEREF _Toc18849576 \h </w:instrText>
+              <w:instrText xml:space="preserve"> PAGEREF _Toc18852694 \h </w:instrText>
             </w:r>
             <w:r>
               <w:rPr>
@@ -1465,7 +1465,7 @@
               <w:lang w:eastAsia="en-GB"/>
             </w:rPr>
           </w:pPr>
-          <w:hyperlink w:anchor="_Toc18849577" w:history="1">
+          <w:hyperlink w:anchor="_Toc18852695" w:history="1">
             <w:r>
               <w:rPr>
                 <w:rStyle w:val="Hyperlink"/>
@@ -1507,7 +1507,7 @@
                 <w:noProof/>
                 <w:webHidden/>
               </w:rPr>
-              <w:instrText xml:space="preserve"> PAGEREF _Toc18849577 \h </w:instrText>
+              <w:instrText xml:space="preserve"> PAGEREF _Toc18852695 \h </w:instrText>
             </w:r>
             <w:r>
               <w:rPr>
@@ -1551,7 +1551,7 @@
               <w:lang w:eastAsia="en-GB"/>
             </w:rPr>
           </w:pPr>
-          <w:hyperlink w:anchor="_Toc18849578" w:history="1">
+          <w:hyperlink w:anchor="_Toc18852696" w:history="1">
             <w:r>
               <w:rPr>
                 <w:rStyle w:val="Hyperlink"/>
@@ -1593,7 +1593,7 @@
                 <w:noProof/>
                 <w:webHidden/>
               </w:rPr>
-              <w:instrText xml:space="preserve"> PAGEREF _Toc18849578 \h </w:instrText>
+              <w:instrText xml:space="preserve"> PAGEREF _Toc18852696 \h </w:instrText>
             </w:r>
             <w:r>
               <w:rPr>
@@ -1637,7 +1637,7 @@
               <w:lang w:eastAsia="en-GB"/>
             </w:rPr>
           </w:pPr>
-          <w:hyperlink w:anchor="_Toc18849579" w:history="1">
+          <w:hyperlink w:anchor="_Toc18852697" w:history="1">
             <w:r>
               <w:rPr>
                 <w:rStyle w:val="Hyperlink"/>
@@ -1679,7 +1679,7 @@
                 <w:noProof/>
                 <w:webHidden/>
               </w:rPr>
-              <w:instrText xml:space="preserve"> PAGEREF _Toc18849579 \h </w:instrText>
+              <w:instrText xml:space="preserve"> PAGEREF _Toc18852697 \h </w:instrText>
             </w:r>
             <w:r>
               <w:rPr>
@@ -1723,7 +1723,7 @@
               <w:lang w:eastAsia="en-GB"/>
             </w:rPr>
           </w:pPr>
-          <w:hyperlink w:anchor="_Toc18849580" w:history="1">
+          <w:hyperlink w:anchor="_Toc18852698" w:history="1">
             <w:r>
               <w:rPr>
                 <w:rStyle w:val="Hyperlink"/>
@@ -1765,7 +1765,7 @@
                 <w:noProof/>
                 <w:webHidden/>
               </w:rPr>
-              <w:instrText xml:space="preserve"> PAGEREF _Toc18849580 \h </w:instrText>
+              <w:instrText xml:space="preserve"> PAGEREF _Toc18852698 \h </w:instrText>
             </w:r>
             <w:r>
               <w:rPr>
@@ -1809,7 +1809,7 @@
               <w:lang w:eastAsia="en-GB"/>
             </w:rPr>
           </w:pPr>
-          <w:hyperlink w:anchor="_Toc18849581" w:history="1">
+          <w:hyperlink w:anchor="_Toc18852699" w:history="1">
             <w:r>
               <w:rPr>
                 <w:rStyle w:val="Hyperlink"/>
@@ -1851,7 +1851,7 @@
                 <w:noProof/>
                 <w:webHidden/>
               </w:rPr>
-              <w:instrText xml:space="preserve"> PAGEREF _Toc18849581 \h </w:instrText>
+              <w:instrText xml:space="preserve"> PAGEREF _Toc18852699 \h </w:instrText>
             </w:r>
             <w:r>
               <w:rPr>
@@ -1895,7 +1895,7 @@
               <w:lang w:eastAsia="en-GB"/>
             </w:rPr>
           </w:pPr>
-          <w:hyperlink w:anchor="_Toc18849582" w:history="1">
+          <w:hyperlink w:anchor="_Toc18852700" w:history="1">
             <w:r>
               <w:rPr>
                 <w:rStyle w:val="Hyperlink"/>
@@ -1937,7 +1937,7 @@
                 <w:noProof/>
                 <w:webHidden/>
               </w:rPr>
-              <w:instrText xml:space="preserve"> PAGEREF _Toc18849582 \h </w:instrText>
+              <w:instrText xml:space="preserve"> PAGEREF _Toc18852700 \h </w:instrText>
             </w:r>
             <w:r>
               <w:rPr>
@@ -1981,7 +1981,7 @@
               <w:lang w:eastAsia="en-GB"/>
             </w:rPr>
           </w:pPr>
-          <w:hyperlink w:anchor="_Toc18849583" w:history="1">
+          <w:hyperlink w:anchor="_Toc18852701" w:history="1">
             <w:r>
               <w:rPr>
                 <w:rStyle w:val="Hyperlink"/>
@@ -2023,7 +2023,7 @@
                 <w:noProof/>
                 <w:webHidden/>
               </w:rPr>
-              <w:instrText xml:space="preserve"> PAGEREF _Toc18849583 \h </w:instrText>
+              <w:instrText xml:space="preserve"> PAGEREF _Toc18852701 \h </w:instrText>
             </w:r>
             <w:r>
               <w:rPr>
@@ -2067,7 +2067,7 @@
               <w:lang w:eastAsia="en-GB"/>
             </w:rPr>
           </w:pPr>
-          <w:hyperlink w:anchor="_Toc18849584" w:history="1">
+          <w:hyperlink w:anchor="_Toc18852702" w:history="1">
             <w:r>
               <w:rPr>
                 <w:rStyle w:val="Hyperlink"/>
@@ -2109,7 +2109,7 @@
                 <w:noProof/>
                 <w:webHidden/>
               </w:rPr>
-              <w:instrText xml:space="preserve"> PAGEREF _Toc18849584 \h </w:instrText>
+              <w:instrText xml:space="preserve"> PAGEREF _Toc18852702 \h </w:instrText>
             </w:r>
             <w:r>
               <w:rPr>
@@ -2153,7 +2153,7 @@
               <w:lang w:eastAsia="en-GB"/>
             </w:rPr>
           </w:pPr>
-          <w:hyperlink w:anchor="_Toc18849585" w:history="1">
+          <w:hyperlink w:anchor="_Toc18852703" w:history="1">
             <w:r>
               <w:rPr>
                 <w:rStyle w:val="Hyperlink"/>
@@ -2195,7 +2195,7 @@
                 <w:noProof/>
                 <w:webHidden/>
               </w:rPr>
-              <w:instrText xml:space="preserve"> PAGEREF _Toc18849585 \h </w:instrText>
+              <w:instrText xml:space="preserve"> PAGEREF _Toc18852703 \h </w:instrText>
             </w:r>
             <w:r>
               <w:rPr>
@@ -2239,7 +2239,7 @@
               <w:lang w:eastAsia="en-GB"/>
             </w:rPr>
           </w:pPr>
-          <w:hyperlink w:anchor="_Toc18849586" w:history="1">
+          <w:hyperlink w:anchor="_Toc18852704" w:history="1">
             <w:r>
               <w:rPr>
                 <w:rStyle w:val="Hyperlink"/>
@@ -2281,7 +2281,7 @@
                 <w:noProof/>
                 <w:webHidden/>
               </w:rPr>
-              <w:instrText xml:space="preserve"> PAGEREF _Toc18849586 \h </w:instrText>
+              <w:instrText xml:space="preserve"> PAGEREF _Toc18852704 \h </w:instrText>
             </w:r>
             <w:r>
               <w:rPr>
@@ -2325,7 +2325,7 @@
               <w:lang w:eastAsia="en-GB"/>
             </w:rPr>
           </w:pPr>
-          <w:hyperlink w:anchor="_Toc18849587" w:history="1">
+          <w:hyperlink w:anchor="_Toc18852705" w:history="1">
             <w:r>
               <w:rPr>
                 <w:rStyle w:val="Hyperlink"/>
@@ -2367,7 +2367,7 @@
                 <w:noProof/>
                 <w:webHidden/>
               </w:rPr>
-              <w:instrText xml:space="preserve"> PAGEREF _Toc18849587 \h </w:instrText>
+              <w:instrText xml:space="preserve"> PAGEREF _Toc18852705 \h </w:instrText>
             </w:r>
             <w:r>
               <w:rPr>
@@ -2411,7 +2411,7 @@
               <w:lang w:eastAsia="en-GB"/>
             </w:rPr>
           </w:pPr>
-          <w:hyperlink w:anchor="_Toc18849588" w:history="1">
+          <w:hyperlink w:anchor="_Toc18852706" w:history="1">
             <w:r>
               <w:rPr>
                 <w:rStyle w:val="Hyperlink"/>
@@ -2453,7 +2453,7 @@
                 <w:noProof/>
                 <w:webHidden/>
               </w:rPr>
-              <w:instrText xml:space="preserve"> PAGEREF _Toc18849588 \h </w:instrText>
+              <w:instrText xml:space="preserve"> PAGEREF _Toc18852706 \h </w:instrText>
             </w:r>
             <w:r>
               <w:rPr>
@@ -2497,7 +2497,7 @@
               <w:lang w:eastAsia="en-GB"/>
             </w:rPr>
           </w:pPr>
-          <w:hyperlink w:anchor="_Toc18849589" w:history="1">
+          <w:hyperlink w:anchor="_Toc18852707" w:history="1">
             <w:r>
               <w:rPr>
                 <w:rStyle w:val="Hyperlink"/>
@@ -2539,7 +2539,7 @@
                 <w:noProof/>
                 <w:webHidden/>
               </w:rPr>
-              <w:instrText xml:space="preserve"> PAGEREF _Toc18849589 \h </w:instrText>
+              <w:instrText xml:space="preserve"> PAGEREF _Toc18852707 \h </w:instrText>
             </w:r>
             <w:r>
               <w:rPr>
@@ -2583,7 +2583,7 @@
               <w:lang w:eastAsia="en-GB"/>
             </w:rPr>
           </w:pPr>
-          <w:hyperlink w:anchor="_Toc18849590" w:history="1">
+          <w:hyperlink w:anchor="_Toc18852708" w:history="1">
             <w:r>
               <w:rPr>
                 <w:rStyle w:val="Hyperlink"/>
@@ -2625,7 +2625,7 @@
                 <w:noProof/>
                 <w:webHidden/>
               </w:rPr>
-              <w:instrText xml:space="preserve"> PAGEREF _Toc18849590 \h </w:instrText>
+              <w:instrText xml:space="preserve"> PAGEREF _Toc18852708 \h </w:instrText>
             </w:r>
             <w:r>
               <w:rPr>
@@ -2669,7 +2669,7 @@
               <w:lang w:eastAsia="en-GB"/>
             </w:rPr>
           </w:pPr>
-          <w:hyperlink w:anchor="_Toc18849591" w:history="1">
+          <w:hyperlink w:anchor="_Toc18852709" w:history="1">
             <w:r>
               <w:rPr>
                 <w:rStyle w:val="Hyperlink"/>
@@ -2711,7 +2711,7 @@
                 <w:noProof/>
                 <w:webHidden/>
               </w:rPr>
-              <w:instrText xml:space="preserve"> PAGEREF _Toc18849591 \h </w:instrText>
+              <w:instrText xml:space="preserve"> PAGEREF _Toc18852709 \h </w:instrText>
             </w:r>
             <w:r>
               <w:rPr>
@@ -2755,7 +2755,7 @@
               <w:lang w:eastAsia="en-GB"/>
             </w:rPr>
           </w:pPr>
-          <w:hyperlink w:anchor="_Toc18849592" w:history="1">
+          <w:hyperlink w:anchor="_Toc18852710" w:history="1">
             <w:r>
               <w:rPr>
                 <w:rStyle w:val="Hyperlink"/>
@@ -2797,7 +2797,7 @@
                 <w:noProof/>
                 <w:webHidden/>
               </w:rPr>
-              <w:instrText xml:space="preserve"> PAGEREF _Toc18849592 \h </w:instrText>
+              <w:instrText xml:space="preserve"> PAGEREF _Toc18852710 \h </w:instrText>
             </w:r>
             <w:r>
               <w:rPr>
@@ -2841,7 +2841,7 @@
               <w:lang w:eastAsia="en-GB"/>
             </w:rPr>
           </w:pPr>
-          <w:hyperlink w:anchor="_Toc18849593" w:history="1">
+          <w:hyperlink w:anchor="_Toc18852711" w:history="1">
             <w:r>
               <w:rPr>
                 <w:rStyle w:val="Hyperlink"/>
@@ -2883,7 +2883,7 @@
                 <w:noProof/>
                 <w:webHidden/>
               </w:rPr>
-              <w:instrText xml:space="preserve"> PAGEREF _Toc18849593 \h </w:instrText>
+              <w:instrText xml:space="preserve"> PAGEREF _Toc18852711 \h </w:instrText>
             </w:r>
             <w:r>
               <w:rPr>
@@ -2927,7 +2927,7 @@
               <w:lang w:eastAsia="en-GB"/>
             </w:rPr>
           </w:pPr>
-          <w:hyperlink w:anchor="_Toc18849594" w:history="1">
+          <w:hyperlink w:anchor="_Toc18852712" w:history="1">
             <w:r>
               <w:rPr>
                 <w:rStyle w:val="Hyperlink"/>
@@ -2969,7 +2969,7 @@
                 <w:noProof/>
                 <w:webHidden/>
               </w:rPr>
-              <w:instrText xml:space="preserve"> PAGEREF _Toc18849594 \h </w:instrText>
+              <w:instrText xml:space="preserve"> PAGEREF _Toc18852712 \h </w:instrText>
             </w:r>
             <w:r>
               <w:rPr>
@@ -3013,7 +3013,7 @@
               <w:lang w:eastAsia="en-GB"/>
             </w:rPr>
           </w:pPr>
-          <w:hyperlink w:anchor="_Toc18849595" w:history="1">
+          <w:hyperlink w:anchor="_Toc18852713" w:history="1">
             <w:r>
               <w:rPr>
                 <w:rStyle w:val="Hyperlink"/>
@@ -3055,7 +3055,7 @@
                 <w:noProof/>
                 <w:webHidden/>
               </w:rPr>
-              <w:instrText xml:space="preserve"> PAGEREF _Toc18849595 \h </w:instrText>
+              <w:instrText xml:space="preserve"> PAGEREF _Toc18852713 \h </w:instrText>
             </w:r>
             <w:r>
               <w:rPr>
@@ -3099,7 +3099,7 @@
               <w:lang w:eastAsia="en-GB"/>
             </w:rPr>
           </w:pPr>
-          <w:hyperlink w:anchor="_Toc18849596" w:history="1">
+          <w:hyperlink w:anchor="_Toc18852714" w:history="1">
             <w:r>
               <w:rPr>
                 <w:rStyle w:val="Hyperlink"/>
@@ -3141,7 +3141,7 @@
                 <w:noProof/>
                 <w:webHidden/>
               </w:rPr>
-              <w:instrText xml:space="preserve"> PAGEREF _Toc18849596 \h </w:instrText>
+              <w:instrText xml:space="preserve"> PAGEREF _Toc18852714 \h </w:instrText>
             </w:r>
             <w:r>
               <w:rPr>
@@ -3185,7 +3185,7 @@
               <w:lang w:eastAsia="en-GB"/>
             </w:rPr>
           </w:pPr>
-          <w:hyperlink w:anchor="_Toc18849597" w:history="1">
+          <w:hyperlink w:anchor="_Toc18852715" w:history="1">
             <w:r>
               <w:rPr>
                 <w:rStyle w:val="Hyperlink"/>
@@ -3227,7 +3227,7 @@
                 <w:noProof/>
                 <w:webHidden/>
               </w:rPr>
-              <w:instrText xml:space="preserve"> PAGEREF _Toc18849597 \h </w:instrText>
+              <w:instrText xml:space="preserve"> PAGEREF _Toc18852715 \h </w:instrText>
             </w:r>
             <w:r>
               <w:rPr>
@@ -3271,7 +3271,7 @@
               <w:lang w:eastAsia="en-GB"/>
             </w:rPr>
           </w:pPr>
-          <w:hyperlink w:anchor="_Toc18849598" w:history="1">
+          <w:hyperlink w:anchor="_Toc18852716" w:history="1">
             <w:r>
               <w:rPr>
                 <w:rStyle w:val="Hyperlink"/>
@@ -3313,7 +3313,7 @@
                 <w:noProof/>
                 <w:webHidden/>
               </w:rPr>
-              <w:instrText xml:space="preserve"> PAGEREF _Toc18849598 \h </w:instrText>
+              <w:instrText xml:space="preserve"> PAGEREF _Toc18852716 \h </w:instrText>
             </w:r>
             <w:r>
               <w:rPr>
@@ -3357,7 +3357,7 @@
               <w:lang w:eastAsia="en-GB"/>
             </w:rPr>
           </w:pPr>
-          <w:hyperlink w:anchor="_Toc18849599" w:history="1">
+          <w:hyperlink w:anchor="_Toc18852717" w:history="1">
             <w:r>
               <w:rPr>
                 <w:rStyle w:val="Hyperlink"/>
@@ -3399,7 +3399,7 @@
                 <w:noProof/>
                 <w:webHidden/>
               </w:rPr>
-              <w:instrText xml:space="preserve"> PAGEREF _Toc18849599 \h </w:instrText>
+              <w:instrText xml:space="preserve"> PAGEREF _Toc18852717 \h </w:instrText>
             </w:r>
             <w:r>
               <w:rPr>
@@ -3443,7 +3443,7 @@
               <w:lang w:eastAsia="en-GB"/>
             </w:rPr>
           </w:pPr>
-          <w:hyperlink w:anchor="_Toc18849600" w:history="1">
+          <w:hyperlink w:anchor="_Toc18852718" w:history="1">
             <w:r>
               <w:rPr>
                 <w:rStyle w:val="Hyperlink"/>
@@ -3485,7 +3485,7 @@
                 <w:noProof/>
                 <w:webHidden/>
               </w:rPr>
-              <w:instrText xml:space="preserve"> PAGEREF _Toc18849600 \h </w:instrText>
+              <w:instrText xml:space="preserve"> PAGEREF _Toc18852718 \h </w:instrText>
             </w:r>
             <w:r>
               <w:rPr>
@@ -3529,7 +3529,7 @@
               <w:lang w:eastAsia="en-GB"/>
             </w:rPr>
           </w:pPr>
-          <w:hyperlink w:anchor="_Toc18849601" w:history="1">
+          <w:hyperlink w:anchor="_Toc18852719" w:history="1">
             <w:r>
               <w:rPr>
                 <w:rStyle w:val="Hyperlink"/>
@@ -3571,7 +3571,7 @@
                 <w:noProof/>
                 <w:webHidden/>
               </w:rPr>
-              <w:instrText xml:space="preserve"> PAGEREF _Toc18849601 \h </w:instrText>
+              <w:instrText xml:space="preserve"> PAGEREF _Toc18852719 \h </w:instrText>
             </w:r>
             <w:r>
               <w:rPr>
@@ -3615,7 +3615,7 @@
               <w:lang w:eastAsia="en-GB"/>
             </w:rPr>
           </w:pPr>
-          <w:hyperlink w:anchor="_Toc18849602" w:history="1">
+          <w:hyperlink w:anchor="_Toc18852720" w:history="1">
             <w:r>
               <w:rPr>
                 <w:rStyle w:val="Hyperlink"/>
@@ -3657,7 +3657,7 @@
                 <w:noProof/>
                 <w:webHidden/>
               </w:rPr>
-              <w:instrText xml:space="preserve"> PAGEREF _Toc18849602 \h </w:instrText>
+              <w:instrText xml:space="preserve"> PAGEREF _Toc18852720 \h </w:instrText>
             </w:r>
             <w:r>
               <w:rPr>
@@ -3701,7 +3701,7 @@
               <w:lang w:eastAsia="en-GB"/>
             </w:rPr>
           </w:pPr>
-          <w:hyperlink w:anchor="_Toc18849603" w:history="1">
+          <w:hyperlink w:anchor="_Toc18852721" w:history="1">
             <w:r>
               <w:rPr>
                 <w:rStyle w:val="Hyperlink"/>
@@ -3743,7 +3743,7 @@
                 <w:noProof/>
                 <w:webHidden/>
               </w:rPr>
-              <w:instrText xml:space="preserve"> PAGEREF _Toc18849603 \h </w:instrText>
+              <w:instrText xml:space="preserve"> PAGEREF _Toc18852721 \h </w:instrText>
             </w:r>
             <w:r>
               <w:rPr>
@@ -3787,7 +3787,7 @@
               <w:lang w:eastAsia="en-GB"/>
             </w:rPr>
           </w:pPr>
-          <w:hyperlink w:anchor="_Toc18849604" w:history="1">
+          <w:hyperlink w:anchor="_Toc18852722" w:history="1">
             <w:r>
               <w:rPr>
                 <w:rStyle w:val="Hyperlink"/>
@@ -3829,7 +3829,7 @@
                 <w:noProof/>
                 <w:webHidden/>
               </w:rPr>
-              <w:instrText xml:space="preserve"> PAGEREF _Toc18849604 \h </w:instrText>
+              <w:instrText xml:space="preserve"> PAGEREF _Toc18852722 \h </w:instrText>
             </w:r>
             <w:r>
               <w:rPr>
@@ -3873,7 +3873,7 @@
               <w:lang w:eastAsia="en-GB"/>
             </w:rPr>
           </w:pPr>
-          <w:hyperlink w:anchor="_Toc18849605" w:history="1">
+          <w:hyperlink w:anchor="_Toc18852723" w:history="1">
             <w:r>
               <w:rPr>
                 <w:rStyle w:val="Hyperlink"/>
@@ -3915,7 +3915,7 @@
                 <w:noProof/>
                 <w:webHidden/>
               </w:rPr>
-              <w:instrText xml:space="preserve"> PAGEREF _Toc18849605 \h </w:instrText>
+              <w:instrText xml:space="preserve"> PAGEREF _Toc18852723 \h </w:instrText>
             </w:r>
             <w:r>
               <w:rPr>
@@ -3959,7 +3959,7 @@
               <w:lang w:eastAsia="en-GB"/>
             </w:rPr>
           </w:pPr>
-          <w:hyperlink w:anchor="_Toc18849606" w:history="1">
+          <w:hyperlink w:anchor="_Toc18852724" w:history="1">
             <w:r>
               <w:rPr>
                 <w:rStyle w:val="Hyperlink"/>
@@ -4001,7 +4001,7 @@
                 <w:noProof/>
                 <w:webHidden/>
               </w:rPr>
-              <w:instrText xml:space="preserve"> PAGEREF _Toc18849606 \h </w:instrText>
+              <w:instrText xml:space="preserve"> PAGEREF _Toc18852724 \h </w:instrText>
             </w:r>
             <w:r>
               <w:rPr>
@@ -4045,7 +4045,7 @@
               <w:lang w:eastAsia="en-GB"/>
             </w:rPr>
           </w:pPr>
-          <w:hyperlink w:anchor="_Toc18849607" w:history="1">
+          <w:hyperlink w:anchor="_Toc18852725" w:history="1">
             <w:r>
               <w:rPr>
                 <w:rStyle w:val="Hyperlink"/>
@@ -4087,7 +4087,7 @@
                 <w:noProof/>
                 <w:webHidden/>
               </w:rPr>
-              <w:instrText xml:space="preserve"> PAGEREF _Toc18849607 \h </w:instrText>
+              <w:instrText xml:space="preserve"> PAGEREF _Toc18852725 \h </w:instrText>
             </w:r>
             <w:r>
               <w:rPr>
@@ -4131,7 +4131,7 @@
               <w:lang w:eastAsia="en-GB"/>
             </w:rPr>
           </w:pPr>
-          <w:hyperlink w:anchor="_Toc18849608" w:history="1">
+          <w:hyperlink w:anchor="_Toc18852726" w:history="1">
             <w:r>
               <w:rPr>
                 <w:rStyle w:val="Hyperlink"/>
@@ -4173,7 +4173,7 @@
                 <w:noProof/>
                 <w:webHidden/>
               </w:rPr>
-              <w:instrText xml:space="preserve"> PAGEREF _Toc18849608 \h </w:instrText>
+              <w:instrText xml:space="preserve"> PAGEREF _Toc18852726 \h </w:instrText>
             </w:r>
             <w:r>
               <w:rPr>
@@ -4217,7 +4217,7 @@
               <w:lang w:eastAsia="en-GB"/>
             </w:rPr>
           </w:pPr>
-          <w:hyperlink w:anchor="_Toc18849609" w:history="1">
+          <w:hyperlink w:anchor="_Toc18852727" w:history="1">
             <w:r>
               <w:rPr>
                 <w:rStyle w:val="Hyperlink"/>
@@ -4259,7 +4259,7 @@
                 <w:noProof/>
                 <w:webHidden/>
               </w:rPr>
-              <w:instrText xml:space="preserve"> PAGEREF _Toc18849609 \h </w:instrText>
+              <w:instrText xml:space="preserve"> PAGEREF _Toc18852727 \h </w:instrText>
             </w:r>
             <w:r>
               <w:rPr>
@@ -4303,7 +4303,7 @@
               <w:lang w:eastAsia="en-GB"/>
             </w:rPr>
           </w:pPr>
-          <w:hyperlink w:anchor="_Toc18849610" w:history="1">
+          <w:hyperlink w:anchor="_Toc18852728" w:history="1">
             <w:r>
               <w:rPr>
                 <w:rStyle w:val="Hyperlink"/>
@@ -4345,7 +4345,7 @@
                 <w:noProof/>
                 <w:webHidden/>
               </w:rPr>
-              <w:instrText xml:space="preserve"> PAGEREF _Toc18849610 \h </w:instrText>
+              <w:instrText xml:space="preserve"> PAGEREF _Toc18852728 \h </w:instrText>
             </w:r>
             <w:r>
               <w:rPr>
@@ -4389,7 +4389,7 @@
               <w:lang w:eastAsia="en-GB"/>
             </w:rPr>
           </w:pPr>
-          <w:hyperlink w:anchor="_Toc18849611" w:history="1">
+          <w:hyperlink w:anchor="_Toc18852729" w:history="1">
             <w:r>
               <w:rPr>
                 <w:rStyle w:val="Hyperlink"/>
@@ -4431,7 +4431,7 @@
                 <w:noProof/>
                 <w:webHidden/>
               </w:rPr>
-              <w:instrText xml:space="preserve"> PAGEREF _Toc18849611 \h </w:instrText>
+              <w:instrText xml:space="preserve"> PAGEREF _Toc18852729 \h </w:instrText>
             </w:r>
             <w:r>
               <w:rPr>
@@ -4451,7 +4451,7 @@
                 <w:noProof/>
                 <w:webHidden/>
               </w:rPr>
-              <w:t>39</w:t>
+              <w:t>40</w:t>
             </w:r>
             <w:r>
               <w:rPr>
@@ -4475,7 +4475,7 @@
               <w:lang w:eastAsia="en-GB"/>
             </w:rPr>
           </w:pPr>
-          <w:hyperlink w:anchor="_Toc18849612" w:history="1">
+          <w:hyperlink w:anchor="_Toc18852730" w:history="1">
             <w:r>
               <w:rPr>
                 <w:rStyle w:val="Hyperlink"/>
@@ -4517,7 +4517,7 @@
                 <w:noProof/>
                 <w:webHidden/>
               </w:rPr>
-              <w:instrText xml:space="preserve"> PAGEREF _Toc18849612 \h </w:instrText>
+              <w:instrText xml:space="preserve"> PAGEREF _Toc18852730 \h </w:instrText>
             </w:r>
             <w:r>
               <w:rPr>
@@ -4537,7 +4537,7 @@
                 <w:noProof/>
                 <w:webHidden/>
               </w:rPr>
-              <w:t>39</w:t>
+              <w:t>40</w:t>
             </w:r>
             <w:r>
               <w:rPr>
@@ -4561,7 +4561,7 @@
               <w:lang w:eastAsia="en-GB"/>
             </w:rPr>
           </w:pPr>
-          <w:hyperlink w:anchor="_Toc18849613" w:history="1">
+          <w:hyperlink w:anchor="_Toc18852731" w:history="1">
             <w:r>
               <w:rPr>
                 <w:rStyle w:val="Hyperlink"/>
@@ -4603,7 +4603,7 @@
                 <w:noProof/>
                 <w:webHidden/>
               </w:rPr>
-              <w:instrText xml:space="preserve"> PAGEREF _Toc18849613 \h </w:instrText>
+              <w:instrText xml:space="preserve"> PAGEREF _Toc18852731 \h </w:instrText>
             </w:r>
             <w:r>
               <w:rPr>
@@ -4623,7 +4623,7 @@
                 <w:noProof/>
                 <w:webHidden/>
               </w:rPr>
-              <w:t>39</w:t>
+              <w:t>40</w:t>
             </w:r>
             <w:r>
               <w:rPr>
@@ -4647,7 +4647,7 @@
               <w:lang w:eastAsia="en-GB"/>
             </w:rPr>
           </w:pPr>
-          <w:hyperlink w:anchor="_Toc18849614" w:history="1">
+          <w:hyperlink w:anchor="_Toc18852732" w:history="1">
             <w:r>
               <w:rPr>
                 <w:rStyle w:val="Hyperlink"/>
@@ -4689,7 +4689,7 @@
                 <w:noProof/>
                 <w:webHidden/>
               </w:rPr>
-              <w:instrText xml:space="preserve"> PAGEREF _Toc18849614 \h </w:instrText>
+              <w:instrText xml:space="preserve"> PAGEREF _Toc18852732 \h </w:instrText>
             </w:r>
             <w:r>
               <w:rPr>
@@ -4709,7 +4709,7 @@
                 <w:noProof/>
                 <w:webHidden/>
               </w:rPr>
-              <w:t>39</w:t>
+              <w:t>40</w:t>
             </w:r>
             <w:r>
               <w:rPr>
@@ -4733,7 +4733,7 @@
               <w:lang w:eastAsia="en-GB"/>
             </w:rPr>
           </w:pPr>
-          <w:hyperlink w:anchor="_Toc18849615" w:history="1">
+          <w:hyperlink w:anchor="_Toc18852733" w:history="1">
             <w:r>
               <w:rPr>
                 <w:rStyle w:val="Hyperlink"/>
@@ -4775,7 +4775,7 @@
                 <w:noProof/>
                 <w:webHidden/>
               </w:rPr>
-              <w:instrText xml:space="preserve"> PAGEREF _Toc18849615 \h </w:instrText>
+              <w:instrText xml:space="preserve"> PAGEREF _Toc18852733 \h </w:instrText>
             </w:r>
             <w:r>
               <w:rPr>
@@ -4795,7 +4795,7 @@
                 <w:noProof/>
                 <w:webHidden/>
               </w:rPr>
-              <w:t>39</w:t>
+              <w:t>40</w:t>
             </w:r>
             <w:r>
               <w:rPr>
@@ -4819,7 +4819,7 @@
               <w:lang w:eastAsia="en-GB"/>
             </w:rPr>
           </w:pPr>
-          <w:hyperlink w:anchor="_Toc18849616" w:history="1">
+          <w:hyperlink w:anchor="_Toc18852734" w:history="1">
             <w:r>
               <w:rPr>
                 <w:rStyle w:val="Hyperlink"/>
@@ -4861,7 +4861,7 @@
                 <w:noProof/>
                 <w:webHidden/>
               </w:rPr>
-              <w:instrText xml:space="preserve"> PAGEREF _Toc18849616 \h </w:instrText>
+              <w:instrText xml:space="preserve"> PAGEREF _Toc18852734 \h </w:instrText>
             </w:r>
             <w:r>
               <w:rPr>
@@ -4881,7 +4881,7 @@
                 <w:noProof/>
                 <w:webHidden/>
               </w:rPr>
-              <w:t>39</w:t>
+              <w:t>40</w:t>
             </w:r>
             <w:r>
               <w:rPr>
@@ -4905,7 +4905,7 @@
               <w:lang w:eastAsia="en-GB"/>
             </w:rPr>
           </w:pPr>
-          <w:hyperlink w:anchor="_Toc18849617" w:history="1">
+          <w:hyperlink w:anchor="_Toc18852735" w:history="1">
             <w:r>
               <w:rPr>
                 <w:rStyle w:val="Hyperlink"/>
@@ -4947,7 +4947,7 @@
                 <w:noProof/>
                 <w:webHidden/>
               </w:rPr>
-              <w:instrText xml:space="preserve"> PAGEREF _Toc18849617 \h </w:instrText>
+              <w:instrText xml:space="preserve"> PAGEREF _Toc18852735 \h </w:instrText>
             </w:r>
             <w:r>
               <w:rPr>
@@ -4967,7 +4967,7 @@
                 <w:noProof/>
                 <w:webHidden/>
               </w:rPr>
-              <w:t>39</w:t>
+              <w:t>40</w:t>
             </w:r>
             <w:r>
               <w:rPr>
@@ -4990,7 +4990,7 @@
               <w:lang w:eastAsia="en-GB"/>
             </w:rPr>
           </w:pPr>
-          <w:hyperlink w:anchor="_Toc18849618" w:history="1">
+          <w:hyperlink w:anchor="_Toc18852736" w:history="1">
             <w:r>
               <w:rPr>
                 <w:rStyle w:val="Hyperlink"/>
@@ -5017,7 +5017,7 @@
                 <w:noProof/>
                 <w:webHidden/>
               </w:rPr>
-              <w:instrText xml:space="preserve"> PAGEREF _Toc18849618 \h </w:instrText>
+              <w:instrText xml:space="preserve"> PAGEREF _Toc18852736 \h </w:instrText>
             </w:r>
             <w:r>
               <w:rPr>
@@ -5037,7 +5037,7 @@
                 <w:noProof/>
                 <w:webHidden/>
               </w:rPr>
-              <w:t>40</w:t>
+              <w:t>42</w:t>
             </w:r>
             <w:r>
               <w:rPr>
@@ -5060,7 +5060,7 @@
               <w:lang w:eastAsia="en-GB"/>
             </w:rPr>
           </w:pPr>
-          <w:hyperlink w:anchor="_Toc18849619" w:history="1">
+          <w:hyperlink w:anchor="_Toc18852737" w:history="1">
             <w:r>
               <w:rPr>
                 <w:rStyle w:val="Hyperlink"/>
@@ -5087,7 +5087,7 @@
                 <w:noProof/>
                 <w:webHidden/>
               </w:rPr>
-              <w:instrText xml:space="preserve"> PAGEREF _Toc18849619 \h </w:instrText>
+              <w:instrText xml:space="preserve"> PAGEREF _Toc18852737 \h </w:instrText>
             </w:r>
             <w:r>
               <w:rPr>
@@ -5107,7 +5107,7 @@
                 <w:noProof/>
                 <w:webHidden/>
               </w:rPr>
-              <w:t>41</w:t>
+              <w:t>43</w:t>
             </w:r>
             <w:r>
               <w:rPr>
@@ -5130,7 +5130,7 @@
               <w:lang w:eastAsia="en-GB"/>
             </w:rPr>
           </w:pPr>
-          <w:hyperlink w:anchor="_Toc18849620" w:history="1">
+          <w:hyperlink w:anchor="_Toc18852738" w:history="1">
             <w:r>
               <w:rPr>
                 <w:rStyle w:val="Hyperlink"/>
@@ -5157,7 +5157,7 @@
                 <w:noProof/>
                 <w:webHidden/>
               </w:rPr>
-              <w:instrText xml:space="preserve"> PAGEREF _Toc18849620 \h </w:instrText>
+              <w:instrText xml:space="preserve"> PAGEREF _Toc18852738 \h </w:instrText>
             </w:r>
             <w:r>
               <w:rPr>
@@ -5177,7 +5177,7 @@
                 <w:noProof/>
                 <w:webHidden/>
               </w:rPr>
-              <w:t>43</w:t>
+              <w:t>45</w:t>
             </w:r>
             <w:r>
               <w:rPr>
@@ -5200,7 +5200,7 @@
               <w:lang w:eastAsia="en-GB"/>
             </w:rPr>
           </w:pPr>
-          <w:hyperlink w:anchor="_Toc18849621" w:history="1">
+          <w:hyperlink w:anchor="_Toc18852739" w:history="1">
             <w:r>
               <w:rPr>
                 <w:rStyle w:val="Hyperlink"/>
@@ -5227,7 +5227,7 @@
                 <w:noProof/>
                 <w:webHidden/>
               </w:rPr>
-              <w:instrText xml:space="preserve"> PAGEREF _Toc18849621 \h </w:instrText>
+              <w:instrText xml:space="preserve"> PAGEREF _Toc18852739 \h </w:instrText>
             </w:r>
             <w:r>
               <w:rPr>
@@ -5247,7 +5247,7 @@
                 <w:noProof/>
                 <w:webHidden/>
               </w:rPr>
-              <w:t>44</w:t>
+              <w:t>46</w:t>
             </w:r>
             <w:r>
               <w:rPr>
@@ -5270,7 +5270,7 @@
               <w:lang w:eastAsia="en-GB"/>
             </w:rPr>
           </w:pPr>
-          <w:hyperlink w:anchor="_Toc18849622" w:history="1">
+          <w:hyperlink w:anchor="_Toc18852740" w:history="1">
             <w:r>
               <w:rPr>
                 <w:rStyle w:val="Hyperlink"/>
@@ -5297,7 +5297,7 @@
                 <w:noProof/>
                 <w:webHidden/>
               </w:rPr>
-              <w:instrText xml:space="preserve"> PAGEREF _Toc18849622 \h </w:instrText>
+              <w:instrText xml:space="preserve"> PAGEREF _Toc18852740 \h </w:instrText>
             </w:r>
             <w:r>
               <w:rPr>
@@ -5317,7 +5317,7 @@
                 <w:noProof/>
                 <w:webHidden/>
               </w:rPr>
-              <w:t>44</w:t>
+              <w:t>46</w:t>
             </w:r>
             <w:r>
               <w:rPr>
@@ -5340,7 +5340,7 @@
               <w:lang w:eastAsia="en-GB"/>
             </w:rPr>
           </w:pPr>
-          <w:hyperlink w:anchor="_Toc18849623" w:history="1">
+          <w:hyperlink w:anchor="_Toc18852741" w:history="1">
             <w:r>
               <w:rPr>
                 <w:rStyle w:val="Hyperlink"/>
@@ -5367,7 +5367,7 @@
                 <w:noProof/>
                 <w:webHidden/>
               </w:rPr>
-              <w:instrText xml:space="preserve"> PAGEREF _Toc18849623 \h </w:instrText>
+              <w:instrText xml:space="preserve"> PAGEREF _Toc18852741 \h </w:instrText>
             </w:r>
             <w:r>
               <w:rPr>
@@ -5387,7 +5387,7 @@
                 <w:noProof/>
                 <w:webHidden/>
               </w:rPr>
-              <w:t>45</w:t>
+              <w:t>47</w:t>
             </w:r>
             <w:r>
               <w:rPr>
@@ -5410,7 +5410,7 @@
               <w:lang w:eastAsia="en-GB"/>
             </w:rPr>
           </w:pPr>
-          <w:hyperlink w:anchor="_Toc18849624" w:history="1">
+          <w:hyperlink w:anchor="_Toc18852742" w:history="1">
             <w:r>
               <w:rPr>
                 <w:rStyle w:val="Hyperlink"/>
@@ -5437,7 +5437,7 @@
                 <w:noProof/>
                 <w:webHidden/>
               </w:rPr>
-              <w:instrText xml:space="preserve"> PAGEREF _Toc18849624 \h </w:instrText>
+              <w:instrText xml:space="preserve"> PAGEREF _Toc18852742 \h </w:instrText>
             </w:r>
             <w:r>
               <w:rPr>
@@ -5457,7 +5457,7 @@
                 <w:noProof/>
                 <w:webHidden/>
               </w:rPr>
-              <w:t>49</w:t>
+              <w:t>51</w:t>
             </w:r>
             <w:r>
               <w:rPr>
@@ -5480,7 +5480,7 @@
               <w:lang w:eastAsia="en-GB"/>
             </w:rPr>
           </w:pPr>
-          <w:hyperlink w:anchor="_Toc18849625" w:history="1">
+          <w:hyperlink w:anchor="_Toc18852743" w:history="1">
             <w:r>
               <w:rPr>
                 <w:rStyle w:val="Hyperlink"/>
@@ -5507,7 +5507,7 @@
                 <w:noProof/>
                 <w:webHidden/>
               </w:rPr>
-              <w:instrText xml:space="preserve"> PAGEREF _Toc18849625 \h </w:instrText>
+              <w:instrText xml:space="preserve"> PAGEREF _Toc18852743 \h </w:instrText>
             </w:r>
             <w:r>
               <w:rPr>
@@ -5527,7 +5527,7 @@
                 <w:noProof/>
                 <w:webHidden/>
               </w:rPr>
-              <w:t>54</w:t>
+              <w:t>56</w:t>
             </w:r>
             <w:r>
               <w:rPr>
@@ -5550,7 +5550,7 @@
               <w:lang w:eastAsia="en-GB"/>
             </w:rPr>
           </w:pPr>
-          <w:hyperlink w:anchor="_Toc18849626" w:history="1">
+          <w:hyperlink w:anchor="_Toc18852744" w:history="1">
             <w:r>
               <w:rPr>
                 <w:rStyle w:val="Hyperlink"/>
@@ -5577,7 +5577,7 @@
                 <w:noProof/>
                 <w:webHidden/>
               </w:rPr>
-              <w:instrText xml:space="preserve"> PAGEREF _Toc18849626 \h </w:instrText>
+              <w:instrText xml:space="preserve"> PAGEREF _Toc18852744 \h </w:instrText>
             </w:r>
             <w:r>
               <w:rPr>
@@ -5597,7 +5597,7 @@
                 <w:noProof/>
                 <w:webHidden/>
               </w:rPr>
-              <w:t>62</w:t>
+              <w:t>64</w:t>
             </w:r>
             <w:r>
               <w:rPr>
@@ -5620,7 +5620,7 @@
               <w:lang w:eastAsia="en-GB"/>
             </w:rPr>
           </w:pPr>
-          <w:hyperlink w:anchor="_Toc18849627" w:history="1">
+          <w:hyperlink w:anchor="_Toc18852745" w:history="1">
             <w:r>
               <w:rPr>
                 <w:rStyle w:val="Hyperlink"/>
@@ -5647,7 +5647,7 @@
                 <w:noProof/>
                 <w:webHidden/>
               </w:rPr>
-              <w:instrText xml:space="preserve"> PAGEREF _Toc18849627 \h </w:instrText>
+              <w:instrText xml:space="preserve"> PAGEREF _Toc18852745 \h </w:instrText>
             </w:r>
             <w:r>
               <w:rPr>
@@ -5667,7 +5667,7 @@
                 <w:noProof/>
                 <w:webHidden/>
               </w:rPr>
-              <w:t>63</w:t>
+              <w:t>65</w:t>
             </w:r>
             <w:r>
               <w:rPr>
@@ -5690,7 +5690,7 @@
               <w:lang w:eastAsia="en-GB"/>
             </w:rPr>
           </w:pPr>
-          <w:hyperlink w:anchor="_Toc18849628" w:history="1">
+          <w:hyperlink w:anchor="_Toc18852746" w:history="1">
             <w:r>
               <w:rPr>
                 <w:rStyle w:val="Hyperlink"/>
@@ -5717,7 +5717,7 @@
                 <w:noProof/>
                 <w:webHidden/>
               </w:rPr>
-              <w:instrText xml:space="preserve"> PAGEREF _Toc18849628 \h </w:instrText>
+              <w:instrText xml:space="preserve"> PAGEREF _Toc18852746 \h </w:instrText>
             </w:r>
             <w:r>
               <w:rPr>
@@ -5737,7 +5737,7 @@
                 <w:noProof/>
                 <w:webHidden/>
               </w:rPr>
-              <w:t>63</w:t>
+              <w:t>66</w:t>
             </w:r>
             <w:r>
               <w:rPr>
@@ -5760,7 +5760,7 @@
               <w:lang w:eastAsia="en-GB"/>
             </w:rPr>
           </w:pPr>
-          <w:hyperlink w:anchor="_Toc18849629" w:history="1">
+          <w:hyperlink w:anchor="_Toc18852747" w:history="1">
             <w:r>
               <w:rPr>
                 <w:rStyle w:val="Hyperlink"/>
@@ -5787,7 +5787,7 @@
                 <w:noProof/>
                 <w:webHidden/>
               </w:rPr>
-              <w:instrText xml:space="preserve"> PAGEREF _Toc18849629 \h </w:instrText>
+              <w:instrText xml:space="preserve"> PAGEREF _Toc18852747 \h </w:instrText>
             </w:r>
             <w:r>
               <w:rPr>
@@ -5807,7 +5807,7 @@
                 <w:noProof/>
                 <w:webHidden/>
               </w:rPr>
-              <w:t>63</w:t>
+              <w:t>66</w:t>
             </w:r>
             <w:r>
               <w:rPr>
@@ -5830,7 +5830,7 @@
               <w:lang w:eastAsia="en-GB"/>
             </w:rPr>
           </w:pPr>
-          <w:hyperlink w:anchor="_Toc18849630" w:history="1">
+          <w:hyperlink w:anchor="_Toc18852748" w:history="1">
             <w:r>
               <w:rPr>
                 <w:rStyle w:val="Hyperlink"/>
@@ -5857,7 +5857,7 @@
                 <w:noProof/>
                 <w:webHidden/>
               </w:rPr>
-              <w:instrText xml:space="preserve"> PAGEREF _Toc18849630 \h </w:instrText>
+              <w:instrText xml:space="preserve"> PAGEREF _Toc18852748 \h </w:instrText>
             </w:r>
             <w:r>
               <w:rPr>
@@ -5877,7 +5877,7 @@
                 <w:noProof/>
                 <w:webHidden/>
               </w:rPr>
-              <w:t>63</w:t>
+              <w:t>66</w:t>
             </w:r>
             <w:r>
               <w:rPr>
@@ -5900,7 +5900,7 @@
               <w:lang w:eastAsia="en-GB"/>
             </w:rPr>
           </w:pPr>
-          <w:hyperlink w:anchor="_Toc18849631" w:history="1">
+          <w:hyperlink w:anchor="_Toc18852749" w:history="1">
             <w:r>
               <w:rPr>
                 <w:rStyle w:val="Hyperlink"/>
@@ -5927,7 +5927,7 @@
                 <w:noProof/>
                 <w:webHidden/>
               </w:rPr>
-              <w:instrText xml:space="preserve"> PAGEREF _Toc18849631 \h </w:instrText>
+              <w:instrText xml:space="preserve"> PAGEREF _Toc18852749 \h </w:instrText>
             </w:r>
             <w:r>
               <w:rPr>
@@ -5947,7 +5947,7 @@
                 <w:noProof/>
                 <w:webHidden/>
               </w:rPr>
-              <w:t>63</w:t>
+              <w:t>66</w:t>
             </w:r>
             <w:r>
               <w:rPr>
@@ -5970,7 +5970,7 @@
               <w:lang w:eastAsia="en-GB"/>
             </w:rPr>
           </w:pPr>
-          <w:hyperlink w:anchor="_Toc18849632" w:history="1">
+          <w:hyperlink w:anchor="_Toc18852750" w:history="1">
             <w:r>
               <w:rPr>
                 <w:rStyle w:val="Hyperlink"/>
@@ -5997,7 +5997,7 @@
                 <w:noProof/>
                 <w:webHidden/>
               </w:rPr>
-              <w:instrText xml:space="preserve"> PAGEREF _Toc18849632 \h </w:instrText>
+              <w:instrText xml:space="preserve"> PAGEREF _Toc18852750 \h </w:instrText>
             </w:r>
             <w:r>
               <w:rPr>
@@ -6017,7 +6017,7 @@
                 <w:noProof/>
                 <w:webHidden/>
               </w:rPr>
-              <w:t>63</w:t>
+              <w:t>66</w:t>
             </w:r>
             <w:r>
               <w:rPr>
@@ -6040,7 +6040,7 @@
               <w:lang w:eastAsia="en-GB"/>
             </w:rPr>
           </w:pPr>
-          <w:hyperlink w:anchor="_Toc18849633" w:history="1">
+          <w:hyperlink w:anchor="_Toc18852751" w:history="1">
             <w:r>
               <w:rPr>
                 <w:rStyle w:val="Hyperlink"/>
@@ -6067,7 +6067,7 @@
                 <w:noProof/>
                 <w:webHidden/>
               </w:rPr>
-              <w:instrText xml:space="preserve"> PAGEREF _Toc18849633 \h </w:instrText>
+              <w:instrText xml:space="preserve"> PAGEREF _Toc18852751 \h </w:instrText>
             </w:r>
             <w:r>
               <w:rPr>
@@ -6087,7 +6087,7 @@
                 <w:noProof/>
                 <w:webHidden/>
               </w:rPr>
-              <w:t>64</w:t>
+              <w:t>67</w:t>
             </w:r>
             <w:r>
               <w:rPr>
@@ -6110,7 +6110,7 @@
               <w:lang w:eastAsia="en-GB"/>
             </w:rPr>
           </w:pPr>
-          <w:hyperlink w:anchor="_Toc18849634" w:history="1">
+          <w:hyperlink w:anchor="_Toc18852752" w:history="1">
             <w:r>
               <w:rPr>
                 <w:rStyle w:val="Hyperlink"/>
@@ -6137,7 +6137,7 @@
                 <w:noProof/>
                 <w:webHidden/>
               </w:rPr>
-              <w:instrText xml:space="preserve"> PAGEREF _Toc18849634 \h </w:instrText>
+              <w:instrText xml:space="preserve"> PAGEREF _Toc18852752 \h </w:instrText>
             </w:r>
             <w:r>
               <w:rPr>
@@ -6157,7 +6157,7 @@
                 <w:noProof/>
                 <w:webHidden/>
               </w:rPr>
-              <w:t>64</w:t>
+              <w:t>67</w:t>
             </w:r>
             <w:r>
               <w:rPr>
@@ -6185,6 +6185,8 @@
       <w:r>
         <w:br w:type="page"/>
       </w:r>
+      <w:bookmarkStart w:id="1" w:name="_GoBack"/>
+      <w:bookmarkEnd w:id="1"/>
     </w:p>
     <w:p>
       <w:pPr>
@@ -6195,12 +6197,12 @@
         </w:numPr>
         <w:ind w:left="432" w:hanging="432"/>
       </w:pPr>
-      <w:bookmarkStart w:id="1" w:name="_Toc18849563"/>
+      <w:bookmarkStart w:id="2" w:name="_Toc18852681"/>
       <w:r>
         <w:lastRenderedPageBreak/>
         <w:t>Table of Figures</w:t>
       </w:r>
-      <w:bookmarkEnd w:id="1"/>
+      <w:bookmarkEnd w:id="2"/>
     </w:p>
     <w:p>
       <w:pPr>
@@ -6223,7 +6225,7 @@
       <w:r>
         <w:fldChar w:fldCharType="separate"/>
       </w:r>
-      <w:hyperlink w:anchor="_Toc18849635" w:history="1">
+      <w:hyperlink w:anchor="_Toc18852653" w:history="1">
         <w:r>
           <w:rPr>
             <w:rStyle w:val="Hyperlink"/>
@@ -6250,7 +6252,7 @@
             <w:noProof/>
             <w:webHidden/>
           </w:rPr>
-          <w:instrText xml:space="preserve"> PAGEREF _Toc18849635 \h </w:instrText>
+          <w:instrText xml:space="preserve"> PAGEREF _Toc18852653 \h </w:instrText>
         </w:r>
         <w:r>
           <w:rPr>
@@ -6293,7 +6295,7 @@
           <w:lang w:eastAsia="en-GB"/>
         </w:rPr>
       </w:pPr>
-      <w:hyperlink w:anchor="_Toc18849636" w:history="1">
+      <w:hyperlink w:anchor="_Toc18852654" w:history="1">
         <w:r>
           <w:rPr>
             <w:rStyle w:val="Hyperlink"/>
@@ -6320,7 +6322,7 @@
             <w:noProof/>
             <w:webHidden/>
           </w:rPr>
-          <w:instrText xml:space="preserve"> PAGEREF _Toc18849636 \h </w:instrText>
+          <w:instrText xml:space="preserve"> PAGEREF _Toc18852654 \h </w:instrText>
         </w:r>
         <w:r>
           <w:rPr>
@@ -6363,7 +6365,7 @@
           <w:lang w:eastAsia="en-GB"/>
         </w:rPr>
       </w:pPr>
-      <w:hyperlink w:anchor="_Toc18849637" w:history="1">
+      <w:hyperlink w:anchor="_Toc18852655" w:history="1">
         <w:r>
           <w:rPr>
             <w:rStyle w:val="Hyperlink"/>
@@ -6390,7 +6392,7 @@
             <w:noProof/>
             <w:webHidden/>
           </w:rPr>
-          <w:instrText xml:space="preserve"> PAGEREF _Toc18849637 \h </w:instrText>
+          <w:instrText xml:space="preserve"> PAGEREF _Toc18852655 \h </w:instrText>
         </w:r>
         <w:r>
           <w:rPr>
@@ -6433,7 +6435,7 @@
           <w:lang w:eastAsia="en-GB"/>
         </w:rPr>
       </w:pPr>
-      <w:hyperlink w:anchor="_Toc18849638" w:history="1">
+      <w:hyperlink w:anchor="_Toc18852656" w:history="1">
         <w:r>
           <w:rPr>
             <w:rStyle w:val="Hyperlink"/>
@@ -6460,7 +6462,7 @@
             <w:noProof/>
             <w:webHidden/>
           </w:rPr>
-          <w:instrText xml:space="preserve"> PAGEREF _Toc18849638 \h </w:instrText>
+          <w:instrText xml:space="preserve"> PAGEREF _Toc18852656 \h </w:instrText>
         </w:r>
         <w:r>
           <w:rPr>
@@ -6503,7 +6505,7 @@
           <w:lang w:eastAsia="en-GB"/>
         </w:rPr>
       </w:pPr>
-      <w:hyperlink w:anchor="_Toc18849639" w:history="1">
+      <w:hyperlink w:anchor="_Toc18852657" w:history="1">
         <w:r>
           <w:rPr>
             <w:rStyle w:val="Hyperlink"/>
@@ -6530,7 +6532,7 @@
             <w:noProof/>
             <w:webHidden/>
           </w:rPr>
-          <w:instrText xml:space="preserve"> PAGEREF _Toc18849639 \h </w:instrText>
+          <w:instrText xml:space="preserve"> PAGEREF _Toc18852657 \h </w:instrText>
         </w:r>
         <w:r>
           <w:rPr>
@@ -6573,7 +6575,7 @@
           <w:lang w:eastAsia="en-GB"/>
         </w:rPr>
       </w:pPr>
-      <w:hyperlink w:anchor="_Toc18849640" w:history="1">
+      <w:hyperlink w:anchor="_Toc18852658" w:history="1">
         <w:r>
           <w:rPr>
             <w:rStyle w:val="Hyperlink"/>
@@ -6600,7 +6602,7 @@
             <w:noProof/>
             <w:webHidden/>
           </w:rPr>
-          <w:instrText xml:space="preserve"> PAGEREF _Toc18849640 \h </w:instrText>
+          <w:instrText xml:space="preserve"> PAGEREF _Toc18852658 \h </w:instrText>
         </w:r>
         <w:r>
           <w:rPr>
@@ -6643,7 +6645,7 @@
           <w:lang w:eastAsia="en-GB"/>
         </w:rPr>
       </w:pPr>
-      <w:hyperlink w:anchor="_Toc18849641" w:history="1">
+      <w:hyperlink w:anchor="_Toc18852659" w:history="1">
         <w:r>
           <w:rPr>
             <w:rStyle w:val="Hyperlink"/>
@@ -6670,7 +6672,7 @@
             <w:noProof/>
             <w:webHidden/>
           </w:rPr>
-          <w:instrText xml:space="preserve"> PAGEREF _Toc18849641 \h </w:instrText>
+          <w:instrText xml:space="preserve"> PAGEREF _Toc18852659 \h </w:instrText>
         </w:r>
         <w:r>
           <w:rPr>
@@ -6713,7 +6715,7 @@
           <w:lang w:eastAsia="en-GB"/>
         </w:rPr>
       </w:pPr>
-      <w:hyperlink w:anchor="_Toc18849642" w:history="1">
+      <w:hyperlink w:anchor="_Toc18852660" w:history="1">
         <w:r>
           <w:rPr>
             <w:rStyle w:val="Hyperlink"/>
@@ -6740,7 +6742,7 @@
             <w:noProof/>
             <w:webHidden/>
           </w:rPr>
-          <w:instrText xml:space="preserve"> PAGEREF _Toc18849642 \h </w:instrText>
+          <w:instrText xml:space="preserve"> PAGEREF _Toc18852660 \h </w:instrText>
         </w:r>
         <w:r>
           <w:rPr>
@@ -6783,7 +6785,7 @@
           <w:lang w:eastAsia="en-GB"/>
         </w:rPr>
       </w:pPr>
-      <w:hyperlink w:anchor="_Toc18849643" w:history="1">
+      <w:hyperlink w:anchor="_Toc18852661" w:history="1">
         <w:r>
           <w:rPr>
             <w:rStyle w:val="Hyperlink"/>
@@ -6810,7 +6812,7 @@
             <w:noProof/>
             <w:webHidden/>
           </w:rPr>
-          <w:instrText xml:space="preserve"> PAGEREF _Toc18849643 \h </w:instrText>
+          <w:instrText xml:space="preserve"> PAGEREF _Toc18852661 \h </w:instrText>
         </w:r>
         <w:r>
           <w:rPr>
@@ -6853,7 +6855,7 @@
           <w:lang w:eastAsia="en-GB"/>
         </w:rPr>
       </w:pPr>
-      <w:hyperlink w:anchor="_Toc18849644" w:history="1">
+      <w:hyperlink w:anchor="_Toc18852662" w:history="1">
         <w:r>
           <w:rPr>
             <w:rStyle w:val="Hyperlink"/>
@@ -6880,7 +6882,7 @@
             <w:noProof/>
             <w:webHidden/>
           </w:rPr>
-          <w:instrText xml:space="preserve"> PAGEREF _Toc18849644 \h </w:instrText>
+          <w:instrText xml:space="preserve"> PAGEREF _Toc18852662 \h </w:instrText>
         </w:r>
         <w:r>
           <w:rPr>
@@ -6923,7 +6925,7 @@
           <w:lang w:eastAsia="en-GB"/>
         </w:rPr>
       </w:pPr>
-      <w:hyperlink w:anchor="_Toc18849645" w:history="1">
+      <w:hyperlink w:anchor="_Toc18852663" w:history="1">
         <w:r>
           <w:rPr>
             <w:rStyle w:val="Hyperlink"/>
@@ -6950,7 +6952,7 @@
             <w:noProof/>
             <w:webHidden/>
           </w:rPr>
-          <w:instrText xml:space="preserve"> PAGEREF _Toc18849645 \h </w:instrText>
+          <w:instrText xml:space="preserve"> PAGEREF _Toc18852663 \h </w:instrText>
         </w:r>
         <w:r>
           <w:rPr>
@@ -6993,7 +6995,7 @@
           <w:lang w:eastAsia="en-GB"/>
         </w:rPr>
       </w:pPr>
-      <w:hyperlink w:anchor="_Toc18849646" w:history="1">
+      <w:hyperlink w:anchor="_Toc18852664" w:history="1">
         <w:r>
           <w:rPr>
             <w:rStyle w:val="Hyperlink"/>
@@ -7020,7 +7022,7 @@
             <w:noProof/>
             <w:webHidden/>
           </w:rPr>
-          <w:instrText xml:space="preserve"> PAGEREF _Toc18849646 \h </w:instrText>
+          <w:instrText xml:space="preserve"> PAGEREF _Toc18852664 \h </w:instrText>
         </w:r>
         <w:r>
           <w:rPr>
@@ -7063,7 +7065,7 @@
           <w:lang w:eastAsia="en-GB"/>
         </w:rPr>
       </w:pPr>
-      <w:hyperlink w:anchor="_Toc18849647" w:history="1">
+      <w:hyperlink w:anchor="_Toc18852665" w:history="1">
         <w:r>
           <w:rPr>
             <w:rStyle w:val="Hyperlink"/>
@@ -7090,7 +7092,7 @@
             <w:noProof/>
             <w:webHidden/>
           </w:rPr>
-          <w:instrText xml:space="preserve"> PAGEREF _Toc18849647 \h </w:instrText>
+          <w:instrText xml:space="preserve"> PAGEREF _Toc18852665 \h </w:instrText>
         </w:r>
         <w:r>
           <w:rPr>
@@ -7133,13 +7135,13 @@
           <w:lang w:eastAsia="en-GB"/>
         </w:rPr>
       </w:pPr>
-      <w:hyperlink w:anchor="_Toc18849648" w:history="1">
+      <w:hyperlink w:anchor="_Toc18852666" w:history="1">
         <w:r>
           <w:rPr>
             <w:rStyle w:val="Hyperlink"/>
             <w:noProof/>
           </w:rPr>
-          <w:t>Figure 14 - Decision Tree - Internal - Macro Investigation</w:t>
+          <w:t>Figure 14 - Decision Tree - Internal Examination - Macro</w:t>
         </w:r>
         <w:r>
           <w:rPr>
@@ -7160,7 +7162,7 @@
             <w:noProof/>
             <w:webHidden/>
           </w:rPr>
-          <w:instrText xml:space="preserve"> PAGEREF _Toc18849648 \h </w:instrText>
+          <w:instrText xml:space="preserve"> PAGEREF _Toc18852666 \h </w:instrText>
         </w:r>
         <w:r>
           <w:rPr>
@@ -7203,13 +7205,13 @@
           <w:lang w:eastAsia="en-GB"/>
         </w:rPr>
       </w:pPr>
-      <w:hyperlink w:anchor="_Toc18849649" w:history="1">
+      <w:hyperlink w:anchor="_Toc18852667" w:history="1">
         <w:r>
           <w:rPr>
             <w:rStyle w:val="Hyperlink"/>
             <w:noProof/>
           </w:rPr>
-          <w:t>Figure 15 - Decision Tree - Internal Histological Investigation</w:t>
+          <w:t>Figure 15 - Decision Tree - Internal Examination - Histology</w:t>
         </w:r>
         <w:r>
           <w:rPr>
@@ -7230,7 +7232,7 @@
             <w:noProof/>
             <w:webHidden/>
           </w:rPr>
-          <w:instrText xml:space="preserve"> PAGEREF _Toc18849649 \h </w:instrText>
+          <w:instrText xml:space="preserve"> PAGEREF _Toc18852667 \h </w:instrText>
         </w:r>
         <w:r>
           <w:rPr>
@@ -7273,7 +7275,7 @@
           <w:lang w:eastAsia="en-GB"/>
         </w:rPr>
       </w:pPr>
-      <w:hyperlink w:anchor="_Toc18849650" w:history="1">
+      <w:hyperlink w:anchor="_Toc18852668" w:history="1">
         <w:r>
           <w:rPr>
             <w:rStyle w:val="Hyperlink"/>
@@ -7300,7 +7302,7 @@
             <w:noProof/>
             <w:webHidden/>
           </w:rPr>
-          <w:instrText xml:space="preserve"> PAGEREF _Toc18849650 \h </w:instrText>
+          <w:instrText xml:space="preserve"> PAGEREF _Toc18852668 \h </w:instrText>
         </w:r>
         <w:r>
           <w:rPr>
@@ -7343,7 +7345,7 @@
           <w:lang w:eastAsia="en-GB"/>
         </w:rPr>
       </w:pPr>
-      <w:hyperlink w:anchor="_Toc18849651" w:history="1">
+      <w:hyperlink w:anchor="_Toc18852669" w:history="1">
         <w:r>
           <w:rPr>
             <w:rStyle w:val="Hyperlink"/>
@@ -7370,7 +7372,7 @@
             <w:noProof/>
             <w:webHidden/>
           </w:rPr>
-          <w:instrText xml:space="preserve"> PAGEREF _Toc18849651 \h </w:instrText>
+          <w:instrText xml:space="preserve"> PAGEREF _Toc18852669 \h </w:instrText>
         </w:r>
         <w:r>
           <w:rPr>
@@ -7413,7 +7415,7 @@
           <w:lang w:eastAsia="en-GB"/>
         </w:rPr>
       </w:pPr>
-      <w:hyperlink w:anchor="_Toc18849652" w:history="1">
+      <w:hyperlink w:anchor="_Toc18852670" w:history="1">
         <w:r>
           <w:rPr>
             <w:rStyle w:val="Hyperlink"/>
@@ -7440,7 +7442,7 @@
             <w:noProof/>
             <w:webHidden/>
           </w:rPr>
-          <w:instrText xml:space="preserve"> PAGEREF _Toc18849652 \h </w:instrText>
+          <w:instrText xml:space="preserve"> PAGEREF _Toc18852670 \h </w:instrText>
         </w:r>
         <w:r>
           <w:rPr>
@@ -7483,7 +7485,7 @@
           <w:lang w:eastAsia="en-GB"/>
         </w:rPr>
       </w:pPr>
-      <w:hyperlink w:anchor="_Toc18849653" w:history="1">
+      <w:hyperlink w:anchor="_Toc18852671" w:history="1">
         <w:r>
           <w:rPr>
             <w:rStyle w:val="Hyperlink"/>
@@ -7510,7 +7512,7 @@
             <w:noProof/>
             <w:webHidden/>
           </w:rPr>
-          <w:instrText xml:space="preserve"> PAGEREF _Toc18849653 \h </w:instrText>
+          <w:instrText xml:space="preserve"> PAGEREF _Toc18852671 \h </w:instrText>
         </w:r>
         <w:r>
           <w:rPr>
@@ -7553,7 +7555,7 @@
           <w:lang w:eastAsia="en-GB"/>
         </w:rPr>
       </w:pPr>
-      <w:hyperlink w:anchor="_Toc18849654" w:history="1">
+      <w:hyperlink w:anchor="_Toc18852672" w:history="1">
         <w:r>
           <w:rPr>
             <w:rStyle w:val="Hyperlink"/>
@@ -7580,7 +7582,7 @@
             <w:noProof/>
             <w:webHidden/>
           </w:rPr>
-          <w:instrText xml:space="preserve"> PAGEREF _Toc18849654 \h </w:instrText>
+          <w:instrText xml:space="preserve"> PAGEREF _Toc18852672 \h </w:instrText>
         </w:r>
         <w:r>
           <w:rPr>
@@ -7623,7 +7625,7 @@
           <w:lang w:eastAsia="en-GB"/>
         </w:rPr>
       </w:pPr>
-      <w:hyperlink w:anchor="_Toc18849655" w:history="1">
+      <w:hyperlink w:anchor="_Toc18852673" w:history="1">
         <w:r>
           <w:rPr>
             <w:rStyle w:val="Hyperlink"/>
@@ -7650,7 +7652,7 @@
             <w:noProof/>
             <w:webHidden/>
           </w:rPr>
-          <w:instrText xml:space="preserve"> PAGEREF _Toc18849655 \h </w:instrText>
+          <w:instrText xml:space="preserve"> PAGEREF _Toc18852673 \h </w:instrText>
         </w:r>
         <w:r>
           <w:rPr>
@@ -7693,7 +7695,7 @@
           <w:lang w:eastAsia="en-GB"/>
         </w:rPr>
       </w:pPr>
-      <w:hyperlink w:anchor="_Toc18849656" w:history="1">
+      <w:hyperlink w:anchor="_Toc18852674" w:history="1">
         <w:r>
           <w:rPr>
             <w:rStyle w:val="Hyperlink"/>
@@ -7720,7 +7722,7 @@
             <w:noProof/>
             <w:webHidden/>
           </w:rPr>
-          <w:instrText xml:space="preserve"> PAGEREF _Toc18849656 \h </w:instrText>
+          <w:instrText xml:space="preserve"> PAGEREF _Toc18852674 \h </w:instrText>
         </w:r>
         <w:r>
           <w:rPr>
@@ -7763,7 +7765,7 @@
           <w:lang w:eastAsia="en-GB"/>
         </w:rPr>
       </w:pPr>
-      <w:hyperlink w:anchor="_Toc18849657" w:history="1">
+      <w:hyperlink w:anchor="_Toc18852675" w:history="1">
         <w:r>
           <w:rPr>
             <w:rStyle w:val="Hyperlink"/>
@@ -7790,7 +7792,7 @@
             <w:noProof/>
             <w:webHidden/>
           </w:rPr>
-          <w:instrText xml:space="preserve"> PAGEREF _Toc18849657 \h </w:instrText>
+          <w:instrText xml:space="preserve"> PAGEREF _Toc18852675 \h </w:instrText>
         </w:r>
         <w:r>
           <w:rPr>
@@ -7833,7 +7835,7 @@
           <w:lang w:eastAsia="en-GB"/>
         </w:rPr>
       </w:pPr>
-      <w:hyperlink w:anchor="_Toc18849658" w:history="1">
+      <w:hyperlink w:anchor="_Toc18852676" w:history="1">
         <w:r>
           <w:rPr>
             <w:rStyle w:val="Hyperlink"/>
@@ -7860,7 +7862,7 @@
             <w:noProof/>
             <w:webHidden/>
           </w:rPr>
-          <w:instrText xml:space="preserve"> PAGEREF _Toc18849658 \h </w:instrText>
+          <w:instrText xml:space="preserve"> PAGEREF _Toc18852676 \h </w:instrText>
         </w:r>
         <w:r>
           <w:rPr>
@@ -7903,13 +7905,13 @@
           <w:lang w:eastAsia="en-GB"/>
         </w:rPr>
       </w:pPr>
-      <w:hyperlink w:anchor="_Toc18849659" w:history="1">
+      <w:hyperlink w:anchor="_Toc18852677" w:history="1">
         <w:r>
           <w:rPr>
             <w:rStyle w:val="Hyperlink"/>
             <w:noProof/>
           </w:rPr>
-          <w:t>Figure 25 – Relative Feature Importance, Stage: Ext</w:t>
+          <w:t>Figure 25 – Relative Feature Importance, Stage: External Examination</w:t>
         </w:r>
         <w:r>
           <w:rPr>
@@ -7930,7 +7932,7 @@
             <w:noProof/>
             <w:webHidden/>
           </w:rPr>
-          <w:instrText xml:space="preserve"> PAGEREF _Toc18849659 \h </w:instrText>
+          <w:instrText xml:space="preserve"> PAGEREF _Toc18852677 \h </w:instrText>
         </w:r>
         <w:r>
           <w:rPr>
@@ -7973,13 +7975,13 @@
           <w:lang w:eastAsia="en-GB"/>
         </w:rPr>
       </w:pPr>
-      <w:hyperlink w:anchor="_Toc18849660" w:history="1">
+      <w:hyperlink w:anchor="_Toc18852678" w:history="1">
         <w:r>
           <w:rPr>
             <w:rStyle w:val="Hyperlink"/>
             <w:noProof/>
           </w:rPr>
-          <w:t>Figure 26 – Relative Feature Importance, Stage: Int1</w:t>
+          <w:t>Figure 26 – Relative Feature Importance, Stage: Internal Examination – Organs</w:t>
         </w:r>
         <w:r>
           <w:rPr>
@@ -8000,7 +8002,7 @@
             <w:noProof/>
             <w:webHidden/>
           </w:rPr>
-          <w:instrText xml:space="preserve"> PAGEREF _Toc18849660 \h </w:instrText>
+          <w:instrText xml:space="preserve"> PAGEREF _Toc18852678 \h </w:instrText>
         </w:r>
         <w:r>
           <w:rPr>
@@ -8043,13 +8045,13 @@
           <w:lang w:eastAsia="en-GB"/>
         </w:rPr>
       </w:pPr>
-      <w:hyperlink w:anchor="_Toc18849661" w:history="1">
+      <w:hyperlink w:anchor="_Toc18852679" w:history="1">
         <w:r>
           <w:rPr>
             <w:rStyle w:val="Hyperlink"/>
             <w:noProof/>
           </w:rPr>
-          <w:t>Figure 27 – Relative Feature Importance, Stage: Int2</w:t>
+          <w:t>Figure 27 – Relative Feature Importance, Stage: Internal Examination – Macro</w:t>
         </w:r>
         <w:r>
           <w:rPr>
@@ -8070,7 +8072,7 @@
             <w:noProof/>
             <w:webHidden/>
           </w:rPr>
-          <w:instrText xml:space="preserve"> PAGEREF _Toc18849661 \h </w:instrText>
+          <w:instrText xml:space="preserve"> PAGEREF _Toc18852679 \h </w:instrText>
         </w:r>
         <w:r>
           <w:rPr>
@@ -8113,13 +8115,13 @@
           <w:lang w:eastAsia="en-GB"/>
         </w:rPr>
       </w:pPr>
-      <w:hyperlink w:anchor="_Toc18849662" w:history="1">
+      <w:hyperlink w:anchor="_Toc18852680" w:history="1">
         <w:r>
           <w:rPr>
             <w:rStyle w:val="Hyperlink"/>
             <w:noProof/>
           </w:rPr>
-          <w:t>Figure 28 – Relative Feature Importance, Stage: Int3</w:t>
+          <w:t>Figure 28 – Relative Feature Importance, Stage: Internal Examination - Histology</w:t>
         </w:r>
         <w:r>
           <w:rPr>
@@ -8140,7 +8142,7 @@
             <w:noProof/>
             <w:webHidden/>
           </w:rPr>
-          <w:instrText xml:space="preserve"> PAGEREF _Toc18849662 \h </w:instrText>
+          <w:instrText xml:space="preserve"> PAGEREF _Toc18852680 \h </w:instrText>
         </w:r>
         <w:r>
           <w:rPr>
@@ -8188,12 +8190,12 @@
       <w:pPr>
         <w:pStyle w:val="Heading1"/>
       </w:pPr>
-      <w:bookmarkStart w:id="2" w:name="_Toc18849564"/>
+      <w:bookmarkStart w:id="3" w:name="_Toc18852682"/>
       <w:r>
         <w:lastRenderedPageBreak/>
         <w:t>Abstract</w:t>
       </w:r>
-      <w:bookmarkEnd w:id="2"/>
+      <w:bookmarkEnd w:id="3"/>
     </w:p>
     <w:p/>
     <w:p>
@@ -8331,22 +8333,22 @@
       <w:pPr>
         <w:pStyle w:val="Heading1"/>
       </w:pPr>
-      <w:bookmarkStart w:id="3" w:name="_Toc18849565"/>
+      <w:bookmarkStart w:id="4" w:name="_Toc18852683"/>
       <w:r>
         <w:lastRenderedPageBreak/>
         <w:t>Introduction</w:t>
       </w:r>
-      <w:bookmarkEnd w:id="3"/>
+      <w:bookmarkEnd w:id="4"/>
     </w:p>
     <w:p>
       <w:pPr>
         <w:pStyle w:val="Heading2"/>
       </w:pPr>
-      <w:bookmarkStart w:id="4" w:name="_Toc18849566"/>
+      <w:bookmarkStart w:id="5" w:name="_Toc18852684"/>
       <w:r>
         <w:t>Background</w:t>
       </w:r>
-      <w:bookmarkEnd w:id="4"/>
+      <w:bookmarkEnd w:id="5"/>
     </w:p>
     <w:p>
       <w:pPr>
@@ -8472,11 +8474,11 @@
       <w:pPr>
         <w:pStyle w:val="Heading2"/>
       </w:pPr>
-      <w:bookmarkStart w:id="5" w:name="_Toc18849567"/>
+      <w:bookmarkStart w:id="6" w:name="_Toc18852685"/>
       <w:r>
         <w:t>Literary Review</w:t>
       </w:r>
-      <w:bookmarkEnd w:id="5"/>
+      <w:bookmarkEnd w:id="6"/>
     </w:p>
     <w:p>
       <w:r>
@@ -8493,7 +8495,7 @@
       <w:pPr>
         <w:pStyle w:val="Heading3"/>
       </w:pPr>
-      <w:bookmarkStart w:id="6" w:name="_Toc18849568"/>
+      <w:bookmarkStart w:id="7" w:name="_Toc18852686"/>
       <w:r>
         <w:t xml:space="preserve">Paediatric </w:t>
       </w:r>
@@ -8503,7 +8505,7 @@
       <w:r>
         <w:t>s</w:t>
       </w:r>
-      <w:bookmarkEnd w:id="6"/>
+      <w:bookmarkEnd w:id="7"/>
     </w:p>
     <w:p>
       <w:r>
@@ -8620,13 +8622,13 @@
       <w:pPr>
         <w:pStyle w:val="Heading3"/>
       </w:pPr>
-      <w:bookmarkStart w:id="7" w:name="_Toc5045005"/>
-      <w:bookmarkStart w:id="8" w:name="_Toc18849569"/>
+      <w:bookmarkStart w:id="8" w:name="_Toc5045005"/>
+      <w:bookmarkStart w:id="9" w:name="_Toc18852687"/>
       <w:r>
         <w:t>Data Extraction</w:t>
       </w:r>
-      <w:bookmarkEnd w:id="7"/>
       <w:bookmarkEnd w:id="8"/>
+      <w:bookmarkEnd w:id="9"/>
     </w:p>
     <w:p>
       <w:r>
@@ -8826,13 +8828,13 @@
       <w:pPr>
         <w:pStyle w:val="Heading3"/>
       </w:pPr>
-      <w:bookmarkStart w:id="9" w:name="_Toc5045006"/>
-      <w:bookmarkStart w:id="10" w:name="_Toc18849570"/>
+      <w:bookmarkStart w:id="10" w:name="_Toc5045006"/>
+      <w:bookmarkStart w:id="11" w:name="_Toc18852688"/>
       <w:r>
         <w:t>Data Wrangling</w:t>
       </w:r>
-      <w:bookmarkEnd w:id="9"/>
       <w:bookmarkEnd w:id="10"/>
+      <w:bookmarkEnd w:id="11"/>
     </w:p>
     <w:p>
       <w:pPr>
@@ -9018,13 +9020,13 @@
       <w:pPr>
         <w:pStyle w:val="Heading3"/>
       </w:pPr>
-      <w:bookmarkStart w:id="11" w:name="_Toc5045007"/>
-      <w:bookmarkStart w:id="12" w:name="_Toc18849571"/>
+      <w:bookmarkStart w:id="12" w:name="_Toc5045007"/>
+      <w:bookmarkStart w:id="13" w:name="_Toc18852689"/>
       <w:r>
         <w:t>Analytics</w:t>
       </w:r>
-      <w:bookmarkEnd w:id="11"/>
       <w:bookmarkEnd w:id="12"/>
+      <w:bookmarkEnd w:id="13"/>
     </w:p>
     <w:p>
       <w:r>
@@ -9237,12 +9239,12 @@
       <w:pPr>
         <w:pStyle w:val="Heading2"/>
       </w:pPr>
-      <w:bookmarkStart w:id="13" w:name="_Toc18849572"/>
+      <w:bookmarkStart w:id="14" w:name="_Toc18852690"/>
       <w:r>
         <w:lastRenderedPageBreak/>
         <w:t>Report outline</w:t>
       </w:r>
-      <w:bookmarkEnd w:id="13"/>
+      <w:bookmarkEnd w:id="14"/>
     </w:p>
     <w:p>
       <w:r>
@@ -9302,7 +9304,7 @@
       <w:pPr>
         <w:pStyle w:val="Caption"/>
       </w:pPr>
-      <w:bookmarkStart w:id="14" w:name="_Toc18849635"/>
+      <w:bookmarkStart w:id="15" w:name="_Toc18852653"/>
       <w:r>
         <w:t xml:space="preserve">Figure </w:t>
       </w:r>
@@ -9327,7 +9329,7 @@
       <w:r>
         <w:t xml:space="preserve"> - Project Pipeline</w:t>
       </w:r>
-      <w:bookmarkEnd w:id="14"/>
+      <w:bookmarkEnd w:id="15"/>
     </w:p>
     <w:p>
       <w:r>
@@ -9365,11 +9367,11 @@
       <w:pPr>
         <w:pStyle w:val="Heading2"/>
       </w:pPr>
-      <w:bookmarkStart w:id="15" w:name="_Toc18849573"/>
+      <w:bookmarkStart w:id="16" w:name="_Toc18852691"/>
       <w:r>
         <w:t>Aim and Objectives</w:t>
       </w:r>
-      <w:bookmarkEnd w:id="15"/>
+      <w:bookmarkEnd w:id="16"/>
     </w:p>
     <w:p/>
     <w:p>
@@ -9436,23 +9438,23 @@
       <w:pPr>
         <w:pStyle w:val="Heading1"/>
       </w:pPr>
-      <w:bookmarkStart w:id="16" w:name="_Toc18849574"/>
+      <w:bookmarkStart w:id="17" w:name="_Toc18852692"/>
       <w:r>
         <w:lastRenderedPageBreak/>
         <w:t>Methods</w:t>
       </w:r>
-      <w:bookmarkEnd w:id="16"/>
+      <w:bookmarkEnd w:id="17"/>
     </w:p>
     <w:p/>
     <w:p>
       <w:pPr>
         <w:pStyle w:val="Heading2"/>
       </w:pPr>
-      <w:bookmarkStart w:id="17" w:name="_Toc18849575"/>
+      <w:bookmarkStart w:id="18" w:name="_Toc18852693"/>
       <w:r>
         <w:t>Project Pipeline</w:t>
       </w:r>
-      <w:bookmarkEnd w:id="17"/>
+      <w:bookmarkEnd w:id="18"/>
     </w:p>
     <w:p>
       <w:r>
@@ -9495,11 +9497,11 @@
       <w:pPr>
         <w:pStyle w:val="Heading2"/>
       </w:pPr>
-      <w:bookmarkStart w:id="18" w:name="_Toc18849576"/>
+      <w:bookmarkStart w:id="19" w:name="_Toc18852694"/>
       <w:r>
         <w:t>Data Engineering</w:t>
       </w:r>
-      <w:bookmarkEnd w:id="18"/>
+      <w:bookmarkEnd w:id="19"/>
     </w:p>
     <w:p>
       <w:r>
@@ -9535,11 +9537,11 @@
       <w:pPr>
         <w:pStyle w:val="Heading3"/>
       </w:pPr>
-      <w:bookmarkStart w:id="19" w:name="_Toc18849577"/>
+      <w:bookmarkStart w:id="20" w:name="_Toc18852695"/>
       <w:r>
         <w:t>Extract, Transform, Load (ETL) Process</w:t>
       </w:r>
-      <w:bookmarkEnd w:id="19"/>
+      <w:bookmarkEnd w:id="20"/>
     </w:p>
     <w:p>
       <w:r>
@@ -9653,11 +9655,11 @@
       <w:pPr>
         <w:pStyle w:val="Heading3"/>
       </w:pPr>
-      <w:bookmarkStart w:id="20" w:name="_Toc18849578"/>
+      <w:bookmarkStart w:id="21" w:name="_Toc18852696"/>
       <w:r>
         <w:t>Creation of Summary and Reporting Attributes</w:t>
       </w:r>
-      <w:bookmarkEnd w:id="20"/>
+      <w:bookmarkEnd w:id="21"/>
     </w:p>
     <w:p>
       <w:r>
@@ -9852,11 +9854,11 @@
       <w:pPr>
         <w:pStyle w:val="Heading3"/>
       </w:pPr>
-      <w:bookmarkStart w:id="21" w:name="_Toc18849579"/>
+      <w:bookmarkStart w:id="22" w:name="_Toc18852697"/>
       <w:r>
         <w:t>Identifying Data to be included in this study</w:t>
       </w:r>
-      <w:bookmarkEnd w:id="21"/>
+      <w:bookmarkEnd w:id="22"/>
     </w:p>
     <w:p>
       <w:r>
@@ -10107,11 +10109,11 @@
       <w:pPr>
         <w:pStyle w:val="Heading3"/>
       </w:pPr>
-      <w:bookmarkStart w:id="22" w:name="_Toc18849580"/>
+      <w:bookmarkStart w:id="23" w:name="_Toc18852698"/>
       <w:r>
         <w:t>Data Wrangling</w:t>
       </w:r>
-      <w:bookmarkEnd w:id="22"/>
+      <w:bookmarkEnd w:id="23"/>
     </w:p>
     <w:p>
       <w:r>
@@ -10207,11 +10209,11 @@
       <w:pPr>
         <w:pStyle w:val="Heading2"/>
       </w:pPr>
-      <w:bookmarkStart w:id="23" w:name="_Toc18849581"/>
+      <w:bookmarkStart w:id="24" w:name="_Toc18852699"/>
       <w:r>
         <w:t>Analytics</w:t>
       </w:r>
-      <w:bookmarkEnd w:id="23"/>
+      <w:bookmarkEnd w:id="24"/>
     </w:p>
     <w:p>
       <w:r>
@@ -10361,11 +10363,11 @@
       <w:pPr>
         <w:pStyle w:val="Heading3"/>
       </w:pPr>
-      <w:bookmarkStart w:id="24" w:name="_Toc18849582"/>
+      <w:bookmarkStart w:id="25" w:name="_Toc18852700"/>
       <w:r>
         <w:t>Visualisation: ggplot2</w:t>
       </w:r>
-      <w:bookmarkEnd w:id="24"/>
+      <w:bookmarkEnd w:id="25"/>
     </w:p>
     <w:p>
       <w:r>
@@ -10465,11 +10467,11 @@
       <w:pPr>
         <w:pStyle w:val="Heading3"/>
       </w:pPr>
-      <w:bookmarkStart w:id="25" w:name="_Toc18849583"/>
+      <w:bookmarkStart w:id="26" w:name="_Toc18852701"/>
       <w:r>
         <w:t>Decision Tree: rpart</w:t>
       </w:r>
-      <w:bookmarkEnd w:id="25"/>
+      <w:bookmarkEnd w:id="26"/>
     </w:p>
     <w:p>
       <w:r>
@@ -10542,11 +10544,11 @@
       <w:pPr>
         <w:pStyle w:val="Heading3"/>
       </w:pPr>
-      <w:bookmarkStart w:id="26" w:name="_Toc18849584"/>
+      <w:bookmarkStart w:id="27" w:name="_Toc18852702"/>
       <w:r>
         <w:t>Random Forests: randomForest</w:t>
       </w:r>
-      <w:bookmarkEnd w:id="26"/>
+      <w:bookmarkEnd w:id="27"/>
     </w:p>
     <w:p>
       <w:r>
@@ -10599,11 +10601,11 @@
       <w:pPr>
         <w:pStyle w:val="Heading3"/>
       </w:pPr>
-      <w:bookmarkStart w:id="27" w:name="_Toc18849585"/>
+      <w:bookmarkStart w:id="28" w:name="_Toc18852703"/>
       <w:r>
         <w:t>Gradient Boosted Decision Tree: xgboost</w:t>
       </w:r>
-      <w:bookmarkEnd w:id="27"/>
+      <w:bookmarkEnd w:id="28"/>
       <w:r>
         <w:t xml:space="preserve"> </w:t>
       </w:r>
@@ -10743,14 +10745,14 @@
       <w:pPr>
         <w:pStyle w:val="Heading3"/>
       </w:pPr>
-      <w:bookmarkStart w:id="28" w:name="_Toc18849586"/>
+      <w:bookmarkStart w:id="29" w:name="_Toc18852704"/>
       <w:r>
         <w:t>Combined Results</w:t>
       </w:r>
       <w:r>
         <w:t xml:space="preserve"> and Verification of Models</w:t>
       </w:r>
-      <w:bookmarkEnd w:id="28"/>
+      <w:bookmarkEnd w:id="29"/>
     </w:p>
     <w:p>
       <w:r>
@@ -10881,7 +10883,7 @@
       <w:pPr>
         <w:pStyle w:val="Heading1"/>
       </w:pPr>
-      <w:bookmarkStart w:id="29" w:name="_Toc18849587"/>
+      <w:bookmarkStart w:id="30" w:name="_Toc18852705"/>
       <w:r>
         <w:lastRenderedPageBreak/>
         <w:t>Data</w:t>
@@ -10889,7 +10891,7 @@
       <w:r>
         <w:t xml:space="preserve"> Engineering</w:t>
       </w:r>
-      <w:bookmarkEnd w:id="29"/>
+      <w:bookmarkEnd w:id="30"/>
     </w:p>
     <w:p/>
     <w:p>
@@ -10905,11 +10907,11 @@
       <w:pPr>
         <w:pStyle w:val="Heading2"/>
       </w:pPr>
-      <w:bookmarkStart w:id="30" w:name="_Toc18849588"/>
+      <w:bookmarkStart w:id="31" w:name="_Toc18852706"/>
       <w:r>
         <w:t>ETL Process</w:t>
       </w:r>
-      <w:bookmarkEnd w:id="30"/>
+      <w:bookmarkEnd w:id="31"/>
     </w:p>
     <w:p>
       <w:r>
@@ -10996,7 +10998,7 @@
       <w:pPr>
         <w:pStyle w:val="Caption"/>
       </w:pPr>
-      <w:bookmarkStart w:id="31" w:name="_Toc18849636"/>
+      <w:bookmarkStart w:id="32" w:name="_Toc18852654"/>
       <w:r>
         <w:t xml:space="preserve">Figure </w:t>
       </w:r>
@@ -11042,7 +11044,7 @@
       <w:r>
         <w:t>Entity Relationship Diagram</w:t>
       </w:r>
-      <w:bookmarkEnd w:id="31"/>
+      <w:bookmarkEnd w:id="32"/>
     </w:p>
     <w:p/>
     <w:p>
@@ -11113,7 +11115,7 @@
           <w:noProof/>
         </w:rPr>
       </w:pPr>
-      <w:bookmarkStart w:id="32" w:name="_Toc18849637"/>
+      <w:bookmarkStart w:id="33" w:name="_Toc18852655"/>
       <w:r>
         <w:t xml:space="preserve">Figure </w:t>
       </w:r>
@@ -11162,7 +11164,7 @@
         </w:rPr>
         <w:t xml:space="preserve"> within the EAV model</w:t>
       </w:r>
-      <w:bookmarkEnd w:id="32"/>
+      <w:bookmarkEnd w:id="33"/>
     </w:p>
     <w:p>
       <w:r>
@@ -11263,7 +11265,7 @@
       <w:pPr>
         <w:pStyle w:val="Caption"/>
       </w:pPr>
-      <w:bookmarkStart w:id="33" w:name="_Toc18849638"/>
+      <w:bookmarkStart w:id="34" w:name="_Toc18852656"/>
       <w:r>
         <w:t xml:space="preserve">Figure </w:t>
       </w:r>
@@ -11309,7 +11311,7 @@
       <w:r>
         <w:t xml:space="preserve"> Entity Relationship Diagram</w:t>
       </w:r>
-      <w:bookmarkEnd w:id="33"/>
+      <w:bookmarkEnd w:id="34"/>
     </w:p>
     <w:p>
       <w:r>
@@ -11370,11 +11372,11 @@
       <w:pPr>
         <w:pStyle w:val="Heading2"/>
       </w:pPr>
-      <w:bookmarkStart w:id="34" w:name="_Toc18849589"/>
+      <w:bookmarkStart w:id="35" w:name="_Toc18852707"/>
       <w:r>
         <w:t>Creation of Summary and Reporting Attributes</w:t>
       </w:r>
-      <w:bookmarkEnd w:id="34"/>
+      <w:bookmarkEnd w:id="35"/>
     </w:p>
     <w:p>
       <w:r>
@@ -11717,11 +11719,11 @@
       <w:pPr>
         <w:pStyle w:val="Heading2"/>
       </w:pPr>
-      <w:bookmarkStart w:id="35" w:name="_Toc18849590"/>
+      <w:bookmarkStart w:id="36" w:name="_Toc18852708"/>
       <w:r>
         <w:t>Identifying Data to be included in this study</w:t>
       </w:r>
-      <w:bookmarkEnd w:id="35"/>
+      <w:bookmarkEnd w:id="36"/>
     </w:p>
     <w:p>
       <w:r>
@@ -12021,11 +12023,11 @@
       <w:pPr>
         <w:pStyle w:val="Heading2"/>
       </w:pPr>
-      <w:bookmarkStart w:id="36" w:name="_Toc18849591"/>
+      <w:bookmarkStart w:id="37" w:name="_Toc18852709"/>
       <w:r>
         <w:t>Data Wrangling</w:t>
       </w:r>
-      <w:bookmarkEnd w:id="36"/>
+      <w:bookmarkEnd w:id="37"/>
     </w:p>
     <w:p>
       <w:r>
@@ -12161,7 +12163,7 @@
           <w:noProof/>
         </w:rPr>
       </w:pPr>
-      <w:bookmarkStart w:id="37" w:name="_Toc18849639"/>
+      <w:bookmarkStart w:id="38" w:name="_Toc18852657"/>
       <w:r>
         <w:t xml:space="preserve">Figure </w:t>
       </w:r>
@@ -12204,7 +12206,7 @@
         </w:rPr>
         <w:t>Snapshot of the original RDV</w:t>
       </w:r>
-      <w:bookmarkEnd w:id="37"/>
+      <w:bookmarkEnd w:id="38"/>
     </w:p>
     <w:p/>
     <w:p>
@@ -12260,7 +12262,7 @@
       <w:pPr>
         <w:pStyle w:val="Caption"/>
       </w:pPr>
-      <w:bookmarkStart w:id="38" w:name="_Toc18849640"/>
+      <w:bookmarkStart w:id="39" w:name="_Toc18852658"/>
       <w:r>
         <w:t xml:space="preserve">Figure </w:t>
       </w:r>
@@ -12300,7 +12302,7 @@
       <w:r>
         <w:t>napshot adjusted using normalisation and one-hot encoding</w:t>
       </w:r>
-      <w:bookmarkEnd w:id="38"/>
+      <w:bookmarkEnd w:id="39"/>
     </w:p>
     <w:p/>
     <w:p>
@@ -12638,7 +12640,7 @@
       <w:pPr>
         <w:pStyle w:val="Caption"/>
       </w:pPr>
-      <w:bookmarkStart w:id="39" w:name="_Toc18849641"/>
+      <w:bookmarkStart w:id="40" w:name="_Toc18852659"/>
       <w:r>
         <w:t xml:space="preserve">Figure </w:t>
       </w:r>
@@ -12675,7 +12677,7 @@
       <w:r>
         <w:t xml:space="preserve"> - Linear Regression Plots for Numeric Features</w:t>
       </w:r>
-      <w:bookmarkEnd w:id="39"/>
+      <w:bookmarkEnd w:id="40"/>
     </w:p>
     <w:p/>
     <w:p>
@@ -12828,12 +12830,12 @@
       <w:pPr>
         <w:pStyle w:val="Heading1"/>
       </w:pPr>
-      <w:bookmarkStart w:id="40" w:name="_Toc18849592"/>
+      <w:bookmarkStart w:id="41" w:name="_Toc18852710"/>
       <w:r>
         <w:lastRenderedPageBreak/>
         <w:t>Analysis</w:t>
       </w:r>
-      <w:bookmarkEnd w:id="40"/>
+      <w:bookmarkEnd w:id="41"/>
     </w:p>
     <w:p>
       <w:r>
@@ -12854,21 +12856,21 @@
       <w:pPr>
         <w:pStyle w:val="Heading2"/>
       </w:pPr>
-      <w:bookmarkStart w:id="41" w:name="_Toc18849593"/>
+      <w:bookmarkStart w:id="42" w:name="_Toc18852711"/>
       <w:r>
         <w:t>Visualisation</w:t>
       </w:r>
-      <w:bookmarkEnd w:id="41"/>
+      <w:bookmarkEnd w:id="42"/>
     </w:p>
     <w:p>
       <w:pPr>
         <w:pStyle w:val="Heading3"/>
       </w:pPr>
-      <w:bookmarkStart w:id="42" w:name="_Toc18849594"/>
+      <w:bookmarkStart w:id="43" w:name="_Toc18852712"/>
       <w:r>
         <w:t>Complete Data Set</w:t>
       </w:r>
-      <w:bookmarkEnd w:id="42"/>
+      <w:bookmarkEnd w:id="43"/>
     </w:p>
     <w:p>
       <w:r>
@@ -12938,7 +12940,7 @@
       <w:pPr>
         <w:pStyle w:val="Caption"/>
       </w:pPr>
-      <w:bookmarkStart w:id="43" w:name="_Toc18849642"/>
+      <w:bookmarkStart w:id="44" w:name="_Toc18852660"/>
       <w:r>
         <w:t xml:space="preserve">Figure </w:t>
       </w:r>
@@ -12975,7 +12977,7 @@
       <w:r>
         <w:t xml:space="preserve"> - Visualisations of Complete Data Set</w:t>
       </w:r>
-      <w:bookmarkEnd w:id="43"/>
+      <w:bookmarkEnd w:id="44"/>
     </w:p>
     <w:p>
       <w:r>
@@ -12991,12 +12993,12 @@
       <w:pPr>
         <w:pStyle w:val="Heading3"/>
       </w:pPr>
-      <w:bookmarkStart w:id="44" w:name="_Toc18849595"/>
+      <w:bookmarkStart w:id="45" w:name="_Toc18852713"/>
       <w:r>
         <w:lastRenderedPageBreak/>
         <w:t>Study Data Set</w:t>
       </w:r>
-      <w:bookmarkEnd w:id="44"/>
+      <w:bookmarkEnd w:id="45"/>
     </w:p>
     <w:p>
       <w:r>
@@ -13060,7 +13062,7 @@
       <w:pPr>
         <w:pStyle w:val="Caption"/>
       </w:pPr>
-      <w:bookmarkStart w:id="45" w:name="_Toc18849643"/>
+      <w:bookmarkStart w:id="46" w:name="_Toc18852661"/>
       <w:r>
         <w:t xml:space="preserve">Figure </w:t>
       </w:r>
@@ -13097,7 +13099,7 @@
       <w:r>
         <w:t xml:space="preserve"> - Visualisation of Study Data Set</w:t>
       </w:r>
-      <w:bookmarkEnd w:id="45"/>
+      <w:bookmarkEnd w:id="46"/>
     </w:p>
     <w:p/>
     <w:p>
@@ -13117,12 +13119,12 @@
       <w:pPr>
         <w:pStyle w:val="Heading3"/>
       </w:pPr>
-      <w:bookmarkStart w:id="46" w:name="_Toc18849596"/>
+      <w:bookmarkStart w:id="47" w:name="_Toc18852714"/>
       <w:r>
         <w:lastRenderedPageBreak/>
         <w:t>Missing data</w:t>
       </w:r>
-      <w:bookmarkEnd w:id="46"/>
+      <w:bookmarkEnd w:id="47"/>
     </w:p>
     <w:p>
       <w:r>
@@ -13183,7 +13185,7 @@
       <w:pPr>
         <w:pStyle w:val="Caption"/>
       </w:pPr>
-      <w:bookmarkStart w:id="47" w:name="_Toc18849644"/>
+      <w:bookmarkStart w:id="48" w:name="_Toc18852662"/>
       <w:r>
         <w:t xml:space="preserve">Figure </w:t>
       </w:r>
@@ -13220,7 +13222,7 @@
       <w:r>
         <w:t xml:space="preserve"> - Number of missing measurement values</w:t>
       </w:r>
-      <w:bookmarkEnd w:id="47"/>
+      <w:bookmarkEnd w:id="48"/>
     </w:p>
     <w:p/>
     <w:p>
@@ -13268,7 +13270,7 @@
       <w:pPr>
         <w:pStyle w:val="Heading3"/>
       </w:pPr>
-      <w:bookmarkStart w:id="48" w:name="_Toc18849597"/>
+      <w:bookmarkStart w:id="49" w:name="_Toc18852715"/>
       <w:r>
         <w:lastRenderedPageBreak/>
         <w:t>Imb</w:t>
@@ -13276,7 +13278,7 @@
       <w:r>
         <w:t>alanced data</w:t>
       </w:r>
-      <w:bookmarkEnd w:id="48"/>
+      <w:bookmarkEnd w:id="49"/>
     </w:p>
     <w:p>
       <w:r>
@@ -13337,7 +13339,7 @@
       <w:pPr>
         <w:pStyle w:val="Caption"/>
       </w:pPr>
-      <w:bookmarkStart w:id="49" w:name="_Toc18849645"/>
+      <w:bookmarkStart w:id="50" w:name="_Toc18852663"/>
       <w:r>
         <w:t xml:space="preserve">Figure </w:t>
       </w:r>
@@ -13380,7 +13382,7 @@
       <w:r>
         <w:t xml:space="preserve"> Variability of Categorical Variables</w:t>
       </w:r>
-      <w:bookmarkEnd w:id="49"/>
+      <w:bookmarkEnd w:id="50"/>
     </w:p>
     <w:p/>
     <w:p>
@@ -13397,12 +13399,12 @@
       <w:pPr>
         <w:pStyle w:val="Heading2"/>
       </w:pPr>
-      <w:bookmarkStart w:id="50" w:name="_Toc18849598"/>
+      <w:bookmarkStart w:id="51" w:name="_Toc18852716"/>
       <w:r>
         <w:lastRenderedPageBreak/>
         <w:t>Decision Tree</w:t>
       </w:r>
-      <w:bookmarkEnd w:id="50"/>
+      <w:bookmarkEnd w:id="51"/>
     </w:p>
     <w:p>
       <w:r>
@@ -13583,12 +13585,12 @@
       <w:pPr>
         <w:pStyle w:val="Heading3"/>
       </w:pPr>
-      <w:bookmarkStart w:id="51" w:name="_Toc18849599"/>
+      <w:bookmarkStart w:id="52" w:name="_Toc18852717"/>
       <w:r>
         <w:lastRenderedPageBreak/>
         <w:t>External</w:t>
       </w:r>
-      <w:bookmarkEnd w:id="51"/>
+      <w:bookmarkEnd w:id="52"/>
     </w:p>
     <w:tbl>
       <w:tblPr>
@@ -14473,7 +14475,7 @@
       <w:pPr>
         <w:pStyle w:val="Caption"/>
       </w:pPr>
-      <w:bookmarkStart w:id="52" w:name="_Toc18849646"/>
+      <w:bookmarkStart w:id="53" w:name="_Toc18852664"/>
       <w:r>
         <w:t xml:space="preserve">Figure </w:t>
       </w:r>
@@ -14522,18 +14524,18 @@
       <w:r>
         <w:t xml:space="preserve"> External Examination</w:t>
       </w:r>
-      <w:bookmarkEnd w:id="52"/>
+      <w:bookmarkEnd w:id="53"/>
     </w:p>
     <w:p>
       <w:pPr>
         <w:pStyle w:val="Heading3"/>
       </w:pPr>
-      <w:bookmarkStart w:id="53" w:name="_Toc18849600"/>
+      <w:bookmarkStart w:id="54" w:name="_Toc18852718"/>
       <w:r>
         <w:lastRenderedPageBreak/>
         <w:t>Internal – Stage 1 – Organs</w:t>
       </w:r>
-      <w:bookmarkEnd w:id="53"/>
+      <w:bookmarkEnd w:id="54"/>
     </w:p>
     <w:tbl>
       <w:tblPr>
@@ -15452,7 +15454,7 @@
       <w:pPr>
         <w:pStyle w:val="Caption"/>
       </w:pPr>
-      <w:bookmarkStart w:id="54" w:name="_Toc18849647"/>
+      <w:bookmarkStart w:id="55" w:name="_Toc18852665"/>
       <w:r>
         <w:t xml:space="preserve">Figure </w:t>
       </w:r>
@@ -15489,18 +15491,18 @@
       <w:r>
         <w:t xml:space="preserve"> – Decision Tree – Internal Examination – Organs</w:t>
       </w:r>
-      <w:bookmarkEnd w:id="54"/>
+      <w:bookmarkEnd w:id="55"/>
     </w:p>
     <w:p>
       <w:pPr>
         <w:pStyle w:val="Heading3"/>
       </w:pPr>
-      <w:bookmarkStart w:id="55" w:name="_Toc18849601"/>
+      <w:bookmarkStart w:id="56" w:name="_Toc18852719"/>
       <w:r>
         <w:lastRenderedPageBreak/>
         <w:t>Internal – Stage 2 – Macro investigation</w:t>
       </w:r>
-      <w:bookmarkEnd w:id="55"/>
+      <w:bookmarkEnd w:id="56"/>
     </w:p>
     <w:tbl>
       <w:tblPr>
@@ -16486,7 +16488,7 @@
       <w:pPr>
         <w:pStyle w:val="Caption"/>
       </w:pPr>
-      <w:bookmarkStart w:id="56" w:name="_Toc18849648"/>
+      <w:bookmarkStart w:id="57" w:name="_Toc18852666"/>
       <w:r>
         <w:t xml:space="preserve">Figure </w:t>
       </w:r>
@@ -16517,21 +16519,21 @@
       <w:r>
         <w:t>- Mac</w:t>
       </w:r>
-      <w:bookmarkEnd w:id="56"/>
       <w:r>
         <w:t>ro</w:t>
       </w:r>
+      <w:bookmarkEnd w:id="57"/>
     </w:p>
     <w:p>
       <w:pPr>
         <w:pStyle w:val="Heading3"/>
       </w:pPr>
-      <w:bookmarkStart w:id="57" w:name="_Toc18849602"/>
+      <w:bookmarkStart w:id="58" w:name="_Toc18852720"/>
       <w:r>
         <w:lastRenderedPageBreak/>
         <w:t>Internal – Stage 3 – Histological investigation</w:t>
       </w:r>
-      <w:bookmarkEnd w:id="57"/>
+      <w:bookmarkEnd w:id="58"/>
     </w:p>
     <w:tbl>
       <w:tblPr>
@@ -17381,7 +17383,7 @@
       <w:pPr>
         <w:pStyle w:val="Caption"/>
       </w:pPr>
-      <w:bookmarkStart w:id="58" w:name="_Toc18849649"/>
+      <w:bookmarkStart w:id="59" w:name="_Toc18852667"/>
       <w:r>
         <w:t xml:space="preserve">Figure </w:t>
       </w:r>
@@ -17412,21 +17414,21 @@
       <w:r>
         <w:t>Histol</w:t>
       </w:r>
-      <w:bookmarkEnd w:id="58"/>
       <w:r>
         <w:t>ogy</w:t>
       </w:r>
+      <w:bookmarkEnd w:id="59"/>
     </w:p>
     <w:p>
       <w:pPr>
         <w:pStyle w:val="Heading3"/>
       </w:pPr>
-      <w:bookmarkStart w:id="59" w:name="_Toc18849603"/>
+      <w:bookmarkStart w:id="60" w:name="_Toc18852721"/>
       <w:r>
         <w:lastRenderedPageBreak/>
         <w:t>All Stages</w:t>
       </w:r>
-      <w:bookmarkEnd w:id="59"/>
+      <w:bookmarkEnd w:id="60"/>
     </w:p>
     <w:p>
       <w:r>
@@ -17494,7 +17496,7 @@
       <w:pPr>
         <w:pStyle w:val="Caption"/>
       </w:pPr>
-      <w:bookmarkStart w:id="60" w:name="_Toc18849650"/>
+      <w:bookmarkStart w:id="61" w:name="_Toc18852668"/>
       <w:r>
         <w:t xml:space="preserve">Figure </w:t>
       </w:r>
@@ -17549,7 +17551,7 @@
       <w:r>
         <w:t xml:space="preserve"> All Stages</w:t>
       </w:r>
-      <w:bookmarkEnd w:id="60"/>
+      <w:bookmarkEnd w:id="61"/>
     </w:p>
     <w:p>
       <w:r>
@@ -17560,12 +17562,12 @@
       <w:pPr>
         <w:pStyle w:val="Heading2"/>
       </w:pPr>
-      <w:bookmarkStart w:id="61" w:name="_Toc18849604"/>
+      <w:bookmarkStart w:id="62" w:name="_Toc18852722"/>
       <w:r>
         <w:lastRenderedPageBreak/>
         <w:t>Ensemble Models</w:t>
       </w:r>
-      <w:bookmarkEnd w:id="61"/>
+      <w:bookmarkEnd w:id="62"/>
     </w:p>
     <w:p>
       <w:r>
@@ -17585,11 +17587,11 @@
       <w:pPr>
         <w:pStyle w:val="Heading3"/>
       </w:pPr>
-      <w:bookmarkStart w:id="62" w:name="_Toc18849605"/>
+      <w:bookmarkStart w:id="63" w:name="_Toc18852723"/>
       <w:r>
         <w:t>Random Forest</w:t>
       </w:r>
-      <w:bookmarkEnd w:id="62"/>
+      <w:bookmarkEnd w:id="63"/>
     </w:p>
     <w:p/>
     <w:p>
@@ -17645,7 +17647,7 @@
       <w:pPr>
         <w:pStyle w:val="Caption"/>
       </w:pPr>
-      <w:bookmarkStart w:id="63" w:name="_Toc18849651"/>
+      <w:bookmarkStart w:id="64" w:name="_Toc18852669"/>
       <w:r>
         <w:t xml:space="preserve">Figure </w:t>
       </w:r>
@@ -17694,7 +17696,7 @@
       <w:r>
         <w:t xml:space="preserve"> All stages</w:t>
       </w:r>
-      <w:bookmarkEnd w:id="63"/>
+      <w:bookmarkEnd w:id="64"/>
     </w:p>
     <w:p/>
     <w:p>
@@ -17750,7 +17752,7 @@
       <w:pPr>
         <w:pStyle w:val="Caption"/>
       </w:pPr>
-      <w:bookmarkStart w:id="64" w:name="_Toc18849652"/>
+      <w:bookmarkStart w:id="65" w:name="_Toc18852670"/>
       <w:r>
         <w:t xml:space="preserve">Figure </w:t>
       </w:r>
@@ -17799,18 +17801,18 @@
       <w:r>
         <w:t xml:space="preserve"> All Stages</w:t>
       </w:r>
-      <w:bookmarkEnd w:id="64"/>
+      <w:bookmarkEnd w:id="65"/>
     </w:p>
     <w:p>
       <w:pPr>
         <w:pStyle w:val="Heading3"/>
       </w:pPr>
-      <w:bookmarkStart w:id="65" w:name="_Toc18849606"/>
+      <w:bookmarkStart w:id="66" w:name="_Toc18852724"/>
       <w:r>
         <w:lastRenderedPageBreak/>
         <w:t>Gradient Boosted Decision Tree</w:t>
       </w:r>
-      <w:bookmarkEnd w:id="65"/>
+      <w:bookmarkEnd w:id="66"/>
     </w:p>
     <w:p/>
     <w:p>
@@ -17866,7 +17868,7 @@
       <w:pPr>
         <w:pStyle w:val="Caption"/>
       </w:pPr>
-      <w:bookmarkStart w:id="66" w:name="_Toc18849653"/>
+      <w:bookmarkStart w:id="67" w:name="_Toc18852671"/>
       <w:r>
         <w:t xml:space="preserve">Figure </w:t>
       </w:r>
@@ -17918,7 +17920,7 @@
       <w:r>
         <w:t xml:space="preserve"> All stages</w:t>
       </w:r>
-      <w:bookmarkEnd w:id="66"/>
+      <w:bookmarkEnd w:id="67"/>
     </w:p>
     <w:p>
       <w:pPr>
@@ -17981,7 +17983,7 @@
       <w:pPr>
         <w:pStyle w:val="Caption"/>
       </w:pPr>
-      <w:bookmarkStart w:id="67" w:name="_Toc18849654"/>
+      <w:bookmarkStart w:id="68" w:name="_Toc18852672"/>
       <w:r>
         <w:t xml:space="preserve">Figure </w:t>
       </w:r>
@@ -18030,7 +18032,7 @@
       <w:r>
         <w:t xml:space="preserve"> All Stages</w:t>
       </w:r>
-      <w:bookmarkEnd w:id="67"/>
+      <w:bookmarkEnd w:id="68"/>
       <w:r>
         <w:br w:type="page"/>
       </w:r>
@@ -18039,7 +18041,7 @@
       <w:pPr>
         <w:pStyle w:val="Heading2"/>
       </w:pPr>
-      <w:bookmarkStart w:id="68" w:name="_Toc18849607"/>
+      <w:bookmarkStart w:id="69" w:name="_Toc18852725"/>
       <w:r>
         <w:lastRenderedPageBreak/>
         <w:t>Compare</w:t>
@@ -18053,7 +18055,7 @@
       <w:r>
         <w:t xml:space="preserve"> random seeds</w:t>
       </w:r>
-      <w:bookmarkEnd w:id="68"/>
+      <w:bookmarkEnd w:id="69"/>
     </w:p>
     <w:p>
       <w:r>
@@ -18117,7 +18119,7 @@
           <w:noProof/>
         </w:rPr>
       </w:pPr>
-      <w:bookmarkStart w:id="69" w:name="_Toc18849655"/>
+      <w:bookmarkStart w:id="70" w:name="_Toc18852673"/>
       <w:r>
         <w:t xml:space="preserve">Figure </w:t>
       </w:r>
@@ -18166,7 +18168,7 @@
         </w:rPr>
         <w:t xml:space="preserve"> of each stage by Model by Run</w:t>
       </w:r>
-      <w:bookmarkEnd w:id="69"/>
+      <w:bookmarkEnd w:id="70"/>
     </w:p>
     <w:p>
       <w:r>
@@ -18227,7 +18229,7 @@
       <w:pPr>
         <w:pStyle w:val="Caption"/>
       </w:pPr>
-      <w:bookmarkStart w:id="70" w:name="_Toc18849656"/>
+      <w:bookmarkStart w:id="71" w:name="_Toc18852674"/>
       <w:r>
         <w:t xml:space="preserve">Figure </w:t>
       </w:r>
@@ -18270,7 +18272,7 @@
       <w:r>
         <w:t xml:space="preserve"> Variability in Accuracy by Model by Stage</w:t>
       </w:r>
-      <w:bookmarkEnd w:id="70"/>
+      <w:bookmarkEnd w:id="71"/>
     </w:p>
     <w:p>
       <w:r>
@@ -18336,7 +18338,7 @@
       <w:pPr>
         <w:pStyle w:val="Caption"/>
       </w:pPr>
-      <w:bookmarkStart w:id="71" w:name="_Toc18849657"/>
+      <w:bookmarkStart w:id="72" w:name="_Toc18852675"/>
       <w:r>
         <w:t xml:space="preserve">Figure </w:t>
       </w:r>
@@ -18379,7 +18381,7 @@
       <w:r>
         <w:t xml:space="preserve"> Compare Feature Importance by Model, Stage: Ext, by Run</w:t>
       </w:r>
-      <w:bookmarkEnd w:id="71"/>
+      <w:bookmarkEnd w:id="72"/>
     </w:p>
     <w:p/>
     <w:p>
@@ -18435,7 +18437,7 @@
       <w:pPr>
         <w:pStyle w:val="Caption"/>
       </w:pPr>
-      <w:bookmarkStart w:id="72" w:name="_Toc18849658"/>
+      <w:bookmarkStart w:id="73" w:name="_Toc18852676"/>
       <w:r>
         <w:t xml:space="preserve">Figure </w:t>
       </w:r>
@@ -18487,18 +18489,18 @@
       <w:r>
         <w:t>, by Run</w:t>
       </w:r>
-      <w:bookmarkEnd w:id="72"/>
+      <w:bookmarkEnd w:id="73"/>
     </w:p>
     <w:p>
       <w:pPr>
         <w:pStyle w:val="Heading1"/>
       </w:pPr>
-      <w:bookmarkStart w:id="73" w:name="_Toc18849608"/>
+      <w:bookmarkStart w:id="74" w:name="_Toc18852726"/>
       <w:r>
         <w:lastRenderedPageBreak/>
         <w:t>Results</w:t>
       </w:r>
-      <w:bookmarkEnd w:id="73"/>
+      <w:bookmarkEnd w:id="74"/>
     </w:p>
     <w:p>
       <w:r>
@@ -18509,7 +18511,7 @@
       <w:pPr>
         <w:pStyle w:val="Heading2"/>
       </w:pPr>
-      <w:bookmarkStart w:id="74" w:name="_Toc18849609"/>
+      <w:bookmarkStart w:id="75" w:name="_Toc18852727"/>
       <w:r>
         <w:rPr>
           <w:noProof/>
@@ -18574,7 +18576,7 @@
       <w:r>
         <w:t>Predictive Accuracy</w:t>
       </w:r>
-      <w:bookmarkEnd w:id="74"/>
+      <w:bookmarkEnd w:id="75"/>
     </w:p>
     <w:p/>
     <w:p>
@@ -18610,7 +18612,7 @@
       <w:pPr>
         <w:pStyle w:val="Heading2"/>
       </w:pPr>
-      <w:bookmarkStart w:id="75" w:name="_Toc18849610"/>
+      <w:bookmarkStart w:id="76" w:name="_Toc18852728"/>
       <w:r>
         <w:lastRenderedPageBreak/>
         <w:t xml:space="preserve">Relative Feature Importance by Stage of </w:t>
@@ -18618,7 +18620,7 @@
       <w:r>
         <w:t>Post-mortem</w:t>
       </w:r>
-      <w:bookmarkEnd w:id="75"/>
+      <w:bookmarkEnd w:id="76"/>
     </w:p>
     <w:p>
       <w:r>
@@ -18699,7 +18701,7 @@
       <w:pPr>
         <w:pStyle w:val="Caption"/>
       </w:pPr>
-      <w:bookmarkStart w:id="76" w:name="_Toc18849659"/>
+      <w:bookmarkStart w:id="77" w:name="_Toc18852677"/>
       <w:r>
         <w:t xml:space="preserve">Figure </w:t>
       </w:r>
@@ -18742,12 +18744,16 @@
       <w:r>
         <w:t xml:space="preserve"> Relative Feature Importance, Stage: Ext</w:t>
       </w:r>
-      <w:bookmarkEnd w:id="76"/>
       <w:r>
         <w:t>ernal Examination</w:t>
       </w:r>
-    </w:p>
-    <w:p/>
+      <w:bookmarkEnd w:id="77"/>
+    </w:p>
+    <w:p>
+      <w:r>
+        <w:t>At the initial external stage of the post-mortem only the age of the patient has any significant bearing on being able to determine the cause of death. From the decision tree output it can be shown that the main boundary is around 16 days of age, with a secondary boundary of around 276 days.</w:t>
+      </w:r>
+    </w:p>
     <w:p>
       <w:r>
         <w:rPr>
@@ -18801,7 +18807,7 @@
       <w:pPr>
         <w:pStyle w:val="Caption"/>
       </w:pPr>
-      <w:bookmarkStart w:id="77" w:name="_Toc18849660"/>
+      <w:bookmarkStart w:id="78" w:name="_Toc18852678"/>
       <w:r>
         <w:t xml:space="preserve">Figure </w:t>
       </w:r>
@@ -18850,9 +18856,24 @@
       <w:r>
         <w:t>e Feature Importance, Stage: I</w:t>
       </w:r>
-      <w:bookmarkEnd w:id="77"/>
-      <w:r>
-        <w:t>nternal Examination - Organs</w:t>
+      <w:r>
+        <w:t xml:space="preserve">nternal Examination </w:t>
+      </w:r>
+      <w:r>
+        <w:t>–</w:t>
+      </w:r>
+      <w:r>
+        <w:t xml:space="preserve"> Organs</w:t>
+      </w:r>
+      <w:bookmarkEnd w:id="78"/>
+    </w:p>
+    <w:p>
+      <w:r>
+        <w:lastRenderedPageBreak/>
+        <w:t xml:space="preserve">At the second stage the age of the patient is till of primary importance but the weight of various organs begins to have some significance. </w:t>
+      </w:r>
+      <w:r>
+        <w:t>From the results of the decision tree it can be shown that that the feature boundary is when then organ weight varies from the ‘normal’ by around 30%.</w:t>
       </w:r>
     </w:p>
     <w:p>
@@ -18861,7 +18882,6 @@
           <w:noProof/>
           <w:lang w:eastAsia="en-GB"/>
         </w:rPr>
-        <w:lastRenderedPageBreak/>
         <w:drawing>
           <wp:inline distT="0" distB="0" distL="0" distR="0">
             <wp:extent cx="5731510" cy="3328035"/>
@@ -18909,7 +18929,7 @@
       <w:pPr>
         <w:pStyle w:val="Caption"/>
       </w:pPr>
-      <w:bookmarkStart w:id="78" w:name="_Toc18849661"/>
+      <w:bookmarkStart w:id="79" w:name="_Toc18852679"/>
       <w:r>
         <w:t xml:space="preserve">Figure </w:t>
       </w:r>
@@ -18958,12 +18978,22 @@
       <w:r>
         <w:t>rtance, Stage: Int</w:t>
       </w:r>
-      <w:bookmarkEnd w:id="78"/>
-      <w:r>
-        <w:t>ernal Examination - Macro</w:t>
-      </w:r>
-    </w:p>
-    <w:p/>
+      <w:r>
+        <w:t xml:space="preserve">ernal Examination </w:t>
+      </w:r>
+      <w:r>
+        <w:t>–</w:t>
+      </w:r>
+      <w:r>
+        <w:t xml:space="preserve"> Macro</w:t>
+      </w:r>
+      <w:bookmarkEnd w:id="79"/>
+    </w:p>
+    <w:p>
+      <w:r>
+        <w:t>From the plot above the results of the macro stage of the internal examination has some effect the important features from the previous stage are still ranked highly.</w:t>
+      </w:r>
+    </w:p>
     <w:p>
       <w:r>
         <w:rPr>
@@ -19017,7 +19047,7 @@
       <w:pPr>
         <w:pStyle w:val="Caption"/>
       </w:pPr>
-      <w:bookmarkStart w:id="79" w:name="_Toc18849662"/>
+      <w:bookmarkStart w:id="80" w:name="_Toc18852680"/>
       <w:r>
         <w:t xml:space="preserve">Figure </w:t>
       </w:r>
@@ -19066,21 +19096,31 @@
       <w:r>
         <w:t>e Feature Importance, Stage: Int</w:t>
       </w:r>
-      <w:bookmarkEnd w:id="79"/>
       <w:r>
         <w:t>ernal Examination - Histology</w:t>
       </w:r>
-      <w:bookmarkStart w:id="80" w:name="_GoBack"/>
       <w:bookmarkEnd w:id="80"/>
       <w:r>
         <w:br w:type="page"/>
       </w:r>
     </w:p>
     <w:p>
+      <w:r>
+        <w:lastRenderedPageBreak/>
+        <w:t>In the final stage the histology classifications now are significantly reducing the overall importance of the age of the patient.</w:t>
+      </w:r>
+    </w:p>
+    <w:p/>
+    <w:p>
+      <w:r>
+        <w:br w:type="page"/>
+      </w:r>
+    </w:p>
+    <w:p>
       <w:pPr>
         <w:pStyle w:val="Heading1"/>
       </w:pPr>
-      <w:bookmarkStart w:id="81" w:name="_Toc18849611"/>
+      <w:bookmarkStart w:id="81" w:name="_Toc18852729"/>
       <w:r>
         <w:lastRenderedPageBreak/>
         <w:t>Conclusion</w:t>
@@ -19092,7 +19132,7 @@
       <w:pPr>
         <w:pStyle w:val="Heading2"/>
       </w:pPr>
-      <w:bookmarkStart w:id="82" w:name="_Toc18849612"/>
+      <w:bookmarkStart w:id="82" w:name="_Toc18852730"/>
       <w:r>
         <w:t>Project Summary</w:t>
       </w:r>
@@ -19107,7 +19147,7 @@
       <w:pPr>
         <w:pStyle w:val="Heading3"/>
       </w:pPr>
-      <w:bookmarkStart w:id="83" w:name="_Toc18849613"/>
+      <w:bookmarkStart w:id="83" w:name="_Toc18852731"/>
       <w:r>
         <w:t>Data Engineering</w:t>
       </w:r>
@@ -19188,7 +19228,7 @@
       <w:pPr>
         <w:pStyle w:val="Heading3"/>
       </w:pPr>
-      <w:bookmarkStart w:id="84" w:name="_Toc18849614"/>
+      <w:bookmarkStart w:id="84" w:name="_Toc18852732"/>
       <w:r>
         <w:t>Decision Tree</w:t>
       </w:r>
@@ -19206,7 +19246,7 @@
       <w:pPr>
         <w:pStyle w:val="Heading3"/>
       </w:pPr>
-      <w:bookmarkStart w:id="85" w:name="_Toc18849615"/>
+      <w:bookmarkStart w:id="85" w:name="_Toc18852733"/>
       <w:r>
         <w:t>Ensemble Models</w:t>
       </w:r>
@@ -19225,7 +19265,7 @@
       <w:pPr>
         <w:pStyle w:val="Heading2"/>
       </w:pPr>
-      <w:bookmarkStart w:id="86" w:name="_Toc18849616"/>
+      <w:bookmarkStart w:id="86" w:name="_Toc18852734"/>
       <w:r>
         <w:t>Project Evaluation</w:t>
       </w:r>
@@ -19308,11 +19348,12 @@
         <w:t>Needed a separate model for each stage.</w:t>
       </w:r>
     </w:p>
+    <w:p/>
     <w:p>
       <w:pPr>
         <w:pStyle w:val="Heading2"/>
       </w:pPr>
-      <w:bookmarkStart w:id="87" w:name="_Toc18849617"/>
+      <w:bookmarkStart w:id="87" w:name="_Toc18852735"/>
       <w:r>
         <w:t>Recommendations for Future Work</w:t>
       </w:r>
@@ -19352,6 +19393,18 @@
       </w:pPr>
       <w:r>
         <w:t>Incorporate latest post-mortem results.</w:t>
+      </w:r>
+    </w:p>
+    <w:p>
+      <w:pPr>
+        <w:pStyle w:val="ListParagraph"/>
+        <w:numPr>
+          <w:ilvl w:val="0"/>
+          <w:numId w:val="31"/>
+        </w:numPr>
+      </w:pPr>
+      <w:r>
+        <w:t>Incorporation of Metabolic and Microbiology results</w:t>
       </w:r>
     </w:p>
     <w:p/>
@@ -19373,7 +19426,7 @@
           <w:numId w:val="0"/>
         </w:numPr>
       </w:pPr>
-      <w:bookmarkStart w:id="88" w:name="_Toc18849618"/>
+      <w:bookmarkStart w:id="88" w:name="_Toc18852736"/>
       <w:r>
         <w:lastRenderedPageBreak/>
         <w:t>References</w:t>
@@ -20888,7 +20941,7 @@
         <w:ind w:left="432" w:hanging="432"/>
       </w:pPr>
       <w:bookmarkStart w:id="89" w:name="_Toc5045023"/>
-      <w:bookmarkStart w:id="90" w:name="_Toc18849619"/>
+      <w:bookmarkStart w:id="90" w:name="_Toc18852737"/>
       <w:r>
         <w:t>Bibliography</w:t>
       </w:r>
@@ -21246,7 +21299,7 @@
           <w:numId w:val="0"/>
         </w:numPr>
       </w:pPr>
-      <w:bookmarkStart w:id="91" w:name="_Toc18849620"/>
+      <w:bookmarkStart w:id="91" w:name="_Toc18852738"/>
       <w:r>
         <w:lastRenderedPageBreak/>
         <w:t>Glossary of Terms</w:t>
@@ -21634,7 +21687,7 @@
           <w:numId w:val="0"/>
         </w:numPr>
       </w:pPr>
-      <w:bookmarkStart w:id="92" w:name="_Toc18849621"/>
+      <w:bookmarkStart w:id="92" w:name="_Toc18852739"/>
       <w:r>
         <w:lastRenderedPageBreak/>
         <w:t>Appendix A – Example Project Code</w:t>
@@ -21650,7 +21703,7 @@
         </w:numPr>
         <w:ind w:left="576" w:hanging="576"/>
       </w:pPr>
-      <w:bookmarkStart w:id="93" w:name="_Toc18849622"/>
+      <w:bookmarkStart w:id="93" w:name="_Toc18852740"/>
       <w:r>
         <w:t>Python Function</w:t>
       </w:r>
@@ -23403,7 +23456,7 @@
         </w:numPr>
         <w:ind w:left="576" w:hanging="576"/>
       </w:pPr>
-      <w:bookmarkStart w:id="94" w:name="_Toc18849623"/>
+      <w:bookmarkStart w:id="94" w:name="_Toc18852741"/>
       <w:r>
         <w:t>Python Function to Create COD2_SUMM</w:t>
       </w:r>
@@ -26525,7 +26578,7 @@
         </w:numPr>
         <w:ind w:left="576" w:hanging="576"/>
       </w:pPr>
-      <w:bookmarkStart w:id="95" w:name="_Toc18849624"/>
+      <w:bookmarkStart w:id="95" w:name="_Toc18852742"/>
       <w:r>
         <w:lastRenderedPageBreak/>
         <w:t>Python Function to Create RDV</w:t>
@@ -31635,7 +31688,7 @@
         </w:numPr>
         <w:ind w:left="576" w:hanging="576"/>
       </w:pPr>
-      <w:bookmarkStart w:id="96" w:name="_Toc18849625"/>
+      <w:bookmarkStart w:id="96" w:name="_Toc18852743"/>
       <w:r>
         <w:lastRenderedPageBreak/>
         <w:t>R Model</w:t>
@@ -37142,7 +37195,7 @@
           <w:numId w:val="0"/>
         </w:numPr>
       </w:pPr>
-      <w:bookmarkStart w:id="97" w:name="_Toc18849626"/>
+      <w:bookmarkStart w:id="97" w:name="_Toc18852744"/>
       <w:r>
         <w:lastRenderedPageBreak/>
         <w:t>Appendix B – ETL Process</w:t>
@@ -37163,7 +37216,7 @@
           <w:numId w:val="0"/>
         </w:numPr>
       </w:pPr>
-      <w:bookmarkStart w:id="98" w:name="_Toc18849627"/>
+      <w:bookmarkStart w:id="98" w:name="_Toc18852745"/>
       <w:r>
         <w:lastRenderedPageBreak/>
         <w:t>Appendix C – Cause of Death Attribute Mapping</w:t>
@@ -37184,7 +37237,7 @@
           <w:numId w:val="0"/>
         </w:numPr>
       </w:pPr>
-      <w:bookmarkStart w:id="99" w:name="_Toc18849628"/>
+      <w:bookmarkStart w:id="99" w:name="_Toc18852746"/>
       <w:r>
         <w:lastRenderedPageBreak/>
         <w:t>Appendix D</w:t>
@@ -37206,7 +37259,7 @@
         </w:numPr>
         <w:ind w:left="576" w:hanging="576"/>
       </w:pPr>
-      <w:bookmarkStart w:id="100" w:name="_Toc18849629"/>
+      <w:bookmarkStart w:id="100" w:name="_Toc18852747"/>
       <w:r>
         <w:t>External</w:t>
       </w:r>
@@ -37222,7 +37275,7 @@
         </w:numPr>
         <w:ind w:left="576" w:hanging="576"/>
       </w:pPr>
-      <w:bookmarkStart w:id="101" w:name="_Toc18849630"/>
+      <w:bookmarkStart w:id="101" w:name="_Toc18852748"/>
       <w:r>
         <w:t>Internal – Stage 1 – Organs</w:t>
       </w:r>
@@ -37238,7 +37291,7 @@
         </w:numPr>
         <w:ind w:left="576" w:hanging="576"/>
       </w:pPr>
-      <w:bookmarkStart w:id="102" w:name="_Toc18849631"/>
+      <w:bookmarkStart w:id="102" w:name="_Toc18852749"/>
       <w:r>
         <w:t>Internal – Stage 2 – Macro investigation</w:t>
       </w:r>
@@ -37254,7 +37307,7 @@
         </w:numPr>
         <w:ind w:left="576" w:hanging="576"/>
       </w:pPr>
-      <w:bookmarkStart w:id="103" w:name="_Toc18849632"/>
+      <w:bookmarkStart w:id="103" w:name="_Toc18852750"/>
       <w:r>
         <w:t>Internal – Stage 3 – Histological investigation</w:t>
       </w:r>
@@ -37274,7 +37327,7 @@
           <w:numId w:val="0"/>
         </w:numPr>
       </w:pPr>
-      <w:bookmarkStart w:id="104" w:name="_Toc18849633"/>
+      <w:bookmarkStart w:id="104" w:name="_Toc18852751"/>
       <w:r>
         <w:lastRenderedPageBreak/>
         <w:t>Appen</w:t>
@@ -37305,7 +37358,7 @@
           <w:numId w:val="0"/>
         </w:numPr>
       </w:pPr>
-      <w:bookmarkStart w:id="105" w:name="_Toc18849634"/>
+      <w:bookmarkStart w:id="105" w:name="_Toc18852752"/>
       <w:r>
         <w:t>Appendix F</w:t>
       </w:r>
@@ -37407,7 +37460,7 @@
           <w:rPr>
             <w:noProof/>
           </w:rPr>
-          <w:t>39</w:t>
+          <w:t>50</w:t>
         </w:r>
         <w:r>
           <w:rPr>
@@ -42738,7 +42791,7 @@
 </file>
 
 <file path=customXml/itemProps1.xml><?xml version="1.0" encoding="utf-8"?>
-<ds:datastoreItem xmlns:ds="http://schemas.openxmlformats.org/officeDocument/2006/customXml" ds:itemID="{F42A0E06-68D6-464C-83C5-015907A763BB}">
+<ds:datastoreItem xmlns:ds="http://schemas.openxmlformats.org/officeDocument/2006/customXml" ds:itemID="{FB10A4E2-8FEF-4B20-9373-81A3DBFFE91C}">
   <ds:schemaRefs>
     <ds:schemaRef ds:uri="http://schemas.openxmlformats.org/officeDocument/2006/bibliography"/>
   </ds:schemaRefs>

</xml_diff>

<commit_message>
Updated tense in method section plus some changes to structure.
</commit_message>
<xml_diff>
--- a/Docs/BoothJ_DS_report_v03.docx
+++ b/Docs/BoothJ_DS_report_v03.docx
@@ -12,8 +12,6 @@
           <w:szCs w:val="36"/>
         </w:rPr>
       </w:pPr>
-      <w:bookmarkStart w:id="0" w:name="_GoBack"/>
-      <w:bookmarkEnd w:id="0"/>
       <w:r>
         <w:rPr>
           <w:b/>
@@ -153,7 +151,7 @@
           <w:szCs w:val="32"/>
         </w:rPr>
       </w:pPr>
-      <w:bookmarkStart w:id="1" w:name="_Toc15543542"/>
+      <w:bookmarkStart w:id="0" w:name="_Toc15543542"/>
       <w:r>
         <w:rPr>
           <w:color w:val="5B9BD5" w:themeColor="accent1"/>
@@ -163,7 +161,7 @@
         <w:lastRenderedPageBreak/>
         <w:t>Academic Declaration</w:t>
       </w:r>
-      <w:bookmarkEnd w:id="1"/>
+      <w:bookmarkEnd w:id="0"/>
     </w:p>
     <w:p/>
     <w:p>
@@ -6197,12 +6195,12 @@
         </w:numPr>
         <w:ind w:left="432" w:hanging="432"/>
       </w:pPr>
-      <w:bookmarkStart w:id="2" w:name="_Toc18856015"/>
+      <w:bookmarkStart w:id="1" w:name="_Toc18856015"/>
       <w:r>
         <w:lastRenderedPageBreak/>
         <w:t>Table of Figures</w:t>
       </w:r>
-      <w:bookmarkEnd w:id="2"/>
+      <w:bookmarkEnd w:id="1"/>
     </w:p>
     <w:p>
       <w:pPr>
@@ -8190,12 +8188,12 @@
       <w:pPr>
         <w:pStyle w:val="Heading1"/>
       </w:pPr>
-      <w:bookmarkStart w:id="3" w:name="_Toc18856016"/>
+      <w:bookmarkStart w:id="2" w:name="_Toc18856016"/>
       <w:r>
         <w:lastRenderedPageBreak/>
         <w:t>Abstract</w:t>
       </w:r>
-      <w:bookmarkEnd w:id="3"/>
+      <w:bookmarkEnd w:id="2"/>
     </w:p>
     <w:p/>
     <w:p>
@@ -8333,22 +8331,22 @@
       <w:pPr>
         <w:pStyle w:val="Heading1"/>
       </w:pPr>
-      <w:bookmarkStart w:id="4" w:name="_Toc18856017"/>
+      <w:bookmarkStart w:id="3" w:name="_Toc18856017"/>
       <w:r>
         <w:lastRenderedPageBreak/>
         <w:t>Introduction</w:t>
       </w:r>
+      <w:bookmarkEnd w:id="3"/>
+    </w:p>
+    <w:p>
+      <w:pPr>
+        <w:pStyle w:val="Heading2"/>
+      </w:pPr>
+      <w:bookmarkStart w:id="4" w:name="_Toc18856018"/>
+      <w:r>
+        <w:t>Background</w:t>
+      </w:r>
       <w:bookmarkEnd w:id="4"/>
-    </w:p>
-    <w:p>
-      <w:pPr>
-        <w:pStyle w:val="Heading2"/>
-      </w:pPr>
-      <w:bookmarkStart w:id="5" w:name="_Toc18856018"/>
-      <w:r>
-        <w:t>Background</w:t>
-      </w:r>
-      <w:bookmarkEnd w:id="5"/>
     </w:p>
     <w:p>
       <w:pPr>
@@ -8407,19 +8405,22 @@
     <w:p>
       <w:pPr>
         <w:spacing w:line="231" w:lineRule="atLeast"/>
+      </w:pPr>
+      <w:r>
         <w:rPr>
           <w:rFonts w:ascii="Calibri" w:eastAsia="Times New Roman" w:hAnsi="Calibri" w:cs="Calibri"/>
           <w:color w:val="000000"/>
           <w:lang w:eastAsia="en-GB"/>
         </w:rPr>
-      </w:pPr>
+        <w:t>Currently the database holds 7000 records, each record representing an</w:t>
+      </w:r>
       <w:r>
         <w:rPr>
           <w:rFonts w:ascii="Calibri" w:eastAsia="Times New Roman" w:hAnsi="Calibri" w:cs="Calibri"/>
           <w:color w:val="000000"/>
           <w:lang w:eastAsia="en-GB"/>
         </w:rPr>
-        <w:t>Currently the database holds 7000 records, each record representing an</w:t>
+        <w:t xml:space="preserve"> individual post-mortem. Up to 3</w:t>
       </w:r>
       <w:r>
         <w:rPr>
@@ -8427,7 +8428,7 @@
           <w:color w:val="000000"/>
           <w:lang w:eastAsia="en-GB"/>
         </w:rPr>
-        <w:t xml:space="preserve"> individual post-mortem. Up to 3</w:t>
+        <w:t>00 items of data can be defined for each post-mortem.</w:t>
       </w:r>
       <w:r>
         <w:rPr>
@@ -8435,7 +8436,16 @@
           <w:color w:val="000000"/>
           <w:lang w:eastAsia="en-GB"/>
         </w:rPr>
-        <w:t>00 items of data can be defined for each post-mortem.</w:t>
+        <w:t xml:space="preserve"> These items of data are primarily used to record the different stages of the post-mortem; the </w:t>
+      </w:r>
+      <w:r>
+        <w:t>external examination followed by the internal examination split into the individual organs</w:t>
+      </w:r>
+      <w:r>
+        <w:t>, grouped by bodily system,</w:t>
+      </w:r>
+      <w:r>
+        <w:t xml:space="preserve"> examined at both the macro and histological level.</w:t>
       </w:r>
     </w:p>
     <w:p>
@@ -8463,7 +8473,79 @@
           <w:color w:val="000000"/>
           <w:lang w:eastAsia="en-GB"/>
         </w:rPr>
-        <w:t xml:space="preserve">use data science analytic techniques to develop </w:t>
+        <w:t xml:space="preserve">use data science analytic </w:t>
+      </w:r>
+      <w:r>
+        <w:rPr>
+          <w:rFonts w:ascii="Calibri" w:eastAsia="Times New Roman" w:hAnsi="Calibri" w:cs="Calibri"/>
+          <w:bCs/>
+          <w:color w:val="000000"/>
+          <w:lang w:eastAsia="en-GB"/>
+        </w:rPr>
+        <w:t>model</w:t>
+      </w:r>
+      <w:r>
+        <w:rPr>
+          <w:rFonts w:ascii="Calibri" w:eastAsia="Times New Roman" w:hAnsi="Calibri" w:cs="Calibri"/>
+          <w:bCs/>
+          <w:color w:val="000000"/>
+          <w:lang w:eastAsia="en-GB"/>
+        </w:rPr>
+        <w:t>s</w:t>
+      </w:r>
+      <w:r>
+        <w:rPr>
+          <w:rFonts w:ascii="Calibri" w:eastAsia="Times New Roman" w:hAnsi="Calibri" w:cs="Calibri"/>
+          <w:bCs/>
+          <w:color w:val="000000"/>
+          <w:lang w:eastAsia="en-GB"/>
+        </w:rPr>
+        <w:t>,</w:t>
+      </w:r>
+      <w:r>
+        <w:rPr>
+          <w:rFonts w:ascii="Calibri" w:eastAsia="Times New Roman" w:hAnsi="Calibri" w:cs="Calibri"/>
+          <w:bCs/>
+          <w:color w:val="000000"/>
+          <w:lang w:eastAsia="en-GB"/>
+        </w:rPr>
+        <w:t xml:space="preserve"> </w:t>
+      </w:r>
+      <w:r>
+        <w:rPr>
+          <w:rFonts w:ascii="Calibri" w:eastAsia="Times New Roman" w:hAnsi="Calibri" w:cs="Calibri"/>
+          <w:bCs/>
+          <w:color w:val="000000"/>
+          <w:lang w:eastAsia="en-GB"/>
+        </w:rPr>
+        <w:t>using the data recorded as features</w:t>
+      </w:r>
+      <w:r>
+        <w:rPr>
+          <w:rFonts w:ascii="Calibri" w:eastAsia="Times New Roman" w:hAnsi="Calibri" w:cs="Calibri"/>
+          <w:bCs/>
+          <w:color w:val="000000"/>
+          <w:lang w:eastAsia="en-GB"/>
+        </w:rPr>
+        <w:t>,</w:t>
+      </w:r>
+      <w:r>
+        <w:rPr>
+          <w:rFonts w:ascii="Calibri" w:eastAsia="Times New Roman" w:hAnsi="Calibri" w:cs="Calibri"/>
+          <w:bCs/>
+          <w:color w:val="000000"/>
+          <w:lang w:eastAsia="en-GB"/>
+        </w:rPr>
+        <w:t xml:space="preserve"> </w:t>
+      </w:r>
+      <w:r>
+        <w:rPr>
+          <w:rFonts w:ascii="Calibri" w:eastAsia="Times New Roman" w:hAnsi="Calibri" w:cs="Calibri"/>
+          <w:bCs/>
+          <w:color w:val="000000"/>
+          <w:lang w:eastAsia="en-GB"/>
+        </w:rPr>
+        <w:t xml:space="preserve">to develop </w:t>
       </w:r>
       <w:r>
         <w:t>operational strategies that can be applied to paediatric post-mortems to prioritise which data is required to achieve the target of specifying the cause of death.</w:t>
@@ -8474,38 +8556,38 @@
       <w:pPr>
         <w:pStyle w:val="Heading2"/>
       </w:pPr>
-      <w:bookmarkStart w:id="6" w:name="_Toc18856019"/>
+      <w:bookmarkStart w:id="5" w:name="_Toc18856019"/>
       <w:r>
         <w:t>Literary Review</w:t>
       </w:r>
+      <w:bookmarkEnd w:id="5"/>
+    </w:p>
+    <w:p>
+      <w:r>
+        <w:t xml:space="preserve">A summary of the full literary review </w:t>
+      </w:r>
+      <w:r>
+        <w:t>present</w:t>
+      </w:r>
+      <w:r>
+        <w:t>ed in the project proposal.</w:t>
+      </w:r>
+    </w:p>
+    <w:p>
+      <w:pPr>
+        <w:pStyle w:val="Heading3"/>
+      </w:pPr>
+      <w:bookmarkStart w:id="6" w:name="_Toc18856020"/>
+      <w:r>
+        <w:t xml:space="preserve">Paediatric </w:t>
+      </w:r>
+      <w:r>
+        <w:t>Post-mortem</w:t>
+      </w:r>
+      <w:r>
+        <w:t>s</w:t>
+      </w:r>
       <w:bookmarkEnd w:id="6"/>
-    </w:p>
-    <w:p>
-      <w:r>
-        <w:t xml:space="preserve">A summary of the full literary review </w:t>
-      </w:r>
-      <w:r>
-        <w:t>present</w:t>
-      </w:r>
-      <w:r>
-        <w:t>ed in the project proposal.</w:t>
-      </w:r>
-    </w:p>
-    <w:p>
-      <w:pPr>
-        <w:pStyle w:val="Heading3"/>
-      </w:pPr>
-      <w:bookmarkStart w:id="7" w:name="_Toc18856020"/>
-      <w:r>
-        <w:t xml:space="preserve">Paediatric </w:t>
-      </w:r>
-      <w:r>
-        <w:t>Post-mortem</w:t>
-      </w:r>
-      <w:r>
-        <w:t>s</w:t>
-      </w:r>
-      <w:bookmarkEnd w:id="7"/>
     </w:p>
     <w:p>
       <w:r>
@@ -8622,13 +8704,14 @@
       <w:pPr>
         <w:pStyle w:val="Heading3"/>
       </w:pPr>
-      <w:bookmarkStart w:id="8" w:name="_Toc5045005"/>
-      <w:bookmarkStart w:id="9" w:name="_Toc18856021"/>
-      <w:r>
+      <w:bookmarkStart w:id="7" w:name="_Toc5045005"/>
+      <w:bookmarkStart w:id="8" w:name="_Toc18856021"/>
+      <w:r>
+        <w:lastRenderedPageBreak/>
         <w:t>Data Extraction</w:t>
       </w:r>
+      <w:bookmarkEnd w:id="7"/>
       <w:bookmarkEnd w:id="8"/>
-      <w:bookmarkEnd w:id="9"/>
     </w:p>
     <w:p>
       <w:r>
@@ -8828,13 +8911,13 @@
       <w:pPr>
         <w:pStyle w:val="Heading3"/>
       </w:pPr>
-      <w:bookmarkStart w:id="10" w:name="_Toc5045006"/>
-      <w:bookmarkStart w:id="11" w:name="_Toc18856022"/>
+      <w:bookmarkStart w:id="9" w:name="_Toc5045006"/>
+      <w:bookmarkStart w:id="10" w:name="_Toc18856022"/>
       <w:r>
         <w:t>Data Wrangling</w:t>
       </w:r>
+      <w:bookmarkEnd w:id="9"/>
       <w:bookmarkEnd w:id="10"/>
-      <w:bookmarkEnd w:id="11"/>
     </w:p>
     <w:p>
       <w:pPr>
@@ -9020,13 +9103,13 @@
       <w:pPr>
         <w:pStyle w:val="Heading3"/>
       </w:pPr>
-      <w:bookmarkStart w:id="12" w:name="_Toc5045007"/>
-      <w:bookmarkStart w:id="13" w:name="_Toc18856023"/>
+      <w:bookmarkStart w:id="11" w:name="_Toc5045007"/>
+      <w:bookmarkStart w:id="12" w:name="_Toc18856023"/>
       <w:r>
         <w:t>Analytics</w:t>
       </w:r>
+      <w:bookmarkEnd w:id="11"/>
       <w:bookmarkEnd w:id="12"/>
-      <w:bookmarkEnd w:id="13"/>
     </w:p>
     <w:p>
       <w:r>
@@ -9239,16 +9322,19 @@
       <w:pPr>
         <w:pStyle w:val="Heading2"/>
       </w:pPr>
-      <w:bookmarkStart w:id="14" w:name="_Toc18856024"/>
+      <w:bookmarkStart w:id="13" w:name="_Toc18856024"/>
       <w:r>
         <w:lastRenderedPageBreak/>
         <w:t>Report outline</w:t>
       </w:r>
-      <w:bookmarkEnd w:id="14"/>
-    </w:p>
-    <w:p>
-      <w:r>
-        <w:t xml:space="preserve">The back bone of the project is a pipeline from the originating Post-mortem research database to the project results utilising different development strategies at various stages; this pipeline is laid out in detail the methods chapter of the report. </w:t>
+      <w:bookmarkEnd w:id="13"/>
+    </w:p>
+    <w:p>
+      <w:r>
+        <w:t>The back bone of the project was deveoping</w:t>
+      </w:r>
+      <w:r>
+        <w:t xml:space="preserve"> a pipeline from the originating Post-mortem research database to the project results utilising different development strategies at various stages; this pipeline is laid out in detail the methods chapter of the report. </w:t>
       </w:r>
     </w:p>
     <w:p>
@@ -9304,77 +9390,81 @@
       <w:pPr>
         <w:pStyle w:val="Caption"/>
       </w:pPr>
-      <w:bookmarkStart w:id="15" w:name="_Toc18856087"/>
+      <w:bookmarkStart w:id="14" w:name="_Toc18856087"/>
       <w:r>
         <w:t xml:space="preserve">Figure </w:t>
       </w:r>
-      <w:r>
-        <w:fldChar w:fldCharType="begin"/>
-      </w:r>
-      <w:r>
-        <w:instrText xml:space="preserve"> SEQ Figure \* ARABIC </w:instrText>
-      </w:r>
-      <w:r>
-        <w:fldChar w:fldCharType="separate"/>
-      </w:r>
-      <w:r>
-        <w:rPr>
-          <w:noProof/>
-        </w:rPr>
-        <w:t>1</w:t>
-      </w:r>
-      <w:r>
-        <w:fldChar w:fldCharType="end"/>
-      </w:r>
+      <w:fldSimple w:instr=" SEQ Figure \* ARABIC ">
+        <w:r>
+          <w:rPr>
+            <w:noProof/>
+          </w:rPr>
+          <w:t>1</w:t>
+        </w:r>
+      </w:fldSimple>
       <w:r>
         <w:t xml:space="preserve"> - Project Pipeline</w:t>
       </w:r>
+      <w:bookmarkEnd w:id="14"/>
+    </w:p>
+    <w:p>
+      <w:r>
+        <w:t xml:space="preserve">Data Engineering is a major part of this project and the specific challenges faced </w:t>
+      </w:r>
+      <w:r>
+        <w:t xml:space="preserve">in undertaking the project </w:t>
+      </w:r>
+      <w:r>
+        <w:t xml:space="preserve">has its own chapter. The analytic processes </w:t>
+      </w:r>
+      <w:r>
+        <w:t xml:space="preserve">of visualising the data followed by creation </w:t>
+      </w:r>
+      <w:r>
+        <w:t>of three distinct models</w:t>
+      </w:r>
+      <w:r>
+        <w:t xml:space="preserve"> tuned to the individual stages of the post-mortem is described primarily using graphics produced during the analytics</w:t>
+      </w:r>
+      <w:r>
+        <w:t>.</w:t>
+      </w:r>
+    </w:p>
+    <w:p>
+      <w:r>
+        <w:t>The project is completed by assessing the predictive accuracy of the various models and the relative feature importance at each stage of the post-mortem. The conclusion assess how the project delivered against the projects aims.</w:t>
+      </w:r>
+    </w:p>
+    <w:p>
+      <w:r>
+        <w:t>The final section evaluates the project process; what went well and what went less well and the lessons learnt</w:t>
+      </w:r>
+      <w:r>
+        <w:t>. This section also discusses recommendations for how the project could be developed in the future.</w:t>
+      </w:r>
+    </w:p>
+    <w:p>
+      <w:r>
+        <w:t>A basic glossary of terms covering both data engineering and healthcare aspects of the project has been included to help the broad range of readers of this report. More detailed descriptions of code layout, ETL process</w:t>
+      </w:r>
+      <w:r>
+        <w:t xml:space="preserve"> and RDV structures are included in the appendices.</w:t>
+      </w:r>
+    </w:p>
+    <w:p/>
+    <w:p>
+      <w:pPr>
+        <w:pStyle w:val="Heading2"/>
+      </w:pPr>
+      <w:bookmarkStart w:id="15" w:name="_Toc18856025"/>
+      <w:r>
+        <w:t>Aim and Objectives</w:t>
+      </w:r>
       <w:bookmarkEnd w:id="15"/>
     </w:p>
     <w:p>
-      <w:r>
-        <w:t xml:space="preserve">Data Engineering is a major part of this project and the specific challenges faced </w:t>
-      </w:r>
-      <w:r>
-        <w:t xml:space="preserve">in undertaking the project </w:t>
-      </w:r>
-      <w:r>
-        <w:t xml:space="preserve">has its own chapter. The analytic processes </w:t>
-      </w:r>
-      <w:r>
-        <w:t xml:space="preserve">of visualising the data followed by creation </w:t>
-      </w:r>
-      <w:r>
-        <w:t>of three distinct models</w:t>
-      </w:r>
-      <w:r>
-        <w:t xml:space="preserve"> tuned to the individual stages of the post-mortem is described primarily using graphics produced during the analytics</w:t>
-      </w:r>
-      <w:r>
-        <w:t>.</w:t>
-      </w:r>
-    </w:p>
-    <w:p>
-      <w:r>
-        <w:t>A basic glossary of terms covering both data engineering and healthcare aspects of the project has been included to help the broad range of readers of this report. More detailed descriptions of code layout, ETL process</w:t>
-      </w:r>
-      <w:r>
-        <w:t xml:space="preserve"> and RDV structures are included in the appendices.</w:t>
-      </w:r>
-    </w:p>
-    <w:p/>
-    <w:p>
-      <w:pPr>
-        <w:pStyle w:val="Heading2"/>
-      </w:pPr>
-      <w:bookmarkStart w:id="16" w:name="_Toc18856025"/>
-      <w:r>
-        <w:t>Aim and Objectives</w:t>
-      </w:r>
+      <w:bookmarkStart w:id="16" w:name="_GoBack"/>
       <w:bookmarkEnd w:id="16"/>
-    </w:p>
-    <w:p/>
-    <w:p>
       <w:r>
         <w:t>Take from project proposal; amended based on experience undertaking project?</w:t>
       </w:r>
@@ -9408,7 +9498,11 @@
         </w:numPr>
       </w:pPr>
       <w:r>
-        <w:t>To apply the Decision Tree Analytical method to the extracted data to develop operational strategies that can be applied to paediatric post-mortems to prioritise which data is required to achieve the target of specifying the cause of death.</w:t>
+        <w:t xml:space="preserve">To apply the Decision Tree Analytical method to the extracted data to develop operational strategies that can be applied to paediatric post-mortems to prioritise which data is required </w:t>
+      </w:r>
+      <w:r>
+        <w:lastRenderedPageBreak/>
+        <w:t>to achieve the target of specifying the cause of death.</w:t>
       </w:r>
       <w:r>
         <w:br/>
@@ -9505,18 +9599,48 @@
     </w:p>
     <w:p>
       <w:r>
-        <w:t>The data engineering aspects of this project will be undertaken using the Python programing language, a general purpose programing language that used extensively in the world of data science. The development of python procedures will be carried out using PyCharm an integrated development environment (IDE).</w:t>
-      </w:r>
-    </w:p>
-    <w:p>
-      <w:r>
-        <w:t xml:space="preserve">The data manipulation carried out during this stage will be using structured query language (SQL) and will be </w:t>
+        <w:t>The data engineering</w:t>
+      </w:r>
+      <w:r>
+        <w:t xml:space="preserve"> aspects of this project are</w:t>
+      </w:r>
+      <w:r>
+        <w:t xml:space="preserve"> undertaken using the Python programing language, a general purpose programing language that used extensively in the world of data science. The developm</w:t>
+      </w:r>
+      <w:r>
+        <w:t>ent of python procedures has been</w:t>
+      </w:r>
+      <w:r>
+        <w:t xml:space="preserve"> carried out using PyCharm an integrated development environment (IDE).</w:t>
+      </w:r>
+    </w:p>
+    <w:p>
+      <w:r>
+        <w:t xml:space="preserve">The data manipulation carried out during this stage </w:t>
+      </w:r>
+      <w:r>
+        <w:t>uses the</w:t>
+      </w:r>
+      <w:r>
+        <w:t xml:space="preserve"> structured query language (SQL) and </w:t>
+      </w:r>
+      <w:r>
+        <w:t>has been</w:t>
+      </w:r>
+      <w:r>
+        <w:t xml:space="preserve"> </w:t>
       </w:r>
       <w:r>
         <w:t>instigated using the Python package PyODBC which allows the connection to external databases using ODBC connections and the production and return of  SQL queries.</w:t>
       </w:r>
       <w:r>
-        <w:t xml:space="preserve"> An example of a PyODBC procedure is given in Appendix </w:t>
+        <w:t xml:space="preserve"> An example of a PyODBC </w:t>
+      </w:r>
+      <w:r>
+        <w:t>function</w:t>
+      </w:r>
+      <w:r>
+        <w:t xml:space="preserve"> is given in Appendix </w:t>
       </w:r>
       <w:proofErr w:type="gramStart"/>
       <w:r>
@@ -9529,7 +9653,43 @@
     </w:p>
     <w:p>
       <w:r>
-        <w:t>Where appropriate the data engineering code will be broken down into functions that will be unit tested prior to implementation. All processes will also be developed with integral profiling so that any bottlenecks can be identified and if possible their effect reduced so that the overall processing of the data can be as efficient as possible.</w:t>
+        <w:t xml:space="preserve">Where appropriate the data engineering code </w:t>
+      </w:r>
+      <w:r>
+        <w:t>was</w:t>
+      </w:r>
+      <w:r>
+        <w:t xml:space="preserve"> broken down into functions that </w:t>
+      </w:r>
+      <w:r>
+        <w:t>were</w:t>
+      </w:r>
+      <w:r>
+        <w:t xml:space="preserve"> unit tested prior to implementation. All processes w</w:t>
+      </w:r>
+      <w:r>
+        <w:t>ere</w:t>
+      </w:r>
+      <w:r>
+        <w:t xml:space="preserve"> developed with integral profiling so that </w:t>
+      </w:r>
+      <w:r>
+        <w:t>processing</w:t>
+      </w:r>
+      <w:r>
+        <w:t xml:space="preserve"> bottlenecks </w:t>
+      </w:r>
+      <w:r>
+        <w:t xml:space="preserve">were readily identified and </w:t>
+      </w:r>
+      <w:r>
+        <w:t xml:space="preserve">their effect reduced so that the overall processing of the data </w:t>
+      </w:r>
+      <w:r>
+        <w:t>was</w:t>
+      </w:r>
+      <w:r>
+        <w:t xml:space="preserve"> as efficient as possible.</w:t>
       </w:r>
     </w:p>
     <w:p/>
@@ -9576,7 +9736,13 @@
     </w:p>
     <w:p>
       <w:r>
-        <w:t>The basic structure will be:</w:t>
+        <w:t xml:space="preserve">The basic structure </w:t>
+      </w:r>
+      <w:r>
+        <w:t>of the process is</w:t>
+      </w:r>
+      <w:r>
+        <w:t>:</w:t>
       </w:r>
     </w:p>
     <w:p>
@@ -9647,7 +9813,13 @@
     <w:p>
       <w:r>
         <w:lastRenderedPageBreak/>
-        <w:t>The output of this section will be the HAS database created and populated from the originating system.</w:t>
+        <w:t>The output of this section w</w:t>
+      </w:r>
+      <w:r>
+        <w:t>as</w:t>
+      </w:r>
+      <w:r>
+        <w:t xml:space="preserve"> the HAS database created and populated from the originating system.</w:t>
       </w:r>
     </w:p>
     <w:p/>
@@ -9663,7 +9835,13 @@
     </w:p>
     <w:p>
       <w:r>
-        <w:t>Having created the base research data from the original data then a number of summary event attributes will be created for reporting and analytic purposes:</w:t>
+        <w:t>Having created the base research data from the original data then a number of summary event attributes w</w:t>
+      </w:r>
+      <w:r>
+        <w:t>ere</w:t>
+      </w:r>
+      <w:r>
+        <w:t xml:space="preserve"> created for reporting and analytic purposes:</w:t>
       </w:r>
     </w:p>
     <w:p>
@@ -9842,7 +10020,10 @@
     </w:p>
     <w:p>
       <w:r>
-        <w:t>The output of this stage will be the addition of a number of event attributes added to the existing set of events and their originating attributes.</w:t>
+        <w:t>The output of this stage was</w:t>
+      </w:r>
+      <w:r>
+        <w:t xml:space="preserve"> the addition of a number of event attributes added to the existing set of events and their originating attributes.</w:t>
       </w:r>
     </w:p>
     <w:p>
@@ -9862,7 +10043,13 @@
     </w:p>
     <w:p>
       <w:r>
-        <w:t>This process will be split into 2 stages:</w:t>
+        <w:t>This process w</w:t>
+      </w:r>
+      <w:r>
+        <w:t>as</w:t>
+      </w:r>
+      <w:r>
+        <w:t xml:space="preserve"> split into 2 stages:</w:t>
       </w:r>
     </w:p>
     <w:p>
@@ -10060,27 +10247,39 @@
         </w:numPr>
       </w:pPr>
       <w:r>
+        <w:t>Internal Stage 3 (Histo</w:t>
+      </w:r>
+      <w:r>
+        <w:t>logical</w:t>
+      </w:r>
+      <w:r>
+        <w:t xml:space="preserve"> examination)</w:t>
+      </w:r>
+      <w:r>
+        <w:t xml:space="preserve"> </w:t>
+      </w:r>
+    </w:p>
+    <w:p>
+      <w:r>
         <w:lastRenderedPageBreak/>
-        <w:t>Internal Stage 3 (Histo</w:t>
-      </w:r>
-      <w:r>
-        <w:t>logical</w:t>
-      </w:r>
-      <w:r>
-        <w:t xml:space="preserve"> examination)</w:t>
-      </w:r>
-      <w:r>
-        <w:t xml:space="preserve"> </w:t>
-      </w:r>
-    </w:p>
-    <w:p>
-      <w:r>
-        <w:t>At this stage the issue of missing data for any chosen event will not be addressed.</w:t>
-      </w:r>
-    </w:p>
-    <w:p>
-      <w:r>
-        <w:t>The output of this stage will be four research data views (RDV</w:t>
+        <w:t xml:space="preserve">At this stage the issue of missing data for any chosen </w:t>
+      </w:r>
+      <w:r>
+        <w:t>event was</w:t>
+      </w:r>
+      <w:r>
+        <w:t xml:space="preserve"> not be addressed.</w:t>
+      </w:r>
+    </w:p>
+    <w:p>
+      <w:r>
+        <w:t>The output of this stage w</w:t>
+      </w:r>
+      <w:r>
+        <w:t>ere</w:t>
+      </w:r>
+      <w:r>
+        <w:t xml:space="preserve"> four research data views (RDV</w:t>
       </w:r>
       <w:r>
         <w:t>s</w:t>
@@ -10117,7 +10316,19 @@
     </w:p>
     <w:p>
       <w:r>
-        <w:t>The final section of the data engineering stage will be to produce the data in the format most appropriate for analytics. Two forms of data wrangling will be used:</w:t>
+        <w:t>The final section of the data engineering stage w</w:t>
+      </w:r>
+      <w:r>
+        <w:t>as</w:t>
+      </w:r>
+      <w:r>
+        <w:t xml:space="preserve"> to produce the data in the format most appropriate for analytics. Two forms of data wrangling w</w:t>
+      </w:r>
+      <w:r>
+        <w:t>ere in the end</w:t>
+      </w:r>
+      <w:r>
+        <w:t xml:space="preserve"> used:</w:t>
       </w:r>
     </w:p>
     <w:p>
@@ -10190,7 +10401,13 @@
     </w:p>
     <w:p>
       <w:r>
-        <w:t xml:space="preserve">The output of this section will be four adjusted RDVs, one for each stage of the </w:t>
+        <w:t>The output of this section w</w:t>
+      </w:r>
+      <w:r>
+        <w:t>ere</w:t>
+      </w:r>
+      <w:r>
+        <w:t xml:space="preserve"> four adjusted RDVs, one for each stage of the </w:t>
       </w:r>
       <w:r>
         <w:t>post-mortem</w:t>
@@ -10220,7 +10437,13 @@
         <w:t>The analytic aspects</w:t>
       </w:r>
       <w:r>
-        <w:t xml:space="preserve"> of this project will be undertaken using the R programming language </w:t>
+        <w:t xml:space="preserve"> of this project </w:t>
+      </w:r>
+      <w:r>
+        <w:t>have been</w:t>
+      </w:r>
+      <w:r>
+        <w:t xml:space="preserve"> undertaken using the R programming language </w:t>
       </w:r>
       <w:r>
         <w:t xml:space="preserve">a language </w:t>
@@ -10232,7 +10455,13 @@
         <w:t>computing</w:t>
       </w:r>
       <w:r>
-        <w:t xml:space="preserve">. The development of R scripts will be </w:t>
+        <w:t>. The development of R scripts w</w:t>
+      </w:r>
+      <w:r>
+        <w:t>as</w:t>
+      </w:r>
+      <w:r>
+        <w:t xml:space="preserve"> </w:t>
       </w:r>
       <w:r>
         <w:t>carried out in R Studio an</w:t>
@@ -10249,7 +10478,19 @@
     </w:p>
     <w:p>
       <w:r>
-        <w:t>In this section I will describe the key packages that I will be using and the specific parameters that have to be tuned to obta</w:t>
+        <w:t xml:space="preserve">In this section I will describe the key packages that I </w:t>
+      </w:r>
+      <w:r>
+        <w:t>used</w:t>
+      </w:r>
+      <w:r>
+        <w:t xml:space="preserve"> and the specific parameters that ha</w:t>
+      </w:r>
+      <w:r>
+        <w:t>d</w:t>
+      </w:r>
+      <w:r>
+        <w:t xml:space="preserve"> to be tuned to obta</w:t>
       </w:r>
       <w:r>
         <w:t xml:space="preserve">in an </w:t>
@@ -10263,7 +10504,13 @@
     </w:p>
     <w:p>
       <w:r>
-        <w:t xml:space="preserve">A basic tuning procedure will be adopted for all three </w:t>
+        <w:t>A basic tuning procedure w</w:t>
+      </w:r>
+      <w:r>
+        <w:t>as</w:t>
+      </w:r>
+      <w:r>
+        <w:t xml:space="preserve"> adopted for all three </w:t>
       </w:r>
       <w:r>
         <w:t xml:space="preserve">modelling </w:t>
@@ -10346,25 +10593,34 @@
     </w:p>
     <w:p>
       <w:r>
-        <w:t xml:space="preserve">The output for each of the modelling stages is an R function that can be called for that model with a training/test split for each </w:t>
+        <w:t xml:space="preserve">The output for each of the modelling stages </w:t>
+      </w:r>
+      <w:r>
+        <w:t>wa</w:t>
+      </w:r>
+      <w:r>
+        <w:t xml:space="preserve">s an R function that can be called for that model with a training/test split for each </w:t>
       </w:r>
       <w:r>
         <w:t>post-mortem</w:t>
       </w:r>
       <w:r>
-        <w:t xml:space="preserve"> stage. The function will save the resulting confusion </w:t>
-      </w:r>
+        <w:t xml:space="preserve"> stage. The function </w:t>
+      </w:r>
+      <w:r>
+        <w:t>saves</w:t>
+      </w:r>
+      <w:r>
+        <w:t xml:space="preserve"> the resulting confusion matrices and relative feature importance in CSV files as well as plots specific to each model as PNG files.</w:t>
+      </w:r>
+    </w:p>
+    <w:p>
+      <w:pPr>
+        <w:pStyle w:val="Heading3"/>
+      </w:pPr>
+      <w:bookmarkStart w:id="25" w:name="_Toc18856034"/>
       <w:r>
         <w:lastRenderedPageBreak/>
-        <w:t>matrices and relative feature importance in CSV files as well as plots specific to each model as PNG files.</w:t>
-      </w:r>
-    </w:p>
-    <w:p>
-      <w:pPr>
-        <w:pStyle w:val="Heading3"/>
-      </w:pPr>
-      <w:bookmarkStart w:id="25" w:name="_Toc18856034"/>
-      <w:r>
         <w:t>Visualisation: ggplot2</w:t>
       </w:r>
       <w:bookmarkEnd w:id="25"/>
@@ -10459,7 +10715,13 @@
     </w:p>
     <w:p>
       <w:r>
-        <w:t xml:space="preserve">The output of this section are two frames of visualisations saved as PNG files. </w:t>
+        <w:t xml:space="preserve">The output of this section </w:t>
+      </w:r>
+      <w:r>
+        <w:t>were</w:t>
+      </w:r>
+      <w:r>
+        <w:t xml:space="preserve"> two frames of visualisations saved as PNG files. </w:t>
       </w:r>
     </w:p>
     <w:p/>
@@ -10652,7 +10914,6 @@
         </w:numPr>
       </w:pPr>
       <w:r>
-        <w:lastRenderedPageBreak/>
         <w:t>max_depth</w:t>
       </w:r>
       <w:r>
@@ -10691,6 +10952,7 @@
         </w:numPr>
       </w:pPr>
       <w:r>
+        <w:lastRenderedPageBreak/>
         <w:t>min_child_weight</w:t>
       </w:r>
       <w:r>
@@ -10762,7 +11024,13 @@
         <w:t>package a</w:t>
       </w:r>
       <w:r>
-        <w:t xml:space="preserve"> model can be run </w:t>
+        <w:t xml:space="preserve"> model </w:t>
+      </w:r>
+      <w:r>
+        <w:t>was</w:t>
+      </w:r>
+      <w:r>
+        <w:t xml:space="preserve"> run </w:t>
       </w:r>
       <w:r>
         <w:t xml:space="preserve">for each model package </w:t>
@@ -10774,7 +11042,19 @@
         <w:t>post-mortem</w:t>
       </w:r>
       <w:r>
-        <w:t xml:space="preserve"> stage for a number of random seeds deriving the training/test data split. The CSV files from each model run can then be combined to produce:</w:t>
+        <w:t xml:space="preserve"> stage for </w:t>
+      </w:r>
+      <w:r>
+        <w:t>five</w:t>
+      </w:r>
+      <w:r>
+        <w:t xml:space="preserve"> number of random seeds deriving the training/test data split. The CSV files from each model run </w:t>
+      </w:r>
+      <w:r>
+        <w:t>were</w:t>
+      </w:r>
+      <w:r>
+        <w:t xml:space="preserve"> then combined to produce:</w:t>
       </w:r>
     </w:p>
     <w:p>
@@ -11385,7 +11665,13 @@
     </w:p>
     <w:p>
       <w:r>
-        <w:t xml:space="preserve">In this section we add additional attributes to the database for use by the analytics process without having to make any structural changes and their relationship to other existing attributes is clearly documented within the concepts table. </w:t>
+        <w:t xml:space="preserve">In this section additional attributes </w:t>
+      </w:r>
+      <w:r>
+        <w:t xml:space="preserve">were added </w:t>
+      </w:r>
+      <w:r>
+        <w:t xml:space="preserve">to the database for use by the analytics process without having to make any structural changes and their relationship to other existing attributes is clearly documented within the concepts table. </w:t>
       </w:r>
     </w:p>
     <w:p>
@@ -12839,7 +13125,13 @@
     </w:p>
     <w:p>
       <w:r>
-        <w:t>The visualisation stage is used to make final checks on the data as presented in the RDV’s from the previous stage. Particular attention will be given to missing and imbalanced data.</w:t>
+        <w:t>The visualisation stage is used to make final checks on the data as presented in the RDV’s from the previous sta</w:t>
+      </w:r>
+      <w:r>
+        <w:t>ge. Particular attention was</w:t>
+      </w:r>
+      <w:r>
+        <w:t xml:space="preserve"> given to missing and imbalanced data.</w:t>
       </w:r>
     </w:p>
     <w:p>
@@ -16492,24 +16784,14 @@
       <w:r>
         <w:t xml:space="preserve">Figure </w:t>
       </w:r>
-      <w:r>
-        <w:fldChar w:fldCharType="begin"/>
-      </w:r>
-      <w:r>
-        <w:instrText xml:space="preserve"> SEQ Figure \* ARABIC </w:instrText>
-      </w:r>
-      <w:r>
-        <w:fldChar w:fldCharType="separate"/>
-      </w:r>
-      <w:r>
-        <w:rPr>
-          <w:noProof/>
-        </w:rPr>
-        <w:t>14</w:t>
-      </w:r>
-      <w:r>
-        <w:fldChar w:fldCharType="end"/>
-      </w:r>
+      <w:fldSimple w:instr=" SEQ Figure \* ARABIC ">
+        <w:r>
+          <w:rPr>
+            <w:noProof/>
+          </w:rPr>
+          <w:t>14</w:t>
+        </w:r>
+      </w:fldSimple>
       <w:r>
         <w:t xml:space="preserve"> - Decision Tree - Internal </w:t>
       </w:r>
@@ -17387,24 +17669,14 @@
       <w:r>
         <w:t xml:space="preserve">Figure </w:t>
       </w:r>
-      <w:r>
-        <w:fldChar w:fldCharType="begin"/>
-      </w:r>
-      <w:r>
-        <w:instrText xml:space="preserve"> SEQ Figure \* ARABIC </w:instrText>
-      </w:r>
-      <w:r>
-        <w:fldChar w:fldCharType="separate"/>
-      </w:r>
-      <w:r>
-        <w:rPr>
-          <w:noProof/>
-        </w:rPr>
-        <w:t>15</w:t>
-      </w:r>
-      <w:r>
-        <w:fldChar w:fldCharType="end"/>
-      </w:r>
+      <w:fldSimple w:instr=" SEQ Figure \* ARABIC ">
+        <w:r>
+          <w:rPr>
+            <w:noProof/>
+          </w:rPr>
+          <w:t>15</w:t>
+        </w:r>
+      </w:fldSimple>
       <w:r>
         <w:t xml:space="preserve"> - Decision Tree - Internal </w:t>
       </w:r>
@@ -19278,16 +19550,26 @@
         <w:t>Both Random Forest and XGBoost ensemble models were developed and they both showed progressive improvements in predictive accuracy over the initial decision tree. Both models could be used to identify the relative feature importance of each stage of the post-mortem but did not have the same transparency of the decision tree models.</w:t>
       </w:r>
     </w:p>
-    <w:p/>
-    <w:p>
-      <w:pPr>
-        <w:pStyle w:val="Heading2"/>
+    <w:p>
+      <w:r>
+        <w:br w:type="page"/>
+      </w:r>
+    </w:p>
+    <w:p>
+      <w:pPr>
+        <w:pStyle w:val="Heading1"/>
       </w:pPr>
       <w:bookmarkStart w:id="86" w:name="_Toc18856068"/>
       <w:r>
+        <w:lastRenderedPageBreak/>
         <w:t>Project Evaluation</w:t>
       </w:r>
       <w:bookmarkEnd w:id="86"/>
+    </w:p>
+    <w:p>
+      <w:r>
+        <w:t>What went well what went badily?</w:t>
+      </w:r>
     </w:p>
     <w:p>
       <w:r>
@@ -19363,7 +19645,6 @@
         </w:numPr>
       </w:pPr>
       <w:r>
-        <w:lastRenderedPageBreak/>
         <w:t>Needed a separate model for each stage.</w:t>
       </w:r>
     </w:p>
@@ -37496,7 +37777,7 @@
           <w:rPr>
             <w:noProof/>
           </w:rPr>
-          <w:t>21</w:t>
+          <w:t>11</w:t>
         </w:r>
         <w:r>
           <w:rPr>
@@ -42827,7 +43108,7 @@
 </file>
 
 <file path=customXml/itemProps1.xml><?xml version="1.0" encoding="utf-8"?>
-<ds:datastoreItem xmlns:ds="http://schemas.openxmlformats.org/officeDocument/2006/customXml" ds:itemID="{FC7860AB-94CC-472A-9284-18953AFBDF65}">
+<ds:datastoreItem xmlns:ds="http://schemas.openxmlformats.org/officeDocument/2006/customXml" ds:itemID="{45A35795-0D39-4C27-A693-16EBDD388634}">
   <ds:schemaRefs>
     <ds:schemaRef ds:uri="http://schemas.openxmlformats.org/officeDocument/2006/bibliography"/>
   </ds:schemaRefs>

</xml_diff>

<commit_message>
Started on Project Evaluations
</commit_message>
<xml_diff>
--- a/Docs/BoothJ_DS_report_v03.docx
+++ b/Docs/BoothJ_DS_report_v03.docx
@@ -1,6 +1,6 @@
 
 <file path=word/document.xml><?xml version="1.0" encoding="utf-8"?>
-<w:document xmlns:wpc="http://schemas.microsoft.com/office/word/2010/wordprocessingCanvas" xmlns:mc="http://schemas.openxmlformats.org/markup-compatibility/2006" xmlns:o="urn:schemas-microsoft-com:office:office" xmlns:r="http://schemas.openxmlformats.org/officeDocument/2006/relationships" xmlns:m="http://schemas.openxmlformats.org/officeDocument/2006/math" xmlns:v="urn:schemas-microsoft-com:vml" xmlns:wp14="http://schemas.microsoft.com/office/word/2010/wordprocessingDrawing" xmlns:wp="http://schemas.openxmlformats.org/drawingml/2006/wordprocessingDrawing" xmlns:w10="urn:schemas-microsoft-com:office:word" xmlns:w="http://schemas.openxmlformats.org/wordprocessingml/2006/main" xmlns:w14="http://schemas.microsoft.com/office/word/2010/wordml" xmlns:w15="http://schemas.microsoft.com/office/word/2012/wordml" xmlns:wpg="http://schemas.microsoft.com/office/word/2010/wordprocessingGroup" xmlns:wpi="http://schemas.microsoft.com/office/word/2010/wordprocessingInk" xmlns:wne="http://schemas.microsoft.com/office/word/2006/wordml" xmlns:wps="http://schemas.microsoft.com/office/word/2010/wordprocessingShape" mc:Ignorable="w14 w15 wp14">
+<w:document xmlns:wpc="http://schemas.microsoft.com/office/word/2010/wordprocessingCanvas" xmlns:cx="http://schemas.microsoft.com/office/drawing/2014/chartex" xmlns:cx1="http://schemas.microsoft.com/office/drawing/2015/9/8/chartex" xmlns:mc="http://schemas.openxmlformats.org/markup-compatibility/2006" xmlns:o="urn:schemas-microsoft-com:office:office" xmlns:r="http://schemas.openxmlformats.org/officeDocument/2006/relationships" xmlns:m="http://schemas.openxmlformats.org/officeDocument/2006/math" xmlns:v="urn:schemas-microsoft-com:vml" xmlns:wp14="http://schemas.microsoft.com/office/word/2010/wordprocessingDrawing" xmlns:wp="http://schemas.openxmlformats.org/drawingml/2006/wordprocessingDrawing" xmlns:w10="urn:schemas-microsoft-com:office:word" xmlns:w="http://schemas.openxmlformats.org/wordprocessingml/2006/main" xmlns:w14="http://schemas.microsoft.com/office/word/2010/wordml" xmlns:w15="http://schemas.microsoft.com/office/word/2012/wordml" xmlns:w16se="http://schemas.microsoft.com/office/word/2015/wordml/symex" xmlns:wpg="http://schemas.microsoft.com/office/word/2010/wordprocessingGroup" xmlns:wpi="http://schemas.microsoft.com/office/word/2010/wordprocessingInk" xmlns:wne="http://schemas.microsoft.com/office/word/2006/wordml" xmlns:wps="http://schemas.microsoft.com/office/word/2010/wordprocessingShape" mc:Ignorable="w14 w15 w16se wp14">
   <w:body>
     <w:p>
       <w:pPr>
@@ -8943,19 +8943,7 @@
           <w:szCs w:val="20"/>
           <w:shd w:val="clear" w:color="auto" w:fill="FFFFFF"/>
         </w:rPr>
-        <w:t>Horn</w:t>
-      </w:r>
-      <w:proofErr w:type="gramStart"/>
-      <w:r>
-        <w:rPr>
-          <w:rFonts w:ascii="Arial" w:hAnsi="Arial" w:cs="Arial"/>
-          <w:i/>
-          <w:color w:val="222222"/>
-          <w:sz w:val="20"/>
-          <w:szCs w:val="20"/>
-          <w:shd w:val="clear" w:color="auto" w:fill="FFFFFF"/>
-        </w:rPr>
-        <w:t>,</w:t>
+        <w:t>Horn,</w:t>
       </w:r>
       <w:r>
         <w:rPr>
@@ -8968,7 +8956,6 @@
         </w:rPr>
         <w:t>et.al</w:t>
       </w:r>
-      <w:proofErr w:type="gramEnd"/>
       <w:r>
         <w:rPr>
           <w:rFonts w:ascii="Arial" w:hAnsi="Arial" w:cs="Arial"/>
@@ -9030,7 +9017,6 @@
         </w:rPr>
         <w:t xml:space="preserve">Pryce, J.W., </w:t>
       </w:r>
-      <w:proofErr w:type="gramStart"/>
       <w:r>
         <w:rPr>
           <w:rFonts w:ascii="Arial" w:hAnsi="Arial" w:cs="Arial"/>
@@ -9040,19 +9026,7 @@
           <w:szCs w:val="20"/>
           <w:shd w:val="clear" w:color="auto" w:fill="FFFFFF"/>
         </w:rPr>
-        <w:t>et.al</w:t>
-      </w:r>
-      <w:proofErr w:type="gramEnd"/>
-      <w:r>
-        <w:rPr>
-          <w:rFonts w:ascii="Arial" w:hAnsi="Arial" w:cs="Arial"/>
-          <w:i/>
-          <w:color w:val="222222"/>
-          <w:sz w:val="20"/>
-          <w:szCs w:val="20"/>
-          <w:shd w:val="clear" w:color="auto" w:fill="FFFFFF"/>
-        </w:rPr>
-        <w:t>.</w:t>
+        <w:t>et.al.</w:t>
       </w:r>
       <w:r>
         <w:rPr>
@@ -9124,9 +9098,11 @@
           <w:szCs w:val="20"/>
           <w:shd w:val="clear" w:color="auto" w:fill="FFFFFF"/>
         </w:rPr>
-        <w:t xml:space="preserve">Song, </w:t>
-      </w:r>
-      <w:proofErr w:type="gramStart"/>
+        <w:t>Song, et al.2015</w:t>
+      </w:r>
+      <w:r>
+        <w:t>]. The key advantage of the Decision Tree technique is it simplifies complex relationships between input variables and target variables by dividing original input variables into significant subgroups, thus making the model easier to understand and interpret. [</w:t>
+      </w:r>
       <w:r>
         <w:rPr>
           <w:rFonts w:ascii="Arial" w:hAnsi="Arial" w:cs="Arial"/>
@@ -9136,57 +9112,7 @@
           <w:szCs w:val="20"/>
           <w:shd w:val="clear" w:color="auto" w:fill="FFFFFF"/>
         </w:rPr>
-        <w:t>et</w:t>
-      </w:r>
-      <w:proofErr w:type="gramEnd"/>
-      <w:r>
-        <w:rPr>
-          <w:rFonts w:ascii="Arial" w:hAnsi="Arial" w:cs="Arial"/>
-          <w:i/>
-          <w:color w:val="303030"/>
-          <w:sz w:val="20"/>
-          <w:szCs w:val="20"/>
-          <w:shd w:val="clear" w:color="auto" w:fill="FFFFFF"/>
-        </w:rPr>
-        <w:t xml:space="preserve"> al.2015</w:t>
-      </w:r>
-      <w:r>
-        <w:t>]. The key advantage of the Decision Tree technique is it simplifies complex relationships between input variables and target variables by dividing original input variables into significant subgroups, thus making the model easier to understand and interpret. [</w:t>
-      </w:r>
-      <w:r>
-        <w:rPr>
-          <w:rFonts w:ascii="Arial" w:hAnsi="Arial" w:cs="Arial"/>
-          <w:i/>
-          <w:color w:val="303030"/>
-          <w:sz w:val="20"/>
-          <w:szCs w:val="20"/>
-          <w:shd w:val="clear" w:color="auto" w:fill="FFFFFF"/>
-        </w:rPr>
-        <w:t xml:space="preserve">Song, </w:t>
-      </w:r>
-      <w:proofErr w:type="gramStart"/>
-      <w:r>
-        <w:rPr>
-          <w:rFonts w:ascii="Arial" w:hAnsi="Arial" w:cs="Arial"/>
-          <w:i/>
-          <w:color w:val="303030"/>
-          <w:sz w:val="20"/>
-          <w:szCs w:val="20"/>
-          <w:shd w:val="clear" w:color="auto" w:fill="FFFFFF"/>
-        </w:rPr>
-        <w:t>et</w:t>
-      </w:r>
-      <w:proofErr w:type="gramEnd"/>
-      <w:r>
-        <w:rPr>
-          <w:rFonts w:ascii="Arial" w:hAnsi="Arial" w:cs="Arial"/>
-          <w:i/>
-          <w:color w:val="303030"/>
-          <w:sz w:val="20"/>
-          <w:szCs w:val="20"/>
-          <w:shd w:val="clear" w:color="auto" w:fill="FFFFFF"/>
-        </w:rPr>
-        <w:t xml:space="preserve"> al.2015</w:t>
+        <w:t>Song, et al.2015</w:t>
       </w:r>
       <w:r>
         <w:t>]</w:t>
@@ -9463,8 +9389,6 @@
       <w:bookmarkEnd w:id="15"/>
     </w:p>
     <w:p>
-      <w:bookmarkStart w:id="16" w:name="_GoBack"/>
-      <w:bookmarkEnd w:id="16"/>
       <w:r>
         <w:t>Take from project proposal; amended based on experience undertaking project?</w:t>
       </w:r>
@@ -9532,176 +9456,168 @@
       <w:pPr>
         <w:pStyle w:val="Heading1"/>
       </w:pPr>
-      <w:bookmarkStart w:id="17" w:name="_Toc18856026"/>
+      <w:bookmarkStart w:id="16" w:name="_Toc18856026"/>
       <w:r>
         <w:lastRenderedPageBreak/>
         <w:t>Methods</w:t>
       </w:r>
+      <w:bookmarkEnd w:id="16"/>
+    </w:p>
+    <w:p/>
+    <w:p>
+      <w:pPr>
+        <w:pStyle w:val="Heading2"/>
+      </w:pPr>
+      <w:bookmarkStart w:id="17" w:name="_Toc18856027"/>
+      <w:r>
+        <w:t>Project Pipeline</w:t>
+      </w:r>
       <w:bookmarkEnd w:id="17"/>
     </w:p>
+    <w:p>
+      <w:r>
+        <w:t xml:space="preserve">This </w:t>
+      </w:r>
+      <w:r>
+        <w:t xml:space="preserve">overall </w:t>
+      </w:r>
+      <w:r>
+        <w:t>project has been divided into a number of sections the output of each section provides the input for the following section</w:t>
+      </w:r>
+      <w:r>
+        <w:t xml:space="preserve"> to form the project pipeline</w:t>
+      </w:r>
+      <w:r>
+        <w:t xml:space="preserve">. The process for each section will be coded in an appropriate environment described below but with the overall aim of creating a fully reproducible set of </w:t>
+      </w:r>
+      <w:r>
+        <w:t xml:space="preserve">procedures that lead to a set of </w:t>
+      </w:r>
+      <w:r>
+        <w:t>results.</w:t>
+      </w:r>
+    </w:p>
+    <w:p>
+      <w:r>
+        <w:t>A GIT hub repository has been created for the project and all project code, documents and images are stored and versioned in this repository. A link to the GIT repository is given in Appendix D - Deliverables.</w:t>
+      </w:r>
+    </w:p>
+    <w:p>
+      <w:r>
+        <w:t>This chapter</w:t>
+      </w:r>
+      <w:r>
+        <w:t xml:space="preserve"> have been divided into two major sections; Data Engineering and Analytics.</w:t>
+      </w:r>
+    </w:p>
     <w:p/>
     <w:p>
       <w:pPr>
         <w:pStyle w:val="Heading2"/>
       </w:pPr>
-      <w:bookmarkStart w:id="18" w:name="_Toc18856027"/>
-      <w:r>
-        <w:t>Project Pipeline</w:t>
+      <w:bookmarkStart w:id="18" w:name="_Toc18856028"/>
+      <w:r>
+        <w:t>Data Engineering</w:t>
       </w:r>
       <w:bookmarkEnd w:id="18"/>
     </w:p>
     <w:p>
       <w:r>
-        <w:t xml:space="preserve">This </w:t>
-      </w:r>
-      <w:r>
-        <w:t xml:space="preserve">overall </w:t>
-      </w:r>
-      <w:r>
-        <w:t>project has been divided into a number of sections the output of each section provides the input for the following section</w:t>
-      </w:r>
-      <w:r>
-        <w:t xml:space="preserve"> to form the project pipeline</w:t>
-      </w:r>
-      <w:r>
-        <w:t xml:space="preserve">. The process for each section will be coded in an appropriate environment described below but with the overall aim of creating a fully reproducible set of </w:t>
-      </w:r>
-      <w:r>
-        <w:t xml:space="preserve">procedures that lead to a set of </w:t>
-      </w:r>
-      <w:r>
-        <w:t>results.</w:t>
-      </w:r>
-    </w:p>
-    <w:p>
-      <w:r>
-        <w:t>A GIT hub repository has been created for the project and all project code, documents and images are stored and versioned in this repository. A link to the GIT repository is given in Appendix D - Deliverables.</w:t>
-      </w:r>
-    </w:p>
-    <w:p>
-      <w:r>
-        <w:t>This chapter</w:t>
-      </w:r>
-      <w:r>
-        <w:t xml:space="preserve"> have been divided into two major sections; Data Engineering and Analytics.</w:t>
+        <w:t>The data engineering</w:t>
+      </w:r>
+      <w:r>
+        <w:t xml:space="preserve"> aspects of this project are</w:t>
+      </w:r>
+      <w:r>
+        <w:t xml:space="preserve"> undertaken using the Python programing language, a general purpose programing language that used extensively in the world of data science. The developm</w:t>
+      </w:r>
+      <w:r>
+        <w:t>ent of python procedures has been</w:t>
+      </w:r>
+      <w:r>
+        <w:t xml:space="preserve"> carried out using PyCharm an integrated development environment (IDE).</w:t>
+      </w:r>
+    </w:p>
+    <w:p>
+      <w:r>
+        <w:t xml:space="preserve">The data manipulation carried out during this stage </w:t>
+      </w:r>
+      <w:r>
+        <w:t>uses the</w:t>
+      </w:r>
+      <w:r>
+        <w:t xml:space="preserve"> structured query language (SQL) and </w:t>
+      </w:r>
+      <w:r>
+        <w:t>has been</w:t>
+      </w:r>
+      <w:r>
+        <w:t xml:space="preserve"> </w:t>
+      </w:r>
+      <w:r>
+        <w:t>instigated using the Python package PyODBC which allows the connection to external databases using ODBC connections and the production and return of  SQL queries.</w:t>
+      </w:r>
+      <w:r>
+        <w:t xml:space="preserve"> An example of a PyODBC </w:t>
+      </w:r>
+      <w:r>
+        <w:t>function</w:t>
+      </w:r>
+      <w:r>
+        <w:t xml:space="preserve"> is given in Appendix A – Example Project Code.</w:t>
+      </w:r>
+    </w:p>
+    <w:p>
+      <w:r>
+        <w:t xml:space="preserve">Where appropriate the data engineering code </w:t>
+      </w:r>
+      <w:r>
+        <w:t>was</w:t>
+      </w:r>
+      <w:r>
+        <w:t xml:space="preserve"> broken down into functions that </w:t>
+      </w:r>
+      <w:r>
+        <w:t>were</w:t>
+      </w:r>
+      <w:r>
+        <w:t xml:space="preserve"> unit tested prior to implementation. All processes w</w:t>
+      </w:r>
+      <w:r>
+        <w:t>ere</w:t>
+      </w:r>
+      <w:r>
+        <w:t xml:space="preserve"> developed with integral profiling so that </w:t>
+      </w:r>
+      <w:r>
+        <w:t>processing</w:t>
+      </w:r>
+      <w:r>
+        <w:t xml:space="preserve"> bottlenecks </w:t>
+      </w:r>
+      <w:r>
+        <w:t xml:space="preserve">were readily identified and </w:t>
+      </w:r>
+      <w:r>
+        <w:t xml:space="preserve">their effect reduced so that the overall processing of the data </w:t>
+      </w:r>
+      <w:r>
+        <w:t>was</w:t>
+      </w:r>
+      <w:r>
+        <w:t xml:space="preserve"> as efficient as possible.</w:t>
       </w:r>
     </w:p>
     <w:p/>
     <w:p>
       <w:pPr>
-        <w:pStyle w:val="Heading2"/>
-      </w:pPr>
-      <w:bookmarkStart w:id="19" w:name="_Toc18856028"/>
-      <w:r>
-        <w:t>Data Engineering</w:t>
+        <w:pStyle w:val="Heading3"/>
+      </w:pPr>
+      <w:bookmarkStart w:id="19" w:name="_Toc18856029"/>
+      <w:r>
+        <w:t>Extract, Transform, Load (ETL) Process</w:t>
       </w:r>
       <w:bookmarkEnd w:id="19"/>
-    </w:p>
-    <w:p>
-      <w:r>
-        <w:t>The data engineering</w:t>
-      </w:r>
-      <w:r>
-        <w:t xml:space="preserve"> aspects of this project are</w:t>
-      </w:r>
-      <w:r>
-        <w:t xml:space="preserve"> undertaken using the Python programing language, a general purpose programing language that used extensively in the world of data science. The developm</w:t>
-      </w:r>
-      <w:r>
-        <w:t>ent of python procedures has been</w:t>
-      </w:r>
-      <w:r>
-        <w:t xml:space="preserve"> carried out using PyCharm an integrated development environment (IDE).</w:t>
-      </w:r>
-    </w:p>
-    <w:p>
-      <w:r>
-        <w:t xml:space="preserve">The data manipulation carried out during this stage </w:t>
-      </w:r>
-      <w:r>
-        <w:t>uses the</w:t>
-      </w:r>
-      <w:r>
-        <w:t xml:space="preserve"> structured query language (SQL) and </w:t>
-      </w:r>
-      <w:r>
-        <w:t>has been</w:t>
-      </w:r>
-      <w:r>
-        <w:t xml:space="preserve"> </w:t>
-      </w:r>
-      <w:r>
-        <w:t>instigated using the Python package PyODBC which allows the connection to external databases using ODBC connections and the production and return of  SQL queries.</w:t>
-      </w:r>
-      <w:r>
-        <w:t xml:space="preserve"> An example of a PyODBC </w:t>
-      </w:r>
-      <w:r>
-        <w:t>function</w:t>
-      </w:r>
-      <w:r>
-        <w:t xml:space="preserve"> is given in Appendix </w:t>
-      </w:r>
-      <w:proofErr w:type="gramStart"/>
-      <w:r>
-        <w:t>A</w:t>
-      </w:r>
-      <w:proofErr w:type="gramEnd"/>
-      <w:r>
-        <w:t xml:space="preserve"> – Example Project Code.</w:t>
-      </w:r>
-    </w:p>
-    <w:p>
-      <w:r>
-        <w:t xml:space="preserve">Where appropriate the data engineering code </w:t>
-      </w:r>
-      <w:r>
-        <w:t>was</w:t>
-      </w:r>
-      <w:r>
-        <w:t xml:space="preserve"> broken down into functions that </w:t>
-      </w:r>
-      <w:r>
-        <w:t>were</w:t>
-      </w:r>
-      <w:r>
-        <w:t xml:space="preserve"> unit tested prior to implementation. All processes w</w:t>
-      </w:r>
-      <w:r>
-        <w:t>ere</w:t>
-      </w:r>
-      <w:r>
-        <w:t xml:space="preserve"> developed with integral profiling so that </w:t>
-      </w:r>
-      <w:r>
-        <w:t>processing</w:t>
-      </w:r>
-      <w:r>
-        <w:t xml:space="preserve"> bottlenecks </w:t>
-      </w:r>
-      <w:r>
-        <w:t xml:space="preserve">were readily identified and </w:t>
-      </w:r>
-      <w:r>
-        <w:t xml:space="preserve">their effect reduced so that the overall processing of the data </w:t>
-      </w:r>
-      <w:r>
-        <w:t>was</w:t>
-      </w:r>
-      <w:r>
-        <w:t xml:space="preserve"> as efficient as possible.</w:t>
-      </w:r>
-    </w:p>
-    <w:p/>
-    <w:p>
-      <w:pPr>
-        <w:pStyle w:val="Heading3"/>
-      </w:pPr>
-      <w:bookmarkStart w:id="20" w:name="_Toc18856029"/>
-      <w:r>
-        <w:t>Extract, Transform, Load (ETL) Process</w:t>
-      </w:r>
-      <w:bookmarkEnd w:id="20"/>
     </w:p>
     <w:p>
       <w:r>
@@ -9827,11 +9743,11 @@
       <w:pPr>
         <w:pStyle w:val="Heading3"/>
       </w:pPr>
-      <w:bookmarkStart w:id="21" w:name="_Toc18856030"/>
+      <w:bookmarkStart w:id="20" w:name="_Toc18856030"/>
       <w:r>
         <w:t>Creation of Summary and Reporting Attributes</w:t>
       </w:r>
-      <w:bookmarkEnd w:id="21"/>
+      <w:bookmarkEnd w:id="20"/>
     </w:p>
     <w:p>
       <w:r>
@@ -10035,11 +9951,11 @@
       <w:pPr>
         <w:pStyle w:val="Heading3"/>
       </w:pPr>
-      <w:bookmarkStart w:id="22" w:name="_Toc18856031"/>
+      <w:bookmarkStart w:id="21" w:name="_Toc18856031"/>
       <w:r>
         <w:t>Identifying Data to be included in this study</w:t>
       </w:r>
-      <w:bookmarkEnd w:id="22"/>
+      <w:bookmarkEnd w:id="21"/>
     </w:p>
     <w:p>
       <w:r>
@@ -10308,11 +10224,11 @@
       <w:pPr>
         <w:pStyle w:val="Heading3"/>
       </w:pPr>
-      <w:bookmarkStart w:id="23" w:name="_Toc18856032"/>
+      <w:bookmarkStart w:id="22" w:name="_Toc18856032"/>
       <w:r>
         <w:t>Data Wrangling</w:t>
       </w:r>
-      <w:bookmarkEnd w:id="23"/>
+      <w:bookmarkEnd w:id="22"/>
     </w:p>
     <w:p>
       <w:r>
@@ -10426,11 +10342,11 @@
       <w:pPr>
         <w:pStyle w:val="Heading2"/>
       </w:pPr>
-      <w:bookmarkStart w:id="24" w:name="_Toc18856033"/>
+      <w:bookmarkStart w:id="23" w:name="_Toc18856033"/>
       <w:r>
         <w:t>Analytics</w:t>
       </w:r>
-      <w:bookmarkEnd w:id="24"/>
+      <w:bookmarkEnd w:id="23"/>
     </w:p>
     <w:p>
       <w:r>
@@ -10618,12 +10534,12 @@
       <w:pPr>
         <w:pStyle w:val="Heading3"/>
       </w:pPr>
-      <w:bookmarkStart w:id="25" w:name="_Toc18856034"/>
+      <w:bookmarkStart w:id="24" w:name="_Toc18856034"/>
       <w:r>
         <w:lastRenderedPageBreak/>
         <w:t>Visualisation: ggplot2</w:t>
       </w:r>
-      <w:bookmarkEnd w:id="25"/>
+      <w:bookmarkEnd w:id="24"/>
     </w:p>
     <w:p>
       <w:r>
@@ -10729,11 +10645,11 @@
       <w:pPr>
         <w:pStyle w:val="Heading3"/>
       </w:pPr>
-      <w:bookmarkStart w:id="26" w:name="_Toc18856035"/>
+      <w:bookmarkStart w:id="25" w:name="_Toc18856035"/>
       <w:r>
         <w:t>Decision Tree: rpart</w:t>
       </w:r>
-      <w:bookmarkEnd w:id="26"/>
+      <w:bookmarkEnd w:id="25"/>
     </w:p>
     <w:p>
       <w:r>
@@ -10768,13 +10684,8 @@
           <w:numId w:val="10"/>
         </w:numPr>
       </w:pPr>
-      <w:proofErr w:type="gramStart"/>
-      <w:r>
-        <w:t>minbucket</w:t>
-      </w:r>
-      <w:proofErr w:type="gramEnd"/>
-      <w:r>
-        <w:t xml:space="preserve"> - </w:t>
+      <w:r>
+        <w:t xml:space="preserve">minbucket - </w:t>
       </w:r>
       <w:r>
         <w:t>the minimum number of observations in any terminal node</w:t>
@@ -10806,11 +10717,11 @@
       <w:pPr>
         <w:pStyle w:val="Heading3"/>
       </w:pPr>
-      <w:bookmarkStart w:id="27" w:name="_Toc18856036"/>
+      <w:bookmarkStart w:id="26" w:name="_Toc18856036"/>
       <w:r>
         <w:t>Random Forests: randomForest</w:t>
       </w:r>
-      <w:bookmarkEnd w:id="27"/>
+      <w:bookmarkEnd w:id="26"/>
     </w:p>
     <w:p>
       <w:r>
@@ -10863,23 +10774,18 @@
       <w:pPr>
         <w:pStyle w:val="Heading3"/>
       </w:pPr>
-      <w:bookmarkStart w:id="28" w:name="_Toc18856037"/>
+      <w:bookmarkStart w:id="27" w:name="_Toc18856037"/>
       <w:r>
         <w:t>Gradient Boosted Decision Tree: xgboost</w:t>
       </w:r>
-      <w:bookmarkEnd w:id="28"/>
+      <w:bookmarkEnd w:id="27"/>
       <w:r>
         <w:t xml:space="preserve"> </w:t>
       </w:r>
     </w:p>
     <w:p>
-      <w:proofErr w:type="gramStart"/>
-      <w:r>
-        <w:t>xtreme</w:t>
-      </w:r>
-      <w:proofErr w:type="gramEnd"/>
-      <w:r>
-        <w:t xml:space="preserve"> Gradient Boosting, which is an efficient implementation of the gradient boosting framework from Chen &amp; Guestrin (2016)</w:t>
+      <w:r>
+        <w:t>xtreme Gradient Boosting, which is an efficient implementation of the gradient boosting framework from Chen &amp; Guestrin (2016)</w:t>
       </w:r>
     </w:p>
     <w:p>
@@ -10928,11 +10834,9 @@
           <w:numId w:val="13"/>
         </w:numPr>
       </w:pPr>
-      <w:proofErr w:type="gramStart"/>
       <w:r>
         <w:t>gamma</w:t>
       </w:r>
-      <w:proofErr w:type="gramEnd"/>
       <w:r>
         <w:t xml:space="preserve"> </w:t>
       </w:r>
@@ -11007,14 +10911,14 @@
       <w:pPr>
         <w:pStyle w:val="Heading3"/>
       </w:pPr>
-      <w:bookmarkStart w:id="29" w:name="_Toc18856038"/>
+      <w:bookmarkStart w:id="28" w:name="_Toc18856038"/>
       <w:r>
         <w:t>Combined Results</w:t>
       </w:r>
       <w:r>
         <w:t xml:space="preserve"> and Verification of Models</w:t>
       </w:r>
-      <w:bookmarkEnd w:id="29"/>
+      <w:bookmarkEnd w:id="28"/>
     </w:p>
     <w:p>
       <w:r>
@@ -11163,7 +11067,7 @@
       <w:pPr>
         <w:pStyle w:val="Heading1"/>
       </w:pPr>
-      <w:bookmarkStart w:id="30" w:name="_Toc18856039"/>
+      <w:bookmarkStart w:id="29" w:name="_Toc18856039"/>
       <w:r>
         <w:lastRenderedPageBreak/>
         <w:t>Data</w:t>
@@ -11171,27 +11075,27 @@
       <w:r>
         <w:t xml:space="preserve"> Engineering</w:t>
       </w:r>
+      <w:bookmarkEnd w:id="29"/>
+    </w:p>
+    <w:p/>
+    <w:p>
+      <w:r>
+        <w:t>This section of the report will look in more detail on the data engineering undertaken to prepare the data for analytics</w:t>
+      </w:r>
+      <w:r>
+        <w:t>.</w:t>
+      </w:r>
+    </w:p>
+    <w:p/>
+    <w:p>
+      <w:pPr>
+        <w:pStyle w:val="Heading2"/>
+      </w:pPr>
+      <w:bookmarkStart w:id="30" w:name="_Toc18856040"/>
+      <w:r>
+        <w:t>ETL Process</w:t>
+      </w:r>
       <w:bookmarkEnd w:id="30"/>
-    </w:p>
-    <w:p/>
-    <w:p>
-      <w:r>
-        <w:t>This section of the report will look in more detail on the data engineering undertaken to prepare the data for analytics</w:t>
-      </w:r>
-      <w:r>
-        <w:t>.</w:t>
-      </w:r>
-    </w:p>
-    <w:p/>
-    <w:p>
-      <w:pPr>
-        <w:pStyle w:val="Heading2"/>
-      </w:pPr>
-      <w:bookmarkStart w:id="31" w:name="_Toc18856040"/>
-      <w:r>
-        <w:t>ETL Process</w:t>
-      </w:r>
-      <w:bookmarkEnd w:id="31"/>
     </w:p>
     <w:p>
       <w:r>
@@ -11278,7 +11182,7 @@
       <w:pPr>
         <w:pStyle w:val="Caption"/>
       </w:pPr>
-      <w:bookmarkStart w:id="32" w:name="_Toc18856088"/>
+      <w:bookmarkStart w:id="31" w:name="_Toc18856088"/>
       <w:r>
         <w:t xml:space="preserve">Figure </w:t>
       </w:r>
@@ -11324,7 +11228,7 @@
       <w:r>
         <w:t>Entity Relationship Diagram</w:t>
       </w:r>
-      <w:bookmarkEnd w:id="32"/>
+      <w:bookmarkEnd w:id="31"/>
     </w:p>
     <w:p/>
     <w:p>
@@ -11395,7 +11299,7 @@
           <w:noProof/>
         </w:rPr>
       </w:pPr>
-      <w:bookmarkStart w:id="33" w:name="_Toc18856089"/>
+      <w:bookmarkStart w:id="32" w:name="_Toc18856089"/>
       <w:r>
         <w:t xml:space="preserve">Figure </w:t>
       </w:r>
@@ -11444,7 +11348,7 @@
         </w:rPr>
         <w:t xml:space="preserve"> within the EAV model</w:t>
       </w:r>
-      <w:bookmarkEnd w:id="33"/>
+      <w:bookmarkEnd w:id="32"/>
     </w:p>
     <w:p>
       <w:r>
@@ -11545,7 +11449,7 @@
       <w:pPr>
         <w:pStyle w:val="Caption"/>
       </w:pPr>
-      <w:bookmarkStart w:id="34" w:name="_Toc18856090"/>
+      <w:bookmarkStart w:id="33" w:name="_Toc18856090"/>
       <w:r>
         <w:t xml:space="preserve">Figure </w:t>
       </w:r>
@@ -11591,7 +11495,7 @@
       <w:r>
         <w:t xml:space="preserve"> Entity Relationship Diagram</w:t>
       </w:r>
-      <w:bookmarkEnd w:id="34"/>
+      <w:bookmarkEnd w:id="33"/>
     </w:p>
     <w:p>
       <w:r>
@@ -11652,11 +11556,11 @@
       <w:pPr>
         <w:pStyle w:val="Heading2"/>
       </w:pPr>
-      <w:bookmarkStart w:id="35" w:name="_Toc18856041"/>
+      <w:bookmarkStart w:id="34" w:name="_Toc18856041"/>
       <w:r>
         <w:t>Creation of Summary and Reporting Attributes</w:t>
       </w:r>
-      <w:bookmarkEnd w:id="35"/>
+      <w:bookmarkEnd w:id="34"/>
     </w:p>
     <w:p>
       <w:r>
@@ -12005,11 +11909,11 @@
       <w:pPr>
         <w:pStyle w:val="Heading2"/>
       </w:pPr>
-      <w:bookmarkStart w:id="36" w:name="_Toc18856042"/>
+      <w:bookmarkStart w:id="35" w:name="_Toc18856042"/>
       <w:r>
         <w:t>Identifying Data to be included in this study</w:t>
       </w:r>
-      <w:bookmarkEnd w:id="36"/>
+      <w:bookmarkEnd w:id="35"/>
     </w:p>
     <w:p>
       <w:r>
@@ -12309,11 +12213,11 @@
       <w:pPr>
         <w:pStyle w:val="Heading2"/>
       </w:pPr>
-      <w:bookmarkStart w:id="37" w:name="_Toc18856043"/>
+      <w:bookmarkStart w:id="36" w:name="_Toc18856043"/>
       <w:r>
         <w:t>Data Wrangling</w:t>
       </w:r>
-      <w:bookmarkEnd w:id="37"/>
+      <w:bookmarkEnd w:id="36"/>
     </w:p>
     <w:p>
       <w:r>
@@ -12449,7 +12353,7 @@
           <w:noProof/>
         </w:rPr>
       </w:pPr>
-      <w:bookmarkStart w:id="38" w:name="_Toc18856091"/>
+      <w:bookmarkStart w:id="37" w:name="_Toc18856091"/>
       <w:r>
         <w:t xml:space="preserve">Figure </w:t>
       </w:r>
@@ -12492,7 +12396,7 @@
         </w:rPr>
         <w:t>Snapshot of the original RDV</w:t>
       </w:r>
-      <w:bookmarkEnd w:id="38"/>
+      <w:bookmarkEnd w:id="37"/>
     </w:p>
     <w:p/>
     <w:p>
@@ -12548,7 +12452,7 @@
       <w:pPr>
         <w:pStyle w:val="Caption"/>
       </w:pPr>
-      <w:bookmarkStart w:id="39" w:name="_Toc18856092"/>
+      <w:bookmarkStart w:id="38" w:name="_Toc18856092"/>
       <w:r>
         <w:t xml:space="preserve">Figure </w:t>
       </w:r>
@@ -12588,7 +12492,7 @@
       <w:r>
         <w:t>napshot adjusted using normalisation and one-hot encoding</w:t>
       </w:r>
-      <w:bookmarkEnd w:id="39"/>
+      <w:bookmarkEnd w:id="38"/>
     </w:p>
     <w:p/>
     <w:p>
@@ -12926,7 +12830,7 @@
       <w:pPr>
         <w:pStyle w:val="Caption"/>
       </w:pPr>
-      <w:bookmarkStart w:id="40" w:name="_Toc18856093"/>
+      <w:bookmarkStart w:id="39" w:name="_Toc18856093"/>
       <w:r>
         <w:t xml:space="preserve">Figure </w:t>
       </w:r>
@@ -12963,7 +12867,7 @@
       <w:r>
         <w:t xml:space="preserve"> - Linear Regression Plots for Numeric Features</w:t>
       </w:r>
-      <w:bookmarkEnd w:id="40"/>
+      <w:bookmarkEnd w:id="39"/>
     </w:p>
     <w:p/>
     <w:p>
@@ -13082,11 +12986,9 @@
           <w:numId w:val="2"/>
         </w:numPr>
       </w:pPr>
-      <w:proofErr w:type="gramStart"/>
       <w:r>
         <w:t>absolute(</w:t>
       </w:r>
-      <w:proofErr w:type="gramEnd"/>
       <w:r>
         <w:t>actual – predicted)/predicted.</w:t>
       </w:r>
@@ -13116,53 +13018,53 @@
       <w:pPr>
         <w:pStyle w:val="Heading1"/>
       </w:pPr>
-      <w:bookmarkStart w:id="41" w:name="_Toc18856044"/>
+      <w:bookmarkStart w:id="40" w:name="_Toc18856044"/>
       <w:r>
         <w:lastRenderedPageBreak/>
         <w:t>Analysis</w:t>
       </w:r>
+      <w:bookmarkEnd w:id="40"/>
+    </w:p>
+    <w:p>
+      <w:r>
+        <w:t>The visualisation stage is used to make final checks on the data as presented in the RDV’s from the previous sta</w:t>
+      </w:r>
+      <w:r>
+        <w:t>ge. Particular attention was</w:t>
+      </w:r>
+      <w:r>
+        <w:t xml:space="preserve"> given to missing and imbalanced data.</w:t>
+      </w:r>
+    </w:p>
+    <w:p>
+      <w:r>
+        <w:t>Once the final modifications are determined the focus changes to the first model; the Decision Tree. Due to the transparency of this model the output is reviewed in more detail for each stage of the post-mortem looking at both tabular data and visualisations in the form of the tree produced, confusion matrix for predicted accuracy and relative feature importance.</w:t>
+      </w:r>
+    </w:p>
+    <w:p>
+      <w:r>
+        <w:t>For the ensemble models of Random Forest and Boosted Gradient Tree the output is limited to the confusion matrix and relative feature importance.</w:t>
+      </w:r>
+    </w:p>
+    <w:p>
+      <w:pPr>
+        <w:pStyle w:val="Heading2"/>
+      </w:pPr>
+      <w:bookmarkStart w:id="41" w:name="_Toc18856045"/>
+      <w:r>
+        <w:t>Visualisation</w:t>
+      </w:r>
       <w:bookmarkEnd w:id="41"/>
     </w:p>
     <w:p>
-      <w:r>
-        <w:t>The visualisation stage is used to make final checks on the data as presented in the RDV’s from the previous sta</w:t>
-      </w:r>
-      <w:r>
-        <w:t>ge. Particular attention was</w:t>
-      </w:r>
-      <w:r>
-        <w:t xml:space="preserve"> given to missing and imbalanced data.</w:t>
-      </w:r>
-    </w:p>
-    <w:p>
-      <w:r>
-        <w:t>Once the final modifications are determined the focus changes to the first model; the Decision Tree. Due to the transparency of this model the output is reviewed in more detail for each stage of the post-mortem looking at both tabular data and visualisations in the form of the tree produced, confusion matrix for predicted accuracy and relative feature importance.</w:t>
-      </w:r>
-    </w:p>
-    <w:p>
-      <w:r>
-        <w:t>For the ensemble models of Random Forest and Boosted Gradient Tree the output is limited to the confusion matrix and relative feature importance.</w:t>
-      </w:r>
-    </w:p>
-    <w:p>
-      <w:pPr>
-        <w:pStyle w:val="Heading2"/>
-      </w:pPr>
-      <w:bookmarkStart w:id="42" w:name="_Toc18856045"/>
-      <w:r>
-        <w:t>Visualisation</w:t>
+      <w:pPr>
+        <w:pStyle w:val="Heading3"/>
+      </w:pPr>
+      <w:bookmarkStart w:id="42" w:name="_Toc18856046"/>
+      <w:r>
+        <w:t>Complete Data Set</w:t>
       </w:r>
       <w:bookmarkEnd w:id="42"/>
-    </w:p>
-    <w:p>
-      <w:pPr>
-        <w:pStyle w:val="Heading3"/>
-      </w:pPr>
-      <w:bookmarkStart w:id="43" w:name="_Toc18856046"/>
-      <w:r>
-        <w:t>Complete Data Set</w:t>
-      </w:r>
-      <w:bookmarkEnd w:id="43"/>
     </w:p>
     <w:p>
       <w:r>
@@ -13232,7 +13134,7 @@
       <w:pPr>
         <w:pStyle w:val="Caption"/>
       </w:pPr>
-      <w:bookmarkStart w:id="44" w:name="_Toc18856094"/>
+      <w:bookmarkStart w:id="43" w:name="_Toc18856094"/>
       <w:r>
         <w:t xml:space="preserve">Figure </w:t>
       </w:r>
@@ -13269,7 +13171,7 @@
       <w:r>
         <w:t xml:space="preserve"> - Visualisations of Complete Data Set</w:t>
       </w:r>
-      <w:bookmarkEnd w:id="44"/>
+      <w:bookmarkEnd w:id="43"/>
     </w:p>
     <w:p>
       <w:r>
@@ -13285,12 +13187,12 @@
       <w:pPr>
         <w:pStyle w:val="Heading3"/>
       </w:pPr>
-      <w:bookmarkStart w:id="45" w:name="_Toc18856047"/>
+      <w:bookmarkStart w:id="44" w:name="_Toc18856047"/>
       <w:r>
         <w:lastRenderedPageBreak/>
         <w:t>Study Data Set</w:t>
       </w:r>
-      <w:bookmarkEnd w:id="45"/>
+      <w:bookmarkEnd w:id="44"/>
     </w:p>
     <w:p>
       <w:r>
@@ -13354,7 +13256,7 @@
       <w:pPr>
         <w:pStyle w:val="Caption"/>
       </w:pPr>
-      <w:bookmarkStart w:id="46" w:name="_Toc18856095"/>
+      <w:bookmarkStart w:id="45" w:name="_Toc18856095"/>
       <w:r>
         <w:t xml:space="preserve">Figure </w:t>
       </w:r>
@@ -13391,7 +13293,7 @@
       <w:r>
         <w:t xml:space="preserve"> - Visualisation of Study Data Set</w:t>
       </w:r>
-      <w:bookmarkEnd w:id="46"/>
+      <w:bookmarkEnd w:id="45"/>
     </w:p>
     <w:p/>
     <w:p>
@@ -13411,12 +13313,12 @@
       <w:pPr>
         <w:pStyle w:val="Heading3"/>
       </w:pPr>
-      <w:bookmarkStart w:id="47" w:name="_Toc18856048"/>
+      <w:bookmarkStart w:id="46" w:name="_Toc18856048"/>
       <w:r>
         <w:lastRenderedPageBreak/>
         <w:t>Missing data</w:t>
       </w:r>
-      <w:bookmarkEnd w:id="47"/>
+      <w:bookmarkEnd w:id="46"/>
     </w:p>
     <w:p>
       <w:r>
@@ -13477,7 +13379,7 @@
       <w:pPr>
         <w:pStyle w:val="Caption"/>
       </w:pPr>
-      <w:bookmarkStart w:id="48" w:name="_Toc18856096"/>
+      <w:bookmarkStart w:id="47" w:name="_Toc18856096"/>
       <w:r>
         <w:t xml:space="preserve">Figure </w:t>
       </w:r>
@@ -13514,7 +13416,7 @@
       <w:r>
         <w:t xml:space="preserve"> - Number of missing measurement values</w:t>
       </w:r>
-      <w:bookmarkEnd w:id="48"/>
+      <w:bookmarkEnd w:id="47"/>
     </w:p>
     <w:p/>
     <w:p>
@@ -13562,7 +13464,7 @@
       <w:pPr>
         <w:pStyle w:val="Heading3"/>
       </w:pPr>
-      <w:bookmarkStart w:id="49" w:name="_Toc18856049"/>
+      <w:bookmarkStart w:id="48" w:name="_Toc18856049"/>
       <w:r>
         <w:lastRenderedPageBreak/>
         <w:t>Imb</w:t>
@@ -13570,7 +13472,7 @@
       <w:r>
         <w:t>alanced data</w:t>
       </w:r>
-      <w:bookmarkEnd w:id="49"/>
+      <w:bookmarkEnd w:id="48"/>
     </w:p>
     <w:p>
       <w:r>
@@ -13631,7 +13533,7 @@
       <w:pPr>
         <w:pStyle w:val="Caption"/>
       </w:pPr>
-      <w:bookmarkStart w:id="50" w:name="_Toc18856097"/>
+      <w:bookmarkStart w:id="49" w:name="_Toc18856097"/>
       <w:r>
         <w:t xml:space="preserve">Figure </w:t>
       </w:r>
@@ -13674,7 +13576,7 @@
       <w:r>
         <w:t xml:space="preserve"> Variability of Categorical Variables</w:t>
       </w:r>
-      <w:bookmarkEnd w:id="50"/>
+      <w:bookmarkEnd w:id="49"/>
     </w:p>
     <w:p/>
     <w:p>
@@ -13691,12 +13593,12 @@
       <w:pPr>
         <w:pStyle w:val="Heading2"/>
       </w:pPr>
-      <w:bookmarkStart w:id="51" w:name="_Toc18856050"/>
+      <w:bookmarkStart w:id="50" w:name="_Toc18856050"/>
       <w:r>
         <w:lastRenderedPageBreak/>
         <w:t>Decision Tree</w:t>
       </w:r>
-      <w:bookmarkEnd w:id="51"/>
+      <w:bookmarkEnd w:id="50"/>
     </w:p>
     <w:p>
       <w:r>
@@ -13877,12 +13779,12 @@
       <w:pPr>
         <w:pStyle w:val="Heading3"/>
       </w:pPr>
-      <w:bookmarkStart w:id="52" w:name="_Toc18856051"/>
+      <w:bookmarkStart w:id="51" w:name="_Toc18856051"/>
       <w:r>
         <w:lastRenderedPageBreak/>
         <w:t>External</w:t>
       </w:r>
-      <w:bookmarkEnd w:id="52"/>
+      <w:bookmarkEnd w:id="51"/>
     </w:p>
     <w:tbl>
       <w:tblPr>
@@ -14767,7 +14669,7 @@
       <w:pPr>
         <w:pStyle w:val="Caption"/>
       </w:pPr>
-      <w:bookmarkStart w:id="53" w:name="_Toc18856098"/>
+      <w:bookmarkStart w:id="52" w:name="_Toc18856098"/>
       <w:r>
         <w:t xml:space="preserve">Figure </w:t>
       </w:r>
@@ -14816,18 +14718,18 @@
       <w:r>
         <w:t xml:space="preserve"> External Examination</w:t>
       </w:r>
-      <w:bookmarkEnd w:id="53"/>
+      <w:bookmarkEnd w:id="52"/>
     </w:p>
     <w:p>
       <w:pPr>
         <w:pStyle w:val="Heading3"/>
       </w:pPr>
-      <w:bookmarkStart w:id="54" w:name="_Toc18856052"/>
+      <w:bookmarkStart w:id="53" w:name="_Toc18856052"/>
       <w:r>
         <w:lastRenderedPageBreak/>
         <w:t>Internal – Stage 1 – Organs</w:t>
       </w:r>
-      <w:bookmarkEnd w:id="54"/>
+      <w:bookmarkEnd w:id="53"/>
     </w:p>
     <w:tbl>
       <w:tblPr>
@@ -15746,7 +15648,7 @@
       <w:pPr>
         <w:pStyle w:val="Caption"/>
       </w:pPr>
-      <w:bookmarkStart w:id="55" w:name="_Toc18856099"/>
+      <w:bookmarkStart w:id="54" w:name="_Toc18856099"/>
       <w:r>
         <w:t xml:space="preserve">Figure </w:t>
       </w:r>
@@ -15783,18 +15685,18 @@
       <w:r>
         <w:t xml:space="preserve"> – Decision Tree – Internal Examination – Organs</w:t>
       </w:r>
-      <w:bookmarkEnd w:id="55"/>
+      <w:bookmarkEnd w:id="54"/>
     </w:p>
     <w:p>
       <w:pPr>
         <w:pStyle w:val="Heading3"/>
       </w:pPr>
-      <w:bookmarkStart w:id="56" w:name="_Toc18856053"/>
+      <w:bookmarkStart w:id="55" w:name="_Toc18856053"/>
       <w:r>
         <w:lastRenderedPageBreak/>
         <w:t>Internal – Stage 2 – Macro investigation</w:t>
       </w:r>
-      <w:bookmarkEnd w:id="56"/>
+      <w:bookmarkEnd w:id="55"/>
     </w:p>
     <w:tbl>
       <w:tblPr>
@@ -16780,7 +16682,7 @@
       <w:pPr>
         <w:pStyle w:val="Caption"/>
       </w:pPr>
-      <w:bookmarkStart w:id="57" w:name="_Toc18856100"/>
+      <w:bookmarkStart w:id="56" w:name="_Toc18856100"/>
       <w:r>
         <w:t xml:space="preserve">Figure </w:t>
       </w:r>
@@ -16804,18 +16706,18 @@
       <w:r>
         <w:t>ro</w:t>
       </w:r>
-      <w:bookmarkEnd w:id="57"/>
+      <w:bookmarkEnd w:id="56"/>
     </w:p>
     <w:p>
       <w:pPr>
         <w:pStyle w:val="Heading3"/>
       </w:pPr>
-      <w:bookmarkStart w:id="58" w:name="_Toc18856054"/>
+      <w:bookmarkStart w:id="57" w:name="_Toc18856054"/>
       <w:r>
         <w:lastRenderedPageBreak/>
         <w:t>Internal – Stage 3 – Histological investigation</w:t>
       </w:r>
-      <w:bookmarkEnd w:id="58"/>
+      <w:bookmarkEnd w:id="57"/>
     </w:p>
     <w:tbl>
       <w:tblPr>
@@ -17665,7 +17567,7 @@
       <w:pPr>
         <w:pStyle w:val="Caption"/>
       </w:pPr>
-      <w:bookmarkStart w:id="59" w:name="_Toc18856101"/>
+      <w:bookmarkStart w:id="58" w:name="_Toc18856101"/>
       <w:r>
         <w:t xml:space="preserve">Figure </w:t>
       </w:r>
@@ -17689,18 +17591,18 @@
       <w:r>
         <w:t>ogy</w:t>
       </w:r>
-      <w:bookmarkEnd w:id="59"/>
+      <w:bookmarkEnd w:id="58"/>
     </w:p>
     <w:p>
       <w:pPr>
         <w:pStyle w:val="Heading3"/>
       </w:pPr>
-      <w:bookmarkStart w:id="60" w:name="_Toc18856055"/>
+      <w:bookmarkStart w:id="59" w:name="_Toc18856055"/>
       <w:r>
         <w:lastRenderedPageBreak/>
         <w:t>All Stages</w:t>
       </w:r>
-      <w:bookmarkEnd w:id="60"/>
+      <w:bookmarkEnd w:id="59"/>
     </w:p>
     <w:p>
       <w:r>
@@ -17768,7 +17670,7 @@
       <w:pPr>
         <w:pStyle w:val="Caption"/>
       </w:pPr>
-      <w:bookmarkStart w:id="61" w:name="_Toc18856102"/>
+      <w:bookmarkStart w:id="60" w:name="_Toc18856102"/>
       <w:r>
         <w:t xml:space="preserve">Figure </w:t>
       </w:r>
@@ -17823,7 +17725,7 @@
       <w:r>
         <w:t xml:space="preserve"> All Stages</w:t>
       </w:r>
-      <w:bookmarkEnd w:id="61"/>
+      <w:bookmarkEnd w:id="60"/>
     </w:p>
     <w:p>
       <w:r>
@@ -17834,36 +17736,36 @@
       <w:pPr>
         <w:pStyle w:val="Heading2"/>
       </w:pPr>
-      <w:bookmarkStart w:id="62" w:name="_Toc18856056"/>
+      <w:bookmarkStart w:id="61" w:name="_Toc18856056"/>
       <w:r>
         <w:lastRenderedPageBreak/>
         <w:t>Ensemble Models</w:t>
       </w:r>
+      <w:bookmarkEnd w:id="61"/>
+    </w:p>
+    <w:p>
+      <w:r>
+        <w:t xml:space="preserve">For the ensemble models the output is focussed on </w:t>
+      </w:r>
+      <w:r>
+        <w:t xml:space="preserve">predictive accuracy </w:t>
+      </w:r>
+      <w:r>
+        <w:t xml:space="preserve">shown by the confusion matrices </w:t>
+      </w:r>
+      <w:r>
+        <w:t>and Relative Feature Importance.</w:t>
+      </w:r>
+    </w:p>
+    <w:p>
+      <w:pPr>
+        <w:pStyle w:val="Heading3"/>
+      </w:pPr>
+      <w:bookmarkStart w:id="62" w:name="_Toc18856057"/>
+      <w:r>
+        <w:t>Random Forest</w:t>
+      </w:r>
       <w:bookmarkEnd w:id="62"/>
-    </w:p>
-    <w:p>
-      <w:r>
-        <w:t xml:space="preserve">For the ensemble models the output is focussed on </w:t>
-      </w:r>
-      <w:r>
-        <w:t xml:space="preserve">predictive accuracy </w:t>
-      </w:r>
-      <w:r>
-        <w:t xml:space="preserve">shown by the confusion matrices </w:t>
-      </w:r>
-      <w:r>
-        <w:t>and Relative Feature Importance.</w:t>
-      </w:r>
-    </w:p>
-    <w:p>
-      <w:pPr>
-        <w:pStyle w:val="Heading3"/>
-      </w:pPr>
-      <w:bookmarkStart w:id="63" w:name="_Toc18856057"/>
-      <w:r>
-        <w:t>Random Forest</w:t>
-      </w:r>
-      <w:bookmarkEnd w:id="63"/>
     </w:p>
     <w:p/>
     <w:p>
@@ -17919,7 +17821,7 @@
       <w:pPr>
         <w:pStyle w:val="Caption"/>
       </w:pPr>
-      <w:bookmarkStart w:id="64" w:name="_Toc18856103"/>
+      <w:bookmarkStart w:id="63" w:name="_Toc18856103"/>
       <w:r>
         <w:t xml:space="preserve">Figure </w:t>
       </w:r>
@@ -17968,7 +17870,7 @@
       <w:r>
         <w:t xml:space="preserve"> All stages</w:t>
       </w:r>
-      <w:bookmarkEnd w:id="64"/>
+      <w:bookmarkEnd w:id="63"/>
     </w:p>
     <w:p/>
     <w:p>
@@ -18024,7 +17926,7 @@
       <w:pPr>
         <w:pStyle w:val="Caption"/>
       </w:pPr>
-      <w:bookmarkStart w:id="65" w:name="_Toc18856104"/>
+      <w:bookmarkStart w:id="64" w:name="_Toc18856104"/>
       <w:r>
         <w:t xml:space="preserve">Figure </w:t>
       </w:r>
@@ -18073,18 +17975,18 @@
       <w:r>
         <w:t xml:space="preserve"> All Stages</w:t>
       </w:r>
-      <w:bookmarkEnd w:id="65"/>
+      <w:bookmarkEnd w:id="64"/>
     </w:p>
     <w:p>
       <w:pPr>
         <w:pStyle w:val="Heading3"/>
       </w:pPr>
-      <w:bookmarkStart w:id="66" w:name="_Toc18856058"/>
+      <w:bookmarkStart w:id="65" w:name="_Toc18856058"/>
       <w:r>
         <w:lastRenderedPageBreak/>
         <w:t>Gradient Boosted Decision Tree</w:t>
       </w:r>
-      <w:bookmarkEnd w:id="66"/>
+      <w:bookmarkEnd w:id="65"/>
     </w:p>
     <w:p/>
     <w:p>
@@ -18140,7 +18042,7 @@
       <w:pPr>
         <w:pStyle w:val="Caption"/>
       </w:pPr>
-      <w:bookmarkStart w:id="67" w:name="_Toc18856105"/>
+      <w:bookmarkStart w:id="66" w:name="_Toc18856105"/>
       <w:r>
         <w:t xml:space="preserve">Figure </w:t>
       </w:r>
@@ -18192,7 +18094,7 @@
       <w:r>
         <w:t xml:space="preserve"> All stages</w:t>
       </w:r>
-      <w:bookmarkEnd w:id="67"/>
+      <w:bookmarkEnd w:id="66"/>
     </w:p>
     <w:p>
       <w:pPr>
@@ -18255,7 +18157,7 @@
       <w:pPr>
         <w:pStyle w:val="Caption"/>
       </w:pPr>
-      <w:bookmarkStart w:id="68" w:name="_Toc18856106"/>
+      <w:bookmarkStart w:id="67" w:name="_Toc18856106"/>
       <w:r>
         <w:t xml:space="preserve">Figure </w:t>
       </w:r>
@@ -18304,7 +18206,7 @@
       <w:r>
         <w:t xml:space="preserve"> All Stages</w:t>
       </w:r>
-      <w:bookmarkEnd w:id="68"/>
+      <w:bookmarkEnd w:id="67"/>
       <w:r>
         <w:br w:type="page"/>
       </w:r>
@@ -18313,7 +18215,7 @@
       <w:pPr>
         <w:pStyle w:val="Heading2"/>
       </w:pPr>
-      <w:bookmarkStart w:id="69" w:name="_Toc18856059"/>
+      <w:bookmarkStart w:id="68" w:name="_Toc18856059"/>
       <w:r>
         <w:lastRenderedPageBreak/>
         <w:t>Compare</w:t>
@@ -18327,7 +18229,7 @@
       <w:r>
         <w:t xml:space="preserve"> random seeds</w:t>
       </w:r>
-      <w:bookmarkEnd w:id="69"/>
+      <w:bookmarkEnd w:id="68"/>
     </w:p>
     <w:p>
       <w:r>
@@ -18391,7 +18293,7 @@
           <w:noProof/>
         </w:rPr>
       </w:pPr>
-      <w:bookmarkStart w:id="70" w:name="_Toc18856107"/>
+      <w:bookmarkStart w:id="69" w:name="_Toc18856107"/>
       <w:r>
         <w:t xml:space="preserve">Figure </w:t>
       </w:r>
@@ -18440,7 +18342,7 @@
         </w:rPr>
         <w:t xml:space="preserve"> of each stage by Model by Run</w:t>
       </w:r>
-      <w:bookmarkEnd w:id="70"/>
+      <w:bookmarkEnd w:id="69"/>
     </w:p>
     <w:p>
       <w:r>
@@ -18501,7 +18403,7 @@
       <w:pPr>
         <w:pStyle w:val="Caption"/>
       </w:pPr>
-      <w:bookmarkStart w:id="71" w:name="_Toc18856108"/>
+      <w:bookmarkStart w:id="70" w:name="_Toc18856108"/>
       <w:r>
         <w:t xml:space="preserve">Figure </w:t>
       </w:r>
@@ -18544,7 +18446,7 @@
       <w:r>
         <w:t xml:space="preserve"> Variability in Accuracy by Model by Stage</w:t>
       </w:r>
-      <w:bookmarkEnd w:id="71"/>
+      <w:bookmarkEnd w:id="70"/>
     </w:p>
     <w:p>
       <w:r>
@@ -18610,7 +18512,7 @@
       <w:pPr>
         <w:pStyle w:val="Caption"/>
       </w:pPr>
-      <w:bookmarkStart w:id="72" w:name="_Toc18856109"/>
+      <w:bookmarkStart w:id="71" w:name="_Toc18856109"/>
       <w:r>
         <w:t xml:space="preserve">Figure </w:t>
       </w:r>
@@ -18653,7 +18555,7 @@
       <w:r>
         <w:t xml:space="preserve"> Compare Feature Importance by Model, Stage: Ext, by Run</w:t>
       </w:r>
-      <w:bookmarkEnd w:id="72"/>
+      <w:bookmarkEnd w:id="71"/>
     </w:p>
     <w:p/>
     <w:p>
@@ -18709,7 +18611,7 @@
       <w:pPr>
         <w:pStyle w:val="Caption"/>
       </w:pPr>
-      <w:bookmarkStart w:id="73" w:name="_Toc18856110"/>
+      <w:bookmarkStart w:id="72" w:name="_Toc18856110"/>
       <w:r>
         <w:t xml:space="preserve">Figure </w:t>
       </w:r>
@@ -18761,18 +18663,18 @@
       <w:r>
         <w:t>, by Run</w:t>
       </w:r>
-      <w:bookmarkEnd w:id="73"/>
+      <w:bookmarkEnd w:id="72"/>
     </w:p>
     <w:p>
       <w:pPr>
         <w:pStyle w:val="Heading1"/>
       </w:pPr>
-      <w:bookmarkStart w:id="74" w:name="_Toc18856060"/>
+      <w:bookmarkStart w:id="73" w:name="_Toc18856060"/>
       <w:r>
         <w:lastRenderedPageBreak/>
         <w:t>Results</w:t>
       </w:r>
-      <w:bookmarkEnd w:id="74"/>
+      <w:bookmarkEnd w:id="73"/>
     </w:p>
     <w:p>
       <w:r>
@@ -18783,7 +18685,7 @@
       <w:pPr>
         <w:pStyle w:val="Heading2"/>
       </w:pPr>
-      <w:bookmarkStart w:id="75" w:name="_Toc18856061"/>
+      <w:bookmarkStart w:id="74" w:name="_Toc18856061"/>
       <w:r>
         <w:rPr>
           <w:noProof/>
@@ -18848,7 +18750,7 @@
       <w:r>
         <w:t>Predictive Accuracy</w:t>
       </w:r>
-      <w:bookmarkEnd w:id="75"/>
+      <w:bookmarkEnd w:id="74"/>
     </w:p>
     <w:p/>
     <w:p>
@@ -18884,7 +18786,7 @@
       <w:pPr>
         <w:pStyle w:val="Heading2"/>
       </w:pPr>
-      <w:bookmarkStart w:id="76" w:name="_Toc18856062"/>
+      <w:bookmarkStart w:id="75" w:name="_Toc18856062"/>
       <w:r>
         <w:lastRenderedPageBreak/>
         <w:t xml:space="preserve">Relative Feature Importance by Stage of </w:t>
@@ -18892,7 +18794,7 @@
       <w:r>
         <w:t>Post-mortem</w:t>
       </w:r>
-      <w:bookmarkEnd w:id="76"/>
+      <w:bookmarkEnd w:id="75"/>
     </w:p>
     <w:p>
       <w:r>
@@ -18973,7 +18875,7 @@
       <w:pPr>
         <w:pStyle w:val="Caption"/>
       </w:pPr>
-      <w:bookmarkStart w:id="77" w:name="_Toc18856111"/>
+      <w:bookmarkStart w:id="76" w:name="_Toc18856111"/>
       <w:r>
         <w:t xml:space="preserve">Figure </w:t>
       </w:r>
@@ -19019,7 +18921,7 @@
       <w:r>
         <w:t>ernal Examination</w:t>
       </w:r>
-      <w:bookmarkEnd w:id="77"/>
+      <w:bookmarkEnd w:id="76"/>
     </w:p>
     <w:p>
       <w:r>
@@ -19079,7 +18981,7 @@
       <w:pPr>
         <w:pStyle w:val="Caption"/>
       </w:pPr>
-      <w:bookmarkStart w:id="78" w:name="_Toc18856112"/>
+      <w:bookmarkStart w:id="77" w:name="_Toc18856112"/>
       <w:r>
         <w:t xml:space="preserve">Figure </w:t>
       </w:r>
@@ -19137,7 +19039,7 @@
       <w:r>
         <w:t xml:space="preserve"> Organs</w:t>
       </w:r>
-      <w:bookmarkEnd w:id="78"/>
+      <w:bookmarkEnd w:id="77"/>
     </w:p>
     <w:p>
       <w:r>
@@ -19201,7 +19103,7 @@
       <w:pPr>
         <w:pStyle w:val="Caption"/>
       </w:pPr>
-      <w:bookmarkStart w:id="79" w:name="_Toc18856113"/>
+      <w:bookmarkStart w:id="78" w:name="_Toc18856113"/>
       <w:r>
         <w:t xml:space="preserve">Figure </w:t>
       </w:r>
@@ -19259,7 +19161,7 @@
       <w:r>
         <w:t xml:space="preserve"> Macro</w:t>
       </w:r>
-      <w:bookmarkEnd w:id="79"/>
+      <w:bookmarkEnd w:id="78"/>
     </w:p>
     <w:p>
       <w:r>
@@ -19319,7 +19221,7 @@
       <w:pPr>
         <w:pStyle w:val="Caption"/>
       </w:pPr>
-      <w:bookmarkStart w:id="80" w:name="_Toc18856114"/>
+      <w:bookmarkStart w:id="79" w:name="_Toc18856114"/>
       <w:r>
         <w:t xml:space="preserve">Figure </w:t>
       </w:r>
@@ -19371,7 +19273,7 @@
       <w:r>
         <w:t>ernal Examination - Histology</w:t>
       </w:r>
-      <w:bookmarkEnd w:id="80"/>
+      <w:bookmarkEnd w:id="79"/>
       <w:r>
         <w:br w:type="page"/>
       </w:r>
@@ -19392,38 +19294,38 @@
       <w:pPr>
         <w:pStyle w:val="Heading1"/>
       </w:pPr>
-      <w:bookmarkStart w:id="81" w:name="_Toc18856063"/>
+      <w:bookmarkStart w:id="80" w:name="_Toc18856063"/>
       <w:r>
         <w:lastRenderedPageBreak/>
         <w:t>Conclusion</w:t>
       </w:r>
+      <w:bookmarkEnd w:id="80"/>
+    </w:p>
+    <w:p/>
+    <w:p>
+      <w:pPr>
+        <w:pStyle w:val="Heading2"/>
+      </w:pPr>
+      <w:bookmarkStart w:id="81" w:name="_Toc18856064"/>
+      <w:r>
+        <w:t>Project Summary</w:t>
+      </w:r>
       <w:bookmarkEnd w:id="81"/>
     </w:p>
-    <w:p/>
-    <w:p>
-      <w:pPr>
-        <w:pStyle w:val="Heading2"/>
-      </w:pPr>
-      <w:bookmarkStart w:id="82" w:name="_Toc18856064"/>
-      <w:r>
-        <w:t>Project Summary</w:t>
+    <w:p>
+      <w:r>
+        <w:t>The project will be evaluated against the aims laid out at the start of the project.</w:t>
+      </w:r>
+    </w:p>
+    <w:p>
+      <w:pPr>
+        <w:pStyle w:val="Heading3"/>
+      </w:pPr>
+      <w:bookmarkStart w:id="82" w:name="_Toc18856065"/>
+      <w:r>
+        <w:t>Data Engineering</w:t>
       </w:r>
       <w:bookmarkEnd w:id="82"/>
-    </w:p>
-    <w:p>
-      <w:r>
-        <w:t>The project will be evaluated against the aims laid out at the start of the project.</w:t>
-      </w:r>
-    </w:p>
-    <w:p>
-      <w:pPr>
-        <w:pStyle w:val="Heading3"/>
-      </w:pPr>
-      <w:bookmarkStart w:id="83" w:name="_Toc18856065"/>
-      <w:r>
-        <w:t>Data Engineering</w:t>
-      </w:r>
-      <w:bookmarkEnd w:id="83"/>
     </w:p>
     <w:p>
       <w:r>
@@ -19511,37 +19413,37 @@
       <w:pPr>
         <w:pStyle w:val="Heading3"/>
       </w:pPr>
-      <w:bookmarkStart w:id="84" w:name="_Toc18856066"/>
+      <w:bookmarkStart w:id="83" w:name="_Toc18856066"/>
       <w:r>
         <w:t>Decision Tree</w:t>
       </w:r>
+      <w:bookmarkEnd w:id="83"/>
+    </w:p>
+    <w:p>
+      <w:r>
+        <w:t>The aim was to apply the Decision Tree Analytical method to the extracted data to develop operational strategies that can be applied to paediatric post-mortems to prioritise which data is required to achieve the target of specifying the cause of death.</w:t>
+      </w:r>
+    </w:p>
+    <w:p>
+      <w:r>
+        <w:t>A decision tree was developed for each stage of the post-mortem process and that the structure of each model could be clearly identified and could be used to communicate back to the Pathologists carrying out the post-mortems.</w:t>
+      </w:r>
+      <w:r>
+        <w:br/>
+      </w:r>
+    </w:p>
+    <w:p>
+      <w:pPr>
+        <w:pStyle w:val="Heading3"/>
+      </w:pPr>
+      <w:bookmarkStart w:id="84" w:name="_Toc18856067"/>
+      <w:r>
+        <w:t>Ensemble Models</w:t>
+      </w:r>
       <w:bookmarkEnd w:id="84"/>
     </w:p>
     <w:p>
       <w:r>
-        <w:t>The aim was to apply the Decision Tree Analytical method to the extracted data to develop operational strategies that can be applied to paediatric post-mortems to prioritise which data is required to achieve the target of specifying the cause of death.</w:t>
-      </w:r>
-    </w:p>
-    <w:p>
-      <w:r>
-        <w:t>A decision tree was developed for each stage of the post-mortem process and that the structure of each model could be clearly identified and could be used to communicate back to the Pathologists carrying out the post-mortems.</w:t>
-      </w:r>
-      <w:r>
-        <w:br/>
-      </w:r>
-    </w:p>
-    <w:p>
-      <w:pPr>
-        <w:pStyle w:val="Heading3"/>
-      </w:pPr>
-      <w:bookmarkStart w:id="85" w:name="_Toc18856067"/>
-      <w:r>
-        <w:t>Ensemble Models</w:t>
-      </w:r>
-      <w:bookmarkEnd w:id="85"/>
-    </w:p>
-    <w:p>
-      <w:r>
         <w:t>The aim was to investigate ensemble strategies, specifically Random Forests and Gradient Boosting to see how these techniques can improve on the basic Decision Tree method.</w:t>
       </w:r>
     </w:p>
@@ -19559,17 +19461,12 @@
       <w:pPr>
         <w:pStyle w:val="Heading1"/>
       </w:pPr>
-      <w:bookmarkStart w:id="86" w:name="_Toc18856068"/>
+      <w:bookmarkStart w:id="85" w:name="_Toc18856068"/>
       <w:r>
         <w:lastRenderedPageBreak/>
         <w:t>Project Evaluation</w:t>
       </w:r>
-      <w:bookmarkEnd w:id="86"/>
-    </w:p>
-    <w:p>
-      <w:r>
-        <w:t>What went well what went badily?</w:t>
-      </w:r>
+      <w:bookmarkEnd w:id="85"/>
     </w:p>
     <w:p>
       <w:r>
@@ -19581,23 +19478,11 @@
         <w:pStyle w:val="ListParagraph"/>
         <w:numPr>
           <w:ilvl w:val="0"/>
-          <w:numId w:val="30"/>
+          <w:numId w:val="36"/>
         </w:numPr>
       </w:pPr>
       <w:r>
-        <w:t>Python versus R</w:t>
-      </w:r>
-    </w:p>
-    <w:p>
-      <w:pPr>
-        <w:pStyle w:val="ListParagraph"/>
-        <w:numPr>
-          <w:ilvl w:val="0"/>
-          <w:numId w:val="30"/>
-        </w:numPr>
-      </w:pPr>
-      <w:r>
-        <w:t>Agile approach</w:t>
+        <w:t>What went well</w:t>
       </w:r>
     </w:p>
     <w:p>
@@ -19609,6 +19494,33 @@
         </w:numPr>
       </w:pPr>
       <w:r>
+        <w:t>Agile approach to project</w:t>
+      </w:r>
+      <w:r>
+        <w:t xml:space="preserve"> </w:t>
+      </w:r>
+    </w:p>
+    <w:p>
+      <w:pPr>
+        <w:pStyle w:val="ListParagraph"/>
+        <w:numPr>
+          <w:ilvl w:val="2"/>
+          <w:numId w:val="30"/>
+        </w:numPr>
+      </w:pPr>
+      <w:r>
+        <w:t>Set objectives for the coming week</w:t>
+      </w:r>
+    </w:p>
+    <w:p>
+      <w:pPr>
+        <w:pStyle w:val="ListParagraph"/>
+        <w:numPr>
+          <w:ilvl w:val="2"/>
+          <w:numId w:val="36"/>
+        </w:numPr>
+      </w:pPr>
+      <w:r>
         <w:t>Reviewed progress from last week</w:t>
       </w:r>
     </w:p>
@@ -19617,11 +19529,98 @@
         <w:pStyle w:val="ListParagraph"/>
         <w:numPr>
           <w:ilvl w:val="1"/>
-          <w:numId w:val="30"/>
+          <w:numId w:val="36"/>
         </w:numPr>
       </w:pPr>
       <w:r>
-        <w:t>Set objectives for the coming week</w:t>
+        <w:t>Developing a project pipeline</w:t>
+      </w:r>
+    </w:p>
+    <w:p>
+      <w:pPr>
+        <w:pStyle w:val="ListParagraph"/>
+        <w:numPr>
+          <w:ilvl w:val="2"/>
+          <w:numId w:val="36"/>
+        </w:numPr>
+      </w:pPr>
+      <w:r>
+        <w:t>Easy to re-run complete project when additional information occurred</w:t>
+      </w:r>
+    </w:p>
+    <w:p>
+      <w:pPr>
+        <w:pStyle w:val="ListParagraph"/>
+        <w:numPr>
+          <w:ilvl w:val="1"/>
+          <w:numId w:val="36"/>
+        </w:numPr>
+      </w:pPr>
+      <w:r>
+        <w:t>Use of EAV structure</w:t>
+      </w:r>
+    </w:p>
+    <w:p>
+      <w:pPr>
+        <w:pStyle w:val="ListParagraph"/>
+        <w:numPr>
+          <w:ilvl w:val="2"/>
+          <w:numId w:val="36"/>
+        </w:numPr>
+      </w:pPr>
+      <w:r>
+        <w:t>Easy to create and modify RDVs</w:t>
+      </w:r>
+    </w:p>
+    <w:p>
+      <w:pPr>
+        <w:pStyle w:val="ListParagraph"/>
+        <w:numPr>
+          <w:ilvl w:val="1"/>
+          <w:numId w:val="36"/>
+        </w:numPr>
+      </w:pPr>
+      <w:r>
+        <w:t>Python versus R</w:t>
+      </w:r>
+    </w:p>
+    <w:p>
+      <w:pPr>
+        <w:pStyle w:val="ListParagraph"/>
+        <w:numPr>
+          <w:ilvl w:val="2"/>
+          <w:numId w:val="36"/>
+        </w:numPr>
+      </w:pPr>
+      <w:r>
+        <w:t>Gained a lot of experience of using R</w:t>
+      </w:r>
+    </w:p>
+    <w:p>
+      <w:pPr>
+        <w:pStyle w:val="ListParagraph"/>
+        <w:numPr>
+          <w:ilvl w:val="3"/>
+          <w:numId w:val="36"/>
+        </w:numPr>
+      </w:pPr>
+      <w:r>
+        <w:t>Developed functions</w:t>
+      </w:r>
+      <w:r>
+        <w:t xml:space="preserve"> in R</w:t>
+      </w:r>
+    </w:p>
+    <w:p>
+      <w:pPr>
+        <w:pStyle w:val="ListParagraph"/>
+        <w:numPr>
+          <w:ilvl w:val="3"/>
+          <w:numId w:val="36"/>
+        </w:numPr>
+      </w:pPr>
+      <w:r>
+        <w:t>Use of Ggplot2</w:t>
       </w:r>
     </w:p>
     <w:p>
@@ -19629,11 +19628,11 @@
         <w:pStyle w:val="ListParagraph"/>
         <w:numPr>
           <w:ilvl w:val="0"/>
-          <w:numId w:val="30"/>
+          <w:numId w:val="36"/>
         </w:numPr>
       </w:pPr>
       <w:r>
-        <w:t>Underestimated time to tune each model</w:t>
+        <w:t>What went less well</w:t>
       </w:r>
     </w:p>
     <w:p>
@@ -19641,27 +19640,229 @@
         <w:pStyle w:val="ListParagraph"/>
         <w:numPr>
           <w:ilvl w:val="1"/>
-          <w:numId w:val="30"/>
+          <w:numId w:val="36"/>
         </w:numPr>
       </w:pPr>
       <w:r>
-        <w:t>Needed a separate model for each stage.</w:t>
-      </w:r>
-    </w:p>
-    <w:p/>
+        <w:t>Initial ETL process</w:t>
+      </w:r>
+    </w:p>
+    <w:p>
+      <w:pPr>
+        <w:pStyle w:val="ListParagraph"/>
+        <w:numPr>
+          <w:ilvl w:val="2"/>
+          <w:numId w:val="36"/>
+        </w:numPr>
+      </w:pPr>
+      <w:r>
+        <w:t>Would have taken over 5 days</w:t>
+      </w:r>
+    </w:p>
+    <w:p>
+      <w:pPr>
+        <w:pStyle w:val="ListParagraph"/>
+        <w:numPr>
+          <w:ilvl w:val="1"/>
+          <w:numId w:val="36"/>
+        </w:numPr>
+      </w:pPr>
+      <w:r>
+        <w:t>Finalising of the adjusted RDV structure</w:t>
+      </w:r>
+    </w:p>
+    <w:p>
+      <w:pPr>
+        <w:pStyle w:val="ListParagraph"/>
+        <w:numPr>
+          <w:ilvl w:val="2"/>
+          <w:numId w:val="36"/>
+        </w:numPr>
+      </w:pPr>
+      <w:r>
+        <w:t>Age normalised measurements</w:t>
+      </w:r>
+    </w:p>
+    <w:p>
+      <w:pPr>
+        <w:pStyle w:val="ListParagraph"/>
+        <w:numPr>
+          <w:ilvl w:val="1"/>
+          <w:numId w:val="36"/>
+        </w:numPr>
+      </w:pPr>
+      <w:r>
+        <w:t xml:space="preserve">Creation and tuning of three model types for </w:t>
+      </w:r>
+      <w:r>
+        <w:t>four stages of post-mortem</w:t>
+      </w:r>
+    </w:p>
+    <w:p>
+      <w:pPr>
+        <w:pStyle w:val="ListParagraph"/>
+        <w:numPr>
+          <w:ilvl w:val="2"/>
+          <w:numId w:val="36"/>
+        </w:numPr>
+      </w:pPr>
+      <w:r>
+        <w:t>Underestimated time to tune each model</w:t>
+      </w:r>
+    </w:p>
+    <w:p>
+      <w:pPr>
+        <w:pStyle w:val="ListParagraph"/>
+        <w:numPr>
+          <w:ilvl w:val="2"/>
+          <w:numId w:val="36"/>
+        </w:numPr>
+      </w:pPr>
+      <w:r>
+        <w:t>Initially had expected to consider all age groups and additional stages.</w:t>
+      </w:r>
+    </w:p>
+    <w:p>
+      <w:pPr>
+        <w:pStyle w:val="ListParagraph"/>
+        <w:numPr>
+          <w:ilvl w:val="1"/>
+          <w:numId w:val="36"/>
+        </w:numPr>
+      </w:pPr>
+      <w:r>
+        <w:t>Python versus R</w:t>
+      </w:r>
+    </w:p>
+    <w:p>
+      <w:pPr>
+        <w:pStyle w:val="ListParagraph"/>
+        <w:numPr>
+          <w:ilvl w:val="2"/>
+          <w:numId w:val="36"/>
+        </w:numPr>
+      </w:pPr>
+      <w:r>
+        <w:t>More experienced in python</w:t>
+      </w:r>
+    </w:p>
+    <w:p>
+      <w:pPr>
+        <w:pStyle w:val="ListParagraph"/>
+        <w:numPr>
+          <w:ilvl w:val="2"/>
+          <w:numId w:val="36"/>
+        </w:numPr>
+      </w:pPr>
+      <w:r>
+        <w:t>Two very different approaches led to inefficient development process.</w:t>
+      </w:r>
+    </w:p>
+    <w:p>
+      <w:pPr>
+        <w:pStyle w:val="ListParagraph"/>
+        <w:numPr>
+          <w:ilvl w:val="0"/>
+          <w:numId w:val="36"/>
+        </w:numPr>
+      </w:pPr>
+      <w:r>
+        <w:t>Lessons learnt</w:t>
+      </w:r>
+    </w:p>
+    <w:p>
+      <w:pPr>
+        <w:pStyle w:val="ListParagraph"/>
+        <w:numPr>
+          <w:ilvl w:val="1"/>
+          <w:numId w:val="36"/>
+        </w:numPr>
+      </w:pPr>
+      <w:r>
+        <w:t>Modelling takes longer then you imagine</w:t>
+      </w:r>
+    </w:p>
+    <w:p>
+      <w:pPr>
+        <w:pStyle w:val="ListParagraph"/>
+        <w:numPr>
+          <w:ilvl w:val="1"/>
+          <w:numId w:val="36"/>
+        </w:numPr>
+      </w:pPr>
+      <w:r>
+        <w:t>Blog posts are not always correct</w:t>
+      </w:r>
+    </w:p>
+    <w:p>
+      <w:pPr>
+        <w:pStyle w:val="ListParagraph"/>
+        <w:numPr>
+          <w:ilvl w:val="1"/>
+          <w:numId w:val="36"/>
+        </w:numPr>
+      </w:pPr>
+      <w:r>
+        <w:t>Visualisation is done for a reason, not just for inserting graphics into the final report.</w:t>
+      </w:r>
+    </w:p>
+    <w:p>
+      <w:pPr>
+        <w:pStyle w:val="ListParagraph"/>
+        <w:numPr>
+          <w:ilvl w:val="2"/>
+          <w:numId w:val="36"/>
+        </w:numPr>
+      </w:pPr>
+      <w:r>
+        <w:t>Do it at the right time and do it thoroughly</w:t>
+      </w:r>
+    </w:p>
+    <w:p>
+      <w:r>
+        <w:t>The overall experience of doing a complete project was by far and away the most rewarding aspect of the whole MSc course.</w:t>
+      </w:r>
+    </w:p>
+    <w:p>
+      <w:r>
+        <w:br w:type="page"/>
+      </w:r>
+    </w:p>
     <w:p>
       <w:pPr>
         <w:pStyle w:val="Heading2"/>
       </w:pPr>
-      <w:bookmarkStart w:id="87" w:name="_Toc18856069"/>
-      <w:r>
+      <w:bookmarkStart w:id="86" w:name="_Toc18856069"/>
+      <w:r>
+        <w:lastRenderedPageBreak/>
         <w:t>Recommendations for Future Work</w:t>
       </w:r>
-      <w:bookmarkEnd w:id="87"/>
-    </w:p>
-    <w:p>
-      <w:r>
-        <w:t>It is the intention of GOSH to use this report as the basis of two papers for publication.</w:t>
+      <w:bookmarkEnd w:id="86"/>
+    </w:p>
+    <w:p>
+      <w:r>
+        <w:t xml:space="preserve">It is the intention of GOSH to use this </w:t>
+      </w:r>
+      <w:r>
+        <w:t>project</w:t>
+      </w:r>
+      <w:r>
+        <w:t xml:space="preserve"> as the basis of </w:t>
+      </w:r>
+      <w:r>
+        <w:t>future</w:t>
+      </w:r>
+      <w:r>
+        <w:t xml:space="preserve"> publication</w:t>
+      </w:r>
+      <w:r>
+        <w:t>s</w:t>
+      </w:r>
+      <w:r>
+        <w:t>.</w:t>
+      </w:r>
+      <w:r>
+        <w:t xml:space="preserve"> The following areas of work need to be considered:</w:t>
       </w:r>
     </w:p>
     <w:p>
@@ -19673,7 +19874,72 @@
         </w:numPr>
       </w:pPr>
       <w:r>
-        <w:t>Improved measurement normalisation</w:t>
+        <w:t>Improve current models</w:t>
+      </w:r>
+    </w:p>
+    <w:p>
+      <w:pPr>
+        <w:pStyle w:val="ListParagraph"/>
+        <w:numPr>
+          <w:ilvl w:val="1"/>
+          <w:numId w:val="31"/>
+        </w:numPr>
+      </w:pPr>
+      <w:r>
+        <w:t>Improve measurement normalisation</w:t>
+      </w:r>
+    </w:p>
+    <w:p>
+      <w:pPr>
+        <w:pStyle w:val="ListParagraph"/>
+        <w:numPr>
+          <w:ilvl w:val="2"/>
+          <w:numId w:val="31"/>
+        </w:numPr>
+      </w:pPr>
+      <w:r>
+        <w:t>Use of gestational age at birth where possible</w:t>
+      </w:r>
+    </w:p>
+    <w:p>
+      <w:pPr>
+        <w:pStyle w:val="ListParagraph"/>
+        <w:numPr>
+          <w:ilvl w:val="1"/>
+          <w:numId w:val="31"/>
+        </w:numPr>
+      </w:pPr>
+      <w:r>
+        <w:t>Imputation of missing values for certain measurements.</w:t>
+      </w:r>
+    </w:p>
+    <w:p>
+      <w:pPr>
+        <w:pStyle w:val="ListParagraph"/>
+        <w:numPr>
+          <w:ilvl w:val="2"/>
+          <w:numId w:val="31"/>
+        </w:numPr>
+      </w:pPr>
+      <w:r>
+        <w:t>Investigate setting missing vales to zero in the normalised data set.</w:t>
+      </w:r>
+    </w:p>
+    <w:p>
+      <w:pPr>
+        <w:pStyle w:val="ListParagraph"/>
+        <w:numPr>
+          <w:ilvl w:val="1"/>
+          <w:numId w:val="31"/>
+        </w:numPr>
+      </w:pPr>
+      <w:r>
+        <w:t>Concentrate on XGBoost</w:t>
+      </w:r>
+      <w:bookmarkStart w:id="87" w:name="_GoBack"/>
+      <w:bookmarkEnd w:id="87"/>
+      <w:r>
+        <w:t xml:space="preserve"> models</w:t>
       </w:r>
     </w:p>
     <w:p>
@@ -19685,7 +19951,7 @@
         </w:numPr>
       </w:pPr>
       <w:r>
-        <w:t>Imputation of missing values for certain measurements.</w:t>
+        <w:t>Incorporate latest post-mortem results</w:t>
       </w:r>
     </w:p>
     <w:p>
@@ -19697,7 +19963,19 @@
         </w:numPr>
       </w:pPr>
       <w:r>
-        <w:t>Incorporate latest post-mortem results.</w:t>
+        <w:t>Other Age groups</w:t>
+      </w:r>
+    </w:p>
+    <w:p>
+      <w:pPr>
+        <w:pStyle w:val="ListParagraph"/>
+        <w:numPr>
+          <w:ilvl w:val="1"/>
+          <w:numId w:val="31"/>
+        </w:numPr>
+      </w:pPr>
+      <w:r>
+        <w:t>Foetal groups</w:t>
       </w:r>
     </w:p>
     <w:p>
@@ -19709,7 +19987,91 @@
         </w:numPr>
       </w:pPr>
       <w:r>
-        <w:t>Incorporation of Metabolic and Microbiology results</w:t>
+        <w:t>Additional post-mortem stages</w:t>
+      </w:r>
+    </w:p>
+    <w:p>
+      <w:pPr>
+        <w:pStyle w:val="ListParagraph"/>
+        <w:numPr>
+          <w:ilvl w:val="1"/>
+          <w:numId w:val="31"/>
+        </w:numPr>
+      </w:pPr>
+      <w:r>
+        <w:t>Microbiology</w:t>
+      </w:r>
+    </w:p>
+    <w:p>
+      <w:pPr>
+        <w:pStyle w:val="ListParagraph"/>
+        <w:numPr>
+          <w:ilvl w:val="1"/>
+          <w:numId w:val="31"/>
+        </w:numPr>
+      </w:pPr>
+      <w:r>
+        <w:t>Metabolic investigation</w:t>
+      </w:r>
+    </w:p>
+    <w:p>
+      <w:pPr>
+        <w:pStyle w:val="ListParagraph"/>
+        <w:numPr>
+          <w:ilvl w:val="0"/>
+          <w:numId w:val="31"/>
+        </w:numPr>
+      </w:pPr>
+      <w:r>
+        <w:t>Use other machine learning techniques</w:t>
+      </w:r>
+    </w:p>
+    <w:p>
+      <w:pPr>
+        <w:pStyle w:val="ListParagraph"/>
+        <w:numPr>
+          <w:ilvl w:val="1"/>
+          <w:numId w:val="31"/>
+        </w:numPr>
+      </w:pPr>
+      <w:r>
+        <w:t>Support Vector Machines</w:t>
+      </w:r>
+    </w:p>
+    <w:p>
+      <w:pPr>
+        <w:pStyle w:val="ListParagraph"/>
+        <w:numPr>
+          <w:ilvl w:val="1"/>
+          <w:numId w:val="31"/>
+        </w:numPr>
+      </w:pPr>
+      <w:r>
+        <w:t>Neural Networks</w:t>
+      </w:r>
+    </w:p>
+    <w:p>
+      <w:pPr>
+        <w:pStyle w:val="ListParagraph"/>
+        <w:numPr>
+          <w:ilvl w:val="1"/>
+          <w:numId w:val="31"/>
+        </w:numPr>
+      </w:pPr>
+      <w:r>
+        <w:t>Un-supervised techniques</w:t>
+      </w:r>
+    </w:p>
+    <w:p>
+      <w:pPr>
+        <w:pStyle w:val="ListParagraph"/>
+        <w:numPr>
+          <w:ilvl w:val="2"/>
+          <w:numId w:val="31"/>
+        </w:numPr>
+      </w:pPr>
+      <w:r>
+        <w:t>Clustering</w:t>
       </w:r>
     </w:p>
     <w:p>
@@ -19814,27 +20176,7 @@
           <w:sz w:val="20"/>
           <w:szCs w:val="20"/>
         </w:rPr>
-        <w:t>Abolfazl Ravanshad, 2018. Gradient Boosting vs Random Forest. [</w:t>
-      </w:r>
-      <w:proofErr w:type="gramStart"/>
-      <w:r>
-        <w:rPr>
-          <w:rFonts w:ascii="Arial" w:hAnsi="Arial" w:cs="Arial"/>
-          <w:i/>
-          <w:sz w:val="20"/>
-          <w:szCs w:val="20"/>
-        </w:rPr>
-        <w:t>online</w:t>
-      </w:r>
-      <w:proofErr w:type="gramEnd"/>
-      <w:r>
-        <w:rPr>
-          <w:rFonts w:ascii="Arial" w:hAnsi="Arial" w:cs="Arial"/>
-          <w:i/>
-          <w:sz w:val="20"/>
-          <w:szCs w:val="20"/>
-        </w:rPr>
-        <w:t xml:space="preserve">] Medium. Available at: </w:t>
+        <w:t xml:space="preserve">Abolfazl Ravanshad, 2018. Gradient Boosting vs Random Forest. [online] Medium. Available at: </w:t>
       </w:r>
       <w:hyperlink r:id="rId49" w:history="1">
         <w:r>
@@ -19866,35 +20208,7 @@
         <w:rPr>
           <w:i/>
         </w:rPr>
-        <w:t>Analytics Vidhya Contributors (2016). A Complete Tutorial on Tree Based Modeling from Scratch. [</w:t>
-      </w:r>
-      <w:proofErr w:type="gramStart"/>
-      <w:r>
-        <w:rPr>
-          <w:i/>
-        </w:rPr>
-        <w:t>online</w:t>
-      </w:r>
-      <w:proofErr w:type="gramEnd"/>
-      <w:r>
-        <w:rPr>
-          <w:i/>
-        </w:rPr>
-        <w:t xml:space="preserve">] Analytics </w:t>
-      </w:r>
-      <w:proofErr w:type="gramStart"/>
-      <w:r>
-        <w:rPr>
-          <w:i/>
-        </w:rPr>
-        <w:t>Vidhya  Avaiable</w:t>
-      </w:r>
-      <w:proofErr w:type="gramEnd"/>
-      <w:r>
-        <w:rPr>
-          <w:i/>
-        </w:rPr>
-        <w:t xml:space="preserve"> at: </w:t>
+        <w:t xml:space="preserve">Analytics Vidhya Contributors (2016). A Complete Tutorial on Tree Based Modeling from Scratch. [online] Analytics Vidhya  Avaiable at: </w:t>
       </w:r>
       <w:hyperlink r:id="rId50" w:history="1">
         <w:r>
@@ -19929,29 +20243,7 @@
           <w:szCs w:val="20"/>
           <w:shd w:val="clear" w:color="auto" w:fill="FFFFFF"/>
         </w:rPr>
-        <w:t xml:space="preserve">Archer, K.J., 2010. </w:t>
-      </w:r>
-      <w:proofErr w:type="gramStart"/>
-      <w:r>
-        <w:rPr>
-          <w:rFonts w:ascii="Arial" w:hAnsi="Arial" w:cs="Arial"/>
-          <w:color w:val="222222"/>
-          <w:sz w:val="20"/>
-          <w:szCs w:val="20"/>
-          <w:shd w:val="clear" w:color="auto" w:fill="FFFFFF"/>
-        </w:rPr>
-        <w:t>rpartOrdinal</w:t>
-      </w:r>
-      <w:proofErr w:type="gramEnd"/>
-      <w:r>
-        <w:rPr>
-          <w:rFonts w:ascii="Arial" w:hAnsi="Arial" w:cs="Arial"/>
-          <w:color w:val="222222"/>
-          <w:sz w:val="20"/>
-          <w:szCs w:val="20"/>
-          <w:shd w:val="clear" w:color="auto" w:fill="FFFFFF"/>
-        </w:rPr>
-        <w:t>: an R package for deriving a classification tree for predicting an ordinal response. </w:t>
+        <w:t>Archer, K.J., 2010. rpartOrdinal: an R package for deriving a classification tree for predicting an ordinal response. </w:t>
       </w:r>
       <w:r>
         <w:rPr>
@@ -20500,27 +20792,7 @@
           <w:sz w:val="20"/>
           <w:szCs w:val="20"/>
         </w:rPr>
-        <w:t>NHS Contributors (2018). Post Mortem. [</w:t>
-      </w:r>
-      <w:proofErr w:type="gramStart"/>
-      <w:r>
-        <w:rPr>
-          <w:rFonts w:ascii="Arial" w:hAnsi="Arial" w:cs="Arial"/>
-          <w:i/>
-          <w:sz w:val="20"/>
-          <w:szCs w:val="20"/>
-        </w:rPr>
-        <w:t>online</w:t>
-      </w:r>
-      <w:proofErr w:type="gramEnd"/>
-      <w:r>
-        <w:rPr>
-          <w:rFonts w:ascii="Arial" w:hAnsi="Arial" w:cs="Arial"/>
-          <w:i/>
-          <w:sz w:val="20"/>
-          <w:szCs w:val="20"/>
-        </w:rPr>
-        <w:t>] NHS. Available at: https://www.nhs.uk/conditions/post-mortem [Accessed 2019-03-24].</w:t>
+        <w:t>NHS Contributors (2018). Post Mortem. [online] NHS. Available at: https://www.nhs.uk/conditions/post-mortem [Accessed 2019-03-24].</w:t>
       </w:r>
     </w:p>
     <w:p>
@@ -20533,21 +20805,7 @@
         <w:rPr>
           <w:i/>
         </w:rPr>
-        <w:t>Prashant Gupta 2017. Decision Trees in Machine Learning. [</w:t>
-      </w:r>
-      <w:proofErr w:type="gramStart"/>
-      <w:r>
-        <w:rPr>
-          <w:i/>
-        </w:rPr>
-        <w:t>online</w:t>
-      </w:r>
-      <w:proofErr w:type="gramEnd"/>
-      <w:r>
-        <w:rPr>
-          <w:i/>
-        </w:rPr>
-        <w:t xml:space="preserve">] Medium. Avaiable at: </w:t>
+        <w:t xml:space="preserve">Prashant Gupta 2017. Decision Trees in Machine Learning. [online] Medium. Avaiable at: </w:t>
       </w:r>
       <w:hyperlink r:id="rId51" w:history="1">
         <w:r>
@@ -20655,27 +20913,7 @@
           <w:sz w:val="20"/>
           <w:szCs w:val="20"/>
         </w:rPr>
-        <w:t>RCPath Contributors (2018). Paediatric Pathoogy. [</w:t>
-      </w:r>
-      <w:proofErr w:type="gramStart"/>
-      <w:r>
-        <w:rPr>
-          <w:rFonts w:ascii="Arial" w:hAnsi="Arial" w:cs="Arial"/>
-          <w:i/>
-          <w:sz w:val="20"/>
-          <w:szCs w:val="20"/>
-        </w:rPr>
-        <w:t>online</w:t>
-      </w:r>
-      <w:proofErr w:type="gramEnd"/>
-      <w:r>
-        <w:rPr>
-          <w:rFonts w:ascii="Arial" w:hAnsi="Arial" w:cs="Arial"/>
-          <w:i/>
-          <w:sz w:val="20"/>
-          <w:szCs w:val="20"/>
-        </w:rPr>
-        <w:t xml:space="preserve">] </w:t>
+        <w:t xml:space="preserve">RCPath Contributors (2018). Paediatric Pathoogy. [online] </w:t>
       </w:r>
       <w:r>
         <w:rPr>
@@ -20776,31 +21014,7 @@
           <w:szCs w:val="20"/>
           <w:shd w:val="clear" w:color="auto" w:fill="FFFFFF"/>
         </w:rPr>
-        <w:t> vol. 27</w:t>
-      </w:r>
-      <w:proofErr w:type="gramStart"/>
-      <w:r>
-        <w:rPr>
-          <w:rFonts w:ascii="Arial" w:hAnsi="Arial" w:cs="Arial"/>
-          <w:i/>
-          <w:color w:val="303030"/>
-          <w:sz w:val="20"/>
-          <w:szCs w:val="20"/>
-          <w:shd w:val="clear" w:color="auto" w:fill="FFFFFF"/>
-        </w:rPr>
-        <w:t>,2</w:t>
-      </w:r>
-      <w:proofErr w:type="gramEnd"/>
-      <w:r>
-        <w:rPr>
-          <w:rFonts w:ascii="Arial" w:hAnsi="Arial" w:cs="Arial"/>
-          <w:i/>
-          <w:color w:val="303030"/>
-          <w:sz w:val="20"/>
-          <w:szCs w:val="20"/>
-          <w:shd w:val="clear" w:color="auto" w:fill="FFFFFF"/>
-        </w:rPr>
-        <w:t xml:space="preserve">: </w:t>
+        <w:t xml:space="preserve"> vol. 27,2: </w:t>
       </w:r>
       <w:r>
         <w:rPr>
@@ -21140,27 +21354,7 @@
           <w:sz w:val="20"/>
           <w:szCs w:val="20"/>
         </w:rPr>
-        <w:t>Wikipedia Contributors (2019). Entity Attribute Model. [</w:t>
-      </w:r>
-      <w:proofErr w:type="gramStart"/>
-      <w:r>
-        <w:rPr>
-          <w:rFonts w:ascii="Arial" w:hAnsi="Arial" w:cs="Arial"/>
-          <w:i/>
-          <w:sz w:val="20"/>
-          <w:szCs w:val="20"/>
-        </w:rPr>
-        <w:t>online</w:t>
-      </w:r>
-      <w:proofErr w:type="gramEnd"/>
-      <w:r>
-        <w:rPr>
-          <w:rFonts w:ascii="Arial" w:hAnsi="Arial" w:cs="Arial"/>
-          <w:i/>
-          <w:sz w:val="20"/>
-          <w:szCs w:val="20"/>
-        </w:rPr>
-        <w:t xml:space="preserve">] Wikipedia. Available at: </w:t>
+        <w:t xml:space="preserve">Wikipedia Contributors (2019). Entity Attribute Model. [online] Wikipedia. Available at: </w:t>
       </w:r>
       <w:hyperlink r:id="rId53" w:history="1">
         <w:r>
@@ -21200,7 +21394,6 @@
         </w:rPr>
         <w:t>Yang, Y., Morillo, I.G. and Hospedales, T.M., 2018. Deep neural decision trees. </w:t>
       </w:r>
-      <w:proofErr w:type="gramStart"/>
       <w:r>
         <w:rPr>
           <w:rFonts w:ascii="Arial" w:hAnsi="Arial" w:cs="Arial"/>
@@ -21211,20 +21404,7 @@
           <w:szCs w:val="20"/>
           <w:shd w:val="clear" w:color="auto" w:fill="FFFFFF"/>
         </w:rPr>
-        <w:t>arXiv</w:t>
-      </w:r>
-      <w:proofErr w:type="gramEnd"/>
-      <w:r>
-        <w:rPr>
-          <w:rFonts w:ascii="Arial" w:hAnsi="Arial" w:cs="Arial"/>
-          <w:i/>
-          <w:iCs/>
-          <w:color w:val="222222"/>
-          <w:sz w:val="20"/>
-          <w:szCs w:val="20"/>
-          <w:shd w:val="clear" w:color="auto" w:fill="FFFFFF"/>
-        </w:rPr>
-        <w:t xml:space="preserve"> preprint arXiv:1806.06988</w:t>
+        <w:t>arXiv preprint arXiv:1806.06988</w:t>
       </w:r>
       <w:r>
         <w:rPr>
@@ -21477,11 +21657,9 @@
       </w:r>
     </w:p>
     <w:p>
-      <w:proofErr w:type="gramStart"/>
       <w:r>
         <w:t>pyODBC</w:t>
       </w:r>
-      <w:proofErr w:type="gramEnd"/>
     </w:p>
     <w:p>
       <w:r>
@@ -22273,7 +22451,6 @@
                 <w:lang w:eastAsia="en-GB"/>
               </w:rPr>
             </w:pPr>
-            <w:proofErr w:type="gramStart"/>
             <w:r>
               <w:rPr>
                 <w:rFonts w:ascii="Courier New" w:eastAsia="Times New Roman" w:hAnsi="Courier New" w:cs="Courier New"/>
@@ -22284,9 +22461,18 @@
                 <w:szCs w:val="18"/>
                 <w:lang w:eastAsia="en-GB"/>
               </w:rPr>
-              <w:t>def</w:t>
-            </w:r>
-            <w:proofErr w:type="gramEnd"/>
+              <w:t xml:space="preserve">def </w:t>
+            </w:r>
+            <w:r>
+              <w:rPr>
+                <w:rFonts w:ascii="Courier New" w:eastAsia="Times New Roman" w:hAnsi="Courier New" w:cs="Courier New"/>
+                <w:color w:val="000000"/>
+                <w:sz w:val="18"/>
+                <w:szCs w:val="18"/>
+                <w:lang w:eastAsia="en-GB"/>
+              </w:rPr>
+              <w:t xml:space="preserve">GetConceptID(cnxn, crsr, category, parent_concept_id, code, label = </w:t>
+            </w:r>
             <w:r>
               <w:rPr>
                 <w:rFonts w:ascii="Courier New" w:eastAsia="Times New Roman" w:hAnsi="Courier New" w:cs="Courier New"/>
@@ -22297,28 +22483,6 @@
                 <w:szCs w:val="18"/>
                 <w:lang w:eastAsia="en-GB"/>
               </w:rPr>
-              <w:t xml:space="preserve"> </w:t>
-            </w:r>
-            <w:r>
-              <w:rPr>
-                <w:rFonts w:ascii="Courier New" w:eastAsia="Times New Roman" w:hAnsi="Courier New" w:cs="Courier New"/>
-                <w:color w:val="000000"/>
-                <w:sz w:val="18"/>
-                <w:szCs w:val="18"/>
-                <w:lang w:eastAsia="en-GB"/>
-              </w:rPr>
-              <w:t xml:space="preserve">GetConceptID(cnxn, crsr, category, parent_concept_id, code, label = </w:t>
-            </w:r>
-            <w:r>
-              <w:rPr>
-                <w:rFonts w:ascii="Courier New" w:eastAsia="Times New Roman" w:hAnsi="Courier New" w:cs="Courier New"/>
-                <w:b/>
-                <w:bCs/>
-                <w:color w:val="000080"/>
-                <w:sz w:val="18"/>
-                <w:szCs w:val="18"/>
-                <w:lang w:eastAsia="en-GB"/>
-              </w:rPr>
               <w:t>None</w:t>
             </w:r>
             <w:r>
@@ -22413,7 +22577,6 @@
               <w:br/>
               <w:t xml:space="preserve">    </w:t>
             </w:r>
-            <w:proofErr w:type="gramStart"/>
             <w:r>
               <w:rPr>
                 <w:rFonts w:ascii="Courier New" w:eastAsia="Times New Roman" w:hAnsi="Courier New" w:cs="Courier New"/>
@@ -22426,7 +22589,6 @@
               </w:rPr>
               <w:t>:param</w:t>
             </w:r>
-            <w:proofErr w:type="gramEnd"/>
             <w:r>
               <w:rPr>
                 <w:rFonts w:ascii="Courier New" w:eastAsia="Times New Roman" w:hAnsi="Courier New" w:cs="Courier New"/>
@@ -37716,7 +37878,7 @@
 </file>
 
 <file path=word/endnotes.xml><?xml version="1.0" encoding="utf-8"?>
-<w:endnotes xmlns:wpc="http://schemas.microsoft.com/office/word/2010/wordprocessingCanvas" xmlns:mc="http://schemas.openxmlformats.org/markup-compatibility/2006" xmlns:o="urn:schemas-microsoft-com:office:office" xmlns:r="http://schemas.openxmlformats.org/officeDocument/2006/relationships" xmlns:m="http://schemas.openxmlformats.org/officeDocument/2006/math" xmlns:v="urn:schemas-microsoft-com:vml" xmlns:wp14="http://schemas.microsoft.com/office/word/2010/wordprocessingDrawing" xmlns:wp="http://schemas.openxmlformats.org/drawingml/2006/wordprocessingDrawing" xmlns:w10="urn:schemas-microsoft-com:office:word" xmlns:w="http://schemas.openxmlformats.org/wordprocessingml/2006/main" xmlns:w14="http://schemas.microsoft.com/office/word/2010/wordml" xmlns:w15="http://schemas.microsoft.com/office/word/2012/wordml" xmlns:wpg="http://schemas.microsoft.com/office/word/2010/wordprocessingGroup" xmlns:wpi="http://schemas.microsoft.com/office/word/2010/wordprocessingInk" xmlns:wne="http://schemas.microsoft.com/office/word/2006/wordml" xmlns:wps="http://schemas.microsoft.com/office/word/2010/wordprocessingShape" mc:Ignorable="w14 w15 wp14">
+<w:endnotes xmlns:wpc="http://schemas.microsoft.com/office/word/2010/wordprocessingCanvas" xmlns:cx="http://schemas.microsoft.com/office/drawing/2014/chartex" xmlns:cx1="http://schemas.microsoft.com/office/drawing/2015/9/8/chartex" xmlns:mc="http://schemas.openxmlformats.org/markup-compatibility/2006" xmlns:o="urn:schemas-microsoft-com:office:office" xmlns:r="http://schemas.openxmlformats.org/officeDocument/2006/relationships" xmlns:m="http://schemas.openxmlformats.org/officeDocument/2006/math" xmlns:v="urn:schemas-microsoft-com:vml" xmlns:wp14="http://schemas.microsoft.com/office/word/2010/wordprocessingDrawing" xmlns:wp="http://schemas.openxmlformats.org/drawingml/2006/wordprocessingDrawing" xmlns:w10="urn:schemas-microsoft-com:office:word" xmlns:w="http://schemas.openxmlformats.org/wordprocessingml/2006/main" xmlns:w14="http://schemas.microsoft.com/office/word/2010/wordml" xmlns:w15="http://schemas.microsoft.com/office/word/2012/wordml" xmlns:w16se="http://schemas.microsoft.com/office/word/2015/wordml/symex" xmlns:wpg="http://schemas.microsoft.com/office/word/2010/wordprocessingGroup" xmlns:wpi="http://schemas.microsoft.com/office/word/2010/wordprocessingInk" xmlns:wne="http://schemas.microsoft.com/office/word/2006/wordml" xmlns:wps="http://schemas.microsoft.com/office/word/2010/wordprocessingShape" mc:Ignorable="w14 w15 w16se wp14">
   <w:endnote w:type="separator" w:id="-1">
     <w:p>
       <w:pPr>
@@ -37741,7 +37903,7 @@
 </file>
 
 <file path=word/footer1.xml><?xml version="1.0" encoding="utf-8"?>
-<w:ftr xmlns:wpc="http://schemas.microsoft.com/office/word/2010/wordprocessingCanvas" xmlns:mc="http://schemas.openxmlformats.org/markup-compatibility/2006" xmlns:o="urn:schemas-microsoft-com:office:office" xmlns:r="http://schemas.openxmlformats.org/officeDocument/2006/relationships" xmlns:m="http://schemas.openxmlformats.org/officeDocument/2006/math" xmlns:v="urn:schemas-microsoft-com:vml" xmlns:wp14="http://schemas.microsoft.com/office/word/2010/wordprocessingDrawing" xmlns:wp="http://schemas.openxmlformats.org/drawingml/2006/wordprocessingDrawing" xmlns:w10="urn:schemas-microsoft-com:office:word" xmlns:w="http://schemas.openxmlformats.org/wordprocessingml/2006/main" xmlns:w14="http://schemas.microsoft.com/office/word/2010/wordml" xmlns:w15="http://schemas.microsoft.com/office/word/2012/wordml" xmlns:wpg="http://schemas.microsoft.com/office/word/2010/wordprocessingGroup" xmlns:wpi="http://schemas.microsoft.com/office/word/2010/wordprocessingInk" xmlns:wne="http://schemas.microsoft.com/office/word/2006/wordml" xmlns:wps="http://schemas.microsoft.com/office/word/2010/wordprocessingShape" mc:Ignorable="w14 w15 wp14">
+<w:ftr xmlns:wpc="http://schemas.microsoft.com/office/word/2010/wordprocessingCanvas" xmlns:cx="http://schemas.microsoft.com/office/drawing/2014/chartex" xmlns:cx1="http://schemas.microsoft.com/office/drawing/2015/9/8/chartex" xmlns:mc="http://schemas.openxmlformats.org/markup-compatibility/2006" xmlns:o="urn:schemas-microsoft-com:office:office" xmlns:r="http://schemas.openxmlformats.org/officeDocument/2006/relationships" xmlns:m="http://schemas.openxmlformats.org/officeDocument/2006/math" xmlns:v="urn:schemas-microsoft-com:vml" xmlns:wp14="http://schemas.microsoft.com/office/word/2010/wordprocessingDrawing" xmlns:wp="http://schemas.openxmlformats.org/drawingml/2006/wordprocessingDrawing" xmlns:w10="urn:schemas-microsoft-com:office:word" xmlns:w="http://schemas.openxmlformats.org/wordprocessingml/2006/main" xmlns:w14="http://schemas.microsoft.com/office/word/2010/wordml" xmlns:w15="http://schemas.microsoft.com/office/word/2012/wordml" xmlns:w16se="http://schemas.microsoft.com/office/word/2015/wordml/symex" xmlns:wpg="http://schemas.microsoft.com/office/word/2010/wordprocessingGroup" xmlns:wpi="http://schemas.microsoft.com/office/word/2010/wordprocessingInk" xmlns:wne="http://schemas.microsoft.com/office/word/2006/wordml" xmlns:wps="http://schemas.microsoft.com/office/word/2010/wordprocessingShape" mc:Ignorable="w14 w15 w16se wp14">
   <w:p>
     <w:pPr>
       <w:pStyle w:val="Footer"/>
@@ -37777,7 +37939,7 @@
           <w:rPr>
             <w:noProof/>
           </w:rPr>
-          <w:t>11</w:t>
+          <w:t>43</w:t>
         </w:r>
         <w:r>
           <w:rPr>
@@ -37797,7 +37959,7 @@
 </file>
 
 <file path=word/footnotes.xml><?xml version="1.0" encoding="utf-8"?>
-<w:footnotes xmlns:wpc="http://schemas.microsoft.com/office/word/2010/wordprocessingCanvas" xmlns:mc="http://schemas.openxmlformats.org/markup-compatibility/2006" xmlns:o="urn:schemas-microsoft-com:office:office" xmlns:r="http://schemas.openxmlformats.org/officeDocument/2006/relationships" xmlns:m="http://schemas.openxmlformats.org/officeDocument/2006/math" xmlns:v="urn:schemas-microsoft-com:vml" xmlns:wp14="http://schemas.microsoft.com/office/word/2010/wordprocessingDrawing" xmlns:wp="http://schemas.openxmlformats.org/drawingml/2006/wordprocessingDrawing" xmlns:w10="urn:schemas-microsoft-com:office:word" xmlns:w="http://schemas.openxmlformats.org/wordprocessingml/2006/main" xmlns:w14="http://schemas.microsoft.com/office/word/2010/wordml" xmlns:w15="http://schemas.microsoft.com/office/word/2012/wordml" xmlns:wpg="http://schemas.microsoft.com/office/word/2010/wordprocessingGroup" xmlns:wpi="http://schemas.microsoft.com/office/word/2010/wordprocessingInk" xmlns:wne="http://schemas.microsoft.com/office/word/2006/wordml" xmlns:wps="http://schemas.microsoft.com/office/word/2010/wordprocessingShape" mc:Ignorable="w14 w15 wp14">
+<w:footnotes xmlns:wpc="http://schemas.microsoft.com/office/word/2010/wordprocessingCanvas" xmlns:cx="http://schemas.microsoft.com/office/drawing/2014/chartex" xmlns:cx1="http://schemas.microsoft.com/office/drawing/2015/9/8/chartex" xmlns:mc="http://schemas.openxmlformats.org/markup-compatibility/2006" xmlns:o="urn:schemas-microsoft-com:office:office" xmlns:r="http://schemas.openxmlformats.org/officeDocument/2006/relationships" xmlns:m="http://schemas.openxmlformats.org/officeDocument/2006/math" xmlns:v="urn:schemas-microsoft-com:vml" xmlns:wp14="http://schemas.microsoft.com/office/word/2010/wordprocessingDrawing" xmlns:wp="http://schemas.openxmlformats.org/drawingml/2006/wordprocessingDrawing" xmlns:w10="urn:schemas-microsoft-com:office:word" xmlns:w="http://schemas.openxmlformats.org/wordprocessingml/2006/main" xmlns:w14="http://schemas.microsoft.com/office/word/2010/wordml" xmlns:w15="http://schemas.microsoft.com/office/word/2012/wordml" xmlns:w16se="http://schemas.microsoft.com/office/word/2015/wordml/symex" xmlns:wpg="http://schemas.microsoft.com/office/word/2010/wordprocessingGroup" xmlns:wpi="http://schemas.microsoft.com/office/word/2010/wordprocessingInk" xmlns:wne="http://schemas.microsoft.com/office/word/2006/wordml" xmlns:wps="http://schemas.microsoft.com/office/word/2010/wordprocessingShape" mc:Ignorable="w14 w15 w16se wp14">
   <w:footnote w:type="separator" w:id="-1">
     <w:p>
       <w:pPr>
@@ -37822,7 +37984,7 @@
 </file>
 
 <file path=word/header1.xml><?xml version="1.0" encoding="utf-8"?>
-<w:hdr xmlns:wpc="http://schemas.microsoft.com/office/word/2010/wordprocessingCanvas" xmlns:mc="http://schemas.openxmlformats.org/markup-compatibility/2006" xmlns:o="urn:schemas-microsoft-com:office:office" xmlns:r="http://schemas.openxmlformats.org/officeDocument/2006/relationships" xmlns:m="http://schemas.openxmlformats.org/officeDocument/2006/math" xmlns:v="urn:schemas-microsoft-com:vml" xmlns:wp14="http://schemas.microsoft.com/office/word/2010/wordprocessingDrawing" xmlns:wp="http://schemas.openxmlformats.org/drawingml/2006/wordprocessingDrawing" xmlns:w10="urn:schemas-microsoft-com:office:word" xmlns:w="http://schemas.openxmlformats.org/wordprocessingml/2006/main" xmlns:w14="http://schemas.microsoft.com/office/word/2010/wordml" xmlns:w15="http://schemas.microsoft.com/office/word/2012/wordml" xmlns:wpg="http://schemas.microsoft.com/office/word/2010/wordprocessingGroup" xmlns:wpi="http://schemas.microsoft.com/office/word/2010/wordprocessingInk" xmlns:wne="http://schemas.microsoft.com/office/word/2006/wordml" xmlns:wps="http://schemas.microsoft.com/office/word/2010/wordprocessingShape" mc:Ignorable="w14 w15 wp14">
+<w:hdr xmlns:wpc="http://schemas.microsoft.com/office/word/2010/wordprocessingCanvas" xmlns:cx="http://schemas.microsoft.com/office/drawing/2014/chartex" xmlns:cx1="http://schemas.microsoft.com/office/drawing/2015/9/8/chartex" xmlns:mc="http://schemas.openxmlformats.org/markup-compatibility/2006" xmlns:o="urn:schemas-microsoft-com:office:office" xmlns:r="http://schemas.openxmlformats.org/officeDocument/2006/relationships" xmlns:m="http://schemas.openxmlformats.org/officeDocument/2006/math" xmlns:v="urn:schemas-microsoft-com:vml" xmlns:wp14="http://schemas.microsoft.com/office/word/2010/wordprocessingDrawing" xmlns:wp="http://schemas.openxmlformats.org/drawingml/2006/wordprocessingDrawing" xmlns:w10="urn:schemas-microsoft-com:office:word" xmlns:w="http://schemas.openxmlformats.org/wordprocessingml/2006/main" xmlns:w14="http://schemas.microsoft.com/office/word/2010/wordml" xmlns:w15="http://schemas.microsoft.com/office/word/2012/wordml" xmlns:w16se="http://schemas.microsoft.com/office/word/2015/wordml/symex" xmlns:wpg="http://schemas.microsoft.com/office/word/2010/wordprocessingGroup" xmlns:wpi="http://schemas.microsoft.com/office/word/2010/wordprocessingInk" xmlns:wne="http://schemas.microsoft.com/office/word/2006/wordml" xmlns:wps="http://schemas.microsoft.com/office/word/2010/wordprocessingShape" mc:Ignorable="w14 w15 w16se wp14">
   <w:p>
     <w:pPr>
       <w:pStyle w:val="Header"/>
@@ -37846,7 +38008,7 @@
 </file>
 
 <file path=word/numbering.xml><?xml version="1.0" encoding="utf-8"?>
-<w:numbering xmlns:wpc="http://schemas.microsoft.com/office/word/2010/wordprocessingCanvas" xmlns:mc="http://schemas.openxmlformats.org/markup-compatibility/2006" xmlns:o="urn:schemas-microsoft-com:office:office" xmlns:r="http://schemas.openxmlformats.org/officeDocument/2006/relationships" xmlns:m="http://schemas.openxmlformats.org/officeDocument/2006/math" xmlns:v="urn:schemas-microsoft-com:vml" xmlns:wp14="http://schemas.microsoft.com/office/word/2010/wordprocessingDrawing" xmlns:wp="http://schemas.openxmlformats.org/drawingml/2006/wordprocessingDrawing" xmlns:w10="urn:schemas-microsoft-com:office:word" xmlns:w="http://schemas.openxmlformats.org/wordprocessingml/2006/main" xmlns:w14="http://schemas.microsoft.com/office/word/2010/wordml" xmlns:w15="http://schemas.microsoft.com/office/word/2012/wordml" xmlns:wpg="http://schemas.microsoft.com/office/word/2010/wordprocessingGroup" xmlns:wpi="http://schemas.microsoft.com/office/word/2010/wordprocessingInk" xmlns:wne="http://schemas.microsoft.com/office/word/2006/wordml" xmlns:wps="http://schemas.microsoft.com/office/word/2010/wordprocessingShape" mc:Ignorable="w14 w15 wp14">
+<w:numbering xmlns:wpc="http://schemas.microsoft.com/office/word/2010/wordprocessingCanvas" xmlns:cx="http://schemas.microsoft.com/office/drawing/2014/chartex" xmlns:cx1="http://schemas.microsoft.com/office/drawing/2015/9/8/chartex" xmlns:mc="http://schemas.openxmlformats.org/markup-compatibility/2006" xmlns:o="urn:schemas-microsoft-com:office:office" xmlns:r="http://schemas.openxmlformats.org/officeDocument/2006/relationships" xmlns:m="http://schemas.openxmlformats.org/officeDocument/2006/math" xmlns:v="urn:schemas-microsoft-com:vml" xmlns:wp14="http://schemas.microsoft.com/office/word/2010/wordprocessingDrawing" xmlns:wp="http://schemas.openxmlformats.org/drawingml/2006/wordprocessingDrawing" xmlns:w10="urn:schemas-microsoft-com:office:word" xmlns:w="http://schemas.openxmlformats.org/wordprocessingml/2006/main" xmlns:w14="http://schemas.microsoft.com/office/word/2010/wordml" xmlns:w15="http://schemas.microsoft.com/office/word/2012/wordml" xmlns:w16se="http://schemas.microsoft.com/office/word/2015/wordml/symex" xmlns:wpg="http://schemas.microsoft.com/office/word/2010/wordprocessingGroup" xmlns:wpi="http://schemas.microsoft.com/office/word/2010/wordprocessingInk" xmlns:wne="http://schemas.microsoft.com/office/word/2006/wordml" xmlns:wps="http://schemas.microsoft.com/office/word/2010/wordprocessingShape" mc:Ignorable="w14 w15 w16se wp14">
   <w:abstractNum w:abstractNumId="0" w15:restartNumberingAfterBreak="0">
     <w:nsid w:val="00000001"/>
     <w:multiLevelType w:val="hybridMultilevel"/>
@@ -39611,9 +39773,9 @@
     </w:lvl>
   </w:abstractNum>
   <w:abstractNum w:abstractNumId="16" w15:restartNumberingAfterBreak="0">
-    <w:nsid w:val="3424063C"/>
+    <w:nsid w:val="31A545FF"/>
     <w:multiLevelType w:val="hybridMultilevel"/>
-    <w:tmpl w:val="A2EE21BE"/>
+    <w:tmpl w:val="F9280F36"/>
     <w:lvl w:ilvl="0" w:tplc="08090001">
       <w:start w:val="1"/>
       <w:numFmt w:val="bullet"/>
@@ -39650,7 +39812,7 @@
         <w:rFonts w:ascii="Wingdings" w:hAnsi="Wingdings" w:hint="default"/>
       </w:rPr>
     </w:lvl>
-    <w:lvl w:ilvl="3" w:tplc="08090001" w:tentative="1">
+    <w:lvl w:ilvl="3" w:tplc="08090001">
       <w:start w:val="1"/>
       <w:numFmt w:val="bullet"/>
       <w:lvlText w:val=""/>
@@ -39724,16 +39886,16 @@
     </w:lvl>
   </w:abstractNum>
   <w:abstractNum w:abstractNumId="17" w15:restartNumberingAfterBreak="0">
-    <w:nsid w:val="351938BB"/>
+    <w:nsid w:val="3424063C"/>
     <w:multiLevelType w:val="hybridMultilevel"/>
-    <w:tmpl w:val="B134B526"/>
+    <w:tmpl w:val="A2EE21BE"/>
     <w:lvl w:ilvl="0" w:tplc="08090001">
       <w:start w:val="1"/>
       <w:numFmt w:val="bullet"/>
       <w:lvlText w:val=""/>
       <w:lvlJc w:val="left"/>
       <w:pPr>
-        <w:ind w:left="360" w:hanging="360"/>
+        <w:ind w:left="720" w:hanging="360"/>
       </w:pPr>
       <w:rPr>
         <w:rFonts w:ascii="Symbol" w:hAnsi="Symbol" w:hint="default"/>
@@ -39745,7 +39907,7 @@
       <w:lvlText w:val="o"/>
       <w:lvlJc w:val="left"/>
       <w:pPr>
-        <w:ind w:left="1080" w:hanging="360"/>
+        <w:ind w:left="1440" w:hanging="360"/>
       </w:pPr>
       <w:rPr>
         <w:rFonts w:ascii="Courier New" w:hAnsi="Courier New" w:cs="Courier New" w:hint="default"/>
@@ -39757,7 +39919,7 @@
       <w:lvlText w:val=""/>
       <w:lvlJc w:val="left"/>
       <w:pPr>
-        <w:ind w:left="1800" w:hanging="360"/>
+        <w:ind w:left="2160" w:hanging="360"/>
       </w:pPr>
       <w:rPr>
         <w:rFonts w:ascii="Wingdings" w:hAnsi="Wingdings" w:hint="default"/>
@@ -39769,7 +39931,7 @@
       <w:lvlText w:val=""/>
       <w:lvlJc w:val="left"/>
       <w:pPr>
-        <w:ind w:left="2520" w:hanging="360"/>
+        <w:ind w:left="2880" w:hanging="360"/>
       </w:pPr>
       <w:rPr>
         <w:rFonts w:ascii="Symbol" w:hAnsi="Symbol" w:hint="default"/>
@@ -39781,7 +39943,7 @@
       <w:lvlText w:val="o"/>
       <w:lvlJc w:val="left"/>
       <w:pPr>
-        <w:ind w:left="3240" w:hanging="360"/>
+        <w:ind w:left="3600" w:hanging="360"/>
       </w:pPr>
       <w:rPr>
         <w:rFonts w:ascii="Courier New" w:hAnsi="Courier New" w:cs="Courier New" w:hint="default"/>
@@ -39793,7 +39955,7 @@
       <w:lvlText w:val=""/>
       <w:lvlJc w:val="left"/>
       <w:pPr>
-        <w:ind w:left="3960" w:hanging="360"/>
+        <w:ind w:left="4320" w:hanging="360"/>
       </w:pPr>
       <w:rPr>
         <w:rFonts w:ascii="Wingdings" w:hAnsi="Wingdings" w:hint="default"/>
@@ -39805,7 +39967,7 @@
       <w:lvlText w:val=""/>
       <w:lvlJc w:val="left"/>
       <w:pPr>
-        <w:ind w:left="4680" w:hanging="360"/>
+        <w:ind w:left="5040" w:hanging="360"/>
       </w:pPr>
       <w:rPr>
         <w:rFonts w:ascii="Symbol" w:hAnsi="Symbol" w:hint="default"/>
@@ -39817,7 +39979,7 @@
       <w:lvlText w:val="o"/>
       <w:lvlJc w:val="left"/>
       <w:pPr>
-        <w:ind w:left="5400" w:hanging="360"/>
+        <w:ind w:left="5760" w:hanging="360"/>
       </w:pPr>
       <w:rPr>
         <w:rFonts w:ascii="Courier New" w:hAnsi="Courier New" w:cs="Courier New" w:hint="default"/>
@@ -39829,7 +39991,7 @@
       <w:lvlText w:val=""/>
       <w:lvlJc w:val="left"/>
       <w:pPr>
-        <w:ind w:left="6120" w:hanging="360"/>
+        <w:ind w:left="6480" w:hanging="360"/>
       </w:pPr>
       <w:rPr>
         <w:rFonts w:ascii="Wingdings" w:hAnsi="Wingdings" w:hint="default"/>
@@ -39837,16 +39999,16 @@
     </w:lvl>
   </w:abstractNum>
   <w:abstractNum w:abstractNumId="18" w15:restartNumberingAfterBreak="0">
-    <w:nsid w:val="3794716F"/>
+    <w:nsid w:val="351938BB"/>
     <w:multiLevelType w:val="hybridMultilevel"/>
-    <w:tmpl w:val="FA88DE7C"/>
+    <w:tmpl w:val="B134B526"/>
     <w:lvl w:ilvl="0" w:tplc="08090001">
       <w:start w:val="1"/>
       <w:numFmt w:val="bullet"/>
       <w:lvlText w:val=""/>
       <w:lvlJc w:val="left"/>
       <w:pPr>
-        <w:ind w:left="720" w:hanging="360"/>
+        <w:ind w:left="360" w:hanging="360"/>
       </w:pPr>
       <w:rPr>
         <w:rFonts w:ascii="Symbol" w:hAnsi="Symbol" w:hint="default"/>
@@ -39858,6 +40020,119 @@
       <w:lvlText w:val="o"/>
       <w:lvlJc w:val="left"/>
       <w:pPr>
+        <w:ind w:left="1080" w:hanging="360"/>
+      </w:pPr>
+      <w:rPr>
+        <w:rFonts w:ascii="Courier New" w:hAnsi="Courier New" w:cs="Courier New" w:hint="default"/>
+      </w:rPr>
+    </w:lvl>
+    <w:lvl w:ilvl="2" w:tplc="08090005">
+      <w:start w:val="1"/>
+      <w:numFmt w:val="bullet"/>
+      <w:lvlText w:val=""/>
+      <w:lvlJc w:val="left"/>
+      <w:pPr>
+        <w:ind w:left="1800" w:hanging="360"/>
+      </w:pPr>
+      <w:rPr>
+        <w:rFonts w:ascii="Wingdings" w:hAnsi="Wingdings" w:hint="default"/>
+      </w:rPr>
+    </w:lvl>
+    <w:lvl w:ilvl="3" w:tplc="08090001" w:tentative="1">
+      <w:start w:val="1"/>
+      <w:numFmt w:val="bullet"/>
+      <w:lvlText w:val=""/>
+      <w:lvlJc w:val="left"/>
+      <w:pPr>
+        <w:ind w:left="2520" w:hanging="360"/>
+      </w:pPr>
+      <w:rPr>
+        <w:rFonts w:ascii="Symbol" w:hAnsi="Symbol" w:hint="default"/>
+      </w:rPr>
+    </w:lvl>
+    <w:lvl w:ilvl="4" w:tplc="08090003" w:tentative="1">
+      <w:start w:val="1"/>
+      <w:numFmt w:val="bullet"/>
+      <w:lvlText w:val="o"/>
+      <w:lvlJc w:val="left"/>
+      <w:pPr>
+        <w:ind w:left="3240" w:hanging="360"/>
+      </w:pPr>
+      <w:rPr>
+        <w:rFonts w:ascii="Courier New" w:hAnsi="Courier New" w:cs="Courier New" w:hint="default"/>
+      </w:rPr>
+    </w:lvl>
+    <w:lvl w:ilvl="5" w:tplc="08090005" w:tentative="1">
+      <w:start w:val="1"/>
+      <w:numFmt w:val="bullet"/>
+      <w:lvlText w:val=""/>
+      <w:lvlJc w:val="left"/>
+      <w:pPr>
+        <w:ind w:left="3960" w:hanging="360"/>
+      </w:pPr>
+      <w:rPr>
+        <w:rFonts w:ascii="Wingdings" w:hAnsi="Wingdings" w:hint="default"/>
+      </w:rPr>
+    </w:lvl>
+    <w:lvl w:ilvl="6" w:tplc="08090001" w:tentative="1">
+      <w:start w:val="1"/>
+      <w:numFmt w:val="bullet"/>
+      <w:lvlText w:val=""/>
+      <w:lvlJc w:val="left"/>
+      <w:pPr>
+        <w:ind w:left="4680" w:hanging="360"/>
+      </w:pPr>
+      <w:rPr>
+        <w:rFonts w:ascii="Symbol" w:hAnsi="Symbol" w:hint="default"/>
+      </w:rPr>
+    </w:lvl>
+    <w:lvl w:ilvl="7" w:tplc="08090003" w:tentative="1">
+      <w:start w:val="1"/>
+      <w:numFmt w:val="bullet"/>
+      <w:lvlText w:val="o"/>
+      <w:lvlJc w:val="left"/>
+      <w:pPr>
+        <w:ind w:left="5400" w:hanging="360"/>
+      </w:pPr>
+      <w:rPr>
+        <w:rFonts w:ascii="Courier New" w:hAnsi="Courier New" w:cs="Courier New" w:hint="default"/>
+      </w:rPr>
+    </w:lvl>
+    <w:lvl w:ilvl="8" w:tplc="08090005" w:tentative="1">
+      <w:start w:val="1"/>
+      <w:numFmt w:val="bullet"/>
+      <w:lvlText w:val=""/>
+      <w:lvlJc w:val="left"/>
+      <w:pPr>
+        <w:ind w:left="6120" w:hanging="360"/>
+      </w:pPr>
+      <w:rPr>
+        <w:rFonts w:ascii="Wingdings" w:hAnsi="Wingdings" w:hint="default"/>
+      </w:rPr>
+    </w:lvl>
+  </w:abstractNum>
+  <w:abstractNum w:abstractNumId="19" w15:restartNumberingAfterBreak="0">
+    <w:nsid w:val="3794716F"/>
+    <w:multiLevelType w:val="hybridMultilevel"/>
+    <w:tmpl w:val="FA88DE7C"/>
+    <w:lvl w:ilvl="0" w:tplc="08090001">
+      <w:start w:val="1"/>
+      <w:numFmt w:val="bullet"/>
+      <w:lvlText w:val=""/>
+      <w:lvlJc w:val="left"/>
+      <w:pPr>
+        <w:ind w:left="720" w:hanging="360"/>
+      </w:pPr>
+      <w:rPr>
+        <w:rFonts w:ascii="Symbol" w:hAnsi="Symbol" w:hint="default"/>
+      </w:rPr>
+    </w:lvl>
+    <w:lvl w:ilvl="1" w:tplc="08090003">
+      <w:start w:val="1"/>
+      <w:numFmt w:val="bullet"/>
+      <w:lvlText w:val="o"/>
+      <w:lvlJc w:val="left"/>
+      <w:pPr>
         <w:ind w:left="1440" w:hanging="360"/>
       </w:pPr>
       <w:rPr>
@@ -39949,7 +40224,7 @@
       </w:rPr>
     </w:lvl>
   </w:abstractNum>
-  <w:abstractNum w:abstractNumId="19" w15:restartNumberingAfterBreak="0">
+  <w:abstractNum w:abstractNumId="20" w15:restartNumberingAfterBreak="0">
     <w:nsid w:val="42F20013"/>
     <w:multiLevelType w:val="hybridMultilevel"/>
     <w:tmpl w:val="665E9426"/>
@@ -40035,7 +40310,7 @@
       </w:pPr>
     </w:lvl>
   </w:abstractNum>
-  <w:abstractNum w:abstractNumId="20" w15:restartNumberingAfterBreak="0">
+  <w:abstractNum w:abstractNumId="21" w15:restartNumberingAfterBreak="0">
     <w:nsid w:val="492E2614"/>
     <w:multiLevelType w:val="hybridMultilevel"/>
     <w:tmpl w:val="F6ACB9F0"/>
@@ -40148,7 +40423,7 @@
       </w:rPr>
     </w:lvl>
   </w:abstractNum>
-  <w:abstractNum w:abstractNumId="21" w15:restartNumberingAfterBreak="0">
+  <w:abstractNum w:abstractNumId="22" w15:restartNumberingAfterBreak="0">
     <w:nsid w:val="49C54505"/>
     <w:multiLevelType w:val="hybridMultilevel"/>
     <w:tmpl w:val="29B09742"/>
@@ -40261,7 +40536,7 @@
       </w:rPr>
     </w:lvl>
   </w:abstractNum>
-  <w:abstractNum w:abstractNumId="22" w15:restartNumberingAfterBreak="0">
+  <w:abstractNum w:abstractNumId="23" w15:restartNumberingAfterBreak="0">
     <w:nsid w:val="4B274AF0"/>
     <w:multiLevelType w:val="hybridMultilevel"/>
     <w:tmpl w:val="25E89BE8"/>
@@ -40289,7 +40564,7 @@
         <w:rFonts w:ascii="Courier New" w:hAnsi="Courier New" w:cs="Courier New" w:hint="default"/>
       </w:rPr>
     </w:lvl>
-    <w:lvl w:ilvl="2" w:tplc="08090005" w:tentative="1">
+    <w:lvl w:ilvl="2" w:tplc="08090005">
       <w:start w:val="1"/>
       <w:numFmt w:val="bullet"/>
       <w:lvlText w:val=""/>
@@ -40374,7 +40649,7 @@
       </w:rPr>
     </w:lvl>
   </w:abstractNum>
-  <w:abstractNum w:abstractNumId="23" w15:restartNumberingAfterBreak="0">
+  <w:abstractNum w:abstractNumId="24" w15:restartNumberingAfterBreak="0">
     <w:nsid w:val="4C9B2A9A"/>
     <w:multiLevelType w:val="hybridMultilevel"/>
     <w:tmpl w:val="0972DC74"/>
@@ -40487,7 +40762,7 @@
       </w:rPr>
     </w:lvl>
   </w:abstractNum>
-  <w:abstractNum w:abstractNumId="24" w15:restartNumberingAfterBreak="0">
+  <w:abstractNum w:abstractNumId="25" w15:restartNumberingAfterBreak="0">
     <w:nsid w:val="4D742A92"/>
     <w:multiLevelType w:val="hybridMultilevel"/>
     <w:tmpl w:val="9E244C2E"/>
@@ -40600,7 +40875,7 @@
       </w:rPr>
     </w:lvl>
   </w:abstractNum>
-  <w:abstractNum w:abstractNumId="25" w15:restartNumberingAfterBreak="0">
+  <w:abstractNum w:abstractNumId="26" w15:restartNumberingAfterBreak="0">
     <w:nsid w:val="4D8E09DE"/>
     <w:multiLevelType w:val="hybridMultilevel"/>
     <w:tmpl w:val="8D847E16"/>
@@ -40713,10 +40988,123 @@
       </w:rPr>
     </w:lvl>
   </w:abstractNum>
-  <w:abstractNum w:abstractNumId="26" w15:restartNumberingAfterBreak="0">
+  <w:abstractNum w:abstractNumId="27" w15:restartNumberingAfterBreak="0">
     <w:nsid w:val="508D6CC1"/>
     <w:multiLevelType w:val="hybridMultilevel"/>
-    <w:tmpl w:val="EF7ACBE2"/>
+    <w:tmpl w:val="A93E1888"/>
+    <w:lvl w:ilvl="0" w:tplc="08090001">
+      <w:start w:val="1"/>
+      <w:numFmt w:val="bullet"/>
+      <w:lvlText w:val=""/>
+      <w:lvlJc w:val="left"/>
+      <w:pPr>
+        <w:ind w:left="720" w:hanging="360"/>
+      </w:pPr>
+      <w:rPr>
+        <w:rFonts w:ascii="Symbol" w:hAnsi="Symbol" w:hint="default"/>
+      </w:rPr>
+    </w:lvl>
+    <w:lvl w:ilvl="1" w:tplc="08090003">
+      <w:start w:val="1"/>
+      <w:numFmt w:val="bullet"/>
+      <w:lvlText w:val="o"/>
+      <w:lvlJc w:val="left"/>
+      <w:pPr>
+        <w:ind w:left="1440" w:hanging="360"/>
+      </w:pPr>
+      <w:rPr>
+        <w:rFonts w:ascii="Courier New" w:hAnsi="Courier New" w:cs="Courier New" w:hint="default"/>
+      </w:rPr>
+    </w:lvl>
+    <w:lvl w:ilvl="2" w:tplc="08090005">
+      <w:start w:val="1"/>
+      <w:numFmt w:val="bullet"/>
+      <w:lvlText w:val=""/>
+      <w:lvlJc w:val="left"/>
+      <w:pPr>
+        <w:ind w:left="2160" w:hanging="360"/>
+      </w:pPr>
+      <w:rPr>
+        <w:rFonts w:ascii="Wingdings" w:hAnsi="Wingdings" w:hint="default"/>
+      </w:rPr>
+    </w:lvl>
+    <w:lvl w:ilvl="3" w:tplc="08090001" w:tentative="1">
+      <w:start w:val="1"/>
+      <w:numFmt w:val="bullet"/>
+      <w:lvlText w:val=""/>
+      <w:lvlJc w:val="left"/>
+      <w:pPr>
+        <w:ind w:left="2880" w:hanging="360"/>
+      </w:pPr>
+      <w:rPr>
+        <w:rFonts w:ascii="Symbol" w:hAnsi="Symbol" w:hint="default"/>
+      </w:rPr>
+    </w:lvl>
+    <w:lvl w:ilvl="4" w:tplc="08090003" w:tentative="1">
+      <w:start w:val="1"/>
+      <w:numFmt w:val="bullet"/>
+      <w:lvlText w:val="o"/>
+      <w:lvlJc w:val="left"/>
+      <w:pPr>
+        <w:ind w:left="3600" w:hanging="360"/>
+      </w:pPr>
+      <w:rPr>
+        <w:rFonts w:ascii="Courier New" w:hAnsi="Courier New" w:cs="Courier New" w:hint="default"/>
+      </w:rPr>
+    </w:lvl>
+    <w:lvl w:ilvl="5" w:tplc="08090005" w:tentative="1">
+      <w:start w:val="1"/>
+      <w:numFmt w:val="bullet"/>
+      <w:lvlText w:val=""/>
+      <w:lvlJc w:val="left"/>
+      <w:pPr>
+        <w:ind w:left="4320" w:hanging="360"/>
+      </w:pPr>
+      <w:rPr>
+        <w:rFonts w:ascii="Wingdings" w:hAnsi="Wingdings" w:hint="default"/>
+      </w:rPr>
+    </w:lvl>
+    <w:lvl w:ilvl="6" w:tplc="08090001" w:tentative="1">
+      <w:start w:val="1"/>
+      <w:numFmt w:val="bullet"/>
+      <w:lvlText w:val=""/>
+      <w:lvlJc w:val="left"/>
+      <w:pPr>
+        <w:ind w:left="5040" w:hanging="360"/>
+      </w:pPr>
+      <w:rPr>
+        <w:rFonts w:ascii="Symbol" w:hAnsi="Symbol" w:hint="default"/>
+      </w:rPr>
+    </w:lvl>
+    <w:lvl w:ilvl="7" w:tplc="08090003" w:tentative="1">
+      <w:start w:val="1"/>
+      <w:numFmt w:val="bullet"/>
+      <w:lvlText w:val="o"/>
+      <w:lvlJc w:val="left"/>
+      <w:pPr>
+        <w:ind w:left="5760" w:hanging="360"/>
+      </w:pPr>
+      <w:rPr>
+        <w:rFonts w:ascii="Courier New" w:hAnsi="Courier New" w:cs="Courier New" w:hint="default"/>
+      </w:rPr>
+    </w:lvl>
+    <w:lvl w:ilvl="8" w:tplc="08090005" w:tentative="1">
+      <w:start w:val="1"/>
+      <w:numFmt w:val="bullet"/>
+      <w:lvlText w:val=""/>
+      <w:lvlJc w:val="left"/>
+      <w:pPr>
+        <w:ind w:left="6480" w:hanging="360"/>
+      </w:pPr>
+      <w:rPr>
+        <w:rFonts w:ascii="Wingdings" w:hAnsi="Wingdings" w:hint="default"/>
+      </w:rPr>
+    </w:lvl>
+  </w:abstractNum>
+  <w:abstractNum w:abstractNumId="28" w15:restartNumberingAfterBreak="0">
+    <w:nsid w:val="527D3E24"/>
+    <w:multiLevelType w:val="hybridMultilevel"/>
+    <w:tmpl w:val="7D98C270"/>
     <w:lvl w:ilvl="0" w:tplc="08090001">
       <w:start w:val="1"/>
       <w:numFmt w:val="bullet"/>
@@ -40826,10 +41214,10 @@
       </w:rPr>
     </w:lvl>
   </w:abstractNum>
-  <w:abstractNum w:abstractNumId="27" w15:restartNumberingAfterBreak="0">
-    <w:nsid w:val="527D3E24"/>
+  <w:abstractNum w:abstractNumId="29" w15:restartNumberingAfterBreak="0">
+    <w:nsid w:val="53355D54"/>
     <w:multiLevelType w:val="hybridMultilevel"/>
-    <w:tmpl w:val="7D98C270"/>
+    <w:tmpl w:val="60FE50DC"/>
     <w:lvl w:ilvl="0" w:tplc="08090001">
       <w:start w:val="1"/>
       <w:numFmt w:val="bullet"/>
@@ -40939,10 +41327,322 @@
       </w:rPr>
     </w:lvl>
   </w:abstractNum>
-  <w:abstractNum w:abstractNumId="28" w15:restartNumberingAfterBreak="0">
-    <w:nsid w:val="53355D54"/>
+  <w:abstractNum w:abstractNumId="30" w15:restartNumberingAfterBreak="0">
+    <w:nsid w:val="537E5297"/>
     <w:multiLevelType w:val="hybridMultilevel"/>
-    <w:tmpl w:val="60FE50DC"/>
+    <w:tmpl w:val="46E64EE2"/>
+    <w:lvl w:ilvl="0" w:tplc="08090001">
+      <w:start w:val="1"/>
+      <w:numFmt w:val="bullet"/>
+      <w:lvlText w:val=""/>
+      <w:lvlJc w:val="left"/>
+      <w:pPr>
+        <w:ind w:left="720" w:hanging="360"/>
+      </w:pPr>
+      <w:rPr>
+        <w:rFonts w:ascii="Symbol" w:hAnsi="Symbol" w:hint="default"/>
+      </w:rPr>
+    </w:lvl>
+    <w:lvl w:ilvl="1" w:tplc="08090003">
+      <w:start w:val="1"/>
+      <w:numFmt w:val="bullet"/>
+      <w:lvlText w:val="o"/>
+      <w:lvlJc w:val="left"/>
+      <w:pPr>
+        <w:ind w:left="1440" w:hanging="360"/>
+      </w:pPr>
+      <w:rPr>
+        <w:rFonts w:ascii="Courier New" w:hAnsi="Courier New" w:cs="Courier New" w:hint="default"/>
+      </w:rPr>
+    </w:lvl>
+    <w:lvl w:ilvl="2" w:tplc="08090005">
+      <w:start w:val="1"/>
+      <w:numFmt w:val="bullet"/>
+      <w:lvlText w:val=""/>
+      <w:lvlJc w:val="left"/>
+      <w:pPr>
+        <w:ind w:left="2160" w:hanging="360"/>
+      </w:pPr>
+      <w:rPr>
+        <w:rFonts w:ascii="Wingdings" w:hAnsi="Wingdings" w:hint="default"/>
+      </w:rPr>
+    </w:lvl>
+    <w:lvl w:ilvl="3" w:tplc="08090001" w:tentative="1">
+      <w:start w:val="1"/>
+      <w:numFmt w:val="bullet"/>
+      <w:lvlText w:val=""/>
+      <w:lvlJc w:val="left"/>
+      <w:pPr>
+        <w:ind w:left="2880" w:hanging="360"/>
+      </w:pPr>
+      <w:rPr>
+        <w:rFonts w:ascii="Symbol" w:hAnsi="Symbol" w:hint="default"/>
+      </w:rPr>
+    </w:lvl>
+    <w:lvl w:ilvl="4" w:tplc="08090003" w:tentative="1">
+      <w:start w:val="1"/>
+      <w:numFmt w:val="bullet"/>
+      <w:lvlText w:val="o"/>
+      <w:lvlJc w:val="left"/>
+      <w:pPr>
+        <w:ind w:left="3600" w:hanging="360"/>
+      </w:pPr>
+      <w:rPr>
+        <w:rFonts w:ascii="Courier New" w:hAnsi="Courier New" w:cs="Courier New" w:hint="default"/>
+      </w:rPr>
+    </w:lvl>
+    <w:lvl w:ilvl="5" w:tplc="08090005" w:tentative="1">
+      <w:start w:val="1"/>
+      <w:numFmt w:val="bullet"/>
+      <w:lvlText w:val=""/>
+      <w:lvlJc w:val="left"/>
+      <w:pPr>
+        <w:ind w:left="4320" w:hanging="360"/>
+      </w:pPr>
+      <w:rPr>
+        <w:rFonts w:ascii="Wingdings" w:hAnsi="Wingdings" w:hint="default"/>
+      </w:rPr>
+    </w:lvl>
+    <w:lvl w:ilvl="6" w:tplc="08090001" w:tentative="1">
+      <w:start w:val="1"/>
+      <w:numFmt w:val="bullet"/>
+      <w:lvlText w:val=""/>
+      <w:lvlJc w:val="left"/>
+      <w:pPr>
+        <w:ind w:left="5040" w:hanging="360"/>
+      </w:pPr>
+      <w:rPr>
+        <w:rFonts w:ascii="Symbol" w:hAnsi="Symbol" w:hint="default"/>
+      </w:rPr>
+    </w:lvl>
+    <w:lvl w:ilvl="7" w:tplc="08090003" w:tentative="1">
+      <w:start w:val="1"/>
+      <w:numFmt w:val="bullet"/>
+      <w:lvlText w:val="o"/>
+      <w:lvlJc w:val="left"/>
+      <w:pPr>
+        <w:ind w:left="5760" w:hanging="360"/>
+      </w:pPr>
+      <w:rPr>
+        <w:rFonts w:ascii="Courier New" w:hAnsi="Courier New" w:cs="Courier New" w:hint="default"/>
+      </w:rPr>
+    </w:lvl>
+    <w:lvl w:ilvl="8" w:tplc="08090005" w:tentative="1">
+      <w:start w:val="1"/>
+      <w:numFmt w:val="bullet"/>
+      <w:lvlText w:val=""/>
+      <w:lvlJc w:val="left"/>
+      <w:pPr>
+        <w:ind w:left="6480" w:hanging="360"/>
+      </w:pPr>
+      <w:rPr>
+        <w:rFonts w:ascii="Wingdings" w:hAnsi="Wingdings" w:hint="default"/>
+      </w:rPr>
+    </w:lvl>
+  </w:abstractNum>
+  <w:abstractNum w:abstractNumId="31" w15:restartNumberingAfterBreak="0">
+    <w:nsid w:val="56680BAA"/>
+    <w:multiLevelType w:val="hybridMultilevel"/>
+    <w:tmpl w:val="665E9426"/>
+    <w:lvl w:ilvl="0" w:tplc="0809000F">
+      <w:start w:val="1"/>
+      <w:numFmt w:val="decimal"/>
+      <w:lvlText w:val="%1."/>
+      <w:lvlJc w:val="left"/>
+      <w:pPr>
+        <w:ind w:left="720" w:hanging="360"/>
+      </w:pPr>
+    </w:lvl>
+    <w:lvl w:ilvl="1" w:tplc="08090019" w:tentative="1">
+      <w:start w:val="1"/>
+      <w:numFmt w:val="lowerLetter"/>
+      <w:lvlText w:val="%2."/>
+      <w:lvlJc w:val="left"/>
+      <w:pPr>
+        <w:ind w:left="1440" w:hanging="360"/>
+      </w:pPr>
+    </w:lvl>
+    <w:lvl w:ilvl="2" w:tplc="0809001B" w:tentative="1">
+      <w:start w:val="1"/>
+      <w:numFmt w:val="lowerRoman"/>
+      <w:lvlText w:val="%3."/>
+      <w:lvlJc w:val="right"/>
+      <w:pPr>
+        <w:ind w:left="2160" w:hanging="180"/>
+      </w:pPr>
+    </w:lvl>
+    <w:lvl w:ilvl="3" w:tplc="0809000F" w:tentative="1">
+      <w:start w:val="1"/>
+      <w:numFmt w:val="decimal"/>
+      <w:lvlText w:val="%4."/>
+      <w:lvlJc w:val="left"/>
+      <w:pPr>
+        <w:ind w:left="2880" w:hanging="360"/>
+      </w:pPr>
+    </w:lvl>
+    <w:lvl w:ilvl="4" w:tplc="08090019" w:tentative="1">
+      <w:start w:val="1"/>
+      <w:numFmt w:val="lowerLetter"/>
+      <w:lvlText w:val="%5."/>
+      <w:lvlJc w:val="left"/>
+      <w:pPr>
+        <w:ind w:left="3600" w:hanging="360"/>
+      </w:pPr>
+    </w:lvl>
+    <w:lvl w:ilvl="5" w:tplc="0809001B" w:tentative="1">
+      <w:start w:val="1"/>
+      <w:numFmt w:val="lowerRoman"/>
+      <w:lvlText w:val="%6."/>
+      <w:lvlJc w:val="right"/>
+      <w:pPr>
+        <w:ind w:left="4320" w:hanging="180"/>
+      </w:pPr>
+    </w:lvl>
+    <w:lvl w:ilvl="6" w:tplc="0809000F" w:tentative="1">
+      <w:start w:val="1"/>
+      <w:numFmt w:val="decimal"/>
+      <w:lvlText w:val="%7."/>
+      <w:lvlJc w:val="left"/>
+      <w:pPr>
+        <w:ind w:left="5040" w:hanging="360"/>
+      </w:pPr>
+    </w:lvl>
+    <w:lvl w:ilvl="7" w:tplc="08090019" w:tentative="1">
+      <w:start w:val="1"/>
+      <w:numFmt w:val="lowerLetter"/>
+      <w:lvlText w:val="%8."/>
+      <w:lvlJc w:val="left"/>
+      <w:pPr>
+        <w:ind w:left="5760" w:hanging="360"/>
+      </w:pPr>
+    </w:lvl>
+    <w:lvl w:ilvl="8" w:tplc="0809001B" w:tentative="1">
+      <w:start w:val="1"/>
+      <w:numFmt w:val="lowerRoman"/>
+      <w:lvlText w:val="%9."/>
+      <w:lvlJc w:val="right"/>
+      <w:pPr>
+        <w:ind w:left="6480" w:hanging="180"/>
+      </w:pPr>
+    </w:lvl>
+  </w:abstractNum>
+  <w:abstractNum w:abstractNumId="32" w15:restartNumberingAfterBreak="0">
+    <w:nsid w:val="596E1541"/>
+    <w:multiLevelType w:val="hybridMultilevel"/>
+    <w:tmpl w:val="1DDCF808"/>
+    <w:lvl w:ilvl="0" w:tplc="08090001">
+      <w:start w:val="1"/>
+      <w:numFmt w:val="bullet"/>
+      <w:lvlText w:val=""/>
+      <w:lvlJc w:val="left"/>
+      <w:pPr>
+        <w:ind w:left="720" w:hanging="360"/>
+      </w:pPr>
+      <w:rPr>
+        <w:rFonts w:ascii="Symbol" w:hAnsi="Symbol" w:hint="default"/>
+      </w:rPr>
+    </w:lvl>
+    <w:lvl w:ilvl="1" w:tplc="08090003">
+      <w:start w:val="1"/>
+      <w:numFmt w:val="bullet"/>
+      <w:lvlText w:val="o"/>
+      <w:lvlJc w:val="left"/>
+      <w:pPr>
+        <w:ind w:left="1440" w:hanging="360"/>
+      </w:pPr>
+      <w:rPr>
+        <w:rFonts w:ascii="Courier New" w:hAnsi="Courier New" w:cs="Courier New" w:hint="default"/>
+      </w:rPr>
+    </w:lvl>
+    <w:lvl w:ilvl="2" w:tplc="08090005">
+      <w:start w:val="1"/>
+      <w:numFmt w:val="bullet"/>
+      <w:lvlText w:val=""/>
+      <w:lvlJc w:val="left"/>
+      <w:pPr>
+        <w:ind w:left="2160" w:hanging="360"/>
+      </w:pPr>
+      <w:rPr>
+        <w:rFonts w:ascii="Wingdings" w:hAnsi="Wingdings" w:hint="default"/>
+      </w:rPr>
+    </w:lvl>
+    <w:lvl w:ilvl="3" w:tplc="08090001" w:tentative="1">
+      <w:start w:val="1"/>
+      <w:numFmt w:val="bullet"/>
+      <w:lvlText w:val=""/>
+      <w:lvlJc w:val="left"/>
+      <w:pPr>
+        <w:ind w:left="2880" w:hanging="360"/>
+      </w:pPr>
+      <w:rPr>
+        <w:rFonts w:ascii="Symbol" w:hAnsi="Symbol" w:hint="default"/>
+      </w:rPr>
+    </w:lvl>
+    <w:lvl w:ilvl="4" w:tplc="08090003" w:tentative="1">
+      <w:start w:val="1"/>
+      <w:numFmt w:val="bullet"/>
+      <w:lvlText w:val="o"/>
+      <w:lvlJc w:val="left"/>
+      <w:pPr>
+        <w:ind w:left="3600" w:hanging="360"/>
+      </w:pPr>
+      <w:rPr>
+        <w:rFonts w:ascii="Courier New" w:hAnsi="Courier New" w:cs="Courier New" w:hint="default"/>
+      </w:rPr>
+    </w:lvl>
+    <w:lvl w:ilvl="5" w:tplc="08090005" w:tentative="1">
+      <w:start w:val="1"/>
+      <w:numFmt w:val="bullet"/>
+      <w:lvlText w:val=""/>
+      <w:lvlJc w:val="left"/>
+      <w:pPr>
+        <w:ind w:left="4320" w:hanging="360"/>
+      </w:pPr>
+      <w:rPr>
+        <w:rFonts w:ascii="Wingdings" w:hAnsi="Wingdings" w:hint="default"/>
+      </w:rPr>
+    </w:lvl>
+    <w:lvl w:ilvl="6" w:tplc="08090001" w:tentative="1">
+      <w:start w:val="1"/>
+      <w:numFmt w:val="bullet"/>
+      <w:lvlText w:val=""/>
+      <w:lvlJc w:val="left"/>
+      <w:pPr>
+        <w:ind w:left="5040" w:hanging="360"/>
+      </w:pPr>
+      <w:rPr>
+        <w:rFonts w:ascii="Symbol" w:hAnsi="Symbol" w:hint="default"/>
+      </w:rPr>
+    </w:lvl>
+    <w:lvl w:ilvl="7" w:tplc="08090003" w:tentative="1">
+      <w:start w:val="1"/>
+      <w:numFmt w:val="bullet"/>
+      <w:lvlText w:val="o"/>
+      <w:lvlJc w:val="left"/>
+      <w:pPr>
+        <w:ind w:left="5760" w:hanging="360"/>
+      </w:pPr>
+      <w:rPr>
+        <w:rFonts w:ascii="Courier New" w:hAnsi="Courier New" w:cs="Courier New" w:hint="default"/>
+      </w:rPr>
+    </w:lvl>
+    <w:lvl w:ilvl="8" w:tplc="08090005" w:tentative="1">
+      <w:start w:val="1"/>
+      <w:numFmt w:val="bullet"/>
+      <w:lvlText w:val=""/>
+      <w:lvlJc w:val="left"/>
+      <w:pPr>
+        <w:ind w:left="6480" w:hanging="360"/>
+      </w:pPr>
+      <w:rPr>
+        <w:rFonts w:ascii="Wingdings" w:hAnsi="Wingdings" w:hint="default"/>
+      </w:rPr>
+    </w:lvl>
+  </w:abstractNum>
+  <w:abstractNum w:abstractNumId="33" w15:restartNumberingAfterBreak="0">
+    <w:nsid w:val="5A175CEE"/>
+    <w:multiLevelType w:val="hybridMultilevel"/>
+    <w:tmpl w:val="AC2A4202"/>
     <w:lvl w:ilvl="0" w:tplc="08090001">
       <w:start w:val="1"/>
       <w:numFmt w:val="bullet"/>
@@ -41052,41 +41752,41 @@
       </w:rPr>
     </w:lvl>
   </w:abstractNum>
-  <w:abstractNum w:abstractNumId="29" w15:restartNumberingAfterBreak="0">
-    <w:nsid w:val="537E5297"/>
+  <w:abstractNum w:abstractNumId="34" w15:restartNumberingAfterBreak="0">
+    <w:nsid w:val="5EF35414"/>
     <w:multiLevelType w:val="hybridMultilevel"/>
-    <w:tmpl w:val="46E64EE2"/>
+    <w:tmpl w:val="7924F368"/>
     <w:lvl w:ilvl="0" w:tplc="08090001">
       <w:start w:val="1"/>
       <w:numFmt w:val="bullet"/>
       <w:lvlText w:val=""/>
       <w:lvlJc w:val="left"/>
       <w:pPr>
-        <w:ind w:left="720" w:hanging="360"/>
+        <w:ind w:left="1080" w:hanging="360"/>
       </w:pPr>
       <w:rPr>
         <w:rFonts w:ascii="Symbol" w:hAnsi="Symbol" w:hint="default"/>
       </w:rPr>
     </w:lvl>
-    <w:lvl w:ilvl="1" w:tplc="08090003">
+    <w:lvl w:ilvl="1" w:tplc="08090003" w:tentative="1">
       <w:start w:val="1"/>
       <w:numFmt w:val="bullet"/>
       <w:lvlText w:val="o"/>
       <w:lvlJc w:val="left"/>
       <w:pPr>
-        <w:ind w:left="1440" w:hanging="360"/>
+        <w:ind w:left="1800" w:hanging="360"/>
       </w:pPr>
       <w:rPr>
         <w:rFonts w:ascii="Courier New" w:hAnsi="Courier New" w:cs="Courier New" w:hint="default"/>
       </w:rPr>
     </w:lvl>
-    <w:lvl w:ilvl="2" w:tplc="08090005">
+    <w:lvl w:ilvl="2" w:tplc="08090005" w:tentative="1">
       <w:start w:val="1"/>
       <w:numFmt w:val="bullet"/>
       <w:lvlText w:val=""/>
       <w:lvlJc w:val="left"/>
       <w:pPr>
-        <w:ind w:left="2160" w:hanging="360"/>
+        <w:ind w:left="2520" w:hanging="360"/>
       </w:pPr>
       <w:rPr>
         <w:rFonts w:ascii="Wingdings" w:hAnsi="Wingdings" w:hint="default"/>
@@ -41098,7 +41798,7 @@
       <w:lvlText w:val=""/>
       <w:lvlJc w:val="left"/>
       <w:pPr>
-        <w:ind w:left="2880" w:hanging="360"/>
+        <w:ind w:left="3240" w:hanging="360"/>
       </w:pPr>
       <w:rPr>
         <w:rFonts w:ascii="Symbol" w:hAnsi="Symbol" w:hint="default"/>
@@ -41110,7 +41810,7 @@
       <w:lvlText w:val="o"/>
       <w:lvlJc w:val="left"/>
       <w:pPr>
-        <w:ind w:left="3600" w:hanging="360"/>
+        <w:ind w:left="3960" w:hanging="360"/>
       </w:pPr>
       <w:rPr>
         <w:rFonts w:ascii="Courier New" w:hAnsi="Courier New" w:cs="Courier New" w:hint="default"/>
@@ -41122,7 +41822,7 @@
       <w:lvlText w:val=""/>
       <w:lvlJc w:val="left"/>
       <w:pPr>
-        <w:ind w:left="4320" w:hanging="360"/>
+        <w:ind w:left="4680" w:hanging="360"/>
       </w:pPr>
       <w:rPr>
         <w:rFonts w:ascii="Wingdings" w:hAnsi="Wingdings" w:hint="default"/>
@@ -41134,7 +41834,7 @@
       <w:lvlText w:val=""/>
       <w:lvlJc w:val="left"/>
       <w:pPr>
-        <w:ind w:left="5040" w:hanging="360"/>
+        <w:ind w:left="5400" w:hanging="360"/>
       </w:pPr>
       <w:rPr>
         <w:rFonts w:ascii="Symbol" w:hAnsi="Symbol" w:hint="default"/>
@@ -41146,7 +41846,7 @@
       <w:lvlText w:val="o"/>
       <w:lvlJc w:val="left"/>
       <w:pPr>
-        <w:ind w:left="5760" w:hanging="360"/>
+        <w:ind w:left="6120" w:hanging="360"/>
       </w:pPr>
       <w:rPr>
         <w:rFonts w:ascii="Courier New" w:hAnsi="Courier New" w:cs="Courier New" w:hint="default"/>
@@ -41158,103 +41858,17 @@
       <w:lvlText w:val=""/>
       <w:lvlJc w:val="left"/>
       <w:pPr>
-        <w:ind w:left="6480" w:hanging="360"/>
+        <w:ind w:left="6840" w:hanging="360"/>
       </w:pPr>
       <w:rPr>
         <w:rFonts w:ascii="Wingdings" w:hAnsi="Wingdings" w:hint="default"/>
       </w:rPr>
     </w:lvl>
   </w:abstractNum>
-  <w:abstractNum w:abstractNumId="30" w15:restartNumberingAfterBreak="0">
-    <w:nsid w:val="56680BAA"/>
+  <w:abstractNum w:abstractNumId="35" w15:restartNumberingAfterBreak="0">
+    <w:nsid w:val="656A6D32"/>
     <w:multiLevelType w:val="hybridMultilevel"/>
-    <w:tmpl w:val="665E9426"/>
-    <w:lvl w:ilvl="0" w:tplc="0809000F">
-      <w:start w:val="1"/>
-      <w:numFmt w:val="decimal"/>
-      <w:lvlText w:val="%1."/>
-      <w:lvlJc w:val="left"/>
-      <w:pPr>
-        <w:ind w:left="720" w:hanging="360"/>
-      </w:pPr>
-    </w:lvl>
-    <w:lvl w:ilvl="1" w:tplc="08090019" w:tentative="1">
-      <w:start w:val="1"/>
-      <w:numFmt w:val="lowerLetter"/>
-      <w:lvlText w:val="%2."/>
-      <w:lvlJc w:val="left"/>
-      <w:pPr>
-        <w:ind w:left="1440" w:hanging="360"/>
-      </w:pPr>
-    </w:lvl>
-    <w:lvl w:ilvl="2" w:tplc="0809001B" w:tentative="1">
-      <w:start w:val="1"/>
-      <w:numFmt w:val="lowerRoman"/>
-      <w:lvlText w:val="%3."/>
-      <w:lvlJc w:val="right"/>
-      <w:pPr>
-        <w:ind w:left="2160" w:hanging="180"/>
-      </w:pPr>
-    </w:lvl>
-    <w:lvl w:ilvl="3" w:tplc="0809000F" w:tentative="1">
-      <w:start w:val="1"/>
-      <w:numFmt w:val="decimal"/>
-      <w:lvlText w:val="%4."/>
-      <w:lvlJc w:val="left"/>
-      <w:pPr>
-        <w:ind w:left="2880" w:hanging="360"/>
-      </w:pPr>
-    </w:lvl>
-    <w:lvl w:ilvl="4" w:tplc="08090019" w:tentative="1">
-      <w:start w:val="1"/>
-      <w:numFmt w:val="lowerLetter"/>
-      <w:lvlText w:val="%5."/>
-      <w:lvlJc w:val="left"/>
-      <w:pPr>
-        <w:ind w:left="3600" w:hanging="360"/>
-      </w:pPr>
-    </w:lvl>
-    <w:lvl w:ilvl="5" w:tplc="0809001B" w:tentative="1">
-      <w:start w:val="1"/>
-      <w:numFmt w:val="lowerRoman"/>
-      <w:lvlText w:val="%6."/>
-      <w:lvlJc w:val="right"/>
-      <w:pPr>
-        <w:ind w:left="4320" w:hanging="180"/>
-      </w:pPr>
-    </w:lvl>
-    <w:lvl w:ilvl="6" w:tplc="0809000F" w:tentative="1">
-      <w:start w:val="1"/>
-      <w:numFmt w:val="decimal"/>
-      <w:lvlText w:val="%7."/>
-      <w:lvlJc w:val="left"/>
-      <w:pPr>
-        <w:ind w:left="5040" w:hanging="360"/>
-      </w:pPr>
-    </w:lvl>
-    <w:lvl w:ilvl="7" w:tplc="08090019" w:tentative="1">
-      <w:start w:val="1"/>
-      <w:numFmt w:val="lowerLetter"/>
-      <w:lvlText w:val="%8."/>
-      <w:lvlJc w:val="left"/>
-      <w:pPr>
-        <w:ind w:left="5760" w:hanging="360"/>
-      </w:pPr>
-    </w:lvl>
-    <w:lvl w:ilvl="8" w:tplc="0809001B" w:tentative="1">
-      <w:start w:val="1"/>
-      <w:numFmt w:val="lowerRoman"/>
-      <w:lvlText w:val="%9."/>
-      <w:lvlJc w:val="right"/>
-      <w:pPr>
-        <w:ind w:left="6480" w:hanging="180"/>
-      </w:pPr>
-    </w:lvl>
-  </w:abstractNum>
-  <w:abstractNum w:abstractNumId="31" w15:restartNumberingAfterBreak="0">
-    <w:nsid w:val="596E1541"/>
-    <w:multiLevelType w:val="hybridMultilevel"/>
-    <w:tmpl w:val="1DDCF808"/>
+    <w:tmpl w:val="E3F4B370"/>
     <w:lvl w:ilvl="0" w:tplc="08090001">
       <w:start w:val="1"/>
       <w:numFmt w:val="bullet"/>
@@ -41267,7 +41881,7 @@
         <w:rFonts w:ascii="Symbol" w:hAnsi="Symbol" w:hint="default"/>
       </w:rPr>
     </w:lvl>
-    <w:lvl w:ilvl="1" w:tplc="08090003">
+    <w:lvl w:ilvl="1" w:tplc="08090003" w:tentative="1">
       <w:start w:val="1"/>
       <w:numFmt w:val="bullet"/>
       <w:lvlText w:val="o"/>
@@ -41279,7 +41893,7 @@
         <w:rFonts w:ascii="Courier New" w:hAnsi="Courier New" w:cs="Courier New" w:hint="default"/>
       </w:rPr>
     </w:lvl>
-    <w:lvl w:ilvl="2" w:tplc="08090005">
+    <w:lvl w:ilvl="2" w:tplc="08090005" w:tentative="1">
       <w:start w:val="1"/>
       <w:numFmt w:val="bullet"/>
       <w:lvlText w:val=""/>
@@ -41364,374 +41978,35 @@
       </w:rPr>
     </w:lvl>
   </w:abstractNum>
-  <w:abstractNum w:abstractNumId="32" w15:restartNumberingAfterBreak="0">
-    <w:nsid w:val="5A175CEE"/>
-    <w:multiLevelType w:val="hybridMultilevel"/>
-    <w:tmpl w:val="AC2A4202"/>
-    <w:lvl w:ilvl="0" w:tplc="08090001">
-      <w:start w:val="1"/>
-      <w:numFmt w:val="bullet"/>
-      <w:lvlText w:val=""/>
-      <w:lvlJc w:val="left"/>
-      <w:pPr>
-        <w:ind w:left="720" w:hanging="360"/>
-      </w:pPr>
-      <w:rPr>
-        <w:rFonts w:ascii="Symbol" w:hAnsi="Symbol" w:hint="default"/>
-      </w:rPr>
-    </w:lvl>
-    <w:lvl w:ilvl="1" w:tplc="08090003" w:tentative="1">
-      <w:start w:val="1"/>
-      <w:numFmt w:val="bullet"/>
-      <w:lvlText w:val="o"/>
-      <w:lvlJc w:val="left"/>
-      <w:pPr>
-        <w:ind w:left="1440" w:hanging="360"/>
-      </w:pPr>
-      <w:rPr>
-        <w:rFonts w:ascii="Courier New" w:hAnsi="Courier New" w:cs="Courier New" w:hint="default"/>
-      </w:rPr>
-    </w:lvl>
-    <w:lvl w:ilvl="2" w:tplc="08090005" w:tentative="1">
-      <w:start w:val="1"/>
-      <w:numFmt w:val="bullet"/>
-      <w:lvlText w:val=""/>
-      <w:lvlJc w:val="left"/>
-      <w:pPr>
-        <w:ind w:left="2160" w:hanging="360"/>
-      </w:pPr>
-      <w:rPr>
-        <w:rFonts w:ascii="Wingdings" w:hAnsi="Wingdings" w:hint="default"/>
-      </w:rPr>
-    </w:lvl>
-    <w:lvl w:ilvl="3" w:tplc="08090001" w:tentative="1">
-      <w:start w:val="1"/>
-      <w:numFmt w:val="bullet"/>
-      <w:lvlText w:val=""/>
-      <w:lvlJc w:val="left"/>
-      <w:pPr>
-        <w:ind w:left="2880" w:hanging="360"/>
-      </w:pPr>
-      <w:rPr>
-        <w:rFonts w:ascii="Symbol" w:hAnsi="Symbol" w:hint="default"/>
-      </w:rPr>
-    </w:lvl>
-    <w:lvl w:ilvl="4" w:tplc="08090003" w:tentative="1">
-      <w:start w:val="1"/>
-      <w:numFmt w:val="bullet"/>
-      <w:lvlText w:val="o"/>
-      <w:lvlJc w:val="left"/>
-      <w:pPr>
-        <w:ind w:left="3600" w:hanging="360"/>
-      </w:pPr>
-      <w:rPr>
-        <w:rFonts w:ascii="Courier New" w:hAnsi="Courier New" w:cs="Courier New" w:hint="default"/>
-      </w:rPr>
-    </w:lvl>
-    <w:lvl w:ilvl="5" w:tplc="08090005" w:tentative="1">
-      <w:start w:val="1"/>
-      <w:numFmt w:val="bullet"/>
-      <w:lvlText w:val=""/>
-      <w:lvlJc w:val="left"/>
-      <w:pPr>
-        <w:ind w:left="4320" w:hanging="360"/>
-      </w:pPr>
-      <w:rPr>
-        <w:rFonts w:ascii="Wingdings" w:hAnsi="Wingdings" w:hint="default"/>
-      </w:rPr>
-    </w:lvl>
-    <w:lvl w:ilvl="6" w:tplc="08090001" w:tentative="1">
-      <w:start w:val="1"/>
-      <w:numFmt w:val="bullet"/>
-      <w:lvlText w:val=""/>
-      <w:lvlJc w:val="left"/>
-      <w:pPr>
-        <w:ind w:left="5040" w:hanging="360"/>
-      </w:pPr>
-      <w:rPr>
-        <w:rFonts w:ascii="Symbol" w:hAnsi="Symbol" w:hint="default"/>
-      </w:rPr>
-    </w:lvl>
-    <w:lvl w:ilvl="7" w:tplc="08090003" w:tentative="1">
-      <w:start w:val="1"/>
-      <w:numFmt w:val="bullet"/>
-      <w:lvlText w:val="o"/>
-      <w:lvlJc w:val="left"/>
-      <w:pPr>
-        <w:ind w:left="5760" w:hanging="360"/>
-      </w:pPr>
-      <w:rPr>
-        <w:rFonts w:ascii="Courier New" w:hAnsi="Courier New" w:cs="Courier New" w:hint="default"/>
-      </w:rPr>
-    </w:lvl>
-    <w:lvl w:ilvl="8" w:tplc="08090005" w:tentative="1">
-      <w:start w:val="1"/>
-      <w:numFmt w:val="bullet"/>
-      <w:lvlText w:val=""/>
-      <w:lvlJc w:val="left"/>
-      <w:pPr>
-        <w:ind w:left="6480" w:hanging="360"/>
-      </w:pPr>
-      <w:rPr>
-        <w:rFonts w:ascii="Wingdings" w:hAnsi="Wingdings" w:hint="default"/>
-      </w:rPr>
-    </w:lvl>
-  </w:abstractNum>
-  <w:abstractNum w:abstractNumId="33" w15:restartNumberingAfterBreak="0">
-    <w:nsid w:val="5EF35414"/>
-    <w:multiLevelType w:val="hybridMultilevel"/>
-    <w:tmpl w:val="7924F368"/>
-    <w:lvl w:ilvl="0" w:tplc="08090001">
-      <w:start w:val="1"/>
-      <w:numFmt w:val="bullet"/>
-      <w:lvlText w:val=""/>
-      <w:lvlJc w:val="left"/>
-      <w:pPr>
-        <w:ind w:left="1080" w:hanging="360"/>
-      </w:pPr>
-      <w:rPr>
-        <w:rFonts w:ascii="Symbol" w:hAnsi="Symbol" w:hint="default"/>
-      </w:rPr>
-    </w:lvl>
-    <w:lvl w:ilvl="1" w:tplc="08090003" w:tentative="1">
-      <w:start w:val="1"/>
-      <w:numFmt w:val="bullet"/>
-      <w:lvlText w:val="o"/>
-      <w:lvlJc w:val="left"/>
-      <w:pPr>
-        <w:ind w:left="1800" w:hanging="360"/>
-      </w:pPr>
-      <w:rPr>
-        <w:rFonts w:ascii="Courier New" w:hAnsi="Courier New" w:cs="Courier New" w:hint="default"/>
-      </w:rPr>
-    </w:lvl>
-    <w:lvl w:ilvl="2" w:tplc="08090005" w:tentative="1">
-      <w:start w:val="1"/>
-      <w:numFmt w:val="bullet"/>
-      <w:lvlText w:val=""/>
-      <w:lvlJc w:val="left"/>
-      <w:pPr>
-        <w:ind w:left="2520" w:hanging="360"/>
-      </w:pPr>
-      <w:rPr>
-        <w:rFonts w:ascii="Wingdings" w:hAnsi="Wingdings" w:hint="default"/>
-      </w:rPr>
-    </w:lvl>
-    <w:lvl w:ilvl="3" w:tplc="08090001" w:tentative="1">
-      <w:start w:val="1"/>
-      <w:numFmt w:val="bullet"/>
-      <w:lvlText w:val=""/>
-      <w:lvlJc w:val="left"/>
-      <w:pPr>
-        <w:ind w:left="3240" w:hanging="360"/>
-      </w:pPr>
-      <w:rPr>
-        <w:rFonts w:ascii="Symbol" w:hAnsi="Symbol" w:hint="default"/>
-      </w:rPr>
-    </w:lvl>
-    <w:lvl w:ilvl="4" w:tplc="08090003" w:tentative="1">
-      <w:start w:val="1"/>
-      <w:numFmt w:val="bullet"/>
-      <w:lvlText w:val="o"/>
-      <w:lvlJc w:val="left"/>
-      <w:pPr>
-        <w:ind w:left="3960" w:hanging="360"/>
-      </w:pPr>
-      <w:rPr>
-        <w:rFonts w:ascii="Courier New" w:hAnsi="Courier New" w:cs="Courier New" w:hint="default"/>
-      </w:rPr>
-    </w:lvl>
-    <w:lvl w:ilvl="5" w:tplc="08090005" w:tentative="1">
-      <w:start w:val="1"/>
-      <w:numFmt w:val="bullet"/>
-      <w:lvlText w:val=""/>
-      <w:lvlJc w:val="left"/>
-      <w:pPr>
-        <w:ind w:left="4680" w:hanging="360"/>
-      </w:pPr>
-      <w:rPr>
-        <w:rFonts w:ascii="Wingdings" w:hAnsi="Wingdings" w:hint="default"/>
-      </w:rPr>
-    </w:lvl>
-    <w:lvl w:ilvl="6" w:tplc="08090001" w:tentative="1">
-      <w:start w:val="1"/>
-      <w:numFmt w:val="bullet"/>
-      <w:lvlText w:val=""/>
-      <w:lvlJc w:val="left"/>
-      <w:pPr>
-        <w:ind w:left="5400" w:hanging="360"/>
-      </w:pPr>
-      <w:rPr>
-        <w:rFonts w:ascii="Symbol" w:hAnsi="Symbol" w:hint="default"/>
-      </w:rPr>
-    </w:lvl>
-    <w:lvl w:ilvl="7" w:tplc="08090003" w:tentative="1">
-      <w:start w:val="1"/>
-      <w:numFmt w:val="bullet"/>
-      <w:lvlText w:val="o"/>
-      <w:lvlJc w:val="left"/>
-      <w:pPr>
-        <w:ind w:left="6120" w:hanging="360"/>
-      </w:pPr>
-      <w:rPr>
-        <w:rFonts w:ascii="Courier New" w:hAnsi="Courier New" w:cs="Courier New" w:hint="default"/>
-      </w:rPr>
-    </w:lvl>
-    <w:lvl w:ilvl="8" w:tplc="08090005" w:tentative="1">
-      <w:start w:val="1"/>
-      <w:numFmt w:val="bullet"/>
-      <w:lvlText w:val=""/>
-      <w:lvlJc w:val="left"/>
-      <w:pPr>
-        <w:ind w:left="6840" w:hanging="360"/>
-      </w:pPr>
-      <w:rPr>
-        <w:rFonts w:ascii="Wingdings" w:hAnsi="Wingdings" w:hint="default"/>
-      </w:rPr>
-    </w:lvl>
-  </w:abstractNum>
-  <w:abstractNum w:abstractNumId="34" w15:restartNumberingAfterBreak="0">
-    <w:nsid w:val="656A6D32"/>
-    <w:multiLevelType w:val="hybridMultilevel"/>
-    <w:tmpl w:val="E3F4B370"/>
-    <w:lvl w:ilvl="0" w:tplc="08090001">
-      <w:start w:val="1"/>
-      <w:numFmt w:val="bullet"/>
-      <w:lvlText w:val=""/>
-      <w:lvlJc w:val="left"/>
-      <w:pPr>
-        <w:ind w:left="720" w:hanging="360"/>
-      </w:pPr>
-      <w:rPr>
-        <w:rFonts w:ascii="Symbol" w:hAnsi="Symbol" w:hint="default"/>
-      </w:rPr>
-    </w:lvl>
-    <w:lvl w:ilvl="1" w:tplc="08090003" w:tentative="1">
-      <w:start w:val="1"/>
-      <w:numFmt w:val="bullet"/>
-      <w:lvlText w:val="o"/>
-      <w:lvlJc w:val="left"/>
-      <w:pPr>
-        <w:ind w:left="1440" w:hanging="360"/>
-      </w:pPr>
-      <w:rPr>
-        <w:rFonts w:ascii="Courier New" w:hAnsi="Courier New" w:cs="Courier New" w:hint="default"/>
-      </w:rPr>
-    </w:lvl>
-    <w:lvl w:ilvl="2" w:tplc="08090005" w:tentative="1">
-      <w:start w:val="1"/>
-      <w:numFmt w:val="bullet"/>
-      <w:lvlText w:val=""/>
-      <w:lvlJc w:val="left"/>
-      <w:pPr>
-        <w:ind w:left="2160" w:hanging="360"/>
-      </w:pPr>
-      <w:rPr>
-        <w:rFonts w:ascii="Wingdings" w:hAnsi="Wingdings" w:hint="default"/>
-      </w:rPr>
-    </w:lvl>
-    <w:lvl w:ilvl="3" w:tplc="08090001" w:tentative="1">
-      <w:start w:val="1"/>
-      <w:numFmt w:val="bullet"/>
-      <w:lvlText w:val=""/>
-      <w:lvlJc w:val="left"/>
-      <w:pPr>
-        <w:ind w:left="2880" w:hanging="360"/>
-      </w:pPr>
-      <w:rPr>
-        <w:rFonts w:ascii="Symbol" w:hAnsi="Symbol" w:hint="default"/>
-      </w:rPr>
-    </w:lvl>
-    <w:lvl w:ilvl="4" w:tplc="08090003" w:tentative="1">
-      <w:start w:val="1"/>
-      <w:numFmt w:val="bullet"/>
-      <w:lvlText w:val="o"/>
-      <w:lvlJc w:val="left"/>
-      <w:pPr>
-        <w:ind w:left="3600" w:hanging="360"/>
-      </w:pPr>
-      <w:rPr>
-        <w:rFonts w:ascii="Courier New" w:hAnsi="Courier New" w:cs="Courier New" w:hint="default"/>
-      </w:rPr>
-    </w:lvl>
-    <w:lvl w:ilvl="5" w:tplc="08090005" w:tentative="1">
-      <w:start w:val="1"/>
-      <w:numFmt w:val="bullet"/>
-      <w:lvlText w:val=""/>
-      <w:lvlJc w:val="left"/>
-      <w:pPr>
-        <w:ind w:left="4320" w:hanging="360"/>
-      </w:pPr>
-      <w:rPr>
-        <w:rFonts w:ascii="Wingdings" w:hAnsi="Wingdings" w:hint="default"/>
-      </w:rPr>
-    </w:lvl>
-    <w:lvl w:ilvl="6" w:tplc="08090001" w:tentative="1">
-      <w:start w:val="1"/>
-      <w:numFmt w:val="bullet"/>
-      <w:lvlText w:val=""/>
-      <w:lvlJc w:val="left"/>
-      <w:pPr>
-        <w:ind w:left="5040" w:hanging="360"/>
-      </w:pPr>
-      <w:rPr>
-        <w:rFonts w:ascii="Symbol" w:hAnsi="Symbol" w:hint="default"/>
-      </w:rPr>
-    </w:lvl>
-    <w:lvl w:ilvl="7" w:tplc="08090003" w:tentative="1">
-      <w:start w:val="1"/>
-      <w:numFmt w:val="bullet"/>
-      <w:lvlText w:val="o"/>
-      <w:lvlJc w:val="left"/>
-      <w:pPr>
-        <w:ind w:left="5760" w:hanging="360"/>
-      </w:pPr>
-      <w:rPr>
-        <w:rFonts w:ascii="Courier New" w:hAnsi="Courier New" w:cs="Courier New" w:hint="default"/>
-      </w:rPr>
-    </w:lvl>
-    <w:lvl w:ilvl="8" w:tplc="08090005" w:tentative="1">
-      <w:start w:val="1"/>
-      <w:numFmt w:val="bullet"/>
-      <w:lvlText w:val=""/>
-      <w:lvlJc w:val="left"/>
-      <w:pPr>
-        <w:ind w:left="6480" w:hanging="360"/>
-      </w:pPr>
-      <w:rPr>
-        <w:rFonts w:ascii="Wingdings" w:hAnsi="Wingdings" w:hint="default"/>
-      </w:rPr>
-    </w:lvl>
-  </w:abstractNum>
   <w:num w:numId="1">
     <w:abstractNumId w:val="4"/>
   </w:num>
   <w:num w:numId="2">
-    <w:abstractNumId w:val="17"/>
+    <w:abstractNumId w:val="18"/>
   </w:num>
   <w:num w:numId="3">
     <w:abstractNumId w:val="12"/>
   </w:num>
   <w:num w:numId="4">
-    <w:abstractNumId w:val="30"/>
+    <w:abstractNumId w:val="31"/>
   </w:num>
   <w:num w:numId="5">
     <w:abstractNumId w:val="6"/>
   </w:num>
   <w:num w:numId="6">
-    <w:abstractNumId w:val="29"/>
+    <w:abstractNumId w:val="30"/>
   </w:num>
   <w:num w:numId="7">
-    <w:abstractNumId w:val="20"/>
+    <w:abstractNumId w:val="21"/>
   </w:num>
   <w:num w:numId="8">
     <w:abstractNumId w:val="11"/>
   </w:num>
   <w:num w:numId="9">
-    <w:abstractNumId w:val="18"/>
+    <w:abstractNumId w:val="19"/>
   </w:num>
   <w:num w:numId="10">
-    <w:abstractNumId w:val="28"/>
+    <w:abstractNumId w:val="29"/>
   </w:num>
   <w:num w:numId="11">
     <w:abstractNumId w:val="7"/>
@@ -41740,13 +42015,13 @@
     <w:abstractNumId w:val="14"/>
   </w:num>
   <w:num w:numId="13">
-    <w:abstractNumId w:val="23"/>
+    <w:abstractNumId w:val="24"/>
   </w:num>
   <w:num w:numId="14">
-    <w:abstractNumId w:val="24"/>
+    <w:abstractNumId w:val="25"/>
   </w:num>
   <w:num w:numId="15">
-    <w:abstractNumId w:val="25"/>
+    <w:abstractNumId w:val="26"/>
   </w:num>
   <w:num w:numId="16">
     <w:abstractNumId w:val="15"/>
@@ -41758,7 +42033,7 @@
     <w:abstractNumId w:val="3"/>
   </w:num>
   <w:num w:numId="19">
-    <w:abstractNumId w:val="31"/>
+    <w:abstractNumId w:val="32"/>
   </w:num>
   <w:num w:numId="20">
     <w:abstractNumId w:val="0"/>
@@ -41770,7 +42045,7 @@
     <w:abstractNumId w:val="5"/>
   </w:num>
   <w:num w:numId="23">
-    <w:abstractNumId w:val="21"/>
+    <w:abstractNumId w:val="22"/>
   </w:num>
   <w:num w:numId="24">
     <w:abstractNumId w:val="1"/>
@@ -41785,34 +42060,37 @@
     <w:abstractNumId w:val="13"/>
   </w:num>
   <w:num w:numId="28">
-    <w:abstractNumId w:val="19"/>
+    <w:abstractNumId w:val="20"/>
   </w:num>
   <w:num w:numId="29">
+    <w:abstractNumId w:val="35"/>
+  </w:num>
+  <w:num w:numId="30">
+    <w:abstractNumId w:val="23"/>
+  </w:num>
+  <w:num w:numId="31">
+    <w:abstractNumId w:val="27"/>
+  </w:num>
+  <w:num w:numId="32">
+    <w:abstractNumId w:val="33"/>
+  </w:num>
+  <w:num w:numId="33">
+    <w:abstractNumId w:val="28"/>
+  </w:num>
+  <w:num w:numId="34">
     <w:abstractNumId w:val="34"/>
   </w:num>
-  <w:num w:numId="30">
-    <w:abstractNumId w:val="22"/>
+  <w:num w:numId="35">
+    <w:abstractNumId w:val="17"/>
   </w:num>
-  <w:num w:numId="31">
-    <w:abstractNumId w:val="26"/>
-  </w:num>
-  <w:num w:numId="32">
-    <w:abstractNumId w:val="32"/>
-  </w:num>
-  <w:num w:numId="33">
-    <w:abstractNumId w:val="27"/>
-  </w:num>
-  <w:num w:numId="34">
-    <w:abstractNumId w:val="33"/>
-  </w:num>
-  <w:num w:numId="35">
+  <w:num w:numId="36">
     <w:abstractNumId w:val="16"/>
   </w:num>
 </w:numbering>
 </file>
 
 <file path=word/styles.xml><?xml version="1.0" encoding="utf-8"?>
-<w:styles xmlns:mc="http://schemas.openxmlformats.org/markup-compatibility/2006" xmlns:r="http://schemas.openxmlformats.org/officeDocument/2006/relationships" xmlns:w="http://schemas.openxmlformats.org/wordprocessingml/2006/main" xmlns:w14="http://schemas.microsoft.com/office/word/2010/wordml" xmlns:w15="http://schemas.microsoft.com/office/word/2012/wordml" mc:Ignorable="w14 w15">
+<w:styles xmlns:mc="http://schemas.openxmlformats.org/markup-compatibility/2006" xmlns:r="http://schemas.openxmlformats.org/officeDocument/2006/relationships" xmlns:w="http://schemas.openxmlformats.org/wordprocessingml/2006/main" xmlns:w14="http://schemas.microsoft.com/office/word/2010/wordml" xmlns:w15="http://schemas.microsoft.com/office/word/2012/wordml" xmlns:w16se="http://schemas.microsoft.com/office/word/2015/wordml/symex" mc:Ignorable="w14 w15 w16se">
   <w:docDefaults>
     <w:rPrDefault>
       <w:rPr>
@@ -43108,7 +43386,7 @@
 </file>
 
 <file path=customXml/itemProps1.xml><?xml version="1.0" encoding="utf-8"?>
-<ds:datastoreItem xmlns:ds="http://schemas.openxmlformats.org/officeDocument/2006/customXml" ds:itemID="{45A35795-0D39-4C27-A693-16EBDD388634}">
+<ds:datastoreItem xmlns:ds="http://schemas.openxmlformats.org/officeDocument/2006/customXml" ds:itemID="{4A2CF79E-00B6-46AC-BD4B-039D7FA0D7EB}">
   <ds:schemaRefs>
     <ds:schemaRef ds:uri="http://schemas.openxmlformats.org/officeDocument/2006/bibliography"/>
   </ds:schemaRefs>

</xml_diff>